<commit_message>
Add 30th leaflet to corpus
</commit_message>
<xml_diff>
--- a/for_editing/revl-all-LKP_leaflets-1934-1940.docx
+++ b/for_editing/revl-all-LKP_leaflets-1934-1940.docx
@@ -478,23 +478,7 @@
           <w:rFonts w:ascii="Calibri" w:hAnsi="Calibri" w:cs="Calibri"/>
           <w:lang w:val="en-US"/>
         </w:rPr>
-        <w:t xml:space="preserve">In the author field </w:t>
-      </w:r>
-      <w:proofErr w:type="gramStart"/>
-      <w:r>
-        <w:rPr>
-          <w:rFonts w:ascii="Calibri" w:hAnsi="Calibri" w:cs="Calibri"/>
-          <w:lang w:val="en-US"/>
-        </w:rPr>
-        <w:t>provide</w:t>
-      </w:r>
-      <w:proofErr w:type="gramEnd"/>
-      <w:r>
-        <w:rPr>
-          <w:rFonts w:ascii="Calibri" w:hAnsi="Calibri" w:cs="Calibri"/>
-          <w:lang w:val="en-US"/>
-        </w:rPr>
-        <w:t xml:space="preserve"> the full name of the </w:t>
+        <w:t xml:space="preserve">In the author field provide the full name of the </w:t>
       </w:r>
       <w:r>
         <w:rPr>
@@ -30199,7 +30183,7 @@
       <w:pPr>
         <w:rPr>
           <w:rFonts w:ascii="Calibri" w:hAnsi="Calibri" w:cs="Calibri"/>
-          <w:lang w:val="ru-RU"/>
+          <w:lang w:val="en-US"/>
         </w:rPr>
       </w:pPr>
     </w:p>
@@ -30311,13 +30295,7 @@
         <w:rPr>
           <w:rFonts w:ascii="Calibri" w:hAnsi="Calibri" w:cs="Calibri"/>
         </w:rPr>
-        <w:t>LKP un LKJS Ventspils rajona komiteju Pirmā Maija lapiņa</w:t>
-      </w:r>
-      <w:r>
-        <w:rPr>
-          <w:rFonts w:ascii="Calibri" w:hAnsi="Calibri" w:cs="Calibri"/>
-        </w:rPr>
-        <w:t xml:space="preserve"> </w:t>
+        <w:t xml:space="preserve">LKP un LKJS Ventspils rajona komiteju Pirmā Maija lapiņa </w:t>
       </w:r>
       <w:r>
         <w:rPr>
@@ -30554,13 +30532,7 @@
         <w:rPr>
           <w:rFonts w:ascii="Calibri" w:hAnsi="Calibri" w:cs="Calibri"/>
         </w:rPr>
-        <w:t>7</w:t>
-      </w:r>
-      <w:r>
-        <w:rPr>
-          <w:rFonts w:ascii="Calibri" w:hAnsi="Calibri" w:cs="Calibri"/>
-        </w:rPr>
-        <w:t>4</w:t>
+        <w:t>74</w:t>
       </w:r>
       <w:r>
         <w:rPr>
@@ -30573,7 +30545,6 @@
       <w:pPr>
         <w:rPr>
           <w:rFonts w:ascii="Calibri" w:hAnsi="Calibri" w:cs="Calibri"/>
-          <w:lang w:val="ru-RU"/>
         </w:rPr>
       </w:pPr>
     </w:p>
@@ -30594,33 +30565,20 @@
       <w:pPr>
         <w:rPr>
           <w:rFonts w:ascii="Calibri" w:hAnsi="Calibri" w:cs="Calibri"/>
-          <w:lang w:val="ru-RU"/>
-        </w:rPr>
-      </w:pPr>
-      <w:r>
-        <w:rPr>
-          <w:rFonts w:ascii="Calibri" w:hAnsi="Calibri" w:cs="Calibri"/>
-        </w:rPr>
-        <w:t>Bez cīņas nav uzvaras!</w:t>
-      </w:r>
-      <w:r>
-        <w:rPr>
-          <w:rFonts w:ascii="Calibri" w:hAnsi="Calibri" w:cs="Calibri"/>
-        </w:rPr>
-        <w:t xml:space="preserve"> </w:t>
-      </w:r>
-      <w:r>
-        <w:rPr>
-          <w:rFonts w:ascii="Calibri" w:hAnsi="Calibri" w:cs="Calibri"/>
-        </w:rPr>
-        <w:t>Visu zemju proletārieši, savienojieties!</w:t>
-      </w:r>
-    </w:p>
-    <w:p>
-      <w:pPr>
-        <w:rPr>
-          <w:rFonts w:ascii="Calibri" w:hAnsi="Calibri" w:cs="Calibri"/>
-          <w:lang w:val="ru-RU"/>
+        </w:rPr>
+      </w:pPr>
+      <w:r>
+        <w:rPr>
+          <w:rFonts w:ascii="Calibri" w:hAnsi="Calibri" w:cs="Calibri"/>
+        </w:rPr>
+        <w:t>Bez cīņas nav uzvaras! Visu zemju proletārieši, savienojieties!</w:t>
+      </w:r>
+    </w:p>
+    <w:p>
+      <w:pPr>
+        <w:rPr>
+          <w:rFonts w:ascii="Calibri" w:hAnsi="Calibri" w:cs="Calibri"/>
+          <w:lang w:val="en-US"/>
         </w:rPr>
       </w:pPr>
       <w:r>
@@ -30640,19 +30598,7 @@
         <w:rPr>
           <w:rFonts w:ascii="Calibri" w:hAnsi="Calibri" w:cs="Calibri"/>
         </w:rPr>
-        <w:t>Atrodamies 1. Maija priekšvakarā. 1. Maijs jau no 1890. g. ir</w:t>
-      </w:r>
-      <w:r>
-        <w:rPr>
-          <w:rFonts w:ascii="Calibri" w:hAnsi="Calibri" w:cs="Calibri"/>
-        </w:rPr>
-        <w:t xml:space="preserve"> diena</w:t>
-      </w:r>
-      <w:r>
-        <w:rPr>
-          <w:rFonts w:ascii="Calibri" w:hAnsi="Calibri" w:cs="Calibri"/>
-        </w:rPr>
-        <w:t>, kad visās zemēs strādnieki demonstrē savu solidaritāti par</w:t>
+        <w:t>Atrodamies 1. Maija priekšvakarā. 1. Maijs jau no 1890. g. ir diena, kad visās zemēs strādnieki demonstrē savu solidaritāti par</w:t>
       </w:r>
       <w:r>
         <w:rPr>
@@ -30700,25 +30646,7 @@
         <w:rPr>
           <w:rFonts w:ascii="Calibri" w:hAnsi="Calibri" w:cs="Calibri"/>
         </w:rPr>
-        <w:t>atņemti pēdējie sociālie pabalsti, tiek ņemtas streiku, biedrošanās</w:t>
-      </w:r>
-      <w:r>
-        <w:rPr>
-          <w:rFonts w:ascii="Calibri" w:hAnsi="Calibri" w:cs="Calibri"/>
-        </w:rPr>
-        <w:t xml:space="preserve"> </w:t>
-      </w:r>
-      <w:r>
-        <w:rPr>
-          <w:rFonts w:ascii="Calibri" w:hAnsi="Calibri" w:cs="Calibri"/>
-        </w:rPr>
-        <w:t xml:space="preserve">brīvības, neganti </w:t>
-      </w:r>
-      <w:r>
-        <w:rPr>
-          <w:rFonts w:ascii="Calibri" w:hAnsi="Calibri" w:cs="Calibri"/>
-        </w:rPr>
-        <w:t>izrēķināj</w:t>
+        <w:t>atņemti pēdējie sociālie pabalsti, tiek ņemtas streiku, biedrošanās brīvības, neganti izrēķināj</w:t>
       </w:r>
       <w:r>
         <w:rPr>
@@ -30730,13 +30658,7 @@
         <w:rPr>
           <w:rFonts w:ascii="Calibri" w:hAnsi="Calibri" w:cs="Calibri"/>
         </w:rPr>
-        <w:t>s</w:t>
-      </w:r>
-      <w:r>
-        <w:rPr>
-          <w:rFonts w:ascii="Calibri" w:hAnsi="Calibri" w:cs="Calibri"/>
-        </w:rPr>
-        <w:t xml:space="preserve"> ar strādnieku priekšstāvjiem un aktivākiem cīnītājiem. Bet buržuāzijai ar to vēl nepietiek. Viņai vēl</w:t>
+        <w:t>s ar strādnieku priekšstāvjiem un aktivākiem cīnītājiem. Bet buržuāzijai ar to vēl nepietiek. Viņai vēl</w:t>
       </w:r>
       <w:r>
         <w:rPr>
@@ -30960,25 +30882,7 @@
         <w:rPr>
           <w:rFonts w:ascii="Calibri" w:hAnsi="Calibri" w:cs="Calibri"/>
         </w:rPr>
-        <w:t>Būsim vienoti. Jau šodien mums jāiet cīņā, lai atsistu fašisma</w:t>
-      </w:r>
-      <w:r>
-        <w:rPr>
-          <w:rFonts w:ascii="Calibri" w:hAnsi="Calibri" w:cs="Calibri"/>
-        </w:rPr>
-        <w:t xml:space="preserve"> </w:t>
-      </w:r>
-      <w:r>
-        <w:rPr>
-          <w:rFonts w:ascii="Calibri" w:hAnsi="Calibri" w:cs="Calibri"/>
-        </w:rPr>
-        <w:t xml:space="preserve">uzbrukumu. Organizēsim 1. Maija naktī darba pārtraukšanu. </w:t>
-      </w:r>
-      <w:r>
-        <w:rPr>
-          <w:rFonts w:ascii="Calibri" w:hAnsi="Calibri" w:cs="Calibri"/>
-        </w:rPr>
-        <w:t>Iziesim</w:t>
+        <w:t>Būsim vienoti. Jau šodien mums jāiet cīņā, lai atsistu fašisma uzbrukumu. Organizēsim 1. Maija naktī darba pārtraukšanu. Iziesim</w:t>
       </w:r>
       <w:r>
         <w:t xml:space="preserve"> </w:t>
@@ -30994,6 +30898,1198 @@
       <w:pPr>
         <w:rPr>
           <w:rFonts w:ascii="Calibri" w:hAnsi="Calibri" w:cs="Calibri"/>
+          <w:lang w:val="en-US"/>
+        </w:rPr>
+      </w:pPr>
+      <w:r>
+        <w:rPr>
+          <w:rFonts w:ascii="Calibri" w:hAnsi="Calibri" w:cs="Calibri"/>
+        </w:rPr>
+        <w:t>Pret karu un fašismu.</w:t>
+      </w:r>
+    </w:p>
+    <w:p>
+      <w:pPr>
+        <w:rPr>
+          <w:rFonts w:ascii="Calibri" w:hAnsi="Calibri" w:cs="Calibri"/>
+          <w:lang w:val="en-US"/>
+        </w:rPr>
+      </w:pPr>
+      <w:r>
+        <w:rPr>
+          <w:rFonts w:ascii="Calibri" w:hAnsi="Calibri" w:cs="Calibri"/>
+        </w:rPr>
+        <w:t>Nost Ulmaņa valdību.</w:t>
+      </w:r>
+    </w:p>
+    <w:p>
+      <w:pPr>
+        <w:rPr>
+          <w:rFonts w:ascii="Calibri" w:hAnsi="Calibri" w:cs="Calibri"/>
+          <w:lang w:val="en-US"/>
+        </w:rPr>
+      </w:pPr>
+      <w:r>
+        <w:rPr>
+          <w:rFonts w:ascii="Calibri" w:hAnsi="Calibri" w:cs="Calibri"/>
+        </w:rPr>
+        <w:t>Pret strādnieku organizāciju graušanu.</w:t>
+      </w:r>
+    </w:p>
+    <w:p>
+      <w:pPr>
+        <w:rPr>
+          <w:rFonts w:ascii="Calibri" w:hAnsi="Calibri" w:cs="Calibri"/>
+          <w:lang w:val="en-US"/>
+        </w:rPr>
+      </w:pPr>
+      <w:r>
+        <w:rPr>
+          <w:rFonts w:ascii="Calibri" w:hAnsi="Calibri" w:cs="Calibri"/>
+        </w:rPr>
+        <w:t>Pret slimokasu piemaksu atņemšanu.</w:t>
+      </w:r>
+    </w:p>
+    <w:p>
+      <w:pPr>
+        <w:rPr>
+          <w:rFonts w:ascii="Calibri" w:hAnsi="Calibri" w:cs="Calibri"/>
+          <w:lang w:val="en-US"/>
+        </w:rPr>
+      </w:pPr>
+      <w:r>
+        <w:rPr>
+          <w:rFonts w:ascii="Calibri" w:hAnsi="Calibri" w:cs="Calibri"/>
+        </w:rPr>
+        <w:t>Pret zāģētavu strādnieku pāriešanu pagaidu strādniekos.</w:t>
+      </w:r>
+    </w:p>
+    <w:p>
+      <w:pPr>
+        <w:rPr>
+          <w:rFonts w:ascii="Calibri" w:hAnsi="Calibri" w:cs="Calibri"/>
+        </w:rPr>
+      </w:pPr>
+      <w:r>
+        <w:rPr>
+          <w:rFonts w:ascii="Calibri" w:hAnsi="Calibri" w:cs="Calibri"/>
+        </w:rPr>
+        <w:t>Par strādnieku-zemnieku frakcijas deputātu un visu politieslodzīto atsvabināšanu.</w:t>
+      </w:r>
+    </w:p>
+    <w:p>
+      <w:pPr>
+        <w:rPr>
+          <w:rFonts w:ascii="Calibri" w:hAnsi="Calibri" w:cs="Calibri"/>
+        </w:rPr>
+      </w:pPr>
+      <w:r>
+        <w:rPr>
+          <w:rFonts w:ascii="Calibri" w:hAnsi="Calibri" w:cs="Calibri"/>
+        </w:rPr>
+        <w:t>Par apdrošināšanu vecuma, darba nespējas un bezdarba gadījumā.</w:t>
+      </w:r>
+    </w:p>
+    <w:p>
+      <w:pPr>
+        <w:rPr>
+          <w:rFonts w:ascii="Calibri" w:hAnsi="Calibri" w:cs="Calibri"/>
+        </w:rPr>
+      </w:pPr>
+      <w:r>
+        <w:rPr>
+          <w:rFonts w:ascii="Calibri" w:hAnsi="Calibri" w:cs="Calibri"/>
+        </w:rPr>
+        <w:t>Par Padomju Latviju.</w:t>
+      </w:r>
+    </w:p>
+    <w:p>
+      <w:pPr>
+        <w:rPr>
+          <w:rFonts w:ascii="Calibri" w:hAnsi="Calibri" w:cs="Calibri"/>
+        </w:rPr>
+      </w:pPr>
+    </w:p>
+    <w:p>
+      <w:pPr>
+        <w:rPr>
+          <w:rFonts w:ascii="Calibri" w:hAnsi="Calibri" w:cs="Calibri"/>
+          <w:lang w:val="en-US"/>
+        </w:rPr>
+      </w:pPr>
+      <w:r>
+        <w:rPr>
+          <w:rFonts w:ascii="Calibri" w:hAnsi="Calibri" w:cs="Calibri"/>
+        </w:rPr>
+        <w:t>Kompartijas un Komjaunatnes savienības</w:t>
+      </w:r>
+      <w:r>
+        <w:rPr>
+          <w:rFonts w:ascii="Calibri" w:hAnsi="Calibri" w:cs="Calibri"/>
+        </w:rPr>
+        <w:t xml:space="preserve"> </w:t>
+      </w:r>
+      <w:r>
+        <w:rPr>
+          <w:rFonts w:ascii="Calibri" w:hAnsi="Calibri" w:cs="Calibri"/>
+        </w:rPr>
+        <w:t>Ventspils rajona komitejas</w:t>
+      </w:r>
+    </w:p>
+    <w:p>
+      <w:pPr>
+        <w:rPr>
+          <w:rFonts w:ascii="Calibri" w:hAnsi="Calibri" w:cs="Calibri"/>
+          <w:lang w:val="en-US"/>
+        </w:rPr>
+      </w:pPr>
+    </w:p>
+    <w:p>
+      <w:pPr>
+        <w:rPr>
+          <w:rFonts w:ascii="Calibri" w:hAnsi="Calibri" w:cs="Calibri"/>
+          <w:lang w:val="en-US"/>
+        </w:rPr>
+      </w:pPr>
+      <w:r>
+        <w:rPr>
+          <w:rFonts w:ascii="Calibri" w:hAnsi="Calibri" w:cs="Calibri"/>
+        </w:rPr>
+        <w:t xml:space="preserve">id: </w:t>
+      </w:r>
+      <w:r>
+        <w:rPr>
+          <w:rFonts w:ascii="Calibri" w:hAnsi="Calibri" w:cs="Calibri"/>
+          <w:lang w:val="en-US"/>
+        </w:rPr>
+        <w:t>30</w:t>
+      </w:r>
+    </w:p>
+    <w:p>
+      <w:pPr>
+        <w:rPr>
+          <w:rFonts w:ascii="Calibri" w:hAnsi="Calibri" w:cs="Calibri"/>
+        </w:rPr>
+      </w:pPr>
+      <w:r>
+        <w:rPr>
+          <w:rFonts w:ascii="Calibri" w:hAnsi="Calibri" w:cs="Calibri"/>
+        </w:rPr>
+        <w:t>file_name: revl-n0</w:t>
+      </w:r>
+      <w:r>
+        <w:rPr>
+          <w:rFonts w:ascii="Calibri" w:hAnsi="Calibri" w:cs="Calibri"/>
+          <w:lang w:val="en-US"/>
+        </w:rPr>
+        <w:t>30</w:t>
+      </w:r>
+      <w:r>
+        <w:rPr>
+          <w:rFonts w:ascii="Calibri" w:hAnsi="Calibri" w:cs="Calibri"/>
+          <w:lang w:val="en-US"/>
+        </w:rPr>
+        <w:t>-</w:t>
+      </w:r>
+      <w:r>
+        <w:rPr>
+          <w:rFonts w:ascii="Calibri" w:hAnsi="Calibri" w:cs="Calibri"/>
+        </w:rPr>
+        <w:t>LKP_</w:t>
+      </w:r>
+      <w:r>
+        <w:rPr>
+          <w:rFonts w:ascii="Calibri" w:hAnsi="Calibri" w:cs="Calibri"/>
+          <w:lang w:val="en-US"/>
+        </w:rPr>
+        <w:t>Riga</w:t>
+      </w:r>
+      <w:r>
+        <w:rPr>
+          <w:rFonts w:ascii="Calibri" w:hAnsi="Calibri" w:cs="Calibri"/>
+        </w:rPr>
+        <w:t>_committee</w:t>
+      </w:r>
+      <w:r>
+        <w:rPr>
+          <w:rFonts w:ascii="Calibri" w:hAnsi="Calibri" w:cs="Calibri"/>
+          <w:lang w:val="en-US"/>
+        </w:rPr>
+        <w:t>-</w:t>
+      </w:r>
+      <w:r>
+        <w:rPr>
+          <w:rFonts w:ascii="Calibri" w:hAnsi="Calibri" w:cs="Calibri"/>
+        </w:rPr>
+        <w:t>1934-0</w:t>
+      </w:r>
+      <w:r>
+        <w:rPr>
+          <w:rFonts w:ascii="Calibri" w:hAnsi="Calibri" w:cs="Calibri"/>
+        </w:rPr>
+        <w:t>4</w:t>
+      </w:r>
+      <w:r>
+        <w:rPr>
+          <w:rFonts w:ascii="Calibri" w:hAnsi="Calibri" w:cs="Calibri"/>
+        </w:rPr>
+        <w:t>.txt</w:t>
+      </w:r>
+    </w:p>
+    <w:p>
+      <w:pPr>
+        <w:rPr>
+          <w:rFonts w:ascii="Calibri" w:hAnsi="Calibri" w:cs="Calibri"/>
+        </w:rPr>
+      </w:pPr>
+      <w:r>
+        <w:rPr>
+          <w:rFonts w:ascii="Calibri" w:hAnsi="Calibri" w:cs="Calibri"/>
+        </w:rPr>
+        <w:t xml:space="preserve">title: </w:t>
+      </w:r>
+      <w:r>
+        <w:rPr>
+          <w:rFonts w:ascii="Calibri" w:hAnsi="Calibri" w:cs="Calibri"/>
+        </w:rPr>
+        <w:t>LKP Rīgas komitejas Pirmā Maija lapiņa ar aicinājumu</w:t>
+      </w:r>
+      <w:r>
+        <w:rPr>
+          <w:rFonts w:ascii="Calibri" w:hAnsi="Calibri" w:cs="Calibri"/>
+        </w:rPr>
+        <w:t xml:space="preserve"> </w:t>
+      </w:r>
+      <w:r>
+        <w:rPr>
+          <w:rFonts w:ascii="Calibri" w:hAnsi="Calibri" w:cs="Calibri"/>
+        </w:rPr>
+        <w:t>strādniekiem apvienoties vienotā antifašistiskā frontē pret</w:t>
+      </w:r>
+      <w:r>
+        <w:rPr>
+          <w:rFonts w:ascii="Calibri" w:hAnsi="Calibri" w:cs="Calibri"/>
+        </w:rPr>
+        <w:t xml:space="preserve"> </w:t>
+      </w:r>
+      <w:r>
+        <w:rPr>
+          <w:rFonts w:ascii="Calibri" w:hAnsi="Calibri" w:cs="Calibri"/>
+        </w:rPr>
+        <w:t>uzbrūkošo fašismu, par strādnieku ekonomiskajām</w:t>
+      </w:r>
+      <w:r>
+        <w:rPr>
+          <w:rFonts w:ascii="Calibri" w:hAnsi="Calibri" w:cs="Calibri"/>
+        </w:rPr>
+        <w:t xml:space="preserve"> </w:t>
+      </w:r>
+      <w:r>
+        <w:rPr>
+          <w:rFonts w:ascii="Calibri" w:hAnsi="Calibri" w:cs="Calibri"/>
+        </w:rPr>
+        <w:t>un politiskajām prasībām</w:t>
+      </w:r>
+    </w:p>
+    <w:p>
+      <w:pPr>
+        <w:rPr>
+          <w:rFonts w:ascii="Calibri" w:hAnsi="Calibri" w:cs="Calibri"/>
+        </w:rPr>
+      </w:pPr>
+      <w:r>
+        <w:rPr>
+          <w:rFonts w:ascii="Calibri" w:hAnsi="Calibri" w:cs="Calibri"/>
+        </w:rPr>
+        <w:t xml:space="preserve">author: </w:t>
+      </w:r>
+      <w:r>
+        <w:rPr>
+          <w:rFonts w:ascii="Calibri" w:hAnsi="Calibri" w:cs="Calibri"/>
+        </w:rPr>
+        <w:t xml:space="preserve">LKP </w:t>
+      </w:r>
+      <w:r>
+        <w:rPr>
+          <w:rFonts w:ascii="Calibri" w:hAnsi="Calibri" w:cs="Calibri"/>
+        </w:rPr>
+        <w:t>Rīgas komiteja</w:t>
+      </w:r>
+    </w:p>
+    <w:p>
+      <w:pPr>
+        <w:rPr>
+          <w:rFonts w:ascii="Calibri" w:hAnsi="Calibri" w:cs="Calibri"/>
+          <w:lang w:val="en-US"/>
+        </w:rPr>
+      </w:pPr>
+      <w:r>
+        <w:rPr>
+          <w:rFonts w:ascii="Calibri" w:hAnsi="Calibri" w:cs="Calibri"/>
+        </w:rPr>
+        <w:t xml:space="preserve">date: </w:t>
+      </w:r>
+      <w:r>
+        <w:rPr>
+          <w:rFonts w:ascii="Calibri" w:hAnsi="Calibri" w:cs="Calibri"/>
+        </w:rPr>
+        <w:t>1934-0</w:t>
+      </w:r>
+      <w:r>
+        <w:rPr>
+          <w:rFonts w:ascii="Calibri" w:hAnsi="Calibri" w:cs="Calibri"/>
+        </w:rPr>
+        <w:t>4</w:t>
+      </w:r>
+    </w:p>
+    <w:p>
+      <w:pPr>
+        <w:rPr>
+          <w:rFonts w:ascii="Calibri" w:hAnsi="Calibri" w:cs="Calibri"/>
+        </w:rPr>
+      </w:pPr>
+      <w:r>
+        <w:rPr>
+          <w:rFonts w:ascii="Calibri" w:hAnsi="Calibri" w:cs="Calibri"/>
+        </w:rPr>
+        <w:t>print</w:t>
+      </w:r>
+      <w:r>
+        <w:rPr>
+          <w:rFonts w:ascii="Calibri" w:hAnsi="Calibri" w:cs="Calibri"/>
+        </w:rPr>
+        <w:t>_</w:t>
+      </w:r>
+      <w:r>
+        <w:rPr>
+          <w:rFonts w:ascii="Calibri" w:hAnsi="Calibri" w:cs="Calibri"/>
+        </w:rPr>
+        <w:t>run</w:t>
+      </w:r>
+      <w:r>
+        <w:rPr>
+          <w:rFonts w:ascii="Calibri" w:hAnsi="Calibri" w:cs="Calibri"/>
+        </w:rPr>
+        <w:t xml:space="preserve">: </w:t>
+      </w:r>
+      <w:r>
+        <w:rPr>
+          <w:rFonts w:ascii="Calibri" w:hAnsi="Calibri" w:cs="Calibri"/>
+          <w:lang w:val="en-US"/>
+        </w:rPr>
+        <w:t>100</w:t>
+      </w:r>
+      <w:r>
+        <w:rPr>
+          <w:rFonts w:ascii="Calibri" w:hAnsi="Calibri" w:cs="Calibri"/>
+        </w:rPr>
+        <w:t>00</w:t>
+      </w:r>
+    </w:p>
+    <w:p>
+      <w:pPr>
+        <w:rPr>
+          <w:rFonts w:ascii="Calibri" w:hAnsi="Calibri" w:cs="Calibri"/>
+        </w:rPr>
+      </w:pPr>
+      <w:r>
+        <w:rPr>
+          <w:rFonts w:ascii="Calibri" w:hAnsi="Calibri" w:cs="Calibri"/>
+        </w:rPr>
+        <w:t xml:space="preserve">typography_name: </w:t>
+      </w:r>
+      <w:r>
+        <w:rPr>
+          <w:rFonts w:ascii="Calibri" w:hAnsi="Calibri" w:cs="Calibri"/>
+        </w:rPr>
+        <w:t>Spartaks</w:t>
+      </w:r>
+    </w:p>
+    <w:p>
+      <w:pPr>
+        <w:rPr>
+          <w:rFonts w:ascii="Calibri" w:hAnsi="Calibri" w:cs="Calibri"/>
+        </w:rPr>
+      </w:pPr>
+      <w:r>
+        <w:rPr>
+          <w:rFonts w:ascii="Calibri" w:hAnsi="Calibri" w:cs="Calibri"/>
+        </w:rPr>
+        <w:t xml:space="preserve">source: Latvijas KP CK Partijas vēstures institūts — PSKP CK Marksisma-ļeņinisma institūta filiāle, </w:t>
+      </w:r>
+      <w:r>
+        <w:rPr>
+          <w:rFonts w:ascii="Calibri" w:hAnsi="Calibri" w:cs="Calibri"/>
+          <w:i/>
+          <w:iCs/>
+        </w:rPr>
+        <w:t>LKP, LKJS un Sarkanās Palīdzības revolucionārās lapiņas: 1920.</w:t>
+      </w:r>
+      <w:r>
+        <w:rPr>
+          <w:rFonts w:ascii="Calibri" w:hAnsi="Calibri" w:cs="Calibri"/>
+          <w:color w:val="1F1F1F"/>
+          <w:shd w:val="clear" w:color="auto" w:fill="FFFFFF"/>
+        </w:rPr>
+        <w:t>–</w:t>
+      </w:r>
+      <w:r>
+        <w:rPr>
+          <w:rFonts w:ascii="Calibri" w:hAnsi="Calibri" w:cs="Calibri"/>
+          <w:i/>
+          <w:iCs/>
+        </w:rPr>
+        <w:t xml:space="preserve">1940. </w:t>
+      </w:r>
+      <w:r>
+        <w:rPr>
+          <w:rFonts w:ascii="Calibri" w:hAnsi="Calibri" w:cs="Calibri"/>
+        </w:rPr>
+        <w:t>3. daļa</w:t>
+      </w:r>
+      <w:r>
+        <w:rPr>
+          <w:rFonts w:ascii="Calibri" w:hAnsi="Calibri" w:cs="Calibri"/>
+          <w:i/>
+          <w:iCs/>
+        </w:rPr>
+        <w:t xml:space="preserve"> </w:t>
+      </w:r>
+      <w:r>
+        <w:rPr>
+          <w:rFonts w:ascii="Calibri" w:hAnsi="Calibri" w:cs="Calibri"/>
+        </w:rPr>
+        <w:t xml:space="preserve">(Latvijas Valsts izdevniecība, 1963), </w:t>
+      </w:r>
+      <w:r>
+        <w:rPr>
+          <w:rFonts w:ascii="Calibri" w:hAnsi="Calibri" w:cs="Calibri"/>
+        </w:rPr>
+        <w:t>7</w:t>
+      </w:r>
+      <w:r>
+        <w:rPr>
+          <w:rFonts w:ascii="Calibri" w:hAnsi="Calibri" w:cs="Calibri"/>
+        </w:rPr>
+        <w:t>5</w:t>
+      </w:r>
+      <w:r>
+        <w:rPr>
+          <w:rFonts w:ascii="Calibri" w:hAnsi="Calibri" w:cs="Calibri"/>
+        </w:rPr>
+        <w:t>–</w:t>
+      </w:r>
+      <w:r>
+        <w:rPr>
+          <w:rFonts w:ascii="Calibri" w:hAnsi="Calibri" w:cs="Calibri"/>
+        </w:rPr>
+        <w:t>7</w:t>
+      </w:r>
+      <w:r>
+        <w:rPr>
+          <w:rFonts w:ascii="Calibri" w:hAnsi="Calibri" w:cs="Calibri"/>
+        </w:rPr>
+        <w:t>7</w:t>
+      </w:r>
+      <w:r>
+        <w:rPr>
+          <w:rFonts w:ascii="Calibri" w:hAnsi="Calibri" w:cs="Calibri"/>
+        </w:rPr>
+        <w:t>.</w:t>
+      </w:r>
+    </w:p>
+    <w:p>
+      <w:pPr>
+        <w:rPr>
+          <w:rFonts w:ascii="Calibri" w:hAnsi="Calibri" w:cs="Calibri"/>
+        </w:rPr>
+      </w:pPr>
+    </w:p>
+    <w:p>
+      <w:pPr>
+        <w:rPr>
+          <w:rFonts w:ascii="Calibri" w:hAnsi="Calibri" w:cs="Calibri"/>
+        </w:rPr>
+      </w:pPr>
+      <w:r>
+        <w:rPr>
+          <w:rFonts w:ascii="Calibri" w:hAnsi="Calibri" w:cs="Calibri"/>
+        </w:rPr>
+        <w:t>text:</w:t>
+      </w:r>
+    </w:p>
+    <w:p>
+      <w:pPr>
+        <w:rPr>
+          <w:rFonts w:ascii="Calibri" w:hAnsi="Calibri" w:cs="Calibri"/>
+        </w:rPr>
+      </w:pPr>
+      <w:r>
+        <w:rPr>
+          <w:rFonts w:ascii="Calibri" w:hAnsi="Calibri" w:cs="Calibri"/>
+        </w:rPr>
+        <w:t>Bez cīņas nav uzvaras!</w:t>
+      </w:r>
+      <w:r>
+        <w:rPr>
+          <w:rFonts w:ascii="Calibri" w:hAnsi="Calibri" w:cs="Calibri"/>
+        </w:rPr>
+        <w:t xml:space="preserve"> </w:t>
+      </w:r>
+      <w:r>
+        <w:rPr>
+          <w:rFonts w:ascii="Calibri" w:hAnsi="Calibri" w:cs="Calibri"/>
+        </w:rPr>
+        <w:t>Visu zemju proletārieši, savienojieties!</w:t>
+      </w:r>
+    </w:p>
+    <w:p>
+      <w:pPr>
+        <w:rPr>
+          <w:rFonts w:ascii="Calibri" w:hAnsi="Calibri" w:cs="Calibri"/>
+        </w:rPr>
+      </w:pPr>
+      <w:r>
+        <w:rPr>
+          <w:rFonts w:ascii="Calibri" w:hAnsi="Calibri" w:cs="Calibri"/>
+        </w:rPr>
+        <w:t>STRĀDNIEKI, STRĀDNIECES UN DARBA JAUNATNE!</w:t>
+      </w:r>
+    </w:p>
+    <w:p>
+      <w:pPr>
+        <w:rPr>
+          <w:rFonts w:ascii="Calibri" w:hAnsi="Calibri" w:cs="Calibri"/>
+        </w:rPr>
+      </w:pPr>
+      <w:r>
+        <w:rPr>
+          <w:rFonts w:ascii="Calibri" w:hAnsi="Calibri" w:cs="Calibri"/>
+        </w:rPr>
+        <w:t>Kapitālistiskās pasaules ekonomiskā krīze aizvien ciešāk savelk</w:t>
+      </w:r>
+      <w:r>
+        <w:rPr>
+          <w:rFonts w:ascii="Calibri" w:hAnsi="Calibri" w:cs="Calibri"/>
+        </w:rPr>
+        <w:t xml:space="preserve"> </w:t>
+      </w:r>
+      <w:r>
+        <w:rPr>
+          <w:rFonts w:ascii="Calibri" w:hAnsi="Calibri" w:cs="Calibri"/>
+        </w:rPr>
+        <w:t>cilpu pār krīzē iegrimušo kapitālistisko iekārtu; buržuāzija meklē</w:t>
+      </w:r>
+      <w:r>
+        <w:rPr>
+          <w:rFonts w:ascii="Calibri" w:hAnsi="Calibri" w:cs="Calibri"/>
+        </w:rPr>
+        <w:t xml:space="preserve"> </w:t>
+      </w:r>
+      <w:r>
+        <w:rPr>
+          <w:rFonts w:ascii="Calibri" w:hAnsi="Calibri" w:cs="Calibri"/>
+        </w:rPr>
+        <w:t>izeju no šīs krīzes intervencijā un karā pret SPRS. Imperiālistiskā</w:t>
+      </w:r>
+      <w:r>
+        <w:t xml:space="preserve"> </w:t>
+      </w:r>
+      <w:r>
+        <w:rPr>
+          <w:rFonts w:ascii="Calibri" w:hAnsi="Calibri" w:cs="Calibri"/>
+        </w:rPr>
+        <w:t>kara draudi ir tagad asāki nekā jebkad. Japānas un Vācijas imperiālisti jebkurā momentā var uzbrukt strādniecības tēvijai —SPRS.</w:t>
+      </w:r>
+      <w:r>
+        <w:rPr>
+          <w:rFonts w:ascii="Calibri" w:hAnsi="Calibri" w:cs="Calibri"/>
+        </w:rPr>
+        <w:t xml:space="preserve"> </w:t>
+      </w:r>
+      <w:r>
+        <w:rPr>
+          <w:rFonts w:ascii="Calibri" w:hAnsi="Calibri" w:cs="Calibri"/>
+        </w:rPr>
+        <w:t>Pasaule stāv jaunu karu un revolūciju priekšvakarā.</w:t>
+      </w:r>
+    </w:p>
+    <w:p>
+      <w:pPr>
+        <w:rPr>
+          <w:rFonts w:ascii="Calibri" w:hAnsi="Calibri" w:cs="Calibri"/>
+        </w:rPr>
+      </w:pPr>
+      <w:r>
+        <w:rPr>
+          <w:rFonts w:ascii="Calibri" w:hAnsi="Calibri" w:cs="Calibri"/>
+        </w:rPr>
+        <w:t>Fašistiskais terors Latvijā aug. Ievesti jaunie sodu likumi un</w:t>
+      </w:r>
+      <w:r>
+        <w:rPr>
+          <w:rFonts w:ascii="Calibri" w:hAnsi="Calibri" w:cs="Calibri"/>
+        </w:rPr>
+        <w:t xml:space="preserve"> </w:t>
+      </w:r>
+      <w:r>
+        <w:rPr>
+          <w:rFonts w:ascii="Calibri" w:hAnsi="Calibri" w:cs="Calibri"/>
+        </w:rPr>
+        <w:t>likvidēta saeimas strādnieku-zemnieku frakcija. Ekonomiskā krīze</w:t>
+      </w:r>
+      <w:r>
+        <w:rPr>
+          <w:rFonts w:ascii="Calibri" w:hAnsi="Calibri" w:cs="Calibri"/>
+        </w:rPr>
+        <w:t xml:space="preserve"> n</w:t>
+      </w:r>
+      <w:r>
+        <w:rPr>
+          <w:rFonts w:ascii="Calibri" w:hAnsi="Calibri" w:cs="Calibri"/>
+        </w:rPr>
+        <w:t>ovedusi Latvijas saimniecību līdz sabrukumam. Darba alga pazemināta par 30—50%. Bezdarbnieku skaits aug. Inteliģentos bez</w:t>
+      </w:r>
+      <w:r>
+        <w:rPr>
+          <w:rFonts w:ascii="Calibri" w:hAnsi="Calibri" w:cs="Calibri"/>
+        </w:rPr>
+        <w:t>darbniekus valdība dara par melna darba strādniekiem, dzenot tos</w:t>
+      </w:r>
+      <w:r>
+        <w:rPr>
+          <w:rFonts w:ascii="Calibri" w:hAnsi="Calibri" w:cs="Calibri"/>
+        </w:rPr>
+        <w:t xml:space="preserve"> </w:t>
+      </w:r>
+      <w:r>
+        <w:rPr>
+          <w:rFonts w:ascii="Calibri" w:hAnsi="Calibri" w:cs="Calibri"/>
+        </w:rPr>
+        <w:t>u</w:t>
+      </w:r>
+      <w:r>
+        <w:rPr>
+          <w:rFonts w:ascii="Calibri" w:hAnsi="Calibri" w:cs="Calibri"/>
+        </w:rPr>
+        <w:t>z sabiedriskiem spaidu darbiem un piespiedu kārtībā sūtot uz lau</w:t>
+      </w:r>
+      <w:r>
+        <w:rPr>
+          <w:rFonts w:ascii="Calibri" w:hAnsi="Calibri" w:cs="Calibri"/>
+        </w:rPr>
+        <w:t>ki</w:t>
+      </w:r>
+      <w:r>
+        <w:rPr>
+          <w:rFonts w:ascii="Calibri" w:hAnsi="Calibri" w:cs="Calibri"/>
+        </w:rPr>
+        <w:t>em. Aug krīzes nodokļi, aug dārdzība. Likvidē sociālo likumdošanu. Buržuāzijai kopā ar s.-d. līderiem maza bēda par 415</w:t>
+      </w:r>
+      <w:r>
+        <w:rPr>
+          <w:rFonts w:ascii="Calibri" w:hAnsi="Calibri" w:cs="Calibri"/>
+        </w:rPr>
+        <w:t> </w:t>
+      </w:r>
+      <w:r>
+        <w:rPr>
+          <w:rFonts w:ascii="Calibri" w:hAnsi="Calibri" w:cs="Calibri"/>
+        </w:rPr>
+        <w:t>000</w:t>
+      </w:r>
+      <w:r>
+        <w:rPr>
+          <w:rFonts w:ascii="Calibri" w:hAnsi="Calibri" w:cs="Calibri"/>
+        </w:rPr>
+        <w:t xml:space="preserve"> </w:t>
+      </w:r>
+      <w:r>
+        <w:rPr>
+          <w:rFonts w:ascii="Calibri" w:hAnsi="Calibri" w:cs="Calibri"/>
+        </w:rPr>
+        <w:t>vēlētāju arī bez tā jau mērenām prasībām par apdrošināšanu pret</w:t>
+      </w:r>
+      <w:r>
+        <w:rPr>
+          <w:rFonts w:ascii="Calibri" w:hAnsi="Calibri" w:cs="Calibri"/>
+        </w:rPr>
+        <w:t xml:space="preserve"> </w:t>
+      </w:r>
+      <w:r>
+        <w:rPr>
+          <w:rFonts w:ascii="Calibri" w:hAnsi="Calibri" w:cs="Calibri"/>
+        </w:rPr>
+        <w:t xml:space="preserve">bezdarbu un vecumu. S.-d. līderi noraida visus komunistu priekšlikumus par strādnieku vienotas </w:t>
+      </w:r>
+      <w:r>
+        <w:rPr>
+          <w:rFonts w:ascii="Calibri" w:hAnsi="Calibri" w:cs="Calibri"/>
+        </w:rPr>
+        <w:t>f</w:t>
+      </w:r>
+      <w:r>
+        <w:rPr>
+          <w:rFonts w:ascii="Calibri" w:hAnsi="Calibri" w:cs="Calibri"/>
+        </w:rPr>
+        <w:t>rontes nodibināšanu un viņu mo</w:t>
+      </w:r>
+      <w:r>
+        <w:rPr>
+          <w:rFonts w:ascii="Calibri" w:hAnsi="Calibri" w:cs="Calibri"/>
+        </w:rPr>
+        <w:t>b</w:t>
+      </w:r>
+      <w:r>
+        <w:rPr>
+          <w:rFonts w:ascii="Calibri" w:hAnsi="Calibri" w:cs="Calibri"/>
+        </w:rPr>
+        <w:t>ilizēšanu aktīvai cīņai pret fašisma uzbrukumiem darba algām,</w:t>
+      </w:r>
+      <w:r>
+        <w:rPr>
+          <w:rFonts w:ascii="Calibri" w:hAnsi="Calibri" w:cs="Calibri"/>
+        </w:rPr>
+        <w:t xml:space="preserve"> </w:t>
+      </w:r>
+      <w:r>
+        <w:rPr>
+          <w:rFonts w:ascii="Calibri" w:hAnsi="Calibri" w:cs="Calibri"/>
+        </w:rPr>
+        <w:t xml:space="preserve">strādnieku ekonomiskām un politiskām tiesībām. S.-d. līderi </w:t>
+      </w:r>
+      <w:r>
+        <w:rPr>
+          <w:rFonts w:ascii="Calibri" w:hAnsi="Calibri" w:cs="Calibri"/>
+        </w:rPr>
+        <w:t>iestājušies</w:t>
+      </w:r>
+      <w:r>
+        <w:rPr>
+          <w:rFonts w:ascii="Calibri" w:hAnsi="Calibri" w:cs="Calibri"/>
+        </w:rPr>
+        <w:t xml:space="preserve"> vienotā </w:t>
+      </w:r>
+      <w:r>
+        <w:rPr>
+          <w:rFonts w:ascii="Calibri" w:hAnsi="Calibri" w:cs="Calibri"/>
+        </w:rPr>
+        <w:t>f</w:t>
+      </w:r>
+      <w:r>
+        <w:rPr>
+          <w:rFonts w:ascii="Calibri" w:hAnsi="Calibri" w:cs="Calibri"/>
+        </w:rPr>
+        <w:t>rontē ar fašistisko buržuāziju — pret revolucionā</w:t>
+      </w:r>
+      <w:r>
+        <w:rPr>
+          <w:rFonts w:ascii="Calibri" w:hAnsi="Calibri" w:cs="Calibri"/>
+        </w:rPr>
+        <w:t xml:space="preserve">riem </w:t>
+      </w:r>
+      <w:r>
+        <w:rPr>
+          <w:rFonts w:ascii="Calibri" w:hAnsi="Calibri" w:cs="Calibri"/>
+        </w:rPr>
+        <w:t>strādniekiem un atbalsta Ulmaņa reakcionāros konstitūcijas</w:t>
+      </w:r>
+      <w:r>
+        <w:rPr>
+          <w:rFonts w:ascii="Calibri" w:hAnsi="Calibri" w:cs="Calibri"/>
+        </w:rPr>
+        <w:t xml:space="preserve"> gr</w:t>
+      </w:r>
+      <w:r>
+        <w:rPr>
+          <w:rFonts w:ascii="Calibri" w:hAnsi="Calibri" w:cs="Calibri"/>
+        </w:rPr>
+        <w:t>ozījumus, kuri pārvērš valsts prezidentu par kulaku ķeizariņu,</w:t>
+      </w:r>
+      <w:r>
+        <w:rPr>
+          <w:rFonts w:ascii="Calibri" w:hAnsi="Calibri" w:cs="Calibri"/>
+        </w:rPr>
+        <w:t xml:space="preserve"> </w:t>
+      </w:r>
+      <w:r>
+        <w:rPr>
+          <w:rFonts w:ascii="Calibri" w:hAnsi="Calibri" w:cs="Calibri"/>
+        </w:rPr>
+        <w:t>atņem tiem, kas atrodas zem sociālas apgādības (tātad visiem na</w:t>
+      </w:r>
+      <w:r>
+        <w:rPr>
+          <w:rFonts w:ascii="Calibri" w:hAnsi="Calibri" w:cs="Calibri"/>
+        </w:rPr>
+        <w:t>bagiem</w:t>
+      </w:r>
+      <w:r>
+        <w:rPr>
+          <w:rFonts w:ascii="Calibri" w:hAnsi="Calibri" w:cs="Calibri"/>
+        </w:rPr>
+        <w:t xml:space="preserve"> un bezdarbniekiem, kas bauda kaut minimālo pabalstu no</w:t>
+      </w:r>
+      <w:r>
+        <w:rPr>
+          <w:rFonts w:ascii="Calibri" w:hAnsi="Calibri" w:cs="Calibri"/>
+        </w:rPr>
+        <w:t xml:space="preserve"> </w:t>
+      </w:r>
+      <w:r>
+        <w:rPr>
+          <w:rFonts w:ascii="Calibri" w:hAnsi="Calibri" w:cs="Calibri"/>
+        </w:rPr>
+        <w:t>valsts), viņu politiskās tiesības. Trūkums, bads un posts pie</w:t>
+      </w:r>
+      <w:r>
+        <w:rPr>
+          <w:rFonts w:ascii="Calibri" w:hAnsi="Calibri" w:cs="Calibri"/>
+        </w:rPr>
+        <w:t xml:space="preserve"> </w:t>
+      </w:r>
+      <w:r>
+        <w:rPr>
+          <w:rFonts w:ascii="Calibri" w:hAnsi="Calibri" w:cs="Calibri"/>
+        </w:rPr>
+        <w:t>strādniekiem sasnieguši vēl nepieredzētus apmērus.</w:t>
+      </w:r>
+    </w:p>
+    <w:p>
+      <w:pPr>
+        <w:rPr>
+          <w:rFonts w:ascii="Calibri" w:hAnsi="Calibri" w:cs="Calibri"/>
+        </w:rPr>
+      </w:pPr>
+      <w:r>
+        <w:rPr>
+          <w:rFonts w:ascii="Calibri" w:hAnsi="Calibri" w:cs="Calibri"/>
+        </w:rPr>
+        <w:t>Pie tādiem apstākļiem katra strādnieka, katra bezdarbnieka</w:t>
+      </w:r>
+      <w:r>
+        <w:rPr>
+          <w:rFonts w:ascii="Calibri" w:hAnsi="Calibri" w:cs="Calibri"/>
+        </w:rPr>
+        <w:t xml:space="preserve"> p</w:t>
+      </w:r>
+      <w:r>
+        <w:rPr>
+          <w:rFonts w:ascii="Calibri" w:hAnsi="Calibri" w:cs="Calibri"/>
+        </w:rPr>
+        <w:t>riekšā, darba inteliģences un jaunatnes priekšā stāv jautājums:</w:t>
+      </w:r>
+    </w:p>
+    <w:p>
+      <w:pPr>
+        <w:rPr>
+          <w:rFonts w:ascii="Calibri" w:hAnsi="Calibri" w:cs="Calibri"/>
+        </w:rPr>
+      </w:pPr>
+      <w:r>
+        <w:rPr>
+          <w:rFonts w:ascii="Calibri" w:hAnsi="Calibri" w:cs="Calibri"/>
+        </w:rPr>
+        <w:t>Kur izeja?</w:t>
+      </w:r>
+    </w:p>
+    <w:p>
+      <w:pPr>
+        <w:rPr>
+          <w:rFonts w:ascii="Calibri" w:hAnsi="Calibri" w:cs="Calibri"/>
+        </w:rPr>
+      </w:pPr>
+      <w:r>
+        <w:rPr>
+          <w:rFonts w:ascii="Calibri" w:hAnsi="Calibri" w:cs="Calibri"/>
+        </w:rPr>
+        <w:t>Izeja</w:t>
+      </w:r>
+      <w:r>
+        <w:rPr>
+          <w:rFonts w:ascii="Calibri" w:hAnsi="Calibri" w:cs="Calibri"/>
+        </w:rPr>
+        <w:t xml:space="preserve"> — strādnieku apvienotā anti</w:t>
+      </w:r>
+      <w:r>
+        <w:rPr>
+          <w:rFonts w:ascii="Calibri" w:hAnsi="Calibri" w:cs="Calibri"/>
+        </w:rPr>
+        <w:t>f</w:t>
+      </w:r>
+      <w:r>
+        <w:rPr>
+          <w:rFonts w:ascii="Calibri" w:hAnsi="Calibri" w:cs="Calibri"/>
+        </w:rPr>
+        <w:t>ašistiskā cīņā zem LKP va</w:t>
+      </w:r>
+      <w:r>
+        <w:rPr>
+          <w:rFonts w:ascii="Calibri" w:hAnsi="Calibri" w:cs="Calibri"/>
+        </w:rPr>
+        <w:t>dības. Iz</w:t>
+      </w:r>
+      <w:r>
+        <w:rPr>
+          <w:rFonts w:ascii="Calibri" w:hAnsi="Calibri" w:cs="Calibri"/>
+        </w:rPr>
+        <w:t>eja ir nevis konstitūcijas grozīšanā, nedz «demokrātijas»</w:t>
+      </w:r>
+      <w:r>
+        <w:rPr>
+          <w:rFonts w:ascii="Calibri" w:hAnsi="Calibri" w:cs="Calibri"/>
+        </w:rPr>
+        <w:t xml:space="preserve"> p</w:t>
+      </w:r>
+      <w:r>
+        <w:rPr>
+          <w:rFonts w:ascii="Calibri" w:hAnsi="Calibri" w:cs="Calibri"/>
+        </w:rPr>
+        <w:t xml:space="preserve">laisu aizbāšanā, bet vienotā masu </w:t>
+      </w:r>
+      <w:r>
+        <w:rPr>
+          <w:rFonts w:ascii="Calibri" w:hAnsi="Calibri" w:cs="Calibri"/>
+        </w:rPr>
+        <w:t>cīņ</w:t>
+      </w:r>
+      <w:r>
+        <w:rPr>
+          <w:rFonts w:ascii="Calibri" w:hAnsi="Calibri" w:cs="Calibri"/>
+        </w:rPr>
+        <w:t>ā</w:t>
+      </w:r>
+      <w:r>
+        <w:rPr>
+          <w:rFonts w:ascii="Calibri" w:hAnsi="Calibri" w:cs="Calibri"/>
+        </w:rPr>
+        <w:t xml:space="preserve"> pret buržuāzijas diktatūru,</w:t>
+      </w:r>
+      <w:r>
+        <w:rPr>
+          <w:rFonts w:ascii="Calibri" w:hAnsi="Calibri" w:cs="Calibri"/>
+        </w:rPr>
+        <w:t xml:space="preserve"> p</w:t>
+      </w:r>
+      <w:r>
+        <w:rPr>
+          <w:rFonts w:ascii="Calibri" w:hAnsi="Calibri" w:cs="Calibri"/>
+        </w:rPr>
+        <w:t>ar proletariāta diktatūru. Izeja nav vis mierīgā balsošanā par</w:t>
+      </w:r>
+      <w:r>
+        <w:rPr>
+          <w:rFonts w:ascii="Calibri" w:hAnsi="Calibri" w:cs="Calibri"/>
+        </w:rPr>
+        <w:t xml:space="preserve"> daž</w:t>
+      </w:r>
+      <w:r>
+        <w:rPr>
+          <w:rFonts w:ascii="Calibri" w:hAnsi="Calibri" w:cs="Calibri"/>
+        </w:rPr>
+        <w:t xml:space="preserve">ādiem likumprojektiem, bet gan </w:t>
+      </w:r>
+      <w:r>
+        <w:rPr>
+          <w:rFonts w:ascii="Calibri" w:hAnsi="Calibri" w:cs="Calibri"/>
+        </w:rPr>
+        <w:t>proletariāt</w:t>
+      </w:r>
+      <w:r>
+        <w:rPr>
+          <w:rFonts w:ascii="Calibri" w:hAnsi="Calibri" w:cs="Calibri"/>
+        </w:rPr>
+        <w:t>a</w:t>
+      </w:r>
+      <w:r>
+        <w:rPr>
+          <w:rFonts w:ascii="Calibri" w:hAnsi="Calibri" w:cs="Calibri"/>
+        </w:rPr>
+        <w:t xml:space="preserve"> asā vienotā</w:t>
+      </w:r>
+      <w:r>
+        <w:rPr>
+          <w:rFonts w:ascii="Calibri" w:hAnsi="Calibri" w:cs="Calibri"/>
+        </w:rPr>
+        <w:t xml:space="preserve"> </w:t>
+      </w:r>
+      <w:r>
+        <w:rPr>
+          <w:rFonts w:ascii="Calibri" w:hAnsi="Calibri" w:cs="Calibri"/>
+        </w:rPr>
+        <w:t>revolucionārā cīņā par darba algas paaugstināšanu, pret sociālās</w:t>
+      </w:r>
+      <w:r>
+        <w:rPr>
+          <w:rFonts w:ascii="Calibri" w:hAnsi="Calibri" w:cs="Calibri"/>
+        </w:rPr>
+        <w:t xml:space="preserve"> </w:t>
+      </w:r>
+      <w:r>
+        <w:rPr>
+          <w:rFonts w:ascii="Calibri" w:hAnsi="Calibri" w:cs="Calibri"/>
+        </w:rPr>
+        <w:t>likumdošanas atcelšanu.</w:t>
+      </w:r>
+    </w:p>
+    <w:p>
+      <w:pPr>
+        <w:rPr>
+          <w:rFonts w:ascii="Calibri" w:hAnsi="Calibri" w:cs="Calibri"/>
+        </w:rPr>
+      </w:pPr>
+      <w:r>
+        <w:rPr>
+          <w:rFonts w:ascii="Calibri" w:hAnsi="Calibri" w:cs="Calibri"/>
+        </w:rPr>
+        <w:t>I</w:t>
+      </w:r>
+      <w:r>
+        <w:rPr>
+          <w:rFonts w:ascii="Calibri" w:hAnsi="Calibri" w:cs="Calibri"/>
+        </w:rPr>
+        <w:t xml:space="preserve">zeja nav vis Ulmaņa </w:t>
+      </w:r>
+      <w:r>
+        <w:rPr>
+          <w:rFonts w:ascii="Calibri" w:hAnsi="Calibri" w:cs="Calibri"/>
+        </w:rPr>
+        <w:t>f</w:t>
+      </w:r>
+      <w:r>
+        <w:rPr>
+          <w:rFonts w:ascii="Calibri" w:hAnsi="Calibri" w:cs="Calibri"/>
+        </w:rPr>
+        <w:t>ašistiskās nacionālās «atmodas»,</w:t>
+      </w:r>
+      <w:r>
+        <w:rPr>
+          <w:rFonts w:ascii="Calibri" w:hAnsi="Calibri" w:cs="Calibri"/>
+        </w:rPr>
+        <w:t xml:space="preserve"> </w:t>
+      </w:r>
+      <w:r>
+        <w:rPr>
+          <w:rFonts w:ascii="Calibri" w:hAnsi="Calibri" w:cs="Calibri"/>
+        </w:rPr>
+        <w:t>«</w:t>
+      </w:r>
+      <w:r>
+        <w:rPr>
+          <w:rFonts w:ascii="Calibri" w:hAnsi="Calibri" w:cs="Calibri"/>
+        </w:rPr>
+        <w:t>at</w:t>
+      </w:r>
+      <w:r>
+        <w:rPr>
+          <w:rFonts w:ascii="Calibri" w:hAnsi="Calibri" w:cs="Calibri"/>
+        </w:rPr>
+        <w:t>dzimšanas» atbalstīšanā, bet gan strādnieku vienotā starptautiskā</w:t>
+      </w:r>
+      <w:r>
+        <w:rPr>
+          <w:rFonts w:ascii="Calibri" w:hAnsi="Calibri" w:cs="Calibri"/>
+        </w:rPr>
+        <w:t xml:space="preserve"> </w:t>
+      </w:r>
+      <w:r>
+        <w:rPr>
+          <w:rFonts w:ascii="Calibri" w:hAnsi="Calibri" w:cs="Calibri"/>
+        </w:rPr>
+        <w:t>cīņā pret šo reakcijas atdzimšanu.</w:t>
+      </w:r>
+    </w:p>
+    <w:p>
+      <w:pPr>
+        <w:rPr>
+          <w:rFonts w:ascii="Calibri" w:hAnsi="Calibri" w:cs="Calibri"/>
+        </w:rPr>
+      </w:pPr>
+      <w:r>
+        <w:rPr>
+          <w:rFonts w:ascii="Calibri" w:hAnsi="Calibri" w:cs="Calibri"/>
+        </w:rPr>
+        <w:t>Neticiet s.-d. līderu un buržuāzijas meliem, it kā pēdējā grib dzīvot mierā ar SPRS. Neticiet buržuāzijas aģentiem, kuri izplata</w:t>
+      </w:r>
+      <w:r>
+        <w:rPr>
+          <w:rFonts w:ascii="Calibri" w:hAnsi="Calibri" w:cs="Calibri"/>
+        </w:rPr>
+        <w:t xml:space="preserve"> </w:t>
+      </w:r>
+      <w:r>
+        <w:rPr>
+          <w:rFonts w:ascii="Calibri" w:hAnsi="Calibri" w:cs="Calibri"/>
+        </w:rPr>
+        <w:t>baumas par to, ka kara briesmas esot likvidētas. Ulmaņa valdība</w:t>
+      </w:r>
+      <w:r>
+        <w:rPr>
+          <w:rFonts w:ascii="Calibri" w:hAnsi="Calibri" w:cs="Calibri"/>
+        </w:rPr>
+        <w:t xml:space="preserve"> </w:t>
+      </w:r>
+      <w:r>
+        <w:rPr>
+          <w:rFonts w:ascii="Calibri" w:hAnsi="Calibri" w:cs="Calibri"/>
+        </w:rPr>
+        <w:t>dara visu iespējamo, lai slēptu no strādniecības savu noziedzīgo</w:t>
+      </w:r>
+      <w:r>
+        <w:rPr>
+          <w:rFonts w:ascii="Calibri" w:hAnsi="Calibri" w:cs="Calibri"/>
+        </w:rPr>
+        <w:t xml:space="preserve"> </w:t>
+      </w:r>
+      <w:r>
+        <w:rPr>
+          <w:rFonts w:ascii="Calibri" w:hAnsi="Calibri" w:cs="Calibri"/>
+        </w:rPr>
+        <w:t>bendes darbu un sagatavotu hitleriešiem placdarmu karam</w:t>
+      </w:r>
+      <w:r>
+        <w:rPr>
+          <w:rFonts w:ascii="Calibri" w:hAnsi="Calibri" w:cs="Calibri"/>
+        </w:rPr>
+        <w:t xml:space="preserve"> </w:t>
+      </w:r>
+      <w:r>
+        <w:rPr>
+          <w:rFonts w:ascii="Calibri" w:hAnsi="Calibri" w:cs="Calibri"/>
+        </w:rPr>
+        <w:t>ar SPRS.</w:t>
+      </w:r>
+    </w:p>
+    <w:p>
+      <w:pPr>
+        <w:rPr>
+          <w:rFonts w:ascii="Calibri" w:hAnsi="Calibri" w:cs="Calibri"/>
+        </w:rPr>
+      </w:pPr>
+      <w:r>
+        <w:rPr>
+          <w:rFonts w:ascii="Calibri" w:hAnsi="Calibri" w:cs="Calibri"/>
+        </w:rPr>
+        <w:t>Vai strādnieki var uzvarēt?</w:t>
+      </w:r>
+    </w:p>
+    <w:p>
+      <w:pPr>
+        <w:rPr>
+          <w:rFonts w:ascii="Calibri" w:hAnsi="Calibri" w:cs="Calibri"/>
+        </w:rPr>
+      </w:pPr>
+      <w:r>
+        <w:rPr>
+          <w:rFonts w:ascii="Calibri" w:hAnsi="Calibri" w:cs="Calibri"/>
+        </w:rPr>
+        <w:t>Vienotā frontē zem Kompartijas vadības strādnieki varēs uzvarēt buržuāziju un ievest proletariāta diktatūru pret buržuāziju.</w:t>
+      </w:r>
+    </w:p>
+    <w:p>
+      <w:pPr>
+        <w:rPr>
+          <w:rFonts w:ascii="Calibri" w:hAnsi="Calibri" w:cs="Calibri"/>
           <w:lang w:val="ru-RU"/>
         </w:rPr>
       </w:pPr>
@@ -31001,7 +32097,31 @@
         <w:rPr>
           <w:rFonts w:ascii="Calibri" w:hAnsi="Calibri" w:cs="Calibri"/>
         </w:rPr>
-        <w:t>Pret karu un fašismu.</w:t>
+        <w:t xml:space="preserve">Vienota strādnieku </w:t>
+      </w:r>
+      <w:r>
+        <w:rPr>
+          <w:rFonts w:ascii="Calibri" w:hAnsi="Calibri" w:cs="Calibri"/>
+        </w:rPr>
+        <w:t>f</w:t>
+      </w:r>
+      <w:r>
+        <w:rPr>
+          <w:rFonts w:ascii="Calibri" w:hAnsi="Calibri" w:cs="Calibri"/>
+        </w:rPr>
+        <w:t>ronte var nogāzt buržuāzijas virsvaldību un</w:t>
+      </w:r>
+      <w:r>
+        <w:rPr>
+          <w:rFonts w:ascii="Calibri" w:hAnsi="Calibri" w:cs="Calibri"/>
+        </w:rPr>
+        <w:t xml:space="preserve"> </w:t>
+      </w:r>
+      <w:r>
+        <w:rPr>
+          <w:rFonts w:ascii="Calibri" w:hAnsi="Calibri" w:cs="Calibri"/>
+        </w:rPr>
+        <w:t>radīt sociālistisku iekārtu. Tam par pierādījumu ir SPRS piemērs.</w:t>
       </w:r>
     </w:p>
     <w:p>
@@ -31015,21 +32135,21 @@
         <w:rPr>
           <w:rFonts w:ascii="Calibri" w:hAnsi="Calibri" w:cs="Calibri"/>
         </w:rPr>
-        <w:t>Nost Ulmaņa valdību.</w:t>
-      </w:r>
-    </w:p>
-    <w:p>
-      <w:pPr>
+        <w:lastRenderedPageBreak/>
+        <w:t>Tikai proletariāta diktatūra var likvidēt bezdarbu un atjaunot</w:t>
+      </w:r>
+      <w:r>
         <w:rPr>
           <w:rFonts w:ascii="Calibri" w:hAnsi="Calibri" w:cs="Calibri"/>
           <w:lang w:val="ru-RU"/>
         </w:rPr>
-      </w:pPr>
-      <w:r>
-        <w:rPr>
-          <w:rFonts w:ascii="Calibri" w:hAnsi="Calibri" w:cs="Calibri"/>
-        </w:rPr>
-        <w:t>Pret strādnieku organizāciju graušanu.</w:t>
+        <w:t xml:space="preserve"> </w:t>
+      </w:r>
+      <w:r>
+        <w:rPr>
+          <w:rFonts w:ascii="Calibri" w:hAnsi="Calibri" w:cs="Calibri"/>
+        </w:rPr>
+        <w:t>rūpniecību — to pierāda SPRS.</w:t>
       </w:r>
     </w:p>
     <w:p>
@@ -31043,7 +32163,7 @@
         <w:rPr>
           <w:rFonts w:ascii="Calibri" w:hAnsi="Calibri" w:cs="Calibri"/>
         </w:rPr>
-        <w:t>Pret slimokasu piemaksu atņemšanu.</w:t>
+        <w:t>Kas traucē strādnieku uzvaras sasniegšanu?</w:t>
       </w:r>
     </w:p>
     <w:p>
@@ -31057,90 +32177,562 @@
         <w:rPr>
           <w:rFonts w:ascii="Calibri" w:hAnsi="Calibri" w:cs="Calibri"/>
         </w:rPr>
-        <w:t>Pret zāģētavu strādnieku pāriešanu pagaidu strādniekos.</w:t>
-      </w:r>
-    </w:p>
-    <w:p>
-      <w:pPr>
-        <w:rPr>
-          <w:rFonts w:ascii="Calibri" w:hAnsi="Calibri" w:cs="Calibri"/>
-        </w:rPr>
-      </w:pPr>
-      <w:r>
-        <w:rPr>
-          <w:rFonts w:ascii="Calibri" w:hAnsi="Calibri" w:cs="Calibri"/>
-        </w:rPr>
-        <w:t>Par strādnieku-zemnieku frakcijas deputātu un visu politieslodzīto atsvabināšanu.</w:t>
-      </w:r>
-    </w:p>
-    <w:p>
-      <w:pPr>
-        <w:rPr>
-          <w:rFonts w:ascii="Calibri" w:hAnsi="Calibri" w:cs="Calibri"/>
-        </w:rPr>
-      </w:pPr>
-      <w:r>
-        <w:rPr>
-          <w:rFonts w:ascii="Calibri" w:hAnsi="Calibri" w:cs="Calibri"/>
-        </w:rPr>
-        <w:t xml:space="preserve">Par apdrošināšanu vecuma, darba nespējas un bezdarba </w:t>
-      </w:r>
-      <w:r>
-        <w:rPr>
-          <w:rFonts w:ascii="Calibri" w:hAnsi="Calibri" w:cs="Calibri"/>
-        </w:rPr>
-        <w:t>gadījumā</w:t>
-      </w:r>
-      <w:r>
-        <w:rPr>
-          <w:rFonts w:ascii="Calibri" w:hAnsi="Calibri" w:cs="Calibri"/>
-        </w:rPr>
-        <w:t>.</w:t>
-      </w:r>
-    </w:p>
-    <w:p>
-      <w:pPr>
-        <w:rPr>
-          <w:rFonts w:ascii="Calibri" w:hAnsi="Calibri" w:cs="Calibri"/>
-        </w:rPr>
-      </w:pPr>
-      <w:r>
-        <w:rPr>
-          <w:rFonts w:ascii="Calibri" w:hAnsi="Calibri" w:cs="Calibri"/>
-        </w:rPr>
-        <w:t>Par Padomju Latviju.</w:t>
-      </w:r>
-    </w:p>
-    <w:p>
-      <w:pPr>
-        <w:rPr>
-          <w:rFonts w:ascii="Calibri" w:hAnsi="Calibri" w:cs="Calibri"/>
-        </w:rPr>
-      </w:pPr>
-    </w:p>
-    <w:p>
-      <w:pPr>
-        <w:rPr>
-          <w:rFonts w:ascii="Calibri" w:hAnsi="Calibri" w:cs="Calibri"/>
-        </w:rPr>
-      </w:pPr>
-      <w:r>
-        <w:rPr>
-          <w:rFonts w:ascii="Calibri" w:hAnsi="Calibri" w:cs="Calibri"/>
-        </w:rPr>
-        <w:t>Kompartijas un Komjaunatnes savienības</w:t>
-      </w:r>
-      <w:r>
-        <w:rPr>
-          <w:rFonts w:ascii="Calibri" w:hAnsi="Calibri" w:cs="Calibri"/>
-        </w:rPr>
-        <w:t xml:space="preserve"> </w:t>
-      </w:r>
-      <w:r>
-        <w:rPr>
-          <w:rFonts w:ascii="Calibri" w:hAnsi="Calibri" w:cs="Calibri"/>
-        </w:rPr>
-        <w:t>Ventspils rajona komitejas</w:t>
+        <w:t>Visvairāk — s.-d. līderu nodevīgā politika, kuri ienes šķelšanos</w:t>
+      </w:r>
+      <w:r>
+        <w:rPr>
+          <w:rFonts w:ascii="Calibri" w:hAnsi="Calibri" w:cs="Calibri"/>
+          <w:lang w:val="ru-RU"/>
+        </w:rPr>
+        <w:t xml:space="preserve"> </w:t>
+      </w:r>
+      <w:r>
+        <w:rPr>
+          <w:rFonts w:ascii="Calibri" w:hAnsi="Calibri" w:cs="Calibri"/>
+        </w:rPr>
+        <w:t>strādnieku rindās visās zemēs un atbalsta buržuāziju.</w:t>
+      </w:r>
+    </w:p>
+    <w:p>
+      <w:pPr>
+        <w:rPr>
+          <w:rFonts w:ascii="Calibri" w:hAnsi="Calibri" w:cs="Calibri"/>
+        </w:rPr>
+      </w:pPr>
+      <w:r>
+        <w:rPr>
+          <w:rFonts w:ascii="Calibri" w:hAnsi="Calibri" w:cs="Calibri"/>
+        </w:rPr>
+        <w:t>Kas būtu, ja 1918.—1919. g. s.-d. nebūtu atbalstījuši buržuāziju?</w:t>
+      </w:r>
+      <w:r>
+        <w:rPr>
+          <w:rFonts w:ascii="Calibri" w:hAnsi="Calibri" w:cs="Calibri"/>
+          <w:lang w:val="ru-RU"/>
+        </w:rPr>
+        <w:t xml:space="preserve"> </w:t>
+      </w:r>
+      <w:r>
+        <w:rPr>
+          <w:rFonts w:ascii="Calibri" w:hAnsi="Calibri" w:cs="Calibri"/>
+        </w:rPr>
+        <w:t>Nebūtu ekonomiskās krīzes, bezdarba, nebūtu fašistiskā terora,</w:t>
+      </w:r>
+      <w:r>
+        <w:rPr>
+          <w:rFonts w:ascii="Calibri" w:hAnsi="Calibri" w:cs="Calibri"/>
+          <w:lang w:val="ru-RU"/>
+        </w:rPr>
+        <w:t xml:space="preserve"> </w:t>
+      </w:r>
+      <w:r>
+        <w:rPr>
+          <w:rFonts w:ascii="Calibri" w:hAnsi="Calibri" w:cs="Calibri"/>
+          <w:lang w:val="en-US"/>
+        </w:rPr>
+        <w:t>neb</w:t>
+      </w:r>
+      <w:r>
+        <w:rPr>
+          <w:rFonts w:ascii="Calibri" w:hAnsi="Calibri" w:cs="Calibri"/>
+        </w:rPr>
+        <w:t>ūtu buržuāzijas diktatūras, bet būtu proletariāta diktatūra, kura</w:t>
+      </w:r>
+      <w:r>
+        <w:rPr>
+          <w:rFonts w:ascii="Calibri" w:hAnsi="Calibri" w:cs="Calibri"/>
+        </w:rPr>
+        <w:t xml:space="preserve"> </w:t>
+      </w:r>
+      <w:r>
+        <w:rPr>
+          <w:rFonts w:ascii="Calibri" w:hAnsi="Calibri" w:cs="Calibri"/>
+        </w:rPr>
+        <w:t xml:space="preserve">uzbūvētu sociālistisku ekonomiku un iznīcinātu </w:t>
+      </w:r>
+      <w:r>
+        <w:rPr>
+          <w:rFonts w:ascii="Calibri" w:hAnsi="Calibri" w:cs="Calibri"/>
+        </w:rPr>
+        <w:t>l</w:t>
+      </w:r>
+      <w:r>
+        <w:rPr>
+          <w:rFonts w:ascii="Calibri" w:hAnsi="Calibri" w:cs="Calibri"/>
+        </w:rPr>
+        <w:t>iekēžu šķiras.</w:t>
+      </w:r>
+    </w:p>
+    <w:p>
+      <w:pPr>
+        <w:rPr>
+          <w:rFonts w:ascii="Calibri" w:hAnsi="Calibri" w:cs="Calibri"/>
+          <w:lang w:val="ru-RU"/>
+        </w:rPr>
+      </w:pPr>
+      <w:r>
+        <w:rPr>
+          <w:rFonts w:ascii="Calibri" w:hAnsi="Calibri" w:cs="Calibri"/>
+        </w:rPr>
+        <w:t>Mēs vēl nepietiekoši mobilizējam strādniekus uz streikiem par</w:t>
+      </w:r>
+      <w:r>
+        <w:rPr>
+          <w:rFonts w:ascii="Calibri" w:hAnsi="Calibri" w:cs="Calibri"/>
+        </w:rPr>
+        <w:t xml:space="preserve"> </w:t>
+      </w:r>
+      <w:r>
+        <w:rPr>
+          <w:rFonts w:ascii="Calibri" w:hAnsi="Calibri" w:cs="Calibri"/>
+        </w:rPr>
+        <w:t>ekonomiskām un politiskām daļu prasībām</w:t>
+      </w:r>
+      <w:r>
+        <w:rPr>
+          <w:rFonts w:ascii="Calibri" w:hAnsi="Calibri" w:cs="Calibri"/>
+        </w:rPr>
+        <w:t xml:space="preserve">. </w:t>
+      </w:r>
+      <w:r>
+        <w:rPr>
+          <w:rFonts w:ascii="Calibri" w:hAnsi="Calibri" w:cs="Calibri"/>
+        </w:rPr>
+        <w:t>Aktīvāk pie darba!</w:t>
+      </w:r>
+    </w:p>
+    <w:p>
+      <w:pPr>
+        <w:rPr>
+          <w:rFonts w:ascii="Calibri" w:hAnsi="Calibri" w:cs="Calibri"/>
+          <w:lang w:val="ru-RU"/>
+        </w:rPr>
+      </w:pPr>
+      <w:r>
+        <w:rPr>
+          <w:rFonts w:ascii="Calibri" w:hAnsi="Calibri" w:cs="Calibri"/>
+        </w:rPr>
+        <w:t xml:space="preserve">Strādniecības cīņas konkrētos </w:t>
+      </w:r>
+      <w:r>
+        <w:rPr>
+          <w:rFonts w:ascii="Calibri" w:hAnsi="Calibri" w:cs="Calibri"/>
+          <w:lang w:val="en-US"/>
+        </w:rPr>
+        <w:t>f</w:t>
+      </w:r>
+      <w:r>
+        <w:rPr>
+          <w:rFonts w:ascii="Calibri" w:hAnsi="Calibri" w:cs="Calibri"/>
+        </w:rPr>
+        <w:t>aktos jāuzrāda s.-d. līderu node</w:t>
+      </w:r>
+      <w:r>
+        <w:rPr>
+          <w:rFonts w:ascii="Calibri" w:hAnsi="Calibri" w:cs="Calibri"/>
+        </w:rPr>
+        <w:t>vība un viņu līdzstrādība ar buržuāziju — arodbiedrībās, slimo</w:t>
+      </w:r>
+      <w:r>
+        <w:rPr>
+          <w:rFonts w:ascii="Calibri" w:hAnsi="Calibri" w:cs="Calibri"/>
+        </w:rPr>
+        <w:t>kasēs, pašvaldībās, streikos utt. Nekavējoši stājieties pie mas</w:t>
+      </w:r>
+      <w:r>
+        <w:rPr>
+          <w:rFonts w:ascii="Calibri" w:hAnsi="Calibri" w:cs="Calibri"/>
+        </w:rPr>
+        <w:t xml:space="preserve">u </w:t>
+      </w:r>
+      <w:r>
+        <w:rPr>
+          <w:rFonts w:ascii="Calibri" w:hAnsi="Calibri" w:cs="Calibri"/>
+        </w:rPr>
+        <w:t>streiku sagatavošanas. Kopā ar s.-d. strādniekiem uzstādiet prasības par darba algas paaugstināšanu. Izvēlējiet kopīgas streiku</w:t>
+      </w:r>
+      <w:r>
+        <w:rPr>
+          <w:rFonts w:ascii="Calibri" w:hAnsi="Calibri" w:cs="Calibri"/>
+          <w:lang w:val="ru-RU"/>
+        </w:rPr>
+        <w:t xml:space="preserve"> </w:t>
+      </w:r>
+      <w:r>
+        <w:rPr>
+          <w:rFonts w:ascii="Calibri" w:hAnsi="Calibri" w:cs="Calibri"/>
+        </w:rPr>
+        <w:t>komitejas un pretfašisma cīņas komitejas.</w:t>
+      </w:r>
+    </w:p>
+    <w:p>
+      <w:pPr>
+        <w:rPr>
+          <w:rFonts w:ascii="Calibri" w:hAnsi="Calibri" w:cs="Calibri"/>
+        </w:rPr>
+      </w:pPr>
+      <w:r>
+        <w:rPr>
+          <w:rFonts w:ascii="Calibri" w:hAnsi="Calibri" w:cs="Calibri"/>
+        </w:rPr>
+        <w:t>S.-d. strādnieki! Paturiet atmiņā, ka Latvijas s.-d. līderi, t</w:t>
+      </w:r>
+      <w:r>
+        <w:rPr>
+          <w:rFonts w:ascii="Calibri" w:hAnsi="Calibri" w:cs="Calibri"/>
+        </w:rPr>
+        <w:t>āpa</w:t>
+      </w:r>
+      <w:r>
+        <w:rPr>
+          <w:rFonts w:ascii="Calibri" w:hAnsi="Calibri" w:cs="Calibri"/>
+        </w:rPr>
+        <w:t>t</w:t>
+      </w:r>
+      <w:r>
+        <w:rPr>
+          <w:rFonts w:ascii="Calibri" w:hAnsi="Calibri" w:cs="Calibri"/>
+        </w:rPr>
+        <w:t xml:space="preserve"> </w:t>
+      </w:r>
+      <w:r>
+        <w:rPr>
+          <w:rFonts w:ascii="Calibri" w:hAnsi="Calibri" w:cs="Calibri"/>
+        </w:rPr>
+        <w:t>kā s.-d. līderi Vācijā, Austrijā, Igaunijā un citās zemēs, atraidījuši</w:t>
+      </w:r>
+      <w:r>
+        <w:rPr>
+          <w:rFonts w:ascii="Calibri" w:hAnsi="Calibri" w:cs="Calibri"/>
+        </w:rPr>
+        <w:t xml:space="preserve"> </w:t>
+      </w:r>
+      <w:r>
+        <w:rPr>
+          <w:rFonts w:ascii="Calibri" w:hAnsi="Calibri" w:cs="Calibri"/>
+        </w:rPr>
+        <w:t>visus komunistu priekšlikumus uzstāties vienoti pret buržuāziju.</w:t>
+      </w:r>
+      <w:r>
+        <w:rPr>
+          <w:rFonts w:ascii="Calibri" w:hAnsi="Calibri" w:cs="Calibri"/>
+        </w:rPr>
+        <w:t xml:space="preserve"> </w:t>
+      </w:r>
+      <w:r>
+        <w:rPr>
+          <w:rFonts w:ascii="Calibri" w:hAnsi="Calibri" w:cs="Calibri"/>
+        </w:rPr>
+        <w:t>Bet nav citas cīņas metodes pret uzbrūkošo fašismu kā vienīgi</w:t>
+      </w:r>
+      <w:r>
+        <w:rPr>
+          <w:rFonts w:ascii="Calibri" w:hAnsi="Calibri" w:cs="Calibri"/>
+        </w:rPr>
+        <w:t xml:space="preserve"> </w:t>
+      </w:r>
+      <w:r>
+        <w:rPr>
+          <w:rFonts w:ascii="Calibri" w:hAnsi="Calibri" w:cs="Calibri"/>
+        </w:rPr>
+        <w:t>strādnieku vienota cīņa zem Kompartijas vadības.</w:t>
+      </w:r>
+    </w:p>
+    <w:p>
+      <w:pPr>
+        <w:rPr>
+          <w:rFonts w:ascii="Calibri" w:hAnsi="Calibri" w:cs="Calibri"/>
+        </w:rPr>
+      </w:pPr>
+      <w:r>
+        <w:rPr>
+          <w:rFonts w:ascii="Calibri" w:hAnsi="Calibri" w:cs="Calibri"/>
+        </w:rPr>
+        <w:t>Komunisti aicina jūs 1. Maijā piedalīties visās masu sapulcēs,</w:t>
+      </w:r>
+      <w:r>
+        <w:rPr>
+          <w:rFonts w:ascii="Calibri" w:hAnsi="Calibri" w:cs="Calibri"/>
+        </w:rPr>
+        <w:t xml:space="preserve"> </w:t>
+      </w:r>
+      <w:r>
+        <w:rPr>
+          <w:rFonts w:ascii="Calibri" w:hAnsi="Calibri" w:cs="Calibri"/>
+        </w:rPr>
+        <w:t>mītiņos un demonstrācijās. Uzstādiet prasības par darba algas</w:t>
+      </w:r>
+      <w:r>
+        <w:rPr>
+          <w:rFonts w:ascii="Calibri" w:hAnsi="Calibri" w:cs="Calibri"/>
+        </w:rPr>
+        <w:t xml:space="preserve"> </w:t>
+      </w:r>
+      <w:r>
+        <w:rPr>
+          <w:rFonts w:ascii="Calibri" w:hAnsi="Calibri" w:cs="Calibri"/>
+        </w:rPr>
+        <w:t>paaugstināšanu, par nekavējošu apdrošināšanu pret bezdarbu uz</w:t>
+      </w:r>
+      <w:r>
+        <w:rPr>
+          <w:rFonts w:ascii="Calibri" w:hAnsi="Calibri" w:cs="Calibri"/>
+        </w:rPr>
+        <w:t xml:space="preserve"> </w:t>
+      </w:r>
+      <w:r>
+        <w:rPr>
+          <w:rFonts w:ascii="Calibri" w:hAnsi="Calibri" w:cs="Calibri"/>
+        </w:rPr>
+        <w:t>buržuāzijas un valsts rēķina.</w:t>
+      </w:r>
+    </w:p>
+    <w:p>
+      <w:pPr>
+        <w:rPr>
+          <w:rFonts w:ascii="Calibri" w:hAnsi="Calibri" w:cs="Calibri"/>
+          <w:lang w:val="ru-RU"/>
+        </w:rPr>
+      </w:pPr>
+      <w:r>
+        <w:rPr>
+          <w:rFonts w:ascii="Calibri" w:hAnsi="Calibri" w:cs="Calibri"/>
+        </w:rPr>
+        <w:t>Piespiediet buržuāziju nekavējoši izpildīt šīs prasības. Klausieties vienīgā strādnieku šķiras interešu aizstāvja — nelegālās Ko</w:t>
+      </w:r>
+      <w:r>
+        <w:rPr>
+          <w:rFonts w:ascii="Calibri" w:hAnsi="Calibri" w:cs="Calibri"/>
+        </w:rPr>
+        <w:t>munistiskās partijas balsi. Meklējiet sakaru ar viņu un savieno</w:t>
+      </w:r>
+      <w:r>
+        <w:rPr>
+          <w:rFonts w:ascii="Calibri" w:hAnsi="Calibri" w:cs="Calibri"/>
+        </w:rPr>
+        <w:t>jieties zem viņas cīņas karoga.</w:t>
+      </w:r>
+    </w:p>
+    <w:p>
+      <w:pPr>
+        <w:rPr>
+          <w:rFonts w:ascii="Calibri" w:hAnsi="Calibri" w:cs="Calibri"/>
+          <w:lang w:val="ru-RU"/>
+        </w:rPr>
+      </w:pPr>
+      <w:r>
+        <w:rPr>
+          <w:rFonts w:ascii="Calibri" w:hAnsi="Calibri" w:cs="Calibri"/>
+        </w:rPr>
+        <w:t>Lai dzīvo starptautiskā proletariāta mobilizācijas un spēku demonstrācijas diena!</w:t>
+      </w:r>
+    </w:p>
+    <w:p>
+      <w:pPr>
+        <w:rPr>
+          <w:rFonts w:ascii="Calibri" w:hAnsi="Calibri" w:cs="Calibri"/>
+          <w:lang w:val="ru-RU"/>
+        </w:rPr>
+      </w:pPr>
+      <w:r>
+        <w:rPr>
+          <w:rFonts w:ascii="Calibri" w:hAnsi="Calibri" w:cs="Calibri"/>
+        </w:rPr>
+        <w:t>Rokas nost no SPRS!</w:t>
+      </w:r>
+    </w:p>
+    <w:p>
+      <w:pPr>
+        <w:rPr>
+          <w:rFonts w:ascii="Calibri" w:hAnsi="Calibri" w:cs="Calibri"/>
+          <w:lang w:val="ru-RU"/>
+        </w:rPr>
+      </w:pPr>
+      <w:r>
+        <w:rPr>
+          <w:rFonts w:ascii="Calibri" w:hAnsi="Calibri" w:cs="Calibri"/>
+        </w:rPr>
+        <w:t>Nost vācu baronu varas atjaunotājus!</w:t>
+      </w:r>
+    </w:p>
+    <w:p>
+      <w:pPr>
+        <w:rPr>
+          <w:rFonts w:ascii="Calibri" w:hAnsi="Calibri" w:cs="Calibri"/>
+          <w:lang w:val="ru-RU"/>
+        </w:rPr>
+      </w:pPr>
+      <w:r>
+        <w:rPr>
+          <w:rFonts w:ascii="Calibri" w:hAnsi="Calibri" w:cs="Calibri"/>
+        </w:rPr>
+        <w:t>Nost s.-d. līderus — intervencijas un fašisma ceļlaužus!</w:t>
+      </w:r>
+    </w:p>
+    <w:p>
+      <w:pPr>
+        <w:rPr>
+          <w:rFonts w:ascii="Calibri" w:hAnsi="Calibri" w:cs="Calibri"/>
+          <w:lang w:val="ru-RU"/>
+        </w:rPr>
+      </w:pPr>
+      <w:r>
+        <w:rPr>
+          <w:rFonts w:ascii="Calibri" w:hAnsi="Calibri" w:cs="Calibri"/>
+        </w:rPr>
+        <w:t>Lai dzīvo 7 stundu darba diena!</w:t>
+      </w:r>
+    </w:p>
+    <w:p>
+      <w:pPr>
+        <w:rPr>
+          <w:rFonts w:ascii="Calibri" w:hAnsi="Calibri" w:cs="Calibri"/>
+          <w:lang w:val="ru-RU"/>
+        </w:rPr>
+      </w:pPr>
+      <w:r>
+        <w:rPr>
+          <w:rFonts w:ascii="Calibri" w:hAnsi="Calibri" w:cs="Calibri"/>
+        </w:rPr>
+        <w:t>Nost bendes režīmu cietumos!</w:t>
+      </w:r>
+    </w:p>
+    <w:p>
+      <w:pPr>
+        <w:rPr>
+          <w:rFonts w:ascii="Calibri" w:hAnsi="Calibri" w:cs="Calibri"/>
+          <w:lang w:val="ru-RU"/>
+        </w:rPr>
+      </w:pPr>
+      <w:r>
+        <w:rPr>
+          <w:rFonts w:ascii="Calibri" w:hAnsi="Calibri" w:cs="Calibri"/>
+        </w:rPr>
+        <w:t>Prasām strādnieku-zemnieku frakcijas deputātu nekavējošu atsvabināšanu!</w:t>
+      </w:r>
+    </w:p>
+    <w:p>
+      <w:pPr>
+        <w:rPr>
+          <w:rFonts w:ascii="Calibri" w:hAnsi="Calibri" w:cs="Calibri"/>
+        </w:rPr>
+      </w:pPr>
+      <w:r>
+        <w:rPr>
+          <w:rFonts w:ascii="Calibri" w:hAnsi="Calibri" w:cs="Calibri"/>
+        </w:rPr>
+        <w:t xml:space="preserve">Nost </w:t>
+      </w:r>
+      <w:r>
+        <w:rPr>
+          <w:rFonts w:ascii="Calibri" w:hAnsi="Calibri" w:cs="Calibri"/>
+          <w:lang w:val="en-US"/>
+        </w:rPr>
+        <w:t>fašistus</w:t>
+      </w:r>
+      <w:r>
+        <w:rPr>
+          <w:rFonts w:ascii="Calibri" w:hAnsi="Calibri" w:cs="Calibri"/>
+        </w:rPr>
+        <w:t xml:space="preserve"> — strādnieku bendes un nacionālā naida, un </w:t>
+      </w:r>
+      <w:r>
+        <w:rPr>
+          <w:rFonts w:ascii="Calibri" w:hAnsi="Calibri" w:cs="Calibri"/>
+        </w:rPr>
+        <w:t>antisemītisma</w:t>
+      </w:r>
+      <w:r>
+        <w:rPr>
+          <w:rFonts w:ascii="Calibri" w:hAnsi="Calibri" w:cs="Calibri"/>
+        </w:rPr>
+        <w:t xml:space="preserve"> sakarsētājus!</w:t>
+      </w:r>
+    </w:p>
+    <w:p>
+      <w:pPr>
+        <w:rPr>
+          <w:rFonts w:ascii="Calibri" w:hAnsi="Calibri" w:cs="Calibri"/>
+        </w:rPr>
+      </w:pPr>
+      <w:r>
+        <w:rPr>
+          <w:rFonts w:ascii="Calibri" w:hAnsi="Calibri" w:cs="Calibri"/>
+        </w:rPr>
+        <w:t>Lai dzīvo visu darbaļaužu sociālistiskā tēvija — SPRS!</w:t>
+      </w:r>
+    </w:p>
+    <w:p>
+      <w:pPr>
+        <w:rPr>
+          <w:rFonts w:ascii="Calibri" w:hAnsi="Calibri" w:cs="Calibri"/>
+        </w:rPr>
+      </w:pPr>
+      <w:r>
+        <w:rPr>
+          <w:rFonts w:ascii="Calibri" w:hAnsi="Calibri" w:cs="Calibri"/>
+        </w:rPr>
+        <w:t>Lai dzīvo visu nāciju darbaļaužu savienība!</w:t>
+      </w:r>
+    </w:p>
+    <w:p>
+      <w:pPr>
+        <w:rPr>
+          <w:rFonts w:ascii="Calibri" w:hAnsi="Calibri" w:cs="Calibri"/>
+        </w:rPr>
+      </w:pPr>
+      <w:r>
+        <w:rPr>
+          <w:rFonts w:ascii="Calibri" w:hAnsi="Calibri" w:cs="Calibri"/>
+        </w:rPr>
+        <w:t>Lai dzīvo vienota revolucionāra strādnieku fronte!</w:t>
+      </w:r>
+    </w:p>
+    <w:p>
+      <w:pPr>
+        <w:rPr>
+          <w:rFonts w:ascii="Calibri" w:hAnsi="Calibri" w:cs="Calibri"/>
+        </w:rPr>
+      </w:pPr>
+      <w:r>
+        <w:rPr>
+          <w:rFonts w:ascii="Calibri" w:hAnsi="Calibri" w:cs="Calibri"/>
+        </w:rPr>
+        <w:t>Lai dzīvo Latvijas Komunistiskā partija!</w:t>
+      </w:r>
+    </w:p>
+    <w:p>
+      <w:pPr>
+        <w:rPr>
+          <w:rFonts w:ascii="Calibri" w:hAnsi="Calibri" w:cs="Calibri"/>
+        </w:rPr>
+      </w:pPr>
+      <w:r>
+        <w:rPr>
+          <w:rFonts w:ascii="Calibri" w:hAnsi="Calibri" w:cs="Calibri"/>
+        </w:rPr>
+        <w:t>Lai dzīvo Padomju Latvija!</w:t>
+      </w:r>
+    </w:p>
+    <w:p>
+      <w:pPr>
+        <w:rPr>
+          <w:rFonts w:ascii="Calibri" w:hAnsi="Calibri" w:cs="Calibri"/>
+        </w:rPr>
+      </w:pPr>
+    </w:p>
+    <w:p>
+      <w:pPr>
+        <w:rPr>
+          <w:rFonts w:ascii="Calibri" w:hAnsi="Calibri" w:cs="Calibri"/>
+        </w:rPr>
+      </w:pPr>
+      <w:r>
+        <w:rPr>
+          <w:rFonts w:ascii="Calibri" w:hAnsi="Calibri" w:cs="Calibri"/>
+        </w:rPr>
+        <w:lastRenderedPageBreak/>
+        <w:t>LKP Rīgas komiteja</w:t>
       </w:r>
     </w:p>
     <w:sectPr>

</xml_diff>

<commit_message>
Add 31st leaflet to corpus
</commit_message>
<xml_diff>
--- a/for_editing/revl-all-LKP_leaflets-1934-1940.docx
+++ b/for_editing/revl-all-LKP_leaflets-1934-1940.docx
@@ -463,22 +463,122 @@
       <w:pPr>
         <w:rPr>
           <w:rFonts w:ascii="Calibri" w:hAnsi="Calibri" w:cs="Calibri"/>
-        </w:rPr>
-      </w:pPr>
-    </w:p>
-    <w:p>
-      <w:pPr>
-        <w:rPr>
-          <w:rFonts w:ascii="Calibri" w:hAnsi="Calibri" w:cs="Calibri"/>
-          <w:lang w:val="en-US"/>
-        </w:rPr>
-      </w:pPr>
-      <w:r>
-        <w:rPr>
-          <w:rFonts w:ascii="Calibri" w:hAnsi="Calibri" w:cs="Calibri"/>
-          <w:lang w:val="en-US"/>
-        </w:rPr>
-        <w:t xml:space="preserve">In the author field provide the full name of the </w:t>
+          <w:lang w:val="en-US"/>
+        </w:rPr>
+      </w:pPr>
+      <w:r>
+        <w:rPr>
+          <w:rFonts w:ascii="Calibri" w:hAnsi="Calibri" w:cs="Calibri"/>
+        </w:rPr>
+        <w:t>L</w:t>
+      </w:r>
+      <w:r>
+        <w:rPr>
+          <w:rFonts w:ascii="Calibri" w:hAnsi="Calibri" w:cs="Calibri"/>
+        </w:rPr>
+        <w:t>KJS</w:t>
+      </w:r>
+      <w:r>
+        <w:rPr>
+          <w:rFonts w:ascii="Calibri" w:hAnsi="Calibri" w:cs="Calibri"/>
+        </w:rPr>
+        <w:t>_</w:t>
+      </w:r>
+      <w:r>
+        <w:rPr>
+          <w:rFonts w:ascii="Calibri" w:hAnsi="Calibri" w:cs="Calibri"/>
+          <w:lang w:val="en-US"/>
+        </w:rPr>
+        <w:t>Riga</w:t>
+      </w:r>
+      <w:r>
+        <w:rPr>
+          <w:rFonts w:ascii="Calibri" w:hAnsi="Calibri" w:cs="Calibri"/>
+        </w:rPr>
+        <w:t>_</w:t>
+      </w:r>
+      <w:r>
+        <w:rPr>
+          <w:rFonts w:ascii="Calibri" w:hAnsi="Calibri" w:cs="Calibri"/>
+        </w:rPr>
+        <w:t>org_X_</w:t>
+      </w:r>
+      <w:r>
+        <w:rPr>
+          <w:rFonts w:ascii="Calibri" w:hAnsi="Calibri" w:cs="Calibri"/>
+          <w:lang w:val="en-US"/>
+        </w:rPr>
+        <w:t>district_</w:t>
+      </w:r>
+      <w:r>
+        <w:rPr>
+          <w:rFonts w:ascii="Calibri" w:hAnsi="Calibri" w:cs="Calibri"/>
+        </w:rPr>
+        <w:t>committee</w:t>
+      </w:r>
+      <w:r>
+        <w:rPr>
+          <w:rFonts w:ascii="Calibri" w:hAnsi="Calibri" w:cs="Calibri"/>
+        </w:rPr>
+        <w:t xml:space="preserve"> </w:t>
+      </w:r>
+      <w:r>
+        <w:rPr>
+          <w:rFonts w:ascii="Calibri" w:hAnsi="Calibri" w:cs="Calibri"/>
+        </w:rPr>
+        <w:t>–</w:t>
+      </w:r>
+      <w:r>
+        <w:rPr>
+          <w:rFonts w:ascii="Calibri" w:hAnsi="Calibri" w:cs="Calibri"/>
+          <w:lang w:val="en-US"/>
+        </w:rPr>
+        <w:t xml:space="preserve"> </w:t>
+      </w:r>
+      <w:r>
+        <w:rPr>
+          <w:rFonts w:ascii="Calibri" w:hAnsi="Calibri" w:cs="Calibri"/>
+        </w:rPr>
+        <w:t>LKJS Rīgas organizācijas X rajona komiteja</w:t>
+      </w:r>
+    </w:p>
+    <w:p>
+      <w:pPr>
+        <w:rPr>
+          <w:rFonts w:ascii="Calibri" w:hAnsi="Calibri" w:cs="Calibri"/>
+          <w:lang w:val="en-US"/>
+        </w:rPr>
+      </w:pPr>
+    </w:p>
+    <w:p>
+      <w:pPr>
+        <w:rPr>
+          <w:rFonts w:ascii="Calibri" w:hAnsi="Calibri" w:cs="Calibri"/>
+          <w:lang w:val="en-US"/>
+        </w:rPr>
+      </w:pPr>
+      <w:r>
+        <w:rPr>
+          <w:rFonts w:ascii="Calibri" w:hAnsi="Calibri" w:cs="Calibri"/>
+          <w:lang w:val="en-US"/>
+        </w:rPr>
+        <w:t xml:space="preserve">In the author field </w:t>
+      </w:r>
+      <w:proofErr w:type="gramStart"/>
+      <w:r>
+        <w:rPr>
+          <w:rFonts w:ascii="Calibri" w:hAnsi="Calibri" w:cs="Calibri"/>
+          <w:lang w:val="en-US"/>
+        </w:rPr>
+        <w:t>provide</w:t>
+      </w:r>
+      <w:proofErr w:type="gramEnd"/>
+      <w:r>
+        <w:rPr>
+          <w:rFonts w:ascii="Calibri" w:hAnsi="Calibri" w:cs="Calibri"/>
+          <w:lang w:val="en-US"/>
+        </w:rPr>
+        <w:t xml:space="preserve"> the full name of the </w:t>
       </w:r>
       <w:r>
         <w:rPr>
@@ -847,282 +947,282 @@
         <w:rPr>
           <w:rFonts w:ascii="Calibri" w:hAnsi="Calibri" w:cs="Calibri"/>
         </w:rPr>
+        <w:t>text:</w:t>
+      </w:r>
+    </w:p>
+    <w:p>
+      <w:pPr>
+        <w:rPr>
+          <w:rFonts w:ascii="Calibri" w:hAnsi="Calibri" w:cs="Calibri"/>
+        </w:rPr>
+      </w:pPr>
+      <w:r>
+        <w:rPr>
+          <w:rFonts w:ascii="Calibri" w:hAnsi="Calibri" w:cs="Calibri"/>
+        </w:rPr>
+        <w:t>Bez cīņas nav uzvaras! Vienotā revolucionārā frontē!</w:t>
+      </w:r>
+    </w:p>
+    <w:p>
+      <w:pPr>
+        <w:rPr>
+          <w:rFonts w:ascii="Calibri" w:hAnsi="Calibri" w:cs="Calibri"/>
+        </w:rPr>
+      </w:pPr>
+      <w:r>
+        <w:rPr>
+          <w:rFonts w:ascii="Calibri" w:hAnsi="Calibri" w:cs="Calibri"/>
+        </w:rPr>
+        <w:t>DARBU UN MAIZI!</w:t>
+      </w:r>
+      <w:r>
+        <w:rPr>
+          <w:rFonts w:ascii="Calibri" w:hAnsi="Calibri" w:cs="Calibri"/>
+        </w:rPr>
+        <w:t xml:space="preserve"> </w:t>
+      </w:r>
+      <w:r>
+        <w:rPr>
+          <w:rFonts w:ascii="Calibri" w:hAnsi="Calibri" w:cs="Calibri"/>
+        </w:rPr>
+        <w:t>BRĪVĪBU UN VAĻU!</w:t>
+      </w:r>
+    </w:p>
+    <w:p>
+      <w:pPr>
+        <w:rPr>
+          <w:rFonts w:ascii="Calibri" w:hAnsi="Calibri" w:cs="Calibri"/>
+        </w:rPr>
+      </w:pPr>
+      <w:r>
+        <w:rPr>
+          <w:rFonts w:ascii="Calibri" w:hAnsi="Calibri" w:cs="Calibri"/>
+        </w:rPr>
+        <w:t xml:space="preserve">Jau piektā krīzes ziema. Bezdarbs un bads. Miljoniem cilvēku mirst bada nāvē vai, bada spiesti, dodas pašnāvībā. Bet tanī pat laikā spīķeri pilni ar visdažādākām pārtikas </w:t>
+      </w:r>
+      <w:r>
+        <w:rPr>
+          <w:rFonts w:ascii="Calibri" w:hAnsi="Calibri" w:cs="Calibri"/>
+        </w:rPr>
+        <w:t>vielām</w:t>
+      </w:r>
+      <w:r>
+        <w:rPr>
+          <w:rFonts w:ascii="Calibri" w:hAnsi="Calibri" w:cs="Calibri"/>
+        </w:rPr>
+        <w:t>. Vēl vairāk. Tās sagāž jūrā un atdod uguns liesmām. Lai runā fakti. Bostonas palīdzības komiteja publicē, ka pagājušā gadā kapitālistiskās valstīs bada nāvē miruši un, bada spiesti, izdarījuši pašnāvību 3,6 milj. cilvēku. Turpretim, lai uzturētu un paceltu preču cenas, iznīcināti 2,</w:t>
+      </w:r>
+      <w:r>
+        <w:rPr>
+          <w:rFonts w:ascii="Calibri" w:hAnsi="Calibri" w:cs="Calibri"/>
+        </w:rPr>
+        <w:t>5</w:t>
+      </w:r>
+      <w:r>
+        <w:rPr>
+          <w:rFonts w:ascii="Calibri" w:hAnsi="Calibri" w:cs="Calibri"/>
+        </w:rPr>
+        <w:t xml:space="preserve"> milj. kg cukura, 1,4 milj. kg gaļas, 267</w:t>
+      </w:r>
+      <w:r>
+        <w:rPr>
+          <w:rFonts w:ascii="Calibri" w:hAnsi="Calibri" w:cs="Calibri"/>
+        </w:rPr>
+        <w:t> </w:t>
+      </w:r>
+      <w:r>
+        <w:rPr>
+          <w:rFonts w:ascii="Calibri" w:hAnsi="Calibri" w:cs="Calibri"/>
+        </w:rPr>
+        <w:t>500 maisu kafijas, 400</w:t>
+      </w:r>
+      <w:r>
+        <w:rPr>
+          <w:rFonts w:ascii="Calibri" w:hAnsi="Calibri" w:cs="Calibri"/>
+        </w:rPr>
+        <w:t> </w:t>
+      </w:r>
+      <w:r>
+        <w:rPr>
+          <w:rFonts w:ascii="Calibri" w:hAnsi="Calibri" w:cs="Calibri"/>
+        </w:rPr>
+        <w:t>000 vagonu labības un 144</w:t>
+      </w:r>
+      <w:r>
+        <w:rPr>
+          <w:rFonts w:ascii="Calibri" w:hAnsi="Calibri" w:cs="Calibri"/>
+        </w:rPr>
+        <w:t> </w:t>
+      </w:r>
+      <w:r>
+        <w:rPr>
+          <w:rFonts w:ascii="Calibri" w:hAnsi="Calibri" w:cs="Calibri"/>
+        </w:rPr>
+        <w:t>000 vagonu rīsa. Protams, šie skaitļi nav pilnīgi. Tie nāk no iestādes, kura nav ieinteresēta visā kailumā atklāt kapitālistiskās sistēmas slepkavas seju. Taču arī tas pats mazumiņš runā ļoti skaidru valodu.</w:t>
+      </w:r>
+    </w:p>
+    <w:p>
+      <w:pPr>
+        <w:rPr>
+          <w:rFonts w:ascii="Calibri" w:hAnsi="Calibri" w:cs="Calibri"/>
+        </w:rPr>
+      </w:pPr>
+      <w:r>
+        <w:rPr>
+          <w:rFonts w:ascii="Calibri" w:hAnsi="Calibri" w:cs="Calibri"/>
+        </w:rPr>
+        <w:t>Bet būs maldīgi, ja domāsiet, ka tas tā tikai citās zemēs. Tikpat liels bezdarba un bada posts ir arī Latvijā. Bet, kā citur, arī te tiek pieliktas visas pūles, lai šo postu «likvidētu». Šinī sakarībā tautas labklājības ministrs izdevis jaunus bezdarbnieku reģistrācijas noteikumus. Un proti: 1) bezdarbniekus reģistrē tikai tad, ja izbeigti lauku darbi un tad tikai atsevišķās vietās; 2) reģistrēšanās tiesības ir tikai tiem, kuri pēdējo</w:t>
+      </w:r>
+      <w:r>
+        <w:rPr>
+          <w:rFonts w:ascii="Calibri" w:hAnsi="Calibri" w:cs="Calibri"/>
+        </w:rPr>
+        <w:t xml:space="preserve"> </w:t>
+      </w:r>
+      <w:r>
+        <w:rPr>
+          <w:rFonts w:ascii="Calibri" w:hAnsi="Calibri" w:cs="Calibri"/>
+        </w:rPr>
+        <w:t>divu</w:t>
+      </w:r>
+      <w:r>
+        <w:rPr>
+          <w:rFonts w:ascii="Calibri" w:hAnsi="Calibri" w:cs="Calibri"/>
+        </w:rPr>
+        <w:t xml:space="preserve"> </w:t>
+      </w:r>
+      <w:r>
+        <w:rPr>
+          <w:rFonts w:ascii="Calibri" w:hAnsi="Calibri" w:cs="Calibri"/>
+        </w:rPr>
+        <w:t>gadu laikā</w:t>
+      </w:r>
+      <w:r>
+        <w:rPr>
+          <w:rFonts w:ascii="Calibri" w:hAnsi="Calibri" w:cs="Calibri"/>
+        </w:rPr>
+        <w:t xml:space="preserve"> </w:t>
+      </w:r>
+      <w:r>
+        <w:rPr>
+          <w:rFonts w:ascii="Calibri" w:hAnsi="Calibri" w:cs="Calibri"/>
+        </w:rPr>
+        <w:t>nodzīvojuši attiecīgā pilsētā vismaz vie</w:t>
+      </w:r>
+      <w:r>
+        <w:rPr>
+          <w:rFonts w:ascii="Calibri" w:hAnsi="Calibri" w:cs="Calibri"/>
+        </w:rPr>
+        <w:t>n</w:t>
+      </w:r>
+      <w:r>
+        <w:rPr>
+          <w:rFonts w:ascii="Calibri" w:hAnsi="Calibri" w:cs="Calibri"/>
+        </w:rPr>
+        <w:t>u gadu; 3) reģistrē</w:t>
+      </w:r>
+      <w:r>
+        <w:rPr>
+          <w:rFonts w:ascii="Calibri" w:hAnsi="Calibri" w:cs="Calibri"/>
+        </w:rPr>
+        <w:t xml:space="preserve"> </w:t>
+      </w:r>
+      <w:r>
+        <w:rPr>
+          <w:rFonts w:ascii="Calibri" w:hAnsi="Calibri" w:cs="Calibri"/>
+        </w:rPr>
+        <w:t>tikai ģimeņu galvas; 4) no bezdarbniekiem strīpo kuru katru, kas nav spējīgs vai negrib par dažiem desmit santīmiem dienā salt mežā vai grants rakšanas darbos, kā arī tos, kas negrib ļauties sevi nodot verdzībā lauku budžiem. Taču šāda bezdarba un posta «likvidēšana» ir darbaļaužu izsmiekls. Izsmiekls un buržuāzijas nevarība kapitālistiskās sistēmas rāmjos likvidēt šai sistēmai piemītošās pretrunas.</w:t>
+      </w:r>
+    </w:p>
+    <w:p>
+      <w:pPr>
+        <w:rPr>
+          <w:rFonts w:ascii="Calibri" w:hAnsi="Calibri" w:cs="Calibri"/>
+        </w:rPr>
+      </w:pPr>
+      <w:r>
+        <w:rPr>
+          <w:rFonts w:ascii="Calibri" w:hAnsi="Calibri" w:cs="Calibri"/>
+        </w:rPr>
+        <w:t>Ko darīt?</w:t>
+      </w:r>
+    </w:p>
+    <w:p>
+      <w:pPr>
+        <w:rPr>
+          <w:rFonts w:ascii="Calibri" w:hAnsi="Calibri" w:cs="Calibri"/>
+        </w:rPr>
+      </w:pPr>
+      <w:r>
+        <w:rPr>
+          <w:rFonts w:ascii="Calibri" w:hAnsi="Calibri" w:cs="Calibri"/>
+        </w:rPr>
+        <w:t>Nav vairs divu domu, ja jūs, bezdarba un bada postam pakļautie Latvijas darbaļaudis, negribat sevi atdot pamazām bada nāvei, jums jāgatavojas cīņai. Grūtai un neatlaidīgai revolucionārai cīņai. Jums jāsatriec kapitālistiskā sistēma, tā sistēma, kura ar savām iekšējām pretrunām gulstas uz jūsu darba cilvēku pleciem. Bet, lai to veiktu, jums jau šodien jācīnās pret ikkatru buržuāzijas uzbrukumu, reizē norobežojoties no sociāldemokrātu līderu nodevīgās politikas, kura nesola neko citu kā to pašu fašisma asiņaino slaktūzi, kurp tā sistemātiski visus šos gadus ievadīja Vācijas un Austrijas darbaļaudis. Pastāvot bezdarbam, neatliekot ne minūti, jums jāorganizējas bezdarbnieku grupās. Tas jādara visur: biržās, sabiedriskos darbos, lauku pagastos, dzīves vietās. Dariet to kopā ar sociāldemokrātu strādniekiem. Izvēliet bezdarbnieku komitejas, cīnieties par savu vēlēto orgānu atzīšanu un legalizēšanu. Sasauciet bezdarbnieku masu sapulces un konferences. Apspriediet tur bezdarbnieku stāvokli un prasības un organizējiet revolucionāru uzstāšanos. Organizējiet labi sagatavotus ekonomiskus un politiskus streikus sabiedrisko darbu vietās. Gatavojieties uz visas Latvijas bezdarbnieku dienu. Neļaujiet valdībai ar policiju un špikiem izrēķināties ar revolucionāriem cīnītājiem, kas organizē un vada bezdarbnieku uzstāšanos. Organizējiet stipras pašaizsardzības grupas. Meklējiet sakarus ar nelegālo Komunistisko partiju un komunistisko jaunatni.</w:t>
+      </w:r>
+    </w:p>
+    <w:p>
+      <w:pPr>
+        <w:rPr>
+          <w:rFonts w:ascii="Calibri" w:hAnsi="Calibri" w:cs="Calibri"/>
+        </w:rPr>
+      </w:pPr>
+      <w:r>
+        <w:rPr>
+          <w:rFonts w:ascii="Calibri" w:hAnsi="Calibri" w:cs="Calibri"/>
+        </w:rPr>
+        <w:t xml:space="preserve">Par darbu un maizi! </w:t>
+      </w:r>
+    </w:p>
+    <w:p>
+      <w:pPr>
+        <w:rPr>
+          <w:rFonts w:ascii="Calibri" w:hAnsi="Calibri" w:cs="Calibri"/>
+        </w:rPr>
+      </w:pPr>
+      <w:r>
+        <w:rPr>
+          <w:rFonts w:ascii="Calibri" w:hAnsi="Calibri" w:cs="Calibri"/>
+        </w:rPr>
+        <w:t xml:space="preserve">Par brīvību un varu! </w:t>
+      </w:r>
+    </w:p>
+    <w:p>
+      <w:pPr>
+        <w:rPr>
+          <w:rFonts w:ascii="Calibri" w:hAnsi="Calibri" w:cs="Calibri"/>
+        </w:rPr>
+      </w:pPr>
+      <w:r>
+        <w:rPr>
+          <w:rFonts w:ascii="Calibri" w:hAnsi="Calibri" w:cs="Calibri"/>
+        </w:rPr>
+        <w:t xml:space="preserve">Pret fašismu un sociālnodevējiem! </w:t>
+      </w:r>
+    </w:p>
+    <w:p>
+      <w:pPr>
+        <w:rPr>
+          <w:rFonts w:ascii="Calibri" w:hAnsi="Calibri" w:cs="Calibri"/>
+        </w:rPr>
+      </w:pPr>
+      <w:r>
+        <w:rPr>
+          <w:rFonts w:ascii="Calibri" w:hAnsi="Calibri" w:cs="Calibri"/>
+        </w:rPr>
+        <w:t xml:space="preserve">Pret buržuāzijas diktatūru! </w:t>
+      </w:r>
+    </w:p>
+    <w:p>
+      <w:pPr>
+        <w:rPr>
+          <w:rFonts w:ascii="Calibri" w:hAnsi="Calibri" w:cs="Calibri"/>
+        </w:rPr>
+      </w:pPr>
+      <w:r>
+        <w:rPr>
+          <w:rFonts w:ascii="Calibri" w:hAnsi="Calibri" w:cs="Calibri"/>
+        </w:rPr>
         <w:lastRenderedPageBreak/>
-        <w:t>text:</w:t>
-      </w:r>
-    </w:p>
-    <w:p>
-      <w:pPr>
-        <w:rPr>
-          <w:rFonts w:ascii="Calibri" w:hAnsi="Calibri" w:cs="Calibri"/>
-        </w:rPr>
-      </w:pPr>
-      <w:r>
-        <w:rPr>
-          <w:rFonts w:ascii="Calibri" w:hAnsi="Calibri" w:cs="Calibri"/>
-        </w:rPr>
-        <w:t>Bez cīņas nav uzvaras! Vienotā revolucionārā frontē!</w:t>
-      </w:r>
-    </w:p>
-    <w:p>
-      <w:pPr>
-        <w:rPr>
-          <w:rFonts w:ascii="Calibri" w:hAnsi="Calibri" w:cs="Calibri"/>
-        </w:rPr>
-      </w:pPr>
-      <w:r>
-        <w:rPr>
-          <w:rFonts w:ascii="Calibri" w:hAnsi="Calibri" w:cs="Calibri"/>
-        </w:rPr>
-        <w:t>DARBU UN MAIZI!</w:t>
-      </w:r>
-      <w:r>
-        <w:rPr>
-          <w:rFonts w:ascii="Calibri" w:hAnsi="Calibri" w:cs="Calibri"/>
-        </w:rPr>
-        <w:t xml:space="preserve"> </w:t>
-      </w:r>
-      <w:r>
-        <w:rPr>
-          <w:rFonts w:ascii="Calibri" w:hAnsi="Calibri" w:cs="Calibri"/>
-        </w:rPr>
-        <w:t>BRĪVĪBU UN VAĻU!</w:t>
-      </w:r>
-    </w:p>
-    <w:p>
-      <w:pPr>
-        <w:rPr>
-          <w:rFonts w:ascii="Calibri" w:hAnsi="Calibri" w:cs="Calibri"/>
-        </w:rPr>
-      </w:pPr>
-      <w:r>
-        <w:rPr>
-          <w:rFonts w:ascii="Calibri" w:hAnsi="Calibri" w:cs="Calibri"/>
-        </w:rPr>
-        <w:t xml:space="preserve">Jau piektā krīzes ziema. Bezdarbs un bads. Miljoniem cilvēku mirst bada nāvē vai, bada spiesti, dodas pašnāvībā. Bet tanī pat laikā spīķeri pilni ar visdažādākām pārtikas </w:t>
-      </w:r>
-      <w:r>
-        <w:rPr>
-          <w:rFonts w:ascii="Calibri" w:hAnsi="Calibri" w:cs="Calibri"/>
-        </w:rPr>
-        <w:t>vielām</w:t>
-      </w:r>
-      <w:r>
-        <w:rPr>
-          <w:rFonts w:ascii="Calibri" w:hAnsi="Calibri" w:cs="Calibri"/>
-        </w:rPr>
-        <w:t>. Vēl vairāk. Tās sagāž jūrā un atdod uguns liesmām. Lai runā fakti. Bostonas palīdzības komiteja publicē, ka pagājušā gadā kapitālistiskās valstīs bada nāvē miruši un, bada spiesti, izdarījuši pašnāvību 3,6 milj. cilvēku. Turpretim, lai uzturētu un paceltu preču cenas, iznīcināti 2,</w:t>
-      </w:r>
-      <w:r>
-        <w:rPr>
-          <w:rFonts w:ascii="Calibri" w:hAnsi="Calibri" w:cs="Calibri"/>
-        </w:rPr>
-        <w:t>5</w:t>
-      </w:r>
-      <w:r>
-        <w:rPr>
-          <w:rFonts w:ascii="Calibri" w:hAnsi="Calibri" w:cs="Calibri"/>
-        </w:rPr>
-        <w:t xml:space="preserve"> milj. kg cukura, 1,4 milj. kg gaļas, 267</w:t>
-      </w:r>
-      <w:r>
-        <w:rPr>
-          <w:rFonts w:ascii="Calibri" w:hAnsi="Calibri" w:cs="Calibri"/>
-        </w:rPr>
-        <w:t> </w:t>
-      </w:r>
-      <w:r>
-        <w:rPr>
-          <w:rFonts w:ascii="Calibri" w:hAnsi="Calibri" w:cs="Calibri"/>
-        </w:rPr>
-        <w:t>500 maisu kafijas, 400</w:t>
-      </w:r>
-      <w:r>
-        <w:rPr>
-          <w:rFonts w:ascii="Calibri" w:hAnsi="Calibri" w:cs="Calibri"/>
-        </w:rPr>
-        <w:t> </w:t>
-      </w:r>
-      <w:r>
-        <w:rPr>
-          <w:rFonts w:ascii="Calibri" w:hAnsi="Calibri" w:cs="Calibri"/>
-        </w:rPr>
-        <w:t>000 vagonu labības un 144</w:t>
-      </w:r>
-      <w:r>
-        <w:rPr>
-          <w:rFonts w:ascii="Calibri" w:hAnsi="Calibri" w:cs="Calibri"/>
-        </w:rPr>
-        <w:t> </w:t>
-      </w:r>
-      <w:r>
-        <w:rPr>
-          <w:rFonts w:ascii="Calibri" w:hAnsi="Calibri" w:cs="Calibri"/>
-        </w:rPr>
-        <w:t>000 vagonu rīsa. Protams, šie skaitļi nav pilnīgi. Tie nāk no iestādes, kura nav ieinteresēta visā kailumā atklāt kapitālistiskās sistēmas slepkavas seju. Taču arī tas pats mazumiņš runā ļoti skaidru valodu.</w:t>
-      </w:r>
-    </w:p>
-    <w:p>
-      <w:pPr>
-        <w:rPr>
-          <w:rFonts w:ascii="Calibri" w:hAnsi="Calibri" w:cs="Calibri"/>
-        </w:rPr>
-      </w:pPr>
-      <w:r>
-        <w:rPr>
-          <w:rFonts w:ascii="Calibri" w:hAnsi="Calibri" w:cs="Calibri"/>
-        </w:rPr>
-        <w:t>Bet būs maldīgi, ja domāsiet, ka tas tā tikai citās zemēs. Tikpat liels bezdarba un bada posts ir arī Latvijā. Bet, kā citur, arī te tiek pieliktas visas pūles, lai šo postu «likvidētu». Šinī sakarībā tautas labklājības ministrs izdevis jaunus bezdarbnieku reģistrācijas noteikumus. Un proti: 1) bezdarbniekus reģistrē tikai tad, ja izbeigti lauku darbi un tad tikai atsevišķās vietās; 2) reģistrēšanās tiesības ir tikai tiem, kuri pēdējo</w:t>
-      </w:r>
-      <w:r>
-        <w:rPr>
-          <w:rFonts w:ascii="Calibri" w:hAnsi="Calibri" w:cs="Calibri"/>
-        </w:rPr>
-        <w:t xml:space="preserve"> </w:t>
-      </w:r>
-      <w:r>
-        <w:rPr>
-          <w:rFonts w:ascii="Calibri" w:hAnsi="Calibri" w:cs="Calibri"/>
-        </w:rPr>
-        <w:t>divu</w:t>
-      </w:r>
-      <w:r>
-        <w:rPr>
-          <w:rFonts w:ascii="Calibri" w:hAnsi="Calibri" w:cs="Calibri"/>
-        </w:rPr>
-        <w:t xml:space="preserve"> </w:t>
-      </w:r>
-      <w:r>
-        <w:rPr>
-          <w:rFonts w:ascii="Calibri" w:hAnsi="Calibri" w:cs="Calibri"/>
-        </w:rPr>
-        <w:t>gadu laikā</w:t>
-      </w:r>
-      <w:r>
-        <w:rPr>
-          <w:rFonts w:ascii="Calibri" w:hAnsi="Calibri" w:cs="Calibri"/>
-        </w:rPr>
-        <w:t xml:space="preserve"> </w:t>
-      </w:r>
-      <w:r>
-        <w:rPr>
-          <w:rFonts w:ascii="Calibri" w:hAnsi="Calibri" w:cs="Calibri"/>
-        </w:rPr>
-        <w:t>nodzīvojuši attiecīgā pilsētā vismaz vie</w:t>
-      </w:r>
-      <w:r>
-        <w:rPr>
-          <w:rFonts w:ascii="Calibri" w:hAnsi="Calibri" w:cs="Calibri"/>
-        </w:rPr>
-        <w:t>n</w:t>
-      </w:r>
-      <w:r>
-        <w:rPr>
-          <w:rFonts w:ascii="Calibri" w:hAnsi="Calibri" w:cs="Calibri"/>
-        </w:rPr>
-        <w:t>u gadu; 3) reģistrē</w:t>
-      </w:r>
-      <w:r>
-        <w:rPr>
-          <w:rFonts w:ascii="Calibri" w:hAnsi="Calibri" w:cs="Calibri"/>
-        </w:rPr>
-        <w:t xml:space="preserve"> </w:t>
-      </w:r>
-      <w:r>
-        <w:rPr>
-          <w:rFonts w:ascii="Calibri" w:hAnsi="Calibri" w:cs="Calibri"/>
-        </w:rPr>
-        <w:t>tikai ģimeņu galvas; 4) no bezdarbniekiem strīpo kuru katru, kas nav spējīgs vai negrib par dažiem desmit santīmiem dienā salt mežā vai grants rakšanas darbos, kā arī tos, kas negrib ļauties sevi nodot verdzībā lauku budžiem. Taču šāda bezdarba un posta «likvidēšana» ir darbaļaužu izsmiekls. Izsmiekls un buržuāzijas nevarība kapitālistiskās sistēmas rāmjos likvidēt šai sistēmai piemītošās pretrunas.</w:t>
-      </w:r>
-    </w:p>
-    <w:p>
-      <w:pPr>
-        <w:rPr>
-          <w:rFonts w:ascii="Calibri" w:hAnsi="Calibri" w:cs="Calibri"/>
-        </w:rPr>
-      </w:pPr>
-      <w:r>
-        <w:rPr>
-          <w:rFonts w:ascii="Calibri" w:hAnsi="Calibri" w:cs="Calibri"/>
-        </w:rPr>
-        <w:t>Ko darīt?</w:t>
-      </w:r>
-    </w:p>
-    <w:p>
-      <w:pPr>
-        <w:rPr>
-          <w:rFonts w:ascii="Calibri" w:hAnsi="Calibri" w:cs="Calibri"/>
-        </w:rPr>
-      </w:pPr>
-      <w:r>
-        <w:rPr>
-          <w:rFonts w:ascii="Calibri" w:hAnsi="Calibri" w:cs="Calibri"/>
-        </w:rPr>
-        <w:t>Nav vairs divu domu, ja jūs, bezdarba un bada postam pakļautie Latvijas darbaļaudis, negribat sevi atdot pamazām bada nāvei, jums jāgatavojas cīņai. Grūtai un neatlaidīgai revolucionārai cīņai. Jums jāsatriec kapitālistiskā sistēma, tā sistēma, kura ar savām iekšējām pretrunām gulstas uz jūsu darba cilvēku pleciem. Bet, lai to veiktu, jums jau šodien jācīnās pret ikkatru buržuāzijas uzbrukumu, reizē norobežojoties no sociāldemokrātu līderu nodevīgās politikas, kura nesola neko citu kā to pašu fašisma asiņaino slaktūzi, kurp tā sistemātiski visus šos gadus ievadīja Vācijas un Austrijas darbaļaudis. Pastāvot bezdarbam, neatliekot ne minūti, jums jāorganizējas bezdarbnieku grupās. Tas jādara visur: biržās, sabiedriskos darbos, lauku pagastos, dzīves vietās. Dariet to kopā ar sociāldemokrātu strādniekiem. Izvēliet bezdarbnieku komitejas, cīnieties par savu vēlēto orgānu atzīšanu un legalizēšanu. Sasauciet bezdarbnieku masu sapulces un konferences. Apspriediet tur bezdarbnieku stāvokli un prasības un organizējiet revolucionāru uzstāšanos. Organizējiet labi sagatavotus ekonomiskus un politiskus streikus sabiedrisko darbu vietās. Gatavojieties uz visas Latvijas bezdarbnieku dienu. Neļaujiet valdībai ar policiju un špikiem izrēķināties ar revolucionāriem cīnītājiem, kas organizē un vada bezdarbnieku uzstāšanos. Organizējiet stipras pašaizsardzības grupas. Meklējiet sakarus ar nelegālo Komunistisko partiju un komunistisko jaunatni.</w:t>
-      </w:r>
-    </w:p>
-    <w:p>
-      <w:pPr>
-        <w:rPr>
-          <w:rFonts w:ascii="Calibri" w:hAnsi="Calibri" w:cs="Calibri"/>
-        </w:rPr>
-      </w:pPr>
-      <w:r>
-        <w:rPr>
-          <w:rFonts w:ascii="Calibri" w:hAnsi="Calibri" w:cs="Calibri"/>
-        </w:rPr>
-        <w:t xml:space="preserve">Par darbu un maizi! </w:t>
-      </w:r>
-    </w:p>
-    <w:p>
-      <w:pPr>
-        <w:rPr>
-          <w:rFonts w:ascii="Calibri" w:hAnsi="Calibri" w:cs="Calibri"/>
-        </w:rPr>
-      </w:pPr>
-      <w:r>
-        <w:rPr>
-          <w:rFonts w:ascii="Calibri" w:hAnsi="Calibri" w:cs="Calibri"/>
-        </w:rPr>
-        <w:t xml:space="preserve">Par brīvību un varu! </w:t>
-      </w:r>
-    </w:p>
-    <w:p>
-      <w:pPr>
-        <w:rPr>
-          <w:rFonts w:ascii="Calibri" w:hAnsi="Calibri" w:cs="Calibri"/>
-        </w:rPr>
-      </w:pPr>
-      <w:r>
-        <w:rPr>
-          <w:rFonts w:ascii="Calibri" w:hAnsi="Calibri" w:cs="Calibri"/>
-        </w:rPr>
-        <w:t xml:space="preserve">Pret fašismu un sociālnodevējiem! </w:t>
-      </w:r>
-    </w:p>
-    <w:p>
-      <w:pPr>
-        <w:rPr>
-          <w:rFonts w:ascii="Calibri" w:hAnsi="Calibri" w:cs="Calibri"/>
-        </w:rPr>
-      </w:pPr>
-      <w:r>
-        <w:rPr>
-          <w:rFonts w:ascii="Calibri" w:hAnsi="Calibri" w:cs="Calibri"/>
-        </w:rPr>
-        <w:t xml:space="preserve">Pret buržuāzijas diktatūru! </w:t>
-      </w:r>
-    </w:p>
-    <w:p>
-      <w:pPr>
-        <w:rPr>
-          <w:rFonts w:ascii="Calibri" w:hAnsi="Calibri" w:cs="Calibri"/>
-        </w:rPr>
-      </w:pPr>
-      <w:r>
-        <w:rPr>
-          <w:rFonts w:ascii="Calibri" w:hAnsi="Calibri" w:cs="Calibri"/>
-        </w:rPr>
         <w:t xml:space="preserve">Par proletariāta diktatūru! </w:t>
       </w:r>
     </w:p>
@@ -1136,7 +1236,6 @@
         <w:rPr>
           <w:rFonts w:ascii="Calibri" w:hAnsi="Calibri" w:cs="Calibri"/>
         </w:rPr>
-        <w:lastRenderedPageBreak/>
         <w:t>Par Padomju Latviju!</w:t>
       </w:r>
     </w:p>
@@ -1591,6 +1690,7 @@
         <w:rPr>
           <w:rFonts w:ascii="Calibri" w:hAnsi="Calibri" w:cs="Calibri"/>
         </w:rPr>
+        <w:lastRenderedPageBreak/>
         <w:t>1. Armiju atstājot, izsniegt katram vienreizēju naudas pabalstu no 50 līdz 75 latiem.</w:t>
       </w:r>
     </w:p>
@@ -1604,7 +1704,6 @@
         <w:rPr>
           <w:rFonts w:ascii="Calibri" w:hAnsi="Calibri" w:cs="Calibri"/>
         </w:rPr>
-        <w:lastRenderedPageBreak/>
         <w:t>2. Izsniegt jauno civilo apģērbu un apavus.</w:t>
       </w:r>
     </w:p>
@@ -31383,13 +31482,7 @@
         <w:rPr>
           <w:rFonts w:ascii="Calibri" w:hAnsi="Calibri" w:cs="Calibri"/>
         </w:rPr>
-        <w:t>7</w:t>
-      </w:r>
-      <w:r>
-        <w:rPr>
-          <w:rFonts w:ascii="Calibri" w:hAnsi="Calibri" w:cs="Calibri"/>
-        </w:rPr>
-        <w:t>7</w:t>
+        <w:t>77</w:t>
       </w:r>
       <w:r>
         <w:rPr>
@@ -31536,31 +31629,13 @@
         <w:rPr>
           <w:rFonts w:ascii="Calibri" w:hAnsi="Calibri" w:cs="Calibri"/>
         </w:rPr>
-        <w:t>likvidēta saeimas strādnieku-zemnieku frakcija. Ekonomiskā krīze</w:t>
-      </w:r>
-      <w:r>
-        <w:rPr>
-          <w:rFonts w:ascii="Calibri" w:hAnsi="Calibri" w:cs="Calibri"/>
-        </w:rPr>
-        <w:t xml:space="preserve"> n</w:t>
-      </w:r>
-      <w:r>
-        <w:rPr>
-          <w:rFonts w:ascii="Calibri" w:hAnsi="Calibri" w:cs="Calibri"/>
-        </w:rPr>
-        <w:t>ovedusi Latvijas saimniecību līdz sabrukumam. Darba alga pazemināta par 30—50%. Bezdarbnieku skaits aug. Inteliģentos bez</w:t>
-      </w:r>
-      <w:r>
-        <w:rPr>
-          <w:rFonts w:ascii="Calibri" w:hAnsi="Calibri" w:cs="Calibri"/>
-        </w:rPr>
-        <w:t>darbniekus valdība dara par melna darba strādniekiem, dzenot tos</w:t>
-      </w:r>
-      <w:r>
-        <w:rPr>
-          <w:rFonts w:ascii="Calibri" w:hAnsi="Calibri" w:cs="Calibri"/>
-        </w:rPr>
-        <w:t xml:space="preserve"> </w:t>
+        <w:t>likvidēta saeimas strādnieku-zemnieku frakcija. Ekonomiskā krīze novedusi Latvijas saimniecību līdz sabrukumam. Darba alga pazemināta par 30—50%. Bezdarbnieku skaits aug. Inteliģentos bez</w:t>
+      </w:r>
+      <w:r>
+        <w:rPr>
+          <w:rFonts w:ascii="Calibri" w:hAnsi="Calibri" w:cs="Calibri"/>
+        </w:rPr>
+        <w:t xml:space="preserve">darbniekus valdība dara par melna darba strādniekiem, dzenot tos </w:t>
       </w:r>
       <w:r>
         <w:rPr>
@@ -31644,19 +31719,7 @@
         <w:rPr>
           <w:rFonts w:ascii="Calibri" w:hAnsi="Calibri" w:cs="Calibri"/>
         </w:rPr>
-        <w:t>ilizēšanu aktīvai cīņai pret fašisma uzbrukumiem darba algām,</w:t>
-      </w:r>
-      <w:r>
-        <w:rPr>
-          <w:rFonts w:ascii="Calibri" w:hAnsi="Calibri" w:cs="Calibri"/>
-        </w:rPr>
-        <w:t xml:space="preserve"> </w:t>
-      </w:r>
-      <w:r>
-        <w:rPr>
-          <w:rFonts w:ascii="Calibri" w:hAnsi="Calibri" w:cs="Calibri"/>
-        </w:rPr>
-        <w:t xml:space="preserve">strādnieku ekonomiskām un politiskām tiesībām. S.-d. līderi </w:t>
+        <w:t xml:space="preserve">ilizēšanu aktīvai cīņai pret fašisma uzbrukumiem darba algām, strādnieku ekonomiskām un politiskām tiesībām. S.-d. līderi </w:t>
       </w:r>
       <w:r>
         <w:rPr>
@@ -31845,13 +31908,7 @@
         <w:rPr>
           <w:rFonts w:ascii="Calibri" w:hAnsi="Calibri" w:cs="Calibri"/>
         </w:rPr>
-        <w:t xml:space="preserve">laisu aizbāšanā, bet vienotā masu </w:t>
-      </w:r>
-      <w:r>
-        <w:rPr>
-          <w:rFonts w:ascii="Calibri" w:hAnsi="Calibri" w:cs="Calibri"/>
-        </w:rPr>
-        <w:t>cīņ</w:t>
+        <w:t>laisu aizbāšanā, bet vienotā masu cīņ</w:t>
       </w:r>
       <w:r>
         <w:rPr>
@@ -32090,7 +32147,6 @@
       <w:pPr>
         <w:rPr>
           <w:rFonts w:ascii="Calibri" w:hAnsi="Calibri" w:cs="Calibri"/>
-          <w:lang w:val="ru-RU"/>
         </w:rPr>
       </w:pPr>
       <w:r>
@@ -32128,7 +32184,6 @@
       <w:pPr>
         <w:rPr>
           <w:rFonts w:ascii="Calibri" w:hAnsi="Calibri" w:cs="Calibri"/>
-          <w:lang w:val="ru-RU"/>
         </w:rPr>
       </w:pPr>
       <w:r>
@@ -32141,7 +32196,6 @@
       <w:r>
         <w:rPr>
           <w:rFonts w:ascii="Calibri" w:hAnsi="Calibri" w:cs="Calibri"/>
-          <w:lang w:val="ru-RU"/>
         </w:rPr>
         <w:t xml:space="preserve"> </w:t>
       </w:r>
@@ -32156,7 +32210,7 @@
       <w:pPr>
         <w:rPr>
           <w:rFonts w:ascii="Calibri" w:hAnsi="Calibri" w:cs="Calibri"/>
-          <w:lang w:val="ru-RU"/>
+          <w:lang w:val="en-US"/>
         </w:rPr>
       </w:pPr>
       <w:r>
@@ -32170,7 +32224,7 @@
       <w:pPr>
         <w:rPr>
           <w:rFonts w:ascii="Calibri" w:hAnsi="Calibri" w:cs="Calibri"/>
-          <w:lang w:val="ru-RU"/>
+          <w:lang w:val="en-US"/>
         </w:rPr>
       </w:pPr>
       <w:r>
@@ -32182,7 +32236,7 @@
       <w:r>
         <w:rPr>
           <w:rFonts w:ascii="Calibri" w:hAnsi="Calibri" w:cs="Calibri"/>
-          <w:lang w:val="ru-RU"/>
+          <w:lang w:val="en-US"/>
         </w:rPr>
         <w:t xml:space="preserve"> </w:t>
       </w:r>
@@ -32208,7 +32262,7 @@
       <w:r>
         <w:rPr>
           <w:rFonts w:ascii="Calibri" w:hAnsi="Calibri" w:cs="Calibri"/>
-          <w:lang w:val="ru-RU"/>
+          <w:lang w:val="en-US"/>
         </w:rPr>
         <w:t xml:space="preserve"> </w:t>
       </w:r>
@@ -32221,7 +32275,7 @@
       <w:r>
         <w:rPr>
           <w:rFonts w:ascii="Calibri" w:hAnsi="Calibri" w:cs="Calibri"/>
-          <w:lang w:val="ru-RU"/>
+          <w:lang w:val="en-US"/>
         </w:rPr>
         <w:t xml:space="preserve"> </w:t>
       </w:r>
@@ -32267,7 +32321,6 @@
       <w:pPr>
         <w:rPr>
           <w:rFonts w:ascii="Calibri" w:hAnsi="Calibri" w:cs="Calibri"/>
-          <w:lang w:val="ru-RU"/>
         </w:rPr>
       </w:pPr>
       <w:r>
@@ -32280,32 +32333,13 @@
         <w:rPr>
           <w:rFonts w:ascii="Calibri" w:hAnsi="Calibri" w:cs="Calibri"/>
         </w:rPr>
-        <w:t xml:space="preserve"> </w:t>
-      </w:r>
-      <w:r>
-        <w:rPr>
-          <w:rFonts w:ascii="Calibri" w:hAnsi="Calibri" w:cs="Calibri"/>
-        </w:rPr>
-        <w:t>ekonomiskām un politiskām daļu prasībām</w:t>
-      </w:r>
-      <w:r>
-        <w:rPr>
-          <w:rFonts w:ascii="Calibri" w:hAnsi="Calibri" w:cs="Calibri"/>
-        </w:rPr>
-        <w:t xml:space="preserve">. </w:t>
-      </w:r>
-      <w:r>
-        <w:rPr>
-          <w:rFonts w:ascii="Calibri" w:hAnsi="Calibri" w:cs="Calibri"/>
-        </w:rPr>
-        <w:t>Aktīvāk pie darba!</w:t>
-      </w:r>
-    </w:p>
-    <w:p>
-      <w:pPr>
-        <w:rPr>
-          <w:rFonts w:ascii="Calibri" w:hAnsi="Calibri" w:cs="Calibri"/>
-          <w:lang w:val="ru-RU"/>
+        <w:t xml:space="preserve"> ekonomiskām un politiskām daļu prasībām. Aktīvāk pie darba!</w:t>
+      </w:r>
+    </w:p>
+    <w:p>
+      <w:pPr>
+        <w:rPr>
+          <w:rFonts w:ascii="Calibri" w:hAnsi="Calibri" w:cs="Calibri"/>
         </w:rPr>
       </w:pPr>
       <w:r>
@@ -32317,7 +32351,6 @@
       <w:r>
         <w:rPr>
           <w:rFonts w:ascii="Calibri" w:hAnsi="Calibri" w:cs="Calibri"/>
-          <w:lang w:val="en-US"/>
         </w:rPr>
         <w:t>f</w:t>
       </w:r>
@@ -32354,7 +32387,6 @@
       <w:r>
         <w:rPr>
           <w:rFonts w:ascii="Calibri" w:hAnsi="Calibri" w:cs="Calibri"/>
-          <w:lang w:val="ru-RU"/>
         </w:rPr>
         <w:t xml:space="preserve"> </w:t>
       </w:r>
@@ -32393,13 +32425,7 @@
         <w:rPr>
           <w:rFonts w:ascii="Calibri" w:hAnsi="Calibri" w:cs="Calibri"/>
         </w:rPr>
-        <w:t xml:space="preserve"> </w:t>
-      </w:r>
-      <w:r>
-        <w:rPr>
-          <w:rFonts w:ascii="Calibri" w:hAnsi="Calibri" w:cs="Calibri"/>
-        </w:rPr>
-        <w:t>kā s.-d. līderi Vācijā, Austrijā, Igaunijā un citās zemēs, atraidījuši</w:t>
+        <w:t xml:space="preserve"> kā s.-d. līderi Vācijā, Austrijā, Igaunijā un citās zemēs, atraidījuši</w:t>
       </w:r>
       <w:r>
         <w:rPr>
@@ -32491,7 +32517,7 @@
       <w:pPr>
         <w:rPr>
           <w:rFonts w:ascii="Calibri" w:hAnsi="Calibri" w:cs="Calibri"/>
-          <w:lang w:val="ru-RU"/>
+          <w:lang w:val="en-US"/>
         </w:rPr>
       </w:pPr>
       <w:r>
@@ -32517,7 +32543,7 @@
       <w:pPr>
         <w:rPr>
           <w:rFonts w:ascii="Calibri" w:hAnsi="Calibri" w:cs="Calibri"/>
-          <w:lang w:val="ru-RU"/>
+          <w:lang w:val="en-US"/>
         </w:rPr>
       </w:pPr>
       <w:r>
@@ -32531,7 +32557,7 @@
       <w:pPr>
         <w:rPr>
           <w:rFonts w:ascii="Calibri" w:hAnsi="Calibri" w:cs="Calibri"/>
-          <w:lang w:val="ru-RU"/>
+          <w:lang w:val="en-US"/>
         </w:rPr>
       </w:pPr>
       <w:r>
@@ -32545,7 +32571,7 @@
       <w:pPr>
         <w:rPr>
           <w:rFonts w:ascii="Calibri" w:hAnsi="Calibri" w:cs="Calibri"/>
-          <w:lang w:val="ru-RU"/>
+          <w:lang w:val="en-US"/>
         </w:rPr>
       </w:pPr>
       <w:r>
@@ -32559,7 +32585,7 @@
       <w:pPr>
         <w:rPr>
           <w:rFonts w:ascii="Calibri" w:hAnsi="Calibri" w:cs="Calibri"/>
-          <w:lang w:val="ru-RU"/>
+          <w:lang w:val="en-US"/>
         </w:rPr>
       </w:pPr>
       <w:r>
@@ -32573,7 +32599,7 @@
       <w:pPr>
         <w:rPr>
           <w:rFonts w:ascii="Calibri" w:hAnsi="Calibri" w:cs="Calibri"/>
-          <w:lang w:val="ru-RU"/>
+          <w:lang w:val="en-US"/>
         </w:rPr>
       </w:pPr>
       <w:r>
@@ -32587,7 +32613,7 @@
       <w:pPr>
         <w:rPr>
           <w:rFonts w:ascii="Calibri" w:hAnsi="Calibri" w:cs="Calibri"/>
-          <w:lang w:val="ru-RU"/>
+          <w:lang w:val="en-US"/>
         </w:rPr>
       </w:pPr>
       <w:r>
@@ -32601,7 +32627,7 @@
       <w:pPr>
         <w:rPr>
           <w:rFonts w:ascii="Calibri" w:hAnsi="Calibri" w:cs="Calibri"/>
-          <w:lang w:val="ru-RU"/>
+          <w:lang w:val="en-US"/>
         </w:rPr>
       </w:pPr>
       <w:r>
@@ -32733,6 +32759,1201 @@
         </w:rPr>
         <w:lastRenderedPageBreak/>
         <w:t>LKP Rīgas komiteja</w:t>
+      </w:r>
+    </w:p>
+    <w:p>
+      <w:pPr>
+        <w:rPr>
+          <w:rFonts w:ascii="Calibri" w:hAnsi="Calibri" w:cs="Calibri"/>
+        </w:rPr>
+      </w:pPr>
+    </w:p>
+    <w:p>
+      <w:pPr>
+        <w:rPr>
+          <w:rFonts w:ascii="Calibri" w:hAnsi="Calibri" w:cs="Calibri"/>
+          <w:lang w:val="en-US"/>
+        </w:rPr>
+      </w:pPr>
+      <w:r>
+        <w:rPr>
+          <w:rFonts w:ascii="Calibri" w:hAnsi="Calibri" w:cs="Calibri"/>
+        </w:rPr>
+        <w:t xml:space="preserve">id: </w:t>
+      </w:r>
+      <w:r>
+        <w:rPr>
+          <w:rFonts w:ascii="Calibri" w:hAnsi="Calibri" w:cs="Calibri"/>
+          <w:lang w:val="en-US"/>
+        </w:rPr>
+        <w:t>3</w:t>
+      </w:r>
+      <w:r>
+        <w:rPr>
+          <w:rFonts w:ascii="Calibri" w:hAnsi="Calibri" w:cs="Calibri"/>
+          <w:lang w:val="en-US"/>
+        </w:rPr>
+        <w:t>1</w:t>
+      </w:r>
+    </w:p>
+    <w:p>
+      <w:pPr>
+        <w:rPr>
+          <w:rFonts w:ascii="Calibri" w:hAnsi="Calibri" w:cs="Calibri"/>
+        </w:rPr>
+      </w:pPr>
+      <w:r>
+        <w:rPr>
+          <w:rFonts w:ascii="Calibri" w:hAnsi="Calibri" w:cs="Calibri"/>
+        </w:rPr>
+        <w:t>file_name: revl-n0</w:t>
+      </w:r>
+      <w:r>
+        <w:rPr>
+          <w:rFonts w:ascii="Calibri" w:hAnsi="Calibri" w:cs="Calibri"/>
+          <w:lang w:val="en-US"/>
+        </w:rPr>
+        <w:t>3</w:t>
+      </w:r>
+      <w:r>
+        <w:rPr>
+          <w:rFonts w:ascii="Calibri" w:hAnsi="Calibri" w:cs="Calibri"/>
+          <w:lang w:val="en-US"/>
+        </w:rPr>
+        <w:t>1</w:t>
+      </w:r>
+      <w:r>
+        <w:rPr>
+          <w:rFonts w:ascii="Calibri" w:hAnsi="Calibri" w:cs="Calibri"/>
+          <w:lang w:val="en-US"/>
+        </w:rPr>
+        <w:t>-</w:t>
+      </w:r>
+      <w:r>
+        <w:rPr>
+          <w:rFonts w:ascii="Calibri" w:hAnsi="Calibri" w:cs="Calibri"/>
+        </w:rPr>
+        <w:t>L</w:t>
+      </w:r>
+      <w:r>
+        <w:rPr>
+          <w:rFonts w:ascii="Calibri" w:hAnsi="Calibri" w:cs="Calibri"/>
+        </w:rPr>
+        <w:t>KJS</w:t>
+      </w:r>
+      <w:r>
+        <w:rPr>
+          <w:rFonts w:ascii="Calibri" w:hAnsi="Calibri" w:cs="Calibri"/>
+        </w:rPr>
+        <w:t>_</w:t>
+      </w:r>
+      <w:r>
+        <w:rPr>
+          <w:rFonts w:ascii="Calibri" w:hAnsi="Calibri" w:cs="Calibri"/>
+          <w:lang w:val="en-US"/>
+        </w:rPr>
+        <w:t>Riga</w:t>
+      </w:r>
+      <w:r>
+        <w:rPr>
+          <w:rFonts w:ascii="Calibri" w:hAnsi="Calibri" w:cs="Calibri"/>
+        </w:rPr>
+        <w:t>_</w:t>
+      </w:r>
+      <w:r>
+        <w:rPr>
+          <w:rFonts w:ascii="Calibri" w:hAnsi="Calibri" w:cs="Calibri"/>
+        </w:rPr>
+        <w:t>org_X_</w:t>
+      </w:r>
+      <w:r>
+        <w:rPr>
+          <w:rFonts w:ascii="Calibri" w:hAnsi="Calibri" w:cs="Calibri"/>
+          <w:lang w:val="en-US"/>
+        </w:rPr>
+        <w:t>district</w:t>
+      </w:r>
+      <w:r>
+        <w:rPr>
+          <w:rFonts w:ascii="Calibri" w:hAnsi="Calibri" w:cs="Calibri"/>
+          <w:lang w:val="en-US"/>
+        </w:rPr>
+        <w:t>_</w:t>
+      </w:r>
+      <w:r>
+        <w:rPr>
+          <w:rFonts w:ascii="Calibri" w:hAnsi="Calibri" w:cs="Calibri"/>
+        </w:rPr>
+        <w:t>committee</w:t>
+      </w:r>
+      <w:r>
+        <w:rPr>
+          <w:rFonts w:ascii="Calibri" w:hAnsi="Calibri" w:cs="Calibri"/>
+          <w:lang w:val="en-US"/>
+        </w:rPr>
+        <w:t>-</w:t>
+      </w:r>
+      <w:r>
+        <w:rPr>
+          <w:rFonts w:ascii="Calibri" w:hAnsi="Calibri" w:cs="Calibri"/>
+        </w:rPr>
+        <w:t>1934-0</w:t>
+      </w:r>
+      <w:r>
+        <w:rPr>
+          <w:rFonts w:ascii="Calibri" w:hAnsi="Calibri" w:cs="Calibri"/>
+        </w:rPr>
+        <w:t>4</w:t>
+      </w:r>
+      <w:r>
+        <w:rPr>
+          <w:rFonts w:ascii="Calibri" w:hAnsi="Calibri" w:cs="Calibri"/>
+        </w:rPr>
+        <w:t>.txt</w:t>
+      </w:r>
+    </w:p>
+    <w:p>
+      <w:pPr>
+        <w:rPr>
+          <w:rFonts w:ascii="Calibri" w:hAnsi="Calibri" w:cs="Calibri"/>
+        </w:rPr>
+      </w:pPr>
+      <w:r>
+        <w:rPr>
+          <w:rFonts w:ascii="Calibri" w:hAnsi="Calibri" w:cs="Calibri"/>
+        </w:rPr>
+        <w:t xml:space="preserve">title: </w:t>
+      </w:r>
+      <w:r>
+        <w:rPr>
+          <w:rFonts w:ascii="Calibri" w:hAnsi="Calibri" w:cs="Calibri"/>
+        </w:rPr>
+        <w:t>LKJS Rīgas organizācijas X rajona komitejas uzsaukums</w:t>
+      </w:r>
+      <w:r>
+        <w:rPr>
+          <w:rFonts w:ascii="Calibri" w:hAnsi="Calibri" w:cs="Calibri"/>
+        </w:rPr>
+        <w:t xml:space="preserve"> </w:t>
+      </w:r>
+      <w:r>
+        <w:rPr>
+          <w:rFonts w:ascii="Calibri" w:hAnsi="Calibri" w:cs="Calibri"/>
+        </w:rPr>
+        <w:t>«Juglas manufaktūras», «Rīgas auduma» un «Rīgas manufaktūras»</w:t>
+      </w:r>
+      <w:r>
+        <w:rPr>
+          <w:rFonts w:ascii="Calibri" w:hAnsi="Calibri" w:cs="Calibri"/>
+        </w:rPr>
+        <w:t xml:space="preserve"> </w:t>
+      </w:r>
+      <w:r>
+        <w:rPr>
+          <w:rFonts w:ascii="Calibri" w:hAnsi="Calibri" w:cs="Calibri"/>
+        </w:rPr>
+        <w:t>strādniekiem piedalīties 1. Maija demonstrācijā un kopā</w:t>
+      </w:r>
+      <w:r>
+        <w:rPr>
+          <w:rFonts w:ascii="Calibri" w:hAnsi="Calibri" w:cs="Calibri"/>
+        </w:rPr>
+        <w:t xml:space="preserve"> ar</w:t>
+      </w:r>
+      <w:r>
+        <w:rPr>
+          <w:rFonts w:ascii="Calibri" w:hAnsi="Calibri" w:cs="Calibri"/>
+        </w:rPr>
+        <w:t xml:space="preserve"> sociāldemokrātiskajiem strādniekiem cīnīties pret fašisma</w:t>
+      </w:r>
+      <w:r>
+        <w:rPr>
+          <w:rFonts w:ascii="Calibri" w:hAnsi="Calibri" w:cs="Calibri"/>
+        </w:rPr>
+        <w:t xml:space="preserve"> </w:t>
+      </w:r>
+      <w:r>
+        <w:rPr>
+          <w:rFonts w:ascii="Calibri" w:hAnsi="Calibri" w:cs="Calibri"/>
+        </w:rPr>
+        <w:t>draudiem</w:t>
+      </w:r>
+    </w:p>
+    <w:p>
+      <w:pPr>
+        <w:rPr>
+          <w:rFonts w:ascii="Calibri" w:hAnsi="Calibri" w:cs="Calibri"/>
+        </w:rPr>
+      </w:pPr>
+      <w:r>
+        <w:rPr>
+          <w:rFonts w:ascii="Calibri" w:hAnsi="Calibri" w:cs="Calibri"/>
+        </w:rPr>
+        <w:t xml:space="preserve">author: </w:t>
+      </w:r>
+      <w:r>
+        <w:rPr>
+          <w:rFonts w:ascii="Calibri" w:hAnsi="Calibri" w:cs="Calibri"/>
+        </w:rPr>
+        <w:t>LKJS Rīgas organizācijas X rajona komiteja</w:t>
+      </w:r>
+    </w:p>
+    <w:p>
+      <w:pPr>
+        <w:rPr>
+          <w:rFonts w:ascii="Calibri" w:hAnsi="Calibri" w:cs="Calibri"/>
+          <w:lang w:val="en-US"/>
+        </w:rPr>
+      </w:pPr>
+      <w:r>
+        <w:rPr>
+          <w:rFonts w:ascii="Calibri" w:hAnsi="Calibri" w:cs="Calibri"/>
+        </w:rPr>
+        <w:t xml:space="preserve">date: </w:t>
+      </w:r>
+      <w:r>
+        <w:rPr>
+          <w:rFonts w:ascii="Calibri" w:hAnsi="Calibri" w:cs="Calibri"/>
+        </w:rPr>
+        <w:t>1934-0</w:t>
+      </w:r>
+      <w:r>
+        <w:rPr>
+          <w:rFonts w:ascii="Calibri" w:hAnsi="Calibri" w:cs="Calibri"/>
+        </w:rPr>
+        <w:t>4</w:t>
+      </w:r>
+    </w:p>
+    <w:p>
+      <w:pPr>
+        <w:rPr>
+          <w:rFonts w:ascii="Calibri" w:hAnsi="Calibri" w:cs="Calibri"/>
+        </w:rPr>
+      </w:pPr>
+      <w:r>
+        <w:rPr>
+          <w:rFonts w:ascii="Calibri" w:hAnsi="Calibri" w:cs="Calibri"/>
+        </w:rPr>
+        <w:t>print</w:t>
+      </w:r>
+      <w:r>
+        <w:rPr>
+          <w:rFonts w:ascii="Calibri" w:hAnsi="Calibri" w:cs="Calibri"/>
+        </w:rPr>
+        <w:t>_</w:t>
+      </w:r>
+      <w:r>
+        <w:rPr>
+          <w:rFonts w:ascii="Calibri" w:hAnsi="Calibri" w:cs="Calibri"/>
+        </w:rPr>
+        <w:t>run</w:t>
+      </w:r>
+      <w:r>
+        <w:rPr>
+          <w:rFonts w:ascii="Calibri" w:hAnsi="Calibri" w:cs="Calibri"/>
+        </w:rPr>
+        <w:t xml:space="preserve">: </w:t>
+      </w:r>
+      <w:r>
+        <w:rPr>
+          <w:rFonts w:ascii="Calibri" w:hAnsi="Calibri" w:cs="Calibri"/>
+          <w:lang w:val="en-US"/>
+        </w:rPr>
+        <w:t>300</w:t>
+      </w:r>
+    </w:p>
+    <w:p>
+      <w:pPr>
+        <w:rPr>
+          <w:rFonts w:ascii="Calibri" w:hAnsi="Calibri" w:cs="Calibri"/>
+        </w:rPr>
+      </w:pPr>
+      <w:r>
+        <w:rPr>
+          <w:rFonts w:ascii="Calibri" w:hAnsi="Calibri" w:cs="Calibri"/>
+        </w:rPr>
+        <w:t xml:space="preserve">typography_name: </w:t>
+      </w:r>
+      <w:r>
+        <w:rPr>
+          <w:rFonts w:ascii="Calibri" w:hAnsi="Calibri" w:cs="Calibri"/>
+        </w:rPr>
+        <w:t>Spartaks</w:t>
+      </w:r>
+    </w:p>
+    <w:p>
+      <w:pPr>
+        <w:rPr>
+          <w:rFonts w:ascii="Calibri" w:hAnsi="Calibri" w:cs="Calibri"/>
+        </w:rPr>
+      </w:pPr>
+      <w:r>
+        <w:rPr>
+          <w:rFonts w:ascii="Calibri" w:hAnsi="Calibri" w:cs="Calibri"/>
+        </w:rPr>
+        <w:t xml:space="preserve">source: Latvijas KP CK Partijas vēstures institūts — PSKP CK Marksisma-ļeņinisma institūta filiāle, </w:t>
+      </w:r>
+      <w:r>
+        <w:rPr>
+          <w:rFonts w:ascii="Calibri" w:hAnsi="Calibri" w:cs="Calibri"/>
+          <w:i/>
+          <w:iCs/>
+        </w:rPr>
+        <w:t>LKP, LKJS un Sarkanās Palīdzības revolucionārās lapiņas: 1920.</w:t>
+      </w:r>
+      <w:r>
+        <w:rPr>
+          <w:rFonts w:ascii="Calibri" w:hAnsi="Calibri" w:cs="Calibri"/>
+          <w:color w:val="1F1F1F"/>
+          <w:shd w:val="clear" w:color="auto" w:fill="FFFFFF"/>
+        </w:rPr>
+        <w:t>–</w:t>
+      </w:r>
+      <w:r>
+        <w:rPr>
+          <w:rFonts w:ascii="Calibri" w:hAnsi="Calibri" w:cs="Calibri"/>
+          <w:i/>
+          <w:iCs/>
+        </w:rPr>
+        <w:t xml:space="preserve">1940. </w:t>
+      </w:r>
+      <w:r>
+        <w:rPr>
+          <w:rFonts w:ascii="Calibri" w:hAnsi="Calibri" w:cs="Calibri"/>
+        </w:rPr>
+        <w:t>3. daļa</w:t>
+      </w:r>
+      <w:r>
+        <w:rPr>
+          <w:rFonts w:ascii="Calibri" w:hAnsi="Calibri" w:cs="Calibri"/>
+          <w:i/>
+          <w:iCs/>
+        </w:rPr>
+        <w:t xml:space="preserve"> </w:t>
+      </w:r>
+      <w:r>
+        <w:rPr>
+          <w:rFonts w:ascii="Calibri" w:hAnsi="Calibri" w:cs="Calibri"/>
+        </w:rPr>
+        <w:t xml:space="preserve">(Latvijas Valsts izdevniecība, 1963), </w:t>
+      </w:r>
+      <w:r>
+        <w:rPr>
+          <w:rFonts w:ascii="Calibri" w:hAnsi="Calibri" w:cs="Calibri"/>
+        </w:rPr>
+        <w:t>7</w:t>
+      </w:r>
+      <w:r>
+        <w:rPr>
+          <w:rFonts w:ascii="Calibri" w:hAnsi="Calibri" w:cs="Calibri"/>
+        </w:rPr>
+        <w:t>7</w:t>
+      </w:r>
+      <w:r>
+        <w:rPr>
+          <w:rFonts w:ascii="Calibri" w:hAnsi="Calibri" w:cs="Calibri"/>
+        </w:rPr>
+        <w:t>–</w:t>
+      </w:r>
+      <w:r>
+        <w:rPr>
+          <w:rFonts w:ascii="Calibri" w:hAnsi="Calibri" w:cs="Calibri"/>
+        </w:rPr>
+        <w:t>7</w:t>
+      </w:r>
+      <w:r>
+        <w:rPr>
+          <w:rFonts w:ascii="Calibri" w:hAnsi="Calibri" w:cs="Calibri"/>
+        </w:rPr>
+        <w:t>8</w:t>
+      </w:r>
+      <w:r>
+        <w:rPr>
+          <w:rFonts w:ascii="Calibri" w:hAnsi="Calibri" w:cs="Calibri"/>
+        </w:rPr>
+        <w:t>.</w:t>
+      </w:r>
+    </w:p>
+    <w:p>
+      <w:pPr>
+        <w:rPr>
+          <w:rFonts w:ascii="Calibri" w:hAnsi="Calibri" w:cs="Calibri"/>
+        </w:rPr>
+      </w:pPr>
+    </w:p>
+    <w:p>
+      <w:pPr>
+        <w:rPr>
+          <w:rFonts w:ascii="Calibri" w:hAnsi="Calibri" w:cs="Calibri"/>
+        </w:rPr>
+      </w:pPr>
+      <w:r>
+        <w:rPr>
+          <w:rFonts w:ascii="Calibri" w:hAnsi="Calibri" w:cs="Calibri"/>
+        </w:rPr>
+        <w:t>text:</w:t>
+      </w:r>
+    </w:p>
+    <w:p>
+      <w:pPr>
+        <w:rPr>
+          <w:rFonts w:ascii="Calibri" w:hAnsi="Calibri" w:cs="Calibri"/>
+        </w:rPr>
+      </w:pPr>
+      <w:r>
+        <w:rPr>
+          <w:rFonts w:ascii="Calibri" w:hAnsi="Calibri" w:cs="Calibri"/>
+        </w:rPr>
+        <w:t>LAI DZĪVO VIENOTA CĪŅAS FRONTE PRET</w:t>
+      </w:r>
+      <w:r>
+        <w:rPr>
+          <w:rFonts w:ascii="Calibri" w:hAnsi="Calibri" w:cs="Calibri"/>
+        </w:rPr>
+        <w:t xml:space="preserve"> </w:t>
+      </w:r>
+      <w:r>
+        <w:rPr>
+          <w:rFonts w:ascii="Calibri" w:hAnsi="Calibri" w:cs="Calibri"/>
+        </w:rPr>
+        <w:t>FAŠISMU UN KARU!</w:t>
+      </w:r>
+    </w:p>
+    <w:p>
+      <w:pPr>
+        <w:rPr>
+          <w:rFonts w:ascii="Calibri" w:hAnsi="Calibri" w:cs="Calibri"/>
+        </w:rPr>
+      </w:pPr>
+      <w:r>
+        <w:rPr>
+          <w:rFonts w:ascii="Calibri" w:hAnsi="Calibri" w:cs="Calibri"/>
+        </w:rPr>
+        <w:t>PAR DARBA ALGAS PAAUGSTINĀŠANU!</w:t>
+      </w:r>
+    </w:p>
+    <w:p>
+      <w:pPr>
+        <w:rPr>
+          <w:rFonts w:ascii="Calibri" w:hAnsi="Calibri" w:cs="Calibri"/>
+        </w:rPr>
+      </w:pPr>
+      <w:r>
+        <w:rPr>
+          <w:rFonts w:ascii="Calibri" w:hAnsi="Calibri" w:cs="Calibri"/>
+        </w:rPr>
+        <w:t>LAI DZĪVO SARKANAIS 1. MAIJS!</w:t>
+      </w:r>
+    </w:p>
+    <w:p>
+      <w:pPr>
+        <w:rPr>
+          <w:rFonts w:ascii="Calibri" w:hAnsi="Calibri" w:cs="Calibri"/>
+        </w:rPr>
+      </w:pPr>
+      <w:r>
+        <w:rPr>
+          <w:rFonts w:ascii="Calibri" w:hAnsi="Calibri" w:cs="Calibri"/>
+        </w:rPr>
+        <w:t>BIEDRI «JUGLAS MANUFAKTŪRAS», «RĪGAS</w:t>
+      </w:r>
+      <w:r>
+        <w:rPr>
+          <w:rFonts w:ascii="Calibri" w:hAnsi="Calibri" w:cs="Calibri"/>
+        </w:rPr>
+        <w:t xml:space="preserve"> </w:t>
+      </w:r>
+      <w:r>
+        <w:rPr>
+          <w:rFonts w:ascii="Calibri" w:hAnsi="Calibri" w:cs="Calibri"/>
+        </w:rPr>
+        <w:t>AUDUMA» UN «RĪGAS MANUFAKTŪRAS»</w:t>
+      </w:r>
+      <w:r>
+        <w:rPr>
+          <w:rFonts w:ascii="Calibri" w:hAnsi="Calibri" w:cs="Calibri"/>
+        </w:rPr>
+        <w:t xml:space="preserve"> </w:t>
+      </w:r>
+      <w:r>
+        <w:rPr>
+          <w:rFonts w:ascii="Calibri" w:hAnsi="Calibri" w:cs="Calibri"/>
+        </w:rPr>
+        <w:t>STRĀDNIEKI UN STRĀDNIECES!</w:t>
+      </w:r>
+    </w:p>
+    <w:p>
+      <w:pPr>
+        <w:rPr>
+          <w:rFonts w:ascii="Calibri" w:hAnsi="Calibri" w:cs="Calibri"/>
+        </w:rPr>
+      </w:pPr>
+      <w:r>
+        <w:rPr>
+          <w:rFonts w:ascii="Calibri" w:hAnsi="Calibri" w:cs="Calibri"/>
+        </w:rPr>
+        <w:t>Tuvojas 1. Maijs, visas pasaules strādnieku cīņas un vienības</w:t>
+      </w:r>
+      <w:r>
+        <w:rPr>
+          <w:rFonts w:ascii="Calibri" w:hAnsi="Calibri" w:cs="Calibri"/>
+        </w:rPr>
+        <w:t xml:space="preserve"> diena</w:t>
+      </w:r>
+      <w:r>
+        <w:rPr>
+          <w:rFonts w:ascii="Calibri" w:hAnsi="Calibri" w:cs="Calibri"/>
+        </w:rPr>
+        <w:t>. Par spīti fašistu aizliegumiem, par spīti policijas teroram</w:t>
+      </w:r>
+      <w:r>
+        <w:t xml:space="preserve"> </w:t>
+      </w:r>
+      <w:r>
+        <w:rPr>
+          <w:rFonts w:ascii="Calibri" w:hAnsi="Calibri" w:cs="Calibri"/>
+        </w:rPr>
+        <w:t>vi</w:t>
+      </w:r>
+      <w:r>
+        <w:rPr>
+          <w:rFonts w:ascii="Calibri" w:hAnsi="Calibri" w:cs="Calibri"/>
+        </w:rPr>
+        <w:t>s</w:t>
+      </w:r>
+      <w:r>
+        <w:rPr>
+          <w:rFonts w:ascii="Calibri" w:hAnsi="Calibri" w:cs="Calibri"/>
+        </w:rPr>
+        <w:t>ā</w:t>
+      </w:r>
+      <w:r>
+        <w:rPr>
+          <w:rFonts w:ascii="Calibri" w:hAnsi="Calibri" w:cs="Calibri"/>
+        </w:rPr>
+        <w:t xml:space="preserve"> pasaulē strādnieki būs ielās, demonstrēs pret fašismu un karu.</w:t>
+      </w:r>
+    </w:p>
+    <w:p>
+      <w:pPr>
+        <w:rPr>
+          <w:rFonts w:ascii="Calibri" w:hAnsi="Calibri" w:cs="Calibri"/>
+        </w:rPr>
+      </w:pPr>
+      <w:r>
+        <w:rPr>
+          <w:rFonts w:ascii="Calibri" w:hAnsi="Calibri" w:cs="Calibri"/>
+        </w:rPr>
+        <w:t>Arī</w:t>
+      </w:r>
+      <w:r>
+        <w:rPr>
+          <w:rFonts w:ascii="Calibri" w:hAnsi="Calibri" w:cs="Calibri"/>
+        </w:rPr>
+        <w:t xml:space="preserve"> Latvijā </w:t>
+      </w:r>
+      <w:r>
+        <w:rPr>
+          <w:rFonts w:ascii="Calibri" w:hAnsi="Calibri" w:cs="Calibri"/>
+        </w:rPr>
+        <w:t>f</w:t>
+      </w:r>
+      <w:r>
+        <w:rPr>
+          <w:rFonts w:ascii="Calibri" w:hAnsi="Calibri" w:cs="Calibri"/>
+        </w:rPr>
+        <w:t>ašisms nepārtraukti uzbrūk. Latvijas buržuāzija —</w:t>
+      </w:r>
+      <w:r>
+        <w:rPr>
+          <w:rFonts w:ascii="Calibri" w:hAnsi="Calibri" w:cs="Calibri"/>
+        </w:rPr>
+        <w:t xml:space="preserve"> fab</w:t>
+      </w:r>
+      <w:r>
+        <w:rPr>
+          <w:rFonts w:ascii="Calibri" w:hAnsi="Calibri" w:cs="Calibri"/>
+        </w:rPr>
+        <w:t>rikanti un budži — pārdod Latviju hitleriskai Vācijai. Pie Hit</w:t>
+      </w:r>
+      <w:r>
+        <w:rPr>
+          <w:rFonts w:ascii="Calibri" w:hAnsi="Calibri" w:cs="Calibri"/>
+        </w:rPr>
+        <w:t xml:space="preserve">lera </w:t>
+      </w:r>
+      <w:r>
+        <w:rPr>
+          <w:rFonts w:ascii="Calibri" w:hAnsi="Calibri" w:cs="Calibri"/>
+        </w:rPr>
+        <w:t>«</w:t>
+      </w:r>
+      <w:r>
+        <w:rPr>
+          <w:rFonts w:ascii="Calibri" w:hAnsi="Calibri" w:cs="Calibri"/>
+        </w:rPr>
+        <w:t>izārstētais</w:t>
+      </w:r>
+      <w:r>
+        <w:rPr>
+          <w:rFonts w:ascii="Calibri" w:hAnsi="Calibri" w:cs="Calibri"/>
+        </w:rPr>
+        <w:t>»</w:t>
+      </w:r>
+      <w:r>
+        <w:rPr>
+          <w:rFonts w:ascii="Calibri" w:hAnsi="Calibri" w:cs="Calibri"/>
+        </w:rPr>
+        <w:t xml:space="preserve"> Ulmanis ir Latvijas valdības galva. Latvijas </w:t>
+      </w:r>
+      <w:r>
+        <w:rPr>
+          <w:rFonts w:ascii="Calibri" w:hAnsi="Calibri" w:cs="Calibri"/>
+        </w:rPr>
+        <w:t>strādnieki un jaunatne tiek gatavoti kā lielgabalu gaļa karam pre</w:t>
+      </w:r>
+      <w:r>
+        <w:rPr>
+          <w:rFonts w:ascii="Calibri" w:hAnsi="Calibri" w:cs="Calibri"/>
+        </w:rPr>
+        <w:t xml:space="preserve">t </w:t>
+      </w:r>
+      <w:r>
+        <w:rPr>
+          <w:rFonts w:ascii="Calibri" w:hAnsi="Calibri" w:cs="Calibri"/>
+        </w:rPr>
+        <w:t>Padomju Savienību. Arī uzņēmumi tiek piemēroti kara rūpniecībai.</w:t>
+      </w:r>
+      <w:r>
+        <w:rPr>
+          <w:rFonts w:ascii="Calibri" w:hAnsi="Calibri" w:cs="Calibri"/>
+        </w:rPr>
+        <w:t xml:space="preserve"> </w:t>
+      </w:r>
+      <w:r>
+        <w:rPr>
+          <w:rFonts w:ascii="Calibri" w:hAnsi="Calibri" w:cs="Calibri"/>
+        </w:rPr>
+        <w:t>Katra zīda fabrika 2 dienās var tikt pielāgota indīgo gāzu ražo</w:t>
+      </w:r>
+      <w:r>
+        <w:rPr>
+          <w:rFonts w:ascii="Calibri" w:hAnsi="Calibri" w:cs="Calibri"/>
+        </w:rPr>
+        <w:t>šanai.</w:t>
+      </w:r>
+    </w:p>
+    <w:p>
+      <w:pPr>
+        <w:rPr>
+          <w:rFonts w:ascii="Calibri" w:hAnsi="Calibri" w:cs="Calibri"/>
+        </w:rPr>
+      </w:pPr>
+      <w:r>
+        <w:rPr>
+          <w:rFonts w:ascii="Calibri" w:hAnsi="Calibri" w:cs="Calibri"/>
+        </w:rPr>
+        <w:t>Fašisms uzbrūk katrā fabrikā, tāpēc katras fabrikas strādniekiem jādod pretspars.</w:t>
+      </w:r>
+    </w:p>
+    <w:p>
+      <w:pPr>
+        <w:rPr>
+          <w:rFonts w:ascii="Calibri" w:hAnsi="Calibri" w:cs="Calibri"/>
+        </w:rPr>
+      </w:pPr>
+      <w:r>
+        <w:rPr>
+          <w:rFonts w:ascii="Calibri" w:hAnsi="Calibri" w:cs="Calibri"/>
+        </w:rPr>
+        <w:t>Biedri! Uz 1. Maiju atminēsim grūto darbu un niecīgos bada</w:t>
+      </w:r>
+      <w:r>
+        <w:rPr>
+          <w:rFonts w:ascii="Calibri" w:hAnsi="Calibri" w:cs="Calibri"/>
+        </w:rPr>
+        <w:t xml:space="preserve"> </w:t>
+      </w:r>
+      <w:r>
+        <w:rPr>
+          <w:rFonts w:ascii="Calibri" w:hAnsi="Calibri" w:cs="Calibri"/>
+        </w:rPr>
+        <w:t>grašus! Atminēsim visus tos apvainojumus un pazemojumus, ko</w:t>
+      </w:r>
+      <w:r>
+        <w:rPr>
+          <w:rFonts w:ascii="Calibri" w:hAnsi="Calibri" w:cs="Calibri"/>
+        </w:rPr>
+        <w:t xml:space="preserve"> </w:t>
+      </w:r>
+      <w:r>
+        <w:rPr>
+          <w:rFonts w:ascii="Calibri" w:hAnsi="Calibri" w:cs="Calibri"/>
+        </w:rPr>
+        <w:t>mēs saņēmām no fašistiskiem meistariem.</w:t>
+      </w:r>
+    </w:p>
+    <w:p>
+      <w:pPr>
+        <w:rPr>
+          <w:rFonts w:ascii="Calibri" w:hAnsi="Calibri" w:cs="Calibri"/>
+        </w:rPr>
+      </w:pPr>
+      <w:r>
+        <w:rPr>
+          <w:rFonts w:ascii="Calibri" w:hAnsi="Calibri" w:cs="Calibri"/>
+        </w:rPr>
+        <w:t>Dažas dienas pirms Maija pārtrauksim darbu visās maiņās uz</w:t>
+      </w:r>
+      <w:r>
+        <w:rPr>
+          <w:rFonts w:ascii="Calibri" w:hAnsi="Calibri" w:cs="Calibri"/>
+        </w:rPr>
+        <w:t xml:space="preserve"> </w:t>
+      </w:r>
+      <w:r>
+        <w:rPr>
+          <w:rFonts w:ascii="Calibri" w:hAnsi="Calibri" w:cs="Calibri"/>
+        </w:rPr>
+        <w:t xml:space="preserve">15 minūtēm protestam pret Latvijas fašizēšanu un jauna kara </w:t>
+      </w:r>
+      <w:r>
+        <w:rPr>
+          <w:rFonts w:ascii="Calibri" w:hAnsi="Calibri" w:cs="Calibri"/>
+        </w:rPr>
+        <w:t>gatavošanu</w:t>
+      </w:r>
+      <w:r>
+        <w:rPr>
+          <w:rFonts w:ascii="Calibri" w:hAnsi="Calibri" w:cs="Calibri"/>
+        </w:rPr>
+        <w:t>. Uzstādīsim uzņēmējam mūsu taisnīgās prasības:</w:t>
+      </w:r>
+    </w:p>
+    <w:p>
+      <w:pPr>
+        <w:rPr>
+          <w:rFonts w:ascii="Calibri" w:hAnsi="Calibri" w:cs="Calibri"/>
+        </w:rPr>
+      </w:pPr>
+      <w:r>
+        <w:rPr>
+          <w:rFonts w:ascii="Calibri" w:hAnsi="Calibri" w:cs="Calibri"/>
+        </w:rPr>
+        <w:t>Garantēt dienas algu 1930. g. izpeļņas apmērā!</w:t>
+      </w:r>
+    </w:p>
+    <w:p>
+      <w:pPr>
+        <w:rPr>
+          <w:rFonts w:ascii="Calibri" w:hAnsi="Calibri" w:cs="Calibri"/>
+        </w:rPr>
+      </w:pPr>
+      <w:r>
+        <w:rPr>
+          <w:rFonts w:ascii="Calibri" w:hAnsi="Calibri" w:cs="Calibri"/>
+        </w:rPr>
+        <w:t>Noslēgt kolektīvo līgumu ar pašu strādnieku vēlētu komiteju!</w:t>
+      </w:r>
+    </w:p>
+    <w:p>
+      <w:pPr>
+        <w:rPr>
+          <w:rFonts w:ascii="Calibri" w:hAnsi="Calibri" w:cs="Calibri"/>
+        </w:rPr>
+      </w:pPr>
+      <w:r>
+        <w:rPr>
+          <w:rFonts w:ascii="Calibri" w:hAnsi="Calibri" w:cs="Calibri"/>
+        </w:rPr>
+        <w:t>Atcelt visus atvilkumus par kļūdām!</w:t>
+      </w:r>
+    </w:p>
+    <w:p>
+      <w:pPr>
+        <w:rPr>
+          <w:rFonts w:ascii="Calibri" w:hAnsi="Calibri" w:cs="Calibri"/>
+        </w:rPr>
+      </w:pPr>
+      <w:r>
+        <w:rPr>
+          <w:rFonts w:ascii="Calibri" w:hAnsi="Calibri" w:cs="Calibri"/>
+        </w:rPr>
+        <w:lastRenderedPageBreak/>
+        <w:t>Bezmaksas satiksmi uz darbu!</w:t>
+      </w:r>
+    </w:p>
+    <w:p>
+      <w:pPr>
+        <w:rPr>
+          <w:rFonts w:ascii="Calibri" w:hAnsi="Calibri" w:cs="Calibri"/>
+        </w:rPr>
+      </w:pPr>
+      <w:r>
+        <w:rPr>
+          <w:rFonts w:ascii="Calibri" w:hAnsi="Calibri" w:cs="Calibri"/>
+        </w:rPr>
+        <w:t>Atlaist visus fašistiskos meistarus un spiegus!</w:t>
+      </w:r>
+    </w:p>
+    <w:p>
+      <w:pPr>
+        <w:rPr>
+          <w:rFonts w:ascii="Calibri" w:hAnsi="Calibri" w:cs="Calibri"/>
+        </w:rPr>
+      </w:pPr>
+      <w:r>
+        <w:rPr>
+          <w:rFonts w:ascii="Calibri" w:hAnsi="Calibri" w:cs="Calibri"/>
+        </w:rPr>
+        <w:t>Uzlabot darba apstākļus!</w:t>
+      </w:r>
+    </w:p>
+    <w:p>
+      <w:pPr>
+        <w:rPr>
+          <w:rFonts w:ascii="Calibri" w:hAnsi="Calibri" w:cs="Calibri"/>
+        </w:rPr>
+      </w:pPr>
+      <w:r>
+        <w:rPr>
+          <w:rFonts w:ascii="Calibri" w:hAnsi="Calibri" w:cs="Calibri"/>
+        </w:rPr>
+        <w:t>Mācekļiem: noteiktu izmācīšanās laiku, nodrošināt darbu pēc</w:t>
+      </w:r>
+      <w:r>
+        <w:rPr>
+          <w:rFonts w:ascii="Calibri" w:hAnsi="Calibri" w:cs="Calibri"/>
+        </w:rPr>
+        <w:t xml:space="preserve"> </w:t>
+      </w:r>
+      <w:r>
+        <w:rPr>
+          <w:rFonts w:ascii="Calibri" w:hAnsi="Calibri" w:cs="Calibri"/>
+        </w:rPr>
+        <w:t>izmācīšanās; jauniešiem par vienādu darbu maksāt vienādu atalgojumu!</w:t>
+      </w:r>
+    </w:p>
+    <w:p>
+      <w:pPr>
+        <w:rPr>
+          <w:rFonts w:ascii="Calibri" w:hAnsi="Calibri" w:cs="Calibri"/>
+        </w:rPr>
+      </w:pPr>
+      <w:r>
+        <w:rPr>
+          <w:rFonts w:ascii="Calibri" w:hAnsi="Calibri" w:cs="Calibri"/>
+        </w:rPr>
+        <w:t>Biedri! Kompartija un komjaunatne aicina jūs 1. Maijā ņem</w:t>
+      </w:r>
+      <w:r>
+        <w:rPr>
+          <w:rFonts w:ascii="Calibri" w:hAnsi="Calibri" w:cs="Calibri"/>
+        </w:rPr>
+        <w:t xml:space="preserve">t </w:t>
+      </w:r>
+      <w:r>
+        <w:rPr>
+          <w:rFonts w:ascii="Calibri" w:hAnsi="Calibri" w:cs="Calibri"/>
+        </w:rPr>
+        <w:t>aktīvu dalību s.-d. gājienā. Stājieties rindās jau veselām grupām</w:t>
+      </w:r>
+      <w:r>
+        <w:rPr>
+          <w:rFonts w:ascii="Calibri" w:hAnsi="Calibri" w:cs="Calibri"/>
+        </w:rPr>
+        <w:t xml:space="preserve"> </w:t>
+      </w:r>
+      <w:r>
+        <w:rPr>
+          <w:rFonts w:ascii="Calibri" w:hAnsi="Calibri" w:cs="Calibri"/>
+        </w:rPr>
+        <w:t>sapulcēšanās punktos! Ne tāpēc mēs saucam jūs piedalīties s.-d. gājienā, ka piekrītam s.-d. vadoņu nodevīgajai politikai, kas ved</w:t>
+      </w:r>
+      <w:r>
+        <w:rPr>
+          <w:rFonts w:ascii="Calibri" w:hAnsi="Calibri" w:cs="Calibri"/>
+        </w:rPr>
+        <w:t xml:space="preserve"> </w:t>
+      </w:r>
+      <w:r>
+        <w:rPr>
+          <w:rFonts w:ascii="Calibri" w:hAnsi="Calibri" w:cs="Calibri"/>
+        </w:rPr>
+        <w:t>strādnieku šķiru pēc Vācijas un Austrijas piemēra uz sakāvi, kas</w:t>
+      </w:r>
+      <w:r>
+        <w:rPr>
+          <w:rFonts w:ascii="Calibri" w:hAnsi="Calibri" w:cs="Calibri"/>
+        </w:rPr>
+        <w:t xml:space="preserve"> </w:t>
+      </w:r>
+      <w:r>
+        <w:rPr>
+          <w:rFonts w:ascii="Calibri" w:hAnsi="Calibri" w:cs="Calibri"/>
+        </w:rPr>
+        <w:t xml:space="preserve">6 reizes noraidīja Kompartijas un strādnieku-zemnieku </w:t>
+      </w:r>
+      <w:r>
+        <w:rPr>
+          <w:rFonts w:ascii="Calibri" w:hAnsi="Calibri" w:cs="Calibri"/>
+        </w:rPr>
+        <w:t>f</w:t>
+      </w:r>
+      <w:r>
+        <w:rPr>
+          <w:rFonts w:ascii="Calibri" w:hAnsi="Calibri" w:cs="Calibri"/>
+        </w:rPr>
+        <w:t>rakcijas</w:t>
+      </w:r>
+      <w:r>
+        <w:rPr>
+          <w:rFonts w:ascii="Calibri" w:hAnsi="Calibri" w:cs="Calibri"/>
+        </w:rPr>
+        <w:t xml:space="preserve"> </w:t>
+      </w:r>
+      <w:r>
+        <w:rPr>
+          <w:rFonts w:ascii="Calibri" w:hAnsi="Calibri" w:cs="Calibri"/>
+        </w:rPr>
+        <w:t xml:space="preserve">vienotās </w:t>
+      </w:r>
+      <w:r>
+        <w:rPr>
+          <w:rFonts w:ascii="Calibri" w:hAnsi="Calibri" w:cs="Calibri"/>
+        </w:rPr>
+        <w:t>f</w:t>
+      </w:r>
+      <w:r>
+        <w:rPr>
+          <w:rFonts w:ascii="Calibri" w:hAnsi="Calibri" w:cs="Calibri"/>
+        </w:rPr>
+        <w:t xml:space="preserve">rontes priekšlikumus. Mēs saucam jūs pāri līderu galvām izvest vienoto </w:t>
+      </w:r>
+      <w:r>
+        <w:rPr>
+          <w:rFonts w:ascii="Calibri" w:hAnsi="Calibri" w:cs="Calibri"/>
+        </w:rPr>
+        <w:t>f</w:t>
+      </w:r>
+      <w:r>
+        <w:rPr>
+          <w:rFonts w:ascii="Calibri" w:hAnsi="Calibri" w:cs="Calibri"/>
+        </w:rPr>
+        <w:t>ronti ar s.-d. strādniekiem un jauniešiem. Ejiet</w:t>
+      </w:r>
+      <w:r>
+        <w:rPr>
+          <w:rFonts w:ascii="Calibri" w:hAnsi="Calibri" w:cs="Calibri"/>
+        </w:rPr>
+        <w:t xml:space="preserve"> </w:t>
+      </w:r>
+      <w:r>
+        <w:rPr>
+          <w:rFonts w:ascii="Calibri" w:hAnsi="Calibri" w:cs="Calibri"/>
+        </w:rPr>
+        <w:t>ar viņiem plecu pie pleca! Sauciet lozungus! Dziediet revolucion</w:t>
+      </w:r>
+      <w:r>
+        <w:rPr>
+          <w:rFonts w:ascii="Calibri" w:hAnsi="Calibri" w:cs="Calibri"/>
+        </w:rPr>
+        <w:t>ā</w:t>
+      </w:r>
+      <w:r>
+        <w:rPr>
+          <w:rFonts w:ascii="Calibri" w:hAnsi="Calibri" w:cs="Calibri"/>
+        </w:rPr>
+        <w:t xml:space="preserve">ras dziesmas! Pārvērst miermīlīgu pastaigu varenā vienotās </w:t>
+      </w:r>
+      <w:r>
+        <w:rPr>
+          <w:rFonts w:ascii="Calibri" w:hAnsi="Calibri" w:cs="Calibri"/>
+        </w:rPr>
+        <w:t>f</w:t>
+      </w:r>
+      <w:r>
+        <w:rPr>
+          <w:rFonts w:ascii="Calibri" w:hAnsi="Calibri" w:cs="Calibri"/>
+        </w:rPr>
+        <w:t>ro</w:t>
+      </w:r>
+      <w:r>
+        <w:rPr>
+          <w:rFonts w:ascii="Calibri" w:hAnsi="Calibri" w:cs="Calibri"/>
+        </w:rPr>
+        <w:t xml:space="preserve">ntes demonstrācijā. </w:t>
+      </w:r>
+      <w:r>
+        <w:rPr>
+          <w:rFonts w:ascii="Calibri" w:hAnsi="Calibri" w:cs="Calibri"/>
+        </w:rPr>
+        <w:t xml:space="preserve">Parādīsim, ka ne </w:t>
+      </w:r>
+      <w:r>
+        <w:rPr>
+          <w:rFonts w:ascii="Calibri" w:hAnsi="Calibri" w:cs="Calibri"/>
+        </w:rPr>
+        <w:t>f</w:t>
+      </w:r>
+      <w:r>
+        <w:rPr>
+          <w:rFonts w:ascii="Calibri" w:hAnsi="Calibri" w:cs="Calibri"/>
+        </w:rPr>
+        <w:t>ašistu terors, ne s.-d. līderu</w:t>
+      </w:r>
+      <w:r>
+        <w:rPr>
+          <w:rFonts w:ascii="Calibri" w:hAnsi="Calibri" w:cs="Calibri"/>
+        </w:rPr>
+        <w:t xml:space="preserve"> </w:t>
+      </w:r>
+      <w:r>
+        <w:rPr>
+          <w:rFonts w:ascii="Calibri" w:hAnsi="Calibri" w:cs="Calibri"/>
+        </w:rPr>
+        <w:t>nodevības nespēj salauzt strādnieku šķiras spēku. Parādīsim fašistiem, ka Latvijas strādniecībā vēl dzīvs 1905. g. un 1919. g. revolu</w:t>
+      </w:r>
+      <w:r>
+        <w:rPr>
+          <w:rFonts w:ascii="Calibri" w:hAnsi="Calibri" w:cs="Calibri"/>
+        </w:rPr>
+        <w:t>cionārais gars.</w:t>
+      </w:r>
+    </w:p>
+    <w:p>
+      <w:pPr>
+        <w:rPr>
+          <w:rFonts w:ascii="Calibri" w:hAnsi="Calibri" w:cs="Calibri"/>
+        </w:rPr>
+      </w:pPr>
+      <w:r>
+        <w:rPr>
+          <w:rFonts w:ascii="Calibri" w:hAnsi="Calibri" w:cs="Calibri"/>
+        </w:rPr>
+        <w:t xml:space="preserve">Pret asiņaino </w:t>
+      </w:r>
+      <w:r>
+        <w:rPr>
+          <w:rFonts w:ascii="Calibri" w:hAnsi="Calibri" w:cs="Calibri"/>
+        </w:rPr>
+        <w:t>f</w:t>
+      </w:r>
+      <w:r>
+        <w:rPr>
+          <w:rFonts w:ascii="Calibri" w:hAnsi="Calibri" w:cs="Calibri"/>
+        </w:rPr>
+        <w:t>ašismu un karu!</w:t>
+      </w:r>
+    </w:p>
+    <w:p>
+      <w:pPr>
+        <w:rPr>
+          <w:rFonts w:ascii="Calibri" w:hAnsi="Calibri" w:cs="Calibri"/>
+        </w:rPr>
+      </w:pPr>
+      <w:r>
+        <w:rPr>
+          <w:rFonts w:ascii="Calibri" w:hAnsi="Calibri" w:cs="Calibri"/>
+        </w:rPr>
+        <w:t>Nos</w:t>
+      </w:r>
+      <w:r>
+        <w:rPr>
+          <w:rFonts w:ascii="Calibri" w:hAnsi="Calibri" w:cs="Calibri"/>
+        </w:rPr>
+        <w:t>t</w:t>
+      </w:r>
+      <w:r>
+        <w:rPr>
+          <w:rFonts w:ascii="Calibri" w:hAnsi="Calibri" w:cs="Calibri"/>
+        </w:rPr>
+        <w:t xml:space="preserve"> Hitlera kalpa — Ulmaņa valdību!</w:t>
+      </w:r>
+    </w:p>
+    <w:p>
+      <w:pPr>
+        <w:rPr>
+          <w:rFonts w:ascii="Calibri" w:hAnsi="Calibri" w:cs="Calibri"/>
+        </w:rPr>
+      </w:pPr>
+      <w:r>
+        <w:rPr>
+          <w:rFonts w:ascii="Calibri" w:hAnsi="Calibri" w:cs="Calibri"/>
+        </w:rPr>
+        <w:t>Par strādnieku-zemnieku frakcijas atsvabināšanu!</w:t>
+      </w:r>
+    </w:p>
+    <w:p>
+      <w:pPr>
+        <w:rPr>
+          <w:rFonts w:ascii="Calibri" w:hAnsi="Calibri" w:cs="Calibri"/>
+        </w:rPr>
+      </w:pPr>
+      <w:r>
+        <w:rPr>
+          <w:rFonts w:ascii="Calibri" w:hAnsi="Calibri" w:cs="Calibri"/>
+        </w:rPr>
+        <w:t>Par algas paaugstināšanu!</w:t>
+      </w:r>
+    </w:p>
+    <w:p>
+      <w:pPr>
+        <w:rPr>
+          <w:rFonts w:ascii="Calibri" w:hAnsi="Calibri" w:cs="Calibri"/>
+        </w:rPr>
+      </w:pPr>
+      <w:r>
+        <w:rPr>
+          <w:rFonts w:ascii="Calibri" w:hAnsi="Calibri" w:cs="Calibri"/>
+        </w:rPr>
+        <w:t>Sveiciens sociālistiskās Padomju Savienības tekstilniekiem!</w:t>
+      </w:r>
+    </w:p>
+    <w:p>
+      <w:pPr>
+        <w:rPr>
+          <w:rFonts w:ascii="Calibri" w:hAnsi="Calibri" w:cs="Calibri"/>
+        </w:rPr>
+      </w:pPr>
+      <w:r>
+        <w:rPr>
+          <w:rFonts w:ascii="Calibri" w:hAnsi="Calibri" w:cs="Calibri"/>
+        </w:rPr>
+        <w:t>Par strādnieku varu — Padomju Latviju!</w:t>
+      </w:r>
+    </w:p>
+    <w:p>
+      <w:pPr>
+        <w:rPr>
+          <w:rFonts w:ascii="Calibri" w:hAnsi="Calibri" w:cs="Calibri"/>
+        </w:rPr>
+      </w:pPr>
+    </w:p>
+    <w:p>
+      <w:pPr>
+        <w:rPr>
+          <w:rFonts w:ascii="Calibri" w:hAnsi="Calibri" w:cs="Calibri"/>
+          <w:lang w:val="ru-RU"/>
+        </w:rPr>
+      </w:pPr>
+      <w:r>
+        <w:rPr>
+          <w:rFonts w:ascii="Calibri" w:hAnsi="Calibri" w:cs="Calibri"/>
+        </w:rPr>
+        <w:t>Latvijas Komunistiskās jaunatnes savienības</w:t>
+      </w:r>
+      <w:r>
+        <w:rPr>
+          <w:rFonts w:ascii="Calibri" w:hAnsi="Calibri" w:cs="Calibri"/>
+        </w:rPr>
+        <w:t xml:space="preserve"> </w:t>
+      </w:r>
+      <w:r>
+        <w:rPr>
+          <w:rFonts w:ascii="Calibri" w:hAnsi="Calibri" w:cs="Calibri"/>
+        </w:rPr>
+        <w:t>Rīgas organizācijas X rajons</w:t>
       </w:r>
     </w:p>
     <w:sectPr>

</xml_diff>

<commit_message>
Rename kareivju_org and Sieviesu_centrs to English
Rename LKP_kareivju_org to LKP_soldiers_org

Rename LKP_CK_Sieviesu_centrs to LKP_CK_Womens_center
</commit_message>
<xml_diff>
--- a/for_editing/revl-all-LKP_leaflets-1934-1940.docx
+++ b/for_editing/revl-all-LKP_leaflets-1934-1940.docx
@@ -286,12 +286,31 @@
           <w:rFonts w:ascii="Calibri" w:hAnsi="Calibri" w:cs="Calibri"/>
         </w:rPr>
       </w:pPr>
-      <w:proofErr w:type="spellStart"/>
-      <w:r>
-        <w:rPr>
-          <w:rFonts w:ascii="Calibri" w:hAnsi="Calibri" w:cs="Calibri"/>
-        </w:rPr>
-        <w:t>LKP_kareivju_org</w:t>
+      <w:r>
+        <w:rPr>
+          <w:rFonts w:ascii="Calibri" w:hAnsi="Calibri" w:cs="Calibri"/>
+        </w:rPr>
+        <w:t>LKP_</w:t>
+      </w:r>
+      <w:r>
+        <w:rPr>
+          <w:rFonts w:ascii="Calibri" w:hAnsi="Calibri" w:cs="Calibri"/>
+          <w:lang w:val="en-US"/>
+        </w:rPr>
+        <w:t>s</w:t>
+      </w:r>
+      <w:proofErr w:type="spellStart"/>
+      <w:r>
+        <w:rPr>
+          <w:rFonts w:ascii="Calibri" w:hAnsi="Calibri" w:cs="Calibri"/>
+        </w:rPr>
+        <w:t>oldiers</w:t>
+      </w:r>
+      <w:r>
+        <w:rPr>
+          <w:rFonts w:ascii="Calibri" w:hAnsi="Calibri" w:cs="Calibri"/>
+        </w:rPr>
+        <w:t>_org</w:t>
       </w:r>
       <w:proofErr w:type="spellEnd"/>
       <w:r>
@@ -391,14 +410,27 @@
         <w:rPr>
           <w:rFonts w:ascii="Calibri" w:hAnsi="Calibri" w:cs="Calibri"/>
         </w:rPr>
-        <w:t>LKP_CK_Sieviesu_centrs</w:t>
-      </w:r>
-      <w:proofErr w:type="spellEnd"/>
-      <w:r>
-        <w:rPr>
-          <w:rFonts w:ascii="Calibri" w:hAnsi="Calibri" w:cs="Calibri"/>
-        </w:rPr>
-        <w:t xml:space="preserve"> – LKP CK Sieviešu centrs</w:t>
+        <w:t>LKP_CK_</w:t>
+      </w:r>
+      <w:r>
+        <w:rPr>
+          <w:rFonts w:ascii="Calibri" w:hAnsi="Calibri" w:cs="Calibri"/>
+        </w:rPr>
+        <w:t>Womens_center</w:t>
+      </w:r>
+      <w:proofErr w:type="spellEnd"/>
+      <w:r>
+        <w:rPr>
+          <w:rFonts w:ascii="Calibri" w:hAnsi="Calibri" w:cs="Calibri"/>
+          <w:lang w:val="en-US"/>
+        </w:rPr>
+        <w:t xml:space="preserve"> </w:t>
+      </w:r>
+      <w:r>
+        <w:rPr>
+          <w:rFonts w:ascii="Calibri" w:hAnsi="Calibri" w:cs="Calibri"/>
+        </w:rPr>
+        <w:t>– LKP CK Sieviešu centrs</w:t>
       </w:r>
     </w:p>
     <w:p>
@@ -1682,7 +1714,13 @@
         <w:rPr>
           <w:rFonts w:ascii="Calibri" w:hAnsi="Calibri" w:cs="Calibri"/>
         </w:rPr>
-        <w:t>kareivju_org</w:t>
+        <w:t>soldiers</w:t>
+      </w:r>
+      <w:r>
+        <w:rPr>
+          <w:rFonts w:ascii="Calibri" w:hAnsi="Calibri" w:cs="Calibri"/>
+        </w:rPr>
+        <w:t>_org</w:t>
       </w:r>
       <w:r>
         <w:rPr>
@@ -19456,7 +19494,6 @@
       <w:pPr>
         <w:rPr>
           <w:rFonts w:ascii="Calibri" w:hAnsi="Calibri" w:cs="Calibri"/>
-          <w:lang w:val="en-US"/>
         </w:rPr>
       </w:pPr>
       <w:r>
@@ -19473,6 +19510,14 @@
           <w:lang w:val="en-US"/>
         </w:rPr>
       </w:pPr>
+    </w:p>
+    <w:p>
+      <w:pPr>
+        <w:rPr>
+          <w:rFonts w:ascii="Calibri" w:hAnsi="Calibri" w:cs="Calibri"/>
+          <w:lang w:val="en-US"/>
+        </w:rPr>
+      </w:pPr>
       <w:proofErr w:type="spellStart"/>
       <w:r>
         <w:rPr>
@@ -19536,38 +19581,18 @@
         </w:rPr>
         <w:t>-</w:t>
       </w:r>
-      <w:r>
-        <w:rPr>
-          <w:rFonts w:ascii="Calibri" w:hAnsi="Calibri" w:cs="Calibri"/>
-        </w:rPr>
-        <w:t>LK</w:t>
-      </w:r>
-      <w:r>
-        <w:rPr>
-          <w:rFonts w:ascii="Calibri" w:hAnsi="Calibri" w:cs="Calibri"/>
-        </w:rPr>
-        <w:t>P</w:t>
-      </w:r>
-      <w:r>
-        <w:rPr>
-          <w:rFonts w:ascii="Calibri" w:hAnsi="Calibri" w:cs="Calibri"/>
-        </w:rPr>
-        <w:t>_</w:t>
-      </w:r>
-      <w:proofErr w:type="spellStart"/>
-      <w:r>
-        <w:rPr>
-          <w:rFonts w:ascii="Calibri" w:hAnsi="Calibri" w:cs="Calibri"/>
-          <w:lang w:val="en-US"/>
-        </w:rPr>
-        <w:t>CK</w:t>
-      </w:r>
-      <w:r>
-        <w:rPr>
-          <w:rFonts w:ascii="Calibri" w:hAnsi="Calibri" w:cs="Calibri"/>
-          <w:lang w:val="en-US"/>
-        </w:rPr>
-        <w:t>_Sieviesu_centrs</w:t>
+      <w:proofErr w:type="spellStart"/>
+      <w:r>
+        <w:rPr>
+          <w:rFonts w:ascii="Calibri" w:hAnsi="Calibri" w:cs="Calibri"/>
+        </w:rPr>
+        <w:t>LKP_CK_</w:t>
+      </w:r>
+      <w:r>
+        <w:rPr>
+          <w:rFonts w:ascii="Calibri" w:hAnsi="Calibri" w:cs="Calibri"/>
+        </w:rPr>
+        <w:t>Womens_center</w:t>
       </w:r>
       <w:proofErr w:type="spellEnd"/>
       <w:r>
@@ -39569,7 +39594,7 @@
       <w:pPr>
         <w:rPr>
           <w:rFonts w:ascii="Calibri" w:hAnsi="Calibri" w:cs="Calibri"/>
-          <w:lang w:val="ru-RU"/>
+          <w:lang w:val="en-US"/>
         </w:rPr>
       </w:pPr>
     </w:p>
@@ -39688,7 +39713,6 @@
       <w:pPr>
         <w:rPr>
           <w:rFonts w:ascii="Calibri" w:hAnsi="Calibri" w:cs="Calibri"/>
-          <w:lang w:val="en-US"/>
         </w:rPr>
       </w:pPr>
       <w:proofErr w:type="spellStart"/>
@@ -40041,7 +40065,7 @@
       <w:pPr>
         <w:rPr>
           <w:rFonts w:ascii="Calibri" w:hAnsi="Calibri" w:cs="Calibri"/>
-          <w:lang w:val="ru-RU"/>
+          <w:lang w:val="en-US"/>
         </w:rPr>
       </w:pPr>
       <w:r>
@@ -40061,19 +40085,7 @@
         <w:rPr>
           <w:rFonts w:ascii="Calibri" w:hAnsi="Calibri" w:cs="Calibri"/>
         </w:rPr>
-        <w:t>Biedri</w:t>
-      </w:r>
-      <w:r>
-        <w:rPr>
-          <w:rFonts w:ascii="Calibri" w:hAnsi="Calibri" w:cs="Calibri"/>
-        </w:rPr>
-        <w:t xml:space="preserve"> </w:t>
-      </w:r>
-      <w:r>
-        <w:rPr>
-          <w:rFonts w:ascii="Calibri" w:hAnsi="Calibri" w:cs="Calibri"/>
-        </w:rPr>
-        <w:t>«</w:t>
+        <w:t>Biedri «</w:t>
       </w:r>
       <w:proofErr w:type="spellStart"/>
       <w:r>
@@ -40087,13 +40099,7 @@
         <w:rPr>
           <w:rFonts w:ascii="Calibri" w:hAnsi="Calibri" w:cs="Calibri"/>
         </w:rPr>
-        <w:t>»</w:t>
-      </w:r>
-      <w:r>
-        <w:rPr>
-          <w:rFonts w:ascii="Calibri" w:hAnsi="Calibri" w:cs="Calibri"/>
-        </w:rPr>
-        <w:t xml:space="preserve"> strādnieki un strādnieces!</w:t>
+        <w:t>» strādnieki un strādnieces!</w:t>
       </w:r>
     </w:p>
     <w:p>
@@ -40603,6 +40609,7 @@
       <w:pPr>
         <w:rPr>
           <w:rFonts w:ascii="Calibri" w:hAnsi="Calibri" w:cs="Calibri"/>
+          <w:lang w:val="en-US"/>
         </w:rPr>
       </w:pPr>
       <w:r>

</xml_diff>

<commit_message>
Add 33rd leaflet to corpus
</commit_message>
<xml_diff>
--- a/for_editing/revl-all-LKP_leaflets-1934-1940.docx
+++ b/for_editing/revl-all-LKP_leaflets-1934-1940.docx
@@ -40609,7 +40609,6 @@
       <w:pPr>
         <w:rPr>
           <w:rFonts w:ascii="Calibri" w:hAnsi="Calibri" w:cs="Calibri"/>
-          <w:lang w:val="en-US"/>
         </w:rPr>
       </w:pPr>
       <w:r>
@@ -40631,6 +40630,861 @@
           <w:rFonts w:ascii="Calibri" w:hAnsi="Calibri" w:cs="Calibri"/>
         </w:rPr>
         <w:t>» fabrikas šūna</w:t>
+      </w:r>
+    </w:p>
+    <w:p>
+      <w:pPr>
+        <w:rPr>
+          <w:rFonts w:ascii="Calibri" w:hAnsi="Calibri" w:cs="Calibri"/>
+        </w:rPr>
+      </w:pPr>
+    </w:p>
+    <w:p>
+      <w:pPr>
+        <w:rPr>
+          <w:rFonts w:ascii="Calibri" w:hAnsi="Calibri" w:cs="Calibri"/>
+          <w:lang w:val="en-US"/>
+        </w:rPr>
+      </w:pPr>
+      <w:proofErr w:type="spellStart"/>
+      <w:r>
+        <w:rPr>
+          <w:rFonts w:ascii="Calibri" w:hAnsi="Calibri" w:cs="Calibri"/>
+        </w:rPr>
+        <w:t>id</w:t>
+      </w:r>
+      <w:proofErr w:type="spellEnd"/>
+      <w:r>
+        <w:rPr>
+          <w:rFonts w:ascii="Calibri" w:hAnsi="Calibri" w:cs="Calibri"/>
+        </w:rPr>
+        <w:t xml:space="preserve">: </w:t>
+      </w:r>
+      <w:r>
+        <w:rPr>
+          <w:rFonts w:ascii="Calibri" w:hAnsi="Calibri" w:cs="Calibri"/>
+          <w:lang w:val="en-US"/>
+        </w:rPr>
+        <w:t>3</w:t>
+      </w:r>
+      <w:r>
+        <w:rPr>
+          <w:rFonts w:ascii="Calibri" w:hAnsi="Calibri" w:cs="Calibri"/>
+          <w:lang w:val="en-US"/>
+        </w:rPr>
+        <w:t>3</w:t>
+      </w:r>
+    </w:p>
+    <w:p>
+      <w:pPr>
+        <w:rPr>
+          <w:rFonts w:ascii="Calibri" w:hAnsi="Calibri" w:cs="Calibri"/>
+        </w:rPr>
+      </w:pPr>
+      <w:proofErr w:type="spellStart"/>
+      <w:r>
+        <w:rPr>
+          <w:rFonts w:ascii="Calibri" w:hAnsi="Calibri" w:cs="Calibri"/>
+        </w:rPr>
+        <w:t>file_name</w:t>
+      </w:r>
+      <w:proofErr w:type="spellEnd"/>
+      <w:r>
+        <w:rPr>
+          <w:rFonts w:ascii="Calibri" w:hAnsi="Calibri" w:cs="Calibri"/>
+        </w:rPr>
+        <w:t>: revl-n0</w:t>
+      </w:r>
+      <w:r>
+        <w:rPr>
+          <w:rFonts w:ascii="Calibri" w:hAnsi="Calibri" w:cs="Calibri"/>
+          <w:lang w:val="en-US"/>
+        </w:rPr>
+        <w:t>3</w:t>
+      </w:r>
+      <w:r>
+        <w:rPr>
+          <w:rFonts w:ascii="Calibri" w:hAnsi="Calibri" w:cs="Calibri"/>
+          <w:lang w:val="en-US"/>
+        </w:rPr>
+        <w:t>3</w:t>
+      </w:r>
+      <w:r>
+        <w:rPr>
+          <w:rFonts w:ascii="Calibri" w:hAnsi="Calibri" w:cs="Calibri"/>
+          <w:lang w:val="en-US"/>
+        </w:rPr>
+        <w:t>-</w:t>
+      </w:r>
+      <w:r>
+        <w:rPr>
+          <w:rFonts w:ascii="Calibri" w:hAnsi="Calibri" w:cs="Calibri"/>
+        </w:rPr>
+        <w:t xml:space="preserve"> </w:t>
+      </w:r>
+      <w:proofErr w:type="spellStart"/>
+      <w:r>
+        <w:rPr>
+          <w:rFonts w:ascii="Calibri" w:hAnsi="Calibri" w:cs="Calibri"/>
+        </w:rPr>
+        <w:t>LKP_CK_</w:t>
+      </w:r>
+      <w:r>
+        <w:rPr>
+          <w:rFonts w:ascii="Calibri" w:hAnsi="Calibri" w:cs="Calibri"/>
+        </w:rPr>
+        <w:t>Womens_center</w:t>
+      </w:r>
+      <w:proofErr w:type="spellEnd"/>
+      <w:r>
+        <w:rPr>
+          <w:rFonts w:ascii="Calibri" w:hAnsi="Calibri" w:cs="Calibri"/>
+          <w:lang w:val="en-US"/>
+        </w:rPr>
+        <w:t>-</w:t>
+      </w:r>
+      <w:r>
+        <w:rPr>
+          <w:rFonts w:ascii="Calibri" w:hAnsi="Calibri" w:cs="Calibri"/>
+          <w:lang w:val="en-US"/>
+        </w:rPr>
+        <w:t>[…</w:t>
+      </w:r>
+      <w:r>
+        <w:rPr>
+          <w:rFonts w:ascii="Calibri" w:hAnsi="Calibri" w:cs="Calibri"/>
+        </w:rPr>
+        <w:t>1934-0</w:t>
+      </w:r>
+      <w:r>
+        <w:rPr>
+          <w:rFonts w:ascii="Calibri" w:hAnsi="Calibri" w:cs="Calibri"/>
+        </w:rPr>
+        <w:t>5-13]</w:t>
+      </w:r>
+      <w:r>
+        <w:rPr>
+          <w:rFonts w:ascii="Calibri" w:hAnsi="Calibri" w:cs="Calibri"/>
+        </w:rPr>
+        <w:t>.txt</w:t>
+      </w:r>
+    </w:p>
+    <w:p>
+      <w:pPr>
+        <w:rPr>
+          <w:rFonts w:ascii="Calibri" w:hAnsi="Calibri" w:cs="Calibri"/>
+          <w:lang w:val="ru-RU"/>
+        </w:rPr>
+      </w:pPr>
+      <w:proofErr w:type="spellStart"/>
+      <w:r>
+        <w:rPr>
+          <w:rFonts w:ascii="Calibri" w:hAnsi="Calibri" w:cs="Calibri"/>
+        </w:rPr>
+        <w:lastRenderedPageBreak/>
+        <w:t>title</w:t>
+      </w:r>
+      <w:proofErr w:type="spellEnd"/>
+      <w:r>
+        <w:rPr>
+          <w:rFonts w:ascii="Calibri" w:hAnsi="Calibri" w:cs="Calibri"/>
+        </w:rPr>
+        <w:t xml:space="preserve">: </w:t>
+      </w:r>
+      <w:r>
+        <w:rPr>
+          <w:rFonts w:ascii="Calibri" w:hAnsi="Calibri" w:cs="Calibri"/>
+        </w:rPr>
+        <w:t>LKP CK Sieviešu centra uzsaukums darba sievietēm boikotēt</w:t>
+      </w:r>
+      <w:r>
+        <w:rPr>
+          <w:rFonts w:ascii="Calibri" w:hAnsi="Calibri" w:cs="Calibri"/>
+        </w:rPr>
+        <w:t xml:space="preserve"> </w:t>
+      </w:r>
+      <w:r>
+        <w:rPr>
+          <w:rFonts w:ascii="Calibri" w:hAnsi="Calibri" w:cs="Calibri"/>
+        </w:rPr>
+        <w:t>buržuāzijas rīkoto «mātes dienu» un cīnīties par Padomju Latviju</w:t>
+      </w:r>
+    </w:p>
+    <w:p>
+      <w:pPr>
+        <w:rPr>
+          <w:rFonts w:ascii="Calibri" w:hAnsi="Calibri" w:cs="Calibri"/>
+          <w:lang w:val="en-US"/>
+        </w:rPr>
+      </w:pPr>
+      <w:proofErr w:type="spellStart"/>
+      <w:r>
+        <w:rPr>
+          <w:rFonts w:ascii="Calibri" w:hAnsi="Calibri" w:cs="Calibri"/>
+        </w:rPr>
+        <w:t>author</w:t>
+      </w:r>
+      <w:proofErr w:type="spellEnd"/>
+      <w:r>
+        <w:rPr>
+          <w:rFonts w:ascii="Calibri" w:hAnsi="Calibri" w:cs="Calibri"/>
+        </w:rPr>
+        <w:t xml:space="preserve">: </w:t>
+      </w:r>
+      <w:r>
+        <w:rPr>
+          <w:rFonts w:ascii="Calibri" w:hAnsi="Calibri" w:cs="Calibri"/>
+        </w:rPr>
+        <w:t>LKP CK Sieviešu centr</w:t>
+      </w:r>
+      <w:r>
+        <w:rPr>
+          <w:rFonts w:ascii="Calibri" w:hAnsi="Calibri" w:cs="Calibri"/>
+        </w:rPr>
+        <w:t>s</w:t>
+      </w:r>
+    </w:p>
+    <w:p>
+      <w:pPr>
+        <w:rPr>
+          <w:rFonts w:ascii="Calibri" w:hAnsi="Calibri" w:cs="Calibri"/>
+          <w:lang w:val="en-US"/>
+        </w:rPr>
+      </w:pPr>
+      <w:proofErr w:type="spellStart"/>
+      <w:r>
+        <w:rPr>
+          <w:rFonts w:ascii="Calibri" w:hAnsi="Calibri" w:cs="Calibri"/>
+        </w:rPr>
+        <w:t>date</w:t>
+      </w:r>
+      <w:proofErr w:type="spellEnd"/>
+      <w:r>
+        <w:rPr>
+          <w:rFonts w:ascii="Calibri" w:hAnsi="Calibri" w:cs="Calibri"/>
+        </w:rPr>
+        <w:t xml:space="preserve">: </w:t>
+      </w:r>
+      <w:r>
+        <w:rPr>
+          <w:rFonts w:ascii="Calibri" w:hAnsi="Calibri" w:cs="Calibri"/>
+        </w:rPr>
+        <w:t>[…</w:t>
+      </w:r>
+      <w:r>
+        <w:rPr>
+          <w:rFonts w:ascii="Calibri" w:hAnsi="Calibri" w:cs="Calibri"/>
+        </w:rPr>
+        <w:t>1934-0</w:t>
+      </w:r>
+      <w:r>
+        <w:rPr>
+          <w:rFonts w:ascii="Calibri" w:hAnsi="Calibri" w:cs="Calibri"/>
+        </w:rPr>
+        <w:t>5-13</w:t>
+      </w:r>
+      <w:r>
+        <w:rPr>
+          <w:rFonts w:ascii="Calibri" w:hAnsi="Calibri" w:cs="Calibri"/>
+        </w:rPr>
+        <w:t>]</w:t>
+      </w:r>
+    </w:p>
+    <w:p>
+      <w:pPr>
+        <w:rPr>
+          <w:rFonts w:ascii="Calibri" w:hAnsi="Calibri" w:cs="Calibri"/>
+        </w:rPr>
+      </w:pPr>
+      <w:proofErr w:type="spellStart"/>
+      <w:r>
+        <w:rPr>
+          <w:rFonts w:ascii="Calibri" w:hAnsi="Calibri" w:cs="Calibri"/>
+        </w:rPr>
+        <w:t>print</w:t>
+      </w:r>
+      <w:r>
+        <w:rPr>
+          <w:rFonts w:ascii="Calibri" w:hAnsi="Calibri" w:cs="Calibri"/>
+        </w:rPr>
+        <w:t>_</w:t>
+      </w:r>
+      <w:r>
+        <w:rPr>
+          <w:rFonts w:ascii="Calibri" w:hAnsi="Calibri" w:cs="Calibri"/>
+        </w:rPr>
+        <w:t>run</w:t>
+      </w:r>
+      <w:proofErr w:type="spellEnd"/>
+      <w:r>
+        <w:rPr>
+          <w:rFonts w:ascii="Calibri" w:hAnsi="Calibri" w:cs="Calibri"/>
+        </w:rPr>
+        <w:t xml:space="preserve">: </w:t>
+      </w:r>
+      <w:r>
+        <w:rPr>
+          <w:rFonts w:ascii="Calibri" w:hAnsi="Calibri" w:cs="Calibri"/>
+          <w:lang w:val="en-US"/>
+        </w:rPr>
+        <w:t>3000</w:t>
+      </w:r>
+    </w:p>
+    <w:p>
+      <w:pPr>
+        <w:rPr>
+          <w:rFonts w:ascii="Calibri" w:hAnsi="Calibri" w:cs="Calibri"/>
+          <w:lang w:val="ru-RU"/>
+        </w:rPr>
+      </w:pPr>
+      <w:proofErr w:type="spellStart"/>
+      <w:r>
+        <w:rPr>
+          <w:rFonts w:ascii="Calibri" w:hAnsi="Calibri" w:cs="Calibri"/>
+        </w:rPr>
+        <w:t>typography_name</w:t>
+      </w:r>
+      <w:proofErr w:type="spellEnd"/>
+      <w:r>
+        <w:rPr>
+          <w:rFonts w:ascii="Calibri" w:hAnsi="Calibri" w:cs="Calibri"/>
+        </w:rPr>
+        <w:t xml:space="preserve">: </w:t>
+      </w:r>
+      <w:r>
+        <w:rPr>
+          <w:rFonts w:ascii="Calibri" w:hAnsi="Calibri" w:cs="Calibri"/>
+        </w:rPr>
+        <w:t>Spartaks</w:t>
+      </w:r>
+    </w:p>
+    <w:p>
+      <w:pPr>
+        <w:rPr>
+          <w:rFonts w:ascii="Calibri" w:hAnsi="Calibri" w:cs="Calibri"/>
+        </w:rPr>
+      </w:pPr>
+      <w:proofErr w:type="spellStart"/>
+      <w:r>
+        <w:rPr>
+          <w:rFonts w:ascii="Calibri" w:hAnsi="Calibri" w:cs="Calibri"/>
+        </w:rPr>
+        <w:t>source</w:t>
+      </w:r>
+      <w:proofErr w:type="spellEnd"/>
+      <w:r>
+        <w:rPr>
+          <w:rFonts w:ascii="Calibri" w:hAnsi="Calibri" w:cs="Calibri"/>
+        </w:rPr>
+        <w:t xml:space="preserve">: Latvijas KP CK Partijas vēstures institūts — PSKP CK Marksisma-ļeņinisma institūta filiāle, </w:t>
+      </w:r>
+      <w:r>
+        <w:rPr>
+          <w:rFonts w:ascii="Calibri" w:hAnsi="Calibri" w:cs="Calibri"/>
+          <w:i/>
+          <w:iCs/>
+        </w:rPr>
+        <w:t>LKP, LKJS un Sarkanās Palīdzības revolucionārās lapiņas: 1920.</w:t>
+      </w:r>
+      <w:r>
+        <w:rPr>
+          <w:rFonts w:ascii="Calibri" w:hAnsi="Calibri" w:cs="Calibri"/>
+          <w:color w:val="1F1F1F"/>
+          <w:shd w:val="clear" w:color="auto" w:fill="FFFFFF"/>
+        </w:rPr>
+        <w:t>–</w:t>
+      </w:r>
+      <w:r>
+        <w:rPr>
+          <w:rFonts w:ascii="Calibri" w:hAnsi="Calibri" w:cs="Calibri"/>
+          <w:i/>
+          <w:iCs/>
+        </w:rPr>
+        <w:t xml:space="preserve">1940. </w:t>
+      </w:r>
+      <w:r>
+        <w:rPr>
+          <w:rFonts w:ascii="Calibri" w:hAnsi="Calibri" w:cs="Calibri"/>
+        </w:rPr>
+        <w:t>3. daļa</w:t>
+      </w:r>
+      <w:r>
+        <w:rPr>
+          <w:rFonts w:ascii="Calibri" w:hAnsi="Calibri" w:cs="Calibri"/>
+          <w:i/>
+          <w:iCs/>
+        </w:rPr>
+        <w:t xml:space="preserve"> </w:t>
+      </w:r>
+      <w:r>
+        <w:rPr>
+          <w:rFonts w:ascii="Calibri" w:hAnsi="Calibri" w:cs="Calibri"/>
+        </w:rPr>
+        <w:t xml:space="preserve">(Latvijas Valsts izdevniecība, 1963), </w:t>
+      </w:r>
+      <w:r>
+        <w:rPr>
+          <w:rFonts w:ascii="Calibri" w:hAnsi="Calibri" w:cs="Calibri"/>
+          <w:lang w:val="ru-RU"/>
+        </w:rPr>
+        <w:t>80</w:t>
+      </w:r>
+      <w:r>
+        <w:rPr>
+          <w:rFonts w:ascii="Calibri" w:hAnsi="Calibri" w:cs="Calibri"/>
+        </w:rPr>
+        <w:t>–</w:t>
+      </w:r>
+      <w:r>
+        <w:rPr>
+          <w:rFonts w:ascii="Calibri" w:hAnsi="Calibri" w:cs="Calibri"/>
+          <w:lang w:val="ru-RU"/>
+        </w:rPr>
+        <w:t>81</w:t>
+      </w:r>
+      <w:r>
+        <w:rPr>
+          <w:rFonts w:ascii="Calibri" w:hAnsi="Calibri" w:cs="Calibri"/>
+        </w:rPr>
+        <w:t>.</w:t>
+      </w:r>
+    </w:p>
+    <w:p>
+      <w:pPr>
+        <w:rPr>
+          <w:rFonts w:ascii="Calibri" w:hAnsi="Calibri" w:cs="Calibri"/>
+        </w:rPr>
+      </w:pPr>
+    </w:p>
+    <w:p>
+      <w:pPr>
+        <w:rPr>
+          <w:rFonts w:ascii="Calibri" w:hAnsi="Calibri" w:cs="Calibri"/>
+        </w:rPr>
+      </w:pPr>
+      <w:proofErr w:type="spellStart"/>
+      <w:r>
+        <w:rPr>
+          <w:rFonts w:ascii="Calibri" w:hAnsi="Calibri" w:cs="Calibri"/>
+        </w:rPr>
+        <w:t>text</w:t>
+      </w:r>
+      <w:proofErr w:type="spellEnd"/>
+      <w:r>
+        <w:rPr>
+          <w:rFonts w:ascii="Calibri" w:hAnsi="Calibri" w:cs="Calibri"/>
+        </w:rPr>
+        <w:t>:</w:t>
+      </w:r>
+    </w:p>
+    <w:p>
+      <w:pPr>
+        <w:rPr>
+          <w:rFonts w:ascii="Calibri" w:hAnsi="Calibri" w:cs="Calibri"/>
+        </w:rPr>
+      </w:pPr>
+      <w:r>
+        <w:rPr>
+          <w:rFonts w:ascii="Calibri" w:hAnsi="Calibri" w:cs="Calibri"/>
+        </w:rPr>
+        <w:t>[Visu zemju proletārieši, savienojieties!]</w:t>
+      </w:r>
+    </w:p>
+    <w:p>
+      <w:pPr>
+        <w:rPr>
+          <w:rFonts w:ascii="Calibri" w:hAnsi="Calibri" w:cs="Calibri"/>
+        </w:rPr>
+      </w:pPr>
+      <w:r>
+        <w:rPr>
+          <w:rFonts w:ascii="Calibri" w:hAnsi="Calibri" w:cs="Calibri"/>
+        </w:rPr>
+        <w:t>[DARBA SIEVIETES!]</w:t>
+      </w:r>
+    </w:p>
+    <w:p>
+      <w:pPr>
+        <w:rPr>
+          <w:rFonts w:ascii="Calibri" w:hAnsi="Calibri" w:cs="Calibri"/>
+        </w:rPr>
+      </w:pPr>
+      <w:r>
+        <w:rPr>
+          <w:rFonts w:ascii="Calibri" w:hAnsi="Calibri" w:cs="Calibri"/>
+        </w:rPr>
+        <w:t>Sākot ar 1924. g., buržuāziskās dāmu komitejas Latvijā katru gadu rīko mātes dienu.</w:t>
+      </w:r>
+    </w:p>
+    <w:p>
+      <w:pPr>
+        <w:rPr>
+          <w:rFonts w:ascii="Calibri" w:hAnsi="Calibri" w:cs="Calibri"/>
+        </w:rPr>
+      </w:pPr>
+      <w:r>
+        <w:rPr>
+          <w:rFonts w:ascii="Calibri" w:hAnsi="Calibri" w:cs="Calibri"/>
+        </w:rPr>
+        <w:t>Šogad šī diena tiks svinēta 13. maijā, un mātes dienas komitejas priekšgalā nostājusies pati valsts prezidenta Kvieša kundze. Komiteja lēmusi, ka mātes dienā jārīko baznīcās dievkalpojumi, jāliek vaiņagi uz nezināmās mātes kapa, jāslavē mātes, kuras dzemdējušas slavenus valstsvīrus; jāatgādina mātēm, ka viņu pienākums ir audzināt bērnus tikumīgā garā un padevīgus vergus tagadējai buržuāziskajai Latvijas valstij.</w:t>
+      </w:r>
+    </w:p>
+    <w:p>
+      <w:pPr>
+        <w:rPr>
+          <w:rFonts w:ascii="Calibri" w:hAnsi="Calibri" w:cs="Calibri"/>
+        </w:rPr>
+      </w:pPr>
+      <w:r>
+        <w:rPr>
+          <w:rFonts w:ascii="Calibri" w:hAnsi="Calibri" w:cs="Calibri"/>
+        </w:rPr>
+        <w:t>Ko gan citu var sagaidīt no buržuju madāmām, kuras dzīvo greznībā un pārpilnībā. Viņām daudz tuvāk stāv viņu klēpja sunīši nekā strādnieku izsalkušie bērni.</w:t>
+      </w:r>
+    </w:p>
+    <w:p>
+      <w:pPr>
+        <w:rPr>
+          <w:rFonts w:ascii="Calibri" w:hAnsi="Calibri" w:cs="Calibri"/>
+        </w:rPr>
+      </w:pPr>
+      <w:r>
+        <w:rPr>
+          <w:rFonts w:ascii="Calibri" w:hAnsi="Calibri" w:cs="Calibri"/>
+        </w:rPr>
+        <w:t xml:space="preserve">Darba sievietes-mātes! Neticiet aptaukojušos buržuju madāmu liekulīgajām runām un solījumiem. Neticiet, ka miljonāre </w:t>
+      </w:r>
+      <w:proofErr w:type="spellStart"/>
+      <w:r>
+        <w:rPr>
+          <w:rFonts w:ascii="Calibri" w:hAnsi="Calibri" w:cs="Calibri"/>
+        </w:rPr>
+        <w:t>Benjāmiņu</w:t>
+      </w:r>
+      <w:proofErr w:type="spellEnd"/>
+      <w:r>
+        <w:rPr>
+          <w:rFonts w:ascii="Calibri" w:hAnsi="Calibri" w:cs="Calibri"/>
+        </w:rPr>
+        <w:t xml:space="preserve"> Emīlija tiešām grib palīdzēt jums un jūsu badā mirstošiem bērniem. Visu šo buržuju madāmu īstais nolūks ir pielabināties strādniekiem ar niecīgo pabalstu, kuru izsniedz dažiem desmitiem. Bet tūkstošiem izsalkušie nesaņem nekā un tiek mierināti ar </w:t>
+      </w:r>
+      <w:proofErr w:type="spellStart"/>
+      <w:r>
+        <w:rPr>
+          <w:rFonts w:ascii="Calibri" w:hAnsi="Calibri" w:cs="Calibri"/>
+        </w:rPr>
+        <w:t>solijumiem</w:t>
+      </w:r>
+      <w:proofErr w:type="spellEnd"/>
+      <w:r>
+        <w:rPr>
+          <w:rFonts w:ascii="Calibri" w:hAnsi="Calibri" w:cs="Calibri"/>
+        </w:rPr>
+        <w:t xml:space="preserve">, — lai gaidot. Ar šīm ubagu dāvanām grib atturēt darba sievietes-mātes no cīņas pret visu darbaļaužu izsūcējiem. Bet veltas jūsu pūles, </w:t>
+      </w:r>
+      <w:proofErr w:type="spellStart"/>
+      <w:r>
+        <w:rPr>
+          <w:rFonts w:ascii="Calibri" w:hAnsi="Calibri" w:cs="Calibri"/>
+        </w:rPr>
+        <w:t>Pīpiņu</w:t>
+      </w:r>
+      <w:proofErr w:type="spellEnd"/>
+      <w:r>
+        <w:rPr>
+          <w:rFonts w:ascii="Calibri" w:hAnsi="Calibri" w:cs="Calibri"/>
+        </w:rPr>
+        <w:t xml:space="preserve"> un </w:t>
+      </w:r>
+      <w:proofErr w:type="spellStart"/>
+      <w:r>
+        <w:rPr>
+          <w:rFonts w:ascii="Calibri" w:hAnsi="Calibri" w:cs="Calibri"/>
+        </w:rPr>
+        <w:t>Benjāmiņu</w:t>
+      </w:r>
+      <w:proofErr w:type="spellEnd"/>
+      <w:r>
+        <w:rPr>
+          <w:rFonts w:ascii="Calibri" w:hAnsi="Calibri" w:cs="Calibri"/>
+        </w:rPr>
+        <w:t xml:space="preserve"> madāmas. Revolucionārā cīņa arvien iet plašumā. Darbaļaužu balsis paceļas arvien draudošāk pret valdību, kura dzen strādniekus un darba zemniekus arvien dziļākā postā un trūkumā. Cīņās par augstāku darba algu un labākiem darba apstākļiem arvienu vairāk piedalās arī darba sievietes.</w:t>
+      </w:r>
+    </w:p>
+    <w:p>
+      <w:pPr>
+        <w:rPr>
+          <w:rFonts w:ascii="Calibri" w:hAnsi="Calibri" w:cs="Calibri"/>
+        </w:rPr>
+      </w:pPr>
+      <w:r>
+        <w:rPr>
+          <w:rFonts w:ascii="Calibri" w:hAnsi="Calibri" w:cs="Calibri"/>
+        </w:rPr>
+        <w:t>Sievietes-mātes! Neļaujiet aptumšot savu šķiras apziņu no dažādām svinīgām ceremonijām mātes dienā; atminiet, ka tikai cīņa visa darbaļaužu saime var sasniegt labāku dzīvi. Darba sievietes vieta ir kopējās rindās ar savu šķiras biedru — vīrieti.</w:t>
+      </w:r>
+    </w:p>
+    <w:p>
+      <w:pPr>
+        <w:rPr>
+          <w:rFonts w:ascii="Calibri" w:hAnsi="Calibri" w:cs="Calibri"/>
+        </w:rPr>
+      </w:pPr>
+      <w:r>
+        <w:rPr>
+          <w:rFonts w:ascii="Calibri" w:hAnsi="Calibri" w:cs="Calibri"/>
+        </w:rPr>
+        <w:t>Kādēļ darbaļaudīm jāapmierinās ar ubagu dāvanām, kas atkrīt no buržuju pārpildītiem galdiem, kad viņi visas šīs bagātības paši saražojuši ar savām tulznainām rokām. Valdības noliktavās plūst labības krājumi, bet cilvēkiem nav ko ēst. Bezdarbnieku bērnu ēdināšanu pārtrauc maija mēnesī, jo valdībai neesot naudas. Bet valdībai netrūkst naudas piemaksām turīgiem lauksaimniekiem. Priekš tiem tiek šķiesti miljoni.</w:t>
+      </w:r>
+    </w:p>
+    <w:p>
+      <w:pPr>
+        <w:rPr>
+          <w:rFonts w:ascii="Calibri" w:hAnsi="Calibri" w:cs="Calibri"/>
+        </w:rPr>
+      </w:pPr>
+      <w:r>
+        <w:rPr>
+          <w:rFonts w:ascii="Calibri" w:hAnsi="Calibri" w:cs="Calibri"/>
+        </w:rPr>
+        <w:lastRenderedPageBreak/>
+        <w:t>Paskatieties, kā dzīvo darbaļaudis tur, kur nav vairs liekēžu šķiras, kas aprij viņu pūliņu augļus. Tā zeme ir SPRS.</w:t>
+      </w:r>
+    </w:p>
+    <w:p>
+      <w:pPr>
+        <w:rPr>
+          <w:rFonts w:ascii="Calibri" w:hAnsi="Calibri" w:cs="Calibri"/>
+        </w:rPr>
+      </w:pPr>
+      <w:r>
+        <w:rPr>
+          <w:rFonts w:ascii="Calibri" w:hAnsi="Calibri" w:cs="Calibri"/>
+        </w:rPr>
+        <w:t>Sievietes-mātes stāvoklis tur ir nodrošināts. Viņai nav jābaidās, ka neierodas kāds lieks ēdājs ģimenē. Par katra jauna pilsoņa ierašanos pasaulē valsts ar vislielāko rūpību gādā, un mātei nav ar šausmām jādomā par to, kā viņa uzaudzinās un paēdinās savu bērnu.</w:t>
+      </w:r>
+    </w:p>
+    <w:p>
+      <w:pPr>
+        <w:rPr>
+          <w:rFonts w:ascii="Calibri" w:hAnsi="Calibri" w:cs="Calibri"/>
+        </w:rPr>
+      </w:pPr>
+      <w:r>
+        <w:rPr>
+          <w:rFonts w:ascii="Calibri" w:hAnsi="Calibri" w:cs="Calibri"/>
+        </w:rPr>
+        <w:t>Darba sievietes-mātes! Jūs katru dienu varat lasīt Latvijas avīzēs par jaunpiedzimušo bērnu slepkavībām. Padomājiet, kas spiež uz šo izmisuma soli darba sievietes-mātes.</w:t>
+      </w:r>
+    </w:p>
+    <w:p>
+      <w:pPr>
+        <w:rPr>
+          <w:rFonts w:ascii="Calibri" w:hAnsi="Calibri" w:cs="Calibri"/>
+        </w:rPr>
+      </w:pPr>
+      <w:r>
+        <w:rPr>
+          <w:rFonts w:ascii="Calibri" w:hAnsi="Calibri" w:cs="Calibri"/>
+        </w:rPr>
+        <w:t xml:space="preserve">Izvirtušie </w:t>
+      </w:r>
+      <w:proofErr w:type="spellStart"/>
+      <w:r>
+        <w:rPr>
+          <w:rFonts w:ascii="Calibri" w:hAnsi="Calibri" w:cs="Calibri"/>
+        </w:rPr>
+        <w:t>saimniekdēlī</w:t>
+      </w:r>
+      <w:proofErr w:type="spellEnd"/>
+      <w:r>
+        <w:rPr>
+          <w:rFonts w:ascii="Calibri" w:hAnsi="Calibri" w:cs="Calibri"/>
+        </w:rPr>
+        <w:t xml:space="preserve"> paved savas kalpones un padzen tās no darba. Nelaimīgā māte ir padota badam ar savu ārlaulībā dzimušo bērnu.</w:t>
+      </w:r>
+    </w:p>
+    <w:p>
+      <w:pPr>
+        <w:rPr>
+          <w:rFonts w:ascii="Calibri" w:hAnsi="Calibri" w:cs="Calibri"/>
+        </w:rPr>
+      </w:pPr>
+      <w:r>
+        <w:rPr>
+          <w:rFonts w:ascii="Calibri" w:hAnsi="Calibri" w:cs="Calibri"/>
+        </w:rPr>
+        <w:t>Padomju zemē nav vairs palicis nekas no šī sievietes-mātes pazemojuma. Tur par visiem bērniem tiek vienādi gādāts.</w:t>
+      </w:r>
+    </w:p>
+    <w:p>
+      <w:pPr>
+        <w:rPr>
+          <w:rFonts w:ascii="Calibri" w:hAnsi="Calibri" w:cs="Calibri"/>
+        </w:rPr>
+      </w:pPr>
+      <w:r>
+        <w:rPr>
+          <w:rFonts w:ascii="Calibri" w:hAnsi="Calibri" w:cs="Calibri"/>
+        </w:rPr>
+        <w:t>Darba sievietes! Stājieties jūs šo cīnītāju rindās par Padomju Latviju. Tikai padomju vara nodrošinās darba sievietei par vienādu darbu vienādu atlīdzību un atsvabinās viņas no kapitāla verdzības.</w:t>
+      </w:r>
+    </w:p>
+    <w:p>
+      <w:pPr>
+        <w:rPr>
+          <w:rFonts w:ascii="Calibri" w:hAnsi="Calibri" w:cs="Calibri"/>
+        </w:rPr>
+      </w:pPr>
+      <w:r>
+        <w:rPr>
+          <w:rFonts w:ascii="Calibri" w:hAnsi="Calibri" w:cs="Calibri"/>
+        </w:rPr>
+        <w:t>Buržuji gatavo karu pret SPRS. Karš prasīs miljoniem upuru. No kara atgriezīsies kropļi bez kājām un rokām. Paliks bērni bez apgādātājiem.</w:t>
+      </w:r>
+    </w:p>
+    <w:p>
+      <w:pPr>
+        <w:rPr>
+          <w:rFonts w:ascii="Calibri" w:hAnsi="Calibri" w:cs="Calibri"/>
+        </w:rPr>
+      </w:pPr>
+      <w:r>
+        <w:rPr>
+          <w:rFonts w:ascii="Calibri" w:hAnsi="Calibri" w:cs="Calibri"/>
+        </w:rPr>
+        <w:t>Nost karu! Aizstāvēsim SPRS — visu darbaļaužu tēviju!</w:t>
+      </w:r>
+    </w:p>
+    <w:p>
+      <w:pPr>
+        <w:rPr>
+          <w:rFonts w:ascii="Calibri" w:hAnsi="Calibri" w:cs="Calibri"/>
+        </w:rPr>
+      </w:pPr>
+      <w:r>
+        <w:rPr>
+          <w:rFonts w:ascii="Calibri" w:hAnsi="Calibri" w:cs="Calibri"/>
+        </w:rPr>
+        <w:t>Latvijas cietumos smok vairāk kā 1000 strādnieku — brīvības cīnītāju. Tie ir labākie cilvēki, kurus buržuāziskā Latvijas valdība Spīdzina cietumos un kaļ važās. Nost bendēšanas režīmu cietumos! Cīnīsimies par visu politieslodzīto atsvabināšanu!</w:t>
+      </w:r>
+    </w:p>
+    <w:p>
+      <w:pPr>
+        <w:rPr>
+          <w:rFonts w:ascii="Calibri" w:hAnsi="Calibri" w:cs="Calibri"/>
+        </w:rPr>
+      </w:pPr>
+      <w:r>
+        <w:rPr>
+          <w:rFonts w:ascii="Calibri" w:hAnsi="Calibri" w:cs="Calibri"/>
+        </w:rPr>
+        <w:t xml:space="preserve">Darbaļaužu vēlētie </w:t>
+      </w:r>
+      <w:proofErr w:type="spellStart"/>
+      <w:r>
+        <w:rPr>
+          <w:rFonts w:ascii="Calibri" w:hAnsi="Calibri" w:cs="Calibri"/>
+        </w:rPr>
+        <w:t>priekšstāvji</w:t>
+      </w:r>
+      <w:proofErr w:type="spellEnd"/>
+      <w:r>
+        <w:rPr>
+          <w:rFonts w:ascii="Calibri" w:hAnsi="Calibri" w:cs="Calibri"/>
+        </w:rPr>
+        <w:t xml:space="preserve"> tiek mocīti cietumā. Prasīsim strādnieku-zemnieku frakcijas atsvabināšanu!</w:t>
+      </w:r>
+    </w:p>
+    <w:p>
+      <w:pPr>
+        <w:rPr>
+          <w:rFonts w:ascii="Calibri" w:hAnsi="Calibri" w:cs="Calibri"/>
+        </w:rPr>
+      </w:pPr>
+      <w:r>
+        <w:rPr>
+          <w:rFonts w:ascii="Calibri" w:hAnsi="Calibri" w:cs="Calibri"/>
+        </w:rPr>
+        <w:t>Mātes dienā protestējiet pret fašistiskiem uzbrukumiem strādnieku šķirai, pret darbaļaužu slepkavošanu!</w:t>
+      </w:r>
+    </w:p>
+    <w:p>
+      <w:pPr>
+        <w:rPr>
+          <w:rFonts w:ascii="Calibri" w:hAnsi="Calibri" w:cs="Calibri"/>
+          <w:lang w:val="ru-RU"/>
+        </w:rPr>
+      </w:pPr>
+      <w:r>
+        <w:rPr>
+          <w:rFonts w:ascii="Calibri" w:hAnsi="Calibri" w:cs="Calibri"/>
+        </w:rPr>
+        <w:t xml:space="preserve">Nost Ulmaņa valdību — fašistiska apvērsuma gatavotāju! </w:t>
+      </w:r>
+    </w:p>
+    <w:p>
+      <w:pPr>
+        <w:rPr>
+          <w:rFonts w:ascii="Calibri" w:hAnsi="Calibri" w:cs="Calibri"/>
+          <w:lang w:val="ru-RU"/>
+        </w:rPr>
+      </w:pPr>
+      <w:r>
+        <w:rPr>
+          <w:rFonts w:ascii="Calibri" w:hAnsi="Calibri" w:cs="Calibri"/>
+        </w:rPr>
+        <w:t xml:space="preserve">Nost nāves sodu </w:t>
+      </w:r>
+      <w:proofErr w:type="spellStart"/>
+      <w:r>
+        <w:rPr>
+          <w:rFonts w:ascii="Calibri" w:hAnsi="Calibri" w:cs="Calibri"/>
+        </w:rPr>
+        <w:t>Greteram</w:t>
+      </w:r>
+      <w:proofErr w:type="spellEnd"/>
+      <w:r>
+        <w:rPr>
+          <w:rFonts w:ascii="Calibri" w:hAnsi="Calibri" w:cs="Calibri"/>
+        </w:rPr>
+        <w:t xml:space="preserve">! </w:t>
+      </w:r>
+    </w:p>
+    <w:p>
+      <w:pPr>
+        <w:rPr>
+          <w:rFonts w:ascii="Calibri" w:hAnsi="Calibri" w:cs="Calibri"/>
+          <w:lang w:val="en-US"/>
+        </w:rPr>
+      </w:pPr>
+      <w:r>
+        <w:rPr>
+          <w:rFonts w:ascii="Calibri" w:hAnsi="Calibri" w:cs="Calibri"/>
+        </w:rPr>
+        <w:t>Uz cīņu par Padomju Latviju!</w:t>
+      </w:r>
+    </w:p>
+    <w:p>
+      <w:pPr>
+        <w:rPr>
+          <w:rFonts w:ascii="Calibri" w:hAnsi="Calibri" w:cs="Calibri"/>
+          <w:lang w:val="en-US"/>
+        </w:rPr>
+      </w:pPr>
+    </w:p>
+    <w:p>
+      <w:pPr>
+        <w:rPr>
+          <w:rFonts w:ascii="Calibri" w:hAnsi="Calibri" w:cs="Calibri"/>
+          <w:lang w:val="ru-RU"/>
+        </w:rPr>
+      </w:pPr>
+      <w:r>
+        <w:rPr>
+          <w:rFonts w:ascii="Calibri" w:hAnsi="Calibri" w:cs="Calibri"/>
+        </w:rPr>
+        <w:t>LKP Sieviešu centrs</w:t>
       </w:r>
     </w:p>
     <w:sectPr>

</xml_diff>

<commit_message>
Add 35th leaflet to corpus
</commit_message>
<xml_diff>
--- a/for_editing/revl-all-LKP_leaflets-1934-1940.docx
+++ b/for_editing/revl-all-LKP_leaflets-1934-1940.docx
@@ -594,23 +594,7 @@
           <w:rFonts w:ascii="Calibri" w:hAnsi="Calibri" w:cs="Calibri"/>
           <w:lang w:val="en-US"/>
         </w:rPr>
-        <w:t xml:space="preserve">In the author field </w:t>
-      </w:r>
-      <w:proofErr w:type="gramStart"/>
-      <w:r>
-        <w:rPr>
-          <w:rFonts w:ascii="Calibri" w:hAnsi="Calibri" w:cs="Calibri"/>
-          <w:lang w:val="en-US"/>
-        </w:rPr>
-        <w:t>provide</w:t>
-      </w:r>
-      <w:proofErr w:type="gramEnd"/>
-      <w:r>
-        <w:rPr>
-          <w:rFonts w:ascii="Calibri" w:hAnsi="Calibri" w:cs="Calibri"/>
-          <w:lang w:val="en-US"/>
-        </w:rPr>
-        <w:t xml:space="preserve"> the full name of the </w:t>
+        <w:t xml:space="preserve">In the author field provide the full name of the </w:t>
       </w:r>
       <w:r>
         <w:rPr>
@@ -36146,9 +36130,443 @@
       <w:pPr>
         <w:rPr>
           <w:rFonts w:ascii="Calibri" w:hAnsi="Calibri" w:cs="Calibri"/>
+        </w:rPr>
+      </w:pPr>
+    </w:p>
+    <w:p>
+      <w:pPr>
+        <w:rPr>
+          <w:rFonts w:ascii="Calibri" w:hAnsi="Calibri" w:cs="Calibri"/>
+        </w:rPr>
+      </w:pPr>
+      <w:r>
+        <w:rPr>
+          <w:rFonts w:ascii="Calibri" w:hAnsi="Calibri" w:cs="Calibri"/>
+        </w:rPr>
+        <w:t>Latvijas Komunistiskās partijas</w:t>
+      </w:r>
+      <w:r>
+        <w:rPr>
+          <w:rFonts w:ascii="Calibri" w:hAnsi="Calibri" w:cs="Calibri"/>
           <w:lang w:val="ru-RU"/>
         </w:rPr>
-      </w:pPr>
+        <w:t xml:space="preserve"> </w:t>
+      </w:r>
+      <w:r>
+        <w:rPr>
+          <w:rFonts w:ascii="Calibri" w:hAnsi="Calibri" w:cs="Calibri"/>
+        </w:rPr>
+        <w:t>Centrālā Komiteja</w:t>
+      </w:r>
+    </w:p>
+    <w:p>
+      <w:pPr>
+        <w:rPr>
+          <w:rFonts w:ascii="Calibri" w:hAnsi="Calibri" w:cs="Calibri"/>
+        </w:rPr>
+      </w:pPr>
+    </w:p>
+    <w:p>
+      <w:pPr>
+        <w:rPr>
+          <w:rFonts w:ascii="Calibri" w:hAnsi="Calibri" w:cs="Calibri"/>
+          <w:lang w:val="en-US"/>
+        </w:rPr>
+      </w:pPr>
+      <w:r>
+        <w:rPr>
+          <w:rFonts w:ascii="Calibri" w:hAnsi="Calibri" w:cs="Calibri"/>
+        </w:rPr>
+        <w:t xml:space="preserve">id: </w:t>
+      </w:r>
+      <w:r>
+        <w:rPr>
+          <w:rFonts w:ascii="Calibri" w:hAnsi="Calibri" w:cs="Calibri"/>
+          <w:lang w:val="en-US"/>
+        </w:rPr>
+        <w:t>3</w:t>
+      </w:r>
+      <w:r>
+        <w:rPr>
+          <w:rFonts w:ascii="Calibri" w:hAnsi="Calibri" w:cs="Calibri"/>
+          <w:lang w:val="en-US"/>
+        </w:rPr>
+        <w:t>5</w:t>
+      </w:r>
+    </w:p>
+    <w:p>
+      <w:pPr>
+        <w:rPr>
+          <w:rFonts w:ascii="Calibri" w:hAnsi="Calibri" w:cs="Calibri"/>
+        </w:rPr>
+      </w:pPr>
+      <w:r>
+        <w:rPr>
+          <w:rFonts w:ascii="Calibri" w:hAnsi="Calibri" w:cs="Calibri"/>
+        </w:rPr>
+        <w:t>file_name: revl-n0</w:t>
+      </w:r>
+      <w:r>
+        <w:rPr>
+          <w:rFonts w:ascii="Calibri" w:hAnsi="Calibri" w:cs="Calibri"/>
+          <w:lang w:val="en-US"/>
+        </w:rPr>
+        <w:t>3</w:t>
+      </w:r>
+      <w:r>
+        <w:rPr>
+          <w:rFonts w:ascii="Calibri" w:hAnsi="Calibri" w:cs="Calibri"/>
+          <w:lang w:val="en-US"/>
+        </w:rPr>
+        <w:t>5</w:t>
+      </w:r>
+      <w:r>
+        <w:rPr>
+          <w:rFonts w:ascii="Calibri" w:hAnsi="Calibri" w:cs="Calibri"/>
+          <w:lang w:val="en-US"/>
+        </w:rPr>
+        <w:t>-</w:t>
+      </w:r>
+      <w:r>
+        <w:rPr>
+          <w:rFonts w:ascii="Calibri" w:hAnsi="Calibri" w:cs="Calibri"/>
+        </w:rPr>
+        <w:t>LKP_Riga_</w:t>
+      </w:r>
+      <w:r>
+        <w:rPr>
+          <w:rFonts w:ascii="Calibri" w:hAnsi="Calibri" w:cs="Calibri"/>
+        </w:rPr>
+        <w:t>committee</w:t>
+      </w:r>
+      <w:r>
+        <w:rPr>
+          <w:rFonts w:ascii="Calibri" w:hAnsi="Calibri" w:cs="Calibri"/>
+          <w:lang w:val="en-US"/>
+        </w:rPr>
+        <w:t>-</w:t>
+      </w:r>
+      <w:r>
+        <w:rPr>
+          <w:rFonts w:ascii="Calibri" w:hAnsi="Calibri" w:cs="Calibri"/>
+          <w:lang w:val="en-US"/>
+        </w:rPr>
+        <w:t>[</w:t>
+      </w:r>
+      <w:r>
+        <w:rPr>
+          <w:rFonts w:ascii="Calibri" w:hAnsi="Calibri" w:cs="Calibri"/>
+        </w:rPr>
+        <w:t>1934-0</w:t>
+      </w:r>
+      <w:r>
+        <w:rPr>
+          <w:rFonts w:ascii="Calibri" w:hAnsi="Calibri" w:cs="Calibri"/>
+        </w:rPr>
+        <w:t>5-1</w:t>
+      </w:r>
+      <w:r>
+        <w:rPr>
+          <w:rFonts w:ascii="Calibri" w:hAnsi="Calibri" w:cs="Calibri"/>
+        </w:rPr>
+        <w:t>6…</w:t>
+      </w:r>
+      <w:r>
+        <w:rPr>
+          <w:rFonts w:ascii="Calibri" w:hAnsi="Calibri" w:cs="Calibri"/>
+        </w:rPr>
+        <w:t>]</w:t>
+      </w:r>
+      <w:r>
+        <w:rPr>
+          <w:rFonts w:ascii="Calibri" w:hAnsi="Calibri" w:cs="Calibri"/>
+        </w:rPr>
+        <w:t>.txt</w:t>
+      </w:r>
+    </w:p>
+    <w:p>
+      <w:pPr>
+        <w:rPr>
+          <w:rFonts w:ascii="Calibri" w:hAnsi="Calibri" w:cs="Calibri"/>
+        </w:rPr>
+      </w:pPr>
+      <w:r>
+        <w:rPr>
+          <w:rFonts w:ascii="Calibri" w:hAnsi="Calibri" w:cs="Calibri"/>
+        </w:rPr>
+        <w:lastRenderedPageBreak/>
+        <w:t xml:space="preserve">title: </w:t>
+      </w:r>
+      <w:r>
+        <w:rPr>
+          <w:rFonts w:ascii="Calibri" w:hAnsi="Calibri" w:cs="Calibri"/>
+        </w:rPr>
+        <w:t>LKP Rīgas komitejas uzsaukums Latvijas darbaļaudīm uzsāki ģenerālstreiku pret fašistisko diktatūru</w:t>
+      </w:r>
+    </w:p>
+    <w:p>
+      <w:pPr>
+        <w:rPr>
+          <w:rFonts w:ascii="Calibri" w:hAnsi="Calibri" w:cs="Calibri"/>
+          <w:lang w:val="en-US"/>
+        </w:rPr>
+      </w:pPr>
+      <w:r>
+        <w:rPr>
+          <w:rFonts w:ascii="Calibri" w:hAnsi="Calibri" w:cs="Calibri"/>
+        </w:rPr>
+        <w:t xml:space="preserve">author: </w:t>
+      </w:r>
+      <w:r>
+        <w:rPr>
+          <w:rFonts w:ascii="Calibri" w:hAnsi="Calibri" w:cs="Calibri"/>
+        </w:rPr>
+        <w:t>LKP Rīgas komiteja</w:t>
+      </w:r>
+    </w:p>
+    <w:p>
+      <w:pPr>
+        <w:rPr>
+          <w:rFonts w:ascii="Calibri" w:hAnsi="Calibri" w:cs="Calibri"/>
+          <w:lang w:val="en-US"/>
+        </w:rPr>
+      </w:pPr>
+      <w:r>
+        <w:rPr>
+          <w:rFonts w:ascii="Calibri" w:hAnsi="Calibri" w:cs="Calibri"/>
+        </w:rPr>
+        <w:t xml:space="preserve">date: </w:t>
+      </w:r>
+      <w:r>
+        <w:rPr>
+          <w:rFonts w:ascii="Calibri" w:hAnsi="Calibri" w:cs="Calibri"/>
+          <w:lang w:val="en-US"/>
+        </w:rPr>
+        <w:t>[</w:t>
+      </w:r>
+      <w:r>
+        <w:rPr>
+          <w:rFonts w:ascii="Calibri" w:hAnsi="Calibri" w:cs="Calibri"/>
+        </w:rPr>
+        <w:t>1934-0</w:t>
+      </w:r>
+      <w:r>
+        <w:rPr>
+          <w:rFonts w:ascii="Calibri" w:hAnsi="Calibri" w:cs="Calibri"/>
+        </w:rPr>
+        <w:t>5-16…]</w:t>
+      </w:r>
+    </w:p>
+    <w:p>
+      <w:pPr>
+        <w:rPr>
+          <w:rFonts w:ascii="Calibri" w:hAnsi="Calibri" w:cs="Calibri"/>
+          <w:lang w:val="en-US"/>
+        </w:rPr>
+      </w:pPr>
+      <w:r>
+        <w:rPr>
+          <w:rFonts w:ascii="Calibri" w:hAnsi="Calibri" w:cs="Calibri"/>
+        </w:rPr>
+        <w:t>print</w:t>
+      </w:r>
+      <w:r>
+        <w:rPr>
+          <w:rFonts w:ascii="Calibri" w:hAnsi="Calibri" w:cs="Calibri"/>
+        </w:rPr>
+        <w:t>_</w:t>
+      </w:r>
+      <w:r>
+        <w:rPr>
+          <w:rFonts w:ascii="Calibri" w:hAnsi="Calibri" w:cs="Calibri"/>
+        </w:rPr>
+        <w:t>run</w:t>
+      </w:r>
+      <w:r>
+        <w:rPr>
+          <w:rFonts w:ascii="Calibri" w:hAnsi="Calibri" w:cs="Calibri"/>
+        </w:rPr>
+        <w:t xml:space="preserve">: </w:t>
+      </w:r>
+      <w:r>
+        <w:rPr>
+          <w:rFonts w:ascii="Calibri" w:hAnsi="Calibri" w:cs="Calibri"/>
+          <w:lang w:val="en-US"/>
+        </w:rPr>
+        <w:t>?</w:t>
+      </w:r>
+    </w:p>
+    <w:p>
+      <w:pPr>
+        <w:rPr>
+          <w:rFonts w:ascii="Calibri" w:hAnsi="Calibri" w:cs="Calibri"/>
+          <w:lang w:val="en-US"/>
+        </w:rPr>
+      </w:pPr>
+      <w:r>
+        <w:rPr>
+          <w:rFonts w:ascii="Calibri" w:hAnsi="Calibri" w:cs="Calibri"/>
+        </w:rPr>
+        <w:t xml:space="preserve">typography_name: </w:t>
+      </w:r>
+      <w:r>
+        <w:rPr>
+          <w:rFonts w:ascii="Calibri" w:hAnsi="Calibri" w:cs="Calibri"/>
+        </w:rPr>
+        <w:t>Spartaks</w:t>
+      </w:r>
+    </w:p>
+    <w:p>
+      <w:pPr>
+        <w:rPr>
+          <w:rFonts w:ascii="Calibri" w:hAnsi="Calibri" w:cs="Calibri"/>
+        </w:rPr>
+      </w:pPr>
+      <w:r>
+        <w:rPr>
+          <w:rFonts w:ascii="Calibri" w:hAnsi="Calibri" w:cs="Calibri"/>
+        </w:rPr>
+        <w:t xml:space="preserve">source: Latvijas KP CK Partijas vēstures institūts — PSKP CK Marksisma-ļeņinisma institūta filiāle, </w:t>
+      </w:r>
+      <w:r>
+        <w:rPr>
+          <w:rFonts w:ascii="Calibri" w:hAnsi="Calibri" w:cs="Calibri"/>
+          <w:i/>
+          <w:iCs/>
+        </w:rPr>
+        <w:t>LKP, LKJS un Sarkanās Palīdzības revolucionārās lapiņas: 1920.</w:t>
+      </w:r>
+      <w:r>
+        <w:rPr>
+          <w:rFonts w:ascii="Calibri" w:hAnsi="Calibri" w:cs="Calibri"/>
+          <w:color w:val="1F1F1F"/>
+          <w:shd w:val="clear" w:color="auto" w:fill="FFFFFF"/>
+        </w:rPr>
+        <w:t>–</w:t>
+      </w:r>
+      <w:r>
+        <w:rPr>
+          <w:rFonts w:ascii="Calibri" w:hAnsi="Calibri" w:cs="Calibri"/>
+          <w:i/>
+          <w:iCs/>
+        </w:rPr>
+        <w:t xml:space="preserve">1940. </w:t>
+      </w:r>
+      <w:r>
+        <w:rPr>
+          <w:rFonts w:ascii="Calibri" w:hAnsi="Calibri" w:cs="Calibri"/>
+        </w:rPr>
+        <w:t>3. daļa</w:t>
+      </w:r>
+      <w:r>
+        <w:rPr>
+          <w:rFonts w:ascii="Calibri" w:hAnsi="Calibri" w:cs="Calibri"/>
+          <w:i/>
+          <w:iCs/>
+        </w:rPr>
+        <w:t xml:space="preserve"> </w:t>
+      </w:r>
+      <w:r>
+        <w:rPr>
+          <w:rFonts w:ascii="Calibri" w:hAnsi="Calibri" w:cs="Calibri"/>
+        </w:rPr>
+        <w:t xml:space="preserve">(Latvijas Valsts izdevniecība, 1963), </w:t>
+      </w:r>
+      <w:r>
+        <w:rPr>
+          <w:rFonts w:ascii="Calibri" w:hAnsi="Calibri" w:cs="Calibri"/>
+        </w:rPr>
+        <w:t>8</w:t>
+      </w:r>
+      <w:r>
+        <w:rPr>
+          <w:rFonts w:ascii="Calibri" w:hAnsi="Calibri" w:cs="Calibri"/>
+        </w:rPr>
+        <w:t>4</w:t>
+      </w:r>
+      <w:r>
+        <w:rPr>
+          <w:rFonts w:ascii="Calibri" w:hAnsi="Calibri" w:cs="Calibri"/>
+        </w:rPr>
+        <w:t>–</w:t>
+      </w:r>
+      <w:r>
+        <w:rPr>
+          <w:rFonts w:ascii="Calibri" w:hAnsi="Calibri" w:cs="Calibri"/>
+        </w:rPr>
+        <w:t>8</w:t>
+      </w:r>
+      <w:r>
+        <w:rPr>
+          <w:rFonts w:ascii="Calibri" w:hAnsi="Calibri" w:cs="Calibri"/>
+        </w:rPr>
+        <w:t>5</w:t>
+      </w:r>
+      <w:r>
+        <w:rPr>
+          <w:rFonts w:ascii="Calibri" w:hAnsi="Calibri" w:cs="Calibri"/>
+        </w:rPr>
+        <w:t>.</w:t>
+      </w:r>
+    </w:p>
+    <w:p>
+      <w:pPr>
+        <w:rPr>
+          <w:rFonts w:ascii="Calibri" w:hAnsi="Calibri" w:cs="Calibri"/>
+        </w:rPr>
+      </w:pPr>
+    </w:p>
+    <w:p>
+      <w:pPr>
+        <w:rPr>
+          <w:rFonts w:ascii="Calibri" w:hAnsi="Calibri" w:cs="Calibri"/>
+        </w:rPr>
+      </w:pPr>
+      <w:r>
+        <w:rPr>
+          <w:rFonts w:ascii="Calibri" w:hAnsi="Calibri" w:cs="Calibri"/>
+        </w:rPr>
+        <w:t>text:</w:t>
+      </w:r>
+    </w:p>
+    <w:p>
+      <w:pPr>
+        <w:rPr>
+          <w:rFonts w:ascii="Calibri" w:hAnsi="Calibri" w:cs="Calibri"/>
+        </w:rPr>
+      </w:pPr>
+      <w:r>
+        <w:rPr>
+          <w:rFonts w:ascii="Calibri" w:hAnsi="Calibri" w:cs="Calibri"/>
+        </w:rPr>
+        <w:t>Bez cīņas nav uzvaras! Visu zemju proletārieši, savienojieties!</w:t>
+      </w:r>
+    </w:p>
+    <w:p>
+      <w:pPr>
+        <w:rPr>
+          <w:rFonts w:ascii="Calibri" w:hAnsi="Calibri" w:cs="Calibri"/>
+        </w:rPr>
+      </w:pPr>
+      <w:r>
+        <w:rPr>
+          <w:rFonts w:ascii="Calibri" w:hAnsi="Calibri" w:cs="Calibri"/>
+        </w:rPr>
+        <w:t>VISIEM STRĀDNIEKIEM, KAREIVJIEM UN DARBA ZEMNIEKIEM!</w:t>
+      </w:r>
+    </w:p>
+    <w:p>
+      <w:pPr>
+        <w:rPr>
+          <w:rFonts w:ascii="Calibri" w:hAnsi="Calibri" w:cs="Calibri"/>
+        </w:rPr>
+      </w:pPr>
+      <w:r>
+        <w:rPr>
+          <w:rFonts w:ascii="Calibri" w:hAnsi="Calibri" w:cs="Calibri"/>
+        </w:rPr>
+        <w:t>Tas, no kā mēs visu laiku brīdinājām Latvijas darba tautu, ir noticis fakts. Naktī no 15. uz 16. maiju Latvijas buržuāzija, balstoties uz aizsargiem, policiju un reakcionārākām armijas daļām, izveda bruņotu apvērsumu. Fašistiskās diktatūras realizēšana ir noticis fakts. Izsludināts kara stāvoklis, padzīta saeima, slēgtas strādnieku organizācijas un prese, ievesta cenzūra. Sākas nesaudzīgs strādnieku masu terors. Melnākā reakcija fašisma veidā grib noslīcināt asinīs Latvijas darba tautu. Ār bruņotu dūri buržuāzija grib valdīt pār Latvijas darba tautu.</w:t>
+      </w:r>
     </w:p>
     <w:p>
       <w:pPr>
@@ -36161,20 +36579,113 @@
         <w:rPr>
           <w:rFonts w:ascii="Calibri" w:hAnsi="Calibri" w:cs="Calibri"/>
         </w:rPr>
-        <w:t>Latvijas Komunistiskās partijas</w:t>
-      </w:r>
-      <w:r>
+        <w:t xml:space="preserve">Biedri strādnieki! Fašistiskā diktatūra priekš strādniecības nozīmē vēl lielāku apspiestību kā līdz šim, vēl lielāku postu un badu. </w:t>
+      </w:r>
+    </w:p>
+    <w:p>
+      <w:pPr>
+        <w:rPr>
+          <w:rFonts w:ascii="Calibri" w:hAnsi="Calibri" w:cs="Calibri"/>
+        </w:rPr>
+      </w:pPr>
+      <w:r>
+        <w:rPr>
+          <w:rFonts w:ascii="Calibri" w:hAnsi="Calibri" w:cs="Calibri"/>
+        </w:rPr>
+        <w:t xml:space="preserve">Tāpēc, ja jūs negribat būt beztiesīgi buržuāzijas vergi, ja jūs negribat atrasties zem fašistisko slepkavu asiņainā zābaka, piesakiet ģenerālstreiku. Ja jūs negribat, lai jūs ķer tāds pats liktenis, kāds ķēra Vācijas, Austrijas u. c. fašistisko zemju strādniekus, izejiet ģenerālstreikā. Paralizēsim fašisma realizēšanu, kamēr vēl nav par vēlu. </w:t>
+      </w:r>
+    </w:p>
+    <w:p>
+      <w:pPr>
+        <w:rPr>
+          <w:rFonts w:ascii="Calibri" w:hAnsi="Calibri" w:cs="Calibri"/>
+        </w:rPr>
+      </w:pPr>
+      <w:r>
+        <w:rPr>
+          <w:rFonts w:ascii="Calibri" w:hAnsi="Calibri" w:cs="Calibri"/>
+          <w:lang w:val="en-US"/>
+        </w:rPr>
+        <w:t>I</w:t>
+      </w:r>
+      <w:r>
+        <w:rPr>
+          <w:rFonts w:ascii="Calibri" w:hAnsi="Calibri" w:cs="Calibri"/>
+        </w:rPr>
+        <w:t xml:space="preserve">r pagājis laiks tukšiem vārdiem un pieklājīgiem protestiem Mēģināt baidīt buržuāziju, kā to praktizēja s.-d. līderi. Ir laiks katram, arī s.-d. strādniekiem, kuri negrib smakt zem fašisma jūga, atzīt, ka tikai revolucionāriem līdzekļiem ir iespējams cīnīties pret fašismu. </w:t>
+      </w:r>
+    </w:p>
+    <w:p>
+      <w:pPr>
         <w:rPr>
           <w:rFonts w:ascii="Calibri" w:hAnsi="Calibri" w:cs="Calibri"/>
           <w:lang w:val="ru-RU"/>
         </w:rPr>
-        <w:t xml:space="preserve"> </w:t>
-      </w:r>
-      <w:r>
-        <w:rPr>
-          <w:rFonts w:ascii="Calibri" w:hAnsi="Calibri" w:cs="Calibri"/>
-        </w:rPr>
-        <w:t>Centrālā Komiteja</w:t>
+      </w:pPr>
+      <w:r>
+        <w:rPr>
+          <w:rFonts w:ascii="Calibri" w:hAnsi="Calibri" w:cs="Calibri"/>
+        </w:rPr>
+        <w:t xml:space="preserve">Visi uz ģenerālstreiku! </w:t>
+      </w:r>
+    </w:p>
+    <w:p>
+      <w:pPr>
+        <w:rPr>
+          <w:rFonts w:ascii="Calibri" w:hAnsi="Calibri" w:cs="Calibri"/>
+        </w:rPr>
+      </w:pPr>
+      <w:r>
+        <w:rPr>
+          <w:rFonts w:ascii="Calibri" w:hAnsi="Calibri" w:cs="Calibri"/>
+        </w:rPr>
+        <w:t xml:space="preserve">Biedri strādnieki, kareivji un darba zemnieki! Slēgsimies vienotā revolucionārā cīņas frontē pret fašistisko Ulmaņa diktatūru. Vienīgi komunistu partija var un grib vest patiesu cīņu pret uzbrūkošo fašismu! </w:t>
+      </w:r>
+    </w:p>
+    <w:p>
+      <w:pPr>
+        <w:rPr>
+          <w:rFonts w:ascii="Calibri" w:hAnsi="Calibri" w:cs="Calibri"/>
+        </w:rPr>
+      </w:pPr>
+      <w:r>
+        <w:rPr>
+          <w:rFonts w:ascii="Calibri" w:hAnsi="Calibri" w:cs="Calibri"/>
+        </w:rPr>
+        <w:t xml:space="preserve">Pret asiņaino fašisma diktatūru! </w:t>
+      </w:r>
+    </w:p>
+    <w:p>
+      <w:pPr>
+        <w:rPr>
+          <w:rFonts w:ascii="Calibri" w:hAnsi="Calibri" w:cs="Calibri"/>
+        </w:rPr>
+      </w:pPr>
+      <w:r>
+        <w:rPr>
+          <w:rFonts w:ascii="Calibri" w:hAnsi="Calibri" w:cs="Calibri"/>
+        </w:rPr>
+        <w:t>Uz cīņu par Padomju Latviju zem Latvijas Komunistiskās Partijas vadības! Lai dzīvo LKP!</w:t>
+      </w:r>
+    </w:p>
+    <w:p>
+      <w:pPr>
+        <w:rPr>
+          <w:rFonts w:ascii="Calibri" w:hAnsi="Calibri" w:cs="Calibri"/>
+        </w:rPr>
+      </w:pPr>
+    </w:p>
+    <w:p>
+      <w:pPr>
+        <w:rPr>
+          <w:rFonts w:ascii="Calibri" w:hAnsi="Calibri" w:cs="Calibri"/>
+        </w:rPr>
+      </w:pPr>
+      <w:r>
+        <w:rPr>
+          <w:rFonts w:ascii="Calibri" w:hAnsi="Calibri" w:cs="Calibri"/>
+        </w:rPr>
+        <w:t>LKP Rīgas komiteja</w:t>
       </w:r>
     </w:p>
     <w:sectPr>

</xml_diff>

<commit_message>
Add 36th leaflet to corpus
</commit_message>
<xml_diff>
--- a/for_editing/revl-all-LKP_leaflets-1934-1940.docx
+++ b/for_editing/revl-all-LKP_leaflets-1934-1940.docx
@@ -594,7 +594,23 @@
           <w:rFonts w:ascii="Calibri" w:hAnsi="Calibri" w:cs="Calibri"/>
           <w:lang w:val="en-US"/>
         </w:rPr>
-        <w:t xml:space="preserve">In the author field provide the full name of the </w:t>
+        <w:t xml:space="preserve">In the author field </w:t>
+      </w:r>
+      <w:proofErr w:type="gramStart"/>
+      <w:r>
+        <w:rPr>
+          <w:rFonts w:ascii="Calibri" w:hAnsi="Calibri" w:cs="Calibri"/>
+          <w:lang w:val="en-US"/>
+        </w:rPr>
+        <w:t>provide</w:t>
+      </w:r>
+      <w:proofErr w:type="gramEnd"/>
+      <w:r>
+        <w:rPr>
+          <w:rFonts w:ascii="Calibri" w:hAnsi="Calibri" w:cs="Calibri"/>
+          <w:lang w:val="en-US"/>
+        </w:rPr>
+        <w:t xml:space="preserve"> the full name of the </w:t>
       </w:r>
       <w:r>
         <w:rPr>
@@ -36148,7 +36164,7 @@
       <w:r>
         <w:rPr>
           <w:rFonts w:ascii="Calibri" w:hAnsi="Calibri" w:cs="Calibri"/>
-          <w:lang w:val="ru-RU"/>
+          <w:lang w:val="en-US"/>
         </w:rPr>
         <w:t xml:space="preserve"> </w:t>
       </w:r>
@@ -36263,19 +36279,7 @@
         <w:rPr>
           <w:rFonts w:ascii="Calibri" w:hAnsi="Calibri" w:cs="Calibri"/>
         </w:rPr>
-        <w:t>5-1</w:t>
-      </w:r>
-      <w:r>
-        <w:rPr>
-          <w:rFonts w:ascii="Calibri" w:hAnsi="Calibri" w:cs="Calibri"/>
-        </w:rPr>
-        <w:t>6…</w:t>
-      </w:r>
-      <w:r>
-        <w:rPr>
-          <w:rFonts w:ascii="Calibri" w:hAnsi="Calibri" w:cs="Calibri"/>
-        </w:rPr>
-        <w:t>]</w:t>
+        <w:t>5-16…]</w:t>
       </w:r>
       <w:r>
         <w:rPr>
@@ -36572,6 +36576,110 @@
       <w:pPr>
         <w:rPr>
           <w:rFonts w:ascii="Calibri" w:hAnsi="Calibri" w:cs="Calibri"/>
+        </w:rPr>
+      </w:pPr>
+      <w:r>
+        <w:rPr>
+          <w:rFonts w:ascii="Calibri" w:hAnsi="Calibri" w:cs="Calibri"/>
+        </w:rPr>
+        <w:t xml:space="preserve">Biedri strādnieki! Fašistiskā diktatūra priekš strādniecības nozīmē vēl lielāku apspiestību kā līdz šim, vēl lielāku postu un badu. </w:t>
+      </w:r>
+    </w:p>
+    <w:p>
+      <w:pPr>
+        <w:rPr>
+          <w:rFonts w:ascii="Calibri" w:hAnsi="Calibri" w:cs="Calibri"/>
+        </w:rPr>
+      </w:pPr>
+      <w:r>
+        <w:rPr>
+          <w:rFonts w:ascii="Calibri" w:hAnsi="Calibri" w:cs="Calibri"/>
+        </w:rPr>
+        <w:t xml:space="preserve">Tāpēc, ja jūs negribat būt beztiesīgi buržuāzijas vergi, ja jūs negribat atrasties zem fašistisko slepkavu asiņainā zābaka, piesakiet ģenerālstreiku. Ja jūs negribat, lai jūs ķer tāds pats liktenis, kāds ķēra Vācijas, Austrijas u. c. fašistisko zemju strādniekus, izejiet ģenerālstreikā. Paralizēsim fašisma realizēšanu, kamēr vēl nav par vēlu. </w:t>
+      </w:r>
+    </w:p>
+    <w:p>
+      <w:pPr>
+        <w:rPr>
+          <w:rFonts w:ascii="Calibri" w:hAnsi="Calibri" w:cs="Calibri"/>
+        </w:rPr>
+      </w:pPr>
+      <w:r>
+        <w:rPr>
+          <w:rFonts w:ascii="Calibri" w:hAnsi="Calibri" w:cs="Calibri"/>
+        </w:rPr>
+        <w:t>I</w:t>
+      </w:r>
+      <w:r>
+        <w:rPr>
+          <w:rFonts w:ascii="Calibri" w:hAnsi="Calibri" w:cs="Calibri"/>
+        </w:rPr>
+        <w:t xml:space="preserve">r pagājis laiks tukšiem vārdiem un pieklājīgiem protestiem Mēģināt baidīt buržuāziju, kā to praktizēja s.-d. līderi. Ir laiks katram, arī s.-d. strādniekiem, kuri negrib smakt zem fašisma jūga, atzīt, ka tikai revolucionāriem līdzekļiem ir iespējams cīnīties pret fašismu. </w:t>
+      </w:r>
+    </w:p>
+    <w:p>
+      <w:pPr>
+        <w:rPr>
+          <w:rFonts w:ascii="Calibri" w:hAnsi="Calibri" w:cs="Calibri"/>
+        </w:rPr>
+      </w:pPr>
+      <w:r>
+        <w:rPr>
+          <w:rFonts w:ascii="Calibri" w:hAnsi="Calibri" w:cs="Calibri"/>
+        </w:rPr>
+        <w:t xml:space="preserve">Visi uz ģenerālstreiku! </w:t>
+      </w:r>
+    </w:p>
+    <w:p>
+      <w:pPr>
+        <w:rPr>
+          <w:rFonts w:ascii="Calibri" w:hAnsi="Calibri" w:cs="Calibri"/>
+        </w:rPr>
+      </w:pPr>
+      <w:r>
+        <w:rPr>
+          <w:rFonts w:ascii="Calibri" w:hAnsi="Calibri" w:cs="Calibri"/>
+        </w:rPr>
+        <w:t xml:space="preserve">Biedri strādnieki, kareivji un darba zemnieki! Slēgsimies vienotā revolucionārā cīņas frontē pret fašistisko Ulmaņa diktatūru. Vienīgi komunistu partija var un grib vest patiesu cīņu pret uzbrūkošo fašismu! </w:t>
+      </w:r>
+    </w:p>
+    <w:p>
+      <w:pPr>
+        <w:rPr>
+          <w:rFonts w:ascii="Calibri" w:hAnsi="Calibri" w:cs="Calibri"/>
+        </w:rPr>
+      </w:pPr>
+      <w:r>
+        <w:rPr>
+          <w:rFonts w:ascii="Calibri" w:hAnsi="Calibri" w:cs="Calibri"/>
+        </w:rPr>
+        <w:t xml:space="preserve">Pret asiņaino fašisma diktatūru! </w:t>
+      </w:r>
+    </w:p>
+    <w:p>
+      <w:pPr>
+        <w:rPr>
+          <w:rFonts w:ascii="Calibri" w:hAnsi="Calibri" w:cs="Calibri"/>
+        </w:rPr>
+      </w:pPr>
+      <w:r>
+        <w:rPr>
+          <w:rFonts w:ascii="Calibri" w:hAnsi="Calibri" w:cs="Calibri"/>
+        </w:rPr>
+        <w:t>Uz cīņu par Padomju Latviju zem Latvijas Komunistiskās Partijas vadības! Lai dzīvo LKP!</w:t>
+      </w:r>
+    </w:p>
+    <w:p>
+      <w:pPr>
+        <w:rPr>
+          <w:rFonts w:ascii="Calibri" w:hAnsi="Calibri" w:cs="Calibri"/>
+        </w:rPr>
+      </w:pPr>
+    </w:p>
+    <w:p>
+      <w:pPr>
+        <w:rPr>
+          <w:rFonts w:ascii="Calibri" w:hAnsi="Calibri" w:cs="Calibri"/>
           <w:lang w:val="ru-RU"/>
         </w:rPr>
       </w:pPr>
@@ -36579,40 +36687,7 @@
         <w:rPr>
           <w:rFonts w:ascii="Calibri" w:hAnsi="Calibri" w:cs="Calibri"/>
         </w:rPr>
-        <w:t xml:space="preserve">Biedri strādnieki! Fašistiskā diktatūra priekš strādniecības nozīmē vēl lielāku apspiestību kā līdz šim, vēl lielāku postu un badu. </w:t>
-      </w:r>
-    </w:p>
-    <w:p>
-      <w:pPr>
-        <w:rPr>
-          <w:rFonts w:ascii="Calibri" w:hAnsi="Calibri" w:cs="Calibri"/>
-        </w:rPr>
-      </w:pPr>
-      <w:r>
-        <w:rPr>
-          <w:rFonts w:ascii="Calibri" w:hAnsi="Calibri" w:cs="Calibri"/>
-        </w:rPr>
-        <w:t xml:space="preserve">Tāpēc, ja jūs negribat būt beztiesīgi buržuāzijas vergi, ja jūs negribat atrasties zem fašistisko slepkavu asiņainā zābaka, piesakiet ģenerālstreiku. Ja jūs negribat, lai jūs ķer tāds pats liktenis, kāds ķēra Vācijas, Austrijas u. c. fašistisko zemju strādniekus, izejiet ģenerālstreikā. Paralizēsim fašisma realizēšanu, kamēr vēl nav par vēlu. </w:t>
-      </w:r>
-    </w:p>
-    <w:p>
-      <w:pPr>
-        <w:rPr>
-          <w:rFonts w:ascii="Calibri" w:hAnsi="Calibri" w:cs="Calibri"/>
-        </w:rPr>
-      </w:pPr>
-      <w:r>
-        <w:rPr>
-          <w:rFonts w:ascii="Calibri" w:hAnsi="Calibri" w:cs="Calibri"/>
-          <w:lang w:val="en-US"/>
-        </w:rPr>
-        <w:t>I</w:t>
-      </w:r>
-      <w:r>
-        <w:rPr>
-          <w:rFonts w:ascii="Calibri" w:hAnsi="Calibri" w:cs="Calibri"/>
-        </w:rPr>
-        <w:t xml:space="preserve">r pagājis laiks tukšiem vārdiem un pieklājīgiem protestiem Mēģināt baidīt buržuāziju, kā to praktizēja s.-d. līderi. Ir laiks katram, arī s.-d. strādniekiem, kuri negrib smakt zem fašisma jūga, atzīt, ka tikai revolucionāriem līdzekļiem ir iespējams cīnīties pret fašismu. </w:t>
+        <w:t>LKP Rīgas komiteja</w:t>
       </w:r>
     </w:p>
     <w:p>
@@ -36622,70 +36697,967 @@
           <w:lang w:val="ru-RU"/>
         </w:rPr>
       </w:pPr>
-      <w:r>
-        <w:rPr>
-          <w:rFonts w:ascii="Calibri" w:hAnsi="Calibri" w:cs="Calibri"/>
-        </w:rPr>
-        <w:t xml:space="preserve">Visi uz ģenerālstreiku! </w:t>
-      </w:r>
-    </w:p>
-    <w:p>
-      <w:pPr>
-        <w:rPr>
-          <w:rFonts w:ascii="Calibri" w:hAnsi="Calibri" w:cs="Calibri"/>
-        </w:rPr>
-      </w:pPr>
-      <w:r>
-        <w:rPr>
-          <w:rFonts w:ascii="Calibri" w:hAnsi="Calibri" w:cs="Calibri"/>
-        </w:rPr>
-        <w:t xml:space="preserve">Biedri strādnieki, kareivji un darba zemnieki! Slēgsimies vienotā revolucionārā cīņas frontē pret fašistisko Ulmaņa diktatūru. Vienīgi komunistu partija var un grib vest patiesu cīņu pret uzbrūkošo fašismu! </w:t>
-      </w:r>
-    </w:p>
-    <w:p>
-      <w:pPr>
-        <w:rPr>
-          <w:rFonts w:ascii="Calibri" w:hAnsi="Calibri" w:cs="Calibri"/>
-        </w:rPr>
-      </w:pPr>
-      <w:r>
-        <w:rPr>
-          <w:rFonts w:ascii="Calibri" w:hAnsi="Calibri" w:cs="Calibri"/>
-        </w:rPr>
-        <w:t xml:space="preserve">Pret asiņaino fašisma diktatūru! </w:t>
-      </w:r>
-    </w:p>
-    <w:p>
-      <w:pPr>
-        <w:rPr>
-          <w:rFonts w:ascii="Calibri" w:hAnsi="Calibri" w:cs="Calibri"/>
-        </w:rPr>
-      </w:pPr>
-      <w:r>
-        <w:rPr>
-          <w:rFonts w:ascii="Calibri" w:hAnsi="Calibri" w:cs="Calibri"/>
-        </w:rPr>
-        <w:t>Uz cīņu par Padomju Latviju zem Latvijas Komunistiskās Partijas vadības! Lai dzīvo LKP!</w:t>
-      </w:r>
-    </w:p>
-    <w:p>
-      <w:pPr>
-        <w:rPr>
-          <w:rFonts w:ascii="Calibri" w:hAnsi="Calibri" w:cs="Calibri"/>
-        </w:rPr>
-      </w:pPr>
-    </w:p>
-    <w:p>
-      <w:pPr>
-        <w:rPr>
-          <w:rFonts w:ascii="Calibri" w:hAnsi="Calibri" w:cs="Calibri"/>
-        </w:rPr>
-      </w:pPr>
-      <w:r>
-        <w:rPr>
-          <w:rFonts w:ascii="Calibri" w:hAnsi="Calibri" w:cs="Calibri"/>
-        </w:rPr>
-        <w:t>LKP Rīgas komiteja</w:t>
+    </w:p>
+    <w:p>
+      <w:pPr>
+        <w:rPr>
+          <w:rFonts w:ascii="Calibri" w:hAnsi="Calibri" w:cs="Calibri"/>
+          <w:lang w:val="en-US"/>
+        </w:rPr>
+      </w:pPr>
+      <w:r>
+        <w:rPr>
+          <w:rFonts w:ascii="Calibri" w:hAnsi="Calibri" w:cs="Calibri"/>
+        </w:rPr>
+        <w:lastRenderedPageBreak/>
+        <w:t xml:space="preserve">id: </w:t>
+      </w:r>
+      <w:r>
+        <w:rPr>
+          <w:rFonts w:ascii="Calibri" w:hAnsi="Calibri" w:cs="Calibri"/>
+          <w:lang w:val="en-US"/>
+        </w:rPr>
+        <w:t>3</w:t>
+      </w:r>
+      <w:r>
+        <w:rPr>
+          <w:rFonts w:ascii="Calibri" w:hAnsi="Calibri" w:cs="Calibri"/>
+          <w:lang w:val="en-US"/>
+        </w:rPr>
+        <w:t>6</w:t>
+      </w:r>
+    </w:p>
+    <w:p>
+      <w:pPr>
+        <w:rPr>
+          <w:rFonts w:ascii="Calibri" w:hAnsi="Calibri" w:cs="Calibri"/>
+          <w:lang w:val="en-US"/>
+        </w:rPr>
+      </w:pPr>
+      <w:r>
+        <w:rPr>
+          <w:rFonts w:ascii="Calibri" w:hAnsi="Calibri" w:cs="Calibri"/>
+        </w:rPr>
+        <w:t>file_name: revl-n0</w:t>
+      </w:r>
+      <w:r>
+        <w:rPr>
+          <w:rFonts w:ascii="Calibri" w:hAnsi="Calibri" w:cs="Calibri"/>
+          <w:lang w:val="en-US"/>
+        </w:rPr>
+        <w:t>3</w:t>
+      </w:r>
+      <w:r>
+        <w:rPr>
+          <w:rFonts w:ascii="Calibri" w:hAnsi="Calibri" w:cs="Calibri"/>
+          <w:lang w:val="en-US"/>
+        </w:rPr>
+        <w:t>6</w:t>
+      </w:r>
+      <w:r>
+        <w:rPr>
+          <w:rFonts w:ascii="Calibri" w:hAnsi="Calibri" w:cs="Calibri"/>
+          <w:lang w:val="en-US"/>
+        </w:rPr>
+        <w:t>-</w:t>
+      </w:r>
+      <w:r>
+        <w:rPr>
+          <w:rFonts w:ascii="Calibri" w:hAnsi="Calibri" w:cs="Calibri"/>
+        </w:rPr>
+        <w:t>LKP_CK</w:t>
+      </w:r>
+      <w:r>
+        <w:rPr>
+          <w:rFonts w:ascii="Calibri" w:hAnsi="Calibri" w:cs="Calibri"/>
+        </w:rPr>
+        <w:t>_LKJS_CK</w:t>
+      </w:r>
+      <w:r>
+        <w:rPr>
+          <w:rFonts w:ascii="Calibri" w:hAnsi="Calibri" w:cs="Calibri"/>
+          <w:lang w:val="en-US"/>
+        </w:rPr>
+        <w:t>-</w:t>
+      </w:r>
+      <w:r>
+        <w:rPr>
+          <w:rFonts w:ascii="Calibri" w:hAnsi="Calibri" w:cs="Calibri"/>
+        </w:rPr>
+        <w:t>1934-0</w:t>
+      </w:r>
+      <w:r>
+        <w:rPr>
+          <w:rFonts w:ascii="Calibri" w:hAnsi="Calibri" w:cs="Calibri"/>
+        </w:rPr>
+        <w:t>5-1</w:t>
+      </w:r>
+      <w:r>
+        <w:rPr>
+          <w:rFonts w:ascii="Calibri" w:hAnsi="Calibri" w:cs="Calibri"/>
+          <w:lang w:val="en-US"/>
+        </w:rPr>
+        <w:t>7</w:t>
+      </w:r>
+      <w:r>
+        <w:rPr>
+          <w:rFonts w:ascii="Calibri" w:hAnsi="Calibri" w:cs="Calibri"/>
+        </w:rPr>
+        <w:t>.txt</w:t>
+      </w:r>
+    </w:p>
+    <w:p>
+      <w:pPr>
+        <w:rPr>
+          <w:rFonts w:ascii="Calibri" w:hAnsi="Calibri" w:cs="Calibri"/>
+        </w:rPr>
+      </w:pPr>
+      <w:r>
+        <w:rPr>
+          <w:rFonts w:ascii="Calibri" w:hAnsi="Calibri" w:cs="Calibri"/>
+        </w:rPr>
+        <w:t xml:space="preserve">title: </w:t>
+      </w:r>
+      <w:r>
+        <w:rPr>
+          <w:rFonts w:ascii="Calibri" w:hAnsi="Calibri" w:cs="Calibri"/>
+        </w:rPr>
+        <w:t xml:space="preserve">LKP CK un LKJS CK aicinājums Latvijas darbaļaudīm Ulmaņa </w:t>
+      </w:r>
+      <w:r>
+        <w:rPr>
+          <w:rFonts w:ascii="Calibri" w:hAnsi="Calibri" w:cs="Calibri"/>
+        </w:rPr>
+        <w:t>f</w:t>
+      </w:r>
+      <w:r>
+        <w:rPr>
+          <w:rFonts w:ascii="Calibri" w:hAnsi="Calibri" w:cs="Calibri"/>
+        </w:rPr>
+        <w:t>ašistiskajam apvērsumam atbildēt ar vispārējo ģenerālstreiku</w:t>
+      </w:r>
+      <w:r>
+        <w:rPr>
+          <w:rFonts w:ascii="Calibri" w:hAnsi="Calibri" w:cs="Calibri"/>
+        </w:rPr>
+        <w:t xml:space="preserve"> </w:t>
+      </w:r>
+      <w:r>
+        <w:rPr>
+          <w:rFonts w:ascii="Calibri" w:hAnsi="Calibri" w:cs="Calibri"/>
+        </w:rPr>
+        <w:t>pēc pirmā Latvijas Komunistiskās partijas norādījuma</w:t>
+      </w:r>
+    </w:p>
+    <w:p>
+      <w:pPr>
+        <w:rPr>
+          <w:rFonts w:ascii="Calibri" w:hAnsi="Calibri" w:cs="Calibri"/>
+          <w:lang w:val="en-US"/>
+        </w:rPr>
+      </w:pPr>
+      <w:r>
+        <w:rPr>
+          <w:rFonts w:ascii="Calibri" w:hAnsi="Calibri" w:cs="Calibri"/>
+        </w:rPr>
+        <w:t xml:space="preserve">author: </w:t>
+      </w:r>
+      <w:r>
+        <w:rPr>
+          <w:rFonts w:ascii="Calibri" w:hAnsi="Calibri" w:cs="Calibri"/>
+        </w:rPr>
+        <w:t xml:space="preserve">LKP </w:t>
+      </w:r>
+      <w:r>
+        <w:rPr>
+          <w:rFonts w:ascii="Calibri" w:hAnsi="Calibri" w:cs="Calibri"/>
+        </w:rPr>
+        <w:t>CK un LKJS CK</w:t>
+      </w:r>
+    </w:p>
+    <w:p>
+      <w:pPr>
+        <w:rPr>
+          <w:rFonts w:ascii="Calibri" w:hAnsi="Calibri" w:cs="Calibri"/>
+          <w:lang w:val="en-US"/>
+        </w:rPr>
+      </w:pPr>
+      <w:r>
+        <w:rPr>
+          <w:rFonts w:ascii="Calibri" w:hAnsi="Calibri" w:cs="Calibri"/>
+        </w:rPr>
+        <w:t xml:space="preserve">date: </w:t>
+      </w:r>
+      <w:r>
+        <w:rPr>
+          <w:rFonts w:ascii="Calibri" w:hAnsi="Calibri" w:cs="Calibri"/>
+        </w:rPr>
+        <w:t>1934-0</w:t>
+      </w:r>
+      <w:r>
+        <w:rPr>
+          <w:rFonts w:ascii="Calibri" w:hAnsi="Calibri" w:cs="Calibri"/>
+        </w:rPr>
+        <w:t>5-1</w:t>
+      </w:r>
+      <w:r>
+        <w:rPr>
+          <w:rFonts w:ascii="Calibri" w:hAnsi="Calibri" w:cs="Calibri"/>
+          <w:lang w:val="en-US"/>
+        </w:rPr>
+        <w:t>7</w:t>
+      </w:r>
+    </w:p>
+    <w:p>
+      <w:pPr>
+        <w:rPr>
+          <w:rFonts w:ascii="Calibri" w:hAnsi="Calibri" w:cs="Calibri"/>
+          <w:lang w:val="en-US"/>
+        </w:rPr>
+      </w:pPr>
+      <w:r>
+        <w:rPr>
+          <w:rFonts w:ascii="Calibri" w:hAnsi="Calibri" w:cs="Calibri"/>
+        </w:rPr>
+        <w:t>print</w:t>
+      </w:r>
+      <w:r>
+        <w:rPr>
+          <w:rFonts w:ascii="Calibri" w:hAnsi="Calibri" w:cs="Calibri"/>
+        </w:rPr>
+        <w:t>_</w:t>
+      </w:r>
+      <w:r>
+        <w:rPr>
+          <w:rFonts w:ascii="Calibri" w:hAnsi="Calibri" w:cs="Calibri"/>
+        </w:rPr>
+        <w:t>run</w:t>
+      </w:r>
+      <w:r>
+        <w:rPr>
+          <w:rFonts w:ascii="Calibri" w:hAnsi="Calibri" w:cs="Calibri"/>
+        </w:rPr>
+        <w:t xml:space="preserve">: </w:t>
+      </w:r>
+      <w:r>
+        <w:rPr>
+          <w:rFonts w:ascii="Calibri" w:hAnsi="Calibri" w:cs="Calibri"/>
+          <w:lang w:val="en-US"/>
+        </w:rPr>
+        <w:t>5000</w:t>
+      </w:r>
+    </w:p>
+    <w:p>
+      <w:pPr>
+        <w:rPr>
+          <w:rFonts w:ascii="Calibri" w:hAnsi="Calibri" w:cs="Calibri"/>
+          <w:lang w:val="en-US"/>
+        </w:rPr>
+      </w:pPr>
+      <w:r>
+        <w:rPr>
+          <w:rFonts w:ascii="Calibri" w:hAnsi="Calibri" w:cs="Calibri"/>
+        </w:rPr>
+        <w:t xml:space="preserve">typography_name: </w:t>
+      </w:r>
+      <w:r>
+        <w:rPr>
+          <w:rFonts w:ascii="Calibri" w:hAnsi="Calibri" w:cs="Calibri"/>
+        </w:rPr>
+        <w:t>Spartaks</w:t>
+      </w:r>
+    </w:p>
+    <w:p>
+      <w:pPr>
+        <w:rPr>
+          <w:rFonts w:ascii="Calibri" w:hAnsi="Calibri" w:cs="Calibri"/>
+        </w:rPr>
+      </w:pPr>
+      <w:r>
+        <w:rPr>
+          <w:rFonts w:ascii="Calibri" w:hAnsi="Calibri" w:cs="Calibri"/>
+        </w:rPr>
+        <w:t xml:space="preserve">source: Latvijas KP CK Partijas vēstures institūts — PSKP CK Marksisma-ļeņinisma institūta filiāle, </w:t>
+      </w:r>
+      <w:r>
+        <w:rPr>
+          <w:rFonts w:ascii="Calibri" w:hAnsi="Calibri" w:cs="Calibri"/>
+          <w:i/>
+          <w:iCs/>
+        </w:rPr>
+        <w:t>LKP, LKJS un Sarkanās Palīdzības revolucionārās lapiņas: 1920.</w:t>
+      </w:r>
+      <w:r>
+        <w:rPr>
+          <w:rFonts w:ascii="Calibri" w:hAnsi="Calibri" w:cs="Calibri"/>
+          <w:color w:val="1F1F1F"/>
+          <w:shd w:val="clear" w:color="auto" w:fill="FFFFFF"/>
+        </w:rPr>
+        <w:t>–</w:t>
+      </w:r>
+      <w:r>
+        <w:rPr>
+          <w:rFonts w:ascii="Calibri" w:hAnsi="Calibri" w:cs="Calibri"/>
+          <w:i/>
+          <w:iCs/>
+        </w:rPr>
+        <w:t xml:space="preserve">1940. </w:t>
+      </w:r>
+      <w:r>
+        <w:rPr>
+          <w:rFonts w:ascii="Calibri" w:hAnsi="Calibri" w:cs="Calibri"/>
+        </w:rPr>
+        <w:t>3. daļa</w:t>
+      </w:r>
+      <w:r>
+        <w:rPr>
+          <w:rFonts w:ascii="Calibri" w:hAnsi="Calibri" w:cs="Calibri"/>
+          <w:i/>
+          <w:iCs/>
+        </w:rPr>
+        <w:t xml:space="preserve"> </w:t>
+      </w:r>
+      <w:r>
+        <w:rPr>
+          <w:rFonts w:ascii="Calibri" w:hAnsi="Calibri" w:cs="Calibri"/>
+        </w:rPr>
+        <w:t xml:space="preserve">(Latvijas Valsts izdevniecība, 1963), </w:t>
+      </w:r>
+      <w:r>
+        <w:rPr>
+          <w:rFonts w:ascii="Calibri" w:hAnsi="Calibri" w:cs="Calibri"/>
+        </w:rPr>
+        <w:t>8</w:t>
+      </w:r>
+      <w:r>
+        <w:rPr>
+          <w:rFonts w:ascii="Calibri" w:hAnsi="Calibri" w:cs="Calibri"/>
+        </w:rPr>
+        <w:t>5</w:t>
+      </w:r>
+      <w:r>
+        <w:rPr>
+          <w:rFonts w:ascii="Calibri" w:hAnsi="Calibri" w:cs="Calibri"/>
+        </w:rPr>
+        <w:t>–</w:t>
+      </w:r>
+      <w:r>
+        <w:rPr>
+          <w:rFonts w:ascii="Calibri" w:hAnsi="Calibri" w:cs="Calibri"/>
+        </w:rPr>
+        <w:t>8</w:t>
+      </w:r>
+      <w:r>
+        <w:rPr>
+          <w:rFonts w:ascii="Calibri" w:hAnsi="Calibri" w:cs="Calibri"/>
+        </w:rPr>
+        <w:t>6</w:t>
+      </w:r>
+      <w:r>
+        <w:rPr>
+          <w:rFonts w:ascii="Calibri" w:hAnsi="Calibri" w:cs="Calibri"/>
+        </w:rPr>
+        <w:t>.</w:t>
+      </w:r>
+    </w:p>
+    <w:p>
+      <w:pPr>
+        <w:rPr>
+          <w:rFonts w:ascii="Calibri" w:hAnsi="Calibri" w:cs="Calibri"/>
+        </w:rPr>
+      </w:pPr>
+    </w:p>
+    <w:p>
+      <w:pPr>
+        <w:rPr>
+          <w:rFonts w:ascii="Calibri" w:hAnsi="Calibri" w:cs="Calibri"/>
+        </w:rPr>
+      </w:pPr>
+      <w:r>
+        <w:rPr>
+          <w:rFonts w:ascii="Calibri" w:hAnsi="Calibri" w:cs="Calibri"/>
+        </w:rPr>
+        <w:t>text:</w:t>
+      </w:r>
+    </w:p>
+    <w:p>
+      <w:pPr>
+        <w:rPr>
+          <w:rFonts w:ascii="Calibri" w:hAnsi="Calibri" w:cs="Calibri"/>
+          <w:lang w:val="ru-RU"/>
+        </w:rPr>
+      </w:pPr>
+      <w:r>
+        <w:rPr>
+          <w:rFonts w:ascii="Calibri" w:hAnsi="Calibri" w:cs="Calibri"/>
+        </w:rPr>
+        <w:t>Bez cīņas nav uzvaras!</w:t>
+      </w:r>
+      <w:r>
+        <w:rPr>
+          <w:rFonts w:ascii="Calibri" w:hAnsi="Calibri" w:cs="Calibri"/>
+        </w:rPr>
+        <w:t xml:space="preserve"> </w:t>
+      </w:r>
+      <w:r>
+        <w:rPr>
+          <w:rFonts w:ascii="Calibri" w:hAnsi="Calibri" w:cs="Calibri"/>
+        </w:rPr>
+        <w:t>Visu zemju proletārieši, savienojieties</w:t>
+      </w:r>
+      <w:r>
+        <w:rPr>
+          <w:rFonts w:ascii="Calibri" w:hAnsi="Calibri" w:cs="Calibri"/>
+          <w:lang w:val="ru-RU"/>
+        </w:rPr>
+        <w:t>!</w:t>
+      </w:r>
+    </w:p>
+    <w:p>
+      <w:pPr>
+        <w:rPr>
+          <w:rFonts w:ascii="Calibri" w:hAnsi="Calibri" w:cs="Calibri"/>
+          <w:lang w:val="ru-RU"/>
+        </w:rPr>
+      </w:pPr>
+      <w:r>
+        <w:rPr>
+          <w:rFonts w:ascii="Calibri" w:hAnsi="Calibri" w:cs="Calibri"/>
+        </w:rPr>
+        <w:t>UZ CĪŅU PRET FAŠISMA APVĒRSUMU —</w:t>
+      </w:r>
+      <w:r>
+        <w:rPr>
+          <w:rFonts w:ascii="Calibri" w:hAnsi="Calibri" w:cs="Calibri"/>
+          <w:lang w:val="ru-RU"/>
+        </w:rPr>
+        <w:t xml:space="preserve"> </w:t>
+      </w:r>
+      <w:r>
+        <w:rPr>
+          <w:rFonts w:ascii="Calibri" w:hAnsi="Calibri" w:cs="Calibri"/>
+        </w:rPr>
+        <w:t>GATAVOJOT ĢENERĀLSTREIKU!</w:t>
+      </w:r>
+    </w:p>
+    <w:p>
+      <w:pPr>
+        <w:rPr>
+          <w:rFonts w:ascii="Calibri" w:hAnsi="Calibri" w:cs="Calibri"/>
+        </w:rPr>
+      </w:pPr>
+      <w:r>
+        <w:rPr>
+          <w:rFonts w:ascii="Calibri" w:hAnsi="Calibri" w:cs="Calibri"/>
+        </w:rPr>
+        <w:t>Strādnieki, darba zemnieki, kareivji, kalpotāji un inteliģence!</w:t>
+      </w:r>
+    </w:p>
+    <w:p>
+      <w:pPr>
+        <w:rPr>
+          <w:rFonts w:ascii="Calibri" w:hAnsi="Calibri" w:cs="Calibri"/>
+        </w:rPr>
+      </w:pPr>
+      <w:r>
+        <w:rPr>
+          <w:rFonts w:ascii="Calibri" w:hAnsi="Calibri" w:cs="Calibri"/>
+        </w:rPr>
+        <w:t>Darba</w:t>
+      </w:r>
+      <w:r>
+        <w:rPr>
+          <w:rFonts w:ascii="Calibri" w:hAnsi="Calibri" w:cs="Calibri"/>
+        </w:rPr>
+        <w:t xml:space="preserve"> </w:t>
+      </w:r>
+      <w:r>
+        <w:rPr>
+          <w:rFonts w:ascii="Calibri" w:hAnsi="Calibri" w:cs="Calibri"/>
+        </w:rPr>
+        <w:t>j</w:t>
+      </w:r>
+      <w:r>
+        <w:rPr>
+          <w:rFonts w:ascii="Calibri" w:hAnsi="Calibri" w:cs="Calibri"/>
+        </w:rPr>
+        <w:t>aunatne!</w:t>
+      </w:r>
+    </w:p>
+    <w:p>
+      <w:pPr>
+        <w:rPr>
+          <w:rFonts w:ascii="Calibri" w:hAnsi="Calibri" w:cs="Calibri"/>
+        </w:rPr>
+      </w:pPr>
+      <w:r>
+        <w:rPr>
+          <w:rFonts w:ascii="Calibri" w:hAnsi="Calibri" w:cs="Calibri"/>
+        </w:rPr>
+        <w:t>Tu</w:t>
+      </w:r>
+      <w:r>
+        <w:rPr>
+          <w:rFonts w:ascii="Calibri" w:hAnsi="Calibri" w:cs="Calibri"/>
+        </w:rPr>
+        <w:t>mšā naktī, kā īsti zagļi un tautas nodevēji, fašisti ir izve</w:t>
+      </w:r>
+      <w:r>
+        <w:rPr>
+          <w:rFonts w:ascii="Calibri" w:hAnsi="Calibri" w:cs="Calibri"/>
+        </w:rPr>
+        <w:t xml:space="preserve">duši </w:t>
+      </w:r>
+      <w:r>
+        <w:rPr>
+          <w:rFonts w:ascii="Calibri" w:hAnsi="Calibri" w:cs="Calibri"/>
+        </w:rPr>
+        <w:t>apvērsumu. Nost ar Ulmaņa ielu manifestu par it kā tautas</w:t>
+      </w:r>
+      <w:r>
+        <w:rPr>
+          <w:rFonts w:ascii="Calibri" w:hAnsi="Calibri" w:cs="Calibri"/>
+        </w:rPr>
+        <w:t xml:space="preserve"> </w:t>
+      </w:r>
+      <w:r>
+        <w:rPr>
+          <w:rFonts w:ascii="Calibri" w:hAnsi="Calibri" w:cs="Calibri"/>
+        </w:rPr>
+        <w:t>karsto ilgošanos pēc diktatūras! Nost ar izsūkto masu nāvīgākiem</w:t>
+      </w:r>
+      <w:r>
+        <w:rPr>
+          <w:rFonts w:ascii="Calibri" w:hAnsi="Calibri" w:cs="Calibri"/>
+        </w:rPr>
+        <w:t xml:space="preserve"> </w:t>
+      </w:r>
+      <w:r>
+        <w:rPr>
+          <w:rFonts w:ascii="Calibri" w:hAnsi="Calibri" w:cs="Calibri"/>
+        </w:rPr>
+        <w:t>ienaidniekiem fašistiem, kuri ar durkļiem grauj strādnieku organizācijas visā Latvijā; kuri, balstoties uz lielsaimnieku-aizsargu un</w:t>
+      </w:r>
+      <w:r>
+        <w:t xml:space="preserve"> </w:t>
+      </w:r>
+      <w:r>
+        <w:rPr>
+          <w:rFonts w:ascii="Calibri" w:hAnsi="Calibri" w:cs="Calibri"/>
+        </w:rPr>
+        <w:t>policijas bruņotām bandām, laupīs pilsētu un lauku strādnieku</w:t>
+      </w:r>
+      <w:r>
+        <w:rPr>
+          <w:rFonts w:ascii="Calibri" w:hAnsi="Calibri" w:cs="Calibri"/>
+        </w:rPr>
+        <w:t xml:space="preserve"> </w:t>
+      </w:r>
+      <w:r>
+        <w:rPr>
+          <w:rFonts w:ascii="Calibri" w:hAnsi="Calibri" w:cs="Calibri"/>
+        </w:rPr>
+        <w:t>algas, nepielaidīs streikus, slepkavos strādniekus, piedzīs parādus,</w:t>
+      </w:r>
+      <w:r>
+        <w:rPr>
+          <w:rFonts w:ascii="Calibri" w:hAnsi="Calibri" w:cs="Calibri"/>
+        </w:rPr>
+        <w:t xml:space="preserve"> </w:t>
+      </w:r>
+      <w:r>
+        <w:rPr>
+          <w:rFonts w:ascii="Calibri" w:hAnsi="Calibri" w:cs="Calibri"/>
+        </w:rPr>
+        <w:t>dzīs Latvijas darbaļaudis vācu hitleriešu kalpībā un asiņainā karā</w:t>
+      </w:r>
+      <w:r>
+        <w:rPr>
+          <w:rFonts w:ascii="Calibri" w:hAnsi="Calibri" w:cs="Calibri"/>
+        </w:rPr>
+        <w:t xml:space="preserve"> </w:t>
+      </w:r>
+      <w:r>
+        <w:rPr>
+          <w:rFonts w:ascii="Calibri" w:hAnsi="Calibri" w:cs="Calibri"/>
+        </w:rPr>
+        <w:t>pret Padomju Savienību, mūsu īsto tēviju.</w:t>
+      </w:r>
+    </w:p>
+    <w:p>
+      <w:pPr>
+        <w:rPr>
+          <w:rFonts w:ascii="Calibri" w:hAnsi="Calibri" w:cs="Calibri"/>
+        </w:rPr>
+      </w:pPr>
+      <w:r>
+        <w:rPr>
+          <w:rFonts w:ascii="Calibri" w:hAnsi="Calibri" w:cs="Calibri"/>
+        </w:rPr>
+        <w:t xml:space="preserve">Biedri! Uz pretsparu </w:t>
+      </w:r>
+      <w:r>
+        <w:rPr>
+          <w:rFonts w:ascii="Calibri" w:hAnsi="Calibri" w:cs="Calibri"/>
+        </w:rPr>
+        <w:t>fašistu</w:t>
+      </w:r>
+      <w:r>
+        <w:rPr>
+          <w:rFonts w:ascii="Calibri" w:hAnsi="Calibri" w:cs="Calibri"/>
+        </w:rPr>
+        <w:t xml:space="preserve"> diktatūrai! Mēs esam griezušies</w:t>
+      </w:r>
+      <w:r>
+        <w:rPr>
+          <w:rFonts w:ascii="Calibri" w:hAnsi="Calibri" w:cs="Calibri"/>
+        </w:rPr>
+        <w:t xml:space="preserve"> un</w:t>
+      </w:r>
+      <w:r>
+        <w:rPr>
+          <w:rFonts w:ascii="Calibri" w:hAnsi="Calibri" w:cs="Calibri"/>
+        </w:rPr>
+        <w:t xml:space="preserve"> vēlreiz griežamies pie s.-d. vadības tūlīt pasludināt kopēju ģenerālstreiku pret </w:t>
+      </w:r>
+      <w:r>
+        <w:rPr>
+          <w:rFonts w:ascii="Calibri" w:hAnsi="Calibri" w:cs="Calibri"/>
+        </w:rPr>
+        <w:t>f</w:t>
+      </w:r>
+      <w:r>
+        <w:rPr>
+          <w:rFonts w:ascii="Calibri" w:hAnsi="Calibri" w:cs="Calibri"/>
+        </w:rPr>
+        <w:t>ašisma apvērsumu. Aicinām visus strādniekus</w:t>
+      </w:r>
+      <w:r>
+        <w:rPr>
+          <w:rFonts w:ascii="Calibri" w:hAnsi="Calibri" w:cs="Calibri"/>
+        </w:rPr>
+        <w:t xml:space="preserve"> </w:t>
+      </w:r>
+      <w:r>
+        <w:rPr>
+          <w:rFonts w:ascii="Calibri" w:hAnsi="Calibri" w:cs="Calibri"/>
+        </w:rPr>
+        <w:t xml:space="preserve">tūlīt, negaidot atbildi no s.-d. vadoņiem, iziet </w:t>
+      </w:r>
+      <w:r>
+        <w:rPr>
+          <w:rFonts w:ascii="Calibri" w:hAnsi="Calibri" w:cs="Calibri"/>
+        </w:rPr>
+        <w:t>f</w:t>
+      </w:r>
+      <w:r>
+        <w:rPr>
+          <w:rFonts w:ascii="Calibri" w:hAnsi="Calibri" w:cs="Calibri"/>
+        </w:rPr>
+        <w:t>abriku, darba vietu</w:t>
+      </w:r>
+      <w:r>
+        <w:rPr>
+          <w:rFonts w:ascii="Calibri" w:hAnsi="Calibri" w:cs="Calibri"/>
+        </w:rPr>
+        <w:t xml:space="preserve"> </w:t>
+      </w:r>
+      <w:r>
+        <w:rPr>
+          <w:rFonts w:ascii="Calibri" w:hAnsi="Calibri" w:cs="Calibri"/>
+        </w:rPr>
+        <w:t>nozaru un veselu pilsētu masu proteststreikos, demonstrēsim un</w:t>
+      </w:r>
+      <w:r>
+        <w:rPr>
+          <w:rFonts w:ascii="Calibri" w:hAnsi="Calibri" w:cs="Calibri"/>
+        </w:rPr>
+        <w:t xml:space="preserve"> </w:t>
+      </w:r>
+      <w:r>
+        <w:rPr>
+          <w:rFonts w:ascii="Calibri" w:hAnsi="Calibri" w:cs="Calibri"/>
+        </w:rPr>
+        <w:t xml:space="preserve">protestēsim pret </w:t>
+      </w:r>
+      <w:r>
+        <w:rPr>
+          <w:rFonts w:ascii="Calibri" w:hAnsi="Calibri" w:cs="Calibri"/>
+        </w:rPr>
+        <w:t>f</w:t>
+      </w:r>
+      <w:r>
+        <w:rPr>
+          <w:rFonts w:ascii="Calibri" w:hAnsi="Calibri" w:cs="Calibri"/>
+        </w:rPr>
+        <w:t>ašistu varmācībām, vērsīsim šo cīņu plašumā</w:t>
+      </w:r>
+      <w:r>
+        <w:rPr>
+          <w:rFonts w:ascii="Calibri" w:hAnsi="Calibri" w:cs="Calibri"/>
+        </w:rPr>
+        <w:t xml:space="preserve"> </w:t>
+      </w:r>
+      <w:r>
+        <w:rPr>
+          <w:rFonts w:ascii="Calibri" w:hAnsi="Calibri" w:cs="Calibri"/>
+        </w:rPr>
+        <w:t>līdz ģenerālstreikam. Par to sekojiet mūsu partijas rīkojumiem.</w:t>
+      </w:r>
+    </w:p>
+    <w:p>
+      <w:pPr>
+        <w:rPr>
+          <w:rFonts w:ascii="Calibri" w:hAnsi="Calibri" w:cs="Calibri"/>
+        </w:rPr>
+      </w:pPr>
+      <w:r>
+        <w:rPr>
+          <w:rFonts w:ascii="Calibri" w:hAnsi="Calibri" w:cs="Calibri"/>
+        </w:rPr>
+        <w:t>Hitlera kalps Ulmanis un viņa puiši neiebiedēs Latvijas strādniekus! Biedri s.-d. strādnieki! Stājieties sakaros ar Kompartiju</w:t>
+      </w:r>
+      <w:r>
+        <w:rPr>
+          <w:rFonts w:ascii="Calibri" w:hAnsi="Calibri" w:cs="Calibri"/>
+        </w:rPr>
+        <w:t xml:space="preserve"> </w:t>
+      </w:r>
+      <w:r>
+        <w:rPr>
+          <w:rFonts w:ascii="Calibri" w:hAnsi="Calibri" w:cs="Calibri"/>
+        </w:rPr>
+        <w:t>kopējas cīņas organizēšanai!</w:t>
+      </w:r>
+    </w:p>
+    <w:p>
+      <w:pPr>
+        <w:rPr>
+          <w:rFonts w:ascii="Calibri" w:hAnsi="Calibri" w:cs="Calibri"/>
+        </w:rPr>
+      </w:pPr>
+      <w:r>
+        <w:rPr>
+          <w:rFonts w:ascii="Calibri" w:hAnsi="Calibri" w:cs="Calibri"/>
+        </w:rPr>
+        <w:t>Prasām nekavējoši izvākt aizsargus no pilsētām un atcelt kara</w:t>
+      </w:r>
+      <w:r>
+        <w:rPr>
+          <w:rFonts w:ascii="Calibri" w:hAnsi="Calibri" w:cs="Calibri"/>
+        </w:rPr>
+        <w:t xml:space="preserve"> </w:t>
+      </w:r>
+      <w:r>
+        <w:rPr>
+          <w:rFonts w:ascii="Calibri" w:hAnsi="Calibri" w:cs="Calibri"/>
+        </w:rPr>
+        <w:t>stāvokli! Atsvabināt visus arestētos, atjaunot slēgto presi un o</w:t>
+      </w:r>
+      <w:r>
+        <w:rPr>
+          <w:rFonts w:ascii="Calibri" w:hAnsi="Calibri" w:cs="Calibri"/>
+        </w:rPr>
+        <w:t>r</w:t>
+      </w:r>
+      <w:r>
+        <w:rPr>
+          <w:rFonts w:ascii="Calibri" w:hAnsi="Calibri" w:cs="Calibri"/>
+        </w:rPr>
+        <w:t>ganizācijas. Atsvabināt strādnieku-zemnieku frakciju. Atcelt nāves</w:t>
+      </w:r>
+      <w:r>
+        <w:rPr>
+          <w:rFonts w:ascii="Calibri" w:hAnsi="Calibri" w:cs="Calibri"/>
+        </w:rPr>
+        <w:t xml:space="preserve"> </w:t>
+      </w:r>
+      <w:r>
+        <w:rPr>
+          <w:rFonts w:ascii="Calibri" w:hAnsi="Calibri" w:cs="Calibri"/>
+        </w:rPr>
+        <w:t>sodu kareivim Greteram! Nost ar kareivju bendēšanu! Kareivji</w:t>
+      </w:r>
+      <w:r>
+        <w:rPr>
+          <w:rFonts w:ascii="Calibri" w:hAnsi="Calibri" w:cs="Calibri"/>
+        </w:rPr>
+        <w:t xml:space="preserve">, </w:t>
+      </w:r>
+      <w:r>
+        <w:rPr>
+          <w:rFonts w:ascii="Calibri" w:hAnsi="Calibri" w:cs="Calibri"/>
+        </w:rPr>
+        <w:t>nevērsiet ieročus pret jūsu šķiras brāļiem, streikojošiem strādniekiem un demonstrantiem! Nepieļaujiet to darīt aizsargiem. Jūsu</w:t>
+      </w:r>
+      <w:r>
+        <w:rPr>
+          <w:rFonts w:ascii="Calibri" w:hAnsi="Calibri" w:cs="Calibri"/>
+        </w:rPr>
+        <w:t xml:space="preserve"> </w:t>
+      </w:r>
+      <w:r>
+        <w:rPr>
+          <w:rFonts w:ascii="Calibri" w:hAnsi="Calibri" w:cs="Calibri"/>
+        </w:rPr>
+        <w:t xml:space="preserve">vieta ir kopējā </w:t>
+      </w:r>
+      <w:r>
+        <w:rPr>
+          <w:rFonts w:ascii="Calibri" w:hAnsi="Calibri" w:cs="Calibri"/>
+        </w:rPr>
+        <w:t>cīņas</w:t>
+      </w:r>
+      <w:r>
+        <w:rPr>
+          <w:rFonts w:ascii="Calibri" w:hAnsi="Calibri" w:cs="Calibri"/>
+        </w:rPr>
+        <w:t xml:space="preserve"> ķēdē. Izraidīt hitleriešus! Prasām pilnīgu apdrošināšanu pret bezdarbu, vecumu un darba nespēju. Atcelt visus</w:t>
+      </w:r>
+      <w:r>
+        <w:rPr>
+          <w:rFonts w:ascii="Calibri" w:hAnsi="Calibri" w:cs="Calibri"/>
+        </w:rPr>
+        <w:t xml:space="preserve"> </w:t>
+      </w:r>
+      <w:r>
+        <w:rPr>
+          <w:rFonts w:ascii="Calibri" w:hAnsi="Calibri" w:cs="Calibri"/>
+        </w:rPr>
+        <w:t>krīzes nodokļus. Likvidēt visus parādus darba zemniekiem. Nost</w:t>
+      </w:r>
+      <w:r>
+        <w:rPr>
+          <w:rFonts w:ascii="Calibri" w:hAnsi="Calibri" w:cs="Calibri"/>
+        </w:rPr>
+        <w:t xml:space="preserve"> </w:t>
+      </w:r>
+      <w:r>
+        <w:rPr>
+          <w:rFonts w:ascii="Calibri" w:hAnsi="Calibri" w:cs="Calibri"/>
+        </w:rPr>
+        <w:t>ar ebreju vajāšanu! Neierobežotas pašnoteikšanās tiesības Latga</w:t>
+      </w:r>
+      <w:r>
+        <w:rPr>
+          <w:rFonts w:ascii="Calibri" w:hAnsi="Calibri" w:cs="Calibri"/>
+        </w:rPr>
+        <w:t>l</w:t>
+      </w:r>
+      <w:r>
+        <w:rPr>
+          <w:rFonts w:ascii="Calibri" w:hAnsi="Calibri" w:cs="Calibri"/>
+        </w:rPr>
+        <w:t>ei. Nost ar jaunatnes fašizāciju un militarizāciju.</w:t>
+      </w:r>
+    </w:p>
+    <w:p>
+      <w:pPr>
+        <w:rPr>
+          <w:rFonts w:ascii="Calibri" w:hAnsi="Calibri" w:cs="Calibri"/>
+        </w:rPr>
+      </w:pPr>
+      <w:r>
+        <w:rPr>
+          <w:rFonts w:ascii="Calibri" w:hAnsi="Calibri" w:cs="Calibri"/>
+        </w:rPr>
+        <w:lastRenderedPageBreak/>
+        <w:t>Nost ar Ulmaņa valdību!</w:t>
+      </w:r>
+    </w:p>
+    <w:p>
+      <w:pPr>
+        <w:rPr>
+          <w:rFonts w:ascii="Calibri" w:hAnsi="Calibri" w:cs="Calibri"/>
+        </w:rPr>
+      </w:pPr>
+      <w:r>
+        <w:rPr>
+          <w:rFonts w:ascii="Calibri" w:hAnsi="Calibri" w:cs="Calibri"/>
+        </w:rPr>
+        <w:t>Lai dzīvo visu strādnieku vienotā cīņa pret fašistisko diktatūru!</w:t>
+      </w:r>
+    </w:p>
+    <w:p>
+      <w:pPr>
+        <w:rPr>
+          <w:rFonts w:ascii="Calibri" w:hAnsi="Calibri" w:cs="Calibri"/>
+        </w:rPr>
+      </w:pPr>
+      <w:r>
+        <w:rPr>
+          <w:rFonts w:ascii="Calibri" w:hAnsi="Calibri" w:cs="Calibri"/>
+        </w:rPr>
+        <w:t>Par Padomju Latviju, kas nesīs patiesu sociālo un nacionālo</w:t>
+      </w:r>
+      <w:r>
+        <w:rPr>
+          <w:rFonts w:ascii="Calibri" w:hAnsi="Calibri" w:cs="Calibri"/>
+        </w:rPr>
+        <w:t xml:space="preserve"> </w:t>
+      </w:r>
+      <w:r>
+        <w:rPr>
+          <w:rFonts w:ascii="Calibri" w:hAnsi="Calibri" w:cs="Calibri"/>
+        </w:rPr>
+        <w:t>atdzimšanu.</w:t>
+      </w:r>
+    </w:p>
+    <w:p>
+      <w:pPr>
+        <w:rPr>
+          <w:rFonts w:ascii="Calibri" w:hAnsi="Calibri" w:cs="Calibri"/>
+        </w:rPr>
+      </w:pPr>
+    </w:p>
+    <w:p>
+      <w:pPr>
+        <w:rPr>
+          <w:rFonts w:ascii="Calibri" w:hAnsi="Calibri" w:cs="Calibri"/>
+        </w:rPr>
+      </w:pPr>
+      <w:r>
+        <w:rPr>
+          <w:rFonts w:ascii="Calibri" w:hAnsi="Calibri" w:cs="Calibri"/>
+        </w:rPr>
+        <w:t>Latvijas Komunistiskās partijas</w:t>
+      </w:r>
+      <w:r>
+        <w:rPr>
+          <w:rFonts w:ascii="Calibri" w:hAnsi="Calibri" w:cs="Calibri"/>
+        </w:rPr>
+        <w:t xml:space="preserve"> </w:t>
+      </w:r>
+      <w:r>
+        <w:rPr>
+          <w:rFonts w:ascii="Calibri" w:hAnsi="Calibri" w:cs="Calibri"/>
+        </w:rPr>
+        <w:t>Centrālā Komiteja</w:t>
+      </w:r>
+    </w:p>
+    <w:p>
+      <w:pPr>
+        <w:rPr>
+          <w:rFonts w:ascii="Calibri" w:hAnsi="Calibri" w:cs="Calibri"/>
+        </w:rPr>
+      </w:pPr>
+      <w:r>
+        <w:rPr>
+          <w:rFonts w:ascii="Calibri" w:hAnsi="Calibri" w:cs="Calibri"/>
+        </w:rPr>
+        <w:t>Latvijas Komunistiskās jaunatnes savienības</w:t>
+      </w:r>
+      <w:r>
+        <w:rPr>
+          <w:rFonts w:ascii="Calibri" w:hAnsi="Calibri" w:cs="Calibri"/>
+        </w:rPr>
+        <w:t xml:space="preserve"> </w:t>
+      </w:r>
+      <w:r>
+        <w:rPr>
+          <w:rFonts w:ascii="Calibri" w:hAnsi="Calibri" w:cs="Calibri"/>
+        </w:rPr>
+        <w:t>Centrālā Komiteja</w:t>
       </w:r>
     </w:p>
     <w:sectPr>

</xml_diff>

<commit_message>
Add 38th leaflet to corpus
</commit_message>
<xml_diff>
--- a/for_editing/revl-all-LKP_leaflets-1934-1940.docx
+++ b/for_editing/revl-all-LKP_leaflets-1934-1940.docx
@@ -44124,13 +44124,7 @@
         <w:rPr>
           <w:rFonts w:ascii="Calibri" w:hAnsi="Calibri" w:cs="Calibri"/>
         </w:rPr>
-        <w:t>5-</w:t>
-      </w:r>
-      <w:r>
-        <w:rPr>
-          <w:rFonts w:ascii="Calibri" w:hAnsi="Calibri" w:cs="Calibri"/>
-        </w:rPr>
-        <w:t>23</w:t>
+        <w:t>5-23</w:t>
       </w:r>
       <w:r>
         <w:rPr>
@@ -44461,33 +44455,20 @@
       <w:pPr>
         <w:rPr>
           <w:rFonts w:ascii="Calibri" w:hAnsi="Calibri" w:cs="Calibri"/>
-          <w:lang w:val="ru-RU"/>
-        </w:rPr>
-      </w:pPr>
-      <w:r>
-        <w:rPr>
-          <w:rFonts w:ascii="Calibri" w:hAnsi="Calibri" w:cs="Calibri"/>
-        </w:rPr>
-        <w:t>Bez cīņas nav uzvaras!</w:t>
-      </w:r>
-      <w:r>
-        <w:rPr>
-          <w:rFonts w:ascii="Calibri" w:hAnsi="Calibri" w:cs="Calibri"/>
-        </w:rPr>
-        <w:t xml:space="preserve"> </w:t>
-      </w:r>
-      <w:r>
-        <w:rPr>
-          <w:rFonts w:ascii="Calibri" w:hAnsi="Calibri" w:cs="Calibri"/>
-        </w:rPr>
-        <w:t>Visu zemju proletārieši, savienojieties!</w:t>
-      </w:r>
-    </w:p>
-    <w:p>
-      <w:pPr>
-        <w:rPr>
-          <w:rFonts w:ascii="Calibri" w:hAnsi="Calibri" w:cs="Calibri"/>
-          <w:lang w:val="ru-RU"/>
+        </w:rPr>
+      </w:pPr>
+      <w:r>
+        <w:rPr>
+          <w:rFonts w:ascii="Calibri" w:hAnsi="Calibri" w:cs="Calibri"/>
+        </w:rPr>
+        <w:t>Bez cīņas nav uzvaras! Visu zemju proletārieši, savienojieties!</w:t>
+      </w:r>
+    </w:p>
+    <w:p>
+      <w:pPr>
+        <w:rPr>
+          <w:rFonts w:ascii="Calibri" w:hAnsi="Calibri" w:cs="Calibri"/>
+          <w:lang w:val="en-US"/>
         </w:rPr>
       </w:pPr>
       <w:r>
@@ -44501,7 +44482,7 @@
       <w:pPr>
         <w:rPr>
           <w:rFonts w:ascii="Calibri" w:hAnsi="Calibri" w:cs="Calibri"/>
-          <w:lang w:val="ru-RU"/>
+          <w:lang w:val="en-US"/>
         </w:rPr>
       </w:pPr>
       <w:r>
@@ -44521,13 +44502,7 @@
         <w:rPr>
           <w:rFonts w:ascii="Calibri" w:hAnsi="Calibri" w:cs="Calibri"/>
         </w:rPr>
-        <w:t>Latvijas pilsētu un lauku jaunie strādnieki! Kareivji, bezdarb</w:t>
-      </w:r>
-      <w:r>
-        <w:rPr>
-          <w:rFonts w:ascii="Calibri" w:hAnsi="Calibri" w:cs="Calibri"/>
-        </w:rPr>
-        <w:t>nieki, studenti!</w:t>
+        <w:t>Latvijas pilsētu un lauku jaunie strādnieki! Kareivji, bezdarbnieki, studenti!</w:t>
       </w:r>
       <w:r>
         <w:t xml:space="preserve"> </w:t>
@@ -44567,37 +44542,7 @@
         <w:rPr>
           <w:rFonts w:ascii="Calibri" w:hAnsi="Calibri" w:cs="Calibri"/>
         </w:rPr>
-        <w:t xml:space="preserve"> </w:t>
-      </w:r>
-      <w:r>
-        <w:rPr>
-          <w:rFonts w:ascii="Calibri" w:hAnsi="Calibri" w:cs="Calibri"/>
-        </w:rPr>
-        <w:t>bandu un karaspēka daļu palīdzību grauj strādnieku organizācijas,</w:t>
-      </w:r>
-      <w:r>
-        <w:rPr>
-          <w:rFonts w:ascii="Calibri" w:hAnsi="Calibri" w:cs="Calibri"/>
-        </w:rPr>
-        <w:t xml:space="preserve"> </w:t>
-      </w:r>
-      <w:r>
-        <w:rPr>
-          <w:rFonts w:ascii="Calibri" w:hAnsi="Calibri" w:cs="Calibri"/>
-        </w:rPr>
-        <w:t>apcietina un bendē strādniekus, demolē strādnieku dzīvokļus, likvidē pašvaldību slimokasēs, arodbiedrībās un kooperatīvos, aptur</w:t>
-      </w:r>
-      <w:r>
-        <w:rPr>
-          <w:rFonts w:ascii="Calibri" w:hAnsi="Calibri" w:cs="Calibri"/>
-        </w:rPr>
-        <w:t xml:space="preserve"> </w:t>
-      </w:r>
-      <w:r>
-        <w:rPr>
-          <w:rFonts w:ascii="Calibri" w:hAnsi="Calibri" w:cs="Calibri"/>
-        </w:rPr>
-        <w:t>to darbību, ieceļ tur savus fašistiskos komisārus, laupa pēdējās</w:t>
+        <w:t xml:space="preserve"> bandu un karaspēka daļu palīdzību grauj strādnieku organizācijas, apcietina un bendē strādniekus, demolē strādnieku dzīvokļus, likvidē pašvaldību slimokasēs, arodbiedrībās un kooperatīvos, aptur to darbību, ieceļ tur savus fašistiskos komisārus, laupa pēdējās</w:t>
       </w:r>
       <w:r>
         <w:t xml:space="preserve"> </w:t>
@@ -44743,13 +44688,7 @@
         <w:rPr>
           <w:rFonts w:ascii="Calibri" w:hAnsi="Calibri" w:cs="Calibri"/>
         </w:rPr>
-        <w:t>k</w:t>
-      </w:r>
-      <w:r>
-        <w:rPr>
-          <w:rFonts w:ascii="Calibri" w:hAnsi="Calibri" w:cs="Calibri"/>
-        </w:rPr>
-        <w:t>a «Latvijā fašismam nav pamata», ka «Ulmaņa plāni fašismu</w:t>
+        <w:t>ka «Latvijā fašismam nav pamata», ka «Ulmaņa plāni fašismu</w:t>
       </w:r>
       <w:r>
         <w:rPr>
@@ -45112,37 +45051,7 @@
         <w:rPr>
           <w:rFonts w:ascii="Calibri" w:hAnsi="Calibri" w:cs="Calibri"/>
         </w:rPr>
-        <w:t>un mītiņus, rīkojiet demonstrācijas! Vērsīsim šo cīņu plašumā</w:t>
-      </w:r>
-      <w:r>
-        <w:rPr>
-          <w:rFonts w:ascii="Calibri" w:hAnsi="Calibri" w:cs="Calibri"/>
-        </w:rPr>
-        <w:t xml:space="preserve"> </w:t>
-      </w:r>
-      <w:r>
-        <w:rPr>
-          <w:rFonts w:ascii="Calibri" w:hAnsi="Calibri" w:cs="Calibri"/>
-        </w:rPr>
-        <w:t>līdz ģenerālstreikam, par ko sekojiet atsevišķam Kompartijas un</w:t>
-      </w:r>
-      <w:r>
-        <w:rPr>
-          <w:rFonts w:ascii="Calibri" w:hAnsi="Calibri" w:cs="Calibri"/>
-        </w:rPr>
-        <w:t xml:space="preserve"> </w:t>
-      </w:r>
-      <w:r>
-        <w:rPr>
-          <w:rFonts w:ascii="Calibri" w:hAnsi="Calibri" w:cs="Calibri"/>
-        </w:rPr>
-        <w:t xml:space="preserve">komjaunatnes aicinājumam. Mēs esam griezušies un vēlreiz griežamies pie s.-d. organizācijām un to vadības tūlīt izvest ģenerālstreiku. Ja s.-d. arodbiedrības, dzelzceļnieki, tramvajnieki, metālisti, būvstrādnieki u. c. s.-d. organizāciju biedri paklausīs </w:t>
-      </w:r>
-      <w:r>
-        <w:rPr>
-          <w:rFonts w:ascii="Calibri" w:hAnsi="Calibri" w:cs="Calibri"/>
-        </w:rPr>
-        <w:t>š</w:t>
+        <w:t>un mītiņus, rīkojiet demonstrācijas! Vērsīsim šo cīņu plašumā līdz ģenerālstreikam, par ko sekojiet atsevišķam Kompartijas un komjaunatnes aicinājumam. Mēs esam griezušies un vēlreiz griežamies pie s.-d. organizācijām un to vadības tūlīt izvest ģenerālstreiku. Ja s.-d. arodbiedrības, dzelzceļnieki, tramvajnieki, metālisti, būvstrādnieki u. c. s.-d. organizāciju biedri paklausīs š</w:t>
       </w:r>
       <w:r>
         <w:rPr>
@@ -45154,37 +45063,7 @@
         <w:rPr>
           <w:rFonts w:ascii="Calibri" w:hAnsi="Calibri" w:cs="Calibri"/>
         </w:rPr>
-        <w:t xml:space="preserve"> </w:t>
-      </w:r>
-      <w:r>
-        <w:rPr>
-          <w:rFonts w:ascii="Calibri" w:hAnsi="Calibri" w:cs="Calibri"/>
-        </w:rPr>
-        <w:t>aicinājumam, tad ģenerālstreiks izdosies un to izsludināsim tūlīt.</w:t>
-      </w:r>
-      <w:r>
-        <w:rPr>
-          <w:rFonts w:ascii="Calibri" w:hAnsi="Calibri" w:cs="Calibri"/>
-        </w:rPr>
-        <w:t xml:space="preserve"> </w:t>
-      </w:r>
-      <w:r>
-        <w:rPr>
-          <w:rFonts w:ascii="Calibri" w:hAnsi="Calibri" w:cs="Calibri"/>
-        </w:rPr>
-        <w:t>Mēs aicinām visus s.-d. strādniekus un jauniešus, negaidot atbildi</w:t>
-      </w:r>
-      <w:r>
-        <w:rPr>
-          <w:rFonts w:ascii="Calibri" w:hAnsi="Calibri" w:cs="Calibri"/>
-        </w:rPr>
-        <w:t xml:space="preserve"> n</w:t>
-      </w:r>
-      <w:r>
-        <w:rPr>
-          <w:rFonts w:ascii="Calibri" w:hAnsi="Calibri" w:cs="Calibri"/>
-        </w:rPr>
-        <w:t>o saviem vadoņiem, stāties tūlīt sakaros ar mums un iziet masu</w:t>
+        <w:t xml:space="preserve"> aicinājumam, tad ģenerālstreiks izdosies un to izsludināsim tūlīt. Mēs aicinām visus s.-d. strādniekus un jauniešus, negaidot atbildi no saviem vadoņiem, stāties tūlīt sakaros ar mums un iziet masu</w:t>
       </w:r>
       <w:r>
         <w:rPr>
@@ -45227,13 +45106,7 @@
         <w:rPr>
           <w:rFonts w:ascii="Calibri" w:hAnsi="Calibri" w:cs="Calibri"/>
         </w:rPr>
-        <w:t xml:space="preserve"> </w:t>
-      </w:r>
-      <w:r>
-        <w:rPr>
-          <w:rFonts w:ascii="Calibri" w:hAnsi="Calibri" w:cs="Calibri"/>
-        </w:rPr>
-        <w:t xml:space="preserve">streiku vadīšanai uzņēmumos, veselās nozarēs un pilsētās. </w:t>
+        <w:t xml:space="preserve"> streiku vadīšanai uzņēmumos, veselās nozarēs un pilsētās. </w:t>
       </w:r>
       <w:r>
         <w:rPr>
@@ -45385,13 +45258,7 @@
         <w:rPr>
           <w:rFonts w:ascii="Calibri" w:hAnsi="Calibri" w:cs="Calibri"/>
         </w:rPr>
-        <w:t xml:space="preserve"> </w:t>
-      </w:r>
-      <w:r>
-        <w:rPr>
-          <w:rFonts w:ascii="Calibri" w:hAnsi="Calibri" w:cs="Calibri"/>
-        </w:rPr>
-        <w:t xml:space="preserve">Prasām pārtraukt </w:t>
+        <w:t xml:space="preserve"> Prasām pārtraukt </w:t>
       </w:r>
       <w:proofErr w:type="spellStart"/>
       <w:r>
@@ -45417,13 +45284,7 @@
         <w:rPr>
           <w:rFonts w:ascii="Calibri" w:hAnsi="Calibri" w:cs="Calibri"/>
         </w:rPr>
-        <w:t>nizāciju</w:t>
-      </w:r>
-      <w:r>
-        <w:rPr>
-          <w:rFonts w:ascii="Calibri" w:hAnsi="Calibri" w:cs="Calibri"/>
-        </w:rPr>
-        <w:t xml:space="preserve"> graušanu. Atcelt fašistiskos komisārus, atjaunot pašval</w:t>
+        <w:t>nizāciju graušanu. Atcelt fašistiskos komisārus, atjaunot pašval</w:t>
       </w:r>
       <w:r>
         <w:rPr>
@@ -45456,19 +45317,7 @@
         <w:rPr>
           <w:rFonts w:ascii="Calibri" w:hAnsi="Calibri" w:cs="Calibri"/>
         </w:rPr>
-        <w:t>. Atcelt kara tiesas. Atsvabināt apcietinātos kareivjus. Prasām izbeigt ebreju vajāšanu un Latgales</w:t>
-      </w:r>
-      <w:r>
-        <w:rPr>
-          <w:rFonts w:ascii="Calibri" w:hAnsi="Calibri" w:cs="Calibri"/>
-        </w:rPr>
-        <w:t xml:space="preserve"> </w:t>
-      </w:r>
-      <w:r>
-        <w:rPr>
-          <w:rFonts w:ascii="Calibri" w:hAnsi="Calibri" w:cs="Calibri"/>
-        </w:rPr>
-        <w:t xml:space="preserve">darbaļaužu apspiešanu. Nost ar riebīgo nacionālismu un </w:t>
+        <w:t xml:space="preserve">. Atcelt kara tiesas. Atsvabināt apcietinātos kareivjus. Prasām izbeigt ebreju vajāšanu un Latgales darbaļaužu apspiešanu. Nost ar riebīgo nacionālismu un </w:t>
       </w:r>
       <w:r>
         <w:rPr>
@@ -45628,6 +45477,7 @@
       <w:pPr>
         <w:rPr>
           <w:rFonts w:ascii="Calibri" w:hAnsi="Calibri" w:cs="Calibri"/>
+          <w:lang w:val="ru-RU"/>
         </w:rPr>
       </w:pPr>
       <w:r>
@@ -45647,6 +45497,683 @@
           <w:rFonts w:ascii="Calibri" w:hAnsi="Calibri" w:cs="Calibri"/>
         </w:rPr>
         <w:t>Centrālā Komiteja</w:t>
+      </w:r>
+    </w:p>
+    <w:p>
+      <w:pPr>
+        <w:rPr>
+          <w:rFonts w:ascii="Calibri" w:hAnsi="Calibri" w:cs="Calibri"/>
+          <w:lang w:val="ru-RU"/>
+        </w:rPr>
+      </w:pPr>
+    </w:p>
+    <w:p>
+      <w:pPr>
+        <w:rPr>
+          <w:rFonts w:ascii="Calibri" w:hAnsi="Calibri" w:cs="Calibri"/>
+          <w:lang w:val="en-US"/>
+        </w:rPr>
+      </w:pPr>
+      <w:proofErr w:type="spellStart"/>
+      <w:r>
+        <w:rPr>
+          <w:rFonts w:ascii="Calibri" w:hAnsi="Calibri" w:cs="Calibri"/>
+        </w:rPr>
+        <w:t>id</w:t>
+      </w:r>
+      <w:proofErr w:type="spellEnd"/>
+      <w:r>
+        <w:rPr>
+          <w:rFonts w:ascii="Calibri" w:hAnsi="Calibri" w:cs="Calibri"/>
+        </w:rPr>
+        <w:t xml:space="preserve">: </w:t>
+      </w:r>
+      <w:r>
+        <w:rPr>
+          <w:rFonts w:ascii="Calibri" w:hAnsi="Calibri" w:cs="Calibri"/>
+          <w:lang w:val="en-US"/>
+        </w:rPr>
+        <w:t>3</w:t>
+      </w:r>
+      <w:r>
+        <w:rPr>
+          <w:rFonts w:ascii="Calibri" w:hAnsi="Calibri" w:cs="Calibri"/>
+          <w:lang w:val="en-US"/>
+        </w:rPr>
+        <w:t>8</w:t>
+      </w:r>
+    </w:p>
+    <w:p>
+      <w:pPr>
+        <w:rPr>
+          <w:rFonts w:ascii="Calibri" w:hAnsi="Calibri" w:cs="Calibri"/>
+          <w:lang w:val="en-US"/>
+        </w:rPr>
+      </w:pPr>
+      <w:proofErr w:type="spellStart"/>
+      <w:r>
+        <w:rPr>
+          <w:rFonts w:ascii="Calibri" w:hAnsi="Calibri" w:cs="Calibri"/>
+        </w:rPr>
+        <w:t>file_name</w:t>
+      </w:r>
+      <w:proofErr w:type="spellEnd"/>
+      <w:r>
+        <w:rPr>
+          <w:rFonts w:ascii="Calibri" w:hAnsi="Calibri" w:cs="Calibri"/>
+        </w:rPr>
+        <w:t>: revl-n0</w:t>
+      </w:r>
+      <w:r>
+        <w:rPr>
+          <w:rFonts w:ascii="Calibri" w:hAnsi="Calibri" w:cs="Calibri"/>
+          <w:lang w:val="en-US"/>
+        </w:rPr>
+        <w:t>3</w:t>
+      </w:r>
+      <w:r>
+        <w:rPr>
+          <w:rFonts w:ascii="Calibri" w:hAnsi="Calibri" w:cs="Calibri"/>
+          <w:lang w:val="en-US"/>
+        </w:rPr>
+        <w:t>8</w:t>
+      </w:r>
+      <w:r>
+        <w:rPr>
+          <w:rFonts w:ascii="Calibri" w:hAnsi="Calibri" w:cs="Calibri"/>
+          <w:lang w:val="en-US"/>
+        </w:rPr>
+        <w:t>-</w:t>
+      </w:r>
+      <w:proofErr w:type="spellStart"/>
+      <w:r>
+        <w:rPr>
+          <w:rFonts w:ascii="Calibri" w:hAnsi="Calibri" w:cs="Calibri"/>
+        </w:rPr>
+        <w:t>LKP_Riga_</w:t>
+      </w:r>
+      <w:r>
+        <w:rPr>
+          <w:rFonts w:ascii="Calibri" w:hAnsi="Calibri" w:cs="Calibri"/>
+        </w:rPr>
+        <w:t>committee</w:t>
+      </w:r>
+      <w:proofErr w:type="spellEnd"/>
+      <w:r>
+        <w:rPr>
+          <w:rFonts w:ascii="Calibri" w:hAnsi="Calibri" w:cs="Calibri"/>
+          <w:lang w:val="en-US"/>
+        </w:rPr>
+        <w:t>-</w:t>
+      </w:r>
+      <w:r>
+        <w:rPr>
+          <w:rFonts w:ascii="Calibri" w:hAnsi="Calibri" w:cs="Calibri"/>
+          <w:lang w:val="en-US"/>
+        </w:rPr>
+        <w:t>[…</w:t>
+      </w:r>
+      <w:r>
+        <w:rPr>
+          <w:rFonts w:ascii="Calibri" w:hAnsi="Calibri" w:cs="Calibri"/>
+        </w:rPr>
+        <w:t>1934-0</w:t>
+      </w:r>
+      <w:r>
+        <w:rPr>
+          <w:rFonts w:ascii="Calibri" w:hAnsi="Calibri" w:cs="Calibri"/>
+        </w:rPr>
+        <w:t>5-2</w:t>
+      </w:r>
+      <w:r>
+        <w:rPr>
+          <w:rFonts w:ascii="Calibri" w:hAnsi="Calibri" w:cs="Calibri"/>
+        </w:rPr>
+        <w:t>5]</w:t>
+      </w:r>
+      <w:r>
+        <w:rPr>
+          <w:rFonts w:ascii="Calibri" w:hAnsi="Calibri" w:cs="Calibri"/>
+        </w:rPr>
+        <w:t>.txt</w:t>
+      </w:r>
+    </w:p>
+    <w:p>
+      <w:pPr>
+        <w:rPr>
+          <w:rFonts w:ascii="Calibri" w:hAnsi="Calibri" w:cs="Calibri"/>
+        </w:rPr>
+      </w:pPr>
+      <w:proofErr w:type="spellStart"/>
+      <w:r>
+        <w:rPr>
+          <w:rFonts w:ascii="Calibri" w:hAnsi="Calibri" w:cs="Calibri"/>
+        </w:rPr>
+        <w:t>title</w:t>
+      </w:r>
+      <w:proofErr w:type="spellEnd"/>
+      <w:r>
+        <w:rPr>
+          <w:rFonts w:ascii="Calibri" w:hAnsi="Calibri" w:cs="Calibri"/>
+        </w:rPr>
+        <w:t xml:space="preserve">: </w:t>
+      </w:r>
+      <w:r>
+        <w:rPr>
+          <w:rFonts w:ascii="Calibri" w:hAnsi="Calibri" w:cs="Calibri"/>
+        </w:rPr>
+        <w:t>LKP Rīgas komitejas uzsaukums Rīgas darbaļaudīm organizēties</w:t>
+      </w:r>
+      <w:r>
+        <w:rPr>
+          <w:rFonts w:ascii="Calibri" w:hAnsi="Calibri" w:cs="Calibri"/>
+        </w:rPr>
+        <w:t xml:space="preserve"> </w:t>
+      </w:r>
+      <w:r>
+        <w:rPr>
+          <w:rFonts w:ascii="Calibri" w:hAnsi="Calibri" w:cs="Calibri"/>
+        </w:rPr>
+        <w:t>vienotā revolucionārā frontē pret fašistisko diktatūru</w:t>
+      </w:r>
+      <w:r>
+        <w:rPr>
+          <w:rFonts w:ascii="Calibri" w:hAnsi="Calibri" w:cs="Calibri"/>
+        </w:rPr>
+        <w:t xml:space="preserve"> </w:t>
+      </w:r>
+      <w:r>
+        <w:rPr>
+          <w:rFonts w:ascii="Calibri" w:hAnsi="Calibri" w:cs="Calibri"/>
+        </w:rPr>
+        <w:t>un gatavoties ģenerālstreikam</w:t>
+      </w:r>
+    </w:p>
+    <w:p>
+      <w:pPr>
+        <w:rPr>
+          <w:rFonts w:ascii="Calibri" w:hAnsi="Calibri" w:cs="Calibri"/>
+          <w:lang w:val="en-US"/>
+        </w:rPr>
+      </w:pPr>
+      <w:proofErr w:type="spellStart"/>
+      <w:r>
+        <w:rPr>
+          <w:rFonts w:ascii="Calibri" w:hAnsi="Calibri" w:cs="Calibri"/>
+        </w:rPr>
+        <w:t>author</w:t>
+      </w:r>
+      <w:proofErr w:type="spellEnd"/>
+      <w:r>
+        <w:rPr>
+          <w:rFonts w:ascii="Calibri" w:hAnsi="Calibri" w:cs="Calibri"/>
+        </w:rPr>
+        <w:t xml:space="preserve">: </w:t>
+      </w:r>
+      <w:r>
+        <w:rPr>
+          <w:rFonts w:ascii="Calibri" w:hAnsi="Calibri" w:cs="Calibri"/>
+        </w:rPr>
+        <w:t xml:space="preserve">LKP </w:t>
+      </w:r>
+      <w:r>
+        <w:rPr>
+          <w:rFonts w:ascii="Calibri" w:hAnsi="Calibri" w:cs="Calibri"/>
+        </w:rPr>
+        <w:t>Rīgas komiteja</w:t>
+      </w:r>
+    </w:p>
+    <w:p>
+      <w:pPr>
+        <w:rPr>
+          <w:rFonts w:ascii="Calibri" w:hAnsi="Calibri" w:cs="Calibri"/>
+          <w:lang w:val="en-US"/>
+        </w:rPr>
+      </w:pPr>
+      <w:proofErr w:type="spellStart"/>
+      <w:r>
+        <w:rPr>
+          <w:rFonts w:ascii="Calibri" w:hAnsi="Calibri" w:cs="Calibri"/>
+        </w:rPr>
+        <w:t>date</w:t>
+      </w:r>
+      <w:proofErr w:type="spellEnd"/>
+      <w:r>
+        <w:rPr>
+          <w:rFonts w:ascii="Calibri" w:hAnsi="Calibri" w:cs="Calibri"/>
+        </w:rPr>
+        <w:t xml:space="preserve">: </w:t>
+      </w:r>
+      <w:r>
+        <w:rPr>
+          <w:rFonts w:ascii="Calibri" w:hAnsi="Calibri" w:cs="Calibri"/>
+          <w:lang w:val="en-US"/>
+        </w:rPr>
+        <w:t>[…</w:t>
+      </w:r>
+      <w:r>
+        <w:rPr>
+          <w:rFonts w:ascii="Calibri" w:hAnsi="Calibri" w:cs="Calibri"/>
+        </w:rPr>
+        <w:t>1934-0</w:t>
+      </w:r>
+      <w:r>
+        <w:rPr>
+          <w:rFonts w:ascii="Calibri" w:hAnsi="Calibri" w:cs="Calibri"/>
+        </w:rPr>
+        <w:t>5-25]</w:t>
+      </w:r>
+    </w:p>
+    <w:p>
+      <w:pPr>
+        <w:rPr>
+          <w:rFonts w:ascii="Calibri" w:hAnsi="Calibri" w:cs="Calibri"/>
+          <w:lang w:val="en-US"/>
+        </w:rPr>
+      </w:pPr>
+      <w:proofErr w:type="spellStart"/>
+      <w:r>
+        <w:rPr>
+          <w:rFonts w:ascii="Calibri" w:hAnsi="Calibri" w:cs="Calibri"/>
+        </w:rPr>
+        <w:t>print</w:t>
+      </w:r>
+      <w:r>
+        <w:rPr>
+          <w:rFonts w:ascii="Calibri" w:hAnsi="Calibri" w:cs="Calibri"/>
+        </w:rPr>
+        <w:t>_</w:t>
+      </w:r>
+      <w:r>
+        <w:rPr>
+          <w:rFonts w:ascii="Calibri" w:hAnsi="Calibri" w:cs="Calibri"/>
+        </w:rPr>
+        <w:t>run</w:t>
+      </w:r>
+      <w:proofErr w:type="spellEnd"/>
+      <w:r>
+        <w:rPr>
+          <w:rFonts w:ascii="Calibri" w:hAnsi="Calibri" w:cs="Calibri"/>
+        </w:rPr>
+        <w:t xml:space="preserve">: </w:t>
+      </w:r>
+      <w:r>
+        <w:rPr>
+          <w:rFonts w:ascii="Calibri" w:hAnsi="Calibri" w:cs="Calibri"/>
+          <w:lang w:val="en-US"/>
+        </w:rPr>
+        <w:t>?</w:t>
+      </w:r>
+    </w:p>
+    <w:p>
+      <w:pPr>
+        <w:rPr>
+          <w:rFonts w:ascii="Calibri" w:hAnsi="Calibri" w:cs="Calibri"/>
+          <w:lang w:val="en-US"/>
+        </w:rPr>
+      </w:pPr>
+      <w:proofErr w:type="spellStart"/>
+      <w:r>
+        <w:rPr>
+          <w:rFonts w:ascii="Calibri" w:hAnsi="Calibri" w:cs="Calibri"/>
+        </w:rPr>
+        <w:t>typography_name</w:t>
+      </w:r>
+      <w:proofErr w:type="spellEnd"/>
+      <w:r>
+        <w:rPr>
+          <w:rFonts w:ascii="Calibri" w:hAnsi="Calibri" w:cs="Calibri"/>
+        </w:rPr>
+        <w:t xml:space="preserve">: </w:t>
+      </w:r>
+      <w:r>
+        <w:rPr>
+          <w:rFonts w:ascii="Calibri" w:hAnsi="Calibri" w:cs="Calibri"/>
+        </w:rPr>
+        <w:t>Spartaks</w:t>
+      </w:r>
+    </w:p>
+    <w:p>
+      <w:pPr>
+        <w:rPr>
+          <w:rFonts w:ascii="Calibri" w:hAnsi="Calibri" w:cs="Calibri"/>
+        </w:rPr>
+      </w:pPr>
+      <w:proofErr w:type="spellStart"/>
+      <w:r>
+        <w:rPr>
+          <w:rFonts w:ascii="Calibri" w:hAnsi="Calibri" w:cs="Calibri"/>
+        </w:rPr>
+        <w:t>source</w:t>
+      </w:r>
+      <w:proofErr w:type="spellEnd"/>
+      <w:r>
+        <w:rPr>
+          <w:rFonts w:ascii="Calibri" w:hAnsi="Calibri" w:cs="Calibri"/>
+        </w:rPr>
+        <w:t xml:space="preserve">: Latvijas KP CK Partijas vēstures institūts — PSKP CK Marksisma-ļeņinisma institūta filiāle, </w:t>
+      </w:r>
+      <w:r>
+        <w:rPr>
+          <w:rFonts w:ascii="Calibri" w:hAnsi="Calibri" w:cs="Calibri"/>
+          <w:i/>
+          <w:iCs/>
+        </w:rPr>
+        <w:t>LKP, LKJS un Sarkanās Palīdzības revolucionārās lapiņas: 1920.</w:t>
+      </w:r>
+      <w:r>
+        <w:rPr>
+          <w:rFonts w:ascii="Calibri" w:hAnsi="Calibri" w:cs="Calibri"/>
+          <w:color w:val="1F1F1F"/>
+          <w:shd w:val="clear" w:color="auto" w:fill="FFFFFF"/>
+        </w:rPr>
+        <w:t>–</w:t>
+      </w:r>
+      <w:r>
+        <w:rPr>
+          <w:rFonts w:ascii="Calibri" w:hAnsi="Calibri" w:cs="Calibri"/>
+          <w:i/>
+          <w:iCs/>
+        </w:rPr>
+        <w:t xml:space="preserve">1940. </w:t>
+      </w:r>
+      <w:r>
+        <w:rPr>
+          <w:rFonts w:ascii="Calibri" w:hAnsi="Calibri" w:cs="Calibri"/>
+        </w:rPr>
+        <w:t>3. daļa</w:t>
+      </w:r>
+      <w:r>
+        <w:rPr>
+          <w:rFonts w:ascii="Calibri" w:hAnsi="Calibri" w:cs="Calibri"/>
+          <w:i/>
+          <w:iCs/>
+        </w:rPr>
+        <w:t xml:space="preserve"> </w:t>
+      </w:r>
+      <w:r>
+        <w:rPr>
+          <w:rFonts w:ascii="Calibri" w:hAnsi="Calibri" w:cs="Calibri"/>
+        </w:rPr>
+        <w:t xml:space="preserve">(Latvijas Valsts izdevniecība, 1963), </w:t>
+      </w:r>
+      <w:r>
+        <w:rPr>
+          <w:rFonts w:ascii="Calibri" w:hAnsi="Calibri" w:cs="Calibri"/>
+        </w:rPr>
+        <w:t>8</w:t>
+      </w:r>
+      <w:r>
+        <w:rPr>
+          <w:rFonts w:ascii="Calibri" w:hAnsi="Calibri" w:cs="Calibri"/>
+        </w:rPr>
+        <w:t>9</w:t>
+      </w:r>
+      <w:r>
+        <w:rPr>
+          <w:rFonts w:ascii="Calibri" w:hAnsi="Calibri" w:cs="Calibri"/>
+        </w:rPr>
+        <w:t>–</w:t>
+      </w:r>
+      <w:r>
+        <w:rPr>
+          <w:rFonts w:ascii="Calibri" w:hAnsi="Calibri" w:cs="Calibri"/>
+        </w:rPr>
+        <w:t>90</w:t>
+      </w:r>
+      <w:r>
+        <w:rPr>
+          <w:rFonts w:ascii="Calibri" w:hAnsi="Calibri" w:cs="Calibri"/>
+        </w:rPr>
+        <w:t>.</w:t>
+      </w:r>
+    </w:p>
+    <w:p>
+      <w:pPr>
+        <w:rPr>
+          <w:rFonts w:ascii="Calibri" w:hAnsi="Calibri" w:cs="Calibri"/>
+        </w:rPr>
+      </w:pPr>
+    </w:p>
+    <w:p>
+      <w:pPr>
+        <w:rPr>
+          <w:rFonts w:ascii="Calibri" w:hAnsi="Calibri" w:cs="Calibri"/>
+        </w:rPr>
+      </w:pPr>
+      <w:proofErr w:type="spellStart"/>
+      <w:r>
+        <w:rPr>
+          <w:rFonts w:ascii="Calibri" w:hAnsi="Calibri" w:cs="Calibri"/>
+        </w:rPr>
+        <w:t>text</w:t>
+      </w:r>
+      <w:proofErr w:type="spellEnd"/>
+      <w:r>
+        <w:rPr>
+          <w:rFonts w:ascii="Calibri" w:hAnsi="Calibri" w:cs="Calibri"/>
+        </w:rPr>
+        <w:t>:</w:t>
+      </w:r>
+    </w:p>
+    <w:p>
+      <w:pPr>
+        <w:rPr>
+          <w:rFonts w:ascii="Calibri" w:hAnsi="Calibri" w:cs="Calibri"/>
+        </w:rPr>
+      </w:pPr>
+      <w:r>
+        <w:rPr>
+          <w:rFonts w:ascii="Calibri" w:hAnsi="Calibri" w:cs="Calibri"/>
+        </w:rPr>
+        <w:t>Bez cīņas nav uzvaras! Visu zemju proletārieši, savienojieties!</w:t>
+      </w:r>
+    </w:p>
+    <w:p>
+      <w:pPr>
+        <w:rPr>
+          <w:rFonts w:ascii="Calibri" w:hAnsi="Calibri" w:cs="Calibri"/>
+        </w:rPr>
+      </w:pPr>
+      <w:r>
+        <w:rPr>
+          <w:rFonts w:ascii="Calibri" w:hAnsi="Calibri" w:cs="Calibri"/>
+        </w:rPr>
+        <w:t>RĪGAS DARBAĻAUDIS!</w:t>
+      </w:r>
+    </w:p>
+    <w:p>
+      <w:pPr>
+        <w:rPr>
+          <w:rFonts w:ascii="Calibri" w:hAnsi="Calibri" w:cs="Calibri"/>
+        </w:rPr>
+      </w:pPr>
+      <w:r>
+        <w:rPr>
+          <w:rFonts w:ascii="Calibri" w:hAnsi="Calibri" w:cs="Calibri"/>
+        </w:rPr>
+        <w:t xml:space="preserve">Lai glābtu kaut uz laiku sabrukušo kapitālistisko saimniecību, buržuāzija ķērās pie pēdējā līdzekļa — atklātas fašistiskas diktatūras ievešanas. Bet šis apvērsums nebūt nenozīmē kontrrevolūcijas perioda iestāšanos Latvijā, kā to mēģina iztulkot s.-d. līderi. Taisni otrādi. Strauji pieaugoša revolucionārā kustība spieda Latvijas buržuāziju taisīt šo izmisuma lēcienu tumsā. Fašistiskā diktatūra Nevar mīkstināt turpmāko krīzes padziļināšanos un kaut cik jūtami uzlabot plašo darbaļaužu masu stāvokli. Lai novērstu streiku izcelšanos darba vietās, kas apdraud fašisma nostiprināšanos, fašistiskā valdība devusi rīkojumu neielaisties konfliktos ar strādniekiem, bet izpildīt prasības bez cīņas. Tāpat, lai krāptu darbaļaudis, valdība demagoģiski solās palētināt maizi, izdalīt zemi atbrīvotājiem, bet viss tas nevar likvidēt bezdarbu un mazināt vai novērst Plašu masu postu un imperiālistiskā kara draudus. Ar solījumiem Valdība cenšas pievilkt savā pusē svārstīgākās </w:t>
+      </w:r>
+      <w:proofErr w:type="spellStart"/>
+      <w:r>
+        <w:rPr>
+          <w:rFonts w:ascii="Calibri" w:hAnsi="Calibri" w:cs="Calibri"/>
+        </w:rPr>
+        <w:t>sīkpilsoniskās</w:t>
+      </w:r>
+      <w:proofErr w:type="spellEnd"/>
+      <w:r>
+        <w:rPr>
+          <w:rFonts w:ascii="Calibri" w:hAnsi="Calibri" w:cs="Calibri"/>
+        </w:rPr>
+        <w:t xml:space="preserve"> masas. Armijā ar katru dienu briest nemiers, un tā paliek valdībai neuzticamāka. Bet tas nenozīmē, ka fašistiskā valdība sabruks pati 10 sevis. Nē! Mums to nepieciešams gāzt.</w:t>
+      </w:r>
+    </w:p>
+    <w:p>
+      <w:pPr>
+        <w:rPr>
+          <w:rFonts w:ascii="Calibri" w:hAnsi="Calibri" w:cs="Calibri"/>
+        </w:rPr>
+      </w:pPr>
+      <w:r>
+        <w:rPr>
+          <w:rFonts w:ascii="Calibri" w:hAnsi="Calibri" w:cs="Calibri"/>
+        </w:rPr>
+        <w:t>Revolucionārie strādnieki! Mūsu uzdevums pašreizējā momentā ir, nekavējoties nevienu dienu, gatavot un iziet daļējos masu politiskos un ekonomiskos streikos, caur kuriem sagatavot ģenerālstreiku.</w:t>
+      </w:r>
+      <w:r>
+        <w:rPr>
+          <w:rFonts w:ascii="Calibri" w:hAnsi="Calibri" w:cs="Calibri"/>
+        </w:rPr>
+        <w:t xml:space="preserve"> </w:t>
+      </w:r>
+      <w:r>
+        <w:rPr>
+          <w:rFonts w:ascii="Calibri" w:hAnsi="Calibri" w:cs="Calibri"/>
+        </w:rPr>
+        <w:t xml:space="preserve">Tūlīt jāmobilizējas pašiem, jāgrupē ap sevi s.-d. — strādnieki, jāsniedz tiem praktiski cīņas padomi. Jādibina kopējas streiku un </w:t>
+      </w:r>
+      <w:proofErr w:type="spellStart"/>
+      <w:r>
+        <w:rPr>
+          <w:rFonts w:ascii="Calibri" w:hAnsi="Calibri" w:cs="Calibri"/>
+        </w:rPr>
+        <w:t>pretfašisma</w:t>
+      </w:r>
+      <w:proofErr w:type="spellEnd"/>
+      <w:r>
+        <w:rPr>
+          <w:rFonts w:ascii="Calibri" w:hAnsi="Calibri" w:cs="Calibri"/>
+        </w:rPr>
+        <w:t xml:space="preserve"> cīņas komitejas, kuras vadītu daļējos streikus un demonstrācijas. Uzstādiet prasības par darba algas pacelšanu, par strādnieku sapulču, preses un biedrošanās brīvību! Pret atlaišanu no darba! Pret fašistisko valdību un kara gatavošanu pret SPRS! Par SPRS aizstāvēšanu! Par Padomju Latviju! </w:t>
+      </w:r>
+    </w:p>
+    <w:p>
+      <w:pPr>
+        <w:rPr>
+          <w:rFonts w:ascii="Calibri" w:hAnsi="Calibri" w:cs="Calibri"/>
+        </w:rPr>
+      </w:pPr>
+      <w:r>
+        <w:rPr>
+          <w:rFonts w:ascii="Calibri" w:hAnsi="Calibri" w:cs="Calibri"/>
+        </w:rPr>
+        <w:lastRenderedPageBreak/>
+        <w:t xml:space="preserve">Kareivji! Fašistiskā valdība jūs spiež cīnīties pret revolucionāriem strādniekiem un liek izpildīt jums bendes lomu attiecībā uz savas šķiras brāļiem. Pirms karadienesta katrs jūs bijāt strādnieks, zemnieks, amatnieks vai kalpotājs, kurš godīgi pelnīja sev uzturu. Nepalieciet par slepkavām pret strādniekiem, bet atbalstiet viņus cīņā pret buržuāziju, kura ir arī jūsu galvenais ienaidnieks. Fašistiskā buržuāzija spiež jūs pārkāpt doto zvērestu un izmanto kā aklu ieroci savas šķiras ekspluatācijas interesēs. Noturiet kareivju apspriedes. Sasauciet sapulces. Apspriediet pašreizējo momentu. Prasiet sava ekonomiskā stāvokļa uzlabošanu. Pieprasiet cilvēcīgu apiešanos no komandieriem! Brāļojieties ar revolucionāriem strādniekiem! </w:t>
+      </w:r>
+    </w:p>
+    <w:p>
+      <w:pPr>
+        <w:rPr>
+          <w:rFonts w:ascii="Calibri" w:hAnsi="Calibri" w:cs="Calibri"/>
+        </w:rPr>
+      </w:pPr>
+      <w:r>
+        <w:rPr>
+          <w:rFonts w:ascii="Calibri" w:hAnsi="Calibri" w:cs="Calibri"/>
+        </w:rPr>
+        <w:t xml:space="preserve">Sociāldemokrātu strādnieki! Jūsu partijas un arodbiedrību darbība ir apturēta. Līderi solīja jūs apvērsuma gadījumā aicināt uz ģenerālstreiku un bruņotu sacelšanos, bet paši noziedzīgi kapitulēja fašisma priekšā. </w:t>
+      </w:r>
+      <w:proofErr w:type="spellStart"/>
+      <w:r>
+        <w:rPr>
+          <w:rFonts w:ascii="Calibri" w:hAnsi="Calibri" w:cs="Calibri"/>
+        </w:rPr>
+        <w:t>Buševics</w:t>
+      </w:r>
+      <w:proofErr w:type="spellEnd"/>
+      <w:r>
+        <w:rPr>
+          <w:rFonts w:ascii="Calibri" w:hAnsi="Calibri" w:cs="Calibri"/>
+        </w:rPr>
+        <w:t xml:space="preserve"> pa telefonu Ulmanim lika priekšā izlīgt mierīgi ar s.-d. partiju. Jūs esat pamesti no saviem vadoņiem un atstāti fašistiskā likteņa varā. Arī jūsu vienīgais ceļš ir stāties aktīvā </w:t>
+      </w:r>
+      <w:proofErr w:type="spellStart"/>
+      <w:r>
+        <w:rPr>
+          <w:rFonts w:ascii="Calibri" w:hAnsi="Calibri" w:cs="Calibri"/>
+        </w:rPr>
+        <w:t>pretfašisma</w:t>
+      </w:r>
+      <w:proofErr w:type="spellEnd"/>
+      <w:r>
+        <w:rPr>
+          <w:rFonts w:ascii="Calibri" w:hAnsi="Calibri" w:cs="Calibri"/>
+        </w:rPr>
+        <w:t xml:space="preserve"> cīņā zem Kompartijas vadības. Nekādas legālas vai nelegālas s.-d. partijas atjaunošanas vairs nevar būt. Ja arī mūsu līderi centīsies atjaunot s.-d. partijas darbību, tad viņa atkal cīnīsies par </w:t>
+      </w:r>
+      <w:proofErr w:type="spellStart"/>
+      <w:r>
+        <w:rPr>
+          <w:rFonts w:ascii="Calibri" w:hAnsi="Calibri" w:cs="Calibri"/>
+        </w:rPr>
+        <w:t>buržujisko</w:t>
+      </w:r>
+      <w:proofErr w:type="spellEnd"/>
+      <w:r>
+        <w:rPr>
+          <w:rFonts w:ascii="Calibri" w:hAnsi="Calibri" w:cs="Calibri"/>
+        </w:rPr>
+        <w:t xml:space="preserve"> demokrātiju, kura izaudzēja fašistus un bijā maskēta buržuāzijas diktatūra. Ir tikai viens ceļš — uz priekšu, un tā ir revolucionāra cīņa pret fašistisko diktatūru par Padomju Latviju zem Kompartijas vadības. Tikai šādā cīņā darbaļaudis spēj gāzi fašistisko valdību un ievest patiesu proletariāta demokrātiju — Padomju Latviju, kura nekavējoši likvidēs bezdarbu un nodibinās patiesu sociālismu. Tamdēļ organizējieties grupās, aģitējiet par revolucionāru uzstāšanos, izejiet daļējos streikos, pieprasiet sava ekonomiskā un sociālā stāvokļa uzlabošanu, tādējādi praktiski gatavojoties iziet kopīgi ģenerālstreikā.</w:t>
+      </w:r>
+    </w:p>
+    <w:p>
+      <w:pPr>
+        <w:rPr>
+          <w:rFonts w:ascii="Calibri" w:hAnsi="Calibri" w:cs="Calibri"/>
+        </w:rPr>
+      </w:pPr>
+      <w:r>
+        <w:rPr>
+          <w:rFonts w:ascii="Calibri" w:hAnsi="Calibri" w:cs="Calibri"/>
+        </w:rPr>
+        <w:t xml:space="preserve">Par vienotu revolucionāru cīņas fronti pret fašistiem! </w:t>
+      </w:r>
+    </w:p>
+    <w:p>
+      <w:pPr>
+        <w:rPr>
+          <w:rFonts w:ascii="Calibri" w:hAnsi="Calibri" w:cs="Calibri"/>
+        </w:rPr>
+      </w:pPr>
+      <w:r>
+        <w:rPr>
+          <w:rFonts w:ascii="Calibri" w:hAnsi="Calibri" w:cs="Calibri"/>
+        </w:rPr>
+        <w:t xml:space="preserve">Lai dzīvo Latvijas Komunistiskā partija! </w:t>
+      </w:r>
+    </w:p>
+    <w:p>
+      <w:pPr>
+        <w:rPr>
+          <w:rFonts w:ascii="Calibri" w:hAnsi="Calibri" w:cs="Calibri"/>
+        </w:rPr>
+      </w:pPr>
+      <w:r>
+        <w:rPr>
+          <w:rFonts w:ascii="Calibri" w:hAnsi="Calibri" w:cs="Calibri"/>
+        </w:rPr>
+        <w:t>Lai dzīvo proletāriskā revolūcija Latvijā!</w:t>
+      </w:r>
+    </w:p>
+    <w:p>
+      <w:pPr>
+        <w:rPr>
+          <w:rFonts w:ascii="Calibri" w:hAnsi="Calibri" w:cs="Calibri"/>
+        </w:rPr>
+      </w:pPr>
+    </w:p>
+    <w:p>
+      <w:pPr>
+        <w:rPr>
+          <w:rFonts w:ascii="Calibri" w:hAnsi="Calibri" w:cs="Calibri"/>
+        </w:rPr>
+      </w:pPr>
+      <w:r>
+        <w:rPr>
+          <w:rFonts w:ascii="Calibri" w:hAnsi="Calibri" w:cs="Calibri"/>
+        </w:rPr>
+        <w:t>LKP Rīgas komitejā</w:t>
       </w:r>
     </w:p>
     <w:sectPr>

</xml_diff>

<commit_message>
Add 44th leaflet to corpus
</commit_message>
<xml_diff>
--- a/for_editing/revl-all-LKP_leaflets-1934-1940.docx
+++ b/for_editing/revl-all-LKP_leaflets-1934-1940.docx
@@ -734,23 +734,7 @@
           <w:rFonts w:ascii="Calibri" w:hAnsi="Calibri" w:cs="Calibri"/>
           <w:lang w:val="en-US"/>
         </w:rPr>
-        <w:t xml:space="preserve">In the author field </w:t>
-      </w:r>
-      <w:proofErr w:type="gramStart"/>
-      <w:r>
-        <w:rPr>
-          <w:rFonts w:ascii="Calibri" w:hAnsi="Calibri" w:cs="Calibri"/>
-          <w:lang w:val="en-US"/>
-        </w:rPr>
-        <w:t>provide</w:t>
-      </w:r>
-      <w:proofErr w:type="gramEnd"/>
-      <w:r>
-        <w:rPr>
-          <w:rFonts w:ascii="Calibri" w:hAnsi="Calibri" w:cs="Calibri"/>
-          <w:lang w:val="en-US"/>
-        </w:rPr>
-        <w:t xml:space="preserve"> the full name of the </w:t>
+        <w:t xml:space="preserve">In the author field provide the full name of the </w:t>
       </w:r>
       <w:r>
         <w:rPr>
@@ -43215,7 +43199,7 @@
       <w:pPr>
         <w:rPr>
           <w:rFonts w:ascii="Calibri" w:hAnsi="Calibri" w:cs="Calibri"/>
-          <w:lang w:val="ru-RU"/>
+          <w:lang w:val="en-US"/>
         </w:rPr>
       </w:pPr>
     </w:p>
@@ -44195,7 +44179,6 @@
       <w:pPr>
         <w:rPr>
           <w:rFonts w:ascii="Calibri" w:hAnsi="Calibri" w:cs="Calibri"/>
-          <w:lang w:val="ru-RU"/>
         </w:rPr>
       </w:pPr>
       <w:r>
@@ -44215,6 +44198,690 @@
           <w:rFonts w:ascii="Calibri" w:hAnsi="Calibri" w:cs="Calibri"/>
         </w:rPr>
         <w:t>X rajona komiteja</w:t>
+      </w:r>
+    </w:p>
+    <w:p>
+      <w:pPr>
+        <w:rPr>
+          <w:rFonts w:ascii="Calibri" w:hAnsi="Calibri" w:cs="Calibri"/>
+        </w:rPr>
+      </w:pPr>
+    </w:p>
+    <w:p>
+      <w:pPr>
+        <w:rPr>
+          <w:rFonts w:ascii="Calibri" w:hAnsi="Calibri" w:cs="Calibri"/>
+          <w:lang w:val="en-US"/>
+        </w:rPr>
+      </w:pPr>
+      <w:r>
+        <w:rPr>
+          <w:rFonts w:ascii="Calibri" w:hAnsi="Calibri" w:cs="Calibri"/>
+        </w:rPr>
+        <w:t xml:space="preserve">id: </w:t>
+      </w:r>
+      <w:r>
+        <w:rPr>
+          <w:rFonts w:ascii="Calibri" w:hAnsi="Calibri" w:cs="Calibri"/>
+          <w:lang w:val="en-US"/>
+        </w:rPr>
+        <w:t>4</w:t>
+      </w:r>
+      <w:r>
+        <w:rPr>
+          <w:rFonts w:ascii="Calibri" w:hAnsi="Calibri" w:cs="Calibri"/>
+          <w:lang w:val="en-US"/>
+        </w:rPr>
+        <w:t>4</w:t>
+      </w:r>
+    </w:p>
+    <w:p>
+      <w:pPr>
+        <w:rPr>
+          <w:rFonts w:ascii="Calibri" w:hAnsi="Calibri" w:cs="Calibri"/>
+          <w:lang w:val="en-US"/>
+        </w:rPr>
+      </w:pPr>
+      <w:r>
+        <w:rPr>
+          <w:rFonts w:ascii="Calibri" w:hAnsi="Calibri" w:cs="Calibri"/>
+        </w:rPr>
+        <w:lastRenderedPageBreak/>
+        <w:t>file_name: revl-n0</w:t>
+      </w:r>
+      <w:r>
+        <w:rPr>
+          <w:rFonts w:ascii="Calibri" w:hAnsi="Calibri" w:cs="Calibri"/>
+          <w:lang w:val="en-US"/>
+        </w:rPr>
+        <w:t>4</w:t>
+      </w:r>
+      <w:r>
+        <w:rPr>
+          <w:rFonts w:ascii="Calibri" w:hAnsi="Calibri" w:cs="Calibri"/>
+          <w:lang w:val="en-US"/>
+        </w:rPr>
+        <w:t>4</w:t>
+      </w:r>
+      <w:r>
+        <w:rPr>
+          <w:rFonts w:ascii="Calibri" w:hAnsi="Calibri" w:cs="Calibri"/>
+          <w:lang w:val="en-US"/>
+        </w:rPr>
+        <w:t>-</w:t>
+      </w:r>
+      <w:r>
+        <w:rPr>
+          <w:rFonts w:ascii="Calibri" w:hAnsi="Calibri" w:cs="Calibri"/>
+        </w:rPr>
+        <w:t>LK</w:t>
+      </w:r>
+      <w:r>
+        <w:rPr>
+          <w:rFonts w:ascii="Calibri" w:hAnsi="Calibri" w:cs="Calibri"/>
+        </w:rPr>
+        <w:t>P_CK</w:t>
+      </w:r>
+      <w:r>
+        <w:rPr>
+          <w:rFonts w:ascii="Calibri" w:hAnsi="Calibri" w:cs="Calibri"/>
+          <w:lang w:val="en-US"/>
+        </w:rPr>
+        <w:t>-</w:t>
+      </w:r>
+      <w:r>
+        <w:rPr>
+          <w:rFonts w:ascii="Calibri" w:hAnsi="Calibri" w:cs="Calibri"/>
+          <w:lang w:val="en-US"/>
+        </w:rPr>
+        <w:t>[…</w:t>
+      </w:r>
+      <w:r>
+        <w:rPr>
+          <w:rFonts w:ascii="Calibri" w:hAnsi="Calibri" w:cs="Calibri"/>
+        </w:rPr>
+        <w:t>1934-0</w:t>
+      </w:r>
+      <w:r>
+        <w:rPr>
+          <w:rFonts w:ascii="Calibri" w:hAnsi="Calibri" w:cs="Calibri"/>
+          <w:lang w:val="en-US"/>
+        </w:rPr>
+        <w:t>7</w:t>
+      </w:r>
+      <w:r>
+        <w:rPr>
+          <w:rFonts w:ascii="Calibri" w:hAnsi="Calibri" w:cs="Calibri"/>
+        </w:rPr>
+        <w:t>-1</w:t>
+      </w:r>
+      <w:r>
+        <w:rPr>
+          <w:rFonts w:ascii="Calibri" w:hAnsi="Calibri" w:cs="Calibri"/>
+          <w:lang w:val="en-US"/>
+        </w:rPr>
+        <w:t>7]</w:t>
+      </w:r>
+      <w:r>
+        <w:rPr>
+          <w:rFonts w:ascii="Calibri" w:hAnsi="Calibri" w:cs="Calibri"/>
+        </w:rPr>
+        <w:t>.txt</w:t>
+      </w:r>
+    </w:p>
+    <w:p>
+      <w:pPr>
+        <w:rPr>
+          <w:rFonts w:ascii="Calibri" w:hAnsi="Calibri" w:cs="Calibri"/>
+          <w:lang w:val="en-US"/>
+        </w:rPr>
+      </w:pPr>
+      <w:r>
+        <w:rPr>
+          <w:rFonts w:ascii="Calibri" w:hAnsi="Calibri" w:cs="Calibri"/>
+        </w:rPr>
+        <w:t xml:space="preserve">title: </w:t>
+      </w:r>
+      <w:r>
+        <w:rPr>
+          <w:rFonts w:ascii="Calibri" w:hAnsi="Calibri" w:cs="Calibri"/>
+        </w:rPr>
+        <w:t>LKP CK lapiņa par strādnieku organizāciju slēgšanu</w:t>
+      </w:r>
+      <w:r>
+        <w:rPr>
+          <w:rFonts w:ascii="Calibri" w:hAnsi="Calibri" w:cs="Calibri"/>
+        </w:rPr>
+        <w:t xml:space="preserve"> </w:t>
+      </w:r>
+      <w:r>
+        <w:rPr>
+          <w:rFonts w:ascii="Calibri" w:hAnsi="Calibri" w:cs="Calibri"/>
+        </w:rPr>
+        <w:t xml:space="preserve">pēc </w:t>
+      </w:r>
+      <w:r>
+        <w:rPr>
+          <w:rFonts w:ascii="Calibri" w:hAnsi="Calibri" w:cs="Calibri"/>
+        </w:rPr>
+        <w:t>f</w:t>
+      </w:r>
+      <w:r>
+        <w:rPr>
+          <w:rFonts w:ascii="Calibri" w:hAnsi="Calibri" w:cs="Calibri"/>
+        </w:rPr>
+        <w:t>ašistiskā apvērsuma, ar aicinājumu strādniekiem cīnīties</w:t>
+      </w:r>
+      <w:r>
+        <w:rPr>
+          <w:rFonts w:ascii="Calibri" w:hAnsi="Calibri" w:cs="Calibri"/>
+        </w:rPr>
+        <w:t xml:space="preserve"> </w:t>
+      </w:r>
+      <w:r>
+        <w:rPr>
+          <w:rFonts w:ascii="Calibri" w:hAnsi="Calibri" w:cs="Calibri"/>
+        </w:rPr>
+        <w:t>pret arodbiedrību fašizāciju</w:t>
+      </w:r>
+    </w:p>
+    <w:p>
+      <w:pPr>
+        <w:rPr>
+          <w:rFonts w:ascii="Calibri" w:hAnsi="Calibri" w:cs="Calibri"/>
+          <w:lang w:val="en-US"/>
+        </w:rPr>
+      </w:pPr>
+      <w:r>
+        <w:rPr>
+          <w:rFonts w:ascii="Calibri" w:hAnsi="Calibri" w:cs="Calibri"/>
+        </w:rPr>
+        <w:t xml:space="preserve">author: </w:t>
+      </w:r>
+      <w:r>
+        <w:rPr>
+          <w:rFonts w:ascii="Calibri" w:hAnsi="Calibri" w:cs="Calibri"/>
+        </w:rPr>
+        <w:t>LK</w:t>
+      </w:r>
+      <w:r>
+        <w:rPr>
+          <w:rFonts w:ascii="Calibri" w:hAnsi="Calibri" w:cs="Calibri"/>
+        </w:rPr>
+        <w:t>P</w:t>
+      </w:r>
+      <w:r>
+        <w:rPr>
+          <w:rFonts w:ascii="Calibri" w:hAnsi="Calibri" w:cs="Calibri"/>
+        </w:rPr>
+        <w:t xml:space="preserve"> </w:t>
+      </w:r>
+      <w:r>
+        <w:rPr>
+          <w:rFonts w:ascii="Calibri" w:hAnsi="Calibri" w:cs="Calibri"/>
+        </w:rPr>
+        <w:t>CK</w:t>
+      </w:r>
+    </w:p>
+    <w:p>
+      <w:pPr>
+        <w:rPr>
+          <w:rFonts w:ascii="Calibri" w:hAnsi="Calibri" w:cs="Calibri"/>
+          <w:lang w:val="en-US"/>
+        </w:rPr>
+      </w:pPr>
+      <w:r>
+        <w:rPr>
+          <w:rFonts w:ascii="Calibri" w:hAnsi="Calibri" w:cs="Calibri"/>
+        </w:rPr>
+        <w:t xml:space="preserve">date: </w:t>
+      </w:r>
+      <w:r>
+        <w:rPr>
+          <w:rFonts w:ascii="Calibri" w:hAnsi="Calibri" w:cs="Calibri"/>
+          <w:lang w:val="en-US"/>
+        </w:rPr>
+        <w:t>[…</w:t>
+      </w:r>
+      <w:r>
+        <w:rPr>
+          <w:rFonts w:ascii="Calibri" w:hAnsi="Calibri" w:cs="Calibri"/>
+        </w:rPr>
+        <w:t>1934-0</w:t>
+      </w:r>
+      <w:r>
+        <w:rPr>
+          <w:rFonts w:ascii="Calibri" w:hAnsi="Calibri" w:cs="Calibri"/>
+          <w:lang w:val="en-US"/>
+        </w:rPr>
+        <w:t>7</w:t>
+      </w:r>
+      <w:r>
+        <w:rPr>
+          <w:rFonts w:ascii="Calibri" w:hAnsi="Calibri" w:cs="Calibri"/>
+        </w:rPr>
+        <w:t>-1</w:t>
+      </w:r>
+      <w:r>
+        <w:rPr>
+          <w:rFonts w:ascii="Calibri" w:hAnsi="Calibri" w:cs="Calibri"/>
+          <w:lang w:val="en-US"/>
+        </w:rPr>
+        <w:t>7]</w:t>
+      </w:r>
+    </w:p>
+    <w:p>
+      <w:pPr>
+        <w:rPr>
+          <w:rFonts w:ascii="Calibri" w:hAnsi="Calibri" w:cs="Calibri"/>
+          <w:lang w:val="en-US"/>
+        </w:rPr>
+      </w:pPr>
+      <w:r>
+        <w:rPr>
+          <w:rFonts w:ascii="Calibri" w:hAnsi="Calibri" w:cs="Calibri"/>
+        </w:rPr>
+        <w:t>print</w:t>
+      </w:r>
+      <w:r>
+        <w:rPr>
+          <w:rFonts w:ascii="Calibri" w:hAnsi="Calibri" w:cs="Calibri"/>
+        </w:rPr>
+        <w:t>_</w:t>
+      </w:r>
+      <w:r>
+        <w:rPr>
+          <w:rFonts w:ascii="Calibri" w:hAnsi="Calibri" w:cs="Calibri"/>
+        </w:rPr>
+        <w:t>run</w:t>
+      </w:r>
+      <w:r>
+        <w:rPr>
+          <w:rFonts w:ascii="Calibri" w:hAnsi="Calibri" w:cs="Calibri"/>
+        </w:rPr>
+        <w:t xml:space="preserve">: </w:t>
+      </w:r>
+      <w:r>
+        <w:rPr>
+          <w:rFonts w:ascii="Calibri" w:hAnsi="Calibri" w:cs="Calibri"/>
+          <w:lang w:val="en-US"/>
+        </w:rPr>
+        <w:t>1000</w:t>
+      </w:r>
+    </w:p>
+    <w:p>
+      <w:pPr>
+        <w:rPr>
+          <w:rFonts w:ascii="Calibri" w:hAnsi="Calibri" w:cs="Calibri"/>
+          <w:lang w:val="en-US"/>
+        </w:rPr>
+      </w:pPr>
+      <w:r>
+        <w:rPr>
+          <w:rFonts w:ascii="Calibri" w:hAnsi="Calibri" w:cs="Calibri"/>
+        </w:rPr>
+        <w:t xml:space="preserve">typography_name: </w:t>
+      </w:r>
+      <w:r>
+        <w:rPr>
+          <w:rFonts w:ascii="Calibri" w:hAnsi="Calibri" w:cs="Calibri"/>
+          <w:lang w:val="en-US"/>
+        </w:rPr>
+        <w:t>Spartaks</w:t>
+      </w:r>
+    </w:p>
+    <w:p>
+      <w:pPr>
+        <w:rPr>
+          <w:rFonts w:ascii="Calibri" w:hAnsi="Calibri" w:cs="Calibri"/>
+        </w:rPr>
+      </w:pPr>
+      <w:r>
+        <w:rPr>
+          <w:rFonts w:ascii="Calibri" w:hAnsi="Calibri" w:cs="Calibri"/>
+        </w:rPr>
+        <w:t xml:space="preserve">source: Latvijas KP CK Partijas vēstures institūts — PSKP CK Marksisma-ļeņinisma institūta filiāle, </w:t>
+      </w:r>
+      <w:r>
+        <w:rPr>
+          <w:rFonts w:ascii="Calibri" w:hAnsi="Calibri" w:cs="Calibri"/>
+          <w:i/>
+          <w:iCs/>
+        </w:rPr>
+        <w:t>LKP, LKJS un Sarkanās Palīdzības revolucionārās lapiņas: 1920.</w:t>
+      </w:r>
+      <w:r>
+        <w:rPr>
+          <w:rFonts w:ascii="Calibri" w:hAnsi="Calibri" w:cs="Calibri"/>
+          <w:color w:val="1F1F1F"/>
+          <w:shd w:val="clear" w:color="auto" w:fill="FFFFFF"/>
+        </w:rPr>
+        <w:t>–</w:t>
+      </w:r>
+      <w:r>
+        <w:rPr>
+          <w:rFonts w:ascii="Calibri" w:hAnsi="Calibri" w:cs="Calibri"/>
+          <w:i/>
+          <w:iCs/>
+        </w:rPr>
+        <w:t xml:space="preserve">1940. </w:t>
+      </w:r>
+      <w:r>
+        <w:rPr>
+          <w:rFonts w:ascii="Calibri" w:hAnsi="Calibri" w:cs="Calibri"/>
+        </w:rPr>
+        <w:t>3. daļa</w:t>
+      </w:r>
+      <w:r>
+        <w:rPr>
+          <w:rFonts w:ascii="Calibri" w:hAnsi="Calibri" w:cs="Calibri"/>
+          <w:i/>
+          <w:iCs/>
+        </w:rPr>
+        <w:t xml:space="preserve"> </w:t>
+      </w:r>
+      <w:r>
+        <w:rPr>
+          <w:rFonts w:ascii="Calibri" w:hAnsi="Calibri" w:cs="Calibri"/>
+        </w:rPr>
+        <w:t xml:space="preserve">(Latvijas Valsts izdevniecība, 1963), </w:t>
+      </w:r>
+      <w:r>
+        <w:rPr>
+          <w:rFonts w:ascii="Calibri" w:hAnsi="Calibri" w:cs="Calibri"/>
+        </w:rPr>
+        <w:t>9</w:t>
+      </w:r>
+      <w:r>
+        <w:rPr>
+          <w:rFonts w:ascii="Calibri" w:hAnsi="Calibri" w:cs="Calibri"/>
+        </w:rPr>
+        <w:t>9</w:t>
+      </w:r>
+      <w:r>
+        <w:rPr>
+          <w:rFonts w:ascii="Calibri" w:hAnsi="Calibri" w:cs="Calibri"/>
+        </w:rPr>
+        <w:t>–</w:t>
+      </w:r>
+      <w:r>
+        <w:rPr>
+          <w:rFonts w:ascii="Calibri" w:hAnsi="Calibri" w:cs="Calibri"/>
+        </w:rPr>
+        <w:t>101</w:t>
+      </w:r>
+      <w:r>
+        <w:rPr>
+          <w:rFonts w:ascii="Calibri" w:hAnsi="Calibri" w:cs="Calibri"/>
+        </w:rPr>
+        <w:t>.</w:t>
+      </w:r>
+    </w:p>
+    <w:p>
+      <w:pPr>
+        <w:rPr>
+          <w:rFonts w:ascii="Calibri" w:hAnsi="Calibri" w:cs="Calibri"/>
+        </w:rPr>
+      </w:pPr>
+    </w:p>
+    <w:p>
+      <w:pPr>
+        <w:rPr>
+          <w:rFonts w:ascii="Calibri" w:hAnsi="Calibri" w:cs="Calibri"/>
+        </w:rPr>
+      </w:pPr>
+      <w:r>
+        <w:rPr>
+          <w:rFonts w:ascii="Calibri" w:hAnsi="Calibri" w:cs="Calibri"/>
+        </w:rPr>
+        <w:t>text:</w:t>
+      </w:r>
+    </w:p>
+    <w:p>
+      <w:pPr>
+        <w:rPr>
+          <w:rFonts w:ascii="Calibri" w:hAnsi="Calibri" w:cs="Calibri"/>
+        </w:rPr>
+      </w:pPr>
+      <w:r>
+        <w:rPr>
+          <w:rFonts w:ascii="Calibri" w:hAnsi="Calibri" w:cs="Calibri"/>
+        </w:rPr>
+        <w:t>Bez cīņas nav uzvaras! Visu zemju proletārieši, savienojieties!</w:t>
+      </w:r>
+    </w:p>
+    <w:p>
+      <w:pPr>
+        <w:rPr>
+          <w:rFonts w:ascii="Calibri" w:hAnsi="Calibri" w:cs="Calibri"/>
+        </w:rPr>
+      </w:pPr>
+      <w:r>
+        <w:rPr>
+          <w:rFonts w:ascii="Calibri" w:hAnsi="Calibri" w:cs="Calibri"/>
+        </w:rPr>
+        <w:t>BIEDRI STRĀDNIEKI UN STRĀDNIECES!</w:t>
+      </w:r>
+    </w:p>
+    <w:p>
+      <w:pPr>
+        <w:rPr>
+          <w:rFonts w:ascii="Calibri" w:hAnsi="Calibri" w:cs="Calibri"/>
+        </w:rPr>
+      </w:pPr>
+      <w:r>
+        <w:rPr>
+          <w:rFonts w:ascii="Calibri" w:hAnsi="Calibri" w:cs="Calibri"/>
+        </w:rPr>
+        <w:t>Pakāpeniski realizējot fašistisko diktatūru, buržuāzija jau vairākus gadus sistemātiski grāva revolucionārās strādniecības organizācijas un terorizēja šo organizāciju aktīvākos darbiniekus. Tika slēgtas kreisās arodbiedrības un s.-d. arodbiedrību opozicionāras nodaļas, izvesti slimokasu grozījumi, ar kuru palīdzību kasu pārvaldes orgāni nodoti valdības uzņēmēju un viņu rokaspuišu rīcībā, ievests nāves režīms cietumos, likvidēta strādnieku-zemnieku frakcija utt. Visos šais uzbrukumos Kompartijai un zem viņas vadības cīņu priekšgalā ejošai strādniecības aktīvākai daļai s.-d. līderi snieguši buržuāzijai vienmēr palīdzīgu roku. Tie šķēluši strādniecību, noturējuši to no aktīvas uzstāšanās, bremzējuši sākušās cīņas un tādā kārtā atvieglojuši fašisma uzbrukumus, tie pastāvīgi aicinājuši strādniekus nogaidīt un mierinājuši tos, ka atsevišķi fašistu uzbrukumi vēl nenozīmējot fašismu, tie vienmēr centušies demagoģiski nostādīt revolucionāras strādniecības pārstāvjus kā jaucējus, kad tie aicināja strādniekus vienoti uzstāties pret katru fašisma daļēju uzbrukumu un stiprināt spēkus cīņai pret apvērsumu. Viss tas ir vājinājis strādnieku kopējos spēkus un sagatavojis ceļu tālākam fašisma uzbrukumam. Vienīgi pateicoties šādai līderu sadarbībai ar buržuāziju un kapitulēšanai uzbrūkoša fašisma priekšā, Bļodnieka valdība varēja sekmīgi turpināt paātrinātu pakāpenisku fašisma realizēšanu, un Ulmanim radās Iespēja pāriet no pakāpeniskas fašisma realizēšanas uz pēkšņu apvērsumu. Vienīgi tādēļ strādnieki nebija spējīgi dot pietiekošu Pretsparu Ulmaņa valdībai un fašistiskajām aizsargu bandām, kuras 15. un 16. maijā izveda apvērsumu.</w:t>
+      </w:r>
+    </w:p>
+    <w:p>
+      <w:pPr>
+        <w:rPr>
+          <w:rFonts w:ascii="Calibri" w:hAnsi="Calibri" w:cs="Calibri"/>
+        </w:rPr>
+      </w:pPr>
+      <w:r>
+        <w:rPr>
+          <w:rFonts w:ascii="Calibri" w:hAnsi="Calibri" w:cs="Calibri"/>
+        </w:rPr>
+        <w:t>Tūlīt pēc apvērsuma Ulmaņa fašistiskā valdība izsludināja kara stāvokli un pārgāja uzbrukumā pret visām strādnieku organizācijām, kuras vēl bija palikušas no fašisma pakāpeniskas realizēšanas perioda, kad galvenais uzbrukums tika vērsts pret revolucionārām strādnieku organizācijām un viņu aktīvākiem darbiniekiem. Tika slēgtas visas strādnieku biedrības, atceltas pašvaldības un slimokasu vēlētas valdes, noliegtas pilnvarnieku sapulces un apturēta arodbiedrību darbība. Visa buržuāzijas prese nebeidza slavēt Ulmani un viņa fašistisko aizsargu bandu «varonību», kad tie kā asinskāri zvēri nakts laikā iebruka strādnieku organizācijās, dzīvokļos un pat slimnīcās un sanatorijās.</w:t>
+      </w:r>
+    </w:p>
+    <w:p>
+      <w:pPr>
+        <w:rPr>
+          <w:rFonts w:ascii="Calibri" w:hAnsi="Calibri" w:cs="Calibri"/>
+        </w:rPr>
+      </w:pPr>
+      <w:r>
+        <w:rPr>
+          <w:rFonts w:ascii="Calibri" w:hAnsi="Calibri" w:cs="Calibri"/>
+        </w:rPr>
+        <w:t xml:space="preserve">Neraugoties uz to, ka fašistiskās aizsargu bandas apbruņotas no galvas līdz kājām un strādniecības spēki vājināti s.-d. līderu šķelšanas politikas rezultātā, Ulmaņa valdība tomēr visu laiku baidījās no strādnieku vienotas uzstāšanās un darbaļaužu mānīšanas nolūkos izveda apvērsumu zem maskas par </w:t>
+      </w:r>
+      <w:r>
+        <w:rPr>
+          <w:rFonts w:ascii="Calibri" w:hAnsi="Calibri" w:cs="Calibri"/>
+        </w:rPr>
+        <w:lastRenderedPageBreak/>
+        <w:t>cīņas nepieciešamību pret strādnieku un leģionāru it kā gatavojamu apvērsumu. Baidās no strādnieku uzstāšanās fašistiskie bendes arī tagad. Tādēļ blakus zvēriskam teroram pret aktīvāko strādniecības daļu Ulmaņa fašistiskā valdība ar šovinistiskām frāzēm par vienotu latviešu tautu un demagoģiskiem solījumiem par stāvokļa uzlabošanu grib ievilkt fašisma tīklos strādniecības neapzinīgāko daļu. Šim nolūkam valdība grib izmantot arodbiedrības, kuru darbība gan apturēta, bet kuras visas likvidēt fašisti baidās, lai nesaceltu vēl lielāku nemieru strādniekos. Atjaunojot arodbiedrību darbību, valdība grib fašizēt tās pēc hitleriskās Vācijas parauga. Arodbiedrības vairs nedrīkstot nodarboties ar neatbildīgu demagoģiju, kuras dēļ katrs lielākais diedelnieks varējis viegli noslēpties aiz savas arodbiedrības muguras kā nevainīgs jēriņš, kam nodarīta pārestība, — raksta fašistiskais «Latvis». Arodorganizācijām jāsākot domāt par pienākuma apziņas izkopšanu savos biedros. Šai nolūkā visām arodbiedrībām, kuru darbību atjauno, tiek iecelts valdības pilnvarotais. Vēlētas valdes projektē atcelt un viņu vietā zem fašisma terora draudiem likt ievēlēt valdības pilnvarota izraut" dzītos kandidātus. Ja tie tomēr netiktu ievēlēti, tad valdība tos ieceļ pati. Valdības pilnvarotiem jāseko, lai valdes rūpētos par arol" biedrību darbību valstiskā un pienākuma apziņas izkopšanas gara. Fašizētas arodbiedrības vairs nedrīkst rūpēties par savu biedru aizstāvēšanu pret uzņēmēju arvien negantākiem uzbrukumiem darba algām un pret citiem darba apstākļu pasliktinājumiem. Streika organizēšana tām pilnīgi tiks noliegta. To pienākums būs rūpēties par strādnieku dezorganizēšanu un šķiras apziņas aptumšošanu, lai uzņēmējiem būtu vieglāk pastiprināt ekspluatāciju un uzvelt visu krīzes smagumu strādnieku pleciem. Tādēļ neviens godīgs strādnieks nedrīkst palikt vienaldzīgs pret arodbiedrību fašizēšanu. Tāpat kaitīgi ir aizstāvēt s.-d. līderus un viņu rokaspuišu vadības atjaunošanu arodbiedrībās, jo viņu līdzšinējā prakse UP ideoloģija liecina, ka tie turpinātu sadarboties ar buržuāziju, kapitulētu uzbrūkoša fašisma priekšā, šķeltu strādniecību, atbruņotu 10 un censtos padarīt nespējīgu priekšā stāvošām cīņām.</w:t>
+      </w:r>
+    </w:p>
+    <w:p>
+      <w:pPr>
+        <w:rPr>
+          <w:rFonts w:ascii="Calibri" w:hAnsi="Calibri" w:cs="Calibri"/>
+        </w:rPr>
+      </w:pPr>
+      <w:r>
+        <w:rPr>
+          <w:rFonts w:ascii="Calibri" w:hAnsi="Calibri" w:cs="Calibri"/>
+        </w:rPr>
+        <w:t>Sociāldemokrātiskie organizētie un neorganizētie strādnieki un strādnieces!</w:t>
+      </w:r>
+    </w:p>
+    <w:p>
+      <w:pPr>
+        <w:rPr>
+          <w:rFonts w:ascii="Calibri" w:hAnsi="Calibri" w:cs="Calibri"/>
+        </w:rPr>
+      </w:pPr>
+      <w:r>
+        <w:rPr>
+          <w:rFonts w:ascii="Calibri" w:hAnsi="Calibri" w:cs="Calibri"/>
+        </w:rPr>
+        <w:t>Komunistiskā partija jūs aicina kopā ar revolucionāriem strādniekiem organizēties uzņēmumu grupās un vienotā frontē neatlaidīgi cīnīties:</w:t>
+      </w:r>
+    </w:p>
+    <w:p>
+      <w:pPr>
+        <w:rPr>
+          <w:rFonts w:ascii="Calibri" w:hAnsi="Calibri" w:cs="Calibri"/>
+        </w:rPr>
+      </w:pPr>
+      <w:r>
+        <w:rPr>
+          <w:rFonts w:ascii="Calibri" w:hAnsi="Calibri" w:cs="Calibri"/>
+        </w:rPr>
+        <w:t>Par visu strādniecisko arodbiedrību darbības atjaunošanu, pret viņu slēgšanu, mantas un telpas konfiscēšanu!</w:t>
+      </w:r>
+    </w:p>
+    <w:p>
+      <w:pPr>
+        <w:rPr>
+          <w:rFonts w:ascii="Calibri" w:hAnsi="Calibri" w:cs="Calibri"/>
+        </w:rPr>
+      </w:pPr>
+      <w:r>
+        <w:rPr>
+          <w:rFonts w:ascii="Calibri" w:hAnsi="Calibri" w:cs="Calibri"/>
+        </w:rPr>
+        <w:t>Pret arodbiedrību fašizēšanu!</w:t>
+      </w:r>
+    </w:p>
+    <w:p>
+      <w:pPr>
+        <w:rPr>
+          <w:rFonts w:ascii="Calibri" w:hAnsi="Calibri" w:cs="Calibri"/>
+        </w:rPr>
+      </w:pPr>
+      <w:r>
+        <w:rPr>
+          <w:rFonts w:ascii="Calibri" w:hAnsi="Calibri" w:cs="Calibri"/>
+        </w:rPr>
+        <w:t>Pret valdības pilnvarotiem un ieceltām valdēm!</w:t>
+      </w:r>
+    </w:p>
+    <w:p>
+      <w:pPr>
+        <w:rPr>
+          <w:rFonts w:ascii="Calibri" w:hAnsi="Calibri" w:cs="Calibri"/>
+        </w:rPr>
+      </w:pPr>
+      <w:r>
+        <w:rPr>
+          <w:rFonts w:ascii="Calibri" w:hAnsi="Calibri" w:cs="Calibri"/>
+        </w:rPr>
+        <w:t>Par pašu strādnieku brīvi vēlētām valdēm!</w:t>
+      </w:r>
+    </w:p>
+    <w:p>
+      <w:pPr>
+        <w:rPr>
+          <w:rFonts w:ascii="Calibri" w:hAnsi="Calibri" w:cs="Calibri"/>
+        </w:rPr>
+      </w:pPr>
+      <w:r>
+        <w:rPr>
+          <w:rFonts w:ascii="Calibri" w:hAnsi="Calibri" w:cs="Calibri"/>
+        </w:rPr>
+        <w:t>Par visu arestēto strādnieku organizāciju darbinieku atsvabināšanu!</w:t>
+      </w:r>
+    </w:p>
+    <w:p>
+      <w:pPr>
+        <w:rPr>
+          <w:rFonts w:ascii="Calibri" w:hAnsi="Calibri" w:cs="Calibri"/>
+        </w:rPr>
+      </w:pPr>
+      <w:r>
+        <w:rPr>
+          <w:rFonts w:ascii="Calibri" w:hAnsi="Calibri" w:cs="Calibri"/>
+        </w:rPr>
+        <w:t>Par arodbiedrību pārvēršanu neatkarīgās uz revolucionāras šķiru cīņas pamatiem stāvošās arodbiedrībās!</w:t>
+      </w:r>
+    </w:p>
+    <w:p>
+      <w:pPr>
+        <w:rPr>
+          <w:rFonts w:ascii="Calibri" w:hAnsi="Calibri" w:cs="Calibri"/>
+        </w:rPr>
+      </w:pPr>
+      <w:r>
+        <w:rPr>
+          <w:rFonts w:ascii="Calibri" w:hAnsi="Calibri" w:cs="Calibri"/>
+        </w:rPr>
+        <w:t>Par streiku, biedrošanās, sapulču, preses un runas brīvību visiem strādniekiem!</w:t>
+      </w:r>
+    </w:p>
+    <w:p>
+      <w:pPr>
+        <w:rPr>
+          <w:rFonts w:ascii="Calibri" w:hAnsi="Calibri" w:cs="Calibri"/>
+        </w:rPr>
+      </w:pPr>
+      <w:r>
+        <w:rPr>
+          <w:rFonts w:ascii="Calibri" w:hAnsi="Calibri" w:cs="Calibri"/>
+        </w:rPr>
+        <w:t>Pret fašisma uzbrukumiem darba algām un pret citiem darba apstākļu pasliktinājumiem!</w:t>
+      </w:r>
+    </w:p>
+    <w:p>
+      <w:pPr>
+        <w:rPr>
+          <w:rFonts w:ascii="Calibri" w:hAnsi="Calibri" w:cs="Calibri"/>
+        </w:rPr>
+      </w:pPr>
+      <w:r>
+        <w:rPr>
+          <w:rFonts w:ascii="Calibri" w:hAnsi="Calibri" w:cs="Calibri"/>
+        </w:rPr>
+        <w:t>Pret Ulmaņa fašistisko valdību un viņas aizsargu bandām!</w:t>
+      </w:r>
+    </w:p>
+    <w:p>
+      <w:pPr>
+        <w:rPr>
+          <w:rFonts w:ascii="Calibri" w:hAnsi="Calibri" w:cs="Calibri"/>
+        </w:rPr>
+      </w:pPr>
+    </w:p>
+    <w:p>
+      <w:pPr>
+        <w:rPr>
+          <w:rFonts w:ascii="Calibri" w:hAnsi="Calibri" w:cs="Calibri"/>
+        </w:rPr>
+      </w:pPr>
+      <w:r>
+        <w:rPr>
+          <w:rFonts w:ascii="Calibri" w:hAnsi="Calibri" w:cs="Calibri"/>
+        </w:rPr>
+        <w:t>LKP</w:t>
+      </w:r>
+      <w:r>
+        <w:rPr>
+          <w:rFonts w:ascii="Calibri" w:hAnsi="Calibri" w:cs="Calibri"/>
+        </w:rPr>
+        <w:t xml:space="preserve"> </w:t>
+      </w:r>
+      <w:r>
+        <w:rPr>
+          <w:rFonts w:ascii="Calibri" w:hAnsi="Calibri" w:cs="Calibri"/>
+        </w:rPr>
+        <w:t>CK</w:t>
       </w:r>
     </w:p>
     <w:sectPr>

</xml_diff>

<commit_message>
Add 46th leaflet to corpus
</commit_message>
<xml_diff>
--- a/for_editing/revl-all-LKP_leaflets-1934-1940.docx
+++ b/for_editing/revl-all-LKP_leaflets-1934-1940.docx
@@ -23430,7 +23430,7 @@
       <w:pPr>
         <w:rPr>
           <w:rFonts w:ascii="Calibri" w:hAnsi="Calibri" w:cs="Calibri"/>
-          <w:lang w:val="ru-RU"/>
+          <w:lang w:val="en-US"/>
         </w:rPr>
       </w:pPr>
       <w:proofErr w:type="spellStart"/>
@@ -53336,6 +53336,1689 @@
           <w:rFonts w:ascii="Calibri" w:hAnsi="Calibri" w:cs="Calibri"/>
         </w:rPr>
         <w:t>LKP Rīgas komiteja</w:t>
+      </w:r>
+    </w:p>
+    <w:p>
+      <w:pPr>
+        <w:rPr>
+          <w:rFonts w:ascii="Calibri" w:hAnsi="Calibri" w:cs="Calibri"/>
+          <w:lang w:val="ru-RU"/>
+        </w:rPr>
+      </w:pPr>
+    </w:p>
+    <w:p>
+      <w:pPr>
+        <w:rPr>
+          <w:rFonts w:ascii="Calibri" w:hAnsi="Calibri" w:cs="Calibri"/>
+          <w:lang w:val="en-US"/>
+        </w:rPr>
+      </w:pPr>
+      <w:proofErr w:type="spellStart"/>
+      <w:r>
+        <w:rPr>
+          <w:rFonts w:ascii="Calibri" w:hAnsi="Calibri" w:cs="Calibri"/>
+        </w:rPr>
+        <w:t>id</w:t>
+      </w:r>
+      <w:proofErr w:type="spellEnd"/>
+      <w:r>
+        <w:rPr>
+          <w:rFonts w:ascii="Calibri" w:hAnsi="Calibri" w:cs="Calibri"/>
+        </w:rPr>
+        <w:t xml:space="preserve">: </w:t>
+      </w:r>
+      <w:r>
+        <w:rPr>
+          <w:rFonts w:ascii="Calibri" w:hAnsi="Calibri" w:cs="Calibri"/>
+          <w:lang w:val="en-US"/>
+        </w:rPr>
+        <w:t>4</w:t>
+      </w:r>
+      <w:r>
+        <w:rPr>
+          <w:rFonts w:ascii="Calibri" w:hAnsi="Calibri" w:cs="Calibri"/>
+          <w:lang w:val="en-US"/>
+        </w:rPr>
+        <w:t>6</w:t>
+      </w:r>
+    </w:p>
+    <w:p>
+      <w:pPr>
+        <w:rPr>
+          <w:rFonts w:ascii="Calibri" w:hAnsi="Calibri" w:cs="Calibri"/>
+          <w:lang w:val="en-US"/>
+        </w:rPr>
+      </w:pPr>
+      <w:proofErr w:type="spellStart"/>
+      <w:r>
+        <w:rPr>
+          <w:rFonts w:ascii="Calibri" w:hAnsi="Calibri" w:cs="Calibri"/>
+        </w:rPr>
+        <w:t>file_name</w:t>
+      </w:r>
+      <w:proofErr w:type="spellEnd"/>
+      <w:r>
+        <w:rPr>
+          <w:rFonts w:ascii="Calibri" w:hAnsi="Calibri" w:cs="Calibri"/>
+        </w:rPr>
+        <w:t>: revl-n0</w:t>
+      </w:r>
+      <w:r>
+        <w:rPr>
+          <w:rFonts w:ascii="Calibri" w:hAnsi="Calibri" w:cs="Calibri"/>
+          <w:lang w:val="en-US"/>
+        </w:rPr>
+        <w:t>4</w:t>
+      </w:r>
+      <w:r>
+        <w:rPr>
+          <w:rFonts w:ascii="Calibri" w:hAnsi="Calibri" w:cs="Calibri"/>
+          <w:lang w:val="en-US"/>
+        </w:rPr>
+        <w:t>6</w:t>
+      </w:r>
+      <w:r>
+        <w:rPr>
+          <w:rFonts w:ascii="Calibri" w:hAnsi="Calibri" w:cs="Calibri"/>
+          <w:lang w:val="en-US"/>
+        </w:rPr>
+        <w:t>-</w:t>
+      </w:r>
+      <w:r>
+        <w:rPr>
+          <w:rFonts w:ascii="Calibri" w:hAnsi="Calibri" w:cs="Calibri"/>
+        </w:rPr>
+        <w:t>LKJS_CK</w:t>
+      </w:r>
+      <w:r>
+        <w:rPr>
+          <w:rFonts w:ascii="Calibri" w:hAnsi="Calibri" w:cs="Calibri"/>
+          <w:lang w:val="en-US"/>
+        </w:rPr>
+        <w:t>-</w:t>
+      </w:r>
+      <w:r>
+        <w:rPr>
+          <w:rFonts w:ascii="Calibri" w:hAnsi="Calibri" w:cs="Calibri"/>
+          <w:lang w:val="en-US"/>
+        </w:rPr>
+        <w:t>[…</w:t>
+      </w:r>
+      <w:r>
+        <w:rPr>
+          <w:rFonts w:ascii="Calibri" w:hAnsi="Calibri" w:cs="Calibri"/>
+        </w:rPr>
+        <w:t>1934-0</w:t>
+      </w:r>
+      <w:r>
+        <w:rPr>
+          <w:rFonts w:ascii="Calibri" w:hAnsi="Calibri" w:cs="Calibri"/>
+          <w:lang w:val="en-US"/>
+        </w:rPr>
+        <w:t>7</w:t>
+      </w:r>
+      <w:r>
+        <w:rPr>
+          <w:rFonts w:ascii="Calibri" w:hAnsi="Calibri" w:cs="Calibri"/>
+        </w:rPr>
+        <w:t>-1</w:t>
+      </w:r>
+      <w:r>
+        <w:rPr>
+          <w:rFonts w:ascii="Calibri" w:hAnsi="Calibri" w:cs="Calibri"/>
+          <w:lang w:val="en-US"/>
+        </w:rPr>
+        <w:t>7]</w:t>
+      </w:r>
+      <w:r>
+        <w:rPr>
+          <w:rFonts w:ascii="Calibri" w:hAnsi="Calibri" w:cs="Calibri"/>
+        </w:rPr>
+        <w:t>.</w:t>
+      </w:r>
+      <w:proofErr w:type="spellStart"/>
+      <w:r>
+        <w:rPr>
+          <w:rFonts w:ascii="Calibri" w:hAnsi="Calibri" w:cs="Calibri"/>
+        </w:rPr>
+        <w:t>txt</w:t>
+      </w:r>
+      <w:proofErr w:type="spellEnd"/>
+    </w:p>
+    <w:p>
+      <w:pPr>
+        <w:rPr>
+          <w:rFonts w:ascii="Calibri" w:hAnsi="Calibri" w:cs="Calibri"/>
+          <w:lang w:val="en-US"/>
+        </w:rPr>
+      </w:pPr>
+      <w:proofErr w:type="spellStart"/>
+      <w:r>
+        <w:rPr>
+          <w:rFonts w:ascii="Calibri" w:hAnsi="Calibri" w:cs="Calibri"/>
+        </w:rPr>
+        <w:t>title</w:t>
+      </w:r>
+      <w:proofErr w:type="spellEnd"/>
+      <w:r>
+        <w:rPr>
+          <w:rFonts w:ascii="Calibri" w:hAnsi="Calibri" w:cs="Calibri"/>
+        </w:rPr>
+        <w:t xml:space="preserve">: </w:t>
+      </w:r>
+      <w:r>
+        <w:rPr>
+          <w:rFonts w:ascii="Calibri" w:hAnsi="Calibri" w:cs="Calibri"/>
+        </w:rPr>
+        <w:t>LKJS CK lapiņa par imperiālistu gatavojamo uzbrukumu PSRS,</w:t>
+      </w:r>
+      <w:r>
+        <w:rPr>
+          <w:rFonts w:ascii="Calibri" w:hAnsi="Calibri" w:cs="Calibri"/>
+        </w:rPr>
+        <w:t xml:space="preserve"> </w:t>
+      </w:r>
+      <w:r>
+        <w:rPr>
+          <w:rFonts w:ascii="Calibri" w:hAnsi="Calibri" w:cs="Calibri"/>
+        </w:rPr>
+        <w:t>ar aicinājumu jaunatnei vienotā revolucionārā frontē cīnīties</w:t>
+      </w:r>
+      <w:r>
+        <w:rPr>
+          <w:rFonts w:ascii="Calibri" w:hAnsi="Calibri" w:cs="Calibri"/>
+        </w:rPr>
+        <w:t xml:space="preserve"> p</w:t>
+      </w:r>
+      <w:r>
+        <w:rPr>
+          <w:rFonts w:ascii="Calibri" w:hAnsi="Calibri" w:cs="Calibri"/>
+        </w:rPr>
+        <w:t>ret karu un fašismu, atzīmēt Starptautisko pretkara dienu</w:t>
+      </w:r>
+      <w:r>
+        <w:rPr>
+          <w:rFonts w:ascii="Calibri" w:hAnsi="Calibri" w:cs="Calibri"/>
+        </w:rPr>
+        <w:t xml:space="preserve"> </w:t>
+      </w:r>
+      <w:r>
+        <w:rPr>
+          <w:rFonts w:ascii="Calibri" w:hAnsi="Calibri" w:cs="Calibri"/>
+        </w:rPr>
+        <w:t>ar streikiem un demonstrācijām</w:t>
+      </w:r>
+    </w:p>
+    <w:p>
+      <w:pPr>
+        <w:rPr>
+          <w:rFonts w:ascii="Calibri" w:hAnsi="Calibri" w:cs="Calibri"/>
+          <w:lang w:val="en-US"/>
+        </w:rPr>
+      </w:pPr>
+      <w:proofErr w:type="spellStart"/>
+      <w:r>
+        <w:rPr>
+          <w:rFonts w:ascii="Calibri" w:hAnsi="Calibri" w:cs="Calibri"/>
+        </w:rPr>
+        <w:t>author</w:t>
+      </w:r>
+      <w:proofErr w:type="spellEnd"/>
+      <w:r>
+        <w:rPr>
+          <w:rFonts w:ascii="Calibri" w:hAnsi="Calibri" w:cs="Calibri"/>
+        </w:rPr>
+        <w:t xml:space="preserve">: </w:t>
+      </w:r>
+      <w:r>
+        <w:rPr>
+          <w:rFonts w:ascii="Calibri" w:hAnsi="Calibri" w:cs="Calibri"/>
+        </w:rPr>
+        <w:t>LKJS</w:t>
+      </w:r>
+      <w:r>
+        <w:rPr>
+          <w:rFonts w:ascii="Calibri" w:hAnsi="Calibri" w:cs="Calibri"/>
+          <w:lang w:val="ru-RU"/>
+        </w:rPr>
+        <w:t xml:space="preserve"> </w:t>
+      </w:r>
+      <w:r>
+        <w:rPr>
+          <w:rFonts w:ascii="Calibri" w:hAnsi="Calibri" w:cs="Calibri"/>
+        </w:rPr>
+        <w:t>CK</w:t>
+      </w:r>
+    </w:p>
+    <w:p>
+      <w:pPr>
+        <w:rPr>
+          <w:rFonts w:ascii="Calibri" w:hAnsi="Calibri" w:cs="Calibri"/>
+          <w:lang w:val="en-US"/>
+        </w:rPr>
+      </w:pPr>
+      <w:proofErr w:type="spellStart"/>
+      <w:r>
+        <w:rPr>
+          <w:rFonts w:ascii="Calibri" w:hAnsi="Calibri" w:cs="Calibri"/>
+        </w:rPr>
+        <w:t>date</w:t>
+      </w:r>
+      <w:proofErr w:type="spellEnd"/>
+      <w:r>
+        <w:rPr>
+          <w:rFonts w:ascii="Calibri" w:hAnsi="Calibri" w:cs="Calibri"/>
+        </w:rPr>
+        <w:t xml:space="preserve">: </w:t>
+      </w:r>
+      <w:r>
+        <w:rPr>
+          <w:rFonts w:ascii="Calibri" w:hAnsi="Calibri" w:cs="Calibri"/>
+          <w:lang w:val="en-US"/>
+        </w:rPr>
+        <w:t>[…</w:t>
+      </w:r>
+      <w:r>
+        <w:rPr>
+          <w:rFonts w:ascii="Calibri" w:hAnsi="Calibri" w:cs="Calibri"/>
+        </w:rPr>
+        <w:t>1934-0</w:t>
+      </w:r>
+      <w:r>
+        <w:rPr>
+          <w:rFonts w:ascii="Calibri" w:hAnsi="Calibri" w:cs="Calibri"/>
+          <w:lang w:val="en-US"/>
+        </w:rPr>
+        <w:t>7</w:t>
+      </w:r>
+      <w:r>
+        <w:rPr>
+          <w:rFonts w:ascii="Calibri" w:hAnsi="Calibri" w:cs="Calibri"/>
+        </w:rPr>
+        <w:t>-1</w:t>
+      </w:r>
+      <w:r>
+        <w:rPr>
+          <w:rFonts w:ascii="Calibri" w:hAnsi="Calibri" w:cs="Calibri"/>
+          <w:lang w:val="en-US"/>
+        </w:rPr>
+        <w:t>7]</w:t>
+      </w:r>
+    </w:p>
+    <w:p>
+      <w:pPr>
+        <w:rPr>
+          <w:rFonts w:ascii="Calibri" w:hAnsi="Calibri" w:cs="Calibri"/>
+          <w:lang w:val="en-US"/>
+        </w:rPr>
+      </w:pPr>
+      <w:proofErr w:type="spellStart"/>
+      <w:r>
+        <w:rPr>
+          <w:rFonts w:ascii="Calibri" w:hAnsi="Calibri" w:cs="Calibri"/>
+        </w:rPr>
+        <w:t>print</w:t>
+      </w:r>
+      <w:r>
+        <w:rPr>
+          <w:rFonts w:ascii="Calibri" w:hAnsi="Calibri" w:cs="Calibri"/>
+        </w:rPr>
+        <w:t>_</w:t>
+      </w:r>
+      <w:r>
+        <w:rPr>
+          <w:rFonts w:ascii="Calibri" w:hAnsi="Calibri" w:cs="Calibri"/>
+        </w:rPr>
+        <w:t>run</w:t>
+      </w:r>
+      <w:proofErr w:type="spellEnd"/>
+      <w:r>
+        <w:rPr>
+          <w:rFonts w:ascii="Calibri" w:hAnsi="Calibri" w:cs="Calibri"/>
+        </w:rPr>
+        <w:t xml:space="preserve">: </w:t>
+      </w:r>
+      <w:r>
+        <w:rPr>
+          <w:rFonts w:ascii="Calibri" w:hAnsi="Calibri" w:cs="Calibri"/>
+          <w:lang w:val="ru-RU"/>
+        </w:rPr>
+        <w:t>5</w:t>
+      </w:r>
+      <w:r>
+        <w:rPr>
+          <w:rFonts w:ascii="Calibri" w:hAnsi="Calibri" w:cs="Calibri"/>
+          <w:lang w:val="en-US"/>
+        </w:rPr>
+        <w:t>000</w:t>
+      </w:r>
+    </w:p>
+    <w:p>
+      <w:pPr>
+        <w:rPr>
+          <w:rFonts w:ascii="Calibri" w:hAnsi="Calibri" w:cs="Calibri"/>
+          <w:lang w:val="en-US"/>
+        </w:rPr>
+      </w:pPr>
+      <w:proofErr w:type="spellStart"/>
+      <w:r>
+        <w:rPr>
+          <w:rFonts w:ascii="Calibri" w:hAnsi="Calibri" w:cs="Calibri"/>
+        </w:rPr>
+        <w:t>typography_name</w:t>
+      </w:r>
+      <w:proofErr w:type="spellEnd"/>
+      <w:r>
+        <w:rPr>
+          <w:rFonts w:ascii="Calibri" w:hAnsi="Calibri" w:cs="Calibri"/>
+        </w:rPr>
+        <w:t xml:space="preserve">: </w:t>
+      </w:r>
+      <w:proofErr w:type="spellStart"/>
+      <w:r>
+        <w:rPr>
+          <w:rFonts w:ascii="Calibri" w:hAnsi="Calibri" w:cs="Calibri"/>
+          <w:lang w:val="en-US"/>
+        </w:rPr>
+        <w:t>Spartaks</w:t>
+      </w:r>
+      <w:proofErr w:type="spellEnd"/>
+    </w:p>
+    <w:p>
+      <w:pPr>
+        <w:rPr>
+          <w:rFonts w:ascii="Calibri" w:hAnsi="Calibri" w:cs="Calibri"/>
+        </w:rPr>
+      </w:pPr>
+      <w:proofErr w:type="spellStart"/>
+      <w:r>
+        <w:rPr>
+          <w:rFonts w:ascii="Calibri" w:hAnsi="Calibri" w:cs="Calibri"/>
+        </w:rPr>
+        <w:t>source</w:t>
+      </w:r>
+      <w:proofErr w:type="spellEnd"/>
+      <w:r>
+        <w:rPr>
+          <w:rFonts w:ascii="Calibri" w:hAnsi="Calibri" w:cs="Calibri"/>
+        </w:rPr>
+        <w:t xml:space="preserve">: Latvijas KP CK Partijas vēstures institūts — PSKP CK Marksisma-ļeņinisma institūta filiāle, </w:t>
+      </w:r>
+      <w:r>
+        <w:rPr>
+          <w:rFonts w:ascii="Calibri" w:hAnsi="Calibri" w:cs="Calibri"/>
+          <w:i/>
+          <w:iCs/>
+        </w:rPr>
+        <w:t>LKP, LKJS un Sarkanās Palīdzības revolucionārās lapiņas: 1920.</w:t>
+      </w:r>
+      <w:r>
+        <w:rPr>
+          <w:rFonts w:ascii="Calibri" w:hAnsi="Calibri" w:cs="Calibri"/>
+          <w:color w:val="1F1F1F"/>
+          <w:shd w:val="clear" w:color="auto" w:fill="FFFFFF"/>
+        </w:rPr>
+        <w:t>–</w:t>
+      </w:r>
+      <w:r>
+        <w:rPr>
+          <w:rFonts w:ascii="Calibri" w:hAnsi="Calibri" w:cs="Calibri"/>
+          <w:i/>
+          <w:iCs/>
+        </w:rPr>
+        <w:t xml:space="preserve">1940. </w:t>
+      </w:r>
+      <w:r>
+        <w:rPr>
+          <w:rFonts w:ascii="Calibri" w:hAnsi="Calibri" w:cs="Calibri"/>
+        </w:rPr>
+        <w:t>3. daļa</w:t>
+      </w:r>
+      <w:r>
+        <w:rPr>
+          <w:rFonts w:ascii="Calibri" w:hAnsi="Calibri" w:cs="Calibri"/>
+          <w:i/>
+          <w:iCs/>
+        </w:rPr>
+        <w:t xml:space="preserve"> </w:t>
+      </w:r>
+      <w:r>
+        <w:rPr>
+          <w:rFonts w:ascii="Calibri" w:hAnsi="Calibri" w:cs="Calibri"/>
+        </w:rPr>
+        <w:t xml:space="preserve">(Latvijas Valsts izdevniecība, 1963), </w:t>
+      </w:r>
+      <w:r>
+        <w:rPr>
+          <w:rFonts w:ascii="Calibri" w:hAnsi="Calibri" w:cs="Calibri"/>
+        </w:rPr>
+        <w:t>10</w:t>
+      </w:r>
+      <w:r>
+        <w:rPr>
+          <w:rFonts w:ascii="Calibri" w:hAnsi="Calibri" w:cs="Calibri"/>
+          <w:lang w:val="ru-RU"/>
+        </w:rPr>
+        <w:t>3</w:t>
+      </w:r>
+      <w:r>
+        <w:rPr>
+          <w:rFonts w:ascii="Calibri" w:hAnsi="Calibri" w:cs="Calibri"/>
+        </w:rPr>
+        <w:t>–</w:t>
+      </w:r>
+      <w:r>
+        <w:rPr>
+          <w:rFonts w:ascii="Calibri" w:hAnsi="Calibri" w:cs="Calibri"/>
+        </w:rPr>
+        <w:t>10</w:t>
+      </w:r>
+      <w:r>
+        <w:rPr>
+          <w:rFonts w:ascii="Calibri" w:hAnsi="Calibri" w:cs="Calibri"/>
+          <w:lang w:val="ru-RU"/>
+        </w:rPr>
+        <w:t>5</w:t>
+      </w:r>
+      <w:r>
+        <w:rPr>
+          <w:rFonts w:ascii="Calibri" w:hAnsi="Calibri" w:cs="Calibri"/>
+        </w:rPr>
+        <w:t>.</w:t>
+      </w:r>
+    </w:p>
+    <w:p>
+      <w:pPr>
+        <w:rPr>
+          <w:rFonts w:ascii="Calibri" w:hAnsi="Calibri" w:cs="Calibri"/>
+        </w:rPr>
+      </w:pPr>
+    </w:p>
+    <w:p>
+      <w:pPr>
+        <w:rPr>
+          <w:rFonts w:ascii="Calibri" w:hAnsi="Calibri" w:cs="Calibri"/>
+        </w:rPr>
+      </w:pPr>
+      <w:proofErr w:type="spellStart"/>
+      <w:r>
+        <w:rPr>
+          <w:rFonts w:ascii="Calibri" w:hAnsi="Calibri" w:cs="Calibri"/>
+        </w:rPr>
+        <w:t>text</w:t>
+      </w:r>
+      <w:proofErr w:type="spellEnd"/>
+      <w:r>
+        <w:rPr>
+          <w:rFonts w:ascii="Calibri" w:hAnsi="Calibri" w:cs="Calibri"/>
+        </w:rPr>
+        <w:t>:</w:t>
+      </w:r>
+    </w:p>
+    <w:p>
+      <w:pPr>
+        <w:rPr>
+          <w:rFonts w:ascii="Calibri" w:hAnsi="Calibri" w:cs="Calibri"/>
+        </w:rPr>
+      </w:pPr>
+      <w:r>
+        <w:rPr>
+          <w:rFonts w:ascii="Calibri" w:hAnsi="Calibri" w:cs="Calibri"/>
+        </w:rPr>
+        <w:t>Bez cīņas nav uzvaras!</w:t>
+      </w:r>
+      <w:r>
+        <w:rPr>
+          <w:rFonts w:ascii="Calibri" w:hAnsi="Calibri" w:cs="Calibri"/>
+        </w:rPr>
+        <w:t xml:space="preserve"> </w:t>
+      </w:r>
+      <w:r>
+        <w:rPr>
+          <w:rFonts w:ascii="Calibri" w:hAnsi="Calibri" w:cs="Calibri"/>
+        </w:rPr>
+        <w:t>Visu zemju proletārieši, savienojieties!</w:t>
+      </w:r>
+    </w:p>
+    <w:p>
+      <w:pPr>
+        <w:rPr>
+          <w:rFonts w:ascii="Calibri" w:hAnsi="Calibri" w:cs="Calibri"/>
+          <w:lang w:val="ru-RU"/>
+        </w:rPr>
+      </w:pPr>
+      <w:r>
+        <w:rPr>
+          <w:rFonts w:ascii="Calibri" w:hAnsi="Calibri" w:cs="Calibri"/>
+        </w:rPr>
+        <w:t>NOST KARU UN FAŠISMU! VIENOTU CĪŅAS FRONTI!</w:t>
+      </w:r>
+    </w:p>
+    <w:p>
+      <w:pPr>
+        <w:rPr>
+          <w:rFonts w:ascii="Calibri" w:hAnsi="Calibri" w:cs="Calibri"/>
+          <w:lang w:val="ru-RU"/>
+        </w:rPr>
+      </w:pPr>
+      <w:r>
+        <w:rPr>
+          <w:rFonts w:ascii="Calibri" w:hAnsi="Calibri" w:cs="Calibri"/>
+        </w:rPr>
+        <w:lastRenderedPageBreak/>
+        <w:t>Pilsētu un lauku jaunie strādnieki!</w:t>
+      </w:r>
+    </w:p>
+    <w:p>
+      <w:pPr>
+        <w:rPr>
+          <w:rFonts w:ascii="Calibri" w:hAnsi="Calibri" w:cs="Calibri"/>
+          <w:lang w:val="ru-RU"/>
+        </w:rPr>
+      </w:pPr>
+      <w:r>
+        <w:rPr>
+          <w:rFonts w:ascii="Calibri" w:hAnsi="Calibri" w:cs="Calibri"/>
+        </w:rPr>
+        <w:t>Sociāldemokrātiskā jaunatne un strādnieku</w:t>
+      </w:r>
+      <w:r>
+        <w:rPr>
+          <w:rFonts w:ascii="Calibri" w:hAnsi="Calibri" w:cs="Calibri"/>
+          <w:lang w:val="en-US"/>
+        </w:rPr>
+        <w:t xml:space="preserve"> </w:t>
+      </w:r>
+      <w:r>
+        <w:rPr>
+          <w:rFonts w:ascii="Calibri" w:hAnsi="Calibri" w:cs="Calibri"/>
+        </w:rPr>
+        <w:t>sportisti!</w:t>
+      </w:r>
+    </w:p>
+    <w:p>
+      <w:pPr>
+        <w:rPr>
+          <w:rFonts w:ascii="Calibri" w:hAnsi="Calibri" w:cs="Calibri"/>
+          <w:lang w:val="ru-RU"/>
+        </w:rPr>
+      </w:pPr>
+      <w:r>
+        <w:rPr>
+          <w:rFonts w:ascii="Calibri" w:hAnsi="Calibri" w:cs="Calibri"/>
+        </w:rPr>
+        <w:t>Visi Latvijas darbaļaudis!</w:t>
+      </w:r>
+    </w:p>
+    <w:p>
+      <w:pPr>
+        <w:rPr>
+          <w:rFonts w:ascii="Calibri" w:hAnsi="Calibri" w:cs="Calibri"/>
+        </w:rPr>
+      </w:pPr>
+      <w:r>
+        <w:rPr>
+          <w:rFonts w:ascii="Calibri" w:hAnsi="Calibri" w:cs="Calibri"/>
+        </w:rPr>
+        <w:t xml:space="preserve">Imperiālistiskie plēsoņas gatavo jaunu pasaules slaktiņu. </w:t>
+      </w:r>
+      <w:r>
+        <w:rPr>
+          <w:rFonts w:ascii="Calibri" w:hAnsi="Calibri" w:cs="Calibri"/>
+        </w:rPr>
+        <w:t>Japānas</w:t>
+      </w:r>
+      <w:r>
+        <w:rPr>
+          <w:rFonts w:ascii="Calibri" w:hAnsi="Calibri" w:cs="Calibri"/>
+        </w:rPr>
+        <w:t xml:space="preserve"> razbain</w:t>
+      </w:r>
+      <w:proofErr w:type="spellStart"/>
+      <w:r>
+        <w:rPr>
+          <w:rFonts w:ascii="Calibri" w:hAnsi="Calibri" w:cs="Calibri"/>
+        </w:rPr>
+        <w:t>ieciskais</w:t>
+      </w:r>
+      <w:proofErr w:type="spellEnd"/>
+      <w:r>
+        <w:rPr>
+          <w:rFonts w:ascii="Calibri" w:hAnsi="Calibri" w:cs="Calibri"/>
+        </w:rPr>
+        <w:t xml:space="preserve"> militārisms jau vairākus gadus no vietas</w:t>
+      </w:r>
+      <w:r>
+        <w:rPr>
+          <w:rFonts w:ascii="Calibri" w:hAnsi="Calibri" w:cs="Calibri"/>
+        </w:rPr>
+        <w:t xml:space="preserve"> </w:t>
+      </w:r>
+      <w:r>
+        <w:rPr>
+          <w:rFonts w:ascii="Calibri" w:hAnsi="Calibri" w:cs="Calibri"/>
+        </w:rPr>
+        <w:t>slepkavo ķīniešu tautu un laupa tās bagātības. Anglija, Japāna,</w:t>
+      </w:r>
+      <w:r>
+        <w:rPr>
+          <w:rFonts w:ascii="Calibri" w:hAnsi="Calibri" w:cs="Calibri"/>
+        </w:rPr>
+        <w:t xml:space="preserve"> </w:t>
+      </w:r>
+      <w:r>
+        <w:rPr>
+          <w:rFonts w:ascii="Calibri" w:hAnsi="Calibri" w:cs="Calibri"/>
+        </w:rPr>
+        <w:t>Vācija un Polija mēģina izveidot intervences kara bloku pre</w:t>
+      </w:r>
+      <w:r>
+        <w:rPr>
+          <w:rFonts w:ascii="Calibri" w:hAnsi="Calibri" w:cs="Calibri"/>
+        </w:rPr>
+        <w:t xml:space="preserve">t </w:t>
+      </w:r>
+      <w:r>
+        <w:rPr>
+          <w:rFonts w:ascii="Calibri" w:hAnsi="Calibri" w:cs="Calibri"/>
+        </w:rPr>
+        <w:t>SPRS. Fašistisko apvērsumu rīkotājiem Baltijas valstīs ir hitleriskās Vācijas un arī Anglijas tieša aizmugure. Latvija un pārējās</w:t>
+      </w:r>
+      <w:r>
+        <w:rPr>
+          <w:rFonts w:ascii="Calibri" w:hAnsi="Calibri" w:cs="Calibri"/>
+        </w:rPr>
+        <w:t xml:space="preserve"> </w:t>
+      </w:r>
+      <w:r>
+        <w:rPr>
+          <w:rFonts w:ascii="Calibri" w:hAnsi="Calibri" w:cs="Calibri"/>
+        </w:rPr>
+        <w:t xml:space="preserve">Baltijas valstis tiek </w:t>
+      </w:r>
+      <w:r>
+        <w:rPr>
+          <w:rFonts w:ascii="Calibri" w:hAnsi="Calibri" w:cs="Calibri"/>
+        </w:rPr>
+        <w:t xml:space="preserve">bruņotas, </w:t>
+      </w:r>
+      <w:proofErr w:type="spellStart"/>
+      <w:r>
+        <w:rPr>
+          <w:rFonts w:ascii="Calibri" w:hAnsi="Calibri" w:cs="Calibri"/>
+        </w:rPr>
+        <w:t>f</w:t>
+      </w:r>
+      <w:r>
+        <w:rPr>
+          <w:rFonts w:ascii="Calibri" w:hAnsi="Calibri" w:cs="Calibri"/>
+        </w:rPr>
+        <w:t>ašizētas</w:t>
+      </w:r>
+      <w:proofErr w:type="spellEnd"/>
+      <w:r>
+        <w:rPr>
+          <w:rFonts w:ascii="Calibri" w:hAnsi="Calibri" w:cs="Calibri"/>
+        </w:rPr>
+        <w:t xml:space="preserve"> un militarizētas interven</w:t>
+      </w:r>
+      <w:r>
+        <w:rPr>
+          <w:rFonts w:ascii="Calibri" w:hAnsi="Calibri" w:cs="Calibri"/>
+        </w:rPr>
+        <w:t>ces karam pret SPRS. Jauns karš tieši durvju priekšā! Patreizējās</w:t>
+      </w:r>
+      <w:r>
+        <w:t xml:space="preserve"> </w:t>
+      </w:r>
+      <w:r>
+        <w:rPr>
+          <w:rFonts w:ascii="Calibri" w:hAnsi="Calibri" w:cs="Calibri"/>
+        </w:rPr>
+        <w:t>sadursmes hitleriešu lēģerī un Vācijas saimnieciskā katastro</w:t>
+      </w:r>
+      <w:r>
+        <w:rPr>
+          <w:rFonts w:ascii="Calibri" w:hAnsi="Calibri" w:cs="Calibri"/>
+        </w:rPr>
+        <w:t>fa</w:t>
+      </w:r>
+      <w:r>
+        <w:rPr>
+          <w:rFonts w:ascii="Calibri" w:hAnsi="Calibri" w:cs="Calibri"/>
+        </w:rPr>
+        <w:t xml:space="preserve"> </w:t>
+      </w:r>
+      <w:r>
+        <w:rPr>
+          <w:rFonts w:ascii="Calibri" w:hAnsi="Calibri" w:cs="Calibri"/>
+        </w:rPr>
+        <w:t>kara draudus nemazina, bet vēl palielina, jo buržuāzija, redzēdama savu neizbēgamo bankrotu, metīsies akli kara avantūrās.</w:t>
+      </w:r>
+    </w:p>
+    <w:p>
+      <w:pPr>
+        <w:rPr>
+          <w:rFonts w:ascii="Calibri" w:hAnsi="Calibri" w:cs="Calibri"/>
+          <w:lang w:val="ru-RU"/>
+        </w:rPr>
+      </w:pPr>
+      <w:r>
+        <w:rPr>
+          <w:rFonts w:ascii="Calibri" w:hAnsi="Calibri" w:cs="Calibri"/>
+        </w:rPr>
+        <w:t xml:space="preserve">Latvijas jaunatne! Tev ir </w:t>
+      </w:r>
+      <w:proofErr w:type="spellStart"/>
+      <w:r>
+        <w:rPr>
+          <w:rFonts w:ascii="Calibri" w:hAnsi="Calibri" w:cs="Calibri"/>
+        </w:rPr>
+        <w:t>jāzin</w:t>
+      </w:r>
+      <w:proofErr w:type="spellEnd"/>
+      <w:r>
+        <w:rPr>
+          <w:rFonts w:ascii="Calibri" w:hAnsi="Calibri" w:cs="Calibri"/>
+        </w:rPr>
+        <w:t>, ka tie bruņu kreiseri, tanki,</w:t>
+      </w:r>
+      <w:r>
+        <w:rPr>
+          <w:rFonts w:ascii="Calibri" w:hAnsi="Calibri" w:cs="Calibri"/>
+        </w:rPr>
+        <w:t xml:space="preserve"> </w:t>
+      </w:r>
+      <w:r>
+        <w:rPr>
+          <w:rFonts w:ascii="Calibri" w:hAnsi="Calibri" w:cs="Calibri"/>
+        </w:rPr>
+        <w:t>lielgabali, lidmašīnas, indīgās gāzes un lādiņi, kuru jau ir tik</w:t>
+      </w:r>
+      <w:r>
+        <w:t xml:space="preserve"> </w:t>
+      </w:r>
+      <w:r>
+        <w:rPr>
+          <w:rFonts w:ascii="Calibri" w:hAnsi="Calibri" w:cs="Calibri"/>
+        </w:rPr>
+        <w:t>daudz un kurus vēl neredzētā steigā pagatavo visās kapitālistiskajās valstīs, tiks vērsti tieši pret strādniekiem, darbaļaudīm un to</w:t>
+      </w:r>
+      <w:r>
+        <w:rPr>
+          <w:rFonts w:ascii="Calibri" w:hAnsi="Calibri" w:cs="Calibri"/>
+        </w:rPr>
+        <w:t xml:space="preserve"> </w:t>
+      </w:r>
+      <w:r>
+        <w:rPr>
+          <w:rFonts w:ascii="Calibri" w:hAnsi="Calibri" w:cs="Calibri"/>
+        </w:rPr>
+        <w:t>jaunatni visās zemēs. Karā dzīs darbaļaudis, bet buržuāzija rausīs</w:t>
+      </w:r>
+      <w:r>
+        <w:rPr>
+          <w:rFonts w:ascii="Calibri" w:hAnsi="Calibri" w:cs="Calibri"/>
+        </w:rPr>
+        <w:t xml:space="preserve"> </w:t>
+      </w:r>
+      <w:r>
+        <w:rPr>
+          <w:rFonts w:ascii="Calibri" w:hAnsi="Calibri" w:cs="Calibri"/>
+        </w:rPr>
+        <w:t xml:space="preserve">sev neskaitāmas bagātības. Tev ir </w:t>
+      </w:r>
+      <w:proofErr w:type="spellStart"/>
+      <w:r>
+        <w:rPr>
+          <w:rFonts w:ascii="Calibri" w:hAnsi="Calibri" w:cs="Calibri"/>
+        </w:rPr>
+        <w:t>jāzin</w:t>
+      </w:r>
+      <w:proofErr w:type="spellEnd"/>
+      <w:r>
+        <w:rPr>
+          <w:rFonts w:ascii="Calibri" w:hAnsi="Calibri" w:cs="Calibri"/>
+        </w:rPr>
+        <w:t>, ka tie līdzekļi, ko Ul</w:t>
+      </w:r>
+      <w:r>
+        <w:rPr>
+          <w:rFonts w:ascii="Calibri" w:hAnsi="Calibri" w:cs="Calibri"/>
+        </w:rPr>
+        <w:t>maņa-Ba</w:t>
+      </w:r>
+      <w:r>
+        <w:rPr>
+          <w:rFonts w:ascii="Calibri" w:hAnsi="Calibri" w:cs="Calibri"/>
+        </w:rPr>
+        <w:t xml:space="preserve">loža </w:t>
+      </w:r>
+      <w:r>
+        <w:rPr>
+          <w:rFonts w:ascii="Calibri" w:hAnsi="Calibri" w:cs="Calibri"/>
+        </w:rPr>
+        <w:t>valdība šķiež armijas un aizsargu bruņošanai, ap</w:t>
+      </w:r>
+      <w:r>
+        <w:rPr>
+          <w:rFonts w:ascii="Calibri" w:hAnsi="Calibri" w:cs="Calibri"/>
+        </w:rPr>
+        <w:t xml:space="preserve">laupot visplašākās Latvijas iedzīvotāju masas, aplaupot </w:t>
+      </w:r>
+      <w:proofErr w:type="spellStart"/>
+      <w:r>
+        <w:rPr>
+          <w:rFonts w:ascii="Calibri" w:hAnsi="Calibri" w:cs="Calibri"/>
+        </w:rPr>
+        <w:t>slimo</w:t>
+      </w:r>
+      <w:r>
+        <w:rPr>
+          <w:rFonts w:ascii="Calibri" w:hAnsi="Calibri" w:cs="Calibri"/>
+        </w:rPr>
+        <w:t>kasu</w:t>
+      </w:r>
+      <w:proofErr w:type="spellEnd"/>
+      <w:r>
+        <w:rPr>
+          <w:rFonts w:ascii="Calibri" w:hAnsi="Calibri" w:cs="Calibri"/>
+        </w:rPr>
+        <w:t xml:space="preserve">, arodbiedrību un kooperatīvu </w:t>
+      </w:r>
+      <w:r>
+        <w:rPr>
+          <w:rFonts w:ascii="Calibri" w:hAnsi="Calibri" w:cs="Calibri"/>
+        </w:rPr>
+        <w:t>f</w:t>
+      </w:r>
+      <w:r>
+        <w:rPr>
+          <w:rFonts w:ascii="Calibri" w:hAnsi="Calibri" w:cs="Calibri"/>
+        </w:rPr>
+        <w:t>ondus, uzliekot darba zemnie</w:t>
+      </w:r>
+      <w:r>
+        <w:rPr>
+          <w:rFonts w:ascii="Calibri" w:hAnsi="Calibri" w:cs="Calibri"/>
+        </w:rPr>
+        <w:t>kiem jaunas nodevas un klaušas, — ir maksa par iznīcināšanas</w:t>
+      </w:r>
+      <w:r>
+        <w:t xml:space="preserve"> </w:t>
+      </w:r>
+      <w:r>
+        <w:rPr>
+          <w:rFonts w:ascii="Calibri" w:hAnsi="Calibri" w:cs="Calibri"/>
+        </w:rPr>
+        <w:t>ieročiem, kuru stobri vērsti pret SPRS un pašiem Latvijas darbaļaudīm.</w:t>
+      </w:r>
+    </w:p>
+    <w:p>
+      <w:pPr>
+        <w:rPr>
+          <w:rFonts w:ascii="Calibri" w:hAnsi="Calibri" w:cs="Calibri"/>
+          <w:lang w:val="ru-RU"/>
+        </w:rPr>
+      </w:pPr>
+      <w:r>
+        <w:rPr>
+          <w:rFonts w:ascii="Calibri" w:hAnsi="Calibri" w:cs="Calibri"/>
+        </w:rPr>
+        <w:t xml:space="preserve">Tev ir </w:t>
+      </w:r>
+      <w:proofErr w:type="spellStart"/>
+      <w:r>
+        <w:rPr>
+          <w:rFonts w:ascii="Calibri" w:hAnsi="Calibri" w:cs="Calibri"/>
+        </w:rPr>
+        <w:t>jāzin</w:t>
+      </w:r>
+      <w:proofErr w:type="spellEnd"/>
+      <w:r>
+        <w:rPr>
+          <w:rFonts w:ascii="Calibri" w:hAnsi="Calibri" w:cs="Calibri"/>
+        </w:rPr>
+        <w:t>, ka Ulmanis ar Hitlera palīdzību izveda fašistisko</w:t>
+      </w:r>
+      <w:r>
+        <w:rPr>
+          <w:rFonts w:ascii="Calibri" w:hAnsi="Calibri" w:cs="Calibri"/>
+          <w:lang w:val="ru-RU"/>
+        </w:rPr>
+        <w:t xml:space="preserve"> </w:t>
+      </w:r>
+      <w:r>
+        <w:rPr>
+          <w:rFonts w:ascii="Calibri" w:hAnsi="Calibri" w:cs="Calibri"/>
+        </w:rPr>
+        <w:t>apvērsumu un roku rokā ar vācu baroniem steidz Latvijas sagata</w:t>
+      </w:r>
+      <w:r>
+        <w:rPr>
+          <w:rFonts w:ascii="Calibri" w:hAnsi="Calibri" w:cs="Calibri"/>
+        </w:rPr>
+        <w:t>vošanu par pretpadomju kara placdarmu un Latvijas pārdošanu</w:t>
+      </w:r>
+      <w:r>
+        <w:rPr>
+          <w:rFonts w:ascii="Calibri" w:hAnsi="Calibri" w:cs="Calibri"/>
+          <w:lang w:val="ru-RU"/>
+        </w:rPr>
+        <w:t xml:space="preserve"> </w:t>
+      </w:r>
+      <w:r>
+        <w:rPr>
+          <w:rFonts w:ascii="Calibri" w:hAnsi="Calibri" w:cs="Calibri"/>
+        </w:rPr>
+        <w:t xml:space="preserve">hitleriskajai Vācijai. Tev ir </w:t>
+      </w:r>
+      <w:proofErr w:type="spellStart"/>
+      <w:r>
+        <w:rPr>
+          <w:rFonts w:ascii="Calibri" w:hAnsi="Calibri" w:cs="Calibri"/>
+        </w:rPr>
+        <w:t>jāzin</w:t>
+      </w:r>
+      <w:proofErr w:type="spellEnd"/>
+      <w:r>
+        <w:rPr>
+          <w:rFonts w:ascii="Calibri" w:hAnsi="Calibri" w:cs="Calibri"/>
+        </w:rPr>
+        <w:t>, ka šovinisms un nacionālisms,</w:t>
+      </w:r>
+      <w:r>
+        <w:rPr>
+          <w:rFonts w:ascii="Calibri" w:hAnsi="Calibri" w:cs="Calibri"/>
+        </w:rPr>
+        <w:t xml:space="preserve"> </w:t>
+      </w:r>
+      <w:r>
+        <w:rPr>
+          <w:rFonts w:ascii="Calibri" w:hAnsi="Calibri" w:cs="Calibri"/>
+        </w:rPr>
+        <w:t>ko kultivē jaunatnē fašisti, stādot vienu nāciju augstāk par otru,</w:t>
+      </w:r>
+      <w:r>
+        <w:rPr>
+          <w:rFonts w:ascii="Calibri" w:hAnsi="Calibri" w:cs="Calibri"/>
+        </w:rPr>
+        <w:t xml:space="preserve"> </w:t>
+      </w:r>
+      <w:r>
+        <w:rPr>
+          <w:rFonts w:ascii="Calibri" w:hAnsi="Calibri" w:cs="Calibri"/>
+        </w:rPr>
+        <w:t>rīdot vienas zemes tautu pret otru, un ka SPRS sasniegumu un</w:t>
+      </w:r>
+      <w:r>
+        <w:rPr>
+          <w:rFonts w:ascii="Calibri" w:hAnsi="Calibri" w:cs="Calibri"/>
+        </w:rPr>
+        <w:t xml:space="preserve"> </w:t>
+      </w:r>
+      <w:r>
+        <w:rPr>
+          <w:rFonts w:ascii="Calibri" w:hAnsi="Calibri" w:cs="Calibri"/>
+        </w:rPr>
+        <w:t>konsekventās miera politikas noriešana, ko piekopj ne vien visa</w:t>
+      </w:r>
+      <w:r>
+        <w:rPr>
+          <w:rFonts w:ascii="Calibri" w:hAnsi="Calibri" w:cs="Calibri"/>
+        </w:rPr>
+        <w:t xml:space="preserve"> </w:t>
+      </w:r>
+      <w:r>
+        <w:rPr>
+          <w:rFonts w:ascii="Calibri" w:hAnsi="Calibri" w:cs="Calibri"/>
+        </w:rPr>
+        <w:t>buržuāzija, bet arī sociāldemokrātu līderi, — ir tieša masu ideoloģiskā sagatavošana imperiālistiskam un intervences karam pret</w:t>
+      </w:r>
+      <w:r>
+        <w:rPr>
+          <w:rFonts w:ascii="Calibri" w:hAnsi="Calibri" w:cs="Calibri"/>
+        </w:rPr>
+        <w:t xml:space="preserve"> </w:t>
+      </w:r>
+      <w:r>
+        <w:rPr>
+          <w:rFonts w:ascii="Calibri" w:hAnsi="Calibri" w:cs="Calibri"/>
+        </w:rPr>
+        <w:t xml:space="preserve">SPRS. Uz Latvijas sociāldemokrātiju gulstas atbildība par </w:t>
+      </w:r>
+      <w:r>
+        <w:rPr>
+          <w:rFonts w:ascii="Calibri" w:hAnsi="Calibri" w:cs="Calibri"/>
+        </w:rPr>
+        <w:t>masu</w:t>
+      </w:r>
+      <w:r>
+        <w:rPr>
+          <w:rFonts w:ascii="Calibri" w:hAnsi="Calibri" w:cs="Calibri"/>
+        </w:rPr>
+        <w:t xml:space="preserve"> </w:t>
+      </w:r>
+      <w:r>
+        <w:rPr>
+          <w:rFonts w:ascii="Calibri" w:hAnsi="Calibri" w:cs="Calibri"/>
+        </w:rPr>
+        <w:t>uzmanības iemidzināšanu pret augošiem intervences draudiem, p</w:t>
+      </w:r>
+      <w:r>
+        <w:rPr>
+          <w:rFonts w:ascii="Calibri" w:hAnsi="Calibri" w:cs="Calibri"/>
+        </w:rPr>
+        <w:t xml:space="preserve">ar </w:t>
+      </w:r>
+      <w:r>
+        <w:rPr>
+          <w:rFonts w:ascii="Calibri" w:hAnsi="Calibri" w:cs="Calibri"/>
+        </w:rPr>
+        <w:t>masu atturēšanu no aktīvas revolucionāras cīņas, par naida kur</w:t>
+      </w:r>
+      <w:r>
+        <w:rPr>
+          <w:rFonts w:ascii="Calibri" w:hAnsi="Calibri" w:cs="Calibri"/>
+        </w:rPr>
+        <w:t xml:space="preserve">ināšanu </w:t>
+      </w:r>
+      <w:r>
+        <w:rPr>
+          <w:rFonts w:ascii="Calibri" w:hAnsi="Calibri" w:cs="Calibri"/>
+        </w:rPr>
+        <w:t>pret SPRS iekārtu un miera garantijas soļiem, par aktīvu</w:t>
+      </w:r>
+      <w:r>
+        <w:rPr>
+          <w:rFonts w:ascii="Calibri" w:hAnsi="Calibri" w:cs="Calibri"/>
+        </w:rPr>
+        <w:t xml:space="preserve"> </w:t>
+      </w:r>
+      <w:r>
+        <w:rPr>
+          <w:rFonts w:ascii="Calibri" w:hAnsi="Calibri" w:cs="Calibri"/>
+        </w:rPr>
+        <w:t>līdzdalību buržuāziskās armijas stiprināšanā un izveidošanā.</w:t>
+      </w:r>
+    </w:p>
+    <w:p>
+      <w:pPr>
+        <w:rPr>
+          <w:rFonts w:ascii="Calibri" w:hAnsi="Calibri" w:cs="Calibri"/>
+          <w:lang w:val="ru-RU"/>
+        </w:rPr>
+      </w:pPr>
+      <w:r>
+        <w:rPr>
+          <w:rFonts w:ascii="Calibri" w:hAnsi="Calibri" w:cs="Calibri"/>
+        </w:rPr>
+        <w:t>Jaunatne! Ko tev ir tūlīt jādara, lai tu varētu pielikt visus savus</w:t>
+      </w:r>
+      <w:r>
+        <w:rPr>
+          <w:rFonts w:ascii="Calibri" w:hAnsi="Calibri" w:cs="Calibri"/>
+        </w:rPr>
+        <w:t xml:space="preserve"> </w:t>
+      </w:r>
+      <w:r>
+        <w:rPr>
+          <w:rFonts w:ascii="Calibri" w:hAnsi="Calibri" w:cs="Calibri"/>
+        </w:rPr>
+        <w:t>spēkus gatavojamā slaktiņa novēršanai?</w:t>
+      </w:r>
+    </w:p>
+    <w:p>
+      <w:pPr>
+        <w:rPr>
+          <w:rFonts w:ascii="Calibri" w:hAnsi="Calibri" w:cs="Calibri"/>
+        </w:rPr>
+      </w:pPr>
+      <w:r>
+        <w:rPr>
+          <w:rFonts w:ascii="Calibri" w:hAnsi="Calibri" w:cs="Calibri"/>
+        </w:rPr>
+        <w:t xml:space="preserve">Tūlīt tev jāslēdzas tanī pretkara un </w:t>
+      </w:r>
+      <w:proofErr w:type="spellStart"/>
+      <w:r>
+        <w:rPr>
+          <w:rFonts w:ascii="Calibri" w:hAnsi="Calibri" w:cs="Calibri"/>
+        </w:rPr>
+        <w:t>pretfašisma</w:t>
+      </w:r>
+      <w:proofErr w:type="spellEnd"/>
+      <w:r>
+        <w:rPr>
+          <w:rFonts w:ascii="Calibri" w:hAnsi="Calibri" w:cs="Calibri"/>
+        </w:rPr>
+        <w:t xml:space="preserve"> cīņas </w:t>
+      </w:r>
+      <w:r>
+        <w:rPr>
+          <w:rFonts w:ascii="Calibri" w:hAnsi="Calibri" w:cs="Calibri"/>
+          <w:lang w:val="en-US"/>
+        </w:rPr>
+        <w:t>front</w:t>
+      </w:r>
+      <w:r>
+        <w:rPr>
+          <w:rFonts w:ascii="Calibri" w:hAnsi="Calibri" w:cs="Calibri"/>
+          <w:lang w:val="ru-RU"/>
+        </w:rPr>
+        <w:t>ē</w:t>
+      </w:r>
+      <w:r>
+        <w:rPr>
+          <w:rFonts w:ascii="Calibri" w:hAnsi="Calibri" w:cs="Calibri"/>
+        </w:rPr>
+        <w:t>,</w:t>
+      </w:r>
+      <w:r>
+        <w:rPr>
+          <w:rFonts w:ascii="Calibri" w:hAnsi="Calibri" w:cs="Calibri"/>
+        </w:rPr>
+        <w:t xml:space="preserve"> </w:t>
+      </w:r>
+      <w:r>
+        <w:rPr>
+          <w:rFonts w:ascii="Calibri" w:hAnsi="Calibri" w:cs="Calibri"/>
+        </w:rPr>
+        <w:t>ko organizē un vada Latvijas Kompartija un komjaunatnē!</w:t>
+      </w:r>
+      <w:r>
+        <w:rPr>
+          <w:rFonts w:ascii="Calibri" w:hAnsi="Calibri" w:cs="Calibri"/>
+        </w:rPr>
+        <w:t xml:space="preserve"> </w:t>
+      </w:r>
+      <w:r>
+        <w:rPr>
+          <w:rFonts w:ascii="Calibri" w:hAnsi="Calibri" w:cs="Calibri"/>
+        </w:rPr>
+        <w:t xml:space="preserve">1. augustā — Starptautiskajā proletariāta pretkara un </w:t>
+      </w:r>
+      <w:proofErr w:type="spellStart"/>
+      <w:r>
+        <w:rPr>
+          <w:rFonts w:ascii="Calibri" w:hAnsi="Calibri" w:cs="Calibri"/>
+        </w:rPr>
+        <w:t>pretfašisma</w:t>
+      </w:r>
+      <w:proofErr w:type="spellEnd"/>
+      <w:r>
+        <w:rPr>
+          <w:rFonts w:ascii="Calibri" w:hAnsi="Calibri" w:cs="Calibri"/>
+        </w:rPr>
+        <w:t xml:space="preserve"> </w:t>
+      </w:r>
+      <w:r>
+        <w:rPr>
+          <w:rFonts w:ascii="Calibri" w:hAnsi="Calibri" w:cs="Calibri"/>
+        </w:rPr>
+        <w:t>cīņas dienā sasauciet uzņēmumos un citās darba vietās sapulces,</w:t>
+      </w:r>
+      <w:r>
+        <w:rPr>
+          <w:rFonts w:ascii="Calibri" w:hAnsi="Calibri" w:cs="Calibri"/>
+        </w:rPr>
+        <w:t xml:space="preserve"> </w:t>
+      </w:r>
+      <w:r>
+        <w:rPr>
+          <w:rFonts w:ascii="Calibri" w:hAnsi="Calibri" w:cs="Calibri"/>
+        </w:rPr>
+        <w:t>apspriedes, mītiņus, organizējiet streikus un demonstrācijas!</w:t>
+      </w:r>
+    </w:p>
+    <w:p>
+      <w:pPr>
+        <w:rPr>
+          <w:rFonts w:ascii="Calibri" w:hAnsi="Calibri" w:cs="Calibri"/>
+        </w:rPr>
+      </w:pPr>
+      <w:r>
+        <w:rPr>
+          <w:rFonts w:ascii="Calibri" w:hAnsi="Calibri" w:cs="Calibri"/>
+        </w:rPr>
+        <w:t xml:space="preserve">Dibināsim darba vietās pretkara un </w:t>
+      </w:r>
+      <w:proofErr w:type="spellStart"/>
+      <w:r>
+        <w:rPr>
+          <w:rFonts w:ascii="Calibri" w:hAnsi="Calibri" w:cs="Calibri"/>
+        </w:rPr>
+        <w:t>pret</w:t>
+      </w:r>
+      <w:r>
+        <w:rPr>
+          <w:rFonts w:ascii="Calibri" w:hAnsi="Calibri" w:cs="Calibri"/>
+        </w:rPr>
+        <w:t>f</w:t>
+      </w:r>
+      <w:r>
+        <w:rPr>
+          <w:rFonts w:ascii="Calibri" w:hAnsi="Calibri" w:cs="Calibri"/>
+        </w:rPr>
+        <w:t>ašisma</w:t>
+      </w:r>
+      <w:proofErr w:type="spellEnd"/>
+      <w:r>
+        <w:rPr>
+          <w:rFonts w:ascii="Calibri" w:hAnsi="Calibri" w:cs="Calibri"/>
+        </w:rPr>
+        <w:t xml:space="preserve"> cīņas komite</w:t>
+      </w:r>
+      <w:r>
+        <w:rPr>
+          <w:rFonts w:ascii="Calibri" w:hAnsi="Calibri" w:cs="Calibri"/>
+        </w:rPr>
+        <w:t>jas. Vienoti uzstāsimies pret Ulmaņa valdības un viņas fašistisko</w:t>
+      </w:r>
+      <w:r>
+        <w:t xml:space="preserve"> </w:t>
+      </w:r>
+      <w:r>
+        <w:rPr>
+          <w:rFonts w:ascii="Calibri" w:hAnsi="Calibri" w:cs="Calibri"/>
+        </w:rPr>
+        <w:t xml:space="preserve">bandu zvērisko teroru, pret viņu nodomiem pārdot mūs hitleriskās Vācijas intervences gatavotājiem un nodot vācu baronu </w:t>
+      </w:r>
+      <w:r>
+        <w:rPr>
+          <w:rFonts w:ascii="Calibri" w:hAnsi="Calibri" w:cs="Calibri"/>
+        </w:rPr>
+        <w:t>verdzībā</w:t>
+      </w:r>
+      <w:r>
+        <w:rPr>
+          <w:rFonts w:ascii="Calibri" w:hAnsi="Calibri" w:cs="Calibri"/>
+        </w:rPr>
+        <w:t>! Nepieļausim pārvērst skolas un jaunatnes masu organi</w:t>
+      </w:r>
+      <w:r>
+        <w:rPr>
+          <w:rFonts w:ascii="Calibri" w:hAnsi="Calibri" w:cs="Calibri"/>
+        </w:rPr>
+        <w:t>z</w:t>
+      </w:r>
+      <w:r>
+        <w:rPr>
+          <w:rFonts w:ascii="Calibri" w:hAnsi="Calibri" w:cs="Calibri"/>
+        </w:rPr>
+        <w:t xml:space="preserve">ācijas par militārās dresūras iestādēm. Padzīsim no tām </w:t>
+      </w:r>
+      <w:r>
+        <w:rPr>
+          <w:rFonts w:ascii="Calibri" w:hAnsi="Calibri" w:cs="Calibri"/>
+        </w:rPr>
+        <w:t>f</w:t>
+      </w:r>
+      <w:r>
+        <w:rPr>
+          <w:rFonts w:ascii="Calibri" w:hAnsi="Calibri" w:cs="Calibri"/>
+        </w:rPr>
+        <w:t>ašistiskos</w:t>
+      </w:r>
+      <w:r>
+        <w:rPr>
+          <w:rFonts w:ascii="Calibri" w:hAnsi="Calibri" w:cs="Calibri"/>
+        </w:rPr>
+        <w:t xml:space="preserve"> </w:t>
+      </w:r>
+      <w:r>
+        <w:rPr>
+          <w:rFonts w:ascii="Calibri" w:hAnsi="Calibri" w:cs="Calibri"/>
+        </w:rPr>
+        <w:t xml:space="preserve">virsniekus un aizsargus. Nepieļausim ar </w:t>
+      </w:r>
+      <w:proofErr w:type="spellStart"/>
+      <w:r>
+        <w:rPr>
+          <w:rFonts w:ascii="Calibri" w:hAnsi="Calibri" w:cs="Calibri"/>
+        </w:rPr>
+        <w:t>slimokasu</w:t>
+      </w:r>
+      <w:proofErr w:type="spellEnd"/>
+      <w:r>
+        <w:rPr>
+          <w:rFonts w:ascii="Calibri" w:hAnsi="Calibri" w:cs="Calibri"/>
+        </w:rPr>
+        <w:t>, arodbiedrību,</w:t>
+      </w:r>
+      <w:r>
+        <w:rPr>
+          <w:rFonts w:ascii="Calibri" w:hAnsi="Calibri" w:cs="Calibri"/>
+        </w:rPr>
+        <w:t xml:space="preserve"> </w:t>
+      </w:r>
+      <w:r>
+        <w:rPr>
+          <w:rFonts w:ascii="Calibri" w:hAnsi="Calibri" w:cs="Calibri"/>
+        </w:rPr>
+        <w:t>kooperatīvu un citām strādnieku organizācijām nolaupītiem līdzekļiem bruņot aizsargus. Neļausim kara materiālu ievešanu Latvijā,</w:t>
+      </w:r>
+      <w:r>
+        <w:rPr>
+          <w:rFonts w:ascii="Calibri" w:hAnsi="Calibri" w:cs="Calibri"/>
+        </w:rPr>
+        <w:t xml:space="preserve"> </w:t>
+      </w:r>
+      <w:r>
+        <w:rPr>
+          <w:rFonts w:ascii="Calibri" w:hAnsi="Calibri" w:cs="Calibri"/>
+        </w:rPr>
+        <w:t>ko pastiprinājusi pēdējā laikā Latvijas valdība. Nepielaidīsim</w:t>
+      </w:r>
+      <w:r>
+        <w:rPr>
+          <w:rFonts w:ascii="Calibri" w:hAnsi="Calibri" w:cs="Calibri"/>
+        </w:rPr>
+        <w:t xml:space="preserve"> </w:t>
+      </w:r>
+      <w:r>
+        <w:rPr>
+          <w:rFonts w:ascii="Calibri" w:hAnsi="Calibri" w:cs="Calibri"/>
+        </w:rPr>
+        <w:t>jaunu darbaļaužu masu slepkavošanu un brāļu karu pret SPRS,</w:t>
+      </w:r>
+      <w:r>
+        <w:rPr>
+          <w:rFonts w:ascii="Calibri" w:hAnsi="Calibri" w:cs="Calibri"/>
+        </w:rPr>
+        <w:t xml:space="preserve"> </w:t>
+      </w:r>
+      <w:r>
+        <w:rPr>
+          <w:rFonts w:ascii="Calibri" w:hAnsi="Calibri" w:cs="Calibri"/>
+        </w:rPr>
+        <w:t>kas ir vienīgā darbaļaužu tēvija. Vērsīsim ieročus pret pašu buržuāziju, pārvēršot imperiālistisko karu pilsoņu karā par Padomju</w:t>
+      </w:r>
+      <w:r>
+        <w:rPr>
+          <w:rFonts w:ascii="Calibri" w:hAnsi="Calibri" w:cs="Calibri"/>
+        </w:rPr>
+        <w:t xml:space="preserve"> </w:t>
+      </w:r>
+      <w:r>
+        <w:rPr>
+          <w:rFonts w:ascii="Calibri" w:hAnsi="Calibri" w:cs="Calibri"/>
+        </w:rPr>
+        <w:t>Latviju, ja buržuāzija mūs dzīs pret SPRS vai citā imperiālistiskā</w:t>
+      </w:r>
+      <w:r>
+        <w:rPr>
+          <w:rFonts w:ascii="Calibri" w:hAnsi="Calibri" w:cs="Calibri"/>
+        </w:rPr>
+        <w:t xml:space="preserve"> </w:t>
+      </w:r>
+      <w:r>
+        <w:rPr>
+          <w:rFonts w:ascii="Calibri" w:hAnsi="Calibri" w:cs="Calibri"/>
+        </w:rPr>
+        <w:t xml:space="preserve">karā! </w:t>
+      </w:r>
+      <w:r>
+        <w:rPr>
+          <w:rFonts w:ascii="Calibri" w:hAnsi="Calibri" w:cs="Calibri"/>
+        </w:rPr>
+        <w:lastRenderedPageBreak/>
+        <w:t>Cīnīsimies pret darba algas nosišanu, kas jau pieteikta dažās kokzāģētavās un šoseju strādniekiem. Cīnīsimies pret komu</w:t>
+      </w:r>
+      <w:r>
+        <w:rPr>
+          <w:rFonts w:ascii="Calibri" w:hAnsi="Calibri" w:cs="Calibri"/>
+        </w:rPr>
+        <w:t>n</w:t>
+      </w:r>
+      <w:r>
+        <w:rPr>
+          <w:rFonts w:ascii="Calibri" w:hAnsi="Calibri" w:cs="Calibri"/>
+        </w:rPr>
+        <w:t>istisko, sociāldemokrātisko, bezpartejisko u. c. strādnieku terori</w:t>
+      </w:r>
+      <w:r>
+        <w:rPr>
+          <w:rFonts w:ascii="Calibri" w:hAnsi="Calibri" w:cs="Calibri"/>
+        </w:rPr>
+        <w:t>z</w:t>
+      </w:r>
+      <w:r>
+        <w:rPr>
+          <w:rFonts w:ascii="Calibri" w:hAnsi="Calibri" w:cs="Calibri"/>
+        </w:rPr>
+        <w:t>ēšanu un atlaišanu no darba. Izbeigt strādnieku bērnu izdzīšanu</w:t>
+      </w:r>
+      <w:r>
+        <w:rPr>
+          <w:rFonts w:ascii="Calibri" w:hAnsi="Calibri" w:cs="Calibri"/>
+        </w:rPr>
+        <w:t xml:space="preserve"> </w:t>
+      </w:r>
+      <w:r>
+        <w:rPr>
+          <w:rFonts w:ascii="Calibri" w:hAnsi="Calibri" w:cs="Calibri"/>
+        </w:rPr>
+        <w:t xml:space="preserve">verdzībā pie lauku budžiem. Izbeigt arodbiedrību, </w:t>
+      </w:r>
+      <w:proofErr w:type="spellStart"/>
+      <w:r>
+        <w:rPr>
+          <w:rFonts w:ascii="Calibri" w:hAnsi="Calibri" w:cs="Calibri"/>
+        </w:rPr>
+        <w:t>slimokasu</w:t>
+      </w:r>
+      <w:proofErr w:type="spellEnd"/>
+      <w:r>
+        <w:rPr>
+          <w:rFonts w:ascii="Calibri" w:hAnsi="Calibri" w:cs="Calibri"/>
+        </w:rPr>
+        <w:t xml:space="preserve"> un</w:t>
+      </w:r>
+      <w:r>
+        <w:rPr>
+          <w:rFonts w:ascii="Calibri" w:hAnsi="Calibri" w:cs="Calibri"/>
+        </w:rPr>
+        <w:t xml:space="preserve"> </w:t>
+      </w:r>
+      <w:r>
+        <w:rPr>
+          <w:rFonts w:ascii="Calibri" w:hAnsi="Calibri" w:cs="Calibri"/>
+        </w:rPr>
+        <w:t xml:space="preserve">kooperatīvu graušanu. Izvākt aizsargus no tautas namiem. Atsvabināt visus politieslodzītos. Brīvību strādnieku-zemnieku </w:t>
+      </w:r>
+      <w:r>
+        <w:rPr>
+          <w:rFonts w:ascii="Calibri" w:hAnsi="Calibri" w:cs="Calibri"/>
+        </w:rPr>
+        <w:t>f</w:t>
+      </w:r>
+      <w:r>
+        <w:rPr>
+          <w:rFonts w:ascii="Calibri" w:hAnsi="Calibri" w:cs="Calibri"/>
+        </w:rPr>
+        <w:t>rakcijas</w:t>
+      </w:r>
+      <w:r>
+        <w:rPr>
+          <w:rFonts w:ascii="Calibri" w:hAnsi="Calibri" w:cs="Calibri"/>
+        </w:rPr>
+        <w:t xml:space="preserve"> </w:t>
+      </w:r>
+      <w:r>
+        <w:rPr>
+          <w:rFonts w:ascii="Calibri" w:hAnsi="Calibri" w:cs="Calibri"/>
+        </w:rPr>
+        <w:t xml:space="preserve">deputātiem. Brīvību vācu komunistu vadonim b. </w:t>
+      </w:r>
+      <w:proofErr w:type="spellStart"/>
+      <w:r>
+        <w:rPr>
+          <w:rFonts w:ascii="Calibri" w:hAnsi="Calibri" w:cs="Calibri"/>
+        </w:rPr>
+        <w:t>Telmanim</w:t>
+      </w:r>
+      <w:proofErr w:type="spellEnd"/>
+      <w:r>
+        <w:rPr>
+          <w:rFonts w:ascii="Calibri" w:hAnsi="Calibri" w:cs="Calibri"/>
+        </w:rPr>
+        <w:t>.</w:t>
+      </w:r>
+    </w:p>
+    <w:p>
+      <w:pPr>
+        <w:rPr>
+          <w:rFonts w:ascii="Calibri" w:hAnsi="Calibri" w:cs="Calibri"/>
+        </w:rPr>
+      </w:pPr>
+      <w:r>
+        <w:rPr>
+          <w:rFonts w:ascii="Calibri" w:hAnsi="Calibri" w:cs="Calibri"/>
+        </w:rPr>
+        <w:t xml:space="preserve">Nost Ulmaņa-Baloža </w:t>
+      </w:r>
+      <w:r>
+        <w:rPr>
+          <w:rFonts w:ascii="Calibri" w:hAnsi="Calibri" w:cs="Calibri"/>
+        </w:rPr>
+        <w:t>f</w:t>
+      </w:r>
+      <w:r>
+        <w:rPr>
+          <w:rFonts w:ascii="Calibri" w:hAnsi="Calibri" w:cs="Calibri"/>
+        </w:rPr>
+        <w:t>ašisma un kara avantūru kliķi!</w:t>
+      </w:r>
+    </w:p>
+    <w:p>
+      <w:pPr>
+        <w:rPr>
+          <w:rFonts w:ascii="Calibri" w:hAnsi="Calibri" w:cs="Calibri"/>
+        </w:rPr>
+      </w:pPr>
+      <w:r>
+        <w:rPr>
+          <w:rFonts w:ascii="Calibri" w:hAnsi="Calibri" w:cs="Calibri"/>
+        </w:rPr>
+        <w:t>Nost kara gatavotājus pret SPRS!</w:t>
+      </w:r>
+    </w:p>
+    <w:p>
+      <w:pPr>
+        <w:rPr>
+          <w:rFonts w:ascii="Calibri" w:hAnsi="Calibri" w:cs="Calibri"/>
+        </w:rPr>
+      </w:pPr>
+      <w:r>
+        <w:rPr>
+          <w:rFonts w:ascii="Calibri" w:hAnsi="Calibri" w:cs="Calibri"/>
+        </w:rPr>
+        <w:t xml:space="preserve">Lai dzīvo 1. augusts, revolucionārā pretkara un </w:t>
+      </w:r>
+      <w:proofErr w:type="spellStart"/>
+      <w:r>
+        <w:rPr>
+          <w:rFonts w:ascii="Calibri" w:hAnsi="Calibri" w:cs="Calibri"/>
+        </w:rPr>
+        <w:t>pret</w:t>
+      </w:r>
+      <w:r>
+        <w:rPr>
+          <w:rFonts w:ascii="Calibri" w:hAnsi="Calibri" w:cs="Calibri"/>
+        </w:rPr>
+        <w:t>f</w:t>
+      </w:r>
+      <w:r>
+        <w:rPr>
+          <w:rFonts w:ascii="Calibri" w:hAnsi="Calibri" w:cs="Calibri"/>
+        </w:rPr>
+        <w:t>ašisma</w:t>
+      </w:r>
+      <w:proofErr w:type="spellEnd"/>
+      <w:r>
+        <w:rPr>
+          <w:rFonts w:ascii="Calibri" w:hAnsi="Calibri" w:cs="Calibri"/>
+        </w:rPr>
+        <w:t xml:space="preserve"> </w:t>
+      </w:r>
+      <w:r>
+        <w:rPr>
+          <w:rFonts w:ascii="Calibri" w:hAnsi="Calibri" w:cs="Calibri"/>
+        </w:rPr>
+        <w:t>cīņas diena!</w:t>
+      </w:r>
+    </w:p>
+    <w:p>
+      <w:pPr>
+        <w:rPr>
+          <w:rFonts w:ascii="Calibri" w:hAnsi="Calibri" w:cs="Calibri"/>
+        </w:rPr>
+      </w:pPr>
+      <w:r>
+        <w:rPr>
+          <w:rFonts w:ascii="Calibri" w:hAnsi="Calibri" w:cs="Calibri"/>
+        </w:rPr>
+        <w:t xml:space="preserve">Lai dzīvo revolucionārā cīņas </w:t>
+      </w:r>
+      <w:r>
+        <w:rPr>
+          <w:rFonts w:ascii="Calibri" w:hAnsi="Calibri" w:cs="Calibri"/>
+        </w:rPr>
+        <w:t>f</w:t>
+      </w:r>
+      <w:r>
+        <w:rPr>
+          <w:rFonts w:ascii="Calibri" w:hAnsi="Calibri" w:cs="Calibri"/>
+        </w:rPr>
+        <w:t>ronte par Padomju Latviju!</w:t>
+      </w:r>
+    </w:p>
+    <w:p>
+      <w:pPr>
+        <w:rPr>
+          <w:rFonts w:ascii="Calibri" w:hAnsi="Calibri" w:cs="Calibri"/>
+        </w:rPr>
+      </w:pPr>
+    </w:p>
+    <w:p>
+      <w:pPr>
+        <w:rPr>
+          <w:rFonts w:ascii="Calibri" w:hAnsi="Calibri" w:cs="Calibri"/>
+          <w:lang w:val="ru-RU"/>
+        </w:rPr>
+      </w:pPr>
+      <w:r>
+        <w:rPr>
+          <w:rFonts w:ascii="Calibri" w:hAnsi="Calibri" w:cs="Calibri"/>
+        </w:rPr>
+        <w:t xml:space="preserve">Latv. </w:t>
+      </w:r>
+      <w:proofErr w:type="spellStart"/>
+      <w:r>
+        <w:rPr>
+          <w:rFonts w:ascii="Calibri" w:hAnsi="Calibri" w:cs="Calibri"/>
+        </w:rPr>
+        <w:t>Komun</w:t>
+      </w:r>
+      <w:proofErr w:type="spellEnd"/>
+      <w:r>
+        <w:rPr>
+          <w:rFonts w:ascii="Calibri" w:hAnsi="Calibri" w:cs="Calibri"/>
+        </w:rPr>
+        <w:t>. jaunatnes savienības</w:t>
+      </w:r>
+      <w:r>
+        <w:rPr>
+          <w:rFonts w:ascii="Calibri" w:hAnsi="Calibri" w:cs="Calibri"/>
+        </w:rPr>
+        <w:t xml:space="preserve"> </w:t>
+      </w:r>
+      <w:r>
+        <w:rPr>
+          <w:rFonts w:ascii="Calibri" w:hAnsi="Calibri" w:cs="Calibri"/>
+        </w:rPr>
+        <w:t>Centrālkomiteja</w:t>
       </w:r>
     </w:p>
     <w:sectPr>

</xml_diff>

<commit_message>
Add 50th leaflet to corpus
</commit_message>
<xml_diff>
--- a/for_editing/revl-all-LKP_leaflets-1934-1940.docx
+++ b/for_editing/revl-all-LKP_leaflets-1934-1940.docx
@@ -48649,7 +48649,7 @@
       <w:pPr>
         <w:rPr>
           <w:rFonts w:ascii="Calibri" w:hAnsi="Calibri" w:cs="Calibri"/>
-          <w:lang w:val="ru-RU"/>
+          <w:lang w:val="en-US"/>
         </w:rPr>
       </w:pPr>
       <w:r>
@@ -48663,7 +48663,7 @@
       <w:pPr>
         <w:rPr>
           <w:rFonts w:ascii="Calibri" w:hAnsi="Calibri" w:cs="Calibri"/>
-          <w:lang w:val="ru-RU"/>
+          <w:lang w:val="en-US"/>
         </w:rPr>
       </w:pPr>
     </w:p>
@@ -49263,6 +49263,7 @@
       <w:pPr>
         <w:rPr>
           <w:rFonts w:ascii="Calibri" w:hAnsi="Calibri" w:cs="Calibri"/>
+          <w:lang w:val="ru-RU"/>
         </w:rPr>
       </w:pPr>
       <w:r>
@@ -49282,6 +49283,2091 @@
           <w:rFonts w:ascii="Calibri" w:hAnsi="Calibri" w:cs="Calibri"/>
         </w:rPr>
         <w:t>Centrālkomiteja</w:t>
+      </w:r>
+    </w:p>
+    <w:p>
+      <w:pPr>
+        <w:rPr>
+          <w:rFonts w:ascii="Calibri" w:hAnsi="Calibri" w:cs="Calibri"/>
+          <w:lang w:val="ru-RU"/>
+        </w:rPr>
+      </w:pPr>
+    </w:p>
+    <w:p>
+      <w:pPr>
+        <w:rPr>
+          <w:rFonts w:ascii="Calibri" w:hAnsi="Calibri" w:cs="Calibri"/>
+          <w:lang w:val="en-US"/>
+        </w:rPr>
+      </w:pPr>
+      <w:r>
+        <w:rPr>
+          <w:rFonts w:ascii="Calibri" w:hAnsi="Calibri" w:cs="Calibri"/>
+        </w:rPr>
+        <w:t xml:space="preserve">id: </w:t>
+      </w:r>
+      <w:r>
+        <w:rPr>
+          <w:rFonts w:ascii="Calibri" w:hAnsi="Calibri" w:cs="Calibri"/>
+          <w:lang w:val="en-US"/>
+        </w:rPr>
+        <w:t>50</w:t>
+      </w:r>
+    </w:p>
+    <w:p>
+      <w:pPr>
+        <w:rPr>
+          <w:rFonts w:ascii="Calibri" w:hAnsi="Calibri" w:cs="Calibri"/>
+          <w:lang w:val="en-US"/>
+        </w:rPr>
+      </w:pPr>
+      <w:r>
+        <w:rPr>
+          <w:rFonts w:ascii="Calibri" w:hAnsi="Calibri" w:cs="Calibri"/>
+        </w:rPr>
+        <w:t>file_name: revl-n0</w:t>
+      </w:r>
+      <w:r>
+        <w:rPr>
+          <w:rFonts w:ascii="Calibri" w:hAnsi="Calibri" w:cs="Calibri"/>
+          <w:lang w:val="en-US"/>
+        </w:rPr>
+        <w:t>50</w:t>
+      </w:r>
+      <w:r>
+        <w:rPr>
+          <w:rFonts w:ascii="Calibri" w:hAnsi="Calibri" w:cs="Calibri"/>
+          <w:lang w:val="en-US"/>
+        </w:rPr>
+        <w:t>-</w:t>
+      </w:r>
+      <w:r>
+        <w:rPr>
+          <w:rFonts w:ascii="Calibri" w:hAnsi="Calibri" w:cs="Calibri"/>
+          <w:lang w:val="en-US"/>
+        </w:rPr>
+        <w:t>LKP</w:t>
+      </w:r>
+      <w:r>
+        <w:rPr>
+          <w:rFonts w:ascii="Calibri" w:hAnsi="Calibri" w:cs="Calibri"/>
+        </w:rPr>
+        <w:t>_</w:t>
+      </w:r>
+      <w:r>
+        <w:rPr>
+          <w:rFonts w:ascii="Calibri" w:hAnsi="Calibri" w:cs="Calibri"/>
+          <w:lang w:val="en-US"/>
+        </w:rPr>
+        <w:t>LKJS_Daugavpils_</w:t>
+      </w:r>
+      <w:r>
+        <w:rPr>
+          <w:rFonts w:ascii="Calibri" w:hAnsi="Calibri" w:cs="Calibri"/>
+        </w:rPr>
+        <w:t>committee</w:t>
+      </w:r>
+      <w:r>
+        <w:rPr>
+          <w:rFonts w:ascii="Calibri" w:hAnsi="Calibri" w:cs="Calibri"/>
+          <w:lang w:val="en-US"/>
+        </w:rPr>
+        <w:t>-</w:t>
+      </w:r>
+      <w:r>
+        <w:rPr>
+          <w:rFonts w:ascii="Calibri" w:hAnsi="Calibri" w:cs="Calibri"/>
+        </w:rPr>
+        <w:t>1934-0</w:t>
+      </w:r>
+      <w:r>
+        <w:rPr>
+          <w:rFonts w:ascii="Calibri" w:hAnsi="Calibri" w:cs="Calibri"/>
+          <w:lang w:val="en-US"/>
+        </w:rPr>
+        <w:t>7</w:t>
+      </w:r>
+      <w:r>
+        <w:rPr>
+          <w:rFonts w:ascii="Calibri" w:hAnsi="Calibri" w:cs="Calibri"/>
+        </w:rPr>
+        <w:t>.txt</w:t>
+      </w:r>
+    </w:p>
+    <w:p>
+      <w:pPr>
+        <w:rPr>
+          <w:rFonts w:ascii="Calibri" w:hAnsi="Calibri" w:cs="Calibri"/>
+          <w:lang w:val="en-US"/>
+        </w:rPr>
+      </w:pPr>
+      <w:r>
+        <w:rPr>
+          <w:rFonts w:ascii="Calibri" w:hAnsi="Calibri" w:cs="Calibri"/>
+        </w:rPr>
+        <w:t xml:space="preserve">title: </w:t>
+      </w:r>
+      <w:r>
+        <w:rPr>
+          <w:rFonts w:ascii="Calibri" w:hAnsi="Calibri" w:cs="Calibri"/>
+        </w:rPr>
+        <w:t>LKP un LKJS Daugavpils pilsētas komitejas lapiņa ar brīdinājumu</w:t>
+      </w:r>
+      <w:r>
+        <w:rPr>
+          <w:rFonts w:ascii="Calibri" w:hAnsi="Calibri" w:cs="Calibri"/>
+        </w:rPr>
+        <w:t xml:space="preserve"> </w:t>
+      </w:r>
+      <w:r>
+        <w:rPr>
+          <w:rFonts w:ascii="Calibri" w:hAnsi="Calibri" w:cs="Calibri"/>
+        </w:rPr>
+        <w:t>darbaļaudīm par imperiālistu gatavojamo uzbrukumu PSRS un</w:t>
+      </w:r>
+      <w:r>
+        <w:rPr>
+          <w:rFonts w:ascii="Calibri" w:hAnsi="Calibri" w:cs="Calibri"/>
+        </w:rPr>
+        <w:t xml:space="preserve"> </w:t>
+      </w:r>
+      <w:r>
+        <w:rPr>
+          <w:rFonts w:ascii="Calibri" w:hAnsi="Calibri" w:cs="Calibri"/>
+        </w:rPr>
+        <w:t>aicinājumu apvienot spēkus cīņai pret fašismu un karu</w:t>
+      </w:r>
+    </w:p>
+    <w:p>
+      <w:pPr>
+        <w:rPr>
+          <w:rFonts w:ascii="Calibri" w:hAnsi="Calibri" w:cs="Calibri"/>
+        </w:rPr>
+      </w:pPr>
+      <w:r>
+        <w:rPr>
+          <w:rFonts w:ascii="Calibri" w:hAnsi="Calibri" w:cs="Calibri"/>
+        </w:rPr>
+        <w:t xml:space="preserve">author: </w:t>
+      </w:r>
+      <w:r>
+        <w:rPr>
+          <w:rFonts w:ascii="Calibri" w:hAnsi="Calibri" w:cs="Calibri"/>
+        </w:rPr>
+        <w:t xml:space="preserve">LKP </w:t>
+      </w:r>
+      <w:r>
+        <w:rPr>
+          <w:rFonts w:ascii="Calibri" w:hAnsi="Calibri" w:cs="Calibri"/>
+        </w:rPr>
+        <w:t>Daugavpils pilsētas komiteja un LKJS Daugavpils pilsētas komiteja</w:t>
+      </w:r>
+    </w:p>
+    <w:p>
+      <w:pPr>
+        <w:rPr>
+          <w:rFonts w:ascii="Calibri" w:hAnsi="Calibri" w:cs="Calibri"/>
+          <w:lang w:val="en-US"/>
+        </w:rPr>
+      </w:pPr>
+      <w:r>
+        <w:rPr>
+          <w:rFonts w:ascii="Calibri" w:hAnsi="Calibri" w:cs="Calibri"/>
+        </w:rPr>
+        <w:t xml:space="preserve">date: </w:t>
+      </w:r>
+      <w:r>
+        <w:rPr>
+          <w:rFonts w:ascii="Calibri" w:hAnsi="Calibri" w:cs="Calibri"/>
+        </w:rPr>
+        <w:t>1934-0</w:t>
+      </w:r>
+      <w:r>
+        <w:rPr>
+          <w:rFonts w:ascii="Calibri" w:hAnsi="Calibri" w:cs="Calibri"/>
+          <w:lang w:val="en-US"/>
+        </w:rPr>
+        <w:t>7</w:t>
+      </w:r>
+    </w:p>
+    <w:p>
+      <w:pPr>
+        <w:rPr>
+          <w:rFonts w:ascii="Calibri" w:hAnsi="Calibri" w:cs="Calibri"/>
+          <w:lang w:val="en-US"/>
+        </w:rPr>
+      </w:pPr>
+      <w:r>
+        <w:rPr>
+          <w:rFonts w:ascii="Calibri" w:hAnsi="Calibri" w:cs="Calibri"/>
+        </w:rPr>
+        <w:t>print</w:t>
+      </w:r>
+      <w:r>
+        <w:rPr>
+          <w:rFonts w:ascii="Calibri" w:hAnsi="Calibri" w:cs="Calibri"/>
+        </w:rPr>
+        <w:t>_</w:t>
+      </w:r>
+      <w:r>
+        <w:rPr>
+          <w:rFonts w:ascii="Calibri" w:hAnsi="Calibri" w:cs="Calibri"/>
+        </w:rPr>
+        <w:t>run</w:t>
+      </w:r>
+      <w:r>
+        <w:rPr>
+          <w:rFonts w:ascii="Calibri" w:hAnsi="Calibri" w:cs="Calibri"/>
+        </w:rPr>
+        <w:t xml:space="preserve">: </w:t>
+      </w:r>
+      <w:r>
+        <w:rPr>
+          <w:rFonts w:ascii="Calibri" w:hAnsi="Calibri" w:cs="Calibri"/>
+          <w:lang w:val="en-US"/>
+        </w:rPr>
+        <w:t>3</w:t>
+      </w:r>
+      <w:r>
+        <w:rPr>
+          <w:rFonts w:ascii="Calibri" w:hAnsi="Calibri" w:cs="Calibri"/>
+          <w:lang w:val="en-US"/>
+        </w:rPr>
+        <w:t>000</w:t>
+      </w:r>
+    </w:p>
+    <w:p>
+      <w:pPr>
+        <w:rPr>
+          <w:rFonts w:ascii="Calibri" w:hAnsi="Calibri" w:cs="Calibri"/>
+          <w:lang w:val="en-US"/>
+        </w:rPr>
+      </w:pPr>
+      <w:r>
+        <w:rPr>
+          <w:rFonts w:ascii="Calibri" w:hAnsi="Calibri" w:cs="Calibri"/>
+        </w:rPr>
+        <w:t xml:space="preserve">typography_name: </w:t>
+      </w:r>
+      <w:r>
+        <w:rPr>
+          <w:rFonts w:ascii="Calibri" w:hAnsi="Calibri" w:cs="Calibri"/>
+          <w:lang w:val="en-US"/>
+        </w:rPr>
+        <w:t>Spartaks</w:t>
+      </w:r>
+    </w:p>
+    <w:p>
+      <w:pPr>
+        <w:rPr>
+          <w:rFonts w:ascii="Calibri" w:hAnsi="Calibri" w:cs="Calibri"/>
+        </w:rPr>
+      </w:pPr>
+      <w:r>
+        <w:rPr>
+          <w:rFonts w:ascii="Calibri" w:hAnsi="Calibri" w:cs="Calibri"/>
+        </w:rPr>
+        <w:t xml:space="preserve">source: Latvijas KP CK Partijas vēstures institūts — PSKP CK Marksisma-ļeņinisma institūta filiāle, </w:t>
+      </w:r>
+      <w:r>
+        <w:rPr>
+          <w:rFonts w:ascii="Calibri" w:hAnsi="Calibri" w:cs="Calibri"/>
+          <w:i/>
+          <w:iCs/>
+        </w:rPr>
+        <w:t>LKP, LKJS un Sarkanās Palīdzības revolucionārās lapiņas: 1920.</w:t>
+      </w:r>
+      <w:r>
+        <w:rPr>
+          <w:rFonts w:ascii="Calibri" w:hAnsi="Calibri" w:cs="Calibri"/>
+          <w:color w:val="1F1F1F"/>
+          <w:shd w:val="clear" w:color="auto" w:fill="FFFFFF"/>
+        </w:rPr>
+        <w:t>–</w:t>
+      </w:r>
+      <w:r>
+        <w:rPr>
+          <w:rFonts w:ascii="Calibri" w:hAnsi="Calibri" w:cs="Calibri"/>
+          <w:i/>
+          <w:iCs/>
+        </w:rPr>
+        <w:t xml:space="preserve">1940. </w:t>
+      </w:r>
+      <w:r>
+        <w:rPr>
+          <w:rFonts w:ascii="Calibri" w:hAnsi="Calibri" w:cs="Calibri"/>
+        </w:rPr>
+        <w:t>3. daļa</w:t>
+      </w:r>
+      <w:r>
+        <w:rPr>
+          <w:rFonts w:ascii="Calibri" w:hAnsi="Calibri" w:cs="Calibri"/>
+          <w:i/>
+          <w:iCs/>
+        </w:rPr>
+        <w:t xml:space="preserve"> </w:t>
+      </w:r>
+      <w:r>
+        <w:rPr>
+          <w:rFonts w:ascii="Calibri" w:hAnsi="Calibri" w:cs="Calibri"/>
+        </w:rPr>
+        <w:t xml:space="preserve">(Latvijas Valsts izdevniecība, 1963), </w:t>
+      </w:r>
+      <w:r>
+        <w:rPr>
+          <w:rFonts w:ascii="Calibri" w:hAnsi="Calibri" w:cs="Calibri"/>
+        </w:rPr>
+        <w:t>1</w:t>
+      </w:r>
+      <w:r>
+        <w:rPr>
+          <w:rFonts w:ascii="Calibri" w:hAnsi="Calibri" w:cs="Calibri"/>
+        </w:rPr>
+        <w:t>1</w:t>
+      </w:r>
+      <w:r>
+        <w:rPr>
+          <w:rFonts w:ascii="Calibri" w:hAnsi="Calibri" w:cs="Calibri"/>
+        </w:rPr>
+        <w:t>3</w:t>
+      </w:r>
+      <w:r>
+        <w:rPr>
+          <w:rFonts w:ascii="Calibri" w:hAnsi="Calibri" w:cs="Calibri"/>
+        </w:rPr>
+        <w:t>–</w:t>
+      </w:r>
+      <w:r>
+        <w:rPr>
+          <w:rFonts w:ascii="Calibri" w:hAnsi="Calibri" w:cs="Calibri"/>
+        </w:rPr>
+        <w:t>11</w:t>
+      </w:r>
+      <w:r>
+        <w:rPr>
+          <w:rFonts w:ascii="Calibri" w:hAnsi="Calibri" w:cs="Calibri"/>
+        </w:rPr>
+        <w:t>6</w:t>
+      </w:r>
+      <w:r>
+        <w:rPr>
+          <w:rFonts w:ascii="Calibri" w:hAnsi="Calibri" w:cs="Calibri"/>
+        </w:rPr>
+        <w:t>.</w:t>
+      </w:r>
+    </w:p>
+    <w:p>
+      <w:pPr>
+        <w:rPr>
+          <w:rFonts w:ascii="Calibri" w:hAnsi="Calibri" w:cs="Calibri"/>
+        </w:rPr>
+      </w:pPr>
+    </w:p>
+    <w:p>
+      <w:pPr>
+        <w:rPr>
+          <w:rFonts w:ascii="Calibri" w:hAnsi="Calibri" w:cs="Calibri"/>
+        </w:rPr>
+      </w:pPr>
+      <w:r>
+        <w:rPr>
+          <w:rFonts w:ascii="Calibri" w:hAnsi="Calibri" w:cs="Calibri"/>
+        </w:rPr>
+        <w:t>text:</w:t>
+      </w:r>
+    </w:p>
+    <w:p>
+      <w:pPr>
+        <w:rPr>
+          <w:rFonts w:ascii="Calibri" w:hAnsi="Calibri" w:cs="Calibri"/>
+          <w:lang w:val="ru-RU"/>
+        </w:rPr>
+      </w:pPr>
+      <w:r>
+        <w:rPr>
+          <w:rFonts w:ascii="Calibri" w:hAnsi="Calibri" w:cs="Calibri"/>
+        </w:rPr>
+        <w:t>Bez cīņas nav uzvaras!</w:t>
+      </w:r>
+      <w:r>
+        <w:rPr>
+          <w:rFonts w:ascii="Calibri" w:hAnsi="Calibri" w:cs="Calibri"/>
+        </w:rPr>
+        <w:t xml:space="preserve"> </w:t>
+      </w:r>
+      <w:r>
+        <w:rPr>
+          <w:rFonts w:ascii="Calibri" w:hAnsi="Calibri" w:cs="Calibri"/>
+        </w:rPr>
+        <w:t>Visu zemju proletārieši, savienojieties!</w:t>
+      </w:r>
+    </w:p>
+    <w:p>
+      <w:pPr>
+        <w:rPr>
+          <w:rFonts w:ascii="Calibri" w:hAnsi="Calibri" w:cs="Calibri"/>
+          <w:lang w:val="ru-RU"/>
+        </w:rPr>
+      </w:pPr>
+      <w:r>
+        <w:rPr>
+          <w:rFonts w:ascii="Calibri" w:hAnsi="Calibri" w:cs="Calibri"/>
+        </w:rPr>
+        <w:t>VISIEM, VISIEM, VISIEM!</w:t>
+      </w:r>
+    </w:p>
+    <w:p>
+      <w:pPr>
+        <w:rPr>
+          <w:rFonts w:ascii="Calibri" w:hAnsi="Calibri" w:cs="Calibri"/>
+        </w:rPr>
+      </w:pPr>
+      <w:r>
+        <w:rPr>
+          <w:rFonts w:ascii="Calibri" w:hAnsi="Calibri" w:cs="Calibri"/>
+        </w:rPr>
+        <w:t>Biedri, šodien paiet 20 gadu kopš buržuāziskā 1914.—</w:t>
+      </w:r>
+      <w:r>
+        <w:rPr>
+          <w:rFonts w:ascii="Calibri" w:hAnsi="Calibri" w:cs="Calibri"/>
+        </w:rPr>
+        <w:t>1918. g.</w:t>
+      </w:r>
+      <w:r>
+        <w:rPr>
+          <w:rFonts w:ascii="Calibri" w:hAnsi="Calibri" w:cs="Calibri"/>
+        </w:rPr>
+        <w:t xml:space="preserve"> </w:t>
+      </w:r>
+      <w:r>
+        <w:rPr>
+          <w:rFonts w:ascii="Calibri" w:hAnsi="Calibri" w:cs="Calibri"/>
+        </w:rPr>
+        <w:t>pasaules</w:t>
+      </w:r>
+      <w:r>
+        <w:rPr>
+          <w:rFonts w:ascii="Calibri" w:hAnsi="Calibri" w:cs="Calibri"/>
+        </w:rPr>
+        <w:t xml:space="preserve"> kara sākuma. Mēs atkal atrodamies jauna pasaules kara</w:t>
+      </w:r>
+      <w:r>
+        <w:rPr>
+          <w:rFonts w:ascii="Calibri" w:hAnsi="Calibri" w:cs="Calibri"/>
+        </w:rPr>
+        <w:t xml:space="preserve"> priek</w:t>
+      </w:r>
+      <w:r>
+        <w:rPr>
+          <w:rFonts w:ascii="Calibri" w:hAnsi="Calibri" w:cs="Calibri"/>
+        </w:rPr>
+        <w:t>švakarā. Nav neviena stūrīša buržuāziskajā pasaulē, kur dru</w:t>
+      </w:r>
+      <w:r>
+        <w:rPr>
+          <w:rFonts w:ascii="Calibri" w:hAnsi="Calibri" w:cs="Calibri"/>
+        </w:rPr>
+        <w:t xml:space="preserve">džaini </w:t>
+      </w:r>
+      <w:r>
+        <w:rPr>
+          <w:rFonts w:ascii="Calibri" w:hAnsi="Calibri" w:cs="Calibri"/>
+        </w:rPr>
+        <w:t>netiktu veikta pēdējā sagatavošanās uz karu. Daugavpils</w:t>
+      </w:r>
+      <w:r>
+        <w:t xml:space="preserve"> </w:t>
+      </w:r>
+      <w:r>
+        <w:rPr>
+          <w:rFonts w:ascii="Calibri" w:hAnsi="Calibri" w:cs="Calibri"/>
+        </w:rPr>
+        <w:t>ga</w:t>
+      </w:r>
+      <w:r>
+        <w:rPr>
+          <w:rFonts w:ascii="Calibri" w:hAnsi="Calibri" w:cs="Calibri"/>
+        </w:rPr>
+        <w:t>rnizonā tagad iekārtota koncentrācijas nometne «ārkārtīgi uzti</w:t>
+      </w:r>
+      <w:r>
+        <w:rPr>
+          <w:rFonts w:ascii="Calibri" w:hAnsi="Calibri" w:cs="Calibri"/>
+        </w:rPr>
+        <w:t>camiem</w:t>
+      </w:r>
+      <w:r>
+        <w:rPr>
+          <w:rFonts w:ascii="Calibri" w:hAnsi="Calibri" w:cs="Calibri"/>
+        </w:rPr>
+        <w:t>»</w:t>
+      </w:r>
+      <w:r>
+        <w:rPr>
+          <w:rFonts w:ascii="Calibri" w:hAnsi="Calibri" w:cs="Calibri"/>
+        </w:rPr>
+        <w:t xml:space="preserve"> </w:t>
+      </w:r>
+      <w:r>
+        <w:rPr>
+          <w:rFonts w:ascii="Calibri" w:hAnsi="Calibri" w:cs="Calibri"/>
+        </w:rPr>
+        <w:t xml:space="preserve">kareivjiem. </w:t>
+      </w:r>
+      <w:r>
+        <w:rPr>
+          <w:rFonts w:ascii="Calibri" w:hAnsi="Calibri" w:cs="Calibri"/>
+        </w:rPr>
+        <w:t>Šeit</w:t>
+      </w:r>
+      <w:r>
+        <w:rPr>
+          <w:rFonts w:ascii="Calibri" w:hAnsi="Calibri" w:cs="Calibri"/>
+        </w:rPr>
+        <w:t xml:space="preserve"> savākti ap 70 kareivji, ar kuriem ap</w:t>
+      </w:r>
+      <w:r>
+        <w:rPr>
+          <w:rFonts w:ascii="Calibri" w:hAnsi="Calibri" w:cs="Calibri"/>
+        </w:rPr>
+        <w:t>ietas</w:t>
+      </w:r>
+      <w:r>
+        <w:rPr>
+          <w:rFonts w:ascii="Calibri" w:hAnsi="Calibri" w:cs="Calibri"/>
+        </w:rPr>
+        <w:t xml:space="preserve"> kā ar notiesātiem katordzniekiem, viņi ir pilnīgi izolēti, vi</w:t>
+      </w:r>
+      <w:r>
+        <w:rPr>
+          <w:rFonts w:ascii="Calibri" w:hAnsi="Calibri" w:cs="Calibri"/>
+        </w:rPr>
+        <w:t>ņiem</w:t>
+      </w:r>
+      <w:r>
+        <w:rPr>
+          <w:rFonts w:ascii="Calibri" w:hAnsi="Calibri" w:cs="Calibri"/>
+        </w:rPr>
+        <w:t xml:space="preserve"> liek ellišķīgi smagi strādāt (rakt zemi), nosakot noteiktu</w:t>
+      </w:r>
+      <w:r>
+        <w:t xml:space="preserve"> </w:t>
+      </w:r>
+      <w:r>
+        <w:rPr>
+          <w:rFonts w:ascii="Calibri" w:hAnsi="Calibri" w:cs="Calibri"/>
+        </w:rPr>
+        <w:t>izstrādes</w:t>
+      </w:r>
+      <w:r>
+        <w:rPr>
+          <w:rFonts w:ascii="Calibri" w:hAnsi="Calibri" w:cs="Calibri"/>
+        </w:rPr>
+        <w:t xml:space="preserve"> normu (no pārpūlēšanās kareivis Risins darba laikā</w:t>
+      </w:r>
+      <w:r>
+        <w:rPr>
+          <w:rFonts w:ascii="Calibri" w:hAnsi="Calibri" w:cs="Calibri"/>
+        </w:rPr>
+        <w:t xml:space="preserve"> z</w:t>
+      </w:r>
+      <w:r>
+        <w:rPr>
+          <w:rFonts w:ascii="Calibri" w:hAnsi="Calibri" w:cs="Calibri"/>
+        </w:rPr>
+        <w:t>audēja samaņu, un viņa dzīvība</w:t>
+      </w:r>
+      <w:r>
+        <w:rPr>
+          <w:rFonts w:ascii="Calibri" w:hAnsi="Calibri" w:cs="Calibri"/>
+        </w:rPr>
+        <w:t xml:space="preserve"> ir apdraudēta).</w:t>
+      </w:r>
+    </w:p>
+    <w:p>
+      <w:pPr>
+        <w:rPr>
+          <w:rFonts w:ascii="Calibri" w:hAnsi="Calibri" w:cs="Calibri"/>
+          <w:lang w:val="ru-RU"/>
+        </w:rPr>
+      </w:pPr>
+      <w:r>
+        <w:rPr>
+          <w:rFonts w:ascii="Calibri" w:hAnsi="Calibri" w:cs="Calibri"/>
+        </w:rPr>
+        <w:lastRenderedPageBreak/>
+        <w:t>K</w:t>
+      </w:r>
+      <w:r>
+        <w:rPr>
+          <w:rFonts w:ascii="Calibri" w:hAnsi="Calibri" w:cs="Calibri"/>
+        </w:rPr>
+        <w:t>ādēļ fašistiem vajadzīga šī koncentrācijas nometne? Ja atce</w:t>
+      </w:r>
+      <w:r>
+        <w:rPr>
+          <w:rFonts w:ascii="Calibri" w:hAnsi="Calibri" w:cs="Calibri"/>
+        </w:rPr>
+        <w:t>ratie</w:t>
+      </w:r>
+      <w:r>
+        <w:rPr>
+          <w:rFonts w:ascii="Calibri" w:hAnsi="Calibri" w:cs="Calibri"/>
+        </w:rPr>
+        <w:t>s, ka šādas nometnes pašreiz steidzīgi tiek celtas gan Japānā,</w:t>
+      </w:r>
+      <w:r>
+        <w:rPr>
+          <w:rFonts w:ascii="Calibri" w:hAnsi="Calibri" w:cs="Calibri"/>
+        </w:rPr>
+        <w:t xml:space="preserve"> </w:t>
+      </w:r>
+      <w:r>
+        <w:rPr>
+          <w:rFonts w:ascii="Calibri" w:hAnsi="Calibri" w:cs="Calibri"/>
+        </w:rPr>
+        <w:t xml:space="preserve">gan </w:t>
+      </w:r>
+      <w:r>
+        <w:rPr>
+          <w:rFonts w:ascii="Calibri" w:hAnsi="Calibri" w:cs="Calibri"/>
+        </w:rPr>
+        <w:t>Polijā, tad kļūst saprotams, ka tā ir daļa no kopējā kara gata</w:t>
+      </w:r>
+      <w:r>
+        <w:rPr>
+          <w:rFonts w:ascii="Calibri" w:hAnsi="Calibri" w:cs="Calibri"/>
+        </w:rPr>
+        <w:t xml:space="preserve">vošanas </w:t>
+      </w:r>
+      <w:r>
+        <w:rPr>
+          <w:rFonts w:ascii="Calibri" w:hAnsi="Calibri" w:cs="Calibri"/>
+        </w:rPr>
+        <w:t>plāna pret Padomju Savienību. Šīs nometnes rāda, ka</w:t>
+      </w:r>
+      <w:r>
+        <w:t xml:space="preserve"> </w:t>
+      </w:r>
+      <w:r>
+        <w:rPr>
+          <w:rFonts w:ascii="Calibri" w:hAnsi="Calibri" w:cs="Calibri"/>
+        </w:rPr>
+        <w:t>kontr</w:t>
+      </w:r>
+      <w:r>
+        <w:rPr>
+          <w:rFonts w:ascii="Calibri" w:hAnsi="Calibri" w:cs="Calibri"/>
+        </w:rPr>
+        <w:t>revolucionārā intervencija ir pavisam tuvu, ka tā var sākties</w:t>
+      </w:r>
+      <w:r>
+        <w:t xml:space="preserve"> </w:t>
+      </w:r>
+      <w:r>
+        <w:rPr>
+          <w:rFonts w:ascii="Calibri" w:hAnsi="Calibri" w:cs="Calibri"/>
+        </w:rPr>
+        <w:t>kuru</w:t>
+      </w:r>
+      <w:r>
+        <w:rPr>
+          <w:rFonts w:ascii="Calibri" w:hAnsi="Calibri" w:cs="Calibri"/>
+        </w:rPr>
+        <w:t xml:space="preserve"> katru dienu. Visā līnijā gar Padomju Savienības robežām</w:t>
+      </w:r>
+      <w:r>
+        <w:t xml:space="preserve"> </w:t>
+      </w:r>
+      <w:r>
+        <w:rPr>
+          <w:rFonts w:ascii="Calibri" w:hAnsi="Calibri" w:cs="Calibri"/>
+        </w:rPr>
+        <w:t>steidzīgi</w:t>
+      </w:r>
+      <w:r>
+        <w:rPr>
+          <w:rFonts w:ascii="Calibri" w:hAnsi="Calibri" w:cs="Calibri"/>
+        </w:rPr>
+        <w:t xml:space="preserve"> tiek beigta šī sagatavošanās. 15. maija fašistiskais ap</w:t>
+      </w:r>
+      <w:r>
+        <w:rPr>
+          <w:rFonts w:ascii="Calibri" w:hAnsi="Calibri" w:cs="Calibri"/>
+        </w:rPr>
+        <w:t>vērsums</w:t>
+      </w:r>
+      <w:r>
+        <w:rPr>
+          <w:rFonts w:ascii="Calibri" w:hAnsi="Calibri" w:cs="Calibri"/>
+        </w:rPr>
+        <w:t xml:space="preserve"> Latvija tika realizēts galvenām kārtām pēc Hitlera tieša</w:t>
+      </w:r>
+      <w:r>
+        <w:t xml:space="preserve"> </w:t>
+      </w:r>
+      <w:r>
+        <w:rPr>
+          <w:rFonts w:ascii="Calibri" w:hAnsi="Calibri" w:cs="Calibri"/>
+        </w:rPr>
+        <w:t>rādījuma, lai viņš varētu izvest dzīvē savus avantūristiskos</w:t>
+      </w:r>
+      <w:r>
+        <w:rPr>
+          <w:rFonts w:ascii="Calibri" w:hAnsi="Calibri" w:cs="Calibri"/>
+        </w:rPr>
+        <w:t xml:space="preserve"> </w:t>
+      </w:r>
+      <w:r>
+        <w:rPr>
+          <w:rFonts w:ascii="Calibri" w:hAnsi="Calibri" w:cs="Calibri"/>
+        </w:rPr>
+        <w:t>intervencijas plānus. Visā Latvijā, bet sevišķi Latgalē, jau ir izbū</w:t>
+      </w:r>
+      <w:r>
+        <w:rPr>
+          <w:rFonts w:ascii="Calibri" w:hAnsi="Calibri" w:cs="Calibri"/>
+        </w:rPr>
+        <w:t>vēti un vēl izbūvēs virkni stratēģisku ceļu. Visi metalurģiskie uzņēmumi tieši vai netieši atrodas pilnīgi valdības rokās. Armijā stipri</w:t>
+      </w:r>
+      <w:r>
+        <w:rPr>
+          <w:rFonts w:ascii="Calibri" w:hAnsi="Calibri" w:cs="Calibri"/>
+        </w:rPr>
+        <w:t xml:space="preserve"> </w:t>
+      </w:r>
+      <w:r>
+        <w:rPr>
+          <w:rFonts w:ascii="Calibri" w:hAnsi="Calibri" w:cs="Calibri"/>
+        </w:rPr>
+        <w:t>pasliktinājies un samazinājies uzturs, lai ietaupītu līdzekļus karam</w:t>
+      </w:r>
+      <w:r>
+        <w:rPr>
+          <w:rFonts w:ascii="Calibri" w:hAnsi="Calibri" w:cs="Calibri"/>
+        </w:rPr>
+        <w:t xml:space="preserve"> </w:t>
+      </w:r>
+      <w:r>
+        <w:rPr>
+          <w:rFonts w:ascii="Calibri" w:hAnsi="Calibri" w:cs="Calibri"/>
+        </w:rPr>
+        <w:t>un aizsargiem, kas tagad tiek stiprināti ar visiem līdzekļiem, kā</w:t>
+      </w:r>
+      <w:r>
+        <w:rPr>
+          <w:rFonts w:ascii="Calibri" w:hAnsi="Calibri" w:cs="Calibri"/>
+        </w:rPr>
+        <w:t xml:space="preserve"> </w:t>
+      </w:r>
+      <w:r>
+        <w:rPr>
+          <w:rFonts w:ascii="Calibri" w:hAnsi="Calibri" w:cs="Calibri"/>
+        </w:rPr>
+        <w:t xml:space="preserve">uzticama aizmugures armija. Ap 40 miljoni latu, tas ir, </w:t>
+      </w:r>
+      <w:r>
+        <w:rPr>
+          <w:rFonts w:ascii="Calibri" w:hAnsi="Calibri" w:cs="Calibri"/>
+          <w:lang w:val="en-US"/>
+        </w:rPr>
+        <w:t>1</w:t>
+      </w:r>
+      <w:r>
+        <w:rPr>
+          <w:rFonts w:ascii="Calibri" w:hAnsi="Calibri" w:cs="Calibri"/>
+        </w:rPr>
+        <w:t>/3 budžeta tiek izlietoti kara izdevumiem. Kā visā zemē, tā arī armijā</w:t>
+      </w:r>
+      <w:r>
+        <w:rPr>
+          <w:rFonts w:ascii="Calibri" w:hAnsi="Calibri" w:cs="Calibri"/>
+        </w:rPr>
+        <w:t xml:space="preserve"> </w:t>
+      </w:r>
+      <w:r>
+        <w:rPr>
+          <w:rFonts w:ascii="Calibri" w:hAnsi="Calibri" w:cs="Calibri"/>
+        </w:rPr>
+        <w:t>plosās visasākais terors, vajāšanas, aresti un sodi, kara tiesas.</w:t>
+      </w:r>
+      <w:r>
+        <w:rPr>
+          <w:rFonts w:ascii="Calibri" w:hAnsi="Calibri" w:cs="Calibri"/>
+        </w:rPr>
+        <w:t xml:space="preserve"> </w:t>
+      </w:r>
+      <w:r>
+        <w:rPr>
+          <w:rFonts w:ascii="Calibri" w:hAnsi="Calibri" w:cs="Calibri"/>
+        </w:rPr>
+        <w:t>Kara laika likumu piemērošana palīdz labāk sagatavot armiju un</w:t>
+      </w:r>
+      <w:r>
+        <w:rPr>
+          <w:rFonts w:ascii="Calibri" w:hAnsi="Calibri" w:cs="Calibri"/>
+        </w:rPr>
+        <w:t xml:space="preserve"> </w:t>
+      </w:r>
+      <w:r>
+        <w:rPr>
+          <w:rFonts w:ascii="Calibri" w:hAnsi="Calibri" w:cs="Calibri"/>
+        </w:rPr>
+        <w:t>aizmuguri karam. Tai pašā laikā fašisms cenšas uzlabot buržuju</w:t>
+      </w:r>
+      <w:r>
+        <w:rPr>
+          <w:rFonts w:ascii="Calibri" w:hAnsi="Calibri" w:cs="Calibri"/>
+        </w:rPr>
+        <w:t xml:space="preserve"> </w:t>
+      </w:r>
+      <w:r>
+        <w:rPr>
+          <w:rFonts w:ascii="Calibri" w:hAnsi="Calibri" w:cs="Calibri"/>
+        </w:rPr>
+        <w:t>un kulaku stāvokli, pasliktinot darbaļaužu dzīves apstākļus.</w:t>
+      </w:r>
+    </w:p>
+    <w:p>
+      <w:pPr>
+        <w:rPr>
+          <w:rFonts w:ascii="Calibri" w:hAnsi="Calibri" w:cs="Calibri"/>
+        </w:rPr>
+      </w:pPr>
+      <w:r>
+        <w:rPr>
+          <w:rFonts w:ascii="Calibri" w:hAnsi="Calibri" w:cs="Calibri"/>
+        </w:rPr>
+        <w:t>Latvijā slēgtas visas strādnieku un darba zemnieku partijas,</w:t>
+      </w:r>
+      <w:r>
+        <w:rPr>
+          <w:rFonts w:ascii="Calibri" w:hAnsi="Calibri" w:cs="Calibri"/>
+          <w:lang w:val="en-US"/>
+        </w:rPr>
+        <w:t xml:space="preserve"> </w:t>
+      </w:r>
+      <w:r>
+        <w:rPr>
+          <w:rFonts w:ascii="Calibri" w:hAnsi="Calibri" w:cs="Calibri"/>
+        </w:rPr>
+        <w:t xml:space="preserve">organizācijas un savienības. Latgales slimokase pēc </w:t>
+      </w:r>
+      <w:r>
+        <w:rPr>
+          <w:rFonts w:ascii="Calibri" w:hAnsi="Calibri" w:cs="Calibri"/>
+        </w:rPr>
+        <w:t>fašista</w:t>
+      </w:r>
+      <w:r>
+        <w:rPr>
+          <w:rFonts w:ascii="Calibri" w:hAnsi="Calibri" w:cs="Calibri"/>
+        </w:rPr>
+        <w:t xml:space="preserve"> Ru</w:t>
+      </w:r>
+      <w:r>
+        <w:rPr>
+          <w:rFonts w:ascii="Calibri" w:hAnsi="Calibri" w:cs="Calibri"/>
+        </w:rPr>
+        <w:t>dāna</w:t>
+      </w:r>
+      <w:r>
+        <w:t xml:space="preserve"> </w:t>
+      </w:r>
+      <w:r>
+        <w:rPr>
+          <w:rFonts w:ascii="Calibri" w:hAnsi="Calibri" w:cs="Calibri"/>
+        </w:rPr>
+        <w:t>lēmuma likvidēta, darba alga pazeminās, atvaļinājumus</w:t>
+      </w:r>
+      <w:r>
+        <w:rPr>
+          <w:rFonts w:ascii="Calibri" w:hAnsi="Calibri" w:cs="Calibri"/>
+        </w:rPr>
+        <w:t xml:space="preserve"> </w:t>
+      </w:r>
+      <w:r>
+        <w:rPr>
+          <w:rFonts w:ascii="Calibri" w:hAnsi="Calibri" w:cs="Calibri"/>
+        </w:rPr>
+        <w:t xml:space="preserve">vairs nedod, ekspluatācijai un īpašnieku patvaļai nav nekādu </w:t>
+      </w:r>
+      <w:r>
+        <w:rPr>
+          <w:rFonts w:ascii="Calibri" w:hAnsi="Calibri" w:cs="Calibri"/>
+        </w:rPr>
+        <w:t xml:space="preserve">robežu. </w:t>
+      </w:r>
+      <w:r>
+        <w:rPr>
+          <w:rFonts w:ascii="Calibri" w:hAnsi="Calibri" w:cs="Calibri"/>
+        </w:rPr>
+        <w:t>Latgalieši, krievi, ebreji un citi tiek nikni vajāti, izskauž na</w:t>
+      </w:r>
+      <w:r>
+        <w:rPr>
+          <w:rFonts w:ascii="Calibri" w:hAnsi="Calibri" w:cs="Calibri"/>
+        </w:rPr>
+        <w:t>cionālo valodu lietošanu utt.</w:t>
+      </w:r>
+    </w:p>
+    <w:p>
+      <w:pPr>
+        <w:rPr>
+          <w:rFonts w:ascii="Calibri" w:hAnsi="Calibri" w:cs="Calibri"/>
+        </w:rPr>
+      </w:pPr>
+      <w:r>
+        <w:rPr>
+          <w:rFonts w:ascii="Calibri" w:hAnsi="Calibri" w:cs="Calibri"/>
+        </w:rPr>
+        <w:t>Š</w:t>
+      </w:r>
+      <w:r>
+        <w:rPr>
+          <w:rFonts w:ascii="Calibri" w:hAnsi="Calibri" w:cs="Calibri"/>
+        </w:rPr>
+        <w:t>ie pasākumi pastiprina darbaļaužu sašutumu. Fašisms sākas</w:t>
+      </w:r>
+      <w:r>
+        <w:t xml:space="preserve"> </w:t>
+      </w:r>
+      <w:r>
+        <w:rPr>
+          <w:rFonts w:ascii="Calibri" w:hAnsi="Calibri" w:cs="Calibri"/>
+        </w:rPr>
+        <w:t>ar gatavošanos kara avantūrām. Tas neizbēgami novedīs pie kara.</w:t>
+      </w:r>
+    </w:p>
+    <w:p>
+      <w:pPr>
+        <w:rPr>
+          <w:rFonts w:ascii="Calibri" w:hAnsi="Calibri" w:cs="Calibri"/>
+        </w:rPr>
+      </w:pPr>
+      <w:r>
+        <w:rPr>
+          <w:rFonts w:ascii="Calibri" w:hAnsi="Calibri" w:cs="Calibri"/>
+        </w:rPr>
+        <w:t>Kapitālistiskā pasaule galīgi sapinusies bezizejas krīzē, savas</w:t>
+      </w:r>
+      <w:r>
+        <w:rPr>
+          <w:rFonts w:ascii="Calibri" w:hAnsi="Calibri" w:cs="Calibri"/>
+        </w:rPr>
+        <w:t xml:space="preserve"> </w:t>
+      </w:r>
+      <w:r>
+        <w:rPr>
+          <w:rFonts w:ascii="Calibri" w:hAnsi="Calibri" w:cs="Calibri"/>
+        </w:rPr>
+        <w:t xml:space="preserve">nesamierināmās pretrunās un uzbrūkošā revolucionārā viļņa </w:t>
+      </w:r>
+      <w:r>
+        <w:rPr>
+          <w:rFonts w:ascii="Calibri" w:hAnsi="Calibri" w:cs="Calibri"/>
+        </w:rPr>
+        <w:t>va</w:t>
+      </w:r>
+      <w:r>
+        <w:rPr>
+          <w:rFonts w:ascii="Calibri" w:hAnsi="Calibri" w:cs="Calibri"/>
+        </w:rPr>
+        <w:t xml:space="preserve">renajā triecienā, kas jau neskaitāmās cīņās, ikdienas cīņās </w:t>
+      </w:r>
+      <w:r>
+        <w:rPr>
+          <w:rFonts w:ascii="Calibri" w:hAnsi="Calibri" w:cs="Calibri"/>
+        </w:rPr>
+        <w:t xml:space="preserve">ar </w:t>
+      </w:r>
+      <w:r>
+        <w:rPr>
+          <w:rFonts w:ascii="Calibri" w:hAnsi="Calibri" w:cs="Calibri"/>
+        </w:rPr>
+        <w:t>daļējām uzvarām un sakāvēm, neatturami iet uz uzvaru, uz visp</w:t>
+      </w:r>
+      <w:r>
+        <w:rPr>
+          <w:rFonts w:ascii="Calibri" w:hAnsi="Calibri" w:cs="Calibri"/>
+        </w:rPr>
+        <w:t>a</w:t>
+      </w:r>
+      <w:r>
+        <w:rPr>
+          <w:rFonts w:ascii="Calibri" w:hAnsi="Calibri" w:cs="Calibri"/>
+        </w:rPr>
+        <w:t>saules padomju republiku savienību. Ekspluatatori un kulaki —</w:t>
+      </w:r>
+      <w:r>
+        <w:rPr>
+          <w:rFonts w:ascii="Calibri" w:hAnsi="Calibri" w:cs="Calibri"/>
+        </w:rPr>
+        <w:t xml:space="preserve"> </w:t>
+      </w:r>
+      <w:r>
+        <w:rPr>
+          <w:rFonts w:ascii="Calibri" w:hAnsi="Calibri" w:cs="Calibri"/>
+        </w:rPr>
+        <w:t xml:space="preserve">bendes — redz savu neizbēgamo bojā eju, izmisumā viņi grib mesties tumšajā kara bezdibenī, lai glābtos, iznīcinot pasaules revolūcijas balstu — PSRS, vai arī lai iznīcinātu līdz ar sevi </w:t>
+      </w:r>
+      <w:r>
+        <w:rPr>
+          <w:rFonts w:ascii="Calibri" w:hAnsi="Calibri" w:cs="Calibri"/>
+        </w:rPr>
+        <w:t xml:space="preserve">visu </w:t>
+      </w:r>
+      <w:r>
+        <w:rPr>
+          <w:rFonts w:ascii="Calibri" w:hAnsi="Calibri" w:cs="Calibri"/>
+        </w:rPr>
+        <w:t>pasauli. Atbruņošanās kon</w:t>
+      </w:r>
+      <w:r>
+        <w:rPr>
+          <w:rFonts w:ascii="Calibri" w:hAnsi="Calibri" w:cs="Calibri"/>
+        </w:rPr>
+        <w:t>f</w:t>
+      </w:r>
+      <w:r>
+        <w:rPr>
+          <w:rFonts w:ascii="Calibri" w:hAnsi="Calibri" w:cs="Calibri"/>
+        </w:rPr>
+        <w:t xml:space="preserve">erences, līgumi, pakti, oficiāli miera </w:t>
+      </w:r>
+      <w:r>
+        <w:rPr>
+          <w:rFonts w:ascii="Calibri" w:hAnsi="Calibri" w:cs="Calibri"/>
+        </w:rPr>
+        <w:t>ap</w:t>
+      </w:r>
+      <w:r>
+        <w:rPr>
+          <w:rFonts w:ascii="Calibri" w:hAnsi="Calibri" w:cs="Calibri"/>
+        </w:rPr>
+        <w:t>liecinājumi — tas viss ir tikai liekulīga kara sagatavošanas maskēšana. Pašreizējā momentā vissvarīgākais ir intervencijas sag</w:t>
+      </w:r>
+      <w:r>
+        <w:rPr>
+          <w:rFonts w:ascii="Calibri" w:hAnsi="Calibri" w:cs="Calibri"/>
+        </w:rPr>
+        <w:t>a</w:t>
+      </w:r>
+      <w:r>
+        <w:rPr>
+          <w:rFonts w:ascii="Calibri" w:hAnsi="Calibri" w:cs="Calibri"/>
+        </w:rPr>
+        <w:t>tavošana; tās priekšgalā pašreiz stāv Japāna, Vācija un Anglija</w:t>
+      </w:r>
+      <w:r>
+        <w:rPr>
+          <w:rFonts w:ascii="Calibri" w:hAnsi="Calibri" w:cs="Calibri"/>
+        </w:rPr>
+        <w:t xml:space="preserve">. </w:t>
+      </w:r>
+      <w:r>
+        <w:rPr>
+          <w:rFonts w:ascii="Calibri" w:hAnsi="Calibri" w:cs="Calibri"/>
+        </w:rPr>
+        <w:t>Sadursme starp sociālistisko pasauli, ko pārstāv Padomju</w:t>
+      </w:r>
+      <w:r>
+        <w:t xml:space="preserve"> </w:t>
+      </w:r>
+      <w:r>
+        <w:rPr>
+          <w:rFonts w:ascii="Calibri" w:hAnsi="Calibri" w:cs="Calibri"/>
+        </w:rPr>
+        <w:t xml:space="preserve">Savienība kopā ar visas pasaules apspiestiem un ekspluatētiem, </w:t>
+      </w:r>
+      <w:r>
+        <w:rPr>
+          <w:rFonts w:ascii="Calibri" w:hAnsi="Calibri" w:cs="Calibri"/>
+        </w:rPr>
+        <w:t xml:space="preserve">no </w:t>
+      </w:r>
+      <w:r>
+        <w:rPr>
+          <w:rFonts w:ascii="Calibri" w:hAnsi="Calibri" w:cs="Calibri"/>
+        </w:rPr>
+        <w:t>vienas puses, un visas pasaules buržuāziju, no otras puses, ir ne</w:t>
+      </w:r>
+      <w:r>
+        <w:rPr>
+          <w:rFonts w:ascii="Calibri" w:hAnsi="Calibri" w:cs="Calibri"/>
+        </w:rPr>
+        <w:t>iz</w:t>
+      </w:r>
+      <w:r>
+        <w:rPr>
+          <w:rFonts w:ascii="Calibri" w:hAnsi="Calibri" w:cs="Calibri"/>
+        </w:rPr>
+        <w:t>bēgama. Tas būs nevis nacionāls, bet šķiru karš, aizstāvot Padomj</w:t>
+      </w:r>
+      <w:r>
+        <w:rPr>
+          <w:rFonts w:ascii="Calibri" w:hAnsi="Calibri" w:cs="Calibri"/>
+        </w:rPr>
+        <w:t>u</w:t>
+      </w:r>
+      <w:r>
+        <w:t xml:space="preserve"> </w:t>
+      </w:r>
+      <w:r>
+        <w:rPr>
+          <w:rFonts w:ascii="Calibri" w:hAnsi="Calibri" w:cs="Calibri"/>
+        </w:rPr>
+        <w:t>Savienību no «pašu» buržuāzijas. Tas ir dzīvības vai nāves jautājums visiem darbaļaudīm; Padomju Savienības iznīcināšana no</w:t>
+      </w:r>
+      <w:r>
+        <w:rPr>
+          <w:rFonts w:ascii="Calibri" w:hAnsi="Calibri" w:cs="Calibri"/>
+        </w:rPr>
+        <w:t>zī</w:t>
+      </w:r>
+      <w:r>
+        <w:rPr>
+          <w:rFonts w:ascii="Calibri" w:hAnsi="Calibri" w:cs="Calibri"/>
+        </w:rPr>
+        <w:t>mētu desmitiem gadus ilgstošu visdrūmāko reakciju.</w:t>
+      </w:r>
+    </w:p>
+    <w:p>
+      <w:pPr>
+        <w:rPr>
+          <w:rFonts w:ascii="Calibri" w:hAnsi="Calibri" w:cs="Calibri"/>
+        </w:rPr>
+      </w:pPr>
+      <w:r>
+        <w:rPr>
+          <w:rFonts w:ascii="Calibri" w:hAnsi="Calibri" w:cs="Calibri"/>
+        </w:rPr>
+        <w:t xml:space="preserve">Bet vai tiešām ir neizbēgams ilgstošais karš, kas ar saviem </w:t>
+      </w:r>
+      <w:r>
+        <w:rPr>
+          <w:rFonts w:ascii="Calibri" w:hAnsi="Calibri" w:cs="Calibri"/>
+        </w:rPr>
+        <w:t>vis</w:t>
+      </w:r>
+      <w:r>
+        <w:rPr>
+          <w:rFonts w:ascii="Calibri" w:hAnsi="Calibri" w:cs="Calibri"/>
+        </w:rPr>
+        <w:t>jaunākās kara tehnikas sasniegumiem (gāzes, baktērijas, ieroči</w:t>
+      </w:r>
+      <w:r>
+        <w:rPr>
+          <w:rFonts w:ascii="Calibri" w:hAnsi="Calibri" w:cs="Calibri"/>
+        </w:rPr>
+        <w:t>)</w:t>
+      </w:r>
+      <w:r>
+        <w:t xml:space="preserve"> </w:t>
+      </w:r>
+      <w:r>
+        <w:rPr>
+          <w:rFonts w:ascii="Calibri" w:hAnsi="Calibri" w:cs="Calibri"/>
+        </w:rPr>
+        <w:t xml:space="preserve">var nozīmēt bojā eju visai cilvēcei? Vai nav iespējams izbēgt </w:t>
+      </w:r>
+      <w:r>
+        <w:rPr>
+          <w:rFonts w:ascii="Calibri" w:hAnsi="Calibri" w:cs="Calibri"/>
+        </w:rPr>
+        <w:t xml:space="preserve">no </w:t>
+      </w:r>
+      <w:r>
+        <w:rPr>
+          <w:rFonts w:ascii="Calibri" w:hAnsi="Calibri" w:cs="Calibri"/>
+        </w:rPr>
+        <w:t>šīs bojā ejas? Var</w:t>
+      </w:r>
+      <w:r>
+        <w:rPr>
+          <w:rFonts w:ascii="Calibri" w:hAnsi="Calibri" w:cs="Calibri"/>
+        </w:rPr>
+        <w:t>!</w:t>
+      </w:r>
+      <w:r>
+        <w:rPr>
+          <w:rFonts w:ascii="Calibri" w:hAnsi="Calibri" w:cs="Calibri"/>
+        </w:rPr>
+        <w:t xml:space="preserve"> Jo ciešāk saliedēta būs darbaļaužu </w:t>
+      </w:r>
+      <w:r>
+        <w:rPr>
+          <w:rFonts w:ascii="Calibri" w:hAnsi="Calibri" w:cs="Calibri"/>
+        </w:rPr>
+        <w:t>f</w:t>
+      </w:r>
+      <w:r>
+        <w:rPr>
+          <w:rFonts w:ascii="Calibri" w:hAnsi="Calibri" w:cs="Calibri"/>
+        </w:rPr>
+        <w:t xml:space="preserve">ronte, </w:t>
+      </w:r>
+      <w:r>
+        <w:rPr>
+          <w:rFonts w:ascii="Calibri" w:hAnsi="Calibri" w:cs="Calibri"/>
+        </w:rPr>
+        <w:t xml:space="preserve">jo </w:t>
+      </w:r>
+      <w:r>
+        <w:rPr>
+          <w:rFonts w:ascii="Calibri" w:hAnsi="Calibri" w:cs="Calibri"/>
+        </w:rPr>
+        <w:t>neatlaidīgāka un organizētāka būs mūsu ikdienas cīņa pret mūs</w:t>
+      </w:r>
+      <w:r>
+        <w:rPr>
+          <w:rFonts w:ascii="Calibri" w:hAnsi="Calibri" w:cs="Calibri"/>
+        </w:rPr>
+        <w:t xml:space="preserve">u </w:t>
+      </w:r>
+      <w:r>
+        <w:rPr>
+          <w:rFonts w:ascii="Calibri" w:hAnsi="Calibri" w:cs="Calibri"/>
+        </w:rPr>
+        <w:t xml:space="preserve">dzīves apstākļu pasliktināšanos, pret </w:t>
+      </w:r>
+      <w:r>
+        <w:rPr>
+          <w:rFonts w:ascii="Calibri" w:hAnsi="Calibri" w:cs="Calibri"/>
+        </w:rPr>
+        <w:t>f</w:t>
+      </w:r>
+      <w:r>
+        <w:rPr>
+          <w:rFonts w:ascii="Calibri" w:hAnsi="Calibri" w:cs="Calibri"/>
+        </w:rPr>
+        <w:t>ašismu un karu, j</w:t>
+      </w:r>
+      <w:r>
+        <w:rPr>
+          <w:rFonts w:ascii="Calibri" w:hAnsi="Calibri" w:cs="Calibri"/>
+        </w:rPr>
+        <w:t>o</w:t>
+      </w:r>
+      <w:r>
+        <w:rPr>
+          <w:rFonts w:ascii="Calibri" w:hAnsi="Calibri" w:cs="Calibri"/>
+        </w:rPr>
+        <w:t xml:space="preserve"> vairāk</w:t>
+      </w:r>
+      <w:r>
+        <w:rPr>
+          <w:rFonts w:ascii="Calibri" w:hAnsi="Calibri" w:cs="Calibri"/>
+        </w:rPr>
+        <w:t xml:space="preserve"> </w:t>
+      </w:r>
+      <w:r>
+        <w:rPr>
+          <w:rFonts w:ascii="Calibri" w:hAnsi="Calibri" w:cs="Calibri"/>
+        </w:rPr>
+        <w:t>buržuāzija baidīsies uzsākt šo karu. Bet, ja arī karš izcelsies, tad</w:t>
+      </w:r>
+      <w:r>
+        <w:t xml:space="preserve"> </w:t>
+      </w:r>
+      <w:r>
+        <w:rPr>
+          <w:rFonts w:ascii="Calibri" w:hAnsi="Calibri" w:cs="Calibri"/>
+        </w:rPr>
+        <w:t>ātri pārvērtīsim šo reakcionāro buržuāzisko karu revolucion</w:t>
+      </w:r>
+      <w:r>
+        <w:rPr>
+          <w:rFonts w:ascii="Calibri" w:hAnsi="Calibri" w:cs="Calibri"/>
+        </w:rPr>
+        <w:t>ārā</w:t>
+      </w:r>
+      <w:r>
+        <w:rPr>
+          <w:rFonts w:ascii="Calibri" w:hAnsi="Calibri" w:cs="Calibri"/>
+        </w:rPr>
+        <w:t xml:space="preserve"> </w:t>
+      </w:r>
+      <w:r>
+        <w:rPr>
+          <w:rFonts w:ascii="Calibri" w:hAnsi="Calibri" w:cs="Calibri"/>
+        </w:rPr>
+        <w:t xml:space="preserve">pilsoņu karā pret buržuāziju, gāzīsim </w:t>
+      </w:r>
+      <w:r>
+        <w:rPr>
+          <w:rFonts w:ascii="Calibri" w:hAnsi="Calibri" w:cs="Calibri"/>
+        </w:rPr>
+        <w:t>f</w:t>
+      </w:r>
+      <w:r>
+        <w:rPr>
+          <w:rFonts w:ascii="Calibri" w:hAnsi="Calibri" w:cs="Calibri"/>
+        </w:rPr>
+        <w:t>ašisma varu, iznīcināsim</w:t>
+      </w:r>
+      <w:r>
+        <w:rPr>
+          <w:rFonts w:ascii="Calibri" w:hAnsi="Calibri" w:cs="Calibri"/>
+        </w:rPr>
+        <w:t xml:space="preserve"> </w:t>
+      </w:r>
+      <w:r>
+        <w:rPr>
+          <w:rFonts w:ascii="Calibri" w:hAnsi="Calibri" w:cs="Calibri"/>
+        </w:rPr>
+        <w:t>kapitālisma visspēcību un uz visiem laikiem izbeigsim karus.</w:t>
+      </w:r>
+    </w:p>
+    <w:p>
+      <w:pPr>
+        <w:rPr>
+          <w:rFonts w:ascii="Calibri" w:hAnsi="Calibri" w:cs="Calibri"/>
+        </w:rPr>
+      </w:pPr>
+      <w:r>
+        <w:rPr>
+          <w:rFonts w:ascii="Calibri" w:hAnsi="Calibri" w:cs="Calibri"/>
+        </w:rPr>
+        <w:t xml:space="preserve">Biedri! Vai gan var palikt nejutīgs un pasīvs šai vislielāko nāves briesmu </w:t>
+      </w:r>
+      <w:r>
+        <w:rPr>
+          <w:rFonts w:ascii="Calibri" w:hAnsi="Calibri" w:cs="Calibri"/>
+        </w:rPr>
+        <w:t>b</w:t>
+      </w:r>
+      <w:r>
+        <w:rPr>
+          <w:rFonts w:ascii="Calibri" w:hAnsi="Calibri" w:cs="Calibri"/>
+        </w:rPr>
+        <w:t>rīdī, kas ik dienas apdraud mūsu dzīves intereses,</w:t>
+      </w:r>
+      <w:r>
+        <w:rPr>
+          <w:rFonts w:ascii="Calibri" w:hAnsi="Calibri" w:cs="Calibri"/>
+        </w:rPr>
+        <w:t xml:space="preserve"> m</w:t>
+      </w:r>
+      <w:r>
+        <w:rPr>
+          <w:rFonts w:ascii="Calibri" w:hAnsi="Calibri" w:cs="Calibri"/>
+        </w:rPr>
+        <w:t xml:space="preserve">ūsu un mūsu ģimeņu dzīvības? </w:t>
+      </w:r>
+      <w:r>
+        <w:rPr>
+          <w:rFonts w:ascii="Calibri" w:hAnsi="Calibri" w:cs="Calibri"/>
+        </w:rPr>
+        <w:t>N</w:t>
+      </w:r>
+      <w:r>
+        <w:rPr>
+          <w:rFonts w:ascii="Calibri" w:hAnsi="Calibri" w:cs="Calibri"/>
+        </w:rPr>
+        <w:t>ē! Tas tagad būtu noziegums</w:t>
+      </w:r>
+      <w:r>
+        <w:rPr>
+          <w:rFonts w:ascii="Calibri" w:hAnsi="Calibri" w:cs="Calibri"/>
+        </w:rPr>
+        <w:t xml:space="preserve"> </w:t>
+      </w:r>
+      <w:r>
+        <w:rPr>
+          <w:rFonts w:ascii="Calibri" w:hAnsi="Calibri" w:cs="Calibri"/>
+        </w:rPr>
+        <w:t>pašiem pret sevi. Ko darīt?</w:t>
+      </w:r>
+    </w:p>
+    <w:p>
+      <w:pPr>
+        <w:rPr>
+          <w:rFonts w:ascii="Calibri" w:hAnsi="Calibri" w:cs="Calibri"/>
+        </w:rPr>
+      </w:pPr>
+      <w:r>
+        <w:rPr>
+          <w:rFonts w:ascii="Calibri" w:hAnsi="Calibri" w:cs="Calibri"/>
+        </w:rPr>
+        <w:t xml:space="preserve">Organizējiet uzņēmumos </w:t>
+      </w:r>
+      <w:r>
+        <w:rPr>
+          <w:rFonts w:ascii="Calibri" w:hAnsi="Calibri" w:cs="Calibri"/>
+        </w:rPr>
+        <w:t>f</w:t>
+      </w:r>
+      <w:r>
+        <w:rPr>
+          <w:rFonts w:ascii="Calibri" w:hAnsi="Calibri" w:cs="Calibri"/>
+        </w:rPr>
+        <w:t>abriku un darbnīcu komitejas, orga</w:t>
+      </w:r>
+      <w:r>
+        <w:rPr>
+          <w:rFonts w:ascii="Calibri" w:hAnsi="Calibri" w:cs="Calibri"/>
+        </w:rPr>
+        <w:t>n</w:t>
+      </w:r>
+      <w:r>
+        <w:rPr>
+          <w:rFonts w:ascii="Calibri" w:hAnsi="Calibri" w:cs="Calibri"/>
+        </w:rPr>
+        <w:t>izējiet pretkara un anti</w:t>
+      </w:r>
+      <w:r>
+        <w:rPr>
+          <w:rFonts w:ascii="Calibri" w:hAnsi="Calibri" w:cs="Calibri"/>
+        </w:rPr>
+        <w:t>f</w:t>
+      </w:r>
+      <w:r>
+        <w:rPr>
+          <w:rFonts w:ascii="Calibri" w:hAnsi="Calibri" w:cs="Calibri"/>
+        </w:rPr>
+        <w:t>ašistiskas grupas, kurās piedalās visu</w:t>
+      </w:r>
+      <w:r>
+        <w:t xml:space="preserve"> </w:t>
+      </w:r>
+      <w:r>
+        <w:rPr>
+          <w:rFonts w:ascii="Calibri" w:hAnsi="Calibri" w:cs="Calibri"/>
+        </w:rPr>
+        <w:t>partiju un tautību darbaļaudis, sasauciet anti</w:t>
+      </w:r>
+      <w:r>
+        <w:rPr>
+          <w:rFonts w:ascii="Calibri" w:hAnsi="Calibri" w:cs="Calibri"/>
+        </w:rPr>
+        <w:t>f</w:t>
+      </w:r>
+      <w:r>
+        <w:rPr>
+          <w:rFonts w:ascii="Calibri" w:hAnsi="Calibri" w:cs="Calibri"/>
+        </w:rPr>
+        <w:t>ašistiskas sanāksmes</w:t>
+      </w:r>
+      <w:r>
+        <w:rPr>
+          <w:rFonts w:ascii="Calibri" w:hAnsi="Calibri" w:cs="Calibri"/>
+        </w:rPr>
+        <w:t xml:space="preserve"> </w:t>
+      </w:r>
+      <w:r>
+        <w:rPr>
+          <w:rFonts w:ascii="Calibri" w:hAnsi="Calibri" w:cs="Calibri"/>
+        </w:rPr>
+        <w:t xml:space="preserve">un </w:t>
+      </w:r>
+      <w:r>
+        <w:rPr>
+          <w:rFonts w:ascii="Calibri" w:hAnsi="Calibri" w:cs="Calibri"/>
+        </w:rPr>
+        <w:lastRenderedPageBreak/>
+        <w:t>konferences. Jāpastiprina revolucionārais darbs armijā. Atcerieties, ka Latgalē, sevišķi Daugavpilī, visvairāk koncentrēts</w:t>
+      </w:r>
+      <w:r>
+        <w:rPr>
+          <w:rFonts w:ascii="Calibri" w:hAnsi="Calibri" w:cs="Calibri"/>
+        </w:rPr>
+        <w:t xml:space="preserve"> </w:t>
+      </w:r>
+      <w:r>
+        <w:rPr>
+          <w:rFonts w:ascii="Calibri" w:hAnsi="Calibri" w:cs="Calibri"/>
+        </w:rPr>
+        <w:t>karaspēks un tur būs pie</w:t>
+      </w:r>
+      <w:r>
+        <w:rPr>
+          <w:rFonts w:ascii="Calibri" w:hAnsi="Calibri" w:cs="Calibri"/>
+        </w:rPr>
+        <w:t>f</w:t>
+      </w:r>
+      <w:r>
+        <w:rPr>
+          <w:rFonts w:ascii="Calibri" w:hAnsi="Calibri" w:cs="Calibri"/>
+        </w:rPr>
+        <w:t>rontes josla. Organizējiet jauniesaucamos,</w:t>
+      </w:r>
+      <w:r>
+        <w:rPr>
+          <w:rFonts w:ascii="Calibri" w:hAnsi="Calibri" w:cs="Calibri"/>
+        </w:rPr>
+        <w:t xml:space="preserve"> r</w:t>
+      </w:r>
+      <w:r>
+        <w:rPr>
+          <w:rFonts w:ascii="Calibri" w:hAnsi="Calibri" w:cs="Calibri"/>
+        </w:rPr>
+        <w:t>ekrūšus sevišķās grupās, lai tos jau tagad sagatavotu revolucio</w:t>
+      </w:r>
+      <w:r>
+        <w:rPr>
+          <w:rFonts w:ascii="Calibri" w:hAnsi="Calibri" w:cs="Calibri"/>
+        </w:rPr>
+        <w:t>n</w:t>
+      </w:r>
+      <w:r>
+        <w:rPr>
+          <w:rFonts w:ascii="Calibri" w:hAnsi="Calibri" w:cs="Calibri"/>
+        </w:rPr>
+        <w:t>āram darbam armijā. Iestājieties komjaunatnē un Komunistiskajā</w:t>
+      </w:r>
+      <w:r>
+        <w:t xml:space="preserve"> </w:t>
+      </w:r>
+      <w:r>
+        <w:rPr>
+          <w:rFonts w:ascii="Calibri" w:hAnsi="Calibri" w:cs="Calibri"/>
+        </w:rPr>
+        <w:t>partijā, kas ir vienīgā partija, kura pašaizliedzīgi un varonīgi cīnās</w:t>
+      </w:r>
+      <w:r>
+        <w:t xml:space="preserve"> </w:t>
+      </w:r>
+      <w:r>
+        <w:rPr>
+          <w:rFonts w:ascii="Calibri" w:hAnsi="Calibri" w:cs="Calibri"/>
+        </w:rPr>
+        <w:t>p</w:t>
+      </w:r>
+      <w:r>
+        <w:rPr>
+          <w:rFonts w:ascii="Calibri" w:hAnsi="Calibri" w:cs="Calibri"/>
+        </w:rPr>
+        <w:t>ar visu darbaļaužu atbrīvošanu, kura rāda jums vienīgo pareizo</w:t>
+      </w:r>
+      <w:r>
+        <w:rPr>
+          <w:rFonts w:ascii="Calibri" w:hAnsi="Calibri" w:cs="Calibri"/>
+        </w:rPr>
+        <w:t xml:space="preserve"> </w:t>
+      </w:r>
+      <w:r>
+        <w:rPr>
+          <w:rFonts w:ascii="Calibri" w:hAnsi="Calibri" w:cs="Calibri"/>
+        </w:rPr>
+        <w:t>ceļu uz atbrīvošanos — ceļu uz padomju iekārtu, kas jau tik spīdoši</w:t>
+      </w:r>
+      <w:r>
+        <w:t xml:space="preserve"> </w:t>
+      </w:r>
+      <w:r>
+        <w:rPr>
+          <w:rFonts w:ascii="Calibri" w:hAnsi="Calibri" w:cs="Calibri"/>
+        </w:rPr>
+        <w:t>attaisnojusies Padomju Savienības pieredzē.</w:t>
+      </w:r>
+    </w:p>
+    <w:p>
+      <w:pPr>
+        <w:rPr>
+          <w:rFonts w:ascii="Calibri" w:hAnsi="Calibri" w:cs="Calibri"/>
+        </w:rPr>
+      </w:pPr>
+      <w:r>
+        <w:rPr>
+          <w:rFonts w:ascii="Calibri" w:hAnsi="Calibri" w:cs="Calibri"/>
+        </w:rPr>
+        <w:t>Latgales strādnieki un zemnieki, amatnieki, visi, visi, kas ienīst</w:t>
+      </w:r>
+      <w:r>
+        <w:rPr>
+          <w:rFonts w:ascii="Calibri" w:hAnsi="Calibri" w:cs="Calibri"/>
+        </w:rPr>
+        <w:t xml:space="preserve"> faš</w:t>
+      </w:r>
+      <w:r>
+        <w:rPr>
+          <w:rFonts w:ascii="Calibri" w:hAnsi="Calibri" w:cs="Calibri"/>
+        </w:rPr>
+        <w:t>ismu un karu! Stājieties aktīvu cīnītāju rindās pret baltiešu</w:t>
+      </w:r>
+      <w:r>
+        <w:t xml:space="preserve"> </w:t>
+      </w:r>
+      <w:r>
+        <w:rPr>
+          <w:rFonts w:ascii="Calibri" w:hAnsi="Calibri" w:cs="Calibri"/>
+        </w:rPr>
+        <w:t>kulaku fašistisko diktatūru! Pret hitlerisko aģentu kara avantūrām!</w:t>
+      </w:r>
+      <w:r>
+        <w:t xml:space="preserve"> </w:t>
+      </w:r>
+      <w:r>
+        <w:rPr>
+          <w:rFonts w:ascii="Calibri" w:hAnsi="Calibri" w:cs="Calibri"/>
+        </w:rPr>
+        <w:t>Par</w:t>
+      </w:r>
+      <w:r>
+        <w:rPr>
+          <w:rFonts w:ascii="Calibri" w:hAnsi="Calibri" w:cs="Calibri"/>
+        </w:rPr>
+        <w:t xml:space="preserve"> zemi, par darbu un maizi, par Latgales autonomiju un brīvību!</w:t>
+      </w:r>
+    </w:p>
+    <w:p>
+      <w:pPr>
+        <w:rPr>
+          <w:rFonts w:ascii="Calibri" w:hAnsi="Calibri" w:cs="Calibri"/>
+        </w:rPr>
+      </w:pPr>
+      <w:r>
+        <w:rPr>
+          <w:rFonts w:ascii="Calibri" w:hAnsi="Calibri" w:cs="Calibri"/>
+        </w:rPr>
+        <w:t>Strādājošā un skolu jaunatne!</w:t>
+      </w:r>
+    </w:p>
+    <w:p>
+      <w:pPr>
+        <w:rPr>
+          <w:rFonts w:ascii="Calibri" w:hAnsi="Calibri" w:cs="Calibri"/>
+        </w:rPr>
+      </w:pPr>
+      <w:r>
+        <w:rPr>
+          <w:rFonts w:ascii="Calibri" w:hAnsi="Calibri" w:cs="Calibri"/>
+        </w:rPr>
+        <w:t>Tev pirmajai nāksies ostīt pulveri, gāzes, tevi grib dzīt kā lopu</w:t>
+      </w:r>
+      <w:r>
+        <w:rPr>
+          <w:rFonts w:ascii="Calibri" w:hAnsi="Calibri" w:cs="Calibri"/>
+        </w:rPr>
+        <w:t xml:space="preserve"> uz</w:t>
+      </w:r>
+      <w:r>
+        <w:rPr>
+          <w:rFonts w:ascii="Calibri" w:hAnsi="Calibri" w:cs="Calibri"/>
+        </w:rPr>
+        <w:t xml:space="preserve"> kautuvi, lai tavi ekspluatatori un apspiedēji varētu izglābties.</w:t>
+      </w:r>
+      <w:r>
+        <w:rPr>
+          <w:rFonts w:ascii="Calibri" w:hAnsi="Calibri" w:cs="Calibri"/>
+        </w:rPr>
+        <w:t xml:space="preserve"> Mēs</w:t>
+      </w:r>
+      <w:r>
+        <w:rPr>
+          <w:rFonts w:ascii="Calibri" w:hAnsi="Calibri" w:cs="Calibri"/>
+        </w:rPr>
+        <w:t xml:space="preserve"> aicinām tevi izšķirošā brīdī uz izšķirošu kauju. Atmetiet savu</w:t>
+      </w:r>
+      <w:r>
+        <w:t xml:space="preserve"> </w:t>
+      </w:r>
+      <w:r>
+        <w:rPr>
+          <w:rFonts w:ascii="Calibri" w:hAnsi="Calibri" w:cs="Calibri"/>
+        </w:rPr>
+        <w:t>p</w:t>
+      </w:r>
+      <w:r>
+        <w:rPr>
+          <w:rFonts w:ascii="Calibri" w:hAnsi="Calibri" w:cs="Calibri"/>
+        </w:rPr>
+        <w:t>asivitāti</w:t>
+      </w:r>
+      <w:r>
+        <w:rPr>
+          <w:rFonts w:ascii="Calibri" w:hAnsi="Calibri" w:cs="Calibri"/>
+        </w:rPr>
+        <w:t xml:space="preserve"> un vienaldzību. Organizējiet jaunatnes cīņas grupas un</w:t>
+      </w:r>
+      <w:r>
+        <w:rPr>
+          <w:rFonts w:ascii="Calibri" w:hAnsi="Calibri" w:cs="Calibri"/>
+        </w:rPr>
+        <w:t xml:space="preserve"> ko</w:t>
+      </w:r>
+      <w:r>
+        <w:rPr>
+          <w:rFonts w:ascii="Calibri" w:hAnsi="Calibri" w:cs="Calibri"/>
+        </w:rPr>
+        <w:t>mitejas! Stājieties komjaunatnē. Sociāldemokrāti, kaļistratovieši,</w:t>
+      </w:r>
+      <w:r>
+        <w:rPr>
+          <w:rFonts w:ascii="Calibri" w:hAnsi="Calibri" w:cs="Calibri"/>
+        </w:rPr>
+        <w:t xml:space="preserve"> cionisti</w:t>
+      </w:r>
+      <w:r>
+        <w:rPr>
+          <w:rFonts w:ascii="Calibri" w:hAnsi="Calibri" w:cs="Calibri"/>
+        </w:rPr>
+        <w:t>-sociālisti!</w:t>
+      </w:r>
+    </w:p>
+    <w:p>
+      <w:pPr>
+        <w:rPr>
+          <w:rFonts w:ascii="Calibri" w:hAnsi="Calibri" w:cs="Calibri"/>
+        </w:rPr>
+      </w:pPr>
+      <w:r>
+        <w:rPr>
+          <w:rFonts w:ascii="Calibri" w:hAnsi="Calibri" w:cs="Calibri"/>
+        </w:rPr>
+        <w:t>Bez visu mūsu spēku sasprindzināšanas, bez vienotas revolu</w:t>
+      </w:r>
+      <w:r>
+        <w:rPr>
+          <w:rFonts w:ascii="Calibri" w:hAnsi="Calibri" w:cs="Calibri"/>
+        </w:rPr>
+        <w:t>cionāras</w:t>
+      </w:r>
+      <w:r>
+        <w:rPr>
+          <w:rFonts w:ascii="Calibri" w:hAnsi="Calibri" w:cs="Calibri"/>
+        </w:rPr>
+        <w:t xml:space="preserve"> frontes mēs nevarēsim iznīcināt karu, nevarēsim panākt</w:t>
+      </w:r>
+      <w:r>
+        <w:t xml:space="preserve"> </w:t>
+      </w:r>
+      <w:r>
+        <w:rPr>
+          <w:rFonts w:ascii="Calibri" w:hAnsi="Calibri" w:cs="Calibri"/>
+        </w:rPr>
+        <w:t>strādnieku</w:t>
+      </w:r>
+      <w:r>
+        <w:rPr>
+          <w:rFonts w:ascii="Calibri" w:hAnsi="Calibri" w:cs="Calibri"/>
+        </w:rPr>
+        <w:t>-zemnieku uzvaru. Mēs sniedzam jums roku, aicinām jūs</w:t>
+      </w:r>
+      <w:r>
+        <w:rPr>
+          <w:rFonts w:ascii="Calibri" w:hAnsi="Calibri" w:cs="Calibri"/>
+        </w:rPr>
+        <w:t xml:space="preserve"> kopēja</w:t>
+      </w:r>
+      <w:r>
+        <w:rPr>
+          <w:rFonts w:ascii="Calibri" w:hAnsi="Calibri" w:cs="Calibri"/>
+        </w:rPr>
+        <w:t xml:space="preserve"> cīņā, iesakām organizēt kopējas cīņas komitejas, kopējas</w:t>
+      </w:r>
+      <w:r>
+        <w:rPr>
+          <w:rFonts w:ascii="Calibri" w:hAnsi="Calibri" w:cs="Calibri"/>
+        </w:rPr>
+        <w:t xml:space="preserve"> akcijas</w:t>
+      </w:r>
+      <w:r>
+        <w:rPr>
+          <w:rFonts w:ascii="Calibri" w:hAnsi="Calibri" w:cs="Calibri"/>
+        </w:rPr>
+        <w:t xml:space="preserve"> un uzstāšanās, kopēju presi un uzsaukumus pret </w:t>
+      </w:r>
+      <w:r>
+        <w:rPr>
+          <w:rFonts w:ascii="Calibri" w:hAnsi="Calibri" w:cs="Calibri"/>
+        </w:rPr>
+        <w:t>f</w:t>
+      </w:r>
+      <w:r>
+        <w:rPr>
+          <w:rFonts w:ascii="Calibri" w:hAnsi="Calibri" w:cs="Calibri"/>
+        </w:rPr>
+        <w:t>ašisma</w:t>
+      </w:r>
+      <w:r>
+        <w:rPr>
+          <w:rFonts w:ascii="Calibri" w:hAnsi="Calibri" w:cs="Calibri"/>
+        </w:rPr>
+        <w:t xml:space="preserve"> ek</w:t>
+      </w:r>
+      <w:r>
+        <w:rPr>
+          <w:rFonts w:ascii="Calibri" w:hAnsi="Calibri" w:cs="Calibri"/>
+        </w:rPr>
+        <w:t>o</w:t>
+      </w:r>
+      <w:r>
+        <w:rPr>
+          <w:rFonts w:ascii="Calibri" w:hAnsi="Calibri" w:cs="Calibri"/>
+        </w:rPr>
+        <w:t>nomisko un politisko jūgu un pret karu!</w:t>
+      </w:r>
+    </w:p>
+    <w:p>
+      <w:pPr>
+        <w:rPr>
+          <w:rFonts w:ascii="Calibri" w:hAnsi="Calibri" w:cs="Calibri"/>
+        </w:rPr>
+      </w:pPr>
+      <w:r>
+        <w:rPr>
+          <w:rFonts w:ascii="Calibri" w:hAnsi="Calibri" w:cs="Calibri"/>
+        </w:rPr>
+        <w:t>Z</w:t>
+      </w:r>
+      <w:r>
+        <w:rPr>
+          <w:rFonts w:ascii="Calibri" w:hAnsi="Calibri" w:cs="Calibri"/>
+        </w:rPr>
+        <w:t>em Komunistiskās partijas un komjaunatnes cīņas karogiem</w:t>
+      </w:r>
+      <w:r>
+        <w:rPr>
+          <w:rFonts w:ascii="Calibri" w:hAnsi="Calibri" w:cs="Calibri"/>
+        </w:rPr>
+        <w:t xml:space="preserve"> visi u</w:t>
+      </w:r>
+      <w:r>
+        <w:rPr>
+          <w:rFonts w:ascii="Calibri" w:hAnsi="Calibri" w:cs="Calibri"/>
+        </w:rPr>
+        <w:t>z priekšu cīņā!</w:t>
+      </w:r>
+    </w:p>
+    <w:p>
+      <w:pPr>
+        <w:rPr>
+          <w:rFonts w:ascii="Calibri" w:hAnsi="Calibri" w:cs="Calibri"/>
+        </w:rPr>
+      </w:pPr>
+      <w:r>
+        <w:rPr>
+          <w:rFonts w:ascii="Calibri" w:hAnsi="Calibri" w:cs="Calibri"/>
+        </w:rPr>
+        <w:t>Pret karu un fašismu!</w:t>
+      </w:r>
+    </w:p>
+    <w:p>
+      <w:pPr>
+        <w:rPr>
+          <w:rFonts w:ascii="Calibri" w:hAnsi="Calibri" w:cs="Calibri"/>
+        </w:rPr>
+      </w:pPr>
+      <w:r>
+        <w:rPr>
+          <w:rFonts w:ascii="Calibri" w:hAnsi="Calibri" w:cs="Calibri"/>
+        </w:rPr>
+        <w:t>Par pilnīgu Latvijas darbaļaužu atbrīvošanu!</w:t>
+      </w:r>
+    </w:p>
+    <w:p>
+      <w:pPr>
+        <w:rPr>
+          <w:rFonts w:ascii="Calibri" w:hAnsi="Calibri" w:cs="Calibri"/>
+        </w:rPr>
+      </w:pPr>
+      <w:r>
+        <w:rPr>
+          <w:rFonts w:ascii="Calibri" w:hAnsi="Calibri" w:cs="Calibri"/>
+        </w:rPr>
+        <w:t>P</w:t>
+      </w:r>
+      <w:r>
+        <w:rPr>
+          <w:rFonts w:ascii="Calibri" w:hAnsi="Calibri" w:cs="Calibri"/>
+        </w:rPr>
+        <w:t>ar Padomju Latviju!</w:t>
+      </w:r>
+    </w:p>
+    <w:p>
+      <w:pPr>
+        <w:rPr>
+          <w:rFonts w:ascii="Calibri" w:hAnsi="Calibri" w:cs="Calibri"/>
+        </w:rPr>
+      </w:pPr>
+      <w:r>
+        <w:rPr>
+          <w:rFonts w:ascii="Calibri" w:hAnsi="Calibri" w:cs="Calibri"/>
+        </w:rPr>
+        <w:t>L</w:t>
+      </w:r>
+      <w:r>
+        <w:rPr>
+          <w:rFonts w:ascii="Calibri" w:hAnsi="Calibri" w:cs="Calibri"/>
+        </w:rPr>
+        <w:t>ai dzīvo 1. augusts — Starptautiskā cīņas diena pret karu</w:t>
+      </w:r>
+      <w:r>
+        <w:t xml:space="preserve"> </w:t>
+      </w:r>
+      <w:r>
+        <w:rPr>
+          <w:rFonts w:ascii="Calibri" w:hAnsi="Calibri" w:cs="Calibri"/>
+        </w:rPr>
+        <w:t>un</w:t>
+      </w:r>
+      <w:r>
+        <w:rPr>
+          <w:rFonts w:ascii="Calibri" w:hAnsi="Calibri" w:cs="Calibri"/>
+        </w:rPr>
+        <w:t xml:space="preserve"> fašismu!</w:t>
+      </w:r>
+    </w:p>
+    <w:p>
+      <w:pPr>
+        <w:rPr>
+          <w:rFonts w:ascii="Calibri" w:hAnsi="Calibri" w:cs="Calibri"/>
+        </w:rPr>
+      </w:pPr>
+      <w:r>
+        <w:rPr>
+          <w:rFonts w:ascii="Calibri" w:hAnsi="Calibri" w:cs="Calibri"/>
+        </w:rPr>
+        <w:t>Rokas nost no PSRS! Visi kā viens aizstāvēsim PSRS!</w:t>
+      </w:r>
+    </w:p>
+    <w:p>
+      <w:pPr>
+        <w:rPr>
+          <w:rFonts w:ascii="Calibri" w:hAnsi="Calibri" w:cs="Calibri"/>
+        </w:rPr>
+      </w:pPr>
+      <w:r>
+        <w:rPr>
+          <w:rFonts w:ascii="Calibri" w:hAnsi="Calibri" w:cs="Calibri"/>
+        </w:rPr>
+        <w:t>Atbrīvosim</w:t>
+      </w:r>
+      <w:r>
+        <w:rPr>
+          <w:rFonts w:ascii="Calibri" w:hAnsi="Calibri" w:cs="Calibri"/>
+        </w:rPr>
+        <w:t xml:space="preserve"> ieslodzītos kareivjus no koncentrācijas nomet</w:t>
+      </w:r>
+      <w:r>
+        <w:rPr>
+          <w:rFonts w:ascii="Calibri" w:hAnsi="Calibri" w:cs="Calibri"/>
+        </w:rPr>
+        <w:t>n</w:t>
+      </w:r>
+      <w:r>
+        <w:rPr>
+          <w:rFonts w:ascii="Calibri" w:hAnsi="Calibri" w:cs="Calibri"/>
+        </w:rPr>
+        <w:t>ēm!</w:t>
+      </w:r>
+    </w:p>
+    <w:p>
+      <w:pPr>
+        <w:rPr>
+          <w:rFonts w:ascii="Calibri" w:hAnsi="Calibri" w:cs="Calibri"/>
+        </w:rPr>
+      </w:pPr>
+      <w:r>
+        <w:rPr>
+          <w:rFonts w:ascii="Calibri" w:hAnsi="Calibri" w:cs="Calibri"/>
+        </w:rPr>
+        <w:t>No</w:t>
+      </w:r>
+      <w:r>
+        <w:rPr>
+          <w:rFonts w:ascii="Calibri" w:hAnsi="Calibri" w:cs="Calibri"/>
+        </w:rPr>
+        <w:t>st kara gatavošanu!</w:t>
+      </w:r>
+    </w:p>
+    <w:p>
+      <w:pPr>
+        <w:rPr>
+          <w:rFonts w:ascii="Calibri" w:hAnsi="Calibri" w:cs="Calibri"/>
+        </w:rPr>
+      </w:pPr>
+      <w:r>
+        <w:rPr>
+          <w:rFonts w:ascii="Calibri" w:hAnsi="Calibri" w:cs="Calibri"/>
+        </w:rPr>
+        <w:t>Nost fašisma diktatūru!</w:t>
+      </w:r>
+    </w:p>
+    <w:p>
+      <w:pPr>
+        <w:rPr>
+          <w:rFonts w:ascii="Calibri" w:hAnsi="Calibri" w:cs="Calibri"/>
+        </w:rPr>
+      </w:pPr>
+      <w:r>
+        <w:rPr>
+          <w:rFonts w:ascii="Calibri" w:hAnsi="Calibri" w:cs="Calibri"/>
+        </w:rPr>
+        <w:t>Lai dzīvo proletariāta diktatūra!</w:t>
+      </w:r>
+    </w:p>
+    <w:p>
+      <w:pPr>
+        <w:rPr>
+          <w:rFonts w:ascii="Calibri" w:hAnsi="Calibri" w:cs="Calibri"/>
+        </w:rPr>
+      </w:pPr>
+      <w:r>
+        <w:rPr>
+          <w:rFonts w:ascii="Calibri" w:hAnsi="Calibri" w:cs="Calibri"/>
+        </w:rPr>
+        <w:t>Lai dzīvo vispasaules Padomju Savienība!</w:t>
+      </w:r>
+    </w:p>
+    <w:p>
+      <w:pPr>
+        <w:rPr>
+          <w:rFonts w:ascii="Calibri" w:hAnsi="Calibri" w:cs="Calibri"/>
+        </w:rPr>
+      </w:pPr>
+    </w:p>
+    <w:p>
+      <w:pPr>
+        <w:rPr>
+          <w:rFonts w:ascii="Calibri" w:hAnsi="Calibri" w:cs="Calibri"/>
+        </w:rPr>
+      </w:pPr>
+      <w:r>
+        <w:rPr>
+          <w:rFonts w:ascii="Calibri" w:hAnsi="Calibri" w:cs="Calibri"/>
+        </w:rPr>
+        <w:t>Latvijas Komunistiskās partijas</w:t>
+      </w:r>
+      <w:r>
+        <w:rPr>
+          <w:rFonts w:ascii="Calibri" w:hAnsi="Calibri" w:cs="Calibri"/>
+        </w:rPr>
+        <w:t xml:space="preserve"> </w:t>
+      </w:r>
+      <w:r>
+        <w:rPr>
+          <w:rFonts w:ascii="Calibri" w:hAnsi="Calibri" w:cs="Calibri"/>
+        </w:rPr>
+        <w:t>Daugavpils pilsētas komiteja</w:t>
+      </w:r>
+    </w:p>
+    <w:p>
+      <w:pPr>
+        <w:rPr>
+          <w:rFonts w:ascii="Calibri" w:hAnsi="Calibri" w:cs="Calibri"/>
+        </w:rPr>
+      </w:pPr>
+      <w:r>
+        <w:rPr>
+          <w:rFonts w:ascii="Calibri" w:hAnsi="Calibri" w:cs="Calibri"/>
+        </w:rPr>
+        <w:t>Latvijas Komunistiskās jaunatnes savienības</w:t>
+      </w:r>
+      <w:r>
+        <w:rPr>
+          <w:rFonts w:ascii="Calibri" w:hAnsi="Calibri" w:cs="Calibri"/>
+        </w:rPr>
+        <w:t xml:space="preserve"> </w:t>
+      </w:r>
+      <w:r>
+        <w:rPr>
+          <w:rFonts w:ascii="Calibri" w:hAnsi="Calibri" w:cs="Calibri"/>
+        </w:rPr>
+        <w:t>Daugavpils pilsētas komiteja</w:t>
       </w:r>
     </w:p>
     <w:sectPr>

</xml_diff>

<commit_message>
Add 53rd leaflet to corpus
</commit_message>
<xml_diff>
--- a/for_editing/revl-all-LKP_leaflets-1934-1940.docx
+++ b/for_editing/revl-all-LKP_leaflets-1934-1940.docx
@@ -734,23 +734,7 @@
           <w:rFonts w:ascii="Calibri" w:hAnsi="Calibri" w:cs="Calibri"/>
           <w:lang w:val="en-US"/>
         </w:rPr>
-        <w:t xml:space="preserve">In the author field </w:t>
-      </w:r>
-      <w:proofErr w:type="gramStart"/>
-      <w:r>
-        <w:rPr>
-          <w:rFonts w:ascii="Calibri" w:hAnsi="Calibri" w:cs="Calibri"/>
-          <w:lang w:val="en-US"/>
-        </w:rPr>
-        <w:t>provide</w:t>
-      </w:r>
-      <w:proofErr w:type="gramEnd"/>
-      <w:r>
-        <w:rPr>
-          <w:rFonts w:ascii="Calibri" w:hAnsi="Calibri" w:cs="Calibri"/>
-          <w:lang w:val="en-US"/>
-        </w:rPr>
-        <w:t xml:space="preserve"> the full name of the </w:t>
+        <w:t xml:space="preserve">In the author field provide the full name of the </w:t>
       </w:r>
       <w:r>
         <w:rPr>
@@ -51760,7 +51744,6 @@
       <w:pPr>
         <w:rPr>
           <w:rFonts w:ascii="Calibri" w:hAnsi="Calibri" w:cs="Calibri"/>
-          <w:lang w:val="en-US"/>
         </w:rPr>
       </w:pPr>
       <w:r>
@@ -51774,7 +51757,6 @@
       <w:pPr>
         <w:rPr>
           <w:rFonts w:ascii="Calibri" w:hAnsi="Calibri" w:cs="Calibri"/>
-          <w:lang w:val="en-US"/>
         </w:rPr>
       </w:pPr>
     </w:p>
@@ -51865,14 +51847,7 @@
           <w:rFonts w:ascii="Calibri" w:hAnsi="Calibri" w:cs="Calibri"/>
           <w:lang w:val="en-US"/>
         </w:rPr>
-        <w:t>LK</w:t>
-      </w:r>
-      <w:r>
-        <w:rPr>
-          <w:rFonts w:ascii="Calibri" w:hAnsi="Calibri" w:cs="Calibri"/>
-          <w:lang w:val="en-US"/>
-        </w:rPr>
-        <w:t>JS</w:t>
+        <w:t>LKJS</w:t>
       </w:r>
       <w:r>
         <w:rPr>
@@ -52158,13 +52133,7 @@
         <w:rPr>
           <w:rFonts w:ascii="Calibri" w:hAnsi="Calibri" w:cs="Calibri"/>
         </w:rPr>
-        <w:t>1</w:t>
-      </w:r>
-      <w:r>
-        <w:rPr>
-          <w:rFonts w:ascii="Calibri" w:hAnsi="Calibri" w:cs="Calibri"/>
-        </w:rPr>
-        <w:t>7</w:t>
+        <w:t>17</w:t>
       </w:r>
       <w:r>
         <w:rPr>
@@ -52176,13 +52145,7 @@
         <w:rPr>
           <w:rFonts w:ascii="Calibri" w:hAnsi="Calibri" w:cs="Calibri"/>
         </w:rPr>
-        <w:t>11</w:t>
-      </w:r>
-      <w:r>
-        <w:rPr>
-          <w:rFonts w:ascii="Calibri" w:hAnsi="Calibri" w:cs="Calibri"/>
-        </w:rPr>
-        <w:t>9</w:t>
+        <w:t>119</w:t>
       </w:r>
       <w:r>
         <w:rPr>
@@ -52240,7 +52203,7 @@
       <w:pPr>
         <w:rPr>
           <w:rFonts w:ascii="Calibri" w:hAnsi="Calibri" w:cs="Calibri"/>
-          <w:lang w:val="ru-RU"/>
+          <w:lang w:val="en-US"/>
         </w:rPr>
       </w:pPr>
       <w:r>
@@ -52254,14 +52217,7 @@
           <w:rFonts w:ascii="Calibri" w:hAnsi="Calibri" w:cs="Calibri"/>
           <w:lang w:val="en-US"/>
         </w:rPr>
-        <w:t xml:space="preserve"> </w:t>
-      </w:r>
-      <w:r>
-        <w:rPr>
-          <w:rFonts w:ascii="Calibri" w:hAnsi="Calibri" w:cs="Calibri"/>
-          <w:lang w:val="en-US"/>
-        </w:rPr>
-        <w:t>SOCIĀLDEMOKRĀTISKIE DARBA JAUNIEŠI!</w:t>
+        <w:t xml:space="preserve"> SOCIĀLDEMOKRĀTISKIE DARBA JAUNIEŠI!</w:t>
       </w:r>
     </w:p>
     <w:p>
@@ -52279,7 +52235,7 @@
       <w:r>
         <w:rPr>
           <w:rFonts w:ascii="Calibri" w:hAnsi="Calibri" w:cs="Calibri"/>
-          <w:lang w:val="ru-RU"/>
+          <w:lang w:val="en-US"/>
         </w:rPr>
         <w:t xml:space="preserve"> </w:t>
       </w:r>
@@ -52292,7 +52248,7 @@
       <w:r>
         <w:rPr>
           <w:rFonts w:ascii="Calibri" w:hAnsi="Calibri" w:cs="Calibri"/>
-          <w:lang w:val="ru-RU"/>
+          <w:lang w:val="en-US"/>
         </w:rPr>
         <w:t xml:space="preserve"> </w:t>
       </w:r>
@@ -52354,13 +52310,7 @@
         <w:rPr>
           <w:rFonts w:ascii="Calibri" w:hAnsi="Calibri" w:cs="Calibri"/>
         </w:rPr>
-        <w:t>īgāka</w:t>
-      </w:r>
-      <w:r>
-        <w:rPr>
-          <w:rFonts w:ascii="Calibri" w:hAnsi="Calibri" w:cs="Calibri"/>
-        </w:rPr>
-        <w:t xml:space="preserve"> cilvēces slaktiņā. Ar neredzētu sparu dienām un naktīm</w:t>
+        <w:t>īgāka cilvēces slaktiņā. Ar neredzētu sparu dienām un naktīm</w:t>
       </w:r>
       <w:r>
         <w:rPr>
@@ -52486,13 +52436,7 @@
         <w:rPr>
           <w:rFonts w:ascii="Calibri" w:hAnsi="Calibri" w:cs="Calibri"/>
         </w:rPr>
-        <w:t>iju</w:t>
-      </w:r>
-      <w:r>
-        <w:rPr>
-          <w:rFonts w:ascii="Calibri" w:hAnsi="Calibri" w:cs="Calibri"/>
-        </w:rPr>
-        <w:t xml:space="preserve"> — Padomju Savienību. Viņa aktīvi atbalsta Vācijas apbru</w:t>
+        <w:t>iju — Padomju Savienību. Viņa aktīvi atbalsta Vācijas apbru</w:t>
       </w:r>
       <w:r>
         <w:rPr>
@@ -52540,13 +52484,7 @@
         <w:rPr>
           <w:rFonts w:ascii="Calibri" w:hAnsi="Calibri" w:cs="Calibri"/>
         </w:rPr>
-        <w:t>āpēc</w:t>
-      </w:r>
-      <w:r>
-        <w:rPr>
-          <w:rFonts w:ascii="Calibri" w:hAnsi="Calibri" w:cs="Calibri"/>
-        </w:rPr>
-        <w:t xml:space="preserve"> pēc kārtas tika </w:t>
+        <w:t xml:space="preserve">āpēc pēc kārtas tika </w:t>
       </w:r>
       <w:r>
         <w:rPr>
@@ -52734,7 +52672,6 @@
       <w:pPr>
         <w:rPr>
           <w:rFonts w:ascii="Calibri" w:hAnsi="Calibri" w:cs="Calibri"/>
-          <w:lang w:val="ru-RU"/>
         </w:rPr>
       </w:pPr>
       <w:r>
@@ -52819,74 +52756,26 @@
         <w:rPr>
           <w:rFonts w:ascii="Calibri" w:hAnsi="Calibri" w:cs="Calibri"/>
         </w:rPr>
-        <w:t xml:space="preserve"> </w:t>
-      </w:r>
-      <w:r>
-        <w:rPr>
-          <w:rFonts w:ascii="Calibri" w:hAnsi="Calibri" w:cs="Calibri"/>
-        </w:rPr>
-        <w:t>proletāriskās varas aizstāvēšanai citās valstīs. Vispasaules buržuāzija visnoziedzīgākā kārtā ar nāvējošām gāzēm, uguni un zobenu</w:t>
-      </w:r>
-      <w:r>
-        <w:rPr>
-          <w:rFonts w:ascii="Calibri" w:hAnsi="Calibri" w:cs="Calibri"/>
-        </w:rPr>
-        <w:t xml:space="preserve"> </w:t>
-      </w:r>
-      <w:r>
-        <w:rPr>
-          <w:rFonts w:ascii="Calibri" w:hAnsi="Calibri" w:cs="Calibri"/>
-        </w:rPr>
-        <w:t>grib pakļaut savai izsūkšanai 170 milj. brīvo strādnieku, sadalīt</w:t>
-      </w:r>
-      <w:r>
-        <w:rPr>
-          <w:rFonts w:ascii="Calibri" w:hAnsi="Calibri" w:cs="Calibri"/>
-        </w:rPr>
-        <w:t xml:space="preserve"> </w:t>
-      </w:r>
-      <w:r>
-        <w:rPr>
-          <w:rFonts w:ascii="Calibri" w:hAnsi="Calibri" w:cs="Calibri"/>
-        </w:rPr>
-        <w:t>SPRS kolonijās, tā kaut uz laiciņu mīkstināt krīzes asumu un novilcināt savu bojā eju.</w:t>
-      </w:r>
-    </w:p>
-    <w:p>
-      <w:pPr>
-        <w:rPr>
-          <w:rFonts w:ascii="Calibri" w:hAnsi="Calibri" w:cs="Calibri"/>
-        </w:rPr>
-      </w:pPr>
-      <w:r>
-        <w:rPr>
-          <w:rFonts w:ascii="Calibri" w:hAnsi="Calibri" w:cs="Calibri"/>
-        </w:rPr>
-        <w:t>Ko dos strādniekiem jaunā kara šausmas! No strādniekiem prasīs tūkstošus un miljonus dzīvību. Uz strādnieku pleciem tiks</w:t>
-      </w:r>
-      <w:r>
-        <w:rPr>
-          <w:rFonts w:ascii="Calibri" w:hAnsi="Calibri" w:cs="Calibri"/>
-        </w:rPr>
-        <w:t xml:space="preserve"> </w:t>
-      </w:r>
-      <w:r>
-        <w:rPr>
-          <w:rFonts w:ascii="Calibri" w:hAnsi="Calibri" w:cs="Calibri"/>
-        </w:rPr>
-        <w:t>uzveltas visas kara nastas. Strādniekus un jauniešus grūdīs vēl</w:t>
-      </w:r>
-      <w:r>
-        <w:rPr>
-          <w:rFonts w:ascii="Calibri" w:hAnsi="Calibri" w:cs="Calibri"/>
-        </w:rPr>
-        <w:t xml:space="preserve"> </w:t>
-      </w:r>
-      <w:r>
-        <w:rPr>
-          <w:rFonts w:ascii="Calibri" w:hAnsi="Calibri" w:cs="Calibri"/>
-        </w:rPr>
-        <w:t xml:space="preserve">dziļākā verdzībā zem </w:t>
+        <w:t xml:space="preserve"> proletāriskās varas aizstāvēšanai citās valstīs. Vispasaules buržuāzija visnoziedzīgākā kārtā ar nāvējošām gāzēm, uguni un zobenu</w:t>
+      </w:r>
+      <w:r>
+        <w:rPr>
+          <w:rFonts w:ascii="Calibri" w:hAnsi="Calibri" w:cs="Calibri"/>
+        </w:rPr>
+        <w:t xml:space="preserve"> grib pakļaut savai izsūkšanai 170 milj. brīvo strādnieku, sadalīt SPRS kolonijās, tā kaut uz laiciņu mīkstināt krīzes asumu un novilcināt savu bojā eju.</w:t>
+      </w:r>
+    </w:p>
+    <w:p>
+      <w:pPr>
+        <w:rPr>
+          <w:rFonts w:ascii="Calibri" w:hAnsi="Calibri" w:cs="Calibri"/>
+        </w:rPr>
+      </w:pPr>
+      <w:r>
+        <w:rPr>
+          <w:rFonts w:ascii="Calibri" w:hAnsi="Calibri" w:cs="Calibri"/>
+        </w:rPr>
+        <w:t xml:space="preserve">Ko dos strādniekiem jaunā kara šausmas! No strādniekiem prasīs tūkstošus un miljonus dzīvību. Uz strādnieku pleciem tiks uzveltas visas kara nastas. Strādniekus un jauniešus grūdīs vēl dziļākā verdzībā zem </w:t>
       </w:r>
       <w:r>
         <w:rPr>
@@ -53088,7 +52977,330 @@
         <w:rPr>
           <w:rFonts w:ascii="Calibri" w:hAnsi="Calibri" w:cs="Calibri"/>
         </w:rPr>
-        <w:t>masovkas, mītiņus pie uzņēmumiem, darba vietām, kur noskaidro</w:t>
+        <w:t>masovkas, mītiņus pie uzņēmumiem, darba vietām, kur noskaidrot</w:t>
+      </w:r>
+      <w:r>
+        <w:rPr>
+          <w:rFonts w:ascii="Calibri" w:hAnsi="Calibri" w:cs="Calibri"/>
+        </w:rPr>
+        <w:t xml:space="preserve"> </w:t>
+      </w:r>
+      <w:r>
+        <w:rPr>
+          <w:rFonts w:ascii="Calibri" w:hAnsi="Calibri" w:cs="Calibri"/>
+        </w:rPr>
+        <w:t>tiešo kara tuvumu, buržuāzijas bruņošanos un gatavošanos kara</w:t>
+      </w:r>
+      <w:r>
+        <w:rPr>
+          <w:rFonts w:ascii="Calibri" w:hAnsi="Calibri" w:cs="Calibri"/>
+        </w:rPr>
+        <w:t xml:space="preserve">m, </w:t>
+      </w:r>
+      <w:r>
+        <w:rPr>
+          <w:rFonts w:ascii="Calibri" w:hAnsi="Calibri" w:cs="Calibri"/>
+        </w:rPr>
+        <w:t>kas jādara kara gadījumā, ja tāds tomēr izceltos. Mītiņus pārvēr</w:t>
+      </w:r>
+      <w:r>
+        <w:rPr>
+          <w:rFonts w:ascii="Calibri" w:hAnsi="Calibri" w:cs="Calibri"/>
+        </w:rPr>
+        <w:t xml:space="preserve">st </w:t>
+      </w:r>
+      <w:r>
+        <w:rPr>
+          <w:rFonts w:ascii="Calibri" w:hAnsi="Calibri" w:cs="Calibri"/>
+        </w:rPr>
+        <w:t>revolucionārās pretkara demonstrācijās.</w:t>
+      </w:r>
+    </w:p>
+    <w:p>
+      <w:pPr>
+        <w:rPr>
+          <w:rFonts w:ascii="Calibri" w:hAnsi="Calibri" w:cs="Calibri"/>
+        </w:rPr>
+      </w:pPr>
+      <w:r>
+        <w:rPr>
+          <w:rFonts w:ascii="Calibri" w:hAnsi="Calibri" w:cs="Calibri"/>
+        </w:rPr>
+        <w:t>Mēs aicinām uzņēmumu strādniekus un jauniešus iziet streikos</w:t>
+      </w:r>
+      <w:r>
+        <w:rPr>
+          <w:rFonts w:ascii="Calibri" w:hAnsi="Calibri" w:cs="Calibri"/>
+        </w:rPr>
+        <w:t xml:space="preserve"> </w:t>
+      </w:r>
+      <w:r>
+        <w:rPr>
+          <w:rFonts w:ascii="Calibri" w:hAnsi="Calibri" w:cs="Calibri"/>
+        </w:rPr>
+        <w:t>par savām saimnieciskām un politiskām prasībām: atcelt kara st</w:t>
+      </w:r>
+      <w:r>
+        <w:rPr>
+          <w:rFonts w:ascii="Calibri" w:hAnsi="Calibri" w:cs="Calibri"/>
+        </w:rPr>
+        <w:t>ā</w:t>
+      </w:r>
+      <w:r>
+        <w:rPr>
+          <w:rFonts w:ascii="Calibri" w:hAnsi="Calibri" w:cs="Calibri"/>
+        </w:rPr>
+        <w:t>vokli, pret bruņošanos, pret slimokasu ārdīšanu. Mēs aicinām kau</w:t>
+      </w:r>
+      <w:r>
+        <w:rPr>
+          <w:rFonts w:ascii="Calibri" w:hAnsi="Calibri" w:cs="Calibri"/>
+        </w:rPr>
+        <w:t xml:space="preserve">t </w:t>
+      </w:r>
+      <w:r>
+        <w:rPr>
+          <w:rFonts w:ascii="Calibri" w:hAnsi="Calibri" w:cs="Calibri"/>
+        </w:rPr>
+        <w:t>uz Īsu laiciņu pārtraukt darbu, sarīkot pretkara mītiņus un demo</w:t>
+      </w:r>
+      <w:r>
+        <w:rPr>
+          <w:rFonts w:ascii="Calibri" w:hAnsi="Calibri" w:cs="Calibri"/>
+        </w:rPr>
+        <w:t>n</w:t>
+      </w:r>
+      <w:r>
+        <w:rPr>
+          <w:rFonts w:ascii="Calibri" w:hAnsi="Calibri" w:cs="Calibri"/>
+        </w:rPr>
+        <w:t>strācijas. Tā būs labākā sagatavošanās ģenerālstreikam kara gad</w:t>
+      </w:r>
+      <w:r>
+        <w:rPr>
+          <w:rFonts w:ascii="Calibri" w:hAnsi="Calibri" w:cs="Calibri"/>
+        </w:rPr>
+        <w:t>ī</w:t>
+      </w:r>
+      <w:r>
+        <w:rPr>
+          <w:rFonts w:ascii="Calibri" w:hAnsi="Calibri" w:cs="Calibri"/>
+        </w:rPr>
+        <w:t>jumā.</w:t>
+      </w:r>
+    </w:p>
+    <w:p>
+      <w:pPr>
+        <w:rPr>
+          <w:rFonts w:ascii="Calibri" w:hAnsi="Calibri" w:cs="Calibri"/>
+        </w:rPr>
+      </w:pPr>
+      <w:r>
+        <w:rPr>
+          <w:rFonts w:ascii="Calibri" w:hAnsi="Calibri" w:cs="Calibri"/>
+        </w:rPr>
+        <w:t>Vērsīsim visus ieročus pret buržuāziju, kas dzen karā! Kar</w:t>
+      </w:r>
+      <w:r>
+        <w:rPr>
+          <w:rFonts w:ascii="Calibri" w:hAnsi="Calibri" w:cs="Calibri"/>
+        </w:rPr>
+        <w:t xml:space="preserve">u </w:t>
+      </w:r>
+      <w:r>
+        <w:rPr>
+          <w:rFonts w:ascii="Calibri" w:hAnsi="Calibri" w:cs="Calibri"/>
+        </w:rPr>
+        <w:t>pārvērtīsim pilsoņu karā par proletārisko revolūciju, par padomj</w:t>
+      </w:r>
+      <w:r>
+        <w:rPr>
+          <w:rFonts w:ascii="Calibri" w:hAnsi="Calibri" w:cs="Calibri"/>
+        </w:rPr>
+        <w:t xml:space="preserve">u </w:t>
+      </w:r>
+      <w:r>
+        <w:rPr>
+          <w:rFonts w:ascii="Calibri" w:hAnsi="Calibri" w:cs="Calibri"/>
+        </w:rPr>
+        <w:t>varu!</w:t>
+      </w:r>
+    </w:p>
+    <w:p>
+      <w:pPr>
+        <w:rPr>
+          <w:rFonts w:ascii="Calibri" w:hAnsi="Calibri" w:cs="Calibri"/>
+        </w:rPr>
+      </w:pPr>
+      <w:r>
+        <w:rPr>
+          <w:rFonts w:ascii="Calibri" w:hAnsi="Calibri" w:cs="Calibri"/>
+        </w:rPr>
+        <w:t>Sociāldemokrātiskie darba jaunieši! Jūsu vadība solījās jūs vest</w:t>
+      </w:r>
+      <w:r>
+        <w:rPr>
+          <w:rFonts w:ascii="Calibri" w:hAnsi="Calibri" w:cs="Calibri"/>
+        </w:rPr>
+        <w:t xml:space="preserve"> </w:t>
+      </w:r>
+      <w:r>
+        <w:rPr>
+          <w:rFonts w:ascii="Calibri" w:hAnsi="Calibri" w:cs="Calibri"/>
+        </w:rPr>
+        <w:t>ģenerālstreikā un bruņotās cīņās pret fašismu. Bet viņa cīņu no</w:t>
+      </w:r>
+      <w:r>
+        <w:rPr>
+          <w:rFonts w:ascii="Calibri" w:hAnsi="Calibri" w:cs="Calibri"/>
+        </w:rPr>
+        <w:t>deva. Tāpat kā pasaules kara sākumā, fašistiskā apvērsuma laikā,</w:t>
+      </w:r>
+      <w:r>
+        <w:rPr>
+          <w:rFonts w:ascii="Calibri" w:hAnsi="Calibri" w:cs="Calibri"/>
+        </w:rPr>
+        <w:t xml:space="preserve"> </w:t>
+      </w:r>
+      <w:r>
+        <w:rPr>
+          <w:rFonts w:ascii="Calibri" w:hAnsi="Calibri" w:cs="Calibri"/>
+        </w:rPr>
+        <w:t>arī tagad viņa nevedīs jūs pretkara cīņā. Nāciet kopā ar komjauniešiem — vedīsim aktīvu revolucionāru cīņu pret karu. Kopīgi</w:t>
+      </w:r>
+      <w:r>
+        <w:rPr>
+          <w:rFonts w:ascii="Calibri" w:hAnsi="Calibri" w:cs="Calibri"/>
+        </w:rPr>
+        <w:t xml:space="preserve"> o</w:t>
+      </w:r>
+      <w:r>
+        <w:rPr>
+          <w:rFonts w:ascii="Calibri" w:hAnsi="Calibri" w:cs="Calibri"/>
+        </w:rPr>
+        <w:t>rganizēsim mītiņus, masovkas, demonstrācijas. 1. augustā kopīgi</w:t>
+      </w:r>
+      <w:r>
+        <w:rPr>
+          <w:rFonts w:ascii="Calibri" w:hAnsi="Calibri" w:cs="Calibri"/>
+        </w:rPr>
+        <w:t xml:space="preserve"> </w:t>
+      </w:r>
+      <w:r>
+        <w:rPr>
+          <w:rFonts w:ascii="Calibri" w:hAnsi="Calibri" w:cs="Calibri"/>
+        </w:rPr>
+        <w:t>pārtrauksim darbus uzņēmumos!</w:t>
+      </w:r>
+    </w:p>
+    <w:p>
+      <w:pPr>
+        <w:rPr>
+          <w:rFonts w:ascii="Calibri" w:hAnsi="Calibri" w:cs="Calibri"/>
+        </w:rPr>
+      </w:pPr>
+      <w:r>
+        <w:rPr>
+          <w:rFonts w:ascii="Calibri" w:hAnsi="Calibri" w:cs="Calibri"/>
+        </w:rPr>
+        <w:t>Meklējiet sakarus ar komjaunatni — viņus pazīstiet uzņēmu</w:t>
+      </w:r>
+      <w:r>
+        <w:rPr>
+          <w:rFonts w:ascii="Calibri" w:hAnsi="Calibri" w:cs="Calibri"/>
+        </w:rPr>
+        <w:t>m</w:t>
+      </w:r>
+      <w:r>
+        <w:rPr>
+          <w:rFonts w:ascii="Calibri" w:hAnsi="Calibri" w:cs="Calibri"/>
+        </w:rPr>
+        <w:t>os, darba vietās no aktīva revolucionāra darba. Dibināsim vien</w:t>
+      </w:r>
+      <w:r>
+        <w:rPr>
+          <w:rFonts w:ascii="Calibri" w:hAnsi="Calibri" w:cs="Calibri"/>
+        </w:rPr>
+        <w:t>ot</w:t>
+      </w:r>
+      <w:r>
+        <w:rPr>
+          <w:rFonts w:ascii="Calibri" w:hAnsi="Calibri" w:cs="Calibri"/>
+        </w:rPr>
+        <w:t>as pretkara un pret</w:t>
+      </w:r>
+      <w:r>
+        <w:rPr>
+          <w:rFonts w:ascii="Calibri" w:hAnsi="Calibri" w:cs="Calibri"/>
+        </w:rPr>
+        <w:t>f</w:t>
+      </w:r>
+      <w:r>
+        <w:rPr>
+          <w:rFonts w:ascii="Calibri" w:hAnsi="Calibri" w:cs="Calibri"/>
+        </w:rPr>
+        <w:t>ašisma cīņas komitejas uzņēmumos! Tikai</w:t>
+      </w:r>
+      <w:r>
+        <w:rPr>
+          <w:rFonts w:ascii="Calibri" w:hAnsi="Calibri" w:cs="Calibri"/>
+        </w:rPr>
+        <w:t xml:space="preserve"> </w:t>
+      </w:r>
+      <w:r>
+        <w:rPr>
+          <w:rFonts w:ascii="Calibri" w:hAnsi="Calibri" w:cs="Calibri"/>
+        </w:rPr>
+        <w:t>kopējā cīņā satrieksim masu slepkavošanas plānus!</w:t>
+      </w:r>
+    </w:p>
+    <w:p>
+      <w:pPr>
+        <w:rPr>
+          <w:rFonts w:ascii="Calibri" w:hAnsi="Calibri" w:cs="Calibri"/>
+        </w:rPr>
+      </w:pPr>
+      <w:r>
+        <w:rPr>
+          <w:rFonts w:ascii="Calibri" w:hAnsi="Calibri" w:cs="Calibri"/>
+        </w:rPr>
+        <w:t>Biedri kareivji! Fašistiskie virsnieki jūs dresē, lai sagatavotu</w:t>
+      </w:r>
+      <w:r>
+        <w:rPr>
+          <w:rFonts w:ascii="Calibri" w:hAnsi="Calibri" w:cs="Calibri"/>
+        </w:rPr>
+        <w:t xml:space="preserve"> </w:t>
+      </w:r>
+      <w:r>
+        <w:rPr>
+          <w:rFonts w:ascii="Calibri" w:hAnsi="Calibri" w:cs="Calibri"/>
+        </w:rPr>
+        <w:t>apšaut savus šķiras brāļus — SPRS darba jauniešus, lai apšautu</w:t>
+      </w:r>
+      <w:r>
+        <w:rPr>
+          <w:rFonts w:ascii="Calibri" w:hAnsi="Calibri" w:cs="Calibri"/>
+        </w:rPr>
+        <w:t xml:space="preserve"> </w:t>
+      </w:r>
+      <w:r>
+        <w:rPr>
+          <w:rFonts w:ascii="Calibri" w:hAnsi="Calibri" w:cs="Calibri"/>
+        </w:rPr>
+        <w:t>savus tēvus un brāļus, revolucionāros pretkara cīnītājus. Noskaid</w:t>
+      </w:r>
+      <w:r>
+        <w:rPr>
+          <w:rFonts w:ascii="Calibri" w:hAnsi="Calibri" w:cs="Calibri"/>
+        </w:rPr>
+        <w:t>r</w:t>
+      </w:r>
+      <w:r>
+        <w:rPr>
+          <w:rFonts w:ascii="Calibri" w:hAnsi="Calibri" w:cs="Calibri"/>
+        </w:rPr>
+        <w:t>ojiet to saviem biedriem kareivjiem! Organizējiet apspriedes, izpla</w:t>
       </w:r>
       <w:r>
         <w:rPr>
@@ -53100,86 +53312,129 @@
         <w:rPr>
           <w:rFonts w:ascii="Calibri" w:hAnsi="Calibri" w:cs="Calibri"/>
         </w:rPr>
-        <w:t xml:space="preserve"> </w:t>
-      </w:r>
-      <w:r>
-        <w:rPr>
-          <w:rFonts w:ascii="Calibri" w:hAnsi="Calibri" w:cs="Calibri"/>
-        </w:rPr>
-        <w:t>tiešo kara tuvumu, buržuāzijas bruņošanos un gatavošanos kara</w:t>
-      </w:r>
-      <w:r>
-        <w:rPr>
-          <w:rFonts w:ascii="Calibri" w:hAnsi="Calibri" w:cs="Calibri"/>
-        </w:rPr>
-        <w:t xml:space="preserve">m, </w:t>
-      </w:r>
-      <w:r>
-        <w:rPr>
-          <w:rFonts w:ascii="Calibri" w:hAnsi="Calibri" w:cs="Calibri"/>
-        </w:rPr>
-        <w:t>kas jādara kara gadījumā, ja tāds tomēr izceltos. Mītiņus pārvēr</w:t>
-      </w:r>
-      <w:r>
-        <w:rPr>
-          <w:rFonts w:ascii="Calibri" w:hAnsi="Calibri" w:cs="Calibri"/>
-        </w:rPr>
-        <w:t xml:space="preserve">st </w:t>
-      </w:r>
-      <w:r>
-        <w:rPr>
-          <w:rFonts w:ascii="Calibri" w:hAnsi="Calibri" w:cs="Calibri"/>
-        </w:rPr>
-        <w:t>revolucionārās pretkara demonstrācijās.</w:t>
-      </w:r>
-    </w:p>
-    <w:p>
-      <w:pPr>
-        <w:rPr>
-          <w:rFonts w:ascii="Calibri" w:hAnsi="Calibri" w:cs="Calibri"/>
-        </w:rPr>
-      </w:pPr>
-      <w:r>
-        <w:rPr>
-          <w:rFonts w:ascii="Calibri" w:hAnsi="Calibri" w:cs="Calibri"/>
-        </w:rPr>
-        <w:t>Mēs aicinām uzņēmumu strādniekus un jauniešus iziet streikos</w:t>
-      </w:r>
-      <w:r>
-        <w:rPr>
-          <w:rFonts w:ascii="Calibri" w:hAnsi="Calibri" w:cs="Calibri"/>
-        </w:rPr>
-        <w:t xml:space="preserve"> </w:t>
-      </w:r>
-      <w:r>
-        <w:rPr>
-          <w:rFonts w:ascii="Calibri" w:hAnsi="Calibri" w:cs="Calibri"/>
-        </w:rPr>
-        <w:t>par savām saimnieciskām un politiskām prasībām: atcelt kara st</w:t>
-      </w:r>
-      <w:r>
-        <w:rPr>
-          <w:rFonts w:ascii="Calibri" w:hAnsi="Calibri" w:cs="Calibri"/>
-        </w:rPr>
-        <w:t>ā</w:t>
-      </w:r>
-      <w:r>
-        <w:rPr>
-          <w:rFonts w:ascii="Calibri" w:hAnsi="Calibri" w:cs="Calibri"/>
-        </w:rPr>
-        <w:t>vokli, pret bruņošanos, pret slimokasu ārdīšanu. Mēs aicinām kau</w:t>
-      </w:r>
-      <w:r>
-        <w:rPr>
-          <w:rFonts w:ascii="Calibri" w:hAnsi="Calibri" w:cs="Calibri"/>
-        </w:rPr>
-        <w:t xml:space="preserve">t </w:t>
-      </w:r>
-      <w:r>
-        <w:rPr>
-          <w:rFonts w:ascii="Calibri" w:hAnsi="Calibri" w:cs="Calibri"/>
-        </w:rPr>
-        <w:t>uz Īsu laiciņu pārtraukt darbu, sarīkot pretkara mītiņus un demo</w:t>
+        <w:t>iet mūsu literatūru! Meklējiet sakarus ar komunistisko kara orga</w:t>
+      </w:r>
+      <w:r>
+        <w:rPr>
+          <w:rFonts w:ascii="Calibri" w:hAnsi="Calibri" w:cs="Calibri"/>
+        </w:rPr>
+        <w:t>ni</w:t>
+      </w:r>
+      <w:r>
+        <w:rPr>
+          <w:rFonts w:ascii="Calibri" w:hAnsi="Calibri" w:cs="Calibri"/>
+        </w:rPr>
+        <w:t>zāciju. Kolektīvi atsakieties izpildīt fašistu pavēles! Brāļojieties,</w:t>
+      </w:r>
+      <w:r>
+        <w:rPr>
+          <w:rFonts w:ascii="Calibri" w:hAnsi="Calibri" w:cs="Calibri"/>
+        </w:rPr>
+        <w:t xml:space="preserve"> </w:t>
+      </w:r>
+      <w:r>
+        <w:rPr>
+          <w:rFonts w:ascii="Calibri" w:hAnsi="Calibri" w:cs="Calibri"/>
+        </w:rPr>
+        <w:t>uzturiet sakarus ar strādniekiem! Esiet gatavi griezt ieročus pret</w:t>
+      </w:r>
+      <w:r>
+        <w:rPr>
+          <w:rFonts w:ascii="Calibri" w:hAnsi="Calibri" w:cs="Calibri"/>
+        </w:rPr>
+        <w:t xml:space="preserve"> </w:t>
+      </w:r>
+      <w:r>
+        <w:rPr>
+          <w:rFonts w:ascii="Calibri" w:hAnsi="Calibri" w:cs="Calibri"/>
+        </w:rPr>
+        <w:t>tiem, kas jūs dzīs brāļu karā.</w:t>
+      </w:r>
+    </w:p>
+    <w:p>
+      <w:pPr>
+        <w:rPr>
+          <w:rFonts w:ascii="Calibri" w:hAnsi="Calibri" w:cs="Calibri"/>
+        </w:rPr>
+      </w:pPr>
+      <w:r>
+        <w:rPr>
+          <w:rFonts w:ascii="Calibri" w:hAnsi="Calibri" w:cs="Calibri"/>
+        </w:rPr>
+        <w:t>Progresīvā inteliģence, skolnieki, studenti!</w:t>
+      </w:r>
+    </w:p>
+    <w:p>
+      <w:pPr>
+        <w:rPr>
+          <w:rFonts w:ascii="Calibri" w:hAnsi="Calibri" w:cs="Calibri"/>
+        </w:rPr>
+      </w:pPr>
+      <w:r>
+        <w:rPr>
+          <w:rFonts w:ascii="Calibri" w:hAnsi="Calibri" w:cs="Calibri"/>
+        </w:rPr>
+        <w:t>Nav lielāka nozieguma kā šausmīga kara gatavošana nelielas</w:t>
+      </w:r>
+      <w:r>
+        <w:rPr>
+          <w:rFonts w:ascii="Calibri" w:hAnsi="Calibri" w:cs="Calibri"/>
+        </w:rPr>
+        <w:t xml:space="preserve"> </w:t>
+      </w:r>
+      <w:r>
+        <w:rPr>
+          <w:rFonts w:ascii="Calibri" w:hAnsi="Calibri" w:cs="Calibri"/>
+        </w:rPr>
+        <w:t>kapitālistu saujiņas interesēs. Cilvēces progresa un kultūras vārdā</w:t>
+      </w:r>
+      <w:r>
+        <w:rPr>
+          <w:rFonts w:ascii="Calibri" w:hAnsi="Calibri" w:cs="Calibri"/>
+        </w:rPr>
+        <w:t xml:space="preserve"> jūsu</w:t>
+      </w:r>
+      <w:r>
+        <w:rPr>
+          <w:rFonts w:ascii="Calibri" w:hAnsi="Calibri" w:cs="Calibri"/>
+        </w:rPr>
+        <w:t xml:space="preserve"> svētākais pienākums — nepielaist to! Jūsu darbs būs sekmīgs</w:t>
+      </w:r>
+      <w:r>
+        <w:rPr>
+          <w:rFonts w:ascii="Calibri" w:hAnsi="Calibri" w:cs="Calibri"/>
+        </w:rPr>
+        <w:t xml:space="preserve"> </w:t>
+      </w:r>
+      <w:r>
+        <w:rPr>
+          <w:rFonts w:ascii="Calibri" w:hAnsi="Calibri" w:cs="Calibri"/>
+        </w:rPr>
+        <w:t>vienīgi kopā ar plašām revolucionārās strādniecības masām. Vie</w:t>
+      </w:r>
+      <w:r>
+        <w:rPr>
+          <w:rFonts w:ascii="Calibri" w:hAnsi="Calibri" w:cs="Calibri"/>
+        </w:rPr>
+        <w:t>nī</w:t>
+      </w:r>
+      <w:r>
+        <w:rPr>
+          <w:rFonts w:ascii="Calibri" w:hAnsi="Calibri" w:cs="Calibri"/>
+        </w:rPr>
+        <w:t>gi strādnieku vara — padomju iekārta izbeigs noziedzīgos karus,</w:t>
+      </w:r>
+      <w:r>
+        <w:rPr>
+          <w:rFonts w:ascii="Calibri" w:hAnsi="Calibri" w:cs="Calibri"/>
+        </w:rPr>
+        <w:t xml:space="preserve"> </w:t>
+      </w:r>
+      <w:r>
+        <w:rPr>
+          <w:rFonts w:ascii="Calibri" w:hAnsi="Calibri" w:cs="Calibri"/>
+        </w:rPr>
+        <w:t>dos cilvēcīgu dzīvi, visplašākās iespējas mākslas, kultūras un teh</w:t>
       </w:r>
       <w:r>
         <w:rPr>
@@ -53191,379 +53446,6 @@
         <w:rPr>
           <w:rFonts w:ascii="Calibri" w:hAnsi="Calibri" w:cs="Calibri"/>
         </w:rPr>
-        <w:t>strācijas. Tā būs labākā sagatavošanās ģenerālstreikam kara gad</w:t>
-      </w:r>
-      <w:r>
-        <w:rPr>
-          <w:rFonts w:ascii="Calibri" w:hAnsi="Calibri" w:cs="Calibri"/>
-        </w:rPr>
-        <w:t>ī</w:t>
-      </w:r>
-      <w:r>
-        <w:rPr>
-          <w:rFonts w:ascii="Calibri" w:hAnsi="Calibri" w:cs="Calibri"/>
-        </w:rPr>
-        <w:t>jumā.</w:t>
-      </w:r>
-    </w:p>
-    <w:p>
-      <w:pPr>
-        <w:rPr>
-          <w:rFonts w:ascii="Calibri" w:hAnsi="Calibri" w:cs="Calibri"/>
-        </w:rPr>
-      </w:pPr>
-      <w:r>
-        <w:rPr>
-          <w:rFonts w:ascii="Calibri" w:hAnsi="Calibri" w:cs="Calibri"/>
-        </w:rPr>
-        <w:t>Vērsīsim visus ieročus pret buržuāziju, kas dzen karā! Kar</w:t>
-      </w:r>
-      <w:r>
-        <w:rPr>
-          <w:rFonts w:ascii="Calibri" w:hAnsi="Calibri" w:cs="Calibri"/>
-        </w:rPr>
-        <w:t xml:space="preserve">u </w:t>
-      </w:r>
-      <w:r>
-        <w:rPr>
-          <w:rFonts w:ascii="Calibri" w:hAnsi="Calibri" w:cs="Calibri"/>
-        </w:rPr>
-        <w:t>pārvērtīsim pilsoņu karā par proletārisko revolūciju, par padomj</w:t>
-      </w:r>
-      <w:r>
-        <w:rPr>
-          <w:rFonts w:ascii="Calibri" w:hAnsi="Calibri" w:cs="Calibri"/>
-        </w:rPr>
-        <w:t xml:space="preserve">u </w:t>
-      </w:r>
-      <w:r>
-        <w:rPr>
-          <w:rFonts w:ascii="Calibri" w:hAnsi="Calibri" w:cs="Calibri"/>
-        </w:rPr>
-        <w:t>varu!</w:t>
-      </w:r>
-    </w:p>
-    <w:p>
-      <w:pPr>
-        <w:rPr>
-          <w:rFonts w:ascii="Calibri" w:hAnsi="Calibri" w:cs="Calibri"/>
-        </w:rPr>
-      </w:pPr>
-      <w:r>
-        <w:rPr>
-          <w:rFonts w:ascii="Calibri" w:hAnsi="Calibri" w:cs="Calibri"/>
-        </w:rPr>
-        <w:t>Sociāldemokrātiskie darba jaunieši! Jūsu vadība solījās jūs vest</w:t>
-      </w:r>
-      <w:r>
-        <w:rPr>
-          <w:rFonts w:ascii="Calibri" w:hAnsi="Calibri" w:cs="Calibri"/>
-        </w:rPr>
-        <w:t xml:space="preserve"> </w:t>
-      </w:r>
-      <w:r>
-        <w:rPr>
-          <w:rFonts w:ascii="Calibri" w:hAnsi="Calibri" w:cs="Calibri"/>
-        </w:rPr>
-        <w:t>ģenerālstreikā un bruņotās cīņās pret fašismu. Bet viņa cīņu no</w:t>
-      </w:r>
-      <w:r>
-        <w:rPr>
-          <w:rFonts w:ascii="Calibri" w:hAnsi="Calibri" w:cs="Calibri"/>
-        </w:rPr>
-        <w:t>deva. Tāpat kā pasaules kara sākumā, fašistiskā apvērsuma laikā,</w:t>
-      </w:r>
-      <w:r>
-        <w:rPr>
-          <w:rFonts w:ascii="Calibri" w:hAnsi="Calibri" w:cs="Calibri"/>
-        </w:rPr>
-        <w:t xml:space="preserve"> </w:t>
-      </w:r>
-      <w:r>
-        <w:rPr>
-          <w:rFonts w:ascii="Calibri" w:hAnsi="Calibri" w:cs="Calibri"/>
-        </w:rPr>
-        <w:t>arī tagad viņa nevedīs jūs pretkara cīņā. Nāciet kopā ar komjauniešiem — vedīsim aktīvu revolucionāru cīņu pret karu. Kopīgi</w:t>
-      </w:r>
-      <w:r>
-        <w:rPr>
-          <w:rFonts w:ascii="Calibri" w:hAnsi="Calibri" w:cs="Calibri"/>
-        </w:rPr>
-        <w:t xml:space="preserve"> o</w:t>
-      </w:r>
-      <w:r>
-        <w:rPr>
-          <w:rFonts w:ascii="Calibri" w:hAnsi="Calibri" w:cs="Calibri"/>
-        </w:rPr>
-        <w:t>rganizēsim mītiņus, masovkas, demonstrācijas. 1. augustā kopīgi</w:t>
-      </w:r>
-      <w:r>
-        <w:rPr>
-          <w:rFonts w:ascii="Calibri" w:hAnsi="Calibri" w:cs="Calibri"/>
-        </w:rPr>
-        <w:t xml:space="preserve"> </w:t>
-      </w:r>
-      <w:r>
-        <w:rPr>
-          <w:rFonts w:ascii="Calibri" w:hAnsi="Calibri" w:cs="Calibri"/>
-        </w:rPr>
-        <w:t>pārtrauksim darbus uzņēmumos!</w:t>
-      </w:r>
-    </w:p>
-    <w:p>
-      <w:pPr>
-        <w:rPr>
-          <w:rFonts w:ascii="Calibri" w:hAnsi="Calibri" w:cs="Calibri"/>
-        </w:rPr>
-      </w:pPr>
-      <w:r>
-        <w:rPr>
-          <w:rFonts w:ascii="Calibri" w:hAnsi="Calibri" w:cs="Calibri"/>
-        </w:rPr>
-        <w:t>Meklējiet sakarus ar komjaunatni — viņus pazīstiet uzņēmu</w:t>
-      </w:r>
-      <w:r>
-        <w:rPr>
-          <w:rFonts w:ascii="Calibri" w:hAnsi="Calibri" w:cs="Calibri"/>
-        </w:rPr>
-        <w:t>m</w:t>
-      </w:r>
-      <w:r>
-        <w:rPr>
-          <w:rFonts w:ascii="Calibri" w:hAnsi="Calibri" w:cs="Calibri"/>
-        </w:rPr>
-        <w:t>os, darba vietās no aktīva revolucionāra darba. Dibināsim vien</w:t>
-      </w:r>
-      <w:r>
-        <w:rPr>
-          <w:rFonts w:ascii="Calibri" w:hAnsi="Calibri" w:cs="Calibri"/>
-        </w:rPr>
-        <w:t>ot</w:t>
-      </w:r>
-      <w:r>
-        <w:rPr>
-          <w:rFonts w:ascii="Calibri" w:hAnsi="Calibri" w:cs="Calibri"/>
-        </w:rPr>
-        <w:t>as pretkara un pret</w:t>
-      </w:r>
-      <w:r>
-        <w:rPr>
-          <w:rFonts w:ascii="Calibri" w:hAnsi="Calibri" w:cs="Calibri"/>
-        </w:rPr>
-        <w:t>f</w:t>
-      </w:r>
-      <w:r>
-        <w:rPr>
-          <w:rFonts w:ascii="Calibri" w:hAnsi="Calibri" w:cs="Calibri"/>
-        </w:rPr>
-        <w:t>ašisma cīņas komitejas uzņēmumos! Tikai</w:t>
-      </w:r>
-      <w:r>
-        <w:rPr>
-          <w:rFonts w:ascii="Calibri" w:hAnsi="Calibri" w:cs="Calibri"/>
-        </w:rPr>
-        <w:t xml:space="preserve"> </w:t>
-      </w:r>
-      <w:r>
-        <w:rPr>
-          <w:rFonts w:ascii="Calibri" w:hAnsi="Calibri" w:cs="Calibri"/>
-        </w:rPr>
-        <w:t>kopējā cīņā satrieksim masu slepkavošanas plānus!</w:t>
-      </w:r>
-    </w:p>
-    <w:p>
-      <w:pPr>
-        <w:rPr>
-          <w:rFonts w:ascii="Calibri" w:hAnsi="Calibri" w:cs="Calibri"/>
-        </w:rPr>
-      </w:pPr>
-      <w:r>
-        <w:rPr>
-          <w:rFonts w:ascii="Calibri" w:hAnsi="Calibri" w:cs="Calibri"/>
-        </w:rPr>
-        <w:t>Biedri kareivji! Fašistiskie virsnieki jūs dresē, lai sagatavotu</w:t>
-      </w:r>
-      <w:r>
-        <w:rPr>
-          <w:rFonts w:ascii="Calibri" w:hAnsi="Calibri" w:cs="Calibri"/>
-        </w:rPr>
-        <w:t xml:space="preserve"> </w:t>
-      </w:r>
-      <w:r>
-        <w:rPr>
-          <w:rFonts w:ascii="Calibri" w:hAnsi="Calibri" w:cs="Calibri"/>
-        </w:rPr>
-        <w:t>apšaut savus šķiras brāļus — SPRS darba jauniešus, lai apšautu</w:t>
-      </w:r>
-      <w:r>
-        <w:rPr>
-          <w:rFonts w:ascii="Calibri" w:hAnsi="Calibri" w:cs="Calibri"/>
-        </w:rPr>
-        <w:t xml:space="preserve"> </w:t>
-      </w:r>
-      <w:r>
-        <w:rPr>
-          <w:rFonts w:ascii="Calibri" w:hAnsi="Calibri" w:cs="Calibri"/>
-        </w:rPr>
-        <w:t>savus tēvus un brāļus, revolucionāros pretkara cīnītājus. Noskaid</w:t>
-      </w:r>
-      <w:r>
-        <w:rPr>
-          <w:rFonts w:ascii="Calibri" w:hAnsi="Calibri" w:cs="Calibri"/>
-        </w:rPr>
-        <w:t>r</w:t>
-      </w:r>
-      <w:r>
-        <w:rPr>
-          <w:rFonts w:ascii="Calibri" w:hAnsi="Calibri" w:cs="Calibri"/>
-        </w:rPr>
-        <w:t>ojiet to saviem biedriem kareivjiem! Organizējiet apspriedes, izpla</w:t>
-      </w:r>
-      <w:r>
-        <w:rPr>
-          <w:rFonts w:ascii="Calibri" w:hAnsi="Calibri" w:cs="Calibri"/>
-        </w:rPr>
-        <w:t>t</w:t>
-      </w:r>
-      <w:r>
-        <w:rPr>
-          <w:rFonts w:ascii="Calibri" w:hAnsi="Calibri" w:cs="Calibri"/>
-        </w:rPr>
-        <w:t>iet mūsu literatūru! Meklējiet sakarus ar komunistisko kara orga</w:t>
-      </w:r>
-      <w:r>
-        <w:rPr>
-          <w:rFonts w:ascii="Calibri" w:hAnsi="Calibri" w:cs="Calibri"/>
-        </w:rPr>
-        <w:t>ni</w:t>
-      </w:r>
-      <w:r>
-        <w:rPr>
-          <w:rFonts w:ascii="Calibri" w:hAnsi="Calibri" w:cs="Calibri"/>
-        </w:rPr>
-        <w:t>zāciju. Kolektīvi atsakieties izpildīt fašistu pavēles! Brāļojieties,</w:t>
-      </w:r>
-      <w:r>
-        <w:rPr>
-          <w:rFonts w:ascii="Calibri" w:hAnsi="Calibri" w:cs="Calibri"/>
-        </w:rPr>
-        <w:t xml:space="preserve"> </w:t>
-      </w:r>
-      <w:r>
-        <w:rPr>
-          <w:rFonts w:ascii="Calibri" w:hAnsi="Calibri" w:cs="Calibri"/>
-        </w:rPr>
-        <w:t>uzturiet sakarus ar strādniekiem! Esiet gatavi griezt ieročus pret</w:t>
-      </w:r>
-      <w:r>
-        <w:rPr>
-          <w:rFonts w:ascii="Calibri" w:hAnsi="Calibri" w:cs="Calibri"/>
-        </w:rPr>
-        <w:t xml:space="preserve"> </w:t>
-      </w:r>
-      <w:r>
-        <w:rPr>
-          <w:rFonts w:ascii="Calibri" w:hAnsi="Calibri" w:cs="Calibri"/>
-        </w:rPr>
-        <w:t>tiem, kas jūs dzīs brāļu karā.</w:t>
-      </w:r>
-    </w:p>
-    <w:p>
-      <w:pPr>
-        <w:rPr>
-          <w:rFonts w:ascii="Calibri" w:hAnsi="Calibri" w:cs="Calibri"/>
-        </w:rPr>
-      </w:pPr>
-      <w:r>
-        <w:rPr>
-          <w:rFonts w:ascii="Calibri" w:hAnsi="Calibri" w:cs="Calibri"/>
-        </w:rPr>
-        <w:t>Progresīvā inteliģence, skolnieki, studenti!</w:t>
-      </w:r>
-    </w:p>
-    <w:p>
-      <w:pPr>
-        <w:rPr>
-          <w:rFonts w:ascii="Calibri" w:hAnsi="Calibri" w:cs="Calibri"/>
-          <w:lang w:val="ru-RU"/>
-        </w:rPr>
-      </w:pPr>
-      <w:r>
-        <w:rPr>
-          <w:rFonts w:ascii="Calibri" w:hAnsi="Calibri" w:cs="Calibri"/>
-        </w:rPr>
-        <w:t>Nav lielāka nozieguma kā šausmīga kara gatavošana nelielas</w:t>
-      </w:r>
-      <w:r>
-        <w:rPr>
-          <w:rFonts w:ascii="Calibri" w:hAnsi="Calibri" w:cs="Calibri"/>
-        </w:rPr>
-        <w:t xml:space="preserve"> </w:t>
-      </w:r>
-      <w:r>
-        <w:rPr>
-          <w:rFonts w:ascii="Calibri" w:hAnsi="Calibri" w:cs="Calibri"/>
-        </w:rPr>
-        <w:t>kapitālistu saujiņas interesēs. Cilvēces progresa un kultūras vārdā</w:t>
-      </w:r>
-      <w:r>
-        <w:rPr>
-          <w:rFonts w:ascii="Calibri" w:hAnsi="Calibri" w:cs="Calibri"/>
-        </w:rPr>
-        <w:t xml:space="preserve"> jūsu</w:t>
-      </w:r>
-      <w:r>
-        <w:rPr>
-          <w:rFonts w:ascii="Calibri" w:hAnsi="Calibri" w:cs="Calibri"/>
-        </w:rPr>
-        <w:t xml:space="preserve"> svētākais pienākums — nepielaist to! Jūsu darbs būs sekmīgs</w:t>
-      </w:r>
-      <w:r>
-        <w:rPr>
-          <w:rFonts w:ascii="Calibri" w:hAnsi="Calibri" w:cs="Calibri"/>
-        </w:rPr>
-        <w:t xml:space="preserve"> </w:t>
-      </w:r>
-      <w:r>
-        <w:rPr>
-          <w:rFonts w:ascii="Calibri" w:hAnsi="Calibri" w:cs="Calibri"/>
-        </w:rPr>
-        <w:t>vienīgi kopā ar plašām revolucionārās strādniecības masām. Vie</w:t>
-      </w:r>
-      <w:r>
-        <w:rPr>
-          <w:rFonts w:ascii="Calibri" w:hAnsi="Calibri" w:cs="Calibri"/>
-        </w:rPr>
-        <w:t>nī</w:t>
-      </w:r>
-      <w:r>
-        <w:rPr>
-          <w:rFonts w:ascii="Calibri" w:hAnsi="Calibri" w:cs="Calibri"/>
-        </w:rPr>
-        <w:t>gi strādnieku vara — padomju iekārta izbeigs noziedzīgos karus,</w:t>
-      </w:r>
-      <w:r>
-        <w:rPr>
-          <w:rFonts w:ascii="Calibri" w:hAnsi="Calibri" w:cs="Calibri"/>
-        </w:rPr>
-        <w:t xml:space="preserve"> </w:t>
-      </w:r>
-      <w:r>
-        <w:rPr>
-          <w:rFonts w:ascii="Calibri" w:hAnsi="Calibri" w:cs="Calibri"/>
-        </w:rPr>
-        <w:t>dos cilvēcīgu dzīvi, visplašākās iespējas mākslas, kultūras un teh</w:t>
-      </w:r>
-      <w:r>
-        <w:rPr>
-          <w:rFonts w:ascii="Calibri" w:hAnsi="Calibri" w:cs="Calibri"/>
-        </w:rPr>
-        <w:t>n</w:t>
-      </w:r>
-      <w:r>
-        <w:rPr>
-          <w:rFonts w:ascii="Calibri" w:hAnsi="Calibri" w:cs="Calibri"/>
-        </w:rPr>
         <w:t>ikas attīstībai, jaunas dzīves veidošanai.</w:t>
       </w:r>
     </w:p>
@@ -53582,16 +53464,8 @@
       <w:r>
         <w:rPr>
           <w:rFonts w:ascii="Calibri" w:hAnsi="Calibri" w:cs="Calibri"/>
-          <w:lang w:val="ru-RU"/>
-        </w:rPr>
-        <w:t xml:space="preserve"> </w:t>
-      </w:r>
-      <w:r>
-        <w:rPr>
-          <w:rFonts w:ascii="Calibri" w:hAnsi="Calibri" w:cs="Calibri"/>
-          <w:lang w:val="en-US"/>
-        </w:rPr>
-        <w:t>pati</w:t>
+        </w:rPr>
+        <w:t xml:space="preserve"> pati</w:t>
       </w:r>
       <w:r>
         <w:rPr>
@@ -53699,6 +53573,1069 @@
           <w:rFonts w:ascii="Calibri" w:hAnsi="Calibri" w:cs="Calibri"/>
         </w:rPr>
         <w:t>Rīgas komiteja</w:t>
+      </w:r>
+    </w:p>
+    <w:p>
+      <w:pPr>
+        <w:rPr>
+          <w:rFonts w:ascii="Calibri" w:hAnsi="Calibri" w:cs="Calibri"/>
+        </w:rPr>
+      </w:pPr>
+    </w:p>
+    <w:p>
+      <w:pPr>
+        <w:rPr>
+          <w:rFonts w:ascii="Calibri" w:hAnsi="Calibri" w:cs="Calibri"/>
+          <w:lang w:val="en-US"/>
+        </w:rPr>
+      </w:pPr>
+      <w:r>
+        <w:rPr>
+          <w:rFonts w:ascii="Calibri" w:hAnsi="Calibri" w:cs="Calibri"/>
+        </w:rPr>
+        <w:t xml:space="preserve">id: </w:t>
+      </w:r>
+      <w:r>
+        <w:rPr>
+          <w:rFonts w:ascii="Calibri" w:hAnsi="Calibri" w:cs="Calibri"/>
+          <w:lang w:val="en-US"/>
+        </w:rPr>
+        <w:t>5</w:t>
+      </w:r>
+      <w:r>
+        <w:rPr>
+          <w:rFonts w:ascii="Calibri" w:hAnsi="Calibri" w:cs="Calibri"/>
+          <w:lang w:val="en-US"/>
+        </w:rPr>
+        <w:t>3</w:t>
+      </w:r>
+    </w:p>
+    <w:p>
+      <w:pPr>
+        <w:rPr>
+          <w:rFonts w:ascii="Calibri" w:hAnsi="Calibri" w:cs="Calibri"/>
+          <w:lang w:val="en-US"/>
+        </w:rPr>
+      </w:pPr>
+      <w:r>
+        <w:rPr>
+          <w:rFonts w:ascii="Calibri" w:hAnsi="Calibri" w:cs="Calibri"/>
+        </w:rPr>
+        <w:t>file_name: revl-n0</w:t>
+      </w:r>
+      <w:r>
+        <w:rPr>
+          <w:rFonts w:ascii="Calibri" w:hAnsi="Calibri" w:cs="Calibri"/>
+          <w:lang w:val="en-US"/>
+        </w:rPr>
+        <w:t>5</w:t>
+      </w:r>
+      <w:r>
+        <w:rPr>
+          <w:rFonts w:ascii="Calibri" w:hAnsi="Calibri" w:cs="Calibri"/>
+          <w:lang w:val="en-US"/>
+        </w:rPr>
+        <w:t>3</w:t>
+      </w:r>
+      <w:r>
+        <w:rPr>
+          <w:rFonts w:ascii="Calibri" w:hAnsi="Calibri" w:cs="Calibri"/>
+          <w:lang w:val="en-US"/>
+        </w:rPr>
+        <w:t>-</w:t>
+      </w:r>
+      <w:r>
+        <w:rPr>
+          <w:rFonts w:ascii="Calibri" w:hAnsi="Calibri" w:cs="Calibri"/>
+          <w:lang w:val="en-US"/>
+        </w:rPr>
+        <w:t>LK</w:t>
+      </w:r>
+      <w:r>
+        <w:rPr>
+          <w:rFonts w:ascii="Calibri" w:hAnsi="Calibri" w:cs="Calibri"/>
+          <w:lang w:val="en-US"/>
+        </w:rPr>
+        <w:t>P</w:t>
+      </w:r>
+      <w:r>
+        <w:rPr>
+          <w:rFonts w:ascii="Calibri" w:hAnsi="Calibri" w:cs="Calibri"/>
+        </w:rPr>
+        <w:t>_</w:t>
+      </w:r>
+      <w:r>
+        <w:rPr>
+          <w:rFonts w:ascii="Calibri" w:hAnsi="Calibri" w:cs="Calibri"/>
+        </w:rPr>
+        <w:t>LKJS_Ventspils</w:t>
+      </w:r>
+      <w:r>
+        <w:rPr>
+          <w:rFonts w:ascii="Calibri" w:hAnsi="Calibri" w:cs="Calibri"/>
+          <w:lang w:val="en-US"/>
+        </w:rPr>
+        <w:t>_</w:t>
+      </w:r>
+      <w:r>
+        <w:rPr>
+          <w:rFonts w:ascii="Calibri" w:hAnsi="Calibri" w:cs="Calibri"/>
+        </w:rPr>
+        <w:t>committee</w:t>
+      </w:r>
+      <w:r>
+        <w:rPr>
+          <w:rFonts w:ascii="Calibri" w:hAnsi="Calibri" w:cs="Calibri"/>
+          <w:lang w:val="en-US"/>
+        </w:rPr>
+        <w:t>-</w:t>
+      </w:r>
+      <w:r>
+        <w:rPr>
+          <w:rFonts w:ascii="Calibri" w:hAnsi="Calibri" w:cs="Calibri"/>
+        </w:rPr>
+        <w:t>1934-0</w:t>
+      </w:r>
+      <w:r>
+        <w:rPr>
+          <w:rFonts w:ascii="Calibri" w:hAnsi="Calibri" w:cs="Calibri"/>
+          <w:lang w:val="en-US"/>
+        </w:rPr>
+        <w:t>7</w:t>
+      </w:r>
+      <w:r>
+        <w:rPr>
+          <w:rFonts w:ascii="Calibri" w:hAnsi="Calibri" w:cs="Calibri"/>
+        </w:rPr>
+        <w:t>.txt</w:t>
+      </w:r>
+    </w:p>
+    <w:p>
+      <w:pPr>
+        <w:rPr>
+          <w:rFonts w:ascii="Calibri" w:hAnsi="Calibri" w:cs="Calibri"/>
+        </w:rPr>
+      </w:pPr>
+      <w:r>
+        <w:rPr>
+          <w:rFonts w:ascii="Calibri" w:hAnsi="Calibri" w:cs="Calibri"/>
+        </w:rPr>
+        <w:t xml:space="preserve">title: </w:t>
+      </w:r>
+      <w:r>
+        <w:rPr>
+          <w:rFonts w:ascii="Calibri" w:hAnsi="Calibri" w:cs="Calibri"/>
+        </w:rPr>
+        <w:t>LKP un LKJS Ventspils rajona komiteju lapiņa ar aicinājumu strādniekiem Starptautiskajā pretkara dienā streikot</w:t>
+      </w:r>
+      <w:r>
+        <w:t xml:space="preserve"> </w:t>
+      </w:r>
+      <w:r>
+        <w:rPr>
+          <w:rFonts w:ascii="Calibri" w:hAnsi="Calibri" w:cs="Calibri"/>
+        </w:rPr>
+        <w:t>un iziet demonstrācijās</w:t>
+      </w:r>
+    </w:p>
+    <w:p>
+      <w:pPr>
+        <w:rPr>
+          <w:rFonts w:ascii="Calibri" w:hAnsi="Calibri" w:cs="Calibri"/>
+        </w:rPr>
+      </w:pPr>
+      <w:r>
+        <w:rPr>
+          <w:rFonts w:ascii="Calibri" w:hAnsi="Calibri" w:cs="Calibri"/>
+        </w:rPr>
+        <w:t xml:space="preserve">author: </w:t>
+      </w:r>
+      <w:r>
+        <w:rPr>
+          <w:rFonts w:ascii="Calibri" w:hAnsi="Calibri" w:cs="Calibri"/>
+        </w:rPr>
+        <w:t>LKP Ventspils rajona komit</w:t>
+      </w:r>
+      <w:r>
+        <w:rPr>
+          <w:rFonts w:ascii="Calibri" w:hAnsi="Calibri" w:cs="Calibri"/>
+        </w:rPr>
+        <w:t>e</w:t>
+      </w:r>
+      <w:r>
+        <w:rPr>
+          <w:rFonts w:ascii="Calibri" w:hAnsi="Calibri" w:cs="Calibri"/>
+        </w:rPr>
+        <w:t>ja un LKJS Ventspils rajona komit</w:t>
+      </w:r>
+      <w:r>
+        <w:rPr>
+          <w:rFonts w:ascii="Calibri" w:hAnsi="Calibri" w:cs="Calibri"/>
+        </w:rPr>
+        <w:t>e</w:t>
+      </w:r>
+      <w:r>
+        <w:rPr>
+          <w:rFonts w:ascii="Calibri" w:hAnsi="Calibri" w:cs="Calibri"/>
+        </w:rPr>
+        <w:t>ja</w:t>
+      </w:r>
+    </w:p>
+    <w:p>
+      <w:pPr>
+        <w:rPr>
+          <w:rFonts w:ascii="Calibri" w:hAnsi="Calibri" w:cs="Calibri"/>
+          <w:lang w:val="en-US"/>
+        </w:rPr>
+      </w:pPr>
+      <w:r>
+        <w:rPr>
+          <w:rFonts w:ascii="Calibri" w:hAnsi="Calibri" w:cs="Calibri"/>
+        </w:rPr>
+        <w:t xml:space="preserve">date: </w:t>
+      </w:r>
+      <w:r>
+        <w:rPr>
+          <w:rFonts w:ascii="Calibri" w:hAnsi="Calibri" w:cs="Calibri"/>
+        </w:rPr>
+        <w:t>1934-0</w:t>
+      </w:r>
+      <w:r>
+        <w:rPr>
+          <w:rFonts w:ascii="Calibri" w:hAnsi="Calibri" w:cs="Calibri"/>
+          <w:lang w:val="en-US"/>
+        </w:rPr>
+        <w:t>7</w:t>
+      </w:r>
+    </w:p>
+    <w:p>
+      <w:pPr>
+        <w:rPr>
+          <w:rFonts w:ascii="Calibri" w:hAnsi="Calibri" w:cs="Calibri"/>
+          <w:lang w:val="en-US"/>
+        </w:rPr>
+      </w:pPr>
+      <w:r>
+        <w:rPr>
+          <w:rFonts w:ascii="Calibri" w:hAnsi="Calibri" w:cs="Calibri"/>
+        </w:rPr>
+        <w:t>print</w:t>
+      </w:r>
+      <w:r>
+        <w:rPr>
+          <w:rFonts w:ascii="Calibri" w:hAnsi="Calibri" w:cs="Calibri"/>
+        </w:rPr>
+        <w:t>_</w:t>
+      </w:r>
+      <w:r>
+        <w:rPr>
+          <w:rFonts w:ascii="Calibri" w:hAnsi="Calibri" w:cs="Calibri"/>
+        </w:rPr>
+        <w:t>run</w:t>
+      </w:r>
+      <w:r>
+        <w:rPr>
+          <w:rFonts w:ascii="Calibri" w:hAnsi="Calibri" w:cs="Calibri"/>
+        </w:rPr>
+        <w:t xml:space="preserve">: </w:t>
+      </w:r>
+      <w:r>
+        <w:rPr>
+          <w:rFonts w:ascii="Calibri" w:hAnsi="Calibri" w:cs="Calibri"/>
+          <w:lang w:val="en-US"/>
+        </w:rPr>
+        <w:t>2000</w:t>
+      </w:r>
+    </w:p>
+    <w:p>
+      <w:pPr>
+        <w:rPr>
+          <w:rFonts w:ascii="Calibri" w:hAnsi="Calibri" w:cs="Calibri"/>
+          <w:lang w:val="en-US"/>
+        </w:rPr>
+      </w:pPr>
+      <w:r>
+        <w:rPr>
+          <w:rFonts w:ascii="Calibri" w:hAnsi="Calibri" w:cs="Calibri"/>
+        </w:rPr>
+        <w:t xml:space="preserve">typography_name: </w:t>
+      </w:r>
+      <w:r>
+        <w:rPr>
+          <w:rFonts w:ascii="Calibri" w:hAnsi="Calibri" w:cs="Calibri"/>
+          <w:lang w:val="en-US"/>
+        </w:rPr>
+        <w:t>Spartaks</w:t>
+      </w:r>
+    </w:p>
+    <w:p>
+      <w:pPr>
+        <w:rPr>
+          <w:rFonts w:ascii="Calibri" w:hAnsi="Calibri" w:cs="Calibri"/>
+        </w:rPr>
+      </w:pPr>
+      <w:r>
+        <w:rPr>
+          <w:rFonts w:ascii="Calibri" w:hAnsi="Calibri" w:cs="Calibri"/>
+        </w:rPr>
+        <w:t xml:space="preserve">source: Latvijas KP CK Partijas vēstures institūts — PSKP CK Marksisma-ļeņinisma institūta filiāle, </w:t>
+      </w:r>
+      <w:r>
+        <w:rPr>
+          <w:rFonts w:ascii="Calibri" w:hAnsi="Calibri" w:cs="Calibri"/>
+          <w:i/>
+          <w:iCs/>
+        </w:rPr>
+        <w:t>LKP, LKJS un Sarkanās Palīdzības revolucionārās lapiņas: 1920.</w:t>
+      </w:r>
+      <w:r>
+        <w:rPr>
+          <w:rFonts w:ascii="Calibri" w:hAnsi="Calibri" w:cs="Calibri"/>
+          <w:color w:val="1F1F1F"/>
+          <w:shd w:val="clear" w:color="auto" w:fill="FFFFFF"/>
+        </w:rPr>
+        <w:t>–</w:t>
+      </w:r>
+      <w:r>
+        <w:rPr>
+          <w:rFonts w:ascii="Calibri" w:hAnsi="Calibri" w:cs="Calibri"/>
+          <w:i/>
+          <w:iCs/>
+        </w:rPr>
+        <w:t xml:space="preserve">1940. </w:t>
+      </w:r>
+      <w:r>
+        <w:rPr>
+          <w:rFonts w:ascii="Calibri" w:hAnsi="Calibri" w:cs="Calibri"/>
+        </w:rPr>
+        <w:t>3. daļa</w:t>
+      </w:r>
+      <w:r>
+        <w:rPr>
+          <w:rFonts w:ascii="Calibri" w:hAnsi="Calibri" w:cs="Calibri"/>
+          <w:i/>
+          <w:iCs/>
+        </w:rPr>
+        <w:t xml:space="preserve"> </w:t>
+      </w:r>
+      <w:r>
+        <w:rPr>
+          <w:rFonts w:ascii="Calibri" w:hAnsi="Calibri" w:cs="Calibri"/>
+        </w:rPr>
+        <w:t xml:space="preserve">(Latvijas Valsts izdevniecība, 1963), </w:t>
+      </w:r>
+      <w:r>
+        <w:rPr>
+          <w:rFonts w:ascii="Calibri" w:hAnsi="Calibri" w:cs="Calibri"/>
+        </w:rPr>
+        <w:t>1</w:t>
+      </w:r>
+      <w:r>
+        <w:rPr>
+          <w:rFonts w:ascii="Calibri" w:hAnsi="Calibri" w:cs="Calibri"/>
+        </w:rPr>
+        <w:t>20</w:t>
+      </w:r>
+      <w:r>
+        <w:rPr>
+          <w:rFonts w:ascii="Calibri" w:hAnsi="Calibri" w:cs="Calibri"/>
+        </w:rPr>
+        <w:t>–</w:t>
+      </w:r>
+      <w:r>
+        <w:rPr>
+          <w:rFonts w:ascii="Calibri" w:hAnsi="Calibri" w:cs="Calibri"/>
+        </w:rPr>
+        <w:t>1</w:t>
+      </w:r>
+      <w:r>
+        <w:rPr>
+          <w:rFonts w:ascii="Calibri" w:hAnsi="Calibri" w:cs="Calibri"/>
+        </w:rPr>
+        <w:t>21</w:t>
+      </w:r>
+      <w:r>
+        <w:rPr>
+          <w:rFonts w:ascii="Calibri" w:hAnsi="Calibri" w:cs="Calibri"/>
+        </w:rPr>
+        <w:t>.</w:t>
+      </w:r>
+    </w:p>
+    <w:p>
+      <w:pPr>
+        <w:rPr>
+          <w:rFonts w:ascii="Calibri" w:hAnsi="Calibri" w:cs="Calibri"/>
+        </w:rPr>
+      </w:pPr>
+    </w:p>
+    <w:p>
+      <w:pPr>
+        <w:rPr>
+          <w:rFonts w:ascii="Calibri" w:hAnsi="Calibri" w:cs="Calibri"/>
+        </w:rPr>
+      </w:pPr>
+      <w:r>
+        <w:rPr>
+          <w:rFonts w:ascii="Calibri" w:hAnsi="Calibri" w:cs="Calibri"/>
+        </w:rPr>
+        <w:t>text:</w:t>
+      </w:r>
+    </w:p>
+    <w:p>
+      <w:pPr>
+        <w:rPr>
+          <w:rFonts w:ascii="Calibri" w:hAnsi="Calibri" w:cs="Calibri"/>
+        </w:rPr>
+      </w:pPr>
+      <w:r>
+        <w:rPr>
+          <w:rFonts w:ascii="Calibri" w:hAnsi="Calibri" w:cs="Calibri"/>
+        </w:rPr>
+        <w:t>Bez cīņas nav uzvaras!</w:t>
+      </w:r>
+      <w:r>
+        <w:rPr>
+          <w:rFonts w:ascii="Calibri" w:hAnsi="Calibri" w:cs="Calibri"/>
+        </w:rPr>
+        <w:t xml:space="preserve"> </w:t>
+      </w:r>
+      <w:r>
+        <w:rPr>
+          <w:rFonts w:ascii="Calibri" w:hAnsi="Calibri" w:cs="Calibri"/>
+        </w:rPr>
+        <w:t>Visu zemju proletārieši, savienojieties!</w:t>
+      </w:r>
+    </w:p>
+    <w:p>
+      <w:pPr>
+        <w:rPr>
+          <w:rFonts w:ascii="Calibri" w:hAnsi="Calibri" w:cs="Calibri"/>
+        </w:rPr>
+      </w:pPr>
+      <w:r>
+        <w:rPr>
+          <w:rFonts w:ascii="Calibri" w:hAnsi="Calibri" w:cs="Calibri"/>
+        </w:rPr>
+        <w:t>LAI DZĪVO CĪŅAS DIENA — PIRMAIS AUGUSTS!</w:t>
+      </w:r>
+    </w:p>
+    <w:p>
+      <w:pPr>
+        <w:rPr>
+          <w:rFonts w:ascii="Calibri" w:hAnsi="Calibri" w:cs="Calibri"/>
+        </w:rPr>
+      </w:pPr>
+      <w:r>
+        <w:rPr>
+          <w:rFonts w:ascii="Calibri" w:hAnsi="Calibri" w:cs="Calibri"/>
+        </w:rPr>
+        <w:t>Biedri strādnieki un strādnieces, tuvojas 1. augusts — starp</w:t>
+      </w:r>
+      <w:r>
+        <w:rPr>
+          <w:rFonts w:ascii="Calibri" w:hAnsi="Calibri" w:cs="Calibri"/>
+        </w:rPr>
+        <w:t>tautiskā proletariāta pretkara diena, tā diena, kad proletariāts</w:t>
+      </w:r>
+      <w:r>
+        <w:rPr>
+          <w:rFonts w:ascii="Calibri" w:hAnsi="Calibri" w:cs="Calibri"/>
+        </w:rPr>
+        <w:t xml:space="preserve"> </w:t>
+      </w:r>
+      <w:r>
+        <w:rPr>
+          <w:rFonts w:ascii="Calibri" w:hAnsi="Calibri" w:cs="Calibri"/>
+        </w:rPr>
+        <w:t>visās pasaules malās mobilizē un demonstrē savus spēkus pret</w:t>
+      </w:r>
+      <w:r>
+        <w:rPr>
+          <w:rFonts w:ascii="Calibri" w:hAnsi="Calibri" w:cs="Calibri"/>
+        </w:rPr>
+        <w:t xml:space="preserve"> </w:t>
+      </w:r>
+      <w:r>
+        <w:rPr>
+          <w:rFonts w:ascii="Calibri" w:hAnsi="Calibri" w:cs="Calibri"/>
+        </w:rPr>
+        <w:t>karu, par mieru.</w:t>
+      </w:r>
+    </w:p>
+    <w:p>
+      <w:pPr>
+        <w:rPr>
+          <w:rFonts w:ascii="Calibri" w:hAnsi="Calibri" w:cs="Calibri"/>
+        </w:rPr>
+      </w:pPr>
+      <w:r>
+        <w:rPr>
+          <w:rFonts w:ascii="Calibri" w:hAnsi="Calibri" w:cs="Calibri"/>
+        </w:rPr>
+        <w:t>Šogad 1. augusts noritēs sevišķi sakarsētos politiskos apstākļos</w:t>
+      </w:r>
+      <w:r>
+        <w:rPr>
+          <w:rFonts w:ascii="Calibri" w:hAnsi="Calibri" w:cs="Calibri"/>
+        </w:rPr>
+        <w:t xml:space="preserve"> </w:t>
+      </w:r>
+      <w:r>
+        <w:rPr>
+          <w:rFonts w:ascii="Calibri" w:hAnsi="Calibri" w:cs="Calibri"/>
+        </w:rPr>
+        <w:t>un sevišķi draudošā kara gatavošanas laikā — tad, kad paš</w:t>
+      </w:r>
+      <w:r>
+        <w:rPr>
+          <w:rFonts w:ascii="Calibri" w:hAnsi="Calibri" w:cs="Calibri"/>
+        </w:rPr>
+        <w:t xml:space="preserve">i </w:t>
+      </w:r>
+      <w:r>
+        <w:rPr>
+          <w:rFonts w:ascii="Calibri" w:hAnsi="Calibri" w:cs="Calibri"/>
+        </w:rPr>
+        <w:t>buržuāzijas valstsvīri ir spiesti atzīties, ka pasaules karš eso</w:t>
+      </w:r>
+      <w:r>
+        <w:rPr>
+          <w:rFonts w:ascii="Calibri" w:hAnsi="Calibri" w:cs="Calibri"/>
+        </w:rPr>
+        <w:t xml:space="preserve">t </w:t>
+      </w:r>
+      <w:r>
+        <w:rPr>
+          <w:rFonts w:ascii="Calibri" w:hAnsi="Calibri" w:cs="Calibri"/>
+        </w:rPr>
+        <w:t>iespējams jau 1934.</w:t>
+      </w:r>
+      <w:r>
+        <w:rPr>
+          <w:rFonts w:ascii="Calibri" w:hAnsi="Calibri" w:cs="Calibri"/>
+        </w:rPr>
+        <w:t> </w:t>
+      </w:r>
+      <w:r>
+        <w:rPr>
+          <w:rFonts w:ascii="Calibri" w:hAnsi="Calibri" w:cs="Calibri"/>
+        </w:rPr>
+        <w:t>g., t. i., šogad.</w:t>
+      </w:r>
+    </w:p>
+    <w:p>
+      <w:pPr>
+        <w:rPr>
+          <w:rFonts w:ascii="Calibri" w:hAnsi="Calibri" w:cs="Calibri"/>
+        </w:rPr>
+      </w:pPr>
+      <w:r>
+        <w:rPr>
+          <w:rFonts w:ascii="Calibri" w:hAnsi="Calibri" w:cs="Calibri"/>
+        </w:rPr>
+        <w:t>Pasaules imperiālisti ar Japānu, Vāciju un Angliju priekšga</w:t>
+      </w:r>
+      <w:r>
+        <w:rPr>
+          <w:rFonts w:ascii="Calibri" w:hAnsi="Calibri" w:cs="Calibri"/>
+        </w:rPr>
+        <w:t>l</w:t>
+      </w:r>
+      <w:r>
+        <w:rPr>
+          <w:rFonts w:ascii="Calibri" w:hAnsi="Calibri" w:cs="Calibri"/>
+        </w:rPr>
+        <w:t>ā</w:t>
+      </w:r>
+      <w:r>
+        <w:rPr>
+          <w:rFonts w:ascii="Calibri" w:hAnsi="Calibri" w:cs="Calibri"/>
+        </w:rPr>
+        <w:t xml:space="preserve"> </w:t>
+      </w:r>
+      <w:r>
+        <w:rPr>
+          <w:rFonts w:ascii="Calibri" w:hAnsi="Calibri" w:cs="Calibri"/>
+        </w:rPr>
+        <w:t>organizē par katru cenu karu ar SPRS, lai uz strādnieku valsis</w:t>
+      </w:r>
+      <w:r>
+        <w:rPr>
+          <w:rFonts w:ascii="Calibri" w:hAnsi="Calibri" w:cs="Calibri"/>
+        </w:rPr>
+        <w:t xml:space="preserve"> </w:t>
+      </w:r>
+      <w:r>
+        <w:rPr>
+          <w:rFonts w:ascii="Calibri" w:hAnsi="Calibri" w:cs="Calibri"/>
+        </w:rPr>
+        <w:t xml:space="preserve">rēķina likvidētu savas saimnieciskās grūtības, jo, neraugoties </w:t>
+      </w:r>
+      <w:r>
+        <w:rPr>
+          <w:rFonts w:ascii="Calibri" w:hAnsi="Calibri" w:cs="Calibri"/>
+        </w:rPr>
+        <w:t>uz</w:t>
+      </w:r>
+      <w:r>
+        <w:t xml:space="preserve"> </w:t>
+      </w:r>
+      <w:r>
+        <w:rPr>
+          <w:rFonts w:ascii="Calibri" w:hAnsi="Calibri" w:cs="Calibri"/>
+        </w:rPr>
+        <w:t xml:space="preserve">visiem buržuāzijas pareģojumiem par krīzes izbeigšanos, mēs </w:t>
+      </w:r>
+      <w:r>
+        <w:rPr>
+          <w:rFonts w:ascii="Calibri" w:hAnsi="Calibri" w:cs="Calibri"/>
+        </w:rPr>
+        <w:t xml:space="preserve">redzam, </w:t>
+      </w:r>
+      <w:r>
+        <w:rPr>
+          <w:rFonts w:ascii="Calibri" w:hAnsi="Calibri" w:cs="Calibri"/>
+        </w:rPr>
+        <w:t>ka kapitālisma saimnieciskā krīze vēl nebūt nedomā izbe</w:t>
+      </w:r>
+      <w:r>
+        <w:rPr>
+          <w:rFonts w:ascii="Calibri" w:hAnsi="Calibri" w:cs="Calibri"/>
+        </w:rPr>
+        <w:t xml:space="preserve">igties </w:t>
+      </w:r>
+      <w:r>
+        <w:rPr>
+          <w:rFonts w:ascii="Calibri" w:hAnsi="Calibri" w:cs="Calibri"/>
+        </w:rPr>
+        <w:t>un šī krīze jau ir pāraugusi kapitālisma iekārtas krīzē, ko</w:t>
+      </w:r>
+      <w:r>
+        <w:rPr>
+          <w:rFonts w:ascii="Calibri" w:hAnsi="Calibri" w:cs="Calibri"/>
+        </w:rPr>
+        <w:t xml:space="preserve"> </w:t>
+      </w:r>
+      <w:r>
+        <w:rPr>
+          <w:rFonts w:ascii="Calibri" w:hAnsi="Calibri" w:cs="Calibri"/>
+        </w:rPr>
+        <w:t xml:space="preserve">pierāda fašisma nodibināšanās visā Centrālā Eiropā. Un, lai </w:t>
+      </w:r>
+      <w:r>
+        <w:rPr>
+          <w:rFonts w:ascii="Calibri" w:hAnsi="Calibri" w:cs="Calibri"/>
+        </w:rPr>
+        <w:t xml:space="preserve">šī </w:t>
+      </w:r>
+      <w:r>
+        <w:rPr>
+          <w:rFonts w:ascii="Calibri" w:hAnsi="Calibri" w:cs="Calibri"/>
+        </w:rPr>
+        <w:t>iekārta vēl noturētos, lai buržuji vēl valdītu un mērdētu pusbadā</w:t>
+      </w:r>
+      <w:r>
+        <w:rPr>
+          <w:rFonts w:ascii="Calibri" w:hAnsi="Calibri" w:cs="Calibri"/>
+        </w:rPr>
+        <w:t xml:space="preserve"> </w:t>
+      </w:r>
+      <w:r>
+        <w:rPr>
+          <w:rFonts w:ascii="Calibri" w:hAnsi="Calibri" w:cs="Calibri"/>
+        </w:rPr>
+        <w:t>miljoniem darbaļaužu, tad ir nepieciešami atrast jaunus tirgus</w:t>
+      </w:r>
+      <w:r>
+        <w:rPr>
+          <w:rFonts w:ascii="Calibri" w:hAnsi="Calibri" w:cs="Calibri"/>
+        </w:rPr>
+        <w:t>,</w:t>
+      </w:r>
+      <w:r>
+        <w:rPr>
+          <w:rFonts w:ascii="Calibri" w:hAnsi="Calibri" w:cs="Calibri"/>
+        </w:rPr>
+        <w:t xml:space="preserve"> </w:t>
+      </w:r>
+      <w:r>
+        <w:rPr>
+          <w:rFonts w:ascii="Calibri" w:hAnsi="Calibri" w:cs="Calibri"/>
+        </w:rPr>
+        <w:t>jaunas kolonijas, un tos ir iespējams rast tikai ar bruņotām sadu</w:t>
+      </w:r>
+      <w:r>
+        <w:rPr>
+          <w:rFonts w:ascii="Calibri" w:hAnsi="Calibri" w:cs="Calibri"/>
+        </w:rPr>
+        <w:t xml:space="preserve">rsmēm, </w:t>
+      </w:r>
+      <w:r>
+        <w:rPr>
+          <w:rFonts w:ascii="Calibri" w:hAnsi="Calibri" w:cs="Calibri"/>
+        </w:rPr>
+        <w:t>ar kariem.</w:t>
+      </w:r>
+    </w:p>
+    <w:p>
+      <w:pPr>
+        <w:rPr>
+          <w:rFonts w:ascii="Calibri" w:hAnsi="Calibri" w:cs="Calibri"/>
+        </w:rPr>
+      </w:pPr>
+      <w:r>
+        <w:rPr>
+          <w:rFonts w:ascii="Calibri" w:hAnsi="Calibri" w:cs="Calibri"/>
+        </w:rPr>
+        <w:t xml:space="preserve">Pie mums, Latvijā, šie kara draudi sakarā ar </w:t>
+      </w:r>
+      <w:r>
+        <w:rPr>
+          <w:rFonts w:ascii="Calibri" w:hAnsi="Calibri" w:cs="Calibri"/>
+        </w:rPr>
+        <w:t>f</w:t>
+      </w:r>
+      <w:r>
+        <w:rPr>
+          <w:rFonts w:ascii="Calibri" w:hAnsi="Calibri" w:cs="Calibri"/>
+        </w:rPr>
+        <w:t>ašisma nodib</w:t>
+      </w:r>
+      <w:r>
+        <w:t>i</w:t>
+      </w:r>
+      <w:r>
+        <w:rPr>
+          <w:rFonts w:ascii="Calibri" w:hAnsi="Calibri" w:cs="Calibri"/>
+        </w:rPr>
+        <w:t>nāšanos ir pieņēmuši tikpat lielu raksturu kā pārējās Eiropa</w:t>
+      </w:r>
+      <w:r>
+        <w:rPr>
+          <w:rFonts w:ascii="Calibri" w:hAnsi="Calibri" w:cs="Calibri"/>
+        </w:rPr>
+        <w:t>s</w:t>
+      </w:r>
+      <w:r>
+        <w:rPr>
+          <w:rFonts w:ascii="Calibri" w:hAnsi="Calibri" w:cs="Calibri"/>
+        </w:rPr>
+        <w:t xml:space="preserve"> </w:t>
+      </w:r>
+      <w:r>
+        <w:rPr>
+          <w:rFonts w:ascii="Calibri" w:hAnsi="Calibri" w:cs="Calibri"/>
+        </w:rPr>
+        <w:t xml:space="preserve">valstīs, jo fašistiskā diktatūra nodibinājās, pirmkārt, tādēļ, lai </w:t>
+      </w:r>
+      <w:r>
+        <w:rPr>
+          <w:rFonts w:ascii="Calibri" w:hAnsi="Calibri" w:cs="Calibri"/>
+        </w:rPr>
+        <w:t xml:space="preserve">jo </w:t>
+      </w:r>
+      <w:r>
+        <w:rPr>
+          <w:rFonts w:ascii="Calibri" w:hAnsi="Calibri" w:cs="Calibri"/>
+        </w:rPr>
+        <w:t xml:space="preserve">vēl lielākā mērā uzveltu visas saimnieciskās grūtības uz </w:t>
+      </w:r>
+      <w:r>
+        <w:rPr>
+          <w:rFonts w:ascii="Calibri" w:hAnsi="Calibri" w:cs="Calibri"/>
+        </w:rPr>
+        <w:t>strādni</w:t>
+      </w:r>
+      <w:r>
+        <w:rPr>
+          <w:rFonts w:ascii="Calibri" w:hAnsi="Calibri" w:cs="Calibri"/>
+        </w:rPr>
+        <w:t>ecības</w:t>
+      </w:r>
+      <w:r>
+        <w:rPr>
+          <w:rFonts w:ascii="Calibri" w:hAnsi="Calibri" w:cs="Calibri"/>
+        </w:rPr>
+        <w:t xml:space="preserve"> pleciem, otrkārt, lai vēl drakoniskākiem </w:t>
+      </w:r>
+      <w:r>
+        <w:rPr>
+          <w:rFonts w:ascii="Calibri" w:hAnsi="Calibri" w:cs="Calibri"/>
+        </w:rPr>
+        <w:lastRenderedPageBreak/>
+        <w:t>līdzekļiem apspiest</w:t>
+      </w:r>
+      <w:r>
+        <w:rPr>
+          <w:rFonts w:ascii="Calibri" w:hAnsi="Calibri" w:cs="Calibri"/>
+        </w:rPr>
+        <w:t xml:space="preserve">u </w:t>
+      </w:r>
+      <w:r>
+        <w:rPr>
+          <w:rFonts w:ascii="Calibri" w:hAnsi="Calibri" w:cs="Calibri"/>
+        </w:rPr>
+        <w:t>strādnieku pretestību pret buržuāzijas saimnieciskiem un polit</w:t>
+      </w:r>
+      <w:r>
+        <w:rPr>
+          <w:rFonts w:ascii="Calibri" w:hAnsi="Calibri" w:cs="Calibri"/>
+        </w:rPr>
+        <w:t>is</w:t>
+      </w:r>
+      <w:r>
+        <w:rPr>
+          <w:rFonts w:ascii="Calibri" w:hAnsi="Calibri" w:cs="Calibri"/>
+        </w:rPr>
+        <w:t>kiem uzbrukumiem un, treškārt, lai sagatavotos karam pret SPRS</w:t>
+      </w:r>
+      <w:r>
+        <w:rPr>
+          <w:rFonts w:ascii="Calibri" w:hAnsi="Calibri" w:cs="Calibri"/>
+        </w:rPr>
+        <w:t>.</w:t>
+      </w:r>
+    </w:p>
+    <w:p>
+      <w:pPr>
+        <w:rPr>
+          <w:rFonts w:ascii="Calibri" w:hAnsi="Calibri" w:cs="Calibri"/>
+        </w:rPr>
+      </w:pPr>
+      <w:r>
+        <w:rPr>
+          <w:rFonts w:ascii="Calibri" w:hAnsi="Calibri" w:cs="Calibri"/>
+        </w:rPr>
+        <w:t>Tā kā mēs, biedri, esam izbaudījuši kara jaukumus, zinam,</w:t>
+      </w:r>
+      <w:r>
+        <w:rPr>
+          <w:rFonts w:ascii="Calibri" w:hAnsi="Calibri" w:cs="Calibri"/>
+        </w:rPr>
+        <w:t xml:space="preserve"> ko </w:t>
+      </w:r>
+      <w:r>
+        <w:rPr>
+          <w:rFonts w:ascii="Calibri" w:hAnsi="Calibri" w:cs="Calibri"/>
+        </w:rPr>
+        <w:t>nozīmē karš, tad arī mums nevar būt kopējs ceļš ar buržuāziju ka</w:t>
+      </w:r>
+      <w:r>
+        <w:rPr>
+          <w:rFonts w:ascii="Calibri" w:hAnsi="Calibri" w:cs="Calibri"/>
+        </w:rPr>
+        <w:t>r</w:t>
+      </w:r>
+      <w:r>
+        <w:rPr>
+          <w:rFonts w:ascii="Calibri" w:hAnsi="Calibri" w:cs="Calibri"/>
+        </w:rPr>
+        <w:t xml:space="preserve">a </w:t>
+      </w:r>
+      <w:r>
+        <w:rPr>
+          <w:rFonts w:ascii="Calibri" w:hAnsi="Calibri" w:cs="Calibri"/>
+        </w:rPr>
+        <w:t>jautājumā un mums jāpiespiež buržuāzija rēķināties ar mūsu pr</w:t>
+      </w:r>
+      <w:r>
+        <w:rPr>
+          <w:rFonts w:ascii="Calibri" w:hAnsi="Calibri" w:cs="Calibri"/>
+        </w:rPr>
+        <w:t>asībām.</w:t>
+      </w:r>
+      <w:r>
+        <w:rPr>
+          <w:rFonts w:ascii="Calibri" w:hAnsi="Calibri" w:cs="Calibri"/>
+        </w:rPr>
+        <w:t xml:space="preserve"> </w:t>
+      </w:r>
+      <w:r>
+        <w:rPr>
+          <w:rFonts w:ascii="Calibri" w:hAnsi="Calibri" w:cs="Calibri"/>
+        </w:rPr>
+        <w:t>To mēs varam panākt tikai tad, ja katrā uzņēmuma, katrā</w:t>
+      </w:r>
+      <w:r>
+        <w:rPr>
+          <w:rFonts w:ascii="Calibri" w:hAnsi="Calibri" w:cs="Calibri"/>
+        </w:rPr>
+        <w:t xml:space="preserve"> </w:t>
+      </w:r>
+      <w:r>
+        <w:rPr>
+          <w:rFonts w:ascii="Calibri" w:hAnsi="Calibri" w:cs="Calibri"/>
+        </w:rPr>
+        <w:t>darba vietā noturam sapulces, rīkojam protesta streikus un demo</w:t>
+      </w:r>
+      <w:r>
+        <w:rPr>
+          <w:rFonts w:ascii="Calibri" w:hAnsi="Calibri" w:cs="Calibri"/>
+        </w:rPr>
+        <w:t>n</w:t>
+      </w:r>
+      <w:r>
+        <w:rPr>
+          <w:rFonts w:ascii="Calibri" w:hAnsi="Calibri" w:cs="Calibri"/>
+        </w:rPr>
+        <w:t xml:space="preserve">strācijas, kur uzstājamies pret karu un </w:t>
+      </w:r>
+      <w:r>
+        <w:rPr>
+          <w:rFonts w:ascii="Calibri" w:hAnsi="Calibri" w:cs="Calibri"/>
+        </w:rPr>
+        <w:t>f</w:t>
+      </w:r>
+      <w:r>
+        <w:rPr>
+          <w:rFonts w:ascii="Calibri" w:hAnsi="Calibri" w:cs="Calibri"/>
+        </w:rPr>
+        <w:t>ašismu.</w:t>
+      </w:r>
+    </w:p>
+    <w:p>
+      <w:pPr>
+        <w:rPr>
+          <w:rFonts w:ascii="Calibri" w:hAnsi="Calibri" w:cs="Calibri"/>
+        </w:rPr>
+      </w:pPr>
+      <w:r>
+        <w:rPr>
+          <w:rFonts w:ascii="Calibri" w:hAnsi="Calibri" w:cs="Calibri"/>
+        </w:rPr>
+        <w:t>Apzinādamies, ka tikai tādā ceļā mēs varam uzvaroši cīnīti</w:t>
+      </w:r>
+      <w:r>
+        <w:rPr>
+          <w:rFonts w:ascii="Calibri" w:hAnsi="Calibri" w:cs="Calibri"/>
+        </w:rPr>
+        <w:t>es</w:t>
+      </w:r>
+      <w:r>
+        <w:rPr>
+          <w:rFonts w:ascii="Calibri" w:hAnsi="Calibri" w:cs="Calibri"/>
+        </w:rPr>
+        <w:t xml:space="preserve"> </w:t>
+      </w:r>
+      <w:r>
+        <w:rPr>
+          <w:rFonts w:ascii="Calibri" w:hAnsi="Calibri" w:cs="Calibri"/>
+        </w:rPr>
+        <w:t>par strādnieku šķiras interesēm, lai neatkārtotos 14. g. pasaules</w:t>
+      </w:r>
+      <w:r>
+        <w:rPr>
+          <w:rFonts w:ascii="Calibri" w:hAnsi="Calibri" w:cs="Calibri"/>
+        </w:rPr>
+        <w:t xml:space="preserve"> </w:t>
+      </w:r>
+      <w:r>
+        <w:rPr>
+          <w:rFonts w:ascii="Calibri" w:hAnsi="Calibri" w:cs="Calibri"/>
+        </w:rPr>
+        <w:t>kara šausmas, kur tika miljoniem darbaļaužu noslepkavoti un sakropļoti; tādēļ katra strādnieka uzdevums ir pateikt buržuāzijai, ka</w:t>
+      </w:r>
+      <w:r>
+        <w:rPr>
+          <w:rFonts w:ascii="Calibri" w:hAnsi="Calibri" w:cs="Calibri"/>
+        </w:rPr>
+        <w:t xml:space="preserve"> </w:t>
+      </w:r>
+      <w:r>
+        <w:rPr>
+          <w:rFonts w:ascii="Calibri" w:hAnsi="Calibri" w:cs="Calibri"/>
+        </w:rPr>
+        <w:t>viņš negrib karot, un šī pateikšana būs sekmīga tikai tad, ja viņa</w:t>
+      </w:r>
+      <w:r>
+        <w:rPr>
+          <w:rFonts w:ascii="Calibri" w:hAnsi="Calibri" w:cs="Calibri"/>
+        </w:rPr>
+        <w:t xml:space="preserve"> </w:t>
+      </w:r>
+      <w:r>
+        <w:rPr>
+          <w:rFonts w:ascii="Calibri" w:hAnsi="Calibri" w:cs="Calibri"/>
+        </w:rPr>
+        <w:t>būs kolektīva, t. i., ar streikiem un demonstrācijām.</w:t>
+      </w:r>
+    </w:p>
+    <w:p>
+      <w:pPr>
+        <w:rPr>
+          <w:rFonts w:ascii="Calibri" w:hAnsi="Calibri" w:cs="Calibri"/>
+        </w:rPr>
+      </w:pPr>
+      <w:r>
+        <w:rPr>
+          <w:rFonts w:ascii="Calibri" w:hAnsi="Calibri" w:cs="Calibri"/>
+        </w:rPr>
+        <w:t>Visi 1. augustā uz ielas demonstrācijās pret karu, par mieru!</w:t>
+      </w:r>
+    </w:p>
+    <w:p>
+      <w:pPr>
+        <w:rPr>
+          <w:rFonts w:ascii="Calibri" w:hAnsi="Calibri" w:cs="Calibri"/>
+        </w:rPr>
+      </w:pPr>
+      <w:r>
+        <w:rPr>
+          <w:rFonts w:ascii="Calibri" w:hAnsi="Calibri" w:cs="Calibri"/>
+        </w:rPr>
+        <w:t>Kara gadījumā griezīsim ieročus pret buržuāziju!</w:t>
+      </w:r>
+    </w:p>
+    <w:p>
+      <w:pPr>
+        <w:rPr>
+          <w:rFonts w:ascii="Calibri" w:hAnsi="Calibri" w:cs="Calibri"/>
+        </w:rPr>
+      </w:pPr>
+      <w:r>
+        <w:rPr>
+          <w:rFonts w:ascii="Calibri" w:hAnsi="Calibri" w:cs="Calibri"/>
+        </w:rPr>
+        <w:t>Lai dzīvo LKP un LKJS — proletariāta avangards!</w:t>
+      </w:r>
+    </w:p>
+    <w:p>
+      <w:pPr>
+        <w:rPr>
+          <w:rFonts w:ascii="Calibri" w:hAnsi="Calibri" w:cs="Calibri"/>
+        </w:rPr>
+      </w:pPr>
+      <w:r>
+        <w:rPr>
+          <w:rFonts w:ascii="Calibri" w:hAnsi="Calibri" w:cs="Calibri"/>
+        </w:rPr>
+        <w:t>Lai dzīvo Padomju Latvija!</w:t>
+      </w:r>
+    </w:p>
+    <w:p>
+      <w:pPr>
+        <w:rPr>
+          <w:rFonts w:ascii="Calibri" w:hAnsi="Calibri" w:cs="Calibri"/>
+        </w:rPr>
+      </w:pPr>
+    </w:p>
+    <w:p>
+      <w:pPr>
+        <w:rPr>
+          <w:rFonts w:ascii="Calibri" w:hAnsi="Calibri" w:cs="Calibri"/>
+        </w:rPr>
+      </w:pPr>
+      <w:r>
+        <w:rPr>
+          <w:rFonts w:ascii="Calibri" w:hAnsi="Calibri" w:cs="Calibri"/>
+        </w:rPr>
+        <w:t xml:space="preserve">KP un </w:t>
+      </w:r>
+      <w:r>
+        <w:rPr>
+          <w:rFonts w:ascii="Calibri" w:hAnsi="Calibri" w:cs="Calibri"/>
+        </w:rPr>
+        <w:t>KJS</w:t>
       </w:r>
     </w:p>
     <w:sectPr>

</xml_diff>

<commit_message>
Add 56th leaflet to corpus
</commit_message>
<xml_diff>
--- a/for_editing/revl-all-LKP_leaflets-1934-1940.docx
+++ b/for_editing/revl-all-LKP_leaflets-1934-1940.docx
@@ -55549,7 +55549,7 @@
       <w:pPr>
         <w:rPr>
           <w:rFonts w:ascii="Calibri" w:hAnsi="Calibri" w:cs="Calibri"/>
-          <w:lang w:val="ru-RU"/>
+          <w:lang w:val="en-US"/>
         </w:rPr>
       </w:pPr>
       <w:r>
@@ -55575,7 +55575,7 @@
       <w:pPr>
         <w:rPr>
           <w:rFonts w:ascii="Calibri" w:hAnsi="Calibri" w:cs="Calibri"/>
-          <w:lang w:val="ru-RU"/>
+          <w:lang w:val="en-US"/>
         </w:rPr>
       </w:pPr>
     </w:p>
@@ -56169,6 +56169,229 @@
       <w:pPr>
         <w:rPr>
           <w:rFonts w:ascii="Calibri" w:hAnsi="Calibri" w:cs="Calibri"/>
+        </w:rPr>
+      </w:pPr>
+      <w:r>
+        <w:rPr>
+          <w:rFonts w:ascii="Calibri" w:hAnsi="Calibri" w:cs="Calibri"/>
+        </w:rPr>
+        <w:t>Vairāki simti skolotāju visā Latvijā tiek atlaisti no vietām, jo viņi</w:t>
+      </w:r>
+      <w:r>
+        <w:rPr>
+          <w:rFonts w:ascii="Calibri" w:hAnsi="Calibri" w:cs="Calibri"/>
+        </w:rPr>
+        <w:t xml:space="preserve"> n</w:t>
+      </w:r>
+      <w:r>
+        <w:rPr>
+          <w:rFonts w:ascii="Calibri" w:hAnsi="Calibri" w:cs="Calibri"/>
+        </w:rPr>
+        <w:t>av pietiekoši reakcionāri. Daudzus izmet no vietām tikai tāpēc,</w:t>
+      </w:r>
+      <w:r>
+        <w:rPr>
+          <w:rFonts w:ascii="Calibri" w:hAnsi="Calibri" w:cs="Calibri"/>
+        </w:rPr>
+        <w:t xml:space="preserve"> </w:t>
+      </w:r>
+      <w:r>
+        <w:rPr>
+          <w:rFonts w:ascii="Calibri" w:hAnsi="Calibri" w:cs="Calibri"/>
+        </w:rPr>
+        <w:t>ka sastāvējuši brīvākiem uzskatiem valdošā skolotāju savienībā.</w:t>
+      </w:r>
+    </w:p>
+    <w:p>
+      <w:pPr>
+        <w:rPr>
+          <w:rFonts w:ascii="Calibri" w:hAnsi="Calibri" w:cs="Calibri"/>
+        </w:rPr>
+      </w:pPr>
+      <w:r>
+        <w:rPr>
+          <w:rFonts w:ascii="Calibri" w:hAnsi="Calibri" w:cs="Calibri"/>
+        </w:rPr>
+        <w:t>Uz dzelzceļiem, valsts autonomos uzņēmumos darbiniekus un</w:t>
+      </w:r>
+      <w:r>
+        <w:rPr>
+          <w:rFonts w:ascii="Calibri" w:hAnsi="Calibri" w:cs="Calibri"/>
+        </w:rPr>
+        <w:t xml:space="preserve"> </w:t>
+      </w:r>
+      <w:r>
+        <w:rPr>
+          <w:rFonts w:ascii="Calibri" w:hAnsi="Calibri" w:cs="Calibri"/>
+        </w:rPr>
+        <w:t>strādniekus atlaiž tāpēc, ka viņu vietas tīk aizsargiem. Daudzi no</w:t>
+      </w:r>
+      <w:r>
+        <w:t xml:space="preserve"> </w:t>
+      </w:r>
+      <w:r>
+        <w:rPr>
+          <w:rFonts w:ascii="Calibri" w:hAnsi="Calibri" w:cs="Calibri"/>
+        </w:rPr>
+        <w:t>atlaistiem sastāvējuši nepārtraukti darbā 20 un vairāk gadus un</w:t>
+      </w:r>
+      <w:r>
+        <w:t xml:space="preserve"> </w:t>
+      </w:r>
+      <w:r>
+        <w:rPr>
+          <w:rFonts w:ascii="Calibri" w:hAnsi="Calibri" w:cs="Calibri"/>
+        </w:rPr>
+        <w:t xml:space="preserve">nav piedalījušies nevienā politiskā partijā. Visneģēlīgākā </w:t>
+      </w:r>
+      <w:r>
+        <w:rPr>
+          <w:rFonts w:ascii="Calibri" w:hAnsi="Calibri" w:cs="Calibri"/>
+        </w:rPr>
+        <w:t>izrēķināšanās</w:t>
+      </w:r>
+      <w:r>
+        <w:rPr>
+          <w:rFonts w:ascii="Calibri" w:hAnsi="Calibri" w:cs="Calibri"/>
+        </w:rPr>
+        <w:t xml:space="preserve"> notiek armijā un policijā. Visu uz ielas izmesto vietās</w:t>
+      </w:r>
+      <w:r>
+        <w:rPr>
+          <w:rFonts w:ascii="Calibri" w:hAnsi="Calibri" w:cs="Calibri"/>
+        </w:rPr>
+        <w:t xml:space="preserve"> </w:t>
+      </w:r>
+      <w:r>
+        <w:rPr>
+          <w:rFonts w:ascii="Calibri" w:hAnsi="Calibri" w:cs="Calibri"/>
+        </w:rPr>
+        <w:t>ieliek aizsargus un Zemnieku savienības biedrus un līdzskrējējus.</w:t>
+      </w:r>
+    </w:p>
+    <w:p>
+      <w:pPr>
+        <w:rPr>
+          <w:rFonts w:ascii="Calibri" w:hAnsi="Calibri" w:cs="Calibri"/>
+        </w:rPr>
+      </w:pPr>
+      <w:r>
+        <w:rPr>
+          <w:rFonts w:ascii="Calibri" w:hAnsi="Calibri" w:cs="Calibri"/>
+        </w:rPr>
+        <w:t>Strādnieki un strādnieces! Ulmaņa fašisms sāk mērdēt badā</w:t>
+      </w:r>
+      <w:r>
+        <w:rPr>
+          <w:rFonts w:ascii="Calibri" w:hAnsi="Calibri" w:cs="Calibri"/>
+        </w:rPr>
+        <w:t xml:space="preserve"> p</w:t>
+      </w:r>
+      <w:r>
+        <w:rPr>
+          <w:rFonts w:ascii="Calibri" w:hAnsi="Calibri" w:cs="Calibri"/>
+        </w:rPr>
+        <w:t>ilsētu un lauku darbaļaudis. Savu bruņoto bandu interesēs reak</w:t>
+      </w:r>
+      <w:r>
+        <w:rPr>
+          <w:rFonts w:ascii="Calibri" w:hAnsi="Calibri" w:cs="Calibri"/>
+        </w:rPr>
+        <w:t>ci</w:t>
+      </w:r>
+      <w:r>
+        <w:rPr>
+          <w:rFonts w:ascii="Calibri" w:hAnsi="Calibri" w:cs="Calibri"/>
+        </w:rPr>
+        <w:t>onārie diktatori izved visneciešamāko izrēķināšanās politiku.</w:t>
+      </w:r>
+    </w:p>
+    <w:p>
+      <w:pPr>
+        <w:rPr>
+          <w:rFonts w:ascii="Calibri" w:hAnsi="Calibri" w:cs="Calibri"/>
+        </w:rPr>
+      </w:pPr>
+      <w:r>
+        <w:rPr>
+          <w:rFonts w:ascii="Calibri" w:hAnsi="Calibri" w:cs="Calibri"/>
+        </w:rPr>
+        <w:t>Darbā palikušiem strādniekiem samazina algas un ieved virs</w:t>
+      </w:r>
+      <w:r>
+        <w:rPr>
+          <w:rFonts w:ascii="Calibri" w:hAnsi="Calibri" w:cs="Calibri"/>
+        </w:rPr>
+        <w:t>stundu darbus bez atlīdzības. Jau daudzos uzņēmumos par sama</w:t>
+      </w:r>
+      <w:r>
+        <w:rPr>
+          <w:rFonts w:ascii="Calibri" w:hAnsi="Calibri" w:cs="Calibri"/>
+        </w:rPr>
+        <w:t>zinātu algu strādā 10 un 12 stundas.</w:t>
+      </w:r>
+    </w:p>
+    <w:p>
+      <w:pPr>
+        <w:rPr>
+          <w:rFonts w:ascii="Calibri" w:hAnsi="Calibri" w:cs="Calibri"/>
+        </w:rPr>
+      </w:pPr>
+      <w:r>
+        <w:rPr>
+          <w:rFonts w:ascii="Calibri" w:hAnsi="Calibri" w:cs="Calibri"/>
+        </w:rPr>
+        <w:t>Fašisms grib mūs iznīcināt!</w:t>
+      </w:r>
+    </w:p>
+    <w:p>
+      <w:pPr>
+        <w:rPr>
+          <w:rFonts w:ascii="Calibri" w:hAnsi="Calibri" w:cs="Calibri"/>
+        </w:rPr>
+      </w:pPr>
+      <w:r>
+        <w:rPr>
+          <w:rFonts w:ascii="Calibri" w:hAnsi="Calibri" w:cs="Calibri"/>
+        </w:rPr>
+        <w:t>Tamdēļ nost pasivitāti! Lai graujam un iznīcinām fašistisko diktatūru! Lai dzīvo strādnieku solidaritāte un cīņa par proleta</w:t>
+      </w:r>
+      <w:r>
+        <w:rPr>
+          <w:rFonts w:ascii="Calibri" w:hAnsi="Calibri" w:cs="Calibri"/>
+        </w:rPr>
+        <w:t>ri</w:t>
+      </w:r>
+      <w:r>
+        <w:rPr>
+          <w:rFonts w:ascii="Calibri" w:hAnsi="Calibri" w:cs="Calibri"/>
+        </w:rPr>
+        <w:t>āta varu! Tikai Padomju Latvija izbeigs strādniecības mērdēšanu</w:t>
+      </w:r>
+      <w:r>
+        <w:rPr>
+          <w:rFonts w:ascii="Calibri" w:hAnsi="Calibri" w:cs="Calibri"/>
+        </w:rPr>
+        <w:t xml:space="preserve"> u</w:t>
+      </w:r>
+      <w:r>
+        <w:rPr>
+          <w:rFonts w:ascii="Calibri" w:hAnsi="Calibri" w:cs="Calibri"/>
+        </w:rPr>
+        <w:t>n apspiešanu!</w:t>
+      </w:r>
+    </w:p>
+    <w:p>
+      <w:pPr>
+        <w:rPr>
+          <w:rFonts w:ascii="Calibri" w:hAnsi="Calibri" w:cs="Calibri"/>
+        </w:rPr>
+      </w:pPr>
+    </w:p>
+    <w:p>
+      <w:pPr>
+        <w:rPr>
+          <w:rFonts w:ascii="Calibri" w:hAnsi="Calibri" w:cs="Calibri"/>
           <w:lang w:val="ru-RU"/>
         </w:rPr>
       </w:pPr>
@@ -56176,136 +56399,395 @@
         <w:rPr>
           <w:rFonts w:ascii="Calibri" w:hAnsi="Calibri" w:cs="Calibri"/>
         </w:rPr>
-        <w:t>Vairāki simti skolotāju visā Latvijā tiek atlaisti no vietām, jo viņi</w:t>
-      </w:r>
-      <w:r>
-        <w:rPr>
-          <w:rFonts w:ascii="Calibri" w:hAnsi="Calibri" w:cs="Calibri"/>
-        </w:rPr>
-        <w:t xml:space="preserve"> n</w:t>
-      </w:r>
-      <w:r>
-        <w:rPr>
-          <w:rFonts w:ascii="Calibri" w:hAnsi="Calibri" w:cs="Calibri"/>
-        </w:rPr>
-        <w:t>av pietiekoši reakcionāri. Daudzus izmet no vietām tikai tāpēc,</w:t>
-      </w:r>
-      <w:r>
-        <w:rPr>
-          <w:rFonts w:ascii="Calibri" w:hAnsi="Calibri" w:cs="Calibri"/>
-        </w:rPr>
-        <w:t xml:space="preserve"> </w:t>
-      </w:r>
-      <w:r>
-        <w:rPr>
-          <w:rFonts w:ascii="Calibri" w:hAnsi="Calibri" w:cs="Calibri"/>
-        </w:rPr>
-        <w:t>ka sastāvējuši brīvākiem uzskatiem valdošā skolotāju savienībā.</w:t>
-      </w:r>
-    </w:p>
-    <w:p>
-      <w:pPr>
-        <w:rPr>
-          <w:rFonts w:ascii="Calibri" w:hAnsi="Calibri" w:cs="Calibri"/>
-        </w:rPr>
-      </w:pPr>
-      <w:r>
-        <w:rPr>
-          <w:rFonts w:ascii="Calibri" w:hAnsi="Calibri" w:cs="Calibri"/>
-        </w:rPr>
-        <w:t>Uz dzelzceļiem, valsts autonomos uzņēmumos darbiniekus un</w:t>
-      </w:r>
-      <w:r>
+        <w:t>Strādnieku vienotā pretfašisma cīņas komiteja</w:t>
+      </w:r>
+    </w:p>
+    <w:p>
+      <w:pPr>
         <w:rPr>
           <w:rFonts w:ascii="Calibri" w:hAnsi="Calibri" w:cs="Calibri"/>
           <w:lang w:val="ru-RU"/>
         </w:rPr>
-        <w:t xml:space="preserve"> </w:t>
-      </w:r>
-      <w:r>
-        <w:rPr>
-          <w:rFonts w:ascii="Calibri" w:hAnsi="Calibri" w:cs="Calibri"/>
-        </w:rPr>
-        <w:t>strādniekus atlaiž tāpēc, ka viņu vietas tīk aizsargiem. Daudzi no</w:t>
-      </w:r>
-      <w:r>
-        <w:t xml:space="preserve"> </w:t>
-      </w:r>
-      <w:r>
-        <w:rPr>
-          <w:rFonts w:ascii="Calibri" w:hAnsi="Calibri" w:cs="Calibri"/>
-        </w:rPr>
-        <w:t>atlaistiem sastāvējuši nepārtraukti darbā 20 un vairāk gadus un</w:t>
-      </w:r>
-      <w:r>
-        <w:t xml:space="preserve"> </w:t>
-      </w:r>
-      <w:r>
-        <w:rPr>
-          <w:rFonts w:ascii="Calibri" w:hAnsi="Calibri" w:cs="Calibri"/>
-        </w:rPr>
-        <w:t xml:space="preserve">nav piedalījušies nevienā politiskā partijā. Visneģēlīgākā </w:t>
-      </w:r>
-      <w:r>
-        <w:rPr>
-          <w:rFonts w:ascii="Calibri" w:hAnsi="Calibri" w:cs="Calibri"/>
-        </w:rPr>
-        <w:t>izrēķināšanās</w:t>
-      </w:r>
-      <w:r>
-        <w:rPr>
-          <w:rFonts w:ascii="Calibri" w:hAnsi="Calibri" w:cs="Calibri"/>
-        </w:rPr>
-        <w:t xml:space="preserve"> notiek armijā un policijā. Visu uz ielas izmesto vietās</w:t>
-      </w:r>
-      <w:r>
-        <w:rPr>
-          <w:rFonts w:ascii="Calibri" w:hAnsi="Calibri" w:cs="Calibri"/>
-        </w:rPr>
-        <w:t xml:space="preserve"> </w:t>
-      </w:r>
-      <w:r>
-        <w:rPr>
-          <w:rFonts w:ascii="Calibri" w:hAnsi="Calibri" w:cs="Calibri"/>
-        </w:rPr>
-        <w:t>ieliek aizsargus un Zemnieku savienības biedrus un līdzskrējējus.</w:t>
-      </w:r>
-    </w:p>
-    <w:p>
-      <w:pPr>
-        <w:rPr>
-          <w:rFonts w:ascii="Calibri" w:hAnsi="Calibri" w:cs="Calibri"/>
-        </w:rPr>
-      </w:pPr>
-      <w:r>
-        <w:rPr>
-          <w:rFonts w:ascii="Calibri" w:hAnsi="Calibri" w:cs="Calibri"/>
-        </w:rPr>
-        <w:t>Strādnieki un strādnieces! Ulmaņa fašisms sāk mērdēt badā</w:t>
-      </w:r>
-      <w:r>
-        <w:rPr>
-          <w:rFonts w:ascii="Calibri" w:hAnsi="Calibri" w:cs="Calibri"/>
-        </w:rPr>
-        <w:t xml:space="preserve"> p</w:t>
-      </w:r>
-      <w:r>
-        <w:rPr>
-          <w:rFonts w:ascii="Calibri" w:hAnsi="Calibri" w:cs="Calibri"/>
-        </w:rPr>
-        <w:t>ilsētu un lauku darbaļaudis. Savu bruņoto bandu interesēs reak</w:t>
-      </w:r>
-      <w:r>
-        <w:rPr>
-          <w:rFonts w:ascii="Calibri" w:hAnsi="Calibri" w:cs="Calibri"/>
-        </w:rPr>
-        <w:t>ci</w:t>
-      </w:r>
-      <w:r>
-        <w:rPr>
-          <w:rFonts w:ascii="Calibri" w:hAnsi="Calibri" w:cs="Calibri"/>
-        </w:rPr>
-        <w:t>onārie diktatori izved visneciešamāko izrēķināšanās politiku.</w:t>
+      </w:pPr>
+    </w:p>
+    <w:p>
+      <w:pPr>
+        <w:rPr>
+          <w:rFonts w:ascii="Calibri" w:hAnsi="Calibri" w:cs="Calibri"/>
+          <w:lang w:val="en-US"/>
+        </w:rPr>
+      </w:pPr>
+      <w:r>
+        <w:rPr>
+          <w:rFonts w:ascii="Calibri" w:hAnsi="Calibri" w:cs="Calibri"/>
+        </w:rPr>
+        <w:t xml:space="preserve">id: </w:t>
+      </w:r>
+      <w:r>
+        <w:rPr>
+          <w:rFonts w:ascii="Calibri" w:hAnsi="Calibri" w:cs="Calibri"/>
+          <w:lang w:val="en-US"/>
+        </w:rPr>
+        <w:t>5</w:t>
+      </w:r>
+      <w:r>
+        <w:rPr>
+          <w:rFonts w:ascii="Calibri" w:hAnsi="Calibri" w:cs="Calibri"/>
+          <w:lang w:val="en-US"/>
+        </w:rPr>
+        <w:t>6</w:t>
+      </w:r>
+    </w:p>
+    <w:p>
+      <w:pPr>
+        <w:rPr>
+          <w:rFonts w:ascii="Calibri" w:hAnsi="Calibri" w:cs="Calibri"/>
+          <w:lang w:val="en-US"/>
+        </w:rPr>
+      </w:pPr>
+      <w:r>
+        <w:rPr>
+          <w:rFonts w:ascii="Calibri" w:hAnsi="Calibri" w:cs="Calibri"/>
+        </w:rPr>
+        <w:t>file_name: revl-n0</w:t>
+      </w:r>
+      <w:r>
+        <w:rPr>
+          <w:rFonts w:ascii="Calibri" w:hAnsi="Calibri" w:cs="Calibri"/>
+          <w:lang w:val="en-US"/>
+        </w:rPr>
+        <w:t>5</w:t>
+      </w:r>
+      <w:r>
+        <w:rPr>
+          <w:rFonts w:ascii="Calibri" w:hAnsi="Calibri" w:cs="Calibri"/>
+          <w:lang w:val="en-US"/>
+        </w:rPr>
+        <w:t>6</w:t>
+      </w:r>
+      <w:r>
+        <w:rPr>
+          <w:rFonts w:ascii="Calibri" w:hAnsi="Calibri" w:cs="Calibri"/>
+          <w:lang w:val="en-US"/>
+        </w:rPr>
+        <w:t>-</w:t>
+      </w:r>
+      <w:r>
+        <w:rPr>
+          <w:rFonts w:ascii="Calibri" w:hAnsi="Calibri" w:cs="Calibri"/>
+        </w:rPr>
+        <w:t>LKP_</w:t>
+      </w:r>
+      <w:r>
+        <w:rPr>
+          <w:rFonts w:ascii="Calibri" w:hAnsi="Calibri" w:cs="Calibri"/>
+          <w:lang w:val="en-US"/>
+        </w:rPr>
+        <w:t>s</w:t>
+      </w:r>
+      <w:r>
+        <w:rPr>
+          <w:rFonts w:ascii="Calibri" w:hAnsi="Calibri" w:cs="Calibri"/>
+        </w:rPr>
+        <w:t>oldiers_org</w:t>
+      </w:r>
+      <w:r>
+        <w:rPr>
+          <w:rFonts w:ascii="Calibri" w:hAnsi="Calibri" w:cs="Calibri"/>
+          <w:lang w:val="en-US"/>
+        </w:rPr>
+        <w:t>-</w:t>
+      </w:r>
+      <w:r>
+        <w:rPr>
+          <w:rFonts w:ascii="Calibri" w:hAnsi="Calibri" w:cs="Calibri"/>
+        </w:rPr>
+        <w:t>1934-0</w:t>
+      </w:r>
+      <w:r>
+        <w:rPr>
+          <w:rFonts w:ascii="Calibri" w:hAnsi="Calibri" w:cs="Calibri"/>
+          <w:lang w:val="en-US"/>
+        </w:rPr>
+        <w:t>7</w:t>
+      </w:r>
+      <w:r>
+        <w:rPr>
+          <w:rFonts w:ascii="Calibri" w:hAnsi="Calibri" w:cs="Calibri"/>
+        </w:rPr>
+        <w:t>.txt</w:t>
+      </w:r>
+    </w:p>
+    <w:p>
+      <w:pPr>
+        <w:rPr>
+          <w:rFonts w:ascii="Calibri" w:hAnsi="Calibri" w:cs="Calibri"/>
+          <w:lang w:val="en-US"/>
+        </w:rPr>
+      </w:pPr>
+      <w:r>
+        <w:rPr>
+          <w:rFonts w:ascii="Calibri" w:hAnsi="Calibri" w:cs="Calibri"/>
+        </w:rPr>
+        <w:t xml:space="preserve">title: </w:t>
+      </w:r>
+      <w:r>
+        <w:rPr>
+          <w:rFonts w:ascii="Calibri" w:hAnsi="Calibri" w:cs="Calibri"/>
+        </w:rPr>
+        <w:t>LKP kareivju organizācijas uzsaukums Daugavpils garnizona</w:t>
+      </w:r>
+      <w:r>
+        <w:rPr>
+          <w:rFonts w:ascii="Calibri" w:hAnsi="Calibri" w:cs="Calibri"/>
+          <w:lang w:val="en-US"/>
+        </w:rPr>
+        <w:t xml:space="preserve"> </w:t>
+      </w:r>
+      <w:r>
+        <w:rPr>
+          <w:rFonts w:ascii="Calibri" w:hAnsi="Calibri" w:cs="Calibri"/>
+        </w:rPr>
+        <w:t>kareivjiem prasīt savu biedru atbrīvošanu no koncentrācijas</w:t>
+      </w:r>
+      <w:r>
+        <w:rPr>
+          <w:rFonts w:ascii="Calibri" w:hAnsi="Calibri" w:cs="Calibri"/>
+          <w:lang w:val="en-US"/>
+        </w:rPr>
+        <w:t xml:space="preserve"> </w:t>
+      </w:r>
+      <w:r>
+        <w:rPr>
+          <w:rFonts w:ascii="Calibri" w:hAnsi="Calibri" w:cs="Calibri"/>
+        </w:rPr>
+        <w:t>nometnes un cīnīties pret kara gatavošanu un fašismu</w:t>
+      </w:r>
+    </w:p>
+    <w:p>
+      <w:pPr>
+        <w:rPr>
+          <w:rFonts w:ascii="Calibri" w:hAnsi="Calibri" w:cs="Calibri"/>
+        </w:rPr>
+      </w:pPr>
+      <w:r>
+        <w:rPr>
+          <w:rFonts w:ascii="Calibri" w:hAnsi="Calibri" w:cs="Calibri"/>
+        </w:rPr>
+        <w:t xml:space="preserve">author: </w:t>
+      </w:r>
+      <w:r>
+        <w:rPr>
+          <w:rFonts w:ascii="Calibri" w:hAnsi="Calibri" w:cs="Calibri"/>
+        </w:rPr>
+        <w:t>LKP kareivju organizācija</w:t>
+      </w:r>
+    </w:p>
+    <w:p>
+      <w:pPr>
+        <w:rPr>
+          <w:rFonts w:ascii="Calibri" w:hAnsi="Calibri" w:cs="Calibri"/>
+          <w:lang w:val="en-US"/>
+        </w:rPr>
+      </w:pPr>
+      <w:r>
+        <w:rPr>
+          <w:rFonts w:ascii="Calibri" w:hAnsi="Calibri" w:cs="Calibri"/>
+        </w:rPr>
+        <w:t xml:space="preserve">date: </w:t>
+      </w:r>
+      <w:r>
+        <w:rPr>
+          <w:rFonts w:ascii="Calibri" w:hAnsi="Calibri" w:cs="Calibri"/>
+        </w:rPr>
+        <w:t>1934-0</w:t>
+      </w:r>
+      <w:r>
+        <w:rPr>
+          <w:rFonts w:ascii="Calibri" w:hAnsi="Calibri" w:cs="Calibri"/>
+          <w:lang w:val="en-US"/>
+        </w:rPr>
+        <w:t>7</w:t>
+      </w:r>
+    </w:p>
+    <w:p>
+      <w:pPr>
+        <w:rPr>
+          <w:rFonts w:ascii="Calibri" w:hAnsi="Calibri" w:cs="Calibri"/>
+          <w:lang w:val="en-US"/>
+        </w:rPr>
+      </w:pPr>
+      <w:r>
+        <w:rPr>
+          <w:rFonts w:ascii="Calibri" w:hAnsi="Calibri" w:cs="Calibri"/>
+        </w:rPr>
+        <w:t>print</w:t>
+      </w:r>
+      <w:r>
+        <w:rPr>
+          <w:rFonts w:ascii="Calibri" w:hAnsi="Calibri" w:cs="Calibri"/>
+        </w:rPr>
+        <w:t>_</w:t>
+      </w:r>
+      <w:r>
+        <w:rPr>
+          <w:rFonts w:ascii="Calibri" w:hAnsi="Calibri" w:cs="Calibri"/>
+        </w:rPr>
+        <w:t>run</w:t>
+      </w:r>
+      <w:r>
+        <w:rPr>
+          <w:rFonts w:ascii="Calibri" w:hAnsi="Calibri" w:cs="Calibri"/>
+        </w:rPr>
+        <w:t xml:space="preserve">: </w:t>
+      </w:r>
+      <w:r>
+        <w:rPr>
+          <w:rFonts w:ascii="Calibri" w:hAnsi="Calibri" w:cs="Calibri"/>
+          <w:lang w:val="en-US"/>
+        </w:rPr>
+        <w:t>?</w:t>
+      </w:r>
+    </w:p>
+    <w:p>
+      <w:pPr>
+        <w:rPr>
+          <w:rFonts w:ascii="Calibri" w:hAnsi="Calibri" w:cs="Calibri"/>
+          <w:lang w:val="en-US"/>
+        </w:rPr>
+      </w:pPr>
+      <w:r>
+        <w:rPr>
+          <w:rFonts w:ascii="Calibri" w:hAnsi="Calibri" w:cs="Calibri"/>
+        </w:rPr>
+        <w:t xml:space="preserve">typography_name: </w:t>
+      </w:r>
+      <w:r>
+        <w:rPr>
+          <w:rFonts w:ascii="Calibri" w:hAnsi="Calibri" w:cs="Calibri"/>
+          <w:lang w:val="en-US"/>
+        </w:rPr>
+        <w:t>Spartaks</w:t>
+      </w:r>
+    </w:p>
+    <w:p>
+      <w:pPr>
+        <w:rPr>
+          <w:rFonts w:ascii="Calibri" w:hAnsi="Calibri" w:cs="Calibri"/>
+        </w:rPr>
+      </w:pPr>
+      <w:r>
+        <w:rPr>
+          <w:rFonts w:ascii="Calibri" w:hAnsi="Calibri" w:cs="Calibri"/>
+        </w:rPr>
+        <w:lastRenderedPageBreak/>
+        <w:t xml:space="preserve">source: Latvijas KP CK Partijas vēstures institūts — PSKP CK Marksisma-ļeņinisma institūta filiāle, </w:t>
+      </w:r>
+      <w:r>
+        <w:rPr>
+          <w:rFonts w:ascii="Calibri" w:hAnsi="Calibri" w:cs="Calibri"/>
+          <w:i/>
+          <w:iCs/>
+        </w:rPr>
+        <w:t>LKP, LKJS un Sarkanās Palīdzības revolucionārās lapiņas: 1920.</w:t>
+      </w:r>
+      <w:r>
+        <w:rPr>
+          <w:rFonts w:ascii="Calibri" w:hAnsi="Calibri" w:cs="Calibri"/>
+          <w:color w:val="1F1F1F"/>
+          <w:shd w:val="clear" w:color="auto" w:fill="FFFFFF"/>
+        </w:rPr>
+        <w:t>–</w:t>
+      </w:r>
+      <w:r>
+        <w:rPr>
+          <w:rFonts w:ascii="Calibri" w:hAnsi="Calibri" w:cs="Calibri"/>
+          <w:i/>
+          <w:iCs/>
+        </w:rPr>
+        <w:t xml:space="preserve">1940. </w:t>
+      </w:r>
+      <w:r>
+        <w:rPr>
+          <w:rFonts w:ascii="Calibri" w:hAnsi="Calibri" w:cs="Calibri"/>
+        </w:rPr>
+        <w:t>3. daļa</w:t>
+      </w:r>
+      <w:r>
+        <w:rPr>
+          <w:rFonts w:ascii="Calibri" w:hAnsi="Calibri" w:cs="Calibri"/>
+          <w:i/>
+          <w:iCs/>
+        </w:rPr>
+        <w:t xml:space="preserve"> </w:t>
+      </w:r>
+      <w:r>
+        <w:rPr>
+          <w:rFonts w:ascii="Calibri" w:hAnsi="Calibri" w:cs="Calibri"/>
+        </w:rPr>
+        <w:t xml:space="preserve">(Latvijas Valsts izdevniecība, 1963), </w:t>
+      </w:r>
+      <w:r>
+        <w:rPr>
+          <w:rFonts w:ascii="Calibri" w:hAnsi="Calibri" w:cs="Calibri"/>
+        </w:rPr>
+        <w:t>1</w:t>
+      </w:r>
+      <w:r>
+        <w:rPr>
+          <w:rFonts w:ascii="Calibri" w:hAnsi="Calibri" w:cs="Calibri"/>
+        </w:rPr>
+        <w:t>2</w:t>
+      </w:r>
+      <w:r>
+        <w:rPr>
+          <w:rFonts w:ascii="Calibri" w:hAnsi="Calibri" w:cs="Calibri"/>
+        </w:rPr>
+        <w:t>3</w:t>
+      </w:r>
+      <w:r>
+        <w:rPr>
+          <w:rFonts w:ascii="Calibri" w:hAnsi="Calibri" w:cs="Calibri"/>
+        </w:rPr>
+        <w:t>–</w:t>
+      </w:r>
+      <w:r>
+        <w:rPr>
+          <w:rFonts w:ascii="Calibri" w:hAnsi="Calibri" w:cs="Calibri"/>
+        </w:rPr>
+        <w:t>12</w:t>
+      </w:r>
+      <w:r>
+        <w:rPr>
+          <w:rFonts w:ascii="Calibri" w:hAnsi="Calibri" w:cs="Calibri"/>
+        </w:rPr>
+        <w:t>4</w:t>
+      </w:r>
+      <w:r>
+        <w:rPr>
+          <w:rFonts w:ascii="Calibri" w:hAnsi="Calibri" w:cs="Calibri"/>
+        </w:rPr>
+        <w:t>.</w:t>
+      </w:r>
+    </w:p>
+    <w:p>
+      <w:pPr>
+        <w:rPr>
+          <w:rFonts w:ascii="Calibri" w:hAnsi="Calibri" w:cs="Calibri"/>
+        </w:rPr>
+      </w:pPr>
+    </w:p>
+    <w:p>
+      <w:pPr>
+        <w:rPr>
+          <w:rFonts w:ascii="Calibri" w:hAnsi="Calibri" w:cs="Calibri"/>
+        </w:rPr>
+      </w:pPr>
+      <w:r>
+        <w:rPr>
+          <w:rFonts w:ascii="Calibri" w:hAnsi="Calibri" w:cs="Calibri"/>
+        </w:rPr>
+        <w:t>text:</w:t>
       </w:r>
     </w:p>
     <w:p>
@@ -56319,19 +56801,19 @@
         <w:rPr>
           <w:rFonts w:ascii="Calibri" w:hAnsi="Calibri" w:cs="Calibri"/>
         </w:rPr>
-        <w:t>Darbā palikušiem strādniekiem samazina algas un ieved virs</w:t>
-      </w:r>
-      <w:r>
-        <w:rPr>
-          <w:rFonts w:ascii="Calibri" w:hAnsi="Calibri" w:cs="Calibri"/>
-        </w:rPr>
-        <w:t>stundu darbus bez atlīdzības. Jau daudzos uzņēmumos par sama</w:t>
-      </w:r>
-      <w:r>
-        <w:rPr>
-          <w:rFonts w:ascii="Calibri" w:hAnsi="Calibri" w:cs="Calibri"/>
-        </w:rPr>
-        <w:t>zinātu algu strādā 10 un 12 stundas.</w:t>
+        <w:t>Bez cīņas nav uzvaras!</w:t>
+      </w:r>
+      <w:r>
+        <w:rPr>
+          <w:rFonts w:ascii="Calibri" w:hAnsi="Calibri" w:cs="Calibri"/>
+        </w:rPr>
+        <w:t xml:space="preserve"> </w:t>
+      </w:r>
+      <w:r>
+        <w:rPr>
+          <w:rFonts w:ascii="Calibri" w:hAnsi="Calibri" w:cs="Calibri"/>
+        </w:rPr>
+        <w:t>Visu zemju proletārieši, savienojieties!</w:t>
       </w:r>
     </w:p>
     <w:p>
@@ -56345,7 +56827,7 @@
         <w:rPr>
           <w:rFonts w:ascii="Calibri" w:hAnsi="Calibri" w:cs="Calibri"/>
         </w:rPr>
-        <w:t>Fašisms grib mūs iznīcināt!</w:t>
+        <w:t>DAUGAVPILS GARNIZONA KAREIVJIEM!</w:t>
       </w:r>
     </w:p>
     <w:p>
@@ -56359,65 +56841,452 @@
         <w:rPr>
           <w:rFonts w:ascii="Calibri" w:hAnsi="Calibri" w:cs="Calibri"/>
         </w:rPr>
-        <w:t xml:space="preserve">Tamdēļ nost pasivitāti! Lai graujam un iznīcinām </w:t>
-      </w:r>
-      <w:r>
-        <w:rPr>
-          <w:rFonts w:ascii="Calibri" w:hAnsi="Calibri" w:cs="Calibri"/>
-        </w:rPr>
-        <w:t xml:space="preserve">fašistisko </w:t>
-      </w:r>
-      <w:r>
-        <w:rPr>
-          <w:rFonts w:ascii="Calibri" w:hAnsi="Calibri" w:cs="Calibri"/>
-        </w:rPr>
-        <w:t>diktatūru! Lai dzīvo strādnieku solidaritāte un cīņa par proleta</w:t>
-      </w:r>
-      <w:r>
-        <w:rPr>
-          <w:rFonts w:ascii="Calibri" w:hAnsi="Calibri" w:cs="Calibri"/>
-        </w:rPr>
-        <w:t>ri</w:t>
-      </w:r>
-      <w:r>
-        <w:rPr>
-          <w:rFonts w:ascii="Calibri" w:hAnsi="Calibri" w:cs="Calibri"/>
-        </w:rPr>
-        <w:t>āta varu! Tikai Padomju Latvija izbeigs strādniecības mērdēšanu</w:t>
-      </w:r>
-      <w:r>
-        <w:rPr>
-          <w:rFonts w:ascii="Calibri" w:hAnsi="Calibri" w:cs="Calibri"/>
-        </w:rPr>
-        <w:t xml:space="preserve"> u</w:t>
-      </w:r>
-      <w:r>
-        <w:rPr>
-          <w:rFonts w:ascii="Calibri" w:hAnsi="Calibri" w:cs="Calibri"/>
-        </w:rPr>
-        <w:t>n apspiešanu!</w:t>
-      </w:r>
-    </w:p>
-    <w:p>
-      <w:pPr>
-        <w:rPr>
-          <w:rFonts w:ascii="Calibri" w:hAnsi="Calibri" w:cs="Calibri"/>
-          <w:lang w:val="ru-RU"/>
-        </w:rPr>
-      </w:pPr>
-    </w:p>
-    <w:p>
-      <w:pPr>
-        <w:rPr>
-          <w:rFonts w:ascii="Calibri" w:hAnsi="Calibri" w:cs="Calibri"/>
-          <w:lang w:val="ru-RU"/>
-        </w:rPr>
-      </w:pPr>
-      <w:r>
-        <w:rPr>
-          <w:rFonts w:ascii="Calibri" w:hAnsi="Calibri" w:cs="Calibri"/>
-        </w:rPr>
-        <w:t>Strādnieku vienotā pretfašisma cīņas komiteja</w:t>
+        <w:t>KONCENTRĀCIJAS NOMETNE KAREIVJIEM</w:t>
+      </w:r>
+      <w:r>
+        <w:rPr>
+          <w:rFonts w:ascii="Calibri" w:hAnsi="Calibri" w:cs="Calibri"/>
+          <w:lang w:val="en-US"/>
+        </w:rPr>
+        <w:t xml:space="preserve"> </w:t>
+      </w:r>
+      <w:r>
+        <w:rPr>
+          <w:rFonts w:ascii="Calibri" w:hAnsi="Calibri" w:cs="Calibri"/>
+        </w:rPr>
+        <w:t>IR KARA TUVOŠANĀS PAZĪME!</w:t>
+      </w:r>
+    </w:p>
+    <w:p>
+      <w:pPr>
+        <w:rPr>
+          <w:rFonts w:ascii="Calibri" w:hAnsi="Calibri" w:cs="Calibri"/>
+        </w:rPr>
+      </w:pPr>
+      <w:r>
+        <w:rPr>
+          <w:rFonts w:ascii="Calibri" w:hAnsi="Calibri" w:cs="Calibri"/>
+        </w:rPr>
+        <w:t>Biedri kareivji! Fašisti atbruņoja un ieslēdza sevišķā nometnē</w:t>
+      </w:r>
+      <w:r>
+        <w:t xml:space="preserve"> </w:t>
+      </w:r>
+      <w:r>
+        <w:rPr>
+          <w:rFonts w:ascii="Calibri" w:hAnsi="Calibri" w:cs="Calibri"/>
+        </w:rPr>
+        <w:t>pāri</w:t>
+      </w:r>
+      <w:r>
+        <w:rPr>
+          <w:rFonts w:ascii="Calibri" w:hAnsi="Calibri" w:cs="Calibri"/>
+        </w:rPr>
+        <w:t xml:space="preserve"> 65 Daugavpils garnizona kareivju. Tas ir svarīgākais so</w:t>
+      </w:r>
+      <w:r>
+        <w:rPr>
+          <w:rFonts w:ascii="Calibri" w:hAnsi="Calibri" w:cs="Calibri"/>
+        </w:rPr>
+        <w:t>lis</w:t>
+      </w:r>
+      <w:r>
+        <w:rPr>
+          <w:rFonts w:ascii="Calibri" w:hAnsi="Calibri" w:cs="Calibri"/>
+        </w:rPr>
+        <w:t xml:space="preserve"> </w:t>
+      </w:r>
+      <w:r>
+        <w:rPr>
+          <w:rFonts w:ascii="Calibri" w:hAnsi="Calibri" w:cs="Calibri"/>
+        </w:rPr>
+        <w:t>uz</w:t>
+      </w:r>
+      <w:r>
+        <w:rPr>
+          <w:rFonts w:ascii="Calibri" w:hAnsi="Calibri" w:cs="Calibri"/>
+        </w:rPr>
+        <w:t xml:space="preserve"> kara sagatavošanu, tas nozīmē, ka karš var sākties jebkurā</w:t>
+      </w:r>
+      <w:r>
+        <w:t xml:space="preserve"> </w:t>
+      </w:r>
+      <w:r>
+        <w:rPr>
+          <w:rFonts w:ascii="Calibri" w:hAnsi="Calibri" w:cs="Calibri"/>
+        </w:rPr>
+        <w:t>dienā</w:t>
+      </w:r>
+      <w:r>
+        <w:rPr>
+          <w:rFonts w:ascii="Calibri" w:hAnsi="Calibri" w:cs="Calibri"/>
+        </w:rPr>
+        <w:t>, ne velti tādas pašas nometnes pašlaik steidzīgi iekārtotas</w:t>
+      </w:r>
+      <w:r>
+        <w:rPr>
+          <w:rFonts w:ascii="Calibri" w:hAnsi="Calibri" w:cs="Calibri"/>
+        </w:rPr>
+        <w:t xml:space="preserve"> Polijā</w:t>
+      </w:r>
+      <w:r>
+        <w:rPr>
+          <w:rFonts w:ascii="Calibri" w:hAnsi="Calibri" w:cs="Calibri"/>
+        </w:rPr>
+        <w:t xml:space="preserve"> un Japānā. Tas norāda, ka karš tiek gatavots tieši pret</w:t>
+      </w:r>
+      <w:r>
+        <w:t xml:space="preserve"> </w:t>
+      </w:r>
+      <w:r>
+        <w:rPr>
+          <w:rFonts w:ascii="Calibri" w:hAnsi="Calibri" w:cs="Calibri"/>
+        </w:rPr>
+        <w:t>Pa</w:t>
+      </w:r>
+      <w:r>
+        <w:rPr>
+          <w:rFonts w:ascii="Calibri" w:hAnsi="Calibri" w:cs="Calibri"/>
+        </w:rPr>
+        <w:t>domju Krieviju. Viņi tagad izbūvēja koncentrācijas nometni</w:t>
+      </w:r>
+      <w:r>
+        <w:rPr>
+          <w:rFonts w:ascii="Calibri" w:hAnsi="Calibri" w:cs="Calibri"/>
+        </w:rPr>
+        <w:t xml:space="preserve"> </w:t>
+      </w:r>
+      <w:r>
+        <w:rPr>
+          <w:rFonts w:ascii="Calibri" w:hAnsi="Calibri" w:cs="Calibri"/>
+        </w:rPr>
+        <w:t>kareivjiem, lai apspiestu revolucionāro darbību armijā, lai izolētu</w:t>
+      </w:r>
+      <w:r>
+        <w:rPr>
+          <w:rFonts w:ascii="Calibri" w:hAnsi="Calibri" w:cs="Calibri"/>
+        </w:rPr>
+        <w:t xml:space="preserve"> </w:t>
+      </w:r>
+      <w:r>
+        <w:rPr>
+          <w:rFonts w:ascii="Calibri" w:hAnsi="Calibri" w:cs="Calibri"/>
+        </w:rPr>
+        <w:t>apzinīgākos kareivjus, kas atvieglotu viņiem aizsūtīt citus kareivjus uz slaktiņu; viņi grib karu, lai glābtu savu bojā ejošo iekārtu</w:t>
+      </w:r>
+      <w:r>
+        <w:rPr>
+          <w:rFonts w:ascii="Calibri" w:hAnsi="Calibri" w:cs="Calibri"/>
+        </w:rPr>
+        <w:t xml:space="preserve"> </w:t>
+      </w:r>
+      <w:r>
+        <w:rPr>
+          <w:rFonts w:ascii="Calibri" w:hAnsi="Calibri" w:cs="Calibri"/>
+        </w:rPr>
+        <w:t>visā pasaulē (sevišķi Vācijā). Bet par velti viņu asiņainie nodomi</w:t>
+      </w:r>
+      <w:r>
+        <w:rPr>
+          <w:rFonts w:ascii="Calibri" w:hAnsi="Calibri" w:cs="Calibri"/>
+        </w:rPr>
+        <w:t xml:space="preserve"> </w:t>
+      </w:r>
+      <w:r>
+        <w:rPr>
+          <w:rFonts w:ascii="Calibri" w:hAnsi="Calibri" w:cs="Calibri"/>
+        </w:rPr>
+        <w:t xml:space="preserve">un </w:t>
+      </w:r>
+      <w:r>
+        <w:rPr>
+          <w:rFonts w:ascii="Calibri" w:hAnsi="Calibri" w:cs="Calibri"/>
+        </w:rPr>
+        <w:t>f</w:t>
+      </w:r>
+      <w:r>
+        <w:rPr>
+          <w:rFonts w:ascii="Calibri" w:hAnsi="Calibri" w:cs="Calibri"/>
+        </w:rPr>
+        <w:t>ašistiskie aprēķini!</w:t>
+      </w:r>
+    </w:p>
+    <w:p>
+      <w:pPr>
+        <w:rPr>
+          <w:rFonts w:ascii="Calibri" w:hAnsi="Calibri" w:cs="Calibri"/>
+        </w:rPr>
+      </w:pPr>
+      <w:r>
+        <w:rPr>
+          <w:rFonts w:ascii="Calibri" w:hAnsi="Calibri" w:cs="Calibri"/>
+        </w:rPr>
+        <w:t>Revolucionārā darbība armijā nepārtrauksies. Daugavpils ga</w:t>
+      </w:r>
+      <w:r>
+        <w:rPr>
+          <w:rFonts w:ascii="Calibri" w:hAnsi="Calibri" w:cs="Calibri"/>
+        </w:rPr>
+        <w:t>r</w:t>
+      </w:r>
+      <w:r>
+        <w:rPr>
+          <w:rFonts w:ascii="Calibri" w:hAnsi="Calibri" w:cs="Calibri"/>
+        </w:rPr>
+        <w:t>nizona [kareivji] turpina savu cīņu par ēdināšanas un ārstēšanas</w:t>
+      </w:r>
+      <w:r>
+        <w:rPr>
+          <w:rFonts w:ascii="Calibri" w:hAnsi="Calibri" w:cs="Calibri"/>
+        </w:rPr>
+        <w:t xml:space="preserve"> </w:t>
+      </w:r>
+      <w:r>
+        <w:rPr>
+          <w:rFonts w:ascii="Calibri" w:hAnsi="Calibri" w:cs="Calibri"/>
+        </w:rPr>
+        <w:t>uzlabošanu, pret</w:t>
+      </w:r>
+      <w:r>
+        <w:rPr>
+          <w:rFonts w:ascii="Calibri" w:hAnsi="Calibri" w:cs="Calibri"/>
+        </w:rPr>
+        <w:t xml:space="preserve"> f</w:t>
+      </w:r>
+      <w:r>
+        <w:rPr>
+          <w:rFonts w:ascii="Calibri" w:hAnsi="Calibri" w:cs="Calibri"/>
+        </w:rPr>
+        <w:t>ašistisko terora režīmu armijā. Un, ja fašisti</w:t>
+      </w:r>
+      <w:r>
+        <w:rPr>
+          <w:rFonts w:ascii="Calibri" w:hAnsi="Calibri" w:cs="Calibri"/>
+        </w:rPr>
+        <w:t xml:space="preserve"> </w:t>
+      </w:r>
+      <w:r>
+        <w:rPr>
+          <w:rFonts w:ascii="Calibri" w:hAnsi="Calibri" w:cs="Calibri"/>
+        </w:rPr>
+        <w:t>mūs aizsūtīs uz karu pret SPRS, mēs labi zināsim, ka šis karš nav</w:t>
+      </w:r>
+      <w:r>
+        <w:rPr>
+          <w:rFonts w:ascii="Calibri" w:hAnsi="Calibri" w:cs="Calibri"/>
+        </w:rPr>
+        <w:t xml:space="preserve"> </w:t>
+      </w:r>
+      <w:r>
+        <w:rPr>
+          <w:rFonts w:ascii="Calibri" w:hAnsi="Calibri" w:cs="Calibri"/>
+        </w:rPr>
+        <w:t>nacionāls, bet šķiru karš — visu zemju kapitālistu un fašistu karš</w:t>
+      </w:r>
+      <w:r>
+        <w:rPr>
+          <w:rFonts w:ascii="Calibri" w:hAnsi="Calibri" w:cs="Calibri"/>
+        </w:rPr>
+        <w:t xml:space="preserve"> </w:t>
+      </w:r>
+      <w:r>
+        <w:rPr>
+          <w:rFonts w:ascii="Calibri" w:hAnsi="Calibri" w:cs="Calibri"/>
+        </w:rPr>
+        <w:t>pret visu zemju darba tautu. Mūsu fronte ir sarkanā fronte, mūsu</w:t>
+      </w:r>
+      <w:r>
+        <w:rPr>
+          <w:rFonts w:ascii="Calibri" w:hAnsi="Calibri" w:cs="Calibri"/>
+        </w:rPr>
+        <w:t xml:space="preserve"> </w:t>
+      </w:r>
+      <w:r>
+        <w:rPr>
+          <w:rFonts w:ascii="Calibri" w:hAnsi="Calibri" w:cs="Calibri"/>
+        </w:rPr>
+        <w:t>armija — Sarkanā Armija, ar kuru vienoti kopā satrieksim izs</w:t>
+      </w:r>
+      <w:r>
+        <w:rPr>
+          <w:rFonts w:ascii="Calibri" w:hAnsi="Calibri" w:cs="Calibri"/>
+        </w:rPr>
+        <w:t>ū</w:t>
+      </w:r>
+      <w:r>
+        <w:rPr>
+          <w:rFonts w:ascii="Calibri" w:hAnsi="Calibri" w:cs="Calibri"/>
+        </w:rPr>
+        <w:t>cēju varu un nodibināsim patiesi brīvu sociāli un nacionāli atbrī</w:t>
+      </w:r>
+      <w:r>
+        <w:rPr>
+          <w:rFonts w:ascii="Calibri" w:hAnsi="Calibri" w:cs="Calibri"/>
+        </w:rPr>
+        <w:t>votu Padomju Latviju.</w:t>
+      </w:r>
+      <w:r>
+        <w:t xml:space="preserve"> </w:t>
+      </w:r>
+      <w:r>
+        <w:rPr>
+          <w:rFonts w:ascii="Calibri" w:hAnsi="Calibri" w:cs="Calibri"/>
+        </w:rPr>
+        <w:t>Lai fašisti zin, ka buržujisko karu mēs p</w:t>
+      </w:r>
+      <w:r>
+        <w:rPr>
+          <w:rFonts w:ascii="Calibri" w:hAnsi="Calibri" w:cs="Calibri"/>
+        </w:rPr>
+        <w:t>adarīsim par pilsoņu karu pret buržujiem.</w:t>
+      </w:r>
+    </w:p>
+    <w:p>
+      <w:pPr>
+        <w:rPr>
+          <w:rFonts w:ascii="Calibri" w:hAnsi="Calibri" w:cs="Calibri"/>
+        </w:rPr>
+      </w:pPr>
+      <w:r>
+        <w:rPr>
+          <w:rFonts w:ascii="Calibri" w:hAnsi="Calibri" w:cs="Calibri"/>
+        </w:rPr>
+        <w:t>Kareivji, 1. augustā, 1914. g. pasaules slaktiņa sākšanās dienā,</w:t>
+      </w:r>
+      <w:r>
+        <w:rPr>
+          <w:rFonts w:ascii="Calibri" w:hAnsi="Calibri" w:cs="Calibri"/>
+        </w:rPr>
+        <w:t xml:space="preserve"> </w:t>
+      </w:r>
+      <w:r>
+        <w:rPr>
+          <w:rFonts w:ascii="Calibri" w:hAnsi="Calibri" w:cs="Calibri"/>
+        </w:rPr>
+        <w:t xml:space="preserve">mēs saucam — visi vienotā frontē uz cīņu pret intervenci un kapitālistu karu! Pret fašismu! Par SPRS aizstāvēšanu! Nost </w:t>
+      </w:r>
+      <w:r>
+        <w:rPr>
+          <w:rFonts w:ascii="Calibri" w:hAnsi="Calibri" w:cs="Calibri"/>
+        </w:rPr>
+        <w:t xml:space="preserve">ar </w:t>
+      </w:r>
+      <w:r>
+        <w:rPr>
+          <w:rFonts w:ascii="Calibri" w:hAnsi="Calibri" w:cs="Calibri"/>
+        </w:rPr>
+        <w:t>kara gatavošanu! Nost koncentrācijas nometnes! Tūliņ atsvabinā</w:t>
+      </w:r>
+      <w:r>
+        <w:rPr>
+          <w:rFonts w:ascii="Calibri" w:hAnsi="Calibri" w:cs="Calibri"/>
+        </w:rPr>
+        <w:t xml:space="preserve">t </w:t>
+      </w:r>
+      <w:r>
+        <w:rPr>
+          <w:rFonts w:ascii="Calibri" w:hAnsi="Calibri" w:cs="Calibri"/>
+        </w:rPr>
+        <w:t>mūsu biedrus — kareivjus, ieslodzītus nometnē! Atsvabinā</w:t>
+      </w:r>
+      <w:r>
+        <w:rPr>
+          <w:rFonts w:ascii="Calibri" w:hAnsi="Calibri" w:cs="Calibri"/>
+        </w:rPr>
+        <w:t xml:space="preserve">t </w:t>
+      </w:r>
+      <w:r>
+        <w:rPr>
+          <w:rFonts w:ascii="Calibri" w:hAnsi="Calibri" w:cs="Calibri"/>
+        </w:rPr>
+        <w:t xml:space="preserve">strādnieku un zemnieku </w:t>
+      </w:r>
+      <w:r>
+        <w:rPr>
+          <w:rFonts w:ascii="Calibri" w:hAnsi="Calibri" w:cs="Calibri"/>
+        </w:rPr>
+        <w:t>f</w:t>
+      </w:r>
+      <w:r>
+        <w:rPr>
+          <w:rFonts w:ascii="Calibri" w:hAnsi="Calibri" w:cs="Calibri"/>
+        </w:rPr>
+        <w:t>rakciju un visus pret</w:t>
+      </w:r>
+      <w:r>
+        <w:rPr>
+          <w:rFonts w:ascii="Calibri" w:hAnsi="Calibri" w:cs="Calibri"/>
+        </w:rPr>
+        <w:t>f</w:t>
+      </w:r>
+      <w:r>
+        <w:rPr>
+          <w:rFonts w:ascii="Calibri" w:hAnsi="Calibri" w:cs="Calibri"/>
+        </w:rPr>
+        <w:t>ašistus.</w:t>
+      </w:r>
+    </w:p>
+    <w:p>
+      <w:pPr>
+        <w:rPr>
+          <w:rFonts w:ascii="Calibri" w:hAnsi="Calibri" w:cs="Calibri"/>
+        </w:rPr>
+      </w:pPr>
+      <w:r>
+        <w:rPr>
+          <w:rFonts w:ascii="Calibri" w:hAnsi="Calibri" w:cs="Calibri"/>
+        </w:rPr>
+        <w:t xml:space="preserve">Lai dzīvo 1. augusts — Vispasaules </w:t>
+      </w:r>
+      <w:r>
+        <w:rPr>
+          <w:rFonts w:ascii="Calibri" w:hAnsi="Calibri" w:cs="Calibri"/>
+        </w:rPr>
+        <w:t>cīņas</w:t>
+      </w:r>
+      <w:r>
+        <w:rPr>
+          <w:rFonts w:ascii="Calibri" w:hAnsi="Calibri" w:cs="Calibri"/>
+        </w:rPr>
+        <w:t xml:space="preserve"> diena pret karu u</w:t>
+      </w:r>
+      <w:r>
+        <w:rPr>
+          <w:rFonts w:ascii="Calibri" w:hAnsi="Calibri" w:cs="Calibri"/>
+        </w:rPr>
+        <w:t xml:space="preserve">n </w:t>
+      </w:r>
+      <w:r>
+        <w:rPr>
+          <w:rFonts w:ascii="Calibri" w:hAnsi="Calibri" w:cs="Calibri"/>
+        </w:rPr>
+        <w:t>pret fašismu!</w:t>
+      </w:r>
+    </w:p>
+    <w:p>
+      <w:pPr>
+        <w:rPr>
+          <w:rFonts w:ascii="Calibri" w:hAnsi="Calibri" w:cs="Calibri"/>
+        </w:rPr>
+      </w:pPr>
+    </w:p>
+    <w:p>
+      <w:pPr>
+        <w:rPr>
+          <w:rFonts w:ascii="Calibri" w:hAnsi="Calibri" w:cs="Calibri"/>
+        </w:rPr>
+      </w:pPr>
+      <w:r>
+        <w:rPr>
+          <w:rFonts w:ascii="Calibri" w:hAnsi="Calibri" w:cs="Calibri"/>
+        </w:rPr>
+        <w:t>LKP kareivju organizācij</w:t>
+      </w:r>
+      <w:r>
+        <w:rPr>
+          <w:rFonts w:ascii="Calibri" w:hAnsi="Calibri" w:cs="Calibri"/>
+        </w:rPr>
+        <w:t>a</w:t>
       </w:r>
     </w:p>
     <w:sectPr>

</xml_diff>

<commit_message>
Add 57th leaflet to corpus
</commit_message>
<xml_diff>
--- a/for_editing/revl-all-LKP_leaflets-1934-1940.docx
+++ b/for_editing/revl-all-LKP_leaflets-1934-1940.docx
@@ -4466,7 +4466,6 @@
       <w:r>
         <w:rPr>
           <w:rFonts w:ascii="Calibri" w:hAnsi="Calibri" w:cs="Calibri"/>
-          <w:lang w:val="en-US"/>
         </w:rPr>
         <w:t>LKJS Rīgas komiteja</w:t>
       </w:r>
@@ -56392,7 +56391,6 @@
       <w:pPr>
         <w:rPr>
           <w:rFonts w:ascii="Calibri" w:hAnsi="Calibri" w:cs="Calibri"/>
-          <w:lang w:val="ru-RU"/>
         </w:rPr>
       </w:pPr>
       <w:r>
@@ -56406,15 +56404,13 @@
       <w:pPr>
         <w:rPr>
           <w:rFonts w:ascii="Calibri" w:hAnsi="Calibri" w:cs="Calibri"/>
-          <w:lang w:val="ru-RU"/>
-        </w:rPr>
-      </w:pPr>
-    </w:p>
-    <w:p>
-      <w:pPr>
-        <w:rPr>
-          <w:rFonts w:ascii="Calibri" w:hAnsi="Calibri" w:cs="Calibri"/>
-          <w:lang w:val="en-US"/>
+        </w:rPr>
+      </w:pPr>
+    </w:p>
+    <w:p>
+      <w:pPr>
+        <w:rPr>
+          <w:rFonts w:ascii="Calibri" w:hAnsi="Calibri" w:cs="Calibri"/>
         </w:rPr>
       </w:pPr>
       <w:r>
@@ -56426,16 +56422,8 @@
       <w:r>
         <w:rPr>
           <w:rFonts w:ascii="Calibri" w:hAnsi="Calibri" w:cs="Calibri"/>
-          <w:lang w:val="en-US"/>
-        </w:rPr>
-        <w:t>5</w:t>
-      </w:r>
-      <w:r>
-        <w:rPr>
-          <w:rFonts w:ascii="Calibri" w:hAnsi="Calibri" w:cs="Calibri"/>
-          <w:lang w:val="en-US"/>
-        </w:rPr>
-        <w:t>6</w:t>
+        </w:rPr>
+        <w:t>56</w:t>
       </w:r>
     </w:p>
     <w:p>
@@ -56794,6 +56782,434 @@
       <w:pPr>
         <w:rPr>
           <w:rFonts w:ascii="Calibri" w:hAnsi="Calibri" w:cs="Calibri"/>
+        </w:rPr>
+      </w:pPr>
+      <w:r>
+        <w:rPr>
+          <w:rFonts w:ascii="Calibri" w:hAnsi="Calibri" w:cs="Calibri"/>
+        </w:rPr>
+        <w:t>Bez cīņas nav uzvaras! Visu zemju proletārieši, savienojieties!</w:t>
+      </w:r>
+    </w:p>
+    <w:p>
+      <w:pPr>
+        <w:rPr>
+          <w:rFonts w:ascii="Calibri" w:hAnsi="Calibri" w:cs="Calibri"/>
+        </w:rPr>
+      </w:pPr>
+      <w:r>
+        <w:rPr>
+          <w:rFonts w:ascii="Calibri" w:hAnsi="Calibri" w:cs="Calibri"/>
+        </w:rPr>
+        <w:t>DAUGAVPILS GARNIZONA KAREIVJIEM!</w:t>
+      </w:r>
+    </w:p>
+    <w:p>
+      <w:pPr>
+        <w:rPr>
+          <w:rFonts w:ascii="Calibri" w:hAnsi="Calibri" w:cs="Calibri"/>
+        </w:rPr>
+      </w:pPr>
+      <w:r>
+        <w:rPr>
+          <w:rFonts w:ascii="Calibri" w:hAnsi="Calibri" w:cs="Calibri"/>
+        </w:rPr>
+        <w:t>KONCENTRĀCIJAS NOMETNE KAREIVJIEM</w:t>
+      </w:r>
+      <w:r>
+        <w:rPr>
+          <w:rFonts w:ascii="Calibri" w:hAnsi="Calibri" w:cs="Calibri"/>
+        </w:rPr>
+        <w:t xml:space="preserve"> </w:t>
+      </w:r>
+      <w:r>
+        <w:rPr>
+          <w:rFonts w:ascii="Calibri" w:hAnsi="Calibri" w:cs="Calibri"/>
+        </w:rPr>
+        <w:t>IR KARA TUVOŠANĀS PAZĪME!</w:t>
+      </w:r>
+    </w:p>
+    <w:p>
+      <w:pPr>
+        <w:rPr>
+          <w:rFonts w:ascii="Calibri" w:hAnsi="Calibri" w:cs="Calibri"/>
+        </w:rPr>
+      </w:pPr>
+      <w:r>
+        <w:rPr>
+          <w:rFonts w:ascii="Calibri" w:hAnsi="Calibri" w:cs="Calibri"/>
+        </w:rPr>
+        <w:t>Biedri kareivji! Fašisti atbruņoja un ieslēdza sevišķā nometnē</w:t>
+      </w:r>
+      <w:r>
+        <w:t xml:space="preserve"> </w:t>
+      </w:r>
+      <w:r>
+        <w:rPr>
+          <w:rFonts w:ascii="Calibri" w:hAnsi="Calibri" w:cs="Calibri"/>
+        </w:rPr>
+        <w:t>pāri</w:t>
+      </w:r>
+      <w:r>
+        <w:rPr>
+          <w:rFonts w:ascii="Calibri" w:hAnsi="Calibri" w:cs="Calibri"/>
+        </w:rPr>
+        <w:t xml:space="preserve"> 65 Daugavpils garnizona kareivju. Tas ir svarīgākais so</w:t>
+      </w:r>
+      <w:r>
+        <w:rPr>
+          <w:rFonts w:ascii="Calibri" w:hAnsi="Calibri" w:cs="Calibri"/>
+        </w:rPr>
+        <w:t>lis</w:t>
+      </w:r>
+      <w:r>
+        <w:rPr>
+          <w:rFonts w:ascii="Calibri" w:hAnsi="Calibri" w:cs="Calibri"/>
+        </w:rPr>
+        <w:t xml:space="preserve"> </w:t>
+      </w:r>
+      <w:r>
+        <w:rPr>
+          <w:rFonts w:ascii="Calibri" w:hAnsi="Calibri" w:cs="Calibri"/>
+        </w:rPr>
+        <w:t>uz</w:t>
+      </w:r>
+      <w:r>
+        <w:rPr>
+          <w:rFonts w:ascii="Calibri" w:hAnsi="Calibri" w:cs="Calibri"/>
+        </w:rPr>
+        <w:t xml:space="preserve"> kara sagatavošanu, tas nozīmē, ka karš var sākties jebkurā</w:t>
+      </w:r>
+      <w:r>
+        <w:t xml:space="preserve"> </w:t>
+      </w:r>
+      <w:r>
+        <w:rPr>
+          <w:rFonts w:ascii="Calibri" w:hAnsi="Calibri" w:cs="Calibri"/>
+        </w:rPr>
+        <w:t>dienā</w:t>
+      </w:r>
+      <w:r>
+        <w:rPr>
+          <w:rFonts w:ascii="Calibri" w:hAnsi="Calibri" w:cs="Calibri"/>
+        </w:rPr>
+        <w:t>, ne velti tādas pašas nometnes pašlaik steidzīgi iekārtotas</w:t>
+      </w:r>
+      <w:r>
+        <w:rPr>
+          <w:rFonts w:ascii="Calibri" w:hAnsi="Calibri" w:cs="Calibri"/>
+        </w:rPr>
+        <w:t xml:space="preserve"> Polijā</w:t>
+      </w:r>
+      <w:r>
+        <w:rPr>
+          <w:rFonts w:ascii="Calibri" w:hAnsi="Calibri" w:cs="Calibri"/>
+        </w:rPr>
+        <w:t xml:space="preserve"> un Japānā. Tas norāda, ka karš tiek gatavots tieši pret</w:t>
+      </w:r>
+      <w:r>
+        <w:t xml:space="preserve"> </w:t>
+      </w:r>
+      <w:r>
+        <w:rPr>
+          <w:rFonts w:ascii="Calibri" w:hAnsi="Calibri" w:cs="Calibri"/>
+        </w:rPr>
+        <w:t>Pa</w:t>
+      </w:r>
+      <w:r>
+        <w:rPr>
+          <w:rFonts w:ascii="Calibri" w:hAnsi="Calibri" w:cs="Calibri"/>
+        </w:rPr>
+        <w:t>domju Krieviju. Viņi tagad izbūvēja koncentrācijas nometni</w:t>
+      </w:r>
+      <w:r>
+        <w:rPr>
+          <w:rFonts w:ascii="Calibri" w:hAnsi="Calibri" w:cs="Calibri"/>
+        </w:rPr>
+        <w:t xml:space="preserve"> </w:t>
+      </w:r>
+      <w:r>
+        <w:rPr>
+          <w:rFonts w:ascii="Calibri" w:hAnsi="Calibri" w:cs="Calibri"/>
+        </w:rPr>
+        <w:t>kareivjiem, lai apspiestu revolucionāro darbību armijā, lai izolētu</w:t>
+      </w:r>
+      <w:r>
+        <w:rPr>
+          <w:rFonts w:ascii="Calibri" w:hAnsi="Calibri" w:cs="Calibri"/>
+        </w:rPr>
+        <w:t xml:space="preserve"> </w:t>
+      </w:r>
+      <w:r>
+        <w:rPr>
+          <w:rFonts w:ascii="Calibri" w:hAnsi="Calibri" w:cs="Calibri"/>
+        </w:rPr>
+        <w:t>apzinīgākos kareivjus, kas atvieglotu viņiem aizsūtīt citus kareivjus uz slaktiņu; viņi grib karu, lai glābtu savu bojā ejošo iekārtu</w:t>
+      </w:r>
+      <w:r>
+        <w:rPr>
+          <w:rFonts w:ascii="Calibri" w:hAnsi="Calibri" w:cs="Calibri"/>
+        </w:rPr>
+        <w:t xml:space="preserve"> </w:t>
+      </w:r>
+      <w:r>
+        <w:rPr>
+          <w:rFonts w:ascii="Calibri" w:hAnsi="Calibri" w:cs="Calibri"/>
+        </w:rPr>
+        <w:t>visā pasaulē (sevišķi Vācijā). Bet par velti viņu asiņainie nodomi</w:t>
+      </w:r>
+      <w:r>
+        <w:rPr>
+          <w:rFonts w:ascii="Calibri" w:hAnsi="Calibri" w:cs="Calibri"/>
+        </w:rPr>
+        <w:t xml:space="preserve"> </w:t>
+      </w:r>
+      <w:r>
+        <w:rPr>
+          <w:rFonts w:ascii="Calibri" w:hAnsi="Calibri" w:cs="Calibri"/>
+        </w:rPr>
+        <w:t xml:space="preserve">un </w:t>
+      </w:r>
+      <w:r>
+        <w:rPr>
+          <w:rFonts w:ascii="Calibri" w:hAnsi="Calibri" w:cs="Calibri"/>
+        </w:rPr>
+        <w:t>f</w:t>
+      </w:r>
+      <w:r>
+        <w:rPr>
+          <w:rFonts w:ascii="Calibri" w:hAnsi="Calibri" w:cs="Calibri"/>
+        </w:rPr>
+        <w:t>ašistiskie aprēķini!</w:t>
+      </w:r>
+    </w:p>
+    <w:p>
+      <w:pPr>
+        <w:rPr>
+          <w:rFonts w:ascii="Calibri" w:hAnsi="Calibri" w:cs="Calibri"/>
+        </w:rPr>
+      </w:pPr>
+      <w:r>
+        <w:rPr>
+          <w:rFonts w:ascii="Calibri" w:hAnsi="Calibri" w:cs="Calibri"/>
+        </w:rPr>
+        <w:t>Revolucionārā darbība armijā nepārtrauksies. Daugavpils ga</w:t>
+      </w:r>
+      <w:r>
+        <w:rPr>
+          <w:rFonts w:ascii="Calibri" w:hAnsi="Calibri" w:cs="Calibri"/>
+        </w:rPr>
+        <w:t>r</w:t>
+      </w:r>
+      <w:r>
+        <w:rPr>
+          <w:rFonts w:ascii="Calibri" w:hAnsi="Calibri" w:cs="Calibri"/>
+        </w:rPr>
+        <w:t>nizona [kareivji] turpina savu cīņu par ēdināšanas un ārstēšanas</w:t>
+      </w:r>
+      <w:r>
+        <w:rPr>
+          <w:rFonts w:ascii="Calibri" w:hAnsi="Calibri" w:cs="Calibri"/>
+        </w:rPr>
+        <w:t xml:space="preserve"> </w:t>
+      </w:r>
+      <w:r>
+        <w:rPr>
+          <w:rFonts w:ascii="Calibri" w:hAnsi="Calibri" w:cs="Calibri"/>
+        </w:rPr>
+        <w:t>uzlabošanu, pret</w:t>
+      </w:r>
+      <w:r>
+        <w:rPr>
+          <w:rFonts w:ascii="Calibri" w:hAnsi="Calibri" w:cs="Calibri"/>
+        </w:rPr>
+        <w:t xml:space="preserve"> f</w:t>
+      </w:r>
+      <w:r>
+        <w:rPr>
+          <w:rFonts w:ascii="Calibri" w:hAnsi="Calibri" w:cs="Calibri"/>
+        </w:rPr>
+        <w:t>ašistisko terora režīmu armijā. Un, ja fašisti</w:t>
+      </w:r>
+      <w:r>
+        <w:rPr>
+          <w:rFonts w:ascii="Calibri" w:hAnsi="Calibri" w:cs="Calibri"/>
+        </w:rPr>
+        <w:t xml:space="preserve"> </w:t>
+      </w:r>
+      <w:r>
+        <w:rPr>
+          <w:rFonts w:ascii="Calibri" w:hAnsi="Calibri" w:cs="Calibri"/>
+        </w:rPr>
+        <w:t>mūs aizsūtīs uz karu pret SPRS, mēs labi zināsim, ka šis karš nav</w:t>
+      </w:r>
+      <w:r>
+        <w:rPr>
+          <w:rFonts w:ascii="Calibri" w:hAnsi="Calibri" w:cs="Calibri"/>
+        </w:rPr>
+        <w:t xml:space="preserve"> </w:t>
+      </w:r>
+      <w:r>
+        <w:rPr>
+          <w:rFonts w:ascii="Calibri" w:hAnsi="Calibri" w:cs="Calibri"/>
+        </w:rPr>
+        <w:t>nacionāls, bet šķiru karš — visu zemju kapitālistu un fašistu karš</w:t>
+      </w:r>
+      <w:r>
+        <w:rPr>
+          <w:rFonts w:ascii="Calibri" w:hAnsi="Calibri" w:cs="Calibri"/>
+        </w:rPr>
+        <w:t xml:space="preserve"> </w:t>
+      </w:r>
+      <w:r>
+        <w:rPr>
+          <w:rFonts w:ascii="Calibri" w:hAnsi="Calibri" w:cs="Calibri"/>
+        </w:rPr>
+        <w:t>pret visu zemju darba tautu. Mūsu fronte ir sarkanā fronte, mūsu</w:t>
+      </w:r>
+      <w:r>
+        <w:rPr>
+          <w:rFonts w:ascii="Calibri" w:hAnsi="Calibri" w:cs="Calibri"/>
+        </w:rPr>
+        <w:t xml:space="preserve"> </w:t>
+      </w:r>
+      <w:r>
+        <w:rPr>
+          <w:rFonts w:ascii="Calibri" w:hAnsi="Calibri" w:cs="Calibri"/>
+        </w:rPr>
+        <w:t>armija — Sarkanā Armija, ar kuru vienoti kopā satrieksim izs</w:t>
+      </w:r>
+      <w:r>
+        <w:rPr>
+          <w:rFonts w:ascii="Calibri" w:hAnsi="Calibri" w:cs="Calibri"/>
+        </w:rPr>
+        <w:t>ū</w:t>
+      </w:r>
+      <w:r>
+        <w:rPr>
+          <w:rFonts w:ascii="Calibri" w:hAnsi="Calibri" w:cs="Calibri"/>
+        </w:rPr>
+        <w:t>cēju varu un nodibināsim patiesi brīvu sociāli un nacionāli atbrī</w:t>
+      </w:r>
+      <w:r>
+        <w:rPr>
+          <w:rFonts w:ascii="Calibri" w:hAnsi="Calibri" w:cs="Calibri"/>
+        </w:rPr>
+        <w:t>votu Padomju Latviju.</w:t>
+      </w:r>
+      <w:r>
+        <w:t xml:space="preserve"> </w:t>
+      </w:r>
+      <w:r>
+        <w:rPr>
+          <w:rFonts w:ascii="Calibri" w:hAnsi="Calibri" w:cs="Calibri"/>
+        </w:rPr>
+        <w:t>Lai fašisti zin, ka buržujisko karu mēs p</w:t>
+      </w:r>
+      <w:r>
+        <w:rPr>
+          <w:rFonts w:ascii="Calibri" w:hAnsi="Calibri" w:cs="Calibri"/>
+        </w:rPr>
+        <w:t>adarīsim par pilsoņu karu pret buržujiem.</w:t>
+      </w:r>
+    </w:p>
+    <w:p>
+      <w:pPr>
+        <w:rPr>
+          <w:rFonts w:ascii="Calibri" w:hAnsi="Calibri" w:cs="Calibri"/>
+        </w:rPr>
+      </w:pPr>
+      <w:r>
+        <w:rPr>
+          <w:rFonts w:ascii="Calibri" w:hAnsi="Calibri" w:cs="Calibri"/>
+        </w:rPr>
+        <w:t>Kareivji, 1. augustā, 1914. g. pasaules slaktiņa sākšanās dienā, mēs saucam — visi vienotā frontē uz cīņu pret intervenci un kapitālistu karu! Pret fašismu! Par SPRS aizstāvēšanu! Nost ar kara gatavošanu! Nost koncentrācijas nometnes! Tūliņ atsvabinā</w:t>
+      </w:r>
+      <w:r>
+        <w:rPr>
+          <w:rFonts w:ascii="Calibri" w:hAnsi="Calibri" w:cs="Calibri"/>
+        </w:rPr>
+        <w:t xml:space="preserve">t </w:t>
+      </w:r>
+      <w:r>
+        <w:rPr>
+          <w:rFonts w:ascii="Calibri" w:hAnsi="Calibri" w:cs="Calibri"/>
+        </w:rPr>
+        <w:t>mūsu biedrus — kareivjus, ieslodzītus nometnē! Atsvabinā</w:t>
+      </w:r>
+      <w:r>
+        <w:rPr>
+          <w:rFonts w:ascii="Calibri" w:hAnsi="Calibri" w:cs="Calibri"/>
+        </w:rPr>
+        <w:t xml:space="preserve">t </w:t>
+      </w:r>
+      <w:r>
+        <w:rPr>
+          <w:rFonts w:ascii="Calibri" w:hAnsi="Calibri" w:cs="Calibri"/>
+        </w:rPr>
+        <w:t xml:space="preserve">strādnieku un zemnieku </w:t>
+      </w:r>
+      <w:r>
+        <w:rPr>
+          <w:rFonts w:ascii="Calibri" w:hAnsi="Calibri" w:cs="Calibri"/>
+        </w:rPr>
+        <w:t>f</w:t>
+      </w:r>
+      <w:r>
+        <w:rPr>
+          <w:rFonts w:ascii="Calibri" w:hAnsi="Calibri" w:cs="Calibri"/>
+        </w:rPr>
+        <w:t>rakciju un visus pret</w:t>
+      </w:r>
+      <w:r>
+        <w:rPr>
+          <w:rFonts w:ascii="Calibri" w:hAnsi="Calibri" w:cs="Calibri"/>
+        </w:rPr>
+        <w:t>f</w:t>
+      </w:r>
+      <w:r>
+        <w:rPr>
+          <w:rFonts w:ascii="Calibri" w:hAnsi="Calibri" w:cs="Calibri"/>
+        </w:rPr>
+        <w:t>ašistus.</w:t>
+      </w:r>
+    </w:p>
+    <w:p>
+      <w:pPr>
+        <w:rPr>
+          <w:rFonts w:ascii="Calibri" w:hAnsi="Calibri" w:cs="Calibri"/>
+        </w:rPr>
+      </w:pPr>
+      <w:r>
+        <w:rPr>
+          <w:rFonts w:ascii="Calibri" w:hAnsi="Calibri" w:cs="Calibri"/>
+        </w:rPr>
+        <w:t>Lai dzīvo 1. augusts — Vispasaules cīņas diena pret karu u</w:t>
+      </w:r>
+      <w:r>
+        <w:rPr>
+          <w:rFonts w:ascii="Calibri" w:hAnsi="Calibri" w:cs="Calibri"/>
+        </w:rPr>
+        <w:t xml:space="preserve">n </w:t>
+      </w:r>
+      <w:r>
+        <w:rPr>
+          <w:rFonts w:ascii="Calibri" w:hAnsi="Calibri" w:cs="Calibri"/>
+        </w:rPr>
+        <w:t>pret fašismu!</w:t>
+      </w:r>
+    </w:p>
+    <w:p>
+      <w:pPr>
+        <w:rPr>
+          <w:rFonts w:ascii="Calibri" w:hAnsi="Calibri" w:cs="Calibri"/>
+        </w:rPr>
+      </w:pPr>
+    </w:p>
+    <w:p>
+      <w:pPr>
+        <w:rPr>
+          <w:rFonts w:ascii="Calibri" w:hAnsi="Calibri" w:cs="Calibri"/>
           <w:lang w:val="ru-RU"/>
         </w:rPr>
       </w:pPr>
@@ -56801,6 +57217,455 @@
         <w:rPr>
           <w:rFonts w:ascii="Calibri" w:hAnsi="Calibri" w:cs="Calibri"/>
         </w:rPr>
+        <w:t>LKP kareivju organizācij</w:t>
+      </w:r>
+      <w:r>
+        <w:rPr>
+          <w:rFonts w:ascii="Calibri" w:hAnsi="Calibri" w:cs="Calibri"/>
+        </w:rPr>
+        <w:t>a</w:t>
+      </w:r>
+    </w:p>
+    <w:p>
+      <w:pPr>
+        <w:rPr>
+          <w:rFonts w:ascii="Calibri" w:hAnsi="Calibri" w:cs="Calibri"/>
+          <w:lang w:val="ru-RU"/>
+        </w:rPr>
+      </w:pPr>
+    </w:p>
+    <w:p>
+      <w:pPr>
+        <w:rPr>
+          <w:rFonts w:ascii="Calibri" w:hAnsi="Calibri" w:cs="Calibri"/>
+        </w:rPr>
+      </w:pPr>
+      <w:r>
+        <w:rPr>
+          <w:rFonts w:ascii="Calibri" w:hAnsi="Calibri" w:cs="Calibri"/>
+        </w:rPr>
+        <w:t xml:space="preserve">id: </w:t>
+      </w:r>
+      <w:r>
+        <w:rPr>
+          <w:rFonts w:ascii="Calibri" w:hAnsi="Calibri" w:cs="Calibri"/>
+        </w:rPr>
+        <w:t>5</w:t>
+      </w:r>
+      <w:r>
+        <w:rPr>
+          <w:rFonts w:ascii="Calibri" w:hAnsi="Calibri" w:cs="Calibri"/>
+        </w:rPr>
+        <w:t>7</w:t>
+      </w:r>
+    </w:p>
+    <w:p>
+      <w:pPr>
+        <w:rPr>
+          <w:rFonts w:ascii="Calibri" w:hAnsi="Calibri" w:cs="Calibri"/>
+          <w:lang w:val="en-US"/>
+        </w:rPr>
+      </w:pPr>
+      <w:r>
+        <w:rPr>
+          <w:rFonts w:ascii="Calibri" w:hAnsi="Calibri" w:cs="Calibri"/>
+        </w:rPr>
+        <w:t>file_name: revl-n0</w:t>
+      </w:r>
+      <w:r>
+        <w:rPr>
+          <w:rFonts w:ascii="Calibri" w:hAnsi="Calibri" w:cs="Calibri"/>
+          <w:lang w:val="en-US"/>
+        </w:rPr>
+        <w:t>5</w:t>
+      </w:r>
+      <w:r>
+        <w:rPr>
+          <w:rFonts w:ascii="Calibri" w:hAnsi="Calibri" w:cs="Calibri"/>
+          <w:lang w:val="en-US"/>
+        </w:rPr>
+        <w:t>7</w:t>
+      </w:r>
+      <w:r>
+        <w:rPr>
+          <w:rFonts w:ascii="Calibri" w:hAnsi="Calibri" w:cs="Calibri"/>
+          <w:lang w:val="en-US"/>
+        </w:rPr>
+        <w:t>-</w:t>
+      </w:r>
+      <w:r>
+        <w:rPr>
+          <w:rFonts w:ascii="Calibri" w:hAnsi="Calibri" w:cs="Calibri"/>
+        </w:rPr>
+        <w:t>LK</w:t>
+      </w:r>
+      <w:r>
+        <w:rPr>
+          <w:rFonts w:ascii="Calibri" w:hAnsi="Calibri" w:cs="Calibri"/>
+        </w:rPr>
+        <w:t>JS</w:t>
+      </w:r>
+      <w:r>
+        <w:rPr>
+          <w:rFonts w:ascii="Calibri" w:hAnsi="Calibri" w:cs="Calibri"/>
+        </w:rPr>
+        <w:t>_</w:t>
+      </w:r>
+      <w:r>
+        <w:rPr>
+          <w:rFonts w:ascii="Calibri" w:hAnsi="Calibri" w:cs="Calibri"/>
+        </w:rPr>
+        <w:t>Riga</w:t>
+      </w:r>
+      <w:r>
+        <w:rPr>
+          <w:rFonts w:ascii="Calibri" w:hAnsi="Calibri" w:cs="Calibri"/>
+        </w:rPr>
+        <w:t>_</w:t>
+      </w:r>
+      <w:r>
+        <w:rPr>
+          <w:rFonts w:ascii="Calibri" w:hAnsi="Calibri" w:cs="Calibri"/>
+        </w:rPr>
+        <w:t>committee</w:t>
+      </w:r>
+      <w:r>
+        <w:rPr>
+          <w:rFonts w:ascii="Calibri" w:hAnsi="Calibri" w:cs="Calibri"/>
+          <w:lang w:val="en-US"/>
+        </w:rPr>
+        <w:t>-</w:t>
+      </w:r>
+      <w:r>
+        <w:rPr>
+          <w:rFonts w:ascii="Calibri" w:hAnsi="Calibri" w:cs="Calibri"/>
+        </w:rPr>
+        <w:t>1934-0</w:t>
+      </w:r>
+      <w:r>
+        <w:rPr>
+          <w:rFonts w:ascii="Calibri" w:hAnsi="Calibri" w:cs="Calibri"/>
+          <w:lang w:val="en-US"/>
+        </w:rPr>
+        <w:t>8-10</w:t>
+      </w:r>
+      <w:r>
+        <w:rPr>
+          <w:rFonts w:ascii="Calibri" w:hAnsi="Calibri" w:cs="Calibri"/>
+        </w:rPr>
+        <w:t>.txt</w:t>
+      </w:r>
+    </w:p>
+    <w:p>
+      <w:pPr>
+        <w:rPr>
+          <w:rFonts w:ascii="Calibri" w:hAnsi="Calibri" w:cs="Calibri"/>
+          <w:lang w:val="en-US"/>
+        </w:rPr>
+      </w:pPr>
+      <w:r>
+        <w:rPr>
+          <w:rFonts w:ascii="Calibri" w:hAnsi="Calibri" w:cs="Calibri"/>
+        </w:rPr>
+        <w:t xml:space="preserve">title: </w:t>
+      </w:r>
+      <w:r>
+        <w:rPr>
+          <w:rFonts w:ascii="Calibri" w:hAnsi="Calibri" w:cs="Calibri"/>
+        </w:rPr>
+        <w:t>LKJS Rīgas komitejas lapiņa par strādnieku jaunatnes</w:t>
+      </w:r>
+      <w:r>
+        <w:rPr>
+          <w:rFonts w:ascii="Calibri" w:hAnsi="Calibri" w:cs="Calibri"/>
+          <w:lang w:val="en-US"/>
+        </w:rPr>
+        <w:t xml:space="preserve"> </w:t>
+      </w:r>
+      <w:r>
+        <w:rPr>
+          <w:rFonts w:ascii="Calibri" w:hAnsi="Calibri" w:cs="Calibri"/>
+        </w:rPr>
+        <w:t>uzdevumiem fašistiskās diktatūras apstākļos, ar aicinājumu</w:t>
+      </w:r>
+      <w:r>
+        <w:rPr>
+          <w:rFonts w:ascii="Calibri" w:hAnsi="Calibri" w:cs="Calibri"/>
+          <w:lang w:val="en-US"/>
+        </w:rPr>
+        <w:t xml:space="preserve"> </w:t>
+      </w:r>
+      <w:r>
+        <w:rPr>
+          <w:rFonts w:ascii="Calibri" w:hAnsi="Calibri" w:cs="Calibri"/>
+        </w:rPr>
+        <w:t>pārvērst starptautisko jaunatnes dienu par revolucionārās</w:t>
+      </w:r>
+      <w:r>
+        <w:rPr>
+          <w:rFonts w:ascii="Calibri" w:hAnsi="Calibri" w:cs="Calibri"/>
+          <w:lang w:val="en-US"/>
+        </w:rPr>
+        <w:t xml:space="preserve"> </w:t>
+      </w:r>
+      <w:r>
+        <w:rPr>
+          <w:rFonts w:ascii="Calibri" w:hAnsi="Calibri" w:cs="Calibri"/>
+        </w:rPr>
+        <w:t>jaunatnes spēku demonstrācijas dienu</w:t>
+      </w:r>
+    </w:p>
+    <w:p>
+      <w:pPr>
+        <w:rPr>
+          <w:rFonts w:ascii="Calibri" w:hAnsi="Calibri" w:cs="Calibri"/>
+        </w:rPr>
+      </w:pPr>
+      <w:r>
+        <w:rPr>
+          <w:rFonts w:ascii="Calibri" w:hAnsi="Calibri" w:cs="Calibri"/>
+        </w:rPr>
+        <w:t xml:space="preserve">author: </w:t>
+      </w:r>
+      <w:r>
+        <w:rPr>
+          <w:rFonts w:ascii="Calibri" w:hAnsi="Calibri" w:cs="Calibri"/>
+        </w:rPr>
+        <w:t>LKJS Rīgas komiteja</w:t>
+      </w:r>
+    </w:p>
+    <w:p>
+      <w:pPr>
+        <w:rPr>
+          <w:rFonts w:ascii="Calibri" w:hAnsi="Calibri" w:cs="Calibri"/>
+          <w:lang w:val="en-US"/>
+        </w:rPr>
+      </w:pPr>
+      <w:r>
+        <w:rPr>
+          <w:rFonts w:ascii="Calibri" w:hAnsi="Calibri" w:cs="Calibri"/>
+        </w:rPr>
+        <w:t xml:space="preserve">date: </w:t>
+      </w:r>
+      <w:r>
+        <w:rPr>
+          <w:rFonts w:ascii="Calibri" w:hAnsi="Calibri" w:cs="Calibri"/>
+        </w:rPr>
+        <w:t>1934-0</w:t>
+      </w:r>
+      <w:r>
+        <w:rPr>
+          <w:rFonts w:ascii="Calibri" w:hAnsi="Calibri" w:cs="Calibri"/>
+          <w:lang w:val="en-US"/>
+        </w:rPr>
+        <w:t>8</w:t>
+      </w:r>
+      <w:r>
+        <w:rPr>
+          <w:rFonts w:ascii="Calibri" w:hAnsi="Calibri" w:cs="Calibri"/>
+          <w:lang w:val="en-US"/>
+        </w:rPr>
+        <w:t>-10</w:t>
+      </w:r>
+    </w:p>
+    <w:p>
+      <w:pPr>
+        <w:rPr>
+          <w:rFonts w:ascii="Calibri" w:hAnsi="Calibri" w:cs="Calibri"/>
+          <w:lang w:val="ru-RU"/>
+        </w:rPr>
+      </w:pPr>
+      <w:r>
+        <w:rPr>
+          <w:rFonts w:ascii="Calibri" w:hAnsi="Calibri" w:cs="Calibri"/>
+        </w:rPr>
+        <w:t>print</w:t>
+      </w:r>
+      <w:r>
+        <w:rPr>
+          <w:rFonts w:ascii="Calibri" w:hAnsi="Calibri" w:cs="Calibri"/>
+        </w:rPr>
+        <w:t>_</w:t>
+      </w:r>
+      <w:r>
+        <w:rPr>
+          <w:rFonts w:ascii="Calibri" w:hAnsi="Calibri" w:cs="Calibri"/>
+        </w:rPr>
+        <w:t>run</w:t>
+      </w:r>
+      <w:r>
+        <w:rPr>
+          <w:rFonts w:ascii="Calibri" w:hAnsi="Calibri" w:cs="Calibri"/>
+        </w:rPr>
+        <w:t xml:space="preserve">: </w:t>
+      </w:r>
+      <w:r>
+        <w:rPr>
+          <w:rFonts w:ascii="Calibri" w:hAnsi="Calibri" w:cs="Calibri"/>
+          <w:lang w:val="en-US"/>
+        </w:rPr>
+        <w:t>20</w:t>
+      </w:r>
+      <w:r>
+        <w:rPr>
+          <w:rFonts w:ascii="Calibri" w:hAnsi="Calibri" w:cs="Calibri"/>
+          <w:lang w:val="ru-RU"/>
+        </w:rPr>
+        <w:t>00</w:t>
+      </w:r>
+    </w:p>
+    <w:p>
+      <w:pPr>
+        <w:rPr>
+          <w:rFonts w:ascii="Calibri" w:hAnsi="Calibri" w:cs="Calibri"/>
+          <w:lang w:val="en-US"/>
+        </w:rPr>
+      </w:pPr>
+      <w:r>
+        <w:rPr>
+          <w:rFonts w:ascii="Calibri" w:hAnsi="Calibri" w:cs="Calibri"/>
+        </w:rPr>
+        <w:lastRenderedPageBreak/>
+        <w:t xml:space="preserve">typography_name: </w:t>
+      </w:r>
+      <w:r>
+        <w:rPr>
+          <w:rFonts w:ascii="Calibri" w:hAnsi="Calibri" w:cs="Calibri"/>
+          <w:lang w:val="en-US"/>
+        </w:rPr>
+        <w:t>Spartaks</w:t>
+      </w:r>
+    </w:p>
+    <w:p>
+      <w:pPr>
+        <w:rPr>
+          <w:rFonts w:ascii="Calibri" w:hAnsi="Calibri" w:cs="Calibri"/>
+        </w:rPr>
+      </w:pPr>
+      <w:r>
+        <w:rPr>
+          <w:rFonts w:ascii="Calibri" w:hAnsi="Calibri" w:cs="Calibri"/>
+        </w:rPr>
+        <w:t xml:space="preserve">source: Latvijas KP CK Partijas vēstures institūts — PSKP CK Marksisma-ļeņinisma institūta filiāle, </w:t>
+      </w:r>
+      <w:r>
+        <w:rPr>
+          <w:rFonts w:ascii="Calibri" w:hAnsi="Calibri" w:cs="Calibri"/>
+          <w:i/>
+          <w:iCs/>
+        </w:rPr>
+        <w:t>LKP, LKJS un Sarkanās Palīdzības revolucionārās lapiņas: 1920.</w:t>
+      </w:r>
+      <w:r>
+        <w:rPr>
+          <w:rFonts w:ascii="Calibri" w:hAnsi="Calibri" w:cs="Calibri"/>
+          <w:color w:val="1F1F1F"/>
+          <w:shd w:val="clear" w:color="auto" w:fill="FFFFFF"/>
+        </w:rPr>
+        <w:t>–</w:t>
+      </w:r>
+      <w:r>
+        <w:rPr>
+          <w:rFonts w:ascii="Calibri" w:hAnsi="Calibri" w:cs="Calibri"/>
+          <w:i/>
+          <w:iCs/>
+        </w:rPr>
+        <w:t xml:space="preserve">1940. </w:t>
+      </w:r>
+      <w:r>
+        <w:rPr>
+          <w:rFonts w:ascii="Calibri" w:hAnsi="Calibri" w:cs="Calibri"/>
+        </w:rPr>
+        <w:t>3. daļa</w:t>
+      </w:r>
+      <w:r>
+        <w:rPr>
+          <w:rFonts w:ascii="Calibri" w:hAnsi="Calibri" w:cs="Calibri"/>
+          <w:i/>
+          <w:iCs/>
+        </w:rPr>
+        <w:t xml:space="preserve"> </w:t>
+      </w:r>
+      <w:r>
+        <w:rPr>
+          <w:rFonts w:ascii="Calibri" w:hAnsi="Calibri" w:cs="Calibri"/>
+        </w:rPr>
+        <w:t xml:space="preserve">(Latvijas Valsts izdevniecība, 1963), </w:t>
+      </w:r>
+      <w:r>
+        <w:rPr>
+          <w:rFonts w:ascii="Calibri" w:hAnsi="Calibri" w:cs="Calibri"/>
+        </w:rPr>
+        <w:t>1</w:t>
+      </w:r>
+      <w:r>
+        <w:rPr>
+          <w:rFonts w:ascii="Calibri" w:hAnsi="Calibri" w:cs="Calibri"/>
+        </w:rPr>
+        <w:t>2</w:t>
+      </w:r>
+      <w:r>
+        <w:rPr>
+          <w:rFonts w:ascii="Calibri" w:hAnsi="Calibri" w:cs="Calibri"/>
+        </w:rPr>
+        <w:t>4</w:t>
+      </w:r>
+      <w:r>
+        <w:rPr>
+          <w:rFonts w:ascii="Calibri" w:hAnsi="Calibri" w:cs="Calibri"/>
+        </w:rPr>
+        <w:t>–</w:t>
+      </w:r>
+      <w:r>
+        <w:rPr>
+          <w:rFonts w:ascii="Calibri" w:hAnsi="Calibri" w:cs="Calibri"/>
+        </w:rPr>
+        <w:t>12</w:t>
+      </w:r>
+      <w:r>
+        <w:rPr>
+          <w:rFonts w:ascii="Calibri" w:hAnsi="Calibri" w:cs="Calibri"/>
+        </w:rPr>
+        <w:t>6</w:t>
+      </w:r>
+      <w:r>
+        <w:rPr>
+          <w:rFonts w:ascii="Calibri" w:hAnsi="Calibri" w:cs="Calibri"/>
+        </w:rPr>
+        <w:t>.</w:t>
+      </w:r>
+    </w:p>
+    <w:p>
+      <w:pPr>
+        <w:rPr>
+          <w:rFonts w:ascii="Calibri" w:hAnsi="Calibri" w:cs="Calibri"/>
+        </w:rPr>
+      </w:pPr>
+    </w:p>
+    <w:p>
+      <w:pPr>
+        <w:rPr>
+          <w:rFonts w:ascii="Calibri" w:hAnsi="Calibri" w:cs="Calibri"/>
+        </w:rPr>
+      </w:pPr>
+      <w:r>
+        <w:rPr>
+          <w:rFonts w:ascii="Calibri" w:hAnsi="Calibri" w:cs="Calibri"/>
+        </w:rPr>
+        <w:t>text:</w:t>
+      </w:r>
+    </w:p>
+    <w:p>
+      <w:pPr>
+        <w:rPr>
+          <w:rFonts w:ascii="Calibri" w:hAnsi="Calibri" w:cs="Calibri"/>
+          <w:lang w:val="ru-RU"/>
+        </w:rPr>
+      </w:pPr>
+      <w:r>
+        <w:rPr>
+          <w:rFonts w:ascii="Calibri" w:hAnsi="Calibri" w:cs="Calibri"/>
+        </w:rPr>
         <w:t>Bez cīņas nav uzvaras!</w:t>
       </w:r>
       <w:r>
@@ -56813,21 +57678,14 @@
         <w:rPr>
           <w:rFonts w:ascii="Calibri" w:hAnsi="Calibri" w:cs="Calibri"/>
         </w:rPr>
-        <w:t>Visu zemju proletārieši, savienojieties!</w:t>
-      </w:r>
-    </w:p>
-    <w:p>
-      <w:pPr>
+        <w:t>Visu zemju proletārieši, savienojieties</w:t>
+      </w:r>
+      <w:r>
         <w:rPr>
           <w:rFonts w:ascii="Calibri" w:hAnsi="Calibri" w:cs="Calibri"/>
           <w:lang w:val="ru-RU"/>
         </w:rPr>
-      </w:pPr>
-      <w:r>
-        <w:rPr>
-          <w:rFonts w:ascii="Calibri" w:hAnsi="Calibri" w:cs="Calibri"/>
-        </w:rPr>
-        <w:t>DAUGAVPILS GARNIZONA KAREIVJIEM!</w:t>
+        <w:t>!</w:t>
       </w:r>
     </w:p>
     <w:p>
@@ -56841,54 +57699,452 @@
         <w:rPr>
           <w:rFonts w:ascii="Calibri" w:hAnsi="Calibri" w:cs="Calibri"/>
         </w:rPr>
-        <w:t>KONCENTRĀCIJAS NOMETNE KAREIVJIEM</w:t>
-      </w:r>
-      <w:r>
-        <w:rPr>
-          <w:rFonts w:ascii="Calibri" w:hAnsi="Calibri" w:cs="Calibri"/>
-          <w:lang w:val="en-US"/>
-        </w:rPr>
-        <w:t xml:space="preserve"> </w:t>
-      </w:r>
-      <w:r>
-        <w:rPr>
-          <w:rFonts w:ascii="Calibri" w:hAnsi="Calibri" w:cs="Calibri"/>
-        </w:rPr>
-        <w:t>IR KARA TUVOŠANĀS PAZĪME!</w:t>
-      </w:r>
-    </w:p>
-    <w:p>
-      <w:pPr>
-        <w:rPr>
-          <w:rFonts w:ascii="Calibri" w:hAnsi="Calibri" w:cs="Calibri"/>
-        </w:rPr>
-      </w:pPr>
-      <w:r>
-        <w:rPr>
-          <w:rFonts w:ascii="Calibri" w:hAnsi="Calibri" w:cs="Calibri"/>
-        </w:rPr>
-        <w:t>Biedri kareivji! Fašisti atbruņoja un ieslēdza sevišķā nometnē</w:t>
-      </w:r>
-      <w:r>
-        <w:t xml:space="preserve"> </w:t>
-      </w:r>
-      <w:r>
-        <w:rPr>
-          <w:rFonts w:ascii="Calibri" w:hAnsi="Calibri" w:cs="Calibri"/>
-        </w:rPr>
-        <w:t>pāri</w:t>
-      </w:r>
-      <w:r>
-        <w:rPr>
-          <w:rFonts w:ascii="Calibri" w:hAnsi="Calibri" w:cs="Calibri"/>
-        </w:rPr>
-        <w:t xml:space="preserve"> 65 Daugavpils garnizona kareivju. Tas ir svarīgākais so</w:t>
-      </w:r>
-      <w:r>
-        <w:rPr>
-          <w:rFonts w:ascii="Calibri" w:hAnsi="Calibri" w:cs="Calibri"/>
-        </w:rPr>
-        <w:t>lis</w:t>
+        <w:t>RĪGAS STRĀDNIEKU JAUNIEŠI!</w:t>
+      </w:r>
+    </w:p>
+    <w:p>
+      <w:pPr>
+        <w:rPr>
+          <w:rFonts w:ascii="Calibri" w:hAnsi="Calibri" w:cs="Calibri"/>
+          <w:lang w:val="ru-RU"/>
+        </w:rPr>
+      </w:pPr>
+      <w:r>
+        <w:rPr>
+          <w:rFonts w:ascii="Calibri" w:hAnsi="Calibri" w:cs="Calibri"/>
+        </w:rPr>
+        <w:t xml:space="preserve">Fašistiskās diktatūras mežonīgais terors un vēl </w:t>
+      </w:r>
+      <w:r>
+        <w:rPr>
+          <w:rFonts w:ascii="Calibri" w:hAnsi="Calibri" w:cs="Calibri"/>
+        </w:rPr>
+        <w:t>neredzēta</w:t>
+      </w:r>
+      <w:r>
+        <w:rPr>
+          <w:rFonts w:ascii="Calibri" w:hAnsi="Calibri" w:cs="Calibri"/>
+        </w:rPr>
+        <w:t xml:space="preserve"> izsūkšana</w:t>
+      </w:r>
+      <w:r>
+        <w:rPr>
+          <w:rFonts w:ascii="Calibri" w:hAnsi="Calibri" w:cs="Calibri"/>
+        </w:rPr>
+        <w:t xml:space="preserve"> un aplaupīšana</w:t>
+      </w:r>
+      <w:r>
+        <w:rPr>
+          <w:rFonts w:ascii="Calibri" w:hAnsi="Calibri" w:cs="Calibri"/>
+        </w:rPr>
+        <w:t xml:space="preserve">, kas vērsta pret visu strādnieku </w:t>
+      </w:r>
+      <w:r>
+        <w:rPr>
+          <w:rFonts w:ascii="Calibri" w:hAnsi="Calibri" w:cs="Calibri"/>
+        </w:rPr>
+        <w:t xml:space="preserve">šķiru, </w:t>
+      </w:r>
+      <w:r>
+        <w:rPr>
+          <w:rFonts w:ascii="Calibri" w:hAnsi="Calibri" w:cs="Calibri"/>
+        </w:rPr>
+        <w:t>vissāpīgāk skar strādnieku jaunatni.</w:t>
+      </w:r>
+    </w:p>
+    <w:p>
+      <w:pPr>
+        <w:rPr>
+          <w:rFonts w:ascii="Calibri" w:hAnsi="Calibri" w:cs="Calibri"/>
+          <w:lang w:val="ru-RU"/>
+        </w:rPr>
+      </w:pPr>
+      <w:r>
+        <w:rPr>
+          <w:rFonts w:ascii="Calibri" w:hAnsi="Calibri" w:cs="Calibri"/>
+        </w:rPr>
+        <w:t xml:space="preserve">Strādnieku </w:t>
+      </w:r>
+      <w:r>
+        <w:rPr>
+          <w:rFonts w:ascii="Calibri" w:hAnsi="Calibri" w:cs="Calibri"/>
+        </w:rPr>
+        <w:t>jaunatne</w:t>
+      </w:r>
+      <w:r>
+        <w:rPr>
+          <w:rFonts w:ascii="Calibri" w:hAnsi="Calibri" w:cs="Calibri"/>
+        </w:rPr>
+        <w:t xml:space="preserve"> ir tā, kas visvairāk izkalpināta, kas </w:t>
+      </w:r>
+      <w:r>
+        <w:rPr>
+          <w:rFonts w:ascii="Calibri" w:hAnsi="Calibri" w:cs="Calibri"/>
+        </w:rPr>
+        <w:t xml:space="preserve">saņem </w:t>
+      </w:r>
+      <w:r>
+        <w:rPr>
+          <w:rFonts w:ascii="Calibri" w:hAnsi="Calibri" w:cs="Calibri"/>
+        </w:rPr>
+        <w:t xml:space="preserve">viszemāko atalgojumu, kam gadiem ilgi laupa </w:t>
+      </w:r>
+      <w:r>
+        <w:rPr>
+          <w:rFonts w:ascii="Calibri" w:hAnsi="Calibri" w:cs="Calibri"/>
+        </w:rPr>
+        <w:t xml:space="preserve">algas </w:t>
+      </w:r>
+      <w:r>
+        <w:rPr>
+          <w:rFonts w:ascii="Calibri" w:hAnsi="Calibri" w:cs="Calibri"/>
+        </w:rPr>
+        <w:t xml:space="preserve">lielāko </w:t>
+      </w:r>
+      <w:r>
+        <w:rPr>
+          <w:rFonts w:ascii="Calibri" w:hAnsi="Calibri" w:cs="Calibri"/>
+        </w:rPr>
+        <w:t>daļu kā mācekļiem, kas pirmie tiek izmesti no darba. Priekš mums</w:t>
+      </w:r>
+      <w:r>
+        <w:rPr>
+          <w:rFonts w:ascii="Calibri" w:hAnsi="Calibri" w:cs="Calibri"/>
+        </w:rPr>
+        <w:t xml:space="preserve"> </w:t>
+      </w:r>
+      <w:r>
+        <w:rPr>
+          <w:rFonts w:ascii="Calibri" w:hAnsi="Calibri" w:cs="Calibri"/>
+        </w:rPr>
+        <w:t>slēdz skolas durvis, palielina skolas naudas un mācību ilgumu,</w:t>
+      </w:r>
+      <w:r>
+        <w:rPr>
+          <w:rFonts w:ascii="Calibri" w:hAnsi="Calibri" w:cs="Calibri"/>
+        </w:rPr>
+        <w:t xml:space="preserve"> </w:t>
+      </w:r>
+      <w:r>
+        <w:rPr>
+          <w:rFonts w:ascii="Calibri" w:hAnsi="Calibri" w:cs="Calibri"/>
+        </w:rPr>
+        <w:t>lai dotu iespēju mācīties vienīgi bagātnieku, lauku buūdžu un citu</w:t>
+      </w:r>
+      <w:r>
+        <w:t xml:space="preserve"> </w:t>
+      </w:r>
+      <w:r>
+        <w:rPr>
+          <w:rFonts w:ascii="Calibri" w:hAnsi="Calibri" w:cs="Calibri"/>
+        </w:rPr>
+        <w:t>buržuju dēliņiem.</w:t>
+      </w:r>
+    </w:p>
+    <w:p>
+      <w:pPr>
+        <w:rPr>
+          <w:rFonts w:ascii="Calibri" w:hAnsi="Calibri" w:cs="Calibri"/>
+        </w:rPr>
+      </w:pPr>
+      <w:r>
+        <w:rPr>
+          <w:rFonts w:ascii="Calibri" w:hAnsi="Calibri" w:cs="Calibri"/>
+        </w:rPr>
+        <w:t>Kas ir tie, ko fašistiskie virsnieki dresē un bendē armijā, lai</w:t>
+      </w:r>
+      <w:r>
+        <w:rPr>
+          <w:rFonts w:ascii="Calibri" w:hAnsi="Calibri" w:cs="Calibri"/>
+          <w:lang w:val="ru-RU"/>
+        </w:rPr>
+        <w:t xml:space="preserve"> </w:t>
+      </w:r>
+      <w:r>
+        <w:rPr>
+          <w:rFonts w:ascii="Calibri" w:hAnsi="Calibri" w:cs="Calibri"/>
+        </w:rPr>
+        <w:t>pēc tam dzītu noziedzīgā karā pret tādiem pašiem darba jauniešiem citās zemēs, lai sagr</w:t>
+      </w:r>
+      <w:r>
+        <w:rPr>
+          <w:rFonts w:ascii="Calibri" w:hAnsi="Calibri" w:cs="Calibri"/>
+        </w:rPr>
+        <w:t>au</w:t>
+      </w:r>
+      <w:r>
+        <w:rPr>
+          <w:rFonts w:ascii="Calibri" w:hAnsi="Calibri" w:cs="Calibri"/>
+        </w:rPr>
+        <w:t>tu strādnieku tēviju — SPRS buržuju</w:t>
+      </w:r>
+      <w:r>
+        <w:rPr>
+          <w:rFonts w:ascii="Calibri" w:hAnsi="Calibri" w:cs="Calibri"/>
+        </w:rPr>
+        <w:t xml:space="preserve"> m</w:t>
+      </w:r>
+      <w:r>
+        <w:rPr>
+          <w:rFonts w:ascii="Calibri" w:hAnsi="Calibri" w:cs="Calibri"/>
+        </w:rPr>
+        <w:t>aku interesēs? Kas ir tie, kam laupīta jebkura iespēja atklāti</w:t>
+      </w:r>
+      <w:r>
+        <w:rPr>
+          <w:rFonts w:ascii="Calibri" w:hAnsi="Calibri" w:cs="Calibri"/>
+        </w:rPr>
+        <w:t xml:space="preserve"> or</w:t>
+      </w:r>
+      <w:r>
+        <w:rPr>
+          <w:rFonts w:ascii="Calibri" w:hAnsi="Calibri" w:cs="Calibri"/>
+        </w:rPr>
+        <w:t>ganizēties sava necilvēcīgā stāvokļa uzlabošanai, savu interešu</w:t>
+      </w:r>
+      <w:r>
+        <w:rPr>
+          <w:rFonts w:ascii="Calibri" w:hAnsi="Calibri" w:cs="Calibri"/>
+        </w:rPr>
+        <w:t xml:space="preserve"> </w:t>
+      </w:r>
+      <w:r>
+        <w:rPr>
+          <w:rFonts w:ascii="Calibri" w:hAnsi="Calibri" w:cs="Calibri"/>
+        </w:rPr>
+        <w:t>aizstāvēšanai? Tā ir strādnieku jaunatne.</w:t>
+      </w:r>
+    </w:p>
+    <w:p>
+      <w:pPr>
+        <w:rPr>
+          <w:rFonts w:ascii="Calibri" w:hAnsi="Calibri" w:cs="Calibri"/>
+        </w:rPr>
+      </w:pPr>
+      <w:r>
+        <w:rPr>
+          <w:rFonts w:ascii="Calibri" w:hAnsi="Calibri" w:cs="Calibri"/>
+        </w:rPr>
+        <w:t xml:space="preserve">Vēl vairāk. Ulmaņa </w:t>
+      </w:r>
+      <w:r>
+        <w:rPr>
+          <w:rFonts w:ascii="Calibri" w:hAnsi="Calibri" w:cs="Calibri"/>
+        </w:rPr>
+        <w:t>f</w:t>
+      </w:r>
+      <w:r>
+        <w:rPr>
+          <w:rFonts w:ascii="Calibri" w:hAnsi="Calibri" w:cs="Calibri"/>
+        </w:rPr>
+        <w:t>ašistiskā valdība cenšas apdullināt jau</w:t>
+      </w:r>
+      <w:r>
+        <w:rPr>
+          <w:rFonts w:ascii="Calibri" w:hAnsi="Calibri" w:cs="Calibri"/>
+        </w:rPr>
+        <w:t>niešus ar nacionālšovinismu, ar naida kurināšanu starp citu nāciju</w:t>
+      </w:r>
+      <w:r>
+        <w:rPr>
+          <w:rFonts w:ascii="Calibri" w:hAnsi="Calibri" w:cs="Calibri"/>
+        </w:rPr>
+        <w:t xml:space="preserve"> j</w:t>
+      </w:r>
+      <w:r>
+        <w:rPr>
+          <w:rFonts w:ascii="Calibri" w:hAnsi="Calibri" w:cs="Calibri"/>
+        </w:rPr>
+        <w:t xml:space="preserve">auniešiem, ieraut </w:t>
+      </w:r>
+      <w:r>
+        <w:rPr>
+          <w:rFonts w:ascii="Calibri" w:hAnsi="Calibri" w:cs="Calibri"/>
+        </w:rPr>
+        <w:t>f</w:t>
+      </w:r>
+      <w:r>
+        <w:rPr>
+          <w:rFonts w:ascii="Calibri" w:hAnsi="Calibri" w:cs="Calibri"/>
+        </w:rPr>
+        <w:t>ašistiskās organizācijās, tādā kārtā stiprināt</w:t>
+      </w:r>
+      <w:r>
+        <w:rPr>
+          <w:rFonts w:ascii="Calibri" w:hAnsi="Calibri" w:cs="Calibri"/>
+        </w:rPr>
+        <w:t xml:space="preserve"> </w:t>
+      </w:r>
+      <w:r>
+        <w:rPr>
+          <w:rFonts w:ascii="Calibri" w:hAnsi="Calibri" w:cs="Calibri"/>
+        </w:rPr>
+        <w:t>savu diktatorisko kundzību pār strādnieku šķiru. Viņa grib piespiest jauniešus iestāties valsts jaunatnes organizācijā, reizē ar</w:t>
+      </w:r>
+      <w:r>
+        <w:rPr>
+          <w:rFonts w:ascii="Calibri" w:hAnsi="Calibri" w:cs="Calibri"/>
+        </w:rPr>
+        <w:t xml:space="preserve"> to</w:t>
+      </w:r>
+      <w:r>
+        <w:rPr>
+          <w:rFonts w:ascii="Calibri" w:hAnsi="Calibri" w:cs="Calibri"/>
+        </w:rPr>
+        <w:t xml:space="preserve"> </w:t>
+      </w:r>
+      <w:r>
+        <w:rPr>
+          <w:rFonts w:ascii="Calibri" w:hAnsi="Calibri" w:cs="Calibri"/>
+        </w:rPr>
+        <w:t>audzināt fašistu garā, sagatavot kā lielgabalu gaļu nākošam</w:t>
+      </w:r>
+      <w:r>
+        <w:rPr>
+          <w:rFonts w:ascii="Calibri" w:hAnsi="Calibri" w:cs="Calibri"/>
+        </w:rPr>
+        <w:t xml:space="preserve"> </w:t>
+      </w:r>
+      <w:r>
+        <w:rPr>
+          <w:rFonts w:ascii="Calibri" w:hAnsi="Calibri" w:cs="Calibri"/>
+        </w:rPr>
+        <w:t>karam. Fašistu lapsas medus saldā balsī smērējas klāt jaunatnei,</w:t>
+      </w:r>
+      <w:r>
+        <w:rPr>
+          <w:rFonts w:ascii="Calibri" w:hAnsi="Calibri" w:cs="Calibri"/>
+        </w:rPr>
+        <w:t xml:space="preserve"> </w:t>
+      </w:r>
+      <w:r>
+        <w:rPr>
+          <w:rFonts w:ascii="Calibri" w:hAnsi="Calibri" w:cs="Calibri"/>
+        </w:rPr>
+        <w:t>lai to izmantotu savos noziedzīgos nolūkos.</w:t>
+      </w:r>
+    </w:p>
+    <w:p>
+      <w:pPr>
+        <w:rPr>
+          <w:rFonts w:ascii="Calibri" w:hAnsi="Calibri" w:cs="Calibri"/>
+        </w:rPr>
+      </w:pPr>
+      <w:r>
+        <w:rPr>
+          <w:rFonts w:ascii="Calibri" w:hAnsi="Calibri" w:cs="Calibri"/>
+        </w:rPr>
+        <w:t xml:space="preserve">Kur izeja no šī neciešamā stāvokļa? Kā glābties no </w:t>
+      </w:r>
+      <w:r>
+        <w:rPr>
+          <w:rFonts w:ascii="Calibri" w:hAnsi="Calibri" w:cs="Calibri"/>
+        </w:rPr>
+        <w:t>diktatoriskām</w:t>
+      </w:r>
+      <w:r>
+        <w:rPr>
+          <w:rFonts w:ascii="Calibri" w:hAnsi="Calibri" w:cs="Calibri"/>
+        </w:rPr>
+        <w:t xml:space="preserve"> buržuāzijas varmācībām? Kas jādara katram strādnieku jau</w:t>
+      </w:r>
+      <w:r>
+        <w:rPr>
+          <w:rFonts w:ascii="Calibri" w:hAnsi="Calibri" w:cs="Calibri"/>
+        </w:rPr>
+        <w:t>nietim</w:t>
+      </w:r>
+      <w:r>
+        <w:rPr>
+          <w:rFonts w:ascii="Calibri" w:hAnsi="Calibri" w:cs="Calibri"/>
+        </w:rPr>
+        <w:t>?</w:t>
+      </w:r>
+    </w:p>
+    <w:p>
+      <w:pPr>
+        <w:rPr>
+          <w:rFonts w:ascii="Calibri" w:hAnsi="Calibri" w:cs="Calibri"/>
+        </w:rPr>
+      </w:pPr>
+      <w:r>
+        <w:rPr>
+          <w:rFonts w:ascii="Calibri" w:hAnsi="Calibri" w:cs="Calibri"/>
+        </w:rPr>
+        <w:t>Vienīgā izeja ir nesaudzīga cīņa kopā ar pieaugušo strādnie</w:t>
+      </w:r>
+      <w:r>
+        <w:rPr>
+          <w:rFonts w:ascii="Calibri" w:hAnsi="Calibri" w:cs="Calibri"/>
+        </w:rPr>
+        <w:t>c</w:t>
+      </w:r>
+      <w:r>
+        <w:rPr>
+          <w:rFonts w:ascii="Calibri" w:hAnsi="Calibri" w:cs="Calibri"/>
+        </w:rPr>
+        <w:t>ību zem Komunistiskās partijas un komjaunatnes vadības pret</w:t>
+      </w:r>
+      <w:r>
+        <w:rPr>
+          <w:rFonts w:ascii="Calibri" w:hAnsi="Calibri" w:cs="Calibri"/>
+        </w:rPr>
+        <w:t xml:space="preserve"> </w:t>
+      </w:r>
+      <w:r>
+        <w:rPr>
+          <w:rFonts w:ascii="Calibri" w:hAnsi="Calibri" w:cs="Calibri"/>
+        </w:rPr>
+        <w:t>katru</w:t>
+      </w:r>
+      <w:r>
+        <w:rPr>
+          <w:rFonts w:ascii="Calibri" w:hAnsi="Calibri" w:cs="Calibri"/>
+        </w:rPr>
+        <w:t xml:space="preserve"> fašistu uzbrukumu, pret darba algas samazināšanu, par darba</w:t>
+      </w:r>
+      <w:r>
+        <w:rPr>
+          <w:rFonts w:ascii="Calibri" w:hAnsi="Calibri" w:cs="Calibri"/>
+        </w:rPr>
+        <w:t xml:space="preserve"> </w:t>
+      </w:r>
+      <w:r>
+        <w:rPr>
+          <w:rFonts w:ascii="Calibri" w:hAnsi="Calibri" w:cs="Calibri"/>
+        </w:rPr>
+        <w:t>apstākļu uzlabošanu, pret fašistisko teroru, par strādnieku jauniešu</w:t>
+      </w:r>
+      <w:r>
+        <w:rPr>
+          <w:rFonts w:ascii="Calibri" w:hAnsi="Calibri" w:cs="Calibri"/>
+        </w:rPr>
+        <w:t xml:space="preserve"> ti</w:t>
+      </w:r>
+      <w:r>
+        <w:rPr>
+          <w:rFonts w:ascii="Calibri" w:hAnsi="Calibri" w:cs="Calibri"/>
+        </w:rPr>
+        <w:t>esībām, par brīvu skolu, par Padomju Latviju.</w:t>
+      </w:r>
+    </w:p>
+    <w:p>
+      <w:pPr>
+        <w:rPr>
+          <w:rFonts w:ascii="Calibri" w:hAnsi="Calibri" w:cs="Calibri"/>
+        </w:rPr>
+      </w:pPr>
+      <w:r>
+        <w:rPr>
+          <w:rFonts w:ascii="Calibri" w:hAnsi="Calibri" w:cs="Calibri"/>
+        </w:rPr>
+        <w:t>I</w:t>
+      </w:r>
+      <w:r>
+        <w:rPr>
+          <w:rFonts w:ascii="Calibri" w:hAnsi="Calibri" w:cs="Calibri"/>
+        </w:rPr>
+        <w:t>zeja ir tā, ko rāda Lielā Oktobra revolūcija, tas ceļš, pa kuru</w:t>
       </w:r>
       <w:r>
         <w:rPr>
@@ -56906,97 +58162,89 @@
         <w:rPr>
           <w:rFonts w:ascii="Calibri" w:hAnsi="Calibri" w:cs="Calibri"/>
         </w:rPr>
-        <w:t xml:space="preserve"> kara sagatavošanu, tas nozīmē, ka karš var sākties jebkurā</w:t>
-      </w:r>
-      <w:r>
-        <w:t xml:space="preserve"> </w:t>
-      </w:r>
-      <w:r>
-        <w:rPr>
-          <w:rFonts w:ascii="Calibri" w:hAnsi="Calibri" w:cs="Calibri"/>
-        </w:rPr>
-        <w:t>dienā</w:t>
-      </w:r>
-      <w:r>
-        <w:rPr>
-          <w:rFonts w:ascii="Calibri" w:hAnsi="Calibri" w:cs="Calibri"/>
-        </w:rPr>
-        <w:t>, ne velti tādas pašas nometnes pašlaik steidzīgi iekārtotas</w:t>
-      </w:r>
-      <w:r>
-        <w:rPr>
-          <w:rFonts w:ascii="Calibri" w:hAnsi="Calibri" w:cs="Calibri"/>
-        </w:rPr>
-        <w:t xml:space="preserve"> Polijā</w:t>
-      </w:r>
-      <w:r>
-        <w:rPr>
-          <w:rFonts w:ascii="Calibri" w:hAnsi="Calibri" w:cs="Calibri"/>
-        </w:rPr>
-        <w:t xml:space="preserve"> un Japānā. Tas norāda, ka karš tiek gatavots tieši pret</w:t>
-      </w:r>
-      <w:r>
-        <w:t xml:space="preserve"> </w:t>
-      </w:r>
-      <w:r>
-        <w:rPr>
-          <w:rFonts w:ascii="Calibri" w:hAnsi="Calibri" w:cs="Calibri"/>
-        </w:rPr>
-        <w:t>Pa</w:t>
-      </w:r>
-      <w:r>
-        <w:rPr>
-          <w:rFonts w:ascii="Calibri" w:hAnsi="Calibri" w:cs="Calibri"/>
-        </w:rPr>
-        <w:t>domju Krieviju. Viņi tagad izbūvēja koncentrācijas nometni</w:t>
-      </w:r>
-      <w:r>
-        <w:rPr>
-          <w:rFonts w:ascii="Calibri" w:hAnsi="Calibri" w:cs="Calibri"/>
-        </w:rPr>
-        <w:t xml:space="preserve"> </w:t>
-      </w:r>
-      <w:r>
-        <w:rPr>
-          <w:rFonts w:ascii="Calibri" w:hAnsi="Calibri" w:cs="Calibri"/>
-        </w:rPr>
-        <w:t>kareivjiem, lai apspiestu revolucionāro darbību armijā, lai izolētu</w:t>
-      </w:r>
-      <w:r>
-        <w:rPr>
-          <w:rFonts w:ascii="Calibri" w:hAnsi="Calibri" w:cs="Calibri"/>
-        </w:rPr>
-        <w:t xml:space="preserve"> </w:t>
-      </w:r>
-      <w:r>
-        <w:rPr>
-          <w:rFonts w:ascii="Calibri" w:hAnsi="Calibri" w:cs="Calibri"/>
-        </w:rPr>
-        <w:t>apzinīgākos kareivjus, kas atvieglotu viņiem aizsūtīt citus kareivjus uz slaktiņu; viņi grib karu, lai glābtu savu bojā ejošo iekārtu</w:t>
-      </w:r>
-      <w:r>
-        <w:rPr>
-          <w:rFonts w:ascii="Calibri" w:hAnsi="Calibri" w:cs="Calibri"/>
-        </w:rPr>
-        <w:t xml:space="preserve"> </w:t>
-      </w:r>
-      <w:r>
-        <w:rPr>
-          <w:rFonts w:ascii="Calibri" w:hAnsi="Calibri" w:cs="Calibri"/>
-        </w:rPr>
-        <w:t>visā pasaulē (sevišķi Vācijā). Bet par velti viņu asiņainie nodomi</w:t>
-      </w:r>
-      <w:r>
-        <w:rPr>
-          <w:rFonts w:ascii="Calibri" w:hAnsi="Calibri" w:cs="Calibri"/>
-        </w:rPr>
-        <w:t xml:space="preserve"> </w:t>
-      </w:r>
-      <w:r>
-        <w:rPr>
-          <w:rFonts w:ascii="Calibri" w:hAnsi="Calibri" w:cs="Calibri"/>
-        </w:rPr>
-        <w:t xml:space="preserve">un </w:t>
+        <w:t>varoši iet SPRS proletariāts, kas sagādāja Padomju Savienības</w:t>
+      </w:r>
+      <w:r>
+        <w:t xml:space="preserve"> </w:t>
+      </w:r>
+      <w:r>
+        <w:rPr>
+          <w:rFonts w:ascii="Calibri" w:hAnsi="Calibri" w:cs="Calibri"/>
+        </w:rPr>
+        <w:t>j</w:t>
+      </w:r>
+      <w:r>
+        <w:rPr>
+          <w:rFonts w:ascii="Calibri" w:hAnsi="Calibri" w:cs="Calibri"/>
+        </w:rPr>
+        <w:t>auniešiem jaunu un brīvu dzīvi, visas iespējas brīvi strādāt un</w:t>
+      </w:r>
+      <w:r>
+        <w:rPr>
+          <w:rFonts w:ascii="Calibri" w:hAnsi="Calibri" w:cs="Calibri"/>
+        </w:rPr>
+        <w:t xml:space="preserve"> m</w:t>
+      </w:r>
+      <w:r>
+        <w:rPr>
+          <w:rFonts w:ascii="Calibri" w:hAnsi="Calibri" w:cs="Calibri"/>
+        </w:rPr>
+        <w:t>ācīties, veidot jaunu dzīvi, proletārisko kultūru, bezšķiru sabiedrību</w:t>
+      </w:r>
+      <w:r>
+        <w:rPr>
+          <w:rFonts w:ascii="Calibri" w:hAnsi="Calibri" w:cs="Calibri"/>
+        </w:rPr>
+        <w:t>.</w:t>
+      </w:r>
+    </w:p>
+    <w:p>
+      <w:pPr>
+        <w:rPr>
+          <w:rFonts w:ascii="Calibri" w:hAnsi="Calibri" w:cs="Calibri"/>
+        </w:rPr>
+      </w:pPr>
+      <w:r>
+        <w:rPr>
+          <w:rFonts w:ascii="Calibri" w:hAnsi="Calibri" w:cs="Calibri"/>
+        </w:rPr>
+        <w:t>Pa šo cīņas ceļu iet darba jauniešu tūkstoši un miljoni visā</w:t>
+      </w:r>
+      <w:r>
+        <w:rPr>
+          <w:rFonts w:ascii="Calibri" w:hAnsi="Calibri" w:cs="Calibri"/>
+        </w:rPr>
+        <w:t xml:space="preserve"> p</w:t>
+      </w:r>
+      <w:r>
+        <w:rPr>
+          <w:rFonts w:ascii="Calibri" w:hAnsi="Calibri" w:cs="Calibri"/>
+        </w:rPr>
+        <w:t>asaulē. To rāda revolucionārās cīņas Austrijā, Francijā, Amerikā</w:t>
+      </w:r>
+      <w:r>
+        <w:rPr>
+          <w:rFonts w:ascii="Calibri" w:hAnsi="Calibri" w:cs="Calibri"/>
+        </w:rPr>
+        <w:t xml:space="preserve"> </w:t>
+      </w:r>
+      <w:r>
+        <w:rPr>
+          <w:rFonts w:ascii="Calibri" w:hAnsi="Calibri" w:cs="Calibri"/>
+        </w:rPr>
+        <w:t>(San-Francisko), Holandē (Amsterdamā), Spānijā un Ķīnā. Pa</w:t>
+      </w:r>
+      <w:r>
+        <w:rPr>
+          <w:rFonts w:ascii="Calibri" w:hAnsi="Calibri" w:cs="Calibri"/>
+        </w:rPr>
+        <w:t xml:space="preserve"> šo</w:t>
+      </w:r>
+      <w:r>
+        <w:rPr>
+          <w:rFonts w:ascii="Calibri" w:hAnsi="Calibri" w:cs="Calibri"/>
+        </w:rPr>
+        <w:t xml:space="preserve"> ceļu jāiet arī mums. Šīs cīņas rāda, ka pret uzmācošo </w:t>
       </w:r>
       <w:r>
         <w:rPr>
@@ -57008,198 +58256,25 @@
         <w:rPr>
           <w:rFonts w:ascii="Calibri" w:hAnsi="Calibri" w:cs="Calibri"/>
         </w:rPr>
-        <w:t>ašistiskie aprēķini!</w:t>
-      </w:r>
-    </w:p>
-    <w:p>
-      <w:pPr>
-        <w:rPr>
-          <w:rFonts w:ascii="Calibri" w:hAnsi="Calibri" w:cs="Calibri"/>
-        </w:rPr>
-      </w:pPr>
-      <w:r>
-        <w:rPr>
-          <w:rFonts w:ascii="Calibri" w:hAnsi="Calibri" w:cs="Calibri"/>
-        </w:rPr>
-        <w:t>Revolucionārā darbība armijā nepārtrauksies. Daugavpils ga</w:t>
-      </w:r>
-      <w:r>
-        <w:rPr>
-          <w:rFonts w:ascii="Calibri" w:hAnsi="Calibri" w:cs="Calibri"/>
-        </w:rPr>
-        <w:t>r</w:t>
-      </w:r>
-      <w:r>
-        <w:rPr>
-          <w:rFonts w:ascii="Calibri" w:hAnsi="Calibri" w:cs="Calibri"/>
-        </w:rPr>
-        <w:t>nizona [kareivji] turpina savu cīņu par ēdināšanas un ārstēšanas</w:t>
-      </w:r>
-      <w:r>
-        <w:rPr>
-          <w:rFonts w:ascii="Calibri" w:hAnsi="Calibri" w:cs="Calibri"/>
-        </w:rPr>
-        <w:t xml:space="preserve"> </w:t>
-      </w:r>
-      <w:r>
-        <w:rPr>
-          <w:rFonts w:ascii="Calibri" w:hAnsi="Calibri" w:cs="Calibri"/>
-        </w:rPr>
-        <w:t>uzlabošanu, pret</w:t>
-      </w:r>
-      <w:r>
-        <w:rPr>
-          <w:rFonts w:ascii="Calibri" w:hAnsi="Calibri" w:cs="Calibri"/>
-        </w:rPr>
-        <w:t xml:space="preserve"> f</w:t>
-      </w:r>
-      <w:r>
-        <w:rPr>
-          <w:rFonts w:ascii="Calibri" w:hAnsi="Calibri" w:cs="Calibri"/>
-        </w:rPr>
-        <w:t>ašistisko terora režīmu armijā. Un, ja fašisti</w:t>
-      </w:r>
-      <w:r>
-        <w:rPr>
-          <w:rFonts w:ascii="Calibri" w:hAnsi="Calibri" w:cs="Calibri"/>
-        </w:rPr>
-        <w:t xml:space="preserve"> </w:t>
-      </w:r>
-      <w:r>
-        <w:rPr>
-          <w:rFonts w:ascii="Calibri" w:hAnsi="Calibri" w:cs="Calibri"/>
-        </w:rPr>
-        <w:t>mūs aizsūtīs uz karu pret SPRS, mēs labi zināsim, ka šis karš nav</w:t>
-      </w:r>
-      <w:r>
-        <w:rPr>
-          <w:rFonts w:ascii="Calibri" w:hAnsi="Calibri" w:cs="Calibri"/>
-        </w:rPr>
-        <w:t xml:space="preserve"> </w:t>
-      </w:r>
-      <w:r>
-        <w:rPr>
-          <w:rFonts w:ascii="Calibri" w:hAnsi="Calibri" w:cs="Calibri"/>
-        </w:rPr>
-        <w:t>nacionāls, bet šķiru karš — visu zemju kapitālistu un fašistu karš</w:t>
-      </w:r>
-      <w:r>
-        <w:rPr>
-          <w:rFonts w:ascii="Calibri" w:hAnsi="Calibri" w:cs="Calibri"/>
-        </w:rPr>
-        <w:t xml:space="preserve"> </w:t>
-      </w:r>
-      <w:r>
-        <w:rPr>
-          <w:rFonts w:ascii="Calibri" w:hAnsi="Calibri" w:cs="Calibri"/>
-        </w:rPr>
-        <w:t>pret visu zemju darba tautu. Mūsu fronte ir sarkanā fronte, mūsu</w:t>
-      </w:r>
-      <w:r>
-        <w:rPr>
-          <w:rFonts w:ascii="Calibri" w:hAnsi="Calibri" w:cs="Calibri"/>
-        </w:rPr>
-        <w:t xml:space="preserve"> </w:t>
-      </w:r>
-      <w:r>
-        <w:rPr>
-          <w:rFonts w:ascii="Calibri" w:hAnsi="Calibri" w:cs="Calibri"/>
-        </w:rPr>
-        <w:t>armija — Sarkanā Armija, ar kuru vienoti kopā satrieksim izs</w:t>
-      </w:r>
-      <w:r>
-        <w:rPr>
-          <w:rFonts w:ascii="Calibri" w:hAnsi="Calibri" w:cs="Calibri"/>
-        </w:rPr>
-        <w:t>ū</w:t>
-      </w:r>
-      <w:r>
-        <w:rPr>
-          <w:rFonts w:ascii="Calibri" w:hAnsi="Calibri" w:cs="Calibri"/>
-        </w:rPr>
-        <w:t>cēju varu un nodibināsim patiesi brīvu sociāli un nacionāli atbrī</w:t>
-      </w:r>
-      <w:r>
-        <w:rPr>
-          <w:rFonts w:ascii="Calibri" w:hAnsi="Calibri" w:cs="Calibri"/>
-        </w:rPr>
-        <w:t>votu Padomju Latviju.</w:t>
-      </w:r>
-      <w:r>
-        <w:t xml:space="preserve"> </w:t>
-      </w:r>
-      <w:r>
-        <w:rPr>
-          <w:rFonts w:ascii="Calibri" w:hAnsi="Calibri" w:cs="Calibri"/>
-        </w:rPr>
-        <w:t>Lai fašisti zin, ka buržujisko karu mēs p</w:t>
-      </w:r>
-      <w:r>
-        <w:rPr>
-          <w:rFonts w:ascii="Calibri" w:hAnsi="Calibri" w:cs="Calibri"/>
-        </w:rPr>
-        <w:t>adarīsim par pilsoņu karu pret buržujiem.</w:t>
-      </w:r>
-    </w:p>
-    <w:p>
-      <w:pPr>
-        <w:rPr>
-          <w:rFonts w:ascii="Calibri" w:hAnsi="Calibri" w:cs="Calibri"/>
-        </w:rPr>
-      </w:pPr>
-      <w:r>
-        <w:rPr>
-          <w:rFonts w:ascii="Calibri" w:hAnsi="Calibri" w:cs="Calibri"/>
-        </w:rPr>
-        <w:t>Kareivji, 1. augustā, 1914. g. pasaules slaktiņa sākšanās dienā,</w:t>
-      </w:r>
-      <w:r>
-        <w:rPr>
-          <w:rFonts w:ascii="Calibri" w:hAnsi="Calibri" w:cs="Calibri"/>
-        </w:rPr>
-        <w:t xml:space="preserve"> </w:t>
-      </w:r>
-      <w:r>
-        <w:rPr>
-          <w:rFonts w:ascii="Calibri" w:hAnsi="Calibri" w:cs="Calibri"/>
-        </w:rPr>
-        <w:t xml:space="preserve">mēs saucam — visi vienotā frontē uz cīņu pret intervenci un kapitālistu karu! Pret fašismu! Par SPRS aizstāvēšanu! Nost </w:t>
-      </w:r>
-      <w:r>
-        <w:rPr>
-          <w:rFonts w:ascii="Calibri" w:hAnsi="Calibri" w:cs="Calibri"/>
-        </w:rPr>
-        <w:t xml:space="preserve">ar </w:t>
-      </w:r>
-      <w:r>
-        <w:rPr>
-          <w:rFonts w:ascii="Calibri" w:hAnsi="Calibri" w:cs="Calibri"/>
-        </w:rPr>
-        <w:t>kara gatavošanu! Nost koncentrācijas nometnes! Tūliņ atsvabinā</w:t>
-      </w:r>
-      <w:r>
-        <w:rPr>
-          <w:rFonts w:ascii="Calibri" w:hAnsi="Calibri" w:cs="Calibri"/>
-        </w:rPr>
-        <w:t xml:space="preserve">t </w:t>
-      </w:r>
-      <w:r>
-        <w:rPr>
-          <w:rFonts w:ascii="Calibri" w:hAnsi="Calibri" w:cs="Calibri"/>
-        </w:rPr>
-        <w:t>mūsu biedrus — kareivjus, ieslodzītus nometnē! Atsvabinā</w:t>
-      </w:r>
-      <w:r>
-        <w:rPr>
-          <w:rFonts w:ascii="Calibri" w:hAnsi="Calibri" w:cs="Calibri"/>
-        </w:rPr>
-        <w:t xml:space="preserve">t </w:t>
-      </w:r>
-      <w:r>
-        <w:rPr>
-          <w:rFonts w:ascii="Calibri" w:hAnsi="Calibri" w:cs="Calibri"/>
-        </w:rPr>
-        <w:t xml:space="preserve">strādnieku un zemnieku </w:t>
+        <w:t>ašismu</w:t>
+      </w:r>
+      <w:r>
+        <w:rPr>
+          <w:rFonts w:ascii="Calibri" w:hAnsi="Calibri" w:cs="Calibri"/>
+        </w:rPr>
+        <w:t xml:space="preserve"> no</w:t>
+      </w:r>
+      <w:r>
+        <w:rPr>
+          <w:rFonts w:ascii="Calibri" w:hAnsi="Calibri" w:cs="Calibri"/>
+        </w:rPr>
+        <w:t>st</w:t>
+      </w:r>
+      <w:r>
+        <w:rPr>
+          <w:rFonts w:ascii="Calibri" w:hAnsi="Calibri" w:cs="Calibri"/>
+        </w:rPr>
+        <w:t xml:space="preserve">ājas augošā revolucionārā cīņas </w:t>
       </w:r>
       <w:r>
         <w:rPr>
@@ -57211,7 +58286,35 @@
         <w:rPr>
           <w:rFonts w:ascii="Calibri" w:hAnsi="Calibri" w:cs="Calibri"/>
         </w:rPr>
-        <w:t>rakciju un visus pret</w:t>
+        <w:t>ronte, kura nekad nav bijusi</w:t>
+      </w:r>
+      <w:r>
+        <w:t xml:space="preserve"> </w:t>
+      </w:r>
+      <w:r>
+        <w:rPr>
+          <w:rFonts w:ascii="Calibri" w:hAnsi="Calibri" w:cs="Calibri"/>
+        </w:rPr>
+        <w:t>tik</w:t>
+      </w:r>
+      <w:r>
+        <w:rPr>
+          <w:rFonts w:ascii="Calibri" w:hAnsi="Calibri" w:cs="Calibri"/>
+        </w:rPr>
+        <w:t xml:space="preserve"> stipra kā taisni tagad.</w:t>
+      </w:r>
+    </w:p>
+    <w:p>
+      <w:pPr>
+        <w:rPr>
+          <w:rFonts w:ascii="Calibri" w:hAnsi="Calibri" w:cs="Calibri"/>
+        </w:rPr>
+      </w:pPr>
+      <w:r>
+        <w:rPr>
+          <w:rFonts w:ascii="Calibri" w:hAnsi="Calibri" w:cs="Calibri"/>
+        </w:rPr>
+        <w:t xml:space="preserve">Par spīti </w:t>
       </w:r>
       <w:r>
         <w:rPr>
@@ -57223,70 +58326,652 @@
         <w:rPr>
           <w:rFonts w:ascii="Calibri" w:hAnsi="Calibri" w:cs="Calibri"/>
         </w:rPr>
-        <w:t>ašistus.</w:t>
-      </w:r>
-    </w:p>
-    <w:p>
-      <w:pPr>
-        <w:rPr>
-          <w:rFonts w:ascii="Calibri" w:hAnsi="Calibri" w:cs="Calibri"/>
-        </w:rPr>
-      </w:pPr>
-      <w:r>
-        <w:rPr>
-          <w:rFonts w:ascii="Calibri" w:hAnsi="Calibri" w:cs="Calibri"/>
-        </w:rPr>
-        <w:t xml:space="preserve">Lai dzīvo 1. augusts — Vispasaules </w:t>
-      </w:r>
-      <w:r>
-        <w:rPr>
-          <w:rFonts w:ascii="Calibri" w:hAnsi="Calibri" w:cs="Calibri"/>
-        </w:rPr>
-        <w:t>cīņas</w:t>
-      </w:r>
-      <w:r>
-        <w:rPr>
-          <w:rFonts w:ascii="Calibri" w:hAnsi="Calibri" w:cs="Calibri"/>
-        </w:rPr>
-        <w:t xml:space="preserve"> diena pret karu u</w:t>
-      </w:r>
-      <w:r>
-        <w:rPr>
-          <w:rFonts w:ascii="Calibri" w:hAnsi="Calibri" w:cs="Calibri"/>
-        </w:rPr>
-        <w:t xml:space="preserve">n </w:t>
-      </w:r>
-      <w:r>
-        <w:rPr>
-          <w:rFonts w:ascii="Calibri" w:hAnsi="Calibri" w:cs="Calibri"/>
-        </w:rPr>
-        <w:t>pret fašismu!</w:t>
-      </w:r>
-    </w:p>
-    <w:p>
-      <w:pPr>
-        <w:rPr>
-          <w:rFonts w:ascii="Calibri" w:hAnsi="Calibri" w:cs="Calibri"/>
-        </w:rPr>
-      </w:pPr>
-    </w:p>
-    <w:p>
-      <w:pPr>
-        <w:rPr>
-          <w:rFonts w:ascii="Calibri" w:hAnsi="Calibri" w:cs="Calibri"/>
-        </w:rPr>
-      </w:pPr>
-      <w:r>
-        <w:rPr>
-          <w:rFonts w:ascii="Calibri" w:hAnsi="Calibri" w:cs="Calibri"/>
-        </w:rPr>
-        <w:t>LKP kareivju organizācij</w:t>
-      </w:r>
-      <w:r>
-        <w:rPr>
-          <w:rFonts w:ascii="Calibri" w:hAnsi="Calibri" w:cs="Calibri"/>
-        </w:rPr>
-        <w:t>a</w:t>
+        <w:t>ašistu kūdītam naidam un neiecietībai pret citām tau</w:t>
+      </w:r>
+      <w:r>
+        <w:rPr>
+          <w:rFonts w:ascii="Calibri" w:hAnsi="Calibri" w:cs="Calibri"/>
+        </w:rPr>
+        <w:t>tām</w:t>
+      </w:r>
+      <w:r>
+        <w:rPr>
+          <w:rFonts w:ascii="Calibri" w:hAnsi="Calibri" w:cs="Calibri"/>
+        </w:rPr>
+        <w:t>,</w:t>
+      </w:r>
+      <w:r>
+        <w:rPr>
+          <w:rFonts w:ascii="Calibri" w:hAnsi="Calibri" w:cs="Calibri"/>
+        </w:rPr>
+        <w:t xml:space="preserve"> </w:t>
+      </w:r>
+      <w:r>
+        <w:rPr>
+          <w:rFonts w:ascii="Calibri" w:hAnsi="Calibri" w:cs="Calibri"/>
+        </w:rPr>
+        <w:t>b</w:t>
+      </w:r>
+      <w:r>
+        <w:rPr>
+          <w:rFonts w:ascii="Calibri" w:hAnsi="Calibri" w:cs="Calibri"/>
+        </w:rPr>
+        <w:t>ruņošanai un kara gatavošanai, visu zemju revolucionārā</w:t>
+      </w:r>
+      <w:r>
+        <w:t xml:space="preserve"> </w:t>
+      </w:r>
+      <w:r>
+        <w:t>d</w:t>
+      </w:r>
+      <w:r>
+        <w:rPr>
+          <w:rFonts w:ascii="Calibri" w:hAnsi="Calibri" w:cs="Calibri"/>
+        </w:rPr>
+        <w:t xml:space="preserve">arba jaunatne paceļ </w:t>
+      </w:r>
+      <w:r>
+        <w:rPr>
+          <w:rFonts w:ascii="Calibri" w:hAnsi="Calibri" w:cs="Calibri"/>
+        </w:rPr>
+        <w:t>1</w:t>
+      </w:r>
+      <w:r>
+        <w:rPr>
+          <w:rFonts w:ascii="Calibri" w:hAnsi="Calibri" w:cs="Calibri"/>
+        </w:rPr>
+        <w:t>.</w:t>
+      </w:r>
+      <w:r>
+        <w:rPr>
+          <w:rFonts w:ascii="Calibri" w:hAnsi="Calibri" w:cs="Calibri"/>
+        </w:rPr>
+        <w:t> </w:t>
+      </w:r>
+      <w:r>
+        <w:rPr>
+          <w:rFonts w:ascii="Calibri" w:hAnsi="Calibri" w:cs="Calibri"/>
+        </w:rPr>
+        <w:t>septembrī internacionālo cīņas karogu, de</w:t>
+      </w:r>
+      <w:r>
+        <w:rPr>
+          <w:rFonts w:ascii="Calibri" w:hAnsi="Calibri" w:cs="Calibri"/>
+        </w:rPr>
+        <w:t>m</w:t>
+      </w:r>
+      <w:r>
+        <w:rPr>
+          <w:rFonts w:ascii="Calibri" w:hAnsi="Calibri" w:cs="Calibri"/>
+        </w:rPr>
+        <w:t>onstrē darba jaunatnes vienību un cīņas spēku.</w:t>
+      </w:r>
+    </w:p>
+    <w:p>
+      <w:pPr>
+        <w:rPr>
+          <w:rFonts w:ascii="Calibri" w:hAnsi="Calibri" w:cs="Calibri"/>
+          <w:lang w:val="ru-RU"/>
+        </w:rPr>
+      </w:pPr>
+      <w:r>
+        <w:rPr>
+          <w:rFonts w:ascii="Calibri" w:hAnsi="Calibri" w:cs="Calibri"/>
+        </w:rPr>
+        <w:lastRenderedPageBreak/>
+        <w:t>Jau 20 gadu vispasaules darba jaunieši demonstrē savu dzelzs</w:t>
+      </w:r>
+      <w:r>
+        <w:rPr>
+          <w:rFonts w:ascii="Calibri" w:hAnsi="Calibri" w:cs="Calibri"/>
+        </w:rPr>
+        <w:t xml:space="preserve"> gribu</w:t>
+      </w:r>
+      <w:r>
+        <w:rPr>
+          <w:rFonts w:ascii="Calibri" w:hAnsi="Calibri" w:cs="Calibri"/>
+        </w:rPr>
+        <w:t xml:space="preserve"> cīnīties pret kapitālismu, pret fašismu un karu, par proleta</w:t>
+      </w:r>
+      <w:r>
+        <w:rPr>
+          <w:rFonts w:ascii="Calibri" w:hAnsi="Calibri" w:cs="Calibri"/>
+        </w:rPr>
+        <w:t>riāta</w:t>
+      </w:r>
+      <w:r>
+        <w:t xml:space="preserve"> </w:t>
+      </w:r>
+      <w:r>
+        <w:t>[</w:t>
+      </w:r>
+      <w:r>
+        <w:rPr>
+          <w:rFonts w:ascii="Calibri" w:hAnsi="Calibri" w:cs="Calibri"/>
+        </w:rPr>
+        <w:t>diktatūru</w:t>
+      </w:r>
+      <w:r>
+        <w:rPr>
+          <w:rFonts w:ascii="Calibri" w:hAnsi="Calibri" w:cs="Calibri"/>
+        </w:rPr>
+        <w:t>]. Latvijas Komunistiskās jaunatnes savienības</w:t>
+      </w:r>
+      <w:r>
+        <w:rPr>
+          <w:rFonts w:ascii="Calibri" w:hAnsi="Calibri" w:cs="Calibri"/>
+        </w:rPr>
+        <w:t xml:space="preserve"> Rīgas</w:t>
+      </w:r>
+      <w:r>
+        <w:rPr>
+          <w:rFonts w:ascii="Calibri" w:hAnsi="Calibri" w:cs="Calibri"/>
+        </w:rPr>
+        <w:t xml:space="preserve"> </w:t>
+      </w:r>
+      <w:r>
+        <w:rPr>
+          <w:rFonts w:ascii="Calibri" w:hAnsi="Calibri" w:cs="Calibri"/>
+        </w:rPr>
+        <w:t>o</w:t>
+      </w:r>
+      <w:r>
+        <w:rPr>
+          <w:rFonts w:ascii="Calibri" w:hAnsi="Calibri" w:cs="Calibri"/>
+        </w:rPr>
+        <w:t>rganizācija aicina visu strādnieku jaunatni kopā ar kom</w:t>
+      </w:r>
+      <w:r>
+        <w:rPr>
+          <w:rFonts w:ascii="Calibri" w:hAnsi="Calibri" w:cs="Calibri"/>
+        </w:rPr>
+        <w:t>jauniešiem</w:t>
+      </w:r>
+      <w:r>
+        <w:rPr>
+          <w:rFonts w:ascii="Calibri" w:hAnsi="Calibri" w:cs="Calibri"/>
+        </w:rPr>
+        <w:t xml:space="preserve"> pārvērst </w:t>
+      </w:r>
+      <w:r>
+        <w:rPr>
+          <w:rFonts w:ascii="Calibri" w:hAnsi="Calibri" w:cs="Calibri"/>
+        </w:rPr>
+        <w:t>1</w:t>
+      </w:r>
+      <w:r>
+        <w:rPr>
+          <w:rFonts w:ascii="Calibri" w:hAnsi="Calibri" w:cs="Calibri"/>
+        </w:rPr>
+        <w:t>. septembri — Starptautisko jaunatnes</w:t>
+      </w:r>
+      <w:r>
+        <w:rPr>
+          <w:rFonts w:ascii="Calibri" w:hAnsi="Calibri" w:cs="Calibri"/>
+        </w:rPr>
+        <w:t xml:space="preserve"> dienu </w:t>
+      </w:r>
+      <w:r>
+        <w:rPr>
+          <w:rFonts w:ascii="Calibri" w:hAnsi="Calibri" w:cs="Calibri"/>
+        </w:rPr>
+        <w:t>— par plašu revolucionārās jaunatnes spēku demonstrāciju.</w:t>
+      </w:r>
+    </w:p>
+    <w:p>
+      <w:pPr>
+        <w:rPr>
+          <w:rFonts w:ascii="Calibri" w:hAnsi="Calibri" w:cs="Calibri"/>
+          <w:lang w:val="ru-RU"/>
+        </w:rPr>
+      </w:pPr>
+      <w:r>
+        <w:rPr>
+          <w:rFonts w:ascii="Calibri" w:hAnsi="Calibri" w:cs="Calibri"/>
+        </w:rPr>
+        <w:t>Mēs aicinām sagatavot un izvest streikus par darba jaunatnes</w:t>
+      </w:r>
+      <w:r>
+        <w:rPr>
+          <w:rFonts w:ascii="Calibri" w:hAnsi="Calibri" w:cs="Calibri"/>
+          <w:lang w:val="ru-RU"/>
+        </w:rPr>
+        <w:t xml:space="preserve"> </w:t>
+      </w:r>
+      <w:r>
+        <w:rPr>
+          <w:rFonts w:ascii="Calibri" w:hAnsi="Calibri" w:cs="Calibri"/>
+        </w:rPr>
+        <w:t xml:space="preserve">algas pacelšanu, par </w:t>
+      </w:r>
+      <w:r>
+        <w:rPr>
+          <w:rFonts w:ascii="Calibri" w:hAnsi="Calibri" w:cs="Calibri"/>
+        </w:rPr>
+        <w:t>f</w:t>
+      </w:r>
+      <w:r>
+        <w:rPr>
+          <w:rFonts w:ascii="Calibri" w:hAnsi="Calibri" w:cs="Calibri"/>
+        </w:rPr>
+        <w:t>ašistisko mācekļu likumu tūlītēju atcelšanu,</w:t>
+      </w:r>
+      <w:r>
+        <w:rPr>
+          <w:rFonts w:ascii="Calibri" w:hAnsi="Calibri" w:cs="Calibri"/>
+        </w:rPr>
+        <w:t xml:space="preserve"> </w:t>
+      </w:r>
+      <w:r>
+        <w:rPr>
+          <w:rFonts w:ascii="Calibri" w:hAnsi="Calibri" w:cs="Calibri"/>
+        </w:rPr>
+        <w:t>pret strādnieku jaunatnes politisko brīvību iznīcināšanu, pret</w:t>
+      </w:r>
+      <w:r>
+        <w:t xml:space="preserve"> </w:t>
+      </w:r>
+      <w:r>
+        <w:rPr>
+          <w:rFonts w:ascii="Calibri" w:hAnsi="Calibri" w:cs="Calibri"/>
+        </w:rPr>
+        <w:t xml:space="preserve">skolu slēgšanu un fašizēšanu, pret skolnieku izmešanu, pret </w:t>
+      </w:r>
+      <w:r>
+        <w:rPr>
+          <w:rFonts w:ascii="Calibri" w:hAnsi="Calibri" w:cs="Calibri"/>
+        </w:rPr>
+        <w:t>skolotāju</w:t>
+      </w:r>
+      <w:r>
+        <w:rPr>
+          <w:rFonts w:ascii="Calibri" w:hAnsi="Calibri" w:cs="Calibri"/>
+        </w:rPr>
+        <w:t xml:space="preserve"> atlaišanu, pret mazākuma tautību skolu likvidēšanu. Mēs</w:t>
+      </w:r>
+      <w:r>
+        <w:t xml:space="preserve"> </w:t>
+      </w:r>
+      <w:r>
+        <w:rPr>
+          <w:rFonts w:ascii="Calibri" w:hAnsi="Calibri" w:cs="Calibri"/>
+        </w:rPr>
+        <w:t>aicinām pieaugušos strādniekus atbalstīt jauniešu cīņu! Pārtrauksim 1. septembrī darbu, protestējot pret jaunatnes gatavo</w:t>
+      </w:r>
+      <w:r>
+        <w:rPr>
+          <w:rFonts w:ascii="Calibri" w:hAnsi="Calibri" w:cs="Calibri"/>
+        </w:rPr>
+        <w:t>šanu karam, uzstādot mūsu prasības.</w:t>
+      </w:r>
+    </w:p>
+    <w:p>
+      <w:pPr>
+        <w:rPr>
+          <w:rFonts w:ascii="Calibri" w:hAnsi="Calibri" w:cs="Calibri"/>
+        </w:rPr>
+      </w:pPr>
+      <w:r>
+        <w:rPr>
+          <w:rFonts w:ascii="Calibri" w:hAnsi="Calibri" w:cs="Calibri"/>
+        </w:rPr>
+        <w:t>Biedri, komjaunieši! Noskaidrojiet katram strādnieku jaunietim,</w:t>
+      </w:r>
+      <w:r>
+        <w:rPr>
+          <w:rFonts w:ascii="Calibri" w:hAnsi="Calibri" w:cs="Calibri"/>
+        </w:rPr>
+        <w:t xml:space="preserve"> </w:t>
+      </w:r>
+      <w:r>
+        <w:rPr>
+          <w:rFonts w:ascii="Calibri" w:hAnsi="Calibri" w:cs="Calibri"/>
+        </w:rPr>
+        <w:t xml:space="preserve">kas viņam jādara cīņā pret </w:t>
+      </w:r>
+      <w:r>
+        <w:rPr>
+          <w:rFonts w:ascii="Calibri" w:hAnsi="Calibri" w:cs="Calibri"/>
+        </w:rPr>
+        <w:t>f</w:t>
+      </w:r>
+      <w:r>
+        <w:rPr>
+          <w:rFonts w:ascii="Calibri" w:hAnsi="Calibri" w:cs="Calibri"/>
+        </w:rPr>
+        <w:t>ašismu, māciet viņu, kā šo cīņu vest!</w:t>
+      </w:r>
+      <w:r>
+        <w:rPr>
+          <w:rFonts w:ascii="Calibri" w:hAnsi="Calibri" w:cs="Calibri"/>
+        </w:rPr>
+        <w:t xml:space="preserve"> </w:t>
+      </w:r>
+      <w:r>
+        <w:rPr>
+          <w:rFonts w:ascii="Calibri" w:hAnsi="Calibri" w:cs="Calibri"/>
+        </w:rPr>
+        <w:t>Nostiprināsim mūsu rindas, izveidosim mūsu organizāciju par varenu spēcīgu darba jaunatnes vadoni!</w:t>
+      </w:r>
+    </w:p>
+    <w:p>
+      <w:pPr>
+        <w:rPr>
+          <w:rFonts w:ascii="Calibri" w:hAnsi="Calibri" w:cs="Calibri"/>
+        </w:rPr>
+      </w:pPr>
+      <w:r>
+        <w:rPr>
+          <w:rFonts w:ascii="Calibri" w:hAnsi="Calibri" w:cs="Calibri"/>
+        </w:rPr>
+        <w:t xml:space="preserve">Organizēsim darba vietām kārtīgu literatūras izplatīšanu, sarīkosim masovkas un mītiņus, izvēršot tos revolucionārās </w:t>
+      </w:r>
+      <w:r>
+        <w:rPr>
+          <w:rFonts w:ascii="Calibri" w:hAnsi="Calibri" w:cs="Calibri"/>
+        </w:rPr>
+        <w:t>demonstrācijās</w:t>
+      </w:r>
+      <w:r>
+        <w:rPr>
+          <w:rFonts w:ascii="Calibri" w:hAnsi="Calibri" w:cs="Calibri"/>
+        </w:rPr>
+        <w:t>. Organizēsim un vadīsim darba pārtraukšanu uzņ</w:t>
+      </w:r>
+      <w:r>
+        <w:rPr>
+          <w:rFonts w:ascii="Calibri" w:hAnsi="Calibri" w:cs="Calibri"/>
+        </w:rPr>
+        <w:t>ē</w:t>
+      </w:r>
+      <w:r>
+        <w:rPr>
+          <w:rFonts w:ascii="Calibri" w:hAnsi="Calibri" w:cs="Calibri"/>
+        </w:rPr>
+        <w:t>mumos! Biedri sociāldemokrātiskie jaunieši, skolnieki, studenti, pilsonisko organizāciju darba jaunieši! Jūsu ceļi ir kopā ar komjaunatni, ar visu revolucionāro strādniecību.</w:t>
+      </w:r>
+    </w:p>
+    <w:p>
+      <w:pPr>
+        <w:rPr>
+          <w:rFonts w:ascii="Calibri" w:hAnsi="Calibri" w:cs="Calibri"/>
+        </w:rPr>
+      </w:pPr>
+      <w:r>
+        <w:rPr>
+          <w:rFonts w:ascii="Calibri" w:hAnsi="Calibri" w:cs="Calibri"/>
+        </w:rPr>
+        <w:t xml:space="preserve">Neticiet </w:t>
+      </w:r>
+      <w:r>
+        <w:rPr>
+          <w:rFonts w:ascii="Calibri" w:hAnsi="Calibri" w:cs="Calibri"/>
+        </w:rPr>
+        <w:t>f</w:t>
+      </w:r>
+      <w:r>
+        <w:rPr>
+          <w:rFonts w:ascii="Calibri" w:hAnsi="Calibri" w:cs="Calibri"/>
+        </w:rPr>
+        <w:t>ašistu viltus solījumiem! Cīnieties par savām pras</w:t>
+      </w:r>
+      <w:r>
+        <w:rPr>
+          <w:rFonts w:ascii="Calibri" w:hAnsi="Calibri" w:cs="Calibri"/>
+        </w:rPr>
+        <w:t>ī</w:t>
+      </w:r>
+      <w:r>
+        <w:rPr>
+          <w:rFonts w:ascii="Calibri" w:hAnsi="Calibri" w:cs="Calibri"/>
+        </w:rPr>
+        <w:t>bām kopā ar komjauniešiem!</w:t>
+      </w:r>
+    </w:p>
+    <w:p>
+      <w:pPr>
+        <w:rPr>
+          <w:rFonts w:ascii="Calibri" w:hAnsi="Calibri" w:cs="Calibri"/>
+        </w:rPr>
+      </w:pPr>
+      <w:r>
+        <w:rPr>
+          <w:rFonts w:ascii="Calibri" w:hAnsi="Calibri" w:cs="Calibri"/>
+        </w:rPr>
+        <w:t xml:space="preserve">No </w:t>
+      </w:r>
+      <w:r>
+        <w:rPr>
+          <w:rFonts w:ascii="Calibri" w:hAnsi="Calibri" w:cs="Calibri"/>
+        </w:rPr>
+        <w:t>f</w:t>
+      </w:r>
+      <w:r>
+        <w:rPr>
+          <w:rFonts w:ascii="Calibri" w:hAnsi="Calibri" w:cs="Calibri"/>
+        </w:rPr>
+        <w:t>ašistu jūga mūs atsvabinās tikai vienota revolucionārā</w:t>
+      </w:r>
+      <w:r>
+        <w:rPr>
+          <w:rFonts w:ascii="Calibri" w:hAnsi="Calibri" w:cs="Calibri"/>
+        </w:rPr>
+        <w:t xml:space="preserve"> </w:t>
+      </w:r>
+      <w:r>
+        <w:rPr>
+          <w:rFonts w:ascii="Calibri" w:hAnsi="Calibri" w:cs="Calibri"/>
+        </w:rPr>
+        <w:t>uzstāšanās zem Kompartijas un komjaunatnes vadības! Biedri</w:t>
+      </w:r>
+      <w:r>
+        <w:rPr>
+          <w:rFonts w:ascii="Calibri" w:hAnsi="Calibri" w:cs="Calibri"/>
+        </w:rPr>
+        <w:t xml:space="preserve"> </w:t>
+      </w:r>
+      <w:r>
+        <w:rPr>
+          <w:rFonts w:ascii="Calibri" w:hAnsi="Calibri" w:cs="Calibri"/>
+        </w:rPr>
+        <w:t>studenti! Gatavojieties uz Starptautisko studentu pret</w:t>
+      </w:r>
+      <w:r>
+        <w:rPr>
+          <w:rFonts w:ascii="Calibri" w:hAnsi="Calibri" w:cs="Calibri"/>
+        </w:rPr>
+        <w:t>f</w:t>
+      </w:r>
+      <w:r>
+        <w:rPr>
+          <w:rFonts w:ascii="Calibri" w:hAnsi="Calibri" w:cs="Calibri"/>
+        </w:rPr>
+        <w:t>ašisma</w:t>
+      </w:r>
+      <w:r>
+        <w:rPr>
+          <w:rFonts w:ascii="Calibri" w:hAnsi="Calibri" w:cs="Calibri"/>
+        </w:rPr>
+        <w:t xml:space="preserve"> </w:t>
+      </w:r>
+      <w:r>
+        <w:rPr>
+          <w:rFonts w:ascii="Calibri" w:hAnsi="Calibri" w:cs="Calibri"/>
+        </w:rPr>
+        <w:t>kongresu, kas sanāk š. g. augusta mēneša beigās! Lai dzīvo 1. septembris — Starptautiskās darba jaunatnes cīņas un spēku parādes</w:t>
+      </w:r>
+      <w:r>
+        <w:rPr>
+          <w:rFonts w:ascii="Calibri" w:hAnsi="Calibri" w:cs="Calibri"/>
+        </w:rPr>
+        <w:t xml:space="preserve"> </w:t>
+      </w:r>
+      <w:r>
+        <w:rPr>
+          <w:rFonts w:ascii="Calibri" w:hAnsi="Calibri" w:cs="Calibri"/>
+        </w:rPr>
+        <w:t>diena!</w:t>
+      </w:r>
+    </w:p>
+    <w:p>
+      <w:pPr>
+        <w:rPr>
+          <w:rFonts w:ascii="Calibri" w:hAnsi="Calibri" w:cs="Calibri"/>
+        </w:rPr>
+      </w:pPr>
+      <w:r>
+        <w:rPr>
+          <w:rFonts w:ascii="Calibri" w:hAnsi="Calibri" w:cs="Calibri"/>
+        </w:rPr>
+        <w:t>Lai dzīvo Latvijas darba jaunatnes vadonis —</w:t>
+      </w:r>
+      <w:r>
+        <w:rPr>
+          <w:rFonts w:ascii="Calibri" w:hAnsi="Calibri" w:cs="Calibri"/>
+        </w:rPr>
+        <w:t xml:space="preserve"> </w:t>
+      </w:r>
+      <w:r>
+        <w:rPr>
+          <w:rFonts w:ascii="Calibri" w:hAnsi="Calibri" w:cs="Calibri"/>
+        </w:rPr>
+        <w:t>Latvijas Komunistiskā jaunatnes savienība!</w:t>
+      </w:r>
+    </w:p>
+    <w:p>
+      <w:pPr>
+        <w:rPr>
+          <w:rFonts w:ascii="Calibri" w:hAnsi="Calibri" w:cs="Calibri"/>
+        </w:rPr>
+      </w:pPr>
+      <w:r>
+        <w:rPr>
+          <w:rFonts w:ascii="Calibri" w:hAnsi="Calibri" w:cs="Calibri"/>
+        </w:rPr>
+        <w:t xml:space="preserve">Nost </w:t>
+      </w:r>
+      <w:r>
+        <w:rPr>
+          <w:rFonts w:ascii="Calibri" w:hAnsi="Calibri" w:cs="Calibri"/>
+        </w:rPr>
+        <w:t>f</w:t>
+      </w:r>
+      <w:r>
+        <w:rPr>
+          <w:rFonts w:ascii="Calibri" w:hAnsi="Calibri" w:cs="Calibri"/>
+        </w:rPr>
+        <w:t>ašistisko Ulmaņa valdību, kas padziļina jaunatnes verdzību</w:t>
+      </w:r>
+      <w:r>
+        <w:rPr>
+          <w:rFonts w:ascii="Calibri" w:hAnsi="Calibri" w:cs="Calibri"/>
+        </w:rPr>
+        <w:t xml:space="preserve">, </w:t>
+      </w:r>
+      <w:r>
+        <w:rPr>
+          <w:rFonts w:ascii="Calibri" w:hAnsi="Calibri" w:cs="Calibri"/>
+        </w:rPr>
+        <w:t>kas slepeni gatavojas dzīt jaunatni noziedzīgā karā pret SPRS!</w:t>
+      </w:r>
+      <w:r>
+        <w:rPr>
+          <w:rFonts w:ascii="Calibri" w:hAnsi="Calibri" w:cs="Calibri"/>
+        </w:rPr>
+        <w:t xml:space="preserve"> </w:t>
+      </w:r>
+      <w:r>
+        <w:rPr>
+          <w:rFonts w:ascii="Calibri" w:hAnsi="Calibri" w:cs="Calibri"/>
+        </w:rPr>
+        <w:t xml:space="preserve">Nost </w:t>
+      </w:r>
+      <w:r>
+        <w:rPr>
+          <w:rFonts w:ascii="Calibri" w:hAnsi="Calibri" w:cs="Calibri"/>
+        </w:rPr>
+        <w:t>f</w:t>
+      </w:r>
+      <w:r>
+        <w:rPr>
+          <w:rFonts w:ascii="Calibri" w:hAnsi="Calibri" w:cs="Calibri"/>
+        </w:rPr>
+        <w:t>ašistisko valsts jaunatnes organizāciju, kas grib izaudzināt</w:t>
+      </w:r>
+      <w:r>
+        <w:rPr>
+          <w:rFonts w:ascii="Calibri" w:hAnsi="Calibri" w:cs="Calibri"/>
+        </w:rPr>
+        <w:t xml:space="preserve"> </w:t>
+      </w:r>
+      <w:r>
+        <w:rPr>
+          <w:rFonts w:ascii="Calibri" w:hAnsi="Calibri" w:cs="Calibri"/>
+        </w:rPr>
+        <w:t>pakalpīgus sulaiņus fašistiem!</w:t>
+      </w:r>
+    </w:p>
+    <w:p>
+      <w:pPr>
+        <w:rPr>
+          <w:rFonts w:ascii="Calibri" w:hAnsi="Calibri" w:cs="Calibri"/>
+        </w:rPr>
+      </w:pPr>
+      <w:r>
+        <w:rPr>
+          <w:rFonts w:ascii="Calibri" w:hAnsi="Calibri" w:cs="Calibri"/>
+        </w:rPr>
+        <w:t>Lai dzīvo Padomju Latvija, kas vienīgā spēj dot patiesu ja</w:t>
+      </w:r>
+      <w:r>
+        <w:rPr>
+          <w:rFonts w:ascii="Calibri" w:hAnsi="Calibri" w:cs="Calibri"/>
+        </w:rPr>
+        <w:t>u</w:t>
+      </w:r>
+      <w:r>
+        <w:rPr>
+          <w:rFonts w:ascii="Calibri" w:hAnsi="Calibri" w:cs="Calibri"/>
+        </w:rPr>
+        <w:t>natnes atbrīvošanu!</w:t>
+      </w:r>
+    </w:p>
+    <w:p>
+      <w:pPr>
+        <w:rPr>
+          <w:rFonts w:ascii="Calibri" w:hAnsi="Calibri" w:cs="Calibri"/>
+        </w:rPr>
+      </w:pPr>
+    </w:p>
+    <w:p>
+      <w:pPr>
+        <w:rPr>
+          <w:rFonts w:ascii="Calibri" w:hAnsi="Calibri" w:cs="Calibri"/>
+        </w:rPr>
+      </w:pPr>
+      <w:r>
+        <w:rPr>
+          <w:rFonts w:ascii="Calibri" w:hAnsi="Calibri" w:cs="Calibri"/>
+        </w:rPr>
+        <w:t>Latvijas Komunistiskās jaunatnes savienības</w:t>
+      </w:r>
+      <w:r>
+        <w:rPr>
+          <w:rFonts w:ascii="Calibri" w:hAnsi="Calibri" w:cs="Calibri"/>
+        </w:rPr>
+        <w:t xml:space="preserve"> </w:t>
+      </w:r>
+      <w:r>
+        <w:rPr>
+          <w:rFonts w:ascii="Calibri" w:hAnsi="Calibri" w:cs="Calibri"/>
+        </w:rPr>
+        <w:t>Rīgas</w:t>
+      </w:r>
+      <w:r>
+        <w:rPr>
+          <w:rFonts w:ascii="Calibri" w:hAnsi="Calibri" w:cs="Calibri"/>
+        </w:rPr>
+        <w:t xml:space="preserve"> organizācija</w:t>
       </w:r>
     </w:p>
     <w:sectPr>

</xml_diff>

<commit_message>
Add 58th leaflet to corpus
</commit_message>
<xml_diff>
--- a/for_editing/revl-all-LKP_leaflets-1934-1940.docx
+++ b/for_editing/revl-all-LKP_leaflets-1934-1940.docx
@@ -413,26 +413,39 @@
       <w:pPr>
         <w:rPr>
           <w:rFonts w:ascii="Calibri" w:hAnsi="Calibri" w:cs="Calibri"/>
-        </w:rPr>
-      </w:pPr>
-      <w:r>
-        <w:rPr>
-          <w:rFonts w:ascii="Calibri" w:hAnsi="Calibri" w:cs="Calibri"/>
-        </w:rPr>
-        <w:t>LKJS_CK – LKJS Centrālā komiteja</w:t>
-      </w:r>
-    </w:p>
-    <w:p>
-      <w:pPr>
-        <w:rPr>
-          <w:rFonts w:ascii="Calibri" w:hAnsi="Calibri" w:cs="Calibri"/>
-        </w:rPr>
-      </w:pPr>
-      <w:r>
-        <w:rPr>
-          <w:rFonts w:ascii="Calibri" w:hAnsi="Calibri" w:cs="Calibri"/>
-        </w:rPr>
-        <w:t>LKP_CK – LKP Centrālā komiteja</w:t>
+          <w:lang w:val="ru-RU"/>
+        </w:rPr>
+      </w:pPr>
+      <w:r>
+        <w:rPr>
+          <w:rFonts w:ascii="Calibri" w:hAnsi="Calibri" w:cs="Calibri"/>
+        </w:rPr>
+        <w:t xml:space="preserve">LKJS_CK – LKJS </w:t>
+      </w:r>
+      <w:r>
+        <w:rPr>
+          <w:rFonts w:ascii="Calibri" w:hAnsi="Calibri" w:cs="Calibri"/>
+        </w:rPr>
+        <w:t>CK</w:t>
+      </w:r>
+    </w:p>
+    <w:p>
+      <w:pPr>
+        <w:rPr>
+          <w:rFonts w:ascii="Calibri" w:hAnsi="Calibri" w:cs="Calibri"/>
+        </w:rPr>
+      </w:pPr>
+      <w:r>
+        <w:rPr>
+          <w:rFonts w:ascii="Calibri" w:hAnsi="Calibri" w:cs="Calibri"/>
+        </w:rPr>
+        <w:t xml:space="preserve">LKP_CK – LKP </w:t>
+      </w:r>
+      <w:r>
+        <w:rPr>
+          <w:rFonts w:ascii="Calibri" w:hAnsi="Calibri" w:cs="Calibri"/>
+        </w:rPr>
+        <w:t>CK</w:t>
       </w:r>
     </w:p>
     <w:p>
@@ -57210,7 +57223,7 @@
       <w:pPr>
         <w:rPr>
           <w:rFonts w:ascii="Calibri" w:hAnsi="Calibri" w:cs="Calibri"/>
-          <w:lang w:val="ru-RU"/>
+          <w:lang w:val="en-US"/>
         </w:rPr>
       </w:pPr>
       <w:r>
@@ -57230,7 +57243,7 @@
       <w:pPr>
         <w:rPr>
           <w:rFonts w:ascii="Calibri" w:hAnsi="Calibri" w:cs="Calibri"/>
-          <w:lang w:val="ru-RU"/>
+          <w:lang w:val="en-US"/>
         </w:rPr>
       </w:pPr>
     </w:p>
@@ -57472,7 +57485,7 @@
       <w:pPr>
         <w:rPr>
           <w:rFonts w:ascii="Calibri" w:hAnsi="Calibri" w:cs="Calibri"/>
-          <w:lang w:val="ru-RU"/>
+          <w:lang w:val="en-US"/>
         </w:rPr>
       </w:pPr>
       <w:r>
@@ -57509,7 +57522,7 @@
       <w:r>
         <w:rPr>
           <w:rFonts w:ascii="Calibri" w:hAnsi="Calibri" w:cs="Calibri"/>
-          <w:lang w:val="ru-RU"/>
+          <w:lang w:val="en-US"/>
         </w:rPr>
         <w:t>00</w:t>
       </w:r>
@@ -57659,31 +57672,17 @@
       <w:pPr>
         <w:rPr>
           <w:rFonts w:ascii="Calibri" w:hAnsi="Calibri" w:cs="Calibri"/>
-          <w:lang w:val="ru-RU"/>
-        </w:rPr>
-      </w:pPr>
-      <w:r>
-        <w:rPr>
-          <w:rFonts w:ascii="Calibri" w:hAnsi="Calibri" w:cs="Calibri"/>
-        </w:rPr>
-        <w:t>Bez cīņas nav uzvaras!</w:t>
-      </w:r>
-      <w:r>
-        <w:rPr>
-          <w:rFonts w:ascii="Calibri" w:hAnsi="Calibri" w:cs="Calibri"/>
-        </w:rPr>
-        <w:t xml:space="preserve"> </w:t>
-      </w:r>
-      <w:r>
-        <w:rPr>
-          <w:rFonts w:ascii="Calibri" w:hAnsi="Calibri" w:cs="Calibri"/>
-        </w:rPr>
-        <w:t>Visu zemju proletārieši, savienojieties</w:t>
-      </w:r>
-      <w:r>
-        <w:rPr>
-          <w:rFonts w:ascii="Calibri" w:hAnsi="Calibri" w:cs="Calibri"/>
-          <w:lang w:val="ru-RU"/>
+        </w:rPr>
+      </w:pPr>
+      <w:r>
+        <w:rPr>
+          <w:rFonts w:ascii="Calibri" w:hAnsi="Calibri" w:cs="Calibri"/>
+        </w:rPr>
+        <w:t>Bez cīņas nav uzvaras! Visu zemju proletārieši, savienojieties</w:t>
+      </w:r>
+      <w:r>
+        <w:rPr>
+          <w:rFonts w:ascii="Calibri" w:hAnsi="Calibri" w:cs="Calibri"/>
         </w:rPr>
         <w:t>!</w:t>
       </w:r>
@@ -57692,7 +57691,6 @@
       <w:pPr>
         <w:rPr>
           <w:rFonts w:ascii="Calibri" w:hAnsi="Calibri" w:cs="Calibri"/>
-          <w:lang w:val="ru-RU"/>
         </w:rPr>
       </w:pPr>
       <w:r>
@@ -57706,7 +57704,6 @@
       <w:pPr>
         <w:rPr>
           <w:rFonts w:ascii="Calibri" w:hAnsi="Calibri" w:cs="Calibri"/>
-          <w:lang w:val="ru-RU"/>
         </w:rPr>
       </w:pPr>
       <w:r>
@@ -57719,19 +57716,7 @@
         <w:rPr>
           <w:rFonts w:ascii="Calibri" w:hAnsi="Calibri" w:cs="Calibri"/>
         </w:rPr>
-        <w:t>neredzēta</w:t>
-      </w:r>
-      <w:r>
-        <w:rPr>
-          <w:rFonts w:ascii="Calibri" w:hAnsi="Calibri" w:cs="Calibri"/>
-        </w:rPr>
-        <w:t xml:space="preserve"> izsūkšana</w:t>
-      </w:r>
-      <w:r>
-        <w:rPr>
-          <w:rFonts w:ascii="Calibri" w:hAnsi="Calibri" w:cs="Calibri"/>
-        </w:rPr>
-        <w:t xml:space="preserve"> un aplaupīšana</w:t>
+        <w:t>neredzēta izsūkšana un aplaupīšana</w:t>
       </w:r>
       <w:r>
         <w:rPr>
@@ -57756,7 +57741,6 @@
       <w:pPr>
         <w:rPr>
           <w:rFonts w:ascii="Calibri" w:hAnsi="Calibri" w:cs="Calibri"/>
-          <w:lang w:val="ru-RU"/>
         </w:rPr>
       </w:pPr>
       <w:r>
@@ -57799,37 +57783,19 @@
         <w:rPr>
           <w:rFonts w:ascii="Calibri" w:hAnsi="Calibri" w:cs="Calibri"/>
         </w:rPr>
-        <w:t xml:space="preserve">lielāko </w:t>
-      </w:r>
-      <w:r>
-        <w:rPr>
-          <w:rFonts w:ascii="Calibri" w:hAnsi="Calibri" w:cs="Calibri"/>
-        </w:rPr>
-        <w:t>daļu kā mācekļiem, kas pirmie tiek izmesti no darba. Priekš mums</w:t>
-      </w:r>
-      <w:r>
-        <w:rPr>
-          <w:rFonts w:ascii="Calibri" w:hAnsi="Calibri" w:cs="Calibri"/>
-        </w:rPr>
-        <w:t xml:space="preserve"> </w:t>
-      </w:r>
-      <w:r>
-        <w:rPr>
-          <w:rFonts w:ascii="Calibri" w:hAnsi="Calibri" w:cs="Calibri"/>
-        </w:rPr>
-        <w:t>slēdz skolas durvis, palielina skolas naudas un mācību ilgumu,</w:t>
-      </w:r>
-      <w:r>
-        <w:rPr>
-          <w:rFonts w:ascii="Calibri" w:hAnsi="Calibri" w:cs="Calibri"/>
-        </w:rPr>
-        <w:t xml:space="preserve"> </w:t>
-      </w:r>
-      <w:r>
-        <w:rPr>
-          <w:rFonts w:ascii="Calibri" w:hAnsi="Calibri" w:cs="Calibri"/>
-        </w:rPr>
-        <w:t>lai dotu iespēju mācīties vienīgi bagātnieku, lauku buūdžu un citu</w:t>
+        <w:t>lielāko daļu kā mācekļiem, kas pirmie tiek izmesti no darba. Priekš mums</w:t>
+      </w:r>
+      <w:r>
+        <w:rPr>
+          <w:rFonts w:ascii="Calibri" w:hAnsi="Calibri" w:cs="Calibri"/>
+        </w:rPr>
+        <w:t xml:space="preserve"> </w:t>
+      </w:r>
+      <w:r>
+        <w:rPr>
+          <w:rFonts w:ascii="Calibri" w:hAnsi="Calibri" w:cs="Calibri"/>
+        </w:rPr>
+        <w:t>slēdz skolas durvis, palielina skolas naudas un mācību ilgumu, lai dotu iespēju mācīties vienīgi bagātnieku, lauku buūdžu un citu</w:t>
       </w:r>
       <w:r>
         <w:t xml:space="preserve"> </w:t>
@@ -57856,7 +57822,6 @@
       <w:r>
         <w:rPr>
           <w:rFonts w:ascii="Calibri" w:hAnsi="Calibri" w:cs="Calibri"/>
-          <w:lang w:val="ru-RU"/>
         </w:rPr>
         <w:t xml:space="preserve"> </w:t>
       </w:r>
@@ -57979,13 +57944,7 @@
         <w:rPr>
           <w:rFonts w:ascii="Calibri" w:hAnsi="Calibri" w:cs="Calibri"/>
         </w:rPr>
-        <w:t>savu diktatorisko kundzību pār strādnieku šķiru. Viņa grib piespiest jauniešus iestāties valsts jaunatnes organizācijā, reizē ar</w:t>
-      </w:r>
-      <w:r>
-        <w:rPr>
-          <w:rFonts w:ascii="Calibri" w:hAnsi="Calibri" w:cs="Calibri"/>
-        </w:rPr>
-        <w:t xml:space="preserve"> to</w:t>
+        <w:t>savu diktatorisko kundzību pār strādnieku šķiru. Viņa grib piespiest jauniešus iestāties valsts jaunatnes organizācijā, reizē ar to</w:t>
       </w:r>
       <w:r>
         <w:rPr>
@@ -58398,20 +58357,13 @@
         <w:rPr>
           <w:rFonts w:ascii="Calibri" w:hAnsi="Calibri" w:cs="Calibri"/>
         </w:rPr>
-        <w:t>m</w:t>
-      </w:r>
-      <w:r>
-        <w:rPr>
-          <w:rFonts w:ascii="Calibri" w:hAnsi="Calibri" w:cs="Calibri"/>
-        </w:rPr>
-        <w:t>onstrē darba jaunatnes vienību un cīņas spēku.</w:t>
-      </w:r>
-    </w:p>
-    <w:p>
-      <w:pPr>
-        <w:rPr>
-          <w:rFonts w:ascii="Calibri" w:hAnsi="Calibri" w:cs="Calibri"/>
-          <w:lang w:val="ru-RU"/>
+        <w:t>monstrē darba jaunatnes vienību un cīņas spēku.</w:t>
+      </w:r>
+    </w:p>
+    <w:p>
+      <w:pPr>
+        <w:rPr>
+          <w:rFonts w:ascii="Calibri" w:hAnsi="Calibri" w:cs="Calibri"/>
         </w:rPr>
       </w:pPr>
       <w:r>
@@ -58522,6 +58474,417 @@
       <w:pPr>
         <w:rPr>
           <w:rFonts w:ascii="Calibri" w:hAnsi="Calibri" w:cs="Calibri"/>
+        </w:rPr>
+      </w:pPr>
+      <w:r>
+        <w:rPr>
+          <w:rFonts w:ascii="Calibri" w:hAnsi="Calibri" w:cs="Calibri"/>
+        </w:rPr>
+        <w:t>Mēs aicinām sagatavot un izvest streikus par darba jaunatnes</w:t>
+      </w:r>
+      <w:r>
+        <w:rPr>
+          <w:rFonts w:ascii="Calibri" w:hAnsi="Calibri" w:cs="Calibri"/>
+        </w:rPr>
+        <w:t xml:space="preserve"> </w:t>
+      </w:r>
+      <w:r>
+        <w:rPr>
+          <w:rFonts w:ascii="Calibri" w:hAnsi="Calibri" w:cs="Calibri"/>
+        </w:rPr>
+        <w:t xml:space="preserve">algas pacelšanu, par </w:t>
+      </w:r>
+      <w:r>
+        <w:rPr>
+          <w:rFonts w:ascii="Calibri" w:hAnsi="Calibri" w:cs="Calibri"/>
+        </w:rPr>
+        <w:t>f</w:t>
+      </w:r>
+      <w:r>
+        <w:rPr>
+          <w:rFonts w:ascii="Calibri" w:hAnsi="Calibri" w:cs="Calibri"/>
+        </w:rPr>
+        <w:t>ašistisko mācekļu likumu tūlītēju atcelšanu,</w:t>
+      </w:r>
+      <w:r>
+        <w:rPr>
+          <w:rFonts w:ascii="Calibri" w:hAnsi="Calibri" w:cs="Calibri"/>
+        </w:rPr>
+        <w:t xml:space="preserve"> </w:t>
+      </w:r>
+      <w:r>
+        <w:rPr>
+          <w:rFonts w:ascii="Calibri" w:hAnsi="Calibri" w:cs="Calibri"/>
+        </w:rPr>
+        <w:t>pret strādnieku jaunatnes politisko brīvību iznīcināšanu, pret</w:t>
+      </w:r>
+      <w:r>
+        <w:t xml:space="preserve"> </w:t>
+      </w:r>
+      <w:r>
+        <w:rPr>
+          <w:rFonts w:ascii="Calibri" w:hAnsi="Calibri" w:cs="Calibri"/>
+        </w:rPr>
+        <w:t xml:space="preserve">skolu slēgšanu un fašizēšanu, pret skolnieku izmešanu, pret </w:t>
+      </w:r>
+      <w:r>
+        <w:rPr>
+          <w:rFonts w:ascii="Calibri" w:hAnsi="Calibri" w:cs="Calibri"/>
+        </w:rPr>
+        <w:t>skolotāju</w:t>
+      </w:r>
+      <w:r>
+        <w:rPr>
+          <w:rFonts w:ascii="Calibri" w:hAnsi="Calibri" w:cs="Calibri"/>
+        </w:rPr>
+        <w:t xml:space="preserve"> atlaišanu, pret mazākuma tautību skolu likvidēšanu. Mēs</w:t>
+      </w:r>
+      <w:r>
+        <w:t xml:space="preserve"> </w:t>
+      </w:r>
+      <w:r>
+        <w:rPr>
+          <w:rFonts w:ascii="Calibri" w:hAnsi="Calibri" w:cs="Calibri"/>
+        </w:rPr>
+        <w:t>aicinām pieaugušos strādniekus atbalstīt jauniešu cīņu! Pārtrauksim 1. septembrī darbu, protestējot pret jaunatnes gatavo</w:t>
+      </w:r>
+      <w:r>
+        <w:rPr>
+          <w:rFonts w:ascii="Calibri" w:hAnsi="Calibri" w:cs="Calibri"/>
+        </w:rPr>
+        <w:t>šanu karam, uzstādot mūsu prasības.</w:t>
+      </w:r>
+    </w:p>
+    <w:p>
+      <w:pPr>
+        <w:rPr>
+          <w:rFonts w:ascii="Calibri" w:hAnsi="Calibri" w:cs="Calibri"/>
+        </w:rPr>
+      </w:pPr>
+      <w:r>
+        <w:rPr>
+          <w:rFonts w:ascii="Calibri" w:hAnsi="Calibri" w:cs="Calibri"/>
+        </w:rPr>
+        <w:t xml:space="preserve">Biedri, komjaunieši! Noskaidrojiet katram strādnieku jaunietim, kas viņam jādara cīņā pret </w:t>
+      </w:r>
+      <w:r>
+        <w:rPr>
+          <w:rFonts w:ascii="Calibri" w:hAnsi="Calibri" w:cs="Calibri"/>
+        </w:rPr>
+        <w:t>f</w:t>
+      </w:r>
+      <w:r>
+        <w:rPr>
+          <w:rFonts w:ascii="Calibri" w:hAnsi="Calibri" w:cs="Calibri"/>
+        </w:rPr>
+        <w:t>ašismu, māciet viņu, kā šo cīņu vest!</w:t>
+      </w:r>
+      <w:r>
+        <w:rPr>
+          <w:rFonts w:ascii="Calibri" w:hAnsi="Calibri" w:cs="Calibri"/>
+        </w:rPr>
+        <w:t xml:space="preserve"> </w:t>
+      </w:r>
+      <w:r>
+        <w:rPr>
+          <w:rFonts w:ascii="Calibri" w:hAnsi="Calibri" w:cs="Calibri"/>
+        </w:rPr>
+        <w:t>Nostiprināsim mūsu rindas, izveidosim mūsu organizāciju par varenu spēcīgu darba jaunatnes vadoni!</w:t>
+      </w:r>
+    </w:p>
+    <w:p>
+      <w:pPr>
+        <w:rPr>
+          <w:rFonts w:ascii="Calibri" w:hAnsi="Calibri" w:cs="Calibri"/>
+        </w:rPr>
+      </w:pPr>
+      <w:r>
+        <w:rPr>
+          <w:rFonts w:ascii="Calibri" w:hAnsi="Calibri" w:cs="Calibri"/>
+        </w:rPr>
+        <w:t xml:space="preserve">Organizēsim darba vietām kārtīgu literatūras izplatīšanu, sarīkosim masovkas un mītiņus, izvēršot tos revolucionārās </w:t>
+      </w:r>
+      <w:r>
+        <w:rPr>
+          <w:rFonts w:ascii="Calibri" w:hAnsi="Calibri" w:cs="Calibri"/>
+        </w:rPr>
+        <w:t>demonstrācijās</w:t>
+      </w:r>
+      <w:r>
+        <w:rPr>
+          <w:rFonts w:ascii="Calibri" w:hAnsi="Calibri" w:cs="Calibri"/>
+        </w:rPr>
+        <w:t>. Organizēsim un vadīsim darba pārtraukšanu uzņ</w:t>
+      </w:r>
+      <w:r>
+        <w:rPr>
+          <w:rFonts w:ascii="Calibri" w:hAnsi="Calibri" w:cs="Calibri"/>
+        </w:rPr>
+        <w:t>ē</w:t>
+      </w:r>
+      <w:r>
+        <w:rPr>
+          <w:rFonts w:ascii="Calibri" w:hAnsi="Calibri" w:cs="Calibri"/>
+        </w:rPr>
+        <w:t>mumos! Biedri sociāldemokrātiskie jaunieši, skolnieki, studenti, pilsonisko organizāciju darba jaunieši! Jūsu ceļi ir kopā ar komjaunatni, ar visu revolucionāro strādniecību.</w:t>
+      </w:r>
+    </w:p>
+    <w:p>
+      <w:pPr>
+        <w:rPr>
+          <w:rFonts w:ascii="Calibri" w:hAnsi="Calibri" w:cs="Calibri"/>
+        </w:rPr>
+      </w:pPr>
+      <w:r>
+        <w:rPr>
+          <w:rFonts w:ascii="Calibri" w:hAnsi="Calibri" w:cs="Calibri"/>
+        </w:rPr>
+        <w:t xml:space="preserve">Neticiet </w:t>
+      </w:r>
+      <w:r>
+        <w:rPr>
+          <w:rFonts w:ascii="Calibri" w:hAnsi="Calibri" w:cs="Calibri"/>
+        </w:rPr>
+        <w:t>f</w:t>
+      </w:r>
+      <w:r>
+        <w:rPr>
+          <w:rFonts w:ascii="Calibri" w:hAnsi="Calibri" w:cs="Calibri"/>
+        </w:rPr>
+        <w:t>ašistu viltus solījumiem! Cīnieties par savām pras</w:t>
+      </w:r>
+      <w:r>
+        <w:rPr>
+          <w:rFonts w:ascii="Calibri" w:hAnsi="Calibri" w:cs="Calibri"/>
+        </w:rPr>
+        <w:t>ī</w:t>
+      </w:r>
+      <w:r>
+        <w:rPr>
+          <w:rFonts w:ascii="Calibri" w:hAnsi="Calibri" w:cs="Calibri"/>
+        </w:rPr>
+        <w:t>bām kopā ar komjauniešiem!</w:t>
+      </w:r>
+    </w:p>
+    <w:p>
+      <w:pPr>
+        <w:rPr>
+          <w:rFonts w:ascii="Calibri" w:hAnsi="Calibri" w:cs="Calibri"/>
+        </w:rPr>
+      </w:pPr>
+      <w:r>
+        <w:rPr>
+          <w:rFonts w:ascii="Calibri" w:hAnsi="Calibri" w:cs="Calibri"/>
+        </w:rPr>
+        <w:t xml:space="preserve">No </w:t>
+      </w:r>
+      <w:r>
+        <w:rPr>
+          <w:rFonts w:ascii="Calibri" w:hAnsi="Calibri" w:cs="Calibri"/>
+        </w:rPr>
+        <w:t>f</w:t>
+      </w:r>
+      <w:r>
+        <w:rPr>
+          <w:rFonts w:ascii="Calibri" w:hAnsi="Calibri" w:cs="Calibri"/>
+        </w:rPr>
+        <w:t>ašistu jūga mūs atsvabinās tikai vienota revolucionārā</w:t>
+      </w:r>
+      <w:r>
+        <w:rPr>
+          <w:rFonts w:ascii="Calibri" w:hAnsi="Calibri" w:cs="Calibri"/>
+        </w:rPr>
+        <w:t xml:space="preserve"> </w:t>
+      </w:r>
+      <w:r>
+        <w:rPr>
+          <w:rFonts w:ascii="Calibri" w:hAnsi="Calibri" w:cs="Calibri"/>
+        </w:rPr>
+        <w:t>uzstāšanās zem Kompartijas un komjaunatnes vadības! Biedri</w:t>
+      </w:r>
+      <w:r>
+        <w:rPr>
+          <w:rFonts w:ascii="Calibri" w:hAnsi="Calibri" w:cs="Calibri"/>
+        </w:rPr>
+        <w:t xml:space="preserve"> </w:t>
+      </w:r>
+      <w:r>
+        <w:rPr>
+          <w:rFonts w:ascii="Calibri" w:hAnsi="Calibri" w:cs="Calibri"/>
+        </w:rPr>
+        <w:t>studenti! Gatavojieties uz Starptautisko studentu pret</w:t>
+      </w:r>
+      <w:r>
+        <w:rPr>
+          <w:rFonts w:ascii="Calibri" w:hAnsi="Calibri" w:cs="Calibri"/>
+        </w:rPr>
+        <w:t>f</w:t>
+      </w:r>
+      <w:r>
+        <w:rPr>
+          <w:rFonts w:ascii="Calibri" w:hAnsi="Calibri" w:cs="Calibri"/>
+        </w:rPr>
+        <w:t>ašisma</w:t>
+      </w:r>
+      <w:r>
+        <w:rPr>
+          <w:rFonts w:ascii="Calibri" w:hAnsi="Calibri" w:cs="Calibri"/>
+        </w:rPr>
+        <w:t xml:space="preserve"> </w:t>
+      </w:r>
+      <w:r>
+        <w:rPr>
+          <w:rFonts w:ascii="Calibri" w:hAnsi="Calibri" w:cs="Calibri"/>
+        </w:rPr>
+        <w:t>kongresu, kas sanāk š. g. augusta mēneša beigās! Lai dzīvo 1. septembris — Starptautiskās darba jaunatnes cīņas un spēku parādes</w:t>
+      </w:r>
+      <w:r>
+        <w:rPr>
+          <w:rFonts w:ascii="Calibri" w:hAnsi="Calibri" w:cs="Calibri"/>
+        </w:rPr>
+        <w:t xml:space="preserve"> </w:t>
+      </w:r>
+      <w:r>
+        <w:rPr>
+          <w:rFonts w:ascii="Calibri" w:hAnsi="Calibri" w:cs="Calibri"/>
+        </w:rPr>
+        <w:t>diena!</w:t>
+      </w:r>
+    </w:p>
+    <w:p>
+      <w:pPr>
+        <w:rPr>
+          <w:rFonts w:ascii="Calibri" w:hAnsi="Calibri" w:cs="Calibri"/>
+        </w:rPr>
+      </w:pPr>
+      <w:r>
+        <w:rPr>
+          <w:rFonts w:ascii="Calibri" w:hAnsi="Calibri" w:cs="Calibri"/>
+        </w:rPr>
+        <w:t>Lai dzīvo Latvijas darba jaunatnes vadonis —</w:t>
+      </w:r>
+      <w:r>
+        <w:rPr>
+          <w:rFonts w:ascii="Calibri" w:hAnsi="Calibri" w:cs="Calibri"/>
+        </w:rPr>
+        <w:t xml:space="preserve"> </w:t>
+      </w:r>
+      <w:r>
+        <w:rPr>
+          <w:rFonts w:ascii="Calibri" w:hAnsi="Calibri" w:cs="Calibri"/>
+        </w:rPr>
+        <w:t>Latvijas Komunistiskā jaunatnes savienība!</w:t>
+      </w:r>
+    </w:p>
+    <w:p>
+      <w:pPr>
+        <w:rPr>
+          <w:rFonts w:ascii="Calibri" w:hAnsi="Calibri" w:cs="Calibri"/>
+        </w:rPr>
+      </w:pPr>
+      <w:r>
+        <w:rPr>
+          <w:rFonts w:ascii="Calibri" w:hAnsi="Calibri" w:cs="Calibri"/>
+        </w:rPr>
+        <w:t xml:space="preserve">Nost </w:t>
+      </w:r>
+      <w:r>
+        <w:rPr>
+          <w:rFonts w:ascii="Calibri" w:hAnsi="Calibri" w:cs="Calibri"/>
+        </w:rPr>
+        <w:t>f</w:t>
+      </w:r>
+      <w:r>
+        <w:rPr>
+          <w:rFonts w:ascii="Calibri" w:hAnsi="Calibri" w:cs="Calibri"/>
+        </w:rPr>
+        <w:t>ašistisko Ulmaņa valdību, kas padziļina jaunatnes verdzību</w:t>
+      </w:r>
+      <w:r>
+        <w:rPr>
+          <w:rFonts w:ascii="Calibri" w:hAnsi="Calibri" w:cs="Calibri"/>
+        </w:rPr>
+        <w:t xml:space="preserve">, </w:t>
+      </w:r>
+      <w:r>
+        <w:rPr>
+          <w:rFonts w:ascii="Calibri" w:hAnsi="Calibri" w:cs="Calibri"/>
+        </w:rPr>
+        <w:t>kas slepeni gatavojas dzīt jaunatni noziedzīgā karā pret SPRS!</w:t>
+      </w:r>
+      <w:r>
+        <w:rPr>
+          <w:rFonts w:ascii="Calibri" w:hAnsi="Calibri" w:cs="Calibri"/>
+        </w:rPr>
+        <w:t xml:space="preserve"> </w:t>
+      </w:r>
+      <w:r>
+        <w:rPr>
+          <w:rFonts w:ascii="Calibri" w:hAnsi="Calibri" w:cs="Calibri"/>
+        </w:rPr>
+        <w:t xml:space="preserve">Nost </w:t>
+      </w:r>
+      <w:r>
+        <w:rPr>
+          <w:rFonts w:ascii="Calibri" w:hAnsi="Calibri" w:cs="Calibri"/>
+        </w:rPr>
+        <w:t>f</w:t>
+      </w:r>
+      <w:r>
+        <w:rPr>
+          <w:rFonts w:ascii="Calibri" w:hAnsi="Calibri" w:cs="Calibri"/>
+        </w:rPr>
+        <w:t>ašistisko valsts jaunatnes organizāciju, kas grib izaudzināt</w:t>
+      </w:r>
+      <w:r>
+        <w:rPr>
+          <w:rFonts w:ascii="Calibri" w:hAnsi="Calibri" w:cs="Calibri"/>
+        </w:rPr>
+        <w:t xml:space="preserve"> </w:t>
+      </w:r>
+      <w:r>
+        <w:rPr>
+          <w:rFonts w:ascii="Calibri" w:hAnsi="Calibri" w:cs="Calibri"/>
+        </w:rPr>
+        <w:t>pakalpīgus sulaiņus fašistiem!</w:t>
+      </w:r>
+    </w:p>
+    <w:p>
+      <w:pPr>
+        <w:rPr>
+          <w:rFonts w:ascii="Calibri" w:hAnsi="Calibri" w:cs="Calibri"/>
+        </w:rPr>
+      </w:pPr>
+      <w:r>
+        <w:rPr>
+          <w:rFonts w:ascii="Calibri" w:hAnsi="Calibri" w:cs="Calibri"/>
+        </w:rPr>
+        <w:t>Lai dzīvo Padomju Latvija, kas vienīgā spēj dot patiesu ja</w:t>
+      </w:r>
+      <w:r>
+        <w:rPr>
+          <w:rFonts w:ascii="Calibri" w:hAnsi="Calibri" w:cs="Calibri"/>
+        </w:rPr>
+        <w:t>u</w:t>
+      </w:r>
+      <w:r>
+        <w:rPr>
+          <w:rFonts w:ascii="Calibri" w:hAnsi="Calibri" w:cs="Calibri"/>
+        </w:rPr>
+        <w:t>natnes atbrīvošanu!</w:t>
+      </w:r>
+    </w:p>
+    <w:p>
+      <w:pPr>
+        <w:rPr>
+          <w:rFonts w:ascii="Calibri" w:hAnsi="Calibri" w:cs="Calibri"/>
+        </w:rPr>
+      </w:pPr>
+    </w:p>
+    <w:p>
+      <w:pPr>
+        <w:rPr>
+          <w:rFonts w:ascii="Calibri" w:hAnsi="Calibri" w:cs="Calibri"/>
           <w:lang w:val="ru-RU"/>
         </w:rPr>
       </w:pPr>
@@ -58529,20 +58892,211 @@
         <w:rPr>
           <w:rFonts w:ascii="Calibri" w:hAnsi="Calibri" w:cs="Calibri"/>
         </w:rPr>
-        <w:t>Mēs aicinām sagatavot un izvest streikus par darba jaunatnes</w:t>
-      </w:r>
-      <w:r>
+        <w:t>Latvijas Komunistiskās jaunatnes savienības</w:t>
+      </w:r>
+      <w:r>
+        <w:rPr>
+          <w:rFonts w:ascii="Calibri" w:hAnsi="Calibri" w:cs="Calibri"/>
+        </w:rPr>
+        <w:t xml:space="preserve"> </w:t>
+      </w:r>
+      <w:r>
+        <w:rPr>
+          <w:rFonts w:ascii="Calibri" w:hAnsi="Calibri" w:cs="Calibri"/>
+        </w:rPr>
+        <w:t>Rīgas organizācija</w:t>
+      </w:r>
+    </w:p>
+    <w:p>
+      <w:pPr>
         <w:rPr>
           <w:rFonts w:ascii="Calibri" w:hAnsi="Calibri" w:cs="Calibri"/>
           <w:lang w:val="ru-RU"/>
         </w:rPr>
-        <w:t xml:space="preserve"> </w:t>
-      </w:r>
-      <w:r>
-        <w:rPr>
-          <w:rFonts w:ascii="Calibri" w:hAnsi="Calibri" w:cs="Calibri"/>
-        </w:rPr>
-        <w:t xml:space="preserve">algas pacelšanu, par </w:t>
+      </w:pPr>
+    </w:p>
+    <w:p>
+      <w:pPr>
+        <w:rPr>
+          <w:rFonts w:ascii="Calibri" w:hAnsi="Calibri" w:cs="Calibri"/>
+          <w:lang w:val="en-US"/>
+        </w:rPr>
+      </w:pPr>
+      <w:r>
+        <w:rPr>
+          <w:rFonts w:ascii="Calibri" w:hAnsi="Calibri" w:cs="Calibri"/>
+        </w:rPr>
+        <w:t xml:space="preserve">id: </w:t>
+      </w:r>
+      <w:r>
+        <w:rPr>
+          <w:rFonts w:ascii="Calibri" w:hAnsi="Calibri" w:cs="Calibri"/>
+        </w:rPr>
+        <w:t>5</w:t>
+      </w:r>
+      <w:r>
+        <w:rPr>
+          <w:rFonts w:ascii="Calibri" w:hAnsi="Calibri" w:cs="Calibri"/>
+          <w:lang w:val="en-US"/>
+        </w:rPr>
+        <w:t>8</w:t>
+      </w:r>
+    </w:p>
+    <w:p>
+      <w:pPr>
+        <w:rPr>
+          <w:rFonts w:ascii="Calibri" w:hAnsi="Calibri" w:cs="Calibri"/>
+          <w:lang w:val="en-US"/>
+        </w:rPr>
+      </w:pPr>
+      <w:r>
+        <w:rPr>
+          <w:rFonts w:ascii="Calibri" w:hAnsi="Calibri" w:cs="Calibri"/>
+        </w:rPr>
+        <w:t>file_name: revl-n0</w:t>
+      </w:r>
+      <w:r>
+        <w:rPr>
+          <w:rFonts w:ascii="Calibri" w:hAnsi="Calibri" w:cs="Calibri"/>
+          <w:lang w:val="en-US"/>
+        </w:rPr>
+        <w:t>5</w:t>
+      </w:r>
+      <w:r>
+        <w:rPr>
+          <w:rFonts w:ascii="Calibri" w:hAnsi="Calibri" w:cs="Calibri"/>
+          <w:lang w:val="en-US"/>
+        </w:rPr>
+        <w:t>8</w:t>
+      </w:r>
+      <w:r>
+        <w:rPr>
+          <w:rFonts w:ascii="Calibri" w:hAnsi="Calibri" w:cs="Calibri"/>
+          <w:lang w:val="en-US"/>
+        </w:rPr>
+        <w:t>-</w:t>
+      </w:r>
+      <w:r>
+        <w:rPr>
+          <w:rFonts w:ascii="Calibri" w:hAnsi="Calibri" w:cs="Calibri"/>
+        </w:rPr>
+        <w:t>LK</w:t>
+      </w:r>
+      <w:r>
+        <w:rPr>
+          <w:rFonts w:ascii="Calibri" w:hAnsi="Calibri" w:cs="Calibri"/>
+        </w:rPr>
+        <w:t>JS</w:t>
+      </w:r>
+      <w:r>
+        <w:rPr>
+          <w:rFonts w:ascii="Calibri" w:hAnsi="Calibri" w:cs="Calibri"/>
+        </w:rPr>
+        <w:t>_</w:t>
+      </w:r>
+      <w:r>
+        <w:rPr>
+          <w:rFonts w:ascii="Calibri" w:hAnsi="Calibri" w:cs="Calibri"/>
+          <w:lang w:val="en-US"/>
+        </w:rPr>
+        <w:t>CK</w:t>
+      </w:r>
+      <w:r>
+        <w:rPr>
+          <w:rFonts w:ascii="Calibri" w:hAnsi="Calibri" w:cs="Calibri"/>
+          <w:lang w:val="en-US"/>
+        </w:rPr>
+        <w:t>-</w:t>
+      </w:r>
+      <w:r>
+        <w:rPr>
+          <w:rFonts w:ascii="Calibri" w:hAnsi="Calibri" w:cs="Calibri"/>
+        </w:rPr>
+        <w:t>1934-0</w:t>
+      </w:r>
+      <w:r>
+        <w:rPr>
+          <w:rFonts w:ascii="Calibri" w:hAnsi="Calibri" w:cs="Calibri"/>
+          <w:lang w:val="en-US"/>
+        </w:rPr>
+        <w:t>8-1</w:t>
+      </w:r>
+      <w:r>
+        <w:rPr>
+          <w:rFonts w:ascii="Calibri" w:hAnsi="Calibri" w:cs="Calibri"/>
+          <w:lang w:val="en-US"/>
+        </w:rPr>
+        <w:t>6</w:t>
+      </w:r>
+      <w:r>
+        <w:rPr>
+          <w:rFonts w:ascii="Calibri" w:hAnsi="Calibri" w:cs="Calibri"/>
+        </w:rPr>
+        <w:t>.txt</w:t>
+      </w:r>
+    </w:p>
+    <w:p>
+      <w:pPr>
+        <w:rPr>
+          <w:rFonts w:ascii="Calibri" w:hAnsi="Calibri" w:cs="Calibri"/>
+          <w:lang w:val="en-US"/>
+        </w:rPr>
+      </w:pPr>
+      <w:r>
+        <w:rPr>
+          <w:rFonts w:ascii="Calibri" w:hAnsi="Calibri" w:cs="Calibri"/>
+        </w:rPr>
+        <w:t xml:space="preserve">title: </w:t>
+      </w:r>
+      <w:r>
+        <w:rPr>
+          <w:rFonts w:ascii="Calibri" w:hAnsi="Calibri" w:cs="Calibri"/>
+        </w:rPr>
+        <w:t xml:space="preserve">LKJS CK </w:t>
+      </w:r>
+      <w:r>
+        <w:rPr>
+          <w:rFonts w:ascii="Calibri" w:hAnsi="Calibri" w:cs="Calibri"/>
+        </w:rPr>
+        <w:t>lapiņa</w:t>
+      </w:r>
+      <w:r>
+        <w:rPr>
+          <w:rFonts w:ascii="Calibri" w:hAnsi="Calibri" w:cs="Calibri"/>
+        </w:rPr>
+        <w:t>, kas veltīta Starptautiskajai jaunatnes dienai</w:t>
+      </w:r>
+      <w:r>
+        <w:rPr>
+          <w:rFonts w:ascii="Calibri" w:hAnsi="Calibri" w:cs="Calibri"/>
+          <w:lang w:val="en-US"/>
+        </w:rPr>
+        <w:t>,</w:t>
+      </w:r>
+      <w:r>
+        <w:rPr>
+          <w:rFonts w:ascii="Calibri" w:hAnsi="Calibri" w:cs="Calibri"/>
+          <w:lang w:val="en-US"/>
+        </w:rPr>
+        <w:t xml:space="preserve"> </w:t>
+      </w:r>
+      <w:r>
+        <w:rPr>
+          <w:rFonts w:ascii="Calibri" w:hAnsi="Calibri" w:cs="Calibri"/>
+        </w:rPr>
+        <w:t>ar aicinājumu sakļauties LKP un LKJS vadībā vienotā</w:t>
+      </w:r>
+      <w:r>
+        <w:rPr>
+          <w:rFonts w:ascii="Calibri" w:hAnsi="Calibri" w:cs="Calibri"/>
+        </w:rPr>
+        <w:t xml:space="preserve"> </w:t>
+      </w:r>
+      <w:r>
+        <w:rPr>
+          <w:rFonts w:ascii="Calibri" w:hAnsi="Calibri" w:cs="Calibri"/>
+        </w:rPr>
+        <w:t>pret</w:t>
       </w:r>
       <w:r>
         <w:rPr>
@@ -58554,80 +59108,691 @@
         <w:rPr>
           <w:rFonts w:ascii="Calibri" w:hAnsi="Calibri" w:cs="Calibri"/>
         </w:rPr>
-        <w:t>ašistisko mācekļu likumu tūlītēju atcelšanu,</w:t>
-      </w:r>
-      <w:r>
-        <w:rPr>
-          <w:rFonts w:ascii="Calibri" w:hAnsi="Calibri" w:cs="Calibri"/>
-        </w:rPr>
-        <w:t xml:space="preserve"> </w:t>
-      </w:r>
-      <w:r>
-        <w:rPr>
-          <w:rFonts w:ascii="Calibri" w:hAnsi="Calibri" w:cs="Calibri"/>
-        </w:rPr>
-        <w:t>pret strādnieku jaunatnes politisko brīvību iznīcināšanu, pret</w:t>
-      </w:r>
-      <w:r>
-        <w:t xml:space="preserve"> </w:t>
-      </w:r>
-      <w:r>
-        <w:rPr>
-          <w:rFonts w:ascii="Calibri" w:hAnsi="Calibri" w:cs="Calibri"/>
-        </w:rPr>
-        <w:t xml:space="preserve">skolu slēgšanu un fašizēšanu, pret skolnieku izmešanu, pret </w:t>
-      </w:r>
-      <w:r>
-        <w:rPr>
-          <w:rFonts w:ascii="Calibri" w:hAnsi="Calibri" w:cs="Calibri"/>
-        </w:rPr>
-        <w:t>skolotāju</w:t>
-      </w:r>
-      <w:r>
-        <w:rPr>
-          <w:rFonts w:ascii="Calibri" w:hAnsi="Calibri" w:cs="Calibri"/>
-        </w:rPr>
-        <w:t xml:space="preserve"> atlaišanu, pret mazākuma tautību skolu likvidēšanu. Mēs</w:t>
-      </w:r>
-      <w:r>
-        <w:t xml:space="preserve"> </w:t>
-      </w:r>
-      <w:r>
-        <w:rPr>
-          <w:rFonts w:ascii="Calibri" w:hAnsi="Calibri" w:cs="Calibri"/>
-        </w:rPr>
-        <w:t>aicinām pieaugušos strādniekus atbalstīt jauniešu cīņu! Pārtrauksim 1. septembrī darbu, protestējot pret jaunatnes gatavo</w:t>
-      </w:r>
-      <w:r>
-        <w:rPr>
-          <w:rFonts w:ascii="Calibri" w:hAnsi="Calibri" w:cs="Calibri"/>
-        </w:rPr>
-        <w:t>šanu karam, uzstādot mūsu prasības.</w:t>
-      </w:r>
-    </w:p>
-    <w:p>
-      <w:pPr>
-        <w:rPr>
-          <w:rFonts w:ascii="Calibri" w:hAnsi="Calibri" w:cs="Calibri"/>
-        </w:rPr>
-      </w:pPr>
-      <w:r>
-        <w:rPr>
-          <w:rFonts w:ascii="Calibri" w:hAnsi="Calibri" w:cs="Calibri"/>
-        </w:rPr>
-        <w:t>Biedri, komjaunieši! Noskaidrojiet katram strādnieku jaunietim,</w:t>
-      </w:r>
-      <w:r>
-        <w:rPr>
-          <w:rFonts w:ascii="Calibri" w:hAnsi="Calibri" w:cs="Calibri"/>
-        </w:rPr>
-        <w:t xml:space="preserve"> </w:t>
-      </w:r>
-      <w:r>
-        <w:rPr>
-          <w:rFonts w:ascii="Calibri" w:hAnsi="Calibri" w:cs="Calibri"/>
-        </w:rPr>
-        <w:t xml:space="preserve">kas viņam jādara cīņā pret </w:t>
+        <w:t>ašisma cīņas frontē pret imperiālistiska kara gatavošanu</w:t>
+      </w:r>
+      <w:r>
+        <w:rPr>
+          <w:rFonts w:ascii="Calibri" w:hAnsi="Calibri" w:cs="Calibri"/>
+        </w:rPr>
+        <w:t xml:space="preserve"> </w:t>
+      </w:r>
+      <w:r>
+        <w:rPr>
+          <w:rFonts w:ascii="Calibri" w:hAnsi="Calibri" w:cs="Calibri"/>
+        </w:rPr>
+        <w:t>un intervences draudiem pret PSRS</w:t>
+      </w:r>
+    </w:p>
+    <w:p>
+      <w:pPr>
+        <w:rPr>
+          <w:rFonts w:ascii="Calibri" w:hAnsi="Calibri" w:cs="Calibri"/>
+        </w:rPr>
+      </w:pPr>
+      <w:r>
+        <w:rPr>
+          <w:rFonts w:ascii="Calibri" w:hAnsi="Calibri" w:cs="Calibri"/>
+        </w:rPr>
+        <w:t xml:space="preserve">author: </w:t>
+      </w:r>
+      <w:r>
+        <w:rPr>
+          <w:rFonts w:ascii="Calibri" w:hAnsi="Calibri" w:cs="Calibri"/>
+        </w:rPr>
+        <w:t xml:space="preserve">LKJS </w:t>
+      </w:r>
+      <w:r>
+        <w:rPr>
+          <w:rFonts w:ascii="Calibri" w:hAnsi="Calibri" w:cs="Calibri"/>
+        </w:rPr>
+        <w:t>CK</w:t>
+      </w:r>
+    </w:p>
+    <w:p>
+      <w:pPr>
+        <w:rPr>
+          <w:rFonts w:ascii="Calibri" w:hAnsi="Calibri" w:cs="Calibri"/>
+          <w:lang w:val="en-US"/>
+        </w:rPr>
+      </w:pPr>
+      <w:r>
+        <w:rPr>
+          <w:rFonts w:ascii="Calibri" w:hAnsi="Calibri" w:cs="Calibri"/>
+        </w:rPr>
+        <w:t xml:space="preserve">date: </w:t>
+      </w:r>
+      <w:r>
+        <w:rPr>
+          <w:rFonts w:ascii="Calibri" w:hAnsi="Calibri" w:cs="Calibri"/>
+        </w:rPr>
+        <w:t>1934-0</w:t>
+      </w:r>
+      <w:r>
+        <w:rPr>
+          <w:rFonts w:ascii="Calibri" w:hAnsi="Calibri" w:cs="Calibri"/>
+          <w:lang w:val="en-US"/>
+        </w:rPr>
+        <w:t>8</w:t>
+      </w:r>
+      <w:r>
+        <w:rPr>
+          <w:rFonts w:ascii="Calibri" w:hAnsi="Calibri" w:cs="Calibri"/>
+          <w:lang w:val="en-US"/>
+        </w:rPr>
+        <w:t>-1</w:t>
+      </w:r>
+      <w:r>
+        <w:rPr>
+          <w:rFonts w:ascii="Calibri" w:hAnsi="Calibri" w:cs="Calibri"/>
+          <w:lang w:val="en-US"/>
+        </w:rPr>
+        <w:t>6</w:t>
+      </w:r>
+    </w:p>
+    <w:p>
+      <w:pPr>
+        <w:rPr>
+          <w:rFonts w:ascii="Calibri" w:hAnsi="Calibri" w:cs="Calibri"/>
+          <w:lang w:val="en-US"/>
+        </w:rPr>
+      </w:pPr>
+      <w:r>
+        <w:rPr>
+          <w:rFonts w:ascii="Calibri" w:hAnsi="Calibri" w:cs="Calibri"/>
+        </w:rPr>
+        <w:t>print</w:t>
+      </w:r>
+      <w:r>
+        <w:rPr>
+          <w:rFonts w:ascii="Calibri" w:hAnsi="Calibri" w:cs="Calibri"/>
+        </w:rPr>
+        <w:t>_</w:t>
+      </w:r>
+      <w:r>
+        <w:rPr>
+          <w:rFonts w:ascii="Calibri" w:hAnsi="Calibri" w:cs="Calibri"/>
+        </w:rPr>
+        <w:t>run</w:t>
+      </w:r>
+      <w:r>
+        <w:rPr>
+          <w:rFonts w:ascii="Calibri" w:hAnsi="Calibri" w:cs="Calibri"/>
+        </w:rPr>
+        <w:t xml:space="preserve">: </w:t>
+      </w:r>
+      <w:r>
+        <w:rPr>
+          <w:rFonts w:ascii="Calibri" w:hAnsi="Calibri" w:cs="Calibri"/>
+          <w:lang w:val="en-US"/>
+        </w:rPr>
+        <w:t>3</w:t>
+      </w:r>
+      <w:r>
+        <w:rPr>
+          <w:rFonts w:ascii="Calibri" w:hAnsi="Calibri" w:cs="Calibri"/>
+          <w:lang w:val="en-US"/>
+        </w:rPr>
+        <w:t>0</w:t>
+      </w:r>
+      <w:r>
+        <w:rPr>
+          <w:rFonts w:ascii="Calibri" w:hAnsi="Calibri" w:cs="Calibri"/>
+          <w:lang w:val="en-US"/>
+        </w:rPr>
+        <w:t>00</w:t>
+      </w:r>
+    </w:p>
+    <w:p>
+      <w:pPr>
+        <w:rPr>
+          <w:rFonts w:ascii="Calibri" w:hAnsi="Calibri" w:cs="Calibri"/>
+          <w:lang w:val="en-US"/>
+        </w:rPr>
+      </w:pPr>
+      <w:r>
+        <w:rPr>
+          <w:rFonts w:ascii="Calibri" w:hAnsi="Calibri" w:cs="Calibri"/>
+        </w:rPr>
+        <w:t xml:space="preserve">typography_name: </w:t>
+      </w:r>
+      <w:r>
+        <w:rPr>
+          <w:rFonts w:ascii="Calibri" w:hAnsi="Calibri" w:cs="Calibri"/>
+          <w:lang w:val="en-US"/>
+        </w:rPr>
+        <w:t>Spartaks</w:t>
+      </w:r>
+    </w:p>
+    <w:p>
+      <w:pPr>
+        <w:rPr>
+          <w:rFonts w:ascii="Calibri" w:hAnsi="Calibri" w:cs="Calibri"/>
+        </w:rPr>
+      </w:pPr>
+      <w:r>
+        <w:rPr>
+          <w:rFonts w:ascii="Calibri" w:hAnsi="Calibri" w:cs="Calibri"/>
+        </w:rPr>
+        <w:lastRenderedPageBreak/>
+        <w:t xml:space="preserve">source: Latvijas KP CK Partijas vēstures institūts — PSKP CK Marksisma-ļeņinisma institūta filiāle, </w:t>
+      </w:r>
+      <w:r>
+        <w:rPr>
+          <w:rFonts w:ascii="Calibri" w:hAnsi="Calibri" w:cs="Calibri"/>
+          <w:i/>
+          <w:iCs/>
+        </w:rPr>
+        <w:t>LKP, LKJS un Sarkanās Palīdzības revolucionārās lapiņas: 1920.</w:t>
+      </w:r>
+      <w:r>
+        <w:rPr>
+          <w:rFonts w:ascii="Calibri" w:hAnsi="Calibri" w:cs="Calibri"/>
+          <w:color w:val="1F1F1F"/>
+          <w:shd w:val="clear" w:color="auto" w:fill="FFFFFF"/>
+        </w:rPr>
+        <w:t>–</w:t>
+      </w:r>
+      <w:r>
+        <w:rPr>
+          <w:rFonts w:ascii="Calibri" w:hAnsi="Calibri" w:cs="Calibri"/>
+          <w:i/>
+          <w:iCs/>
+        </w:rPr>
+        <w:t xml:space="preserve">1940. </w:t>
+      </w:r>
+      <w:r>
+        <w:rPr>
+          <w:rFonts w:ascii="Calibri" w:hAnsi="Calibri" w:cs="Calibri"/>
+        </w:rPr>
+        <w:t>3. daļa</w:t>
+      </w:r>
+      <w:r>
+        <w:rPr>
+          <w:rFonts w:ascii="Calibri" w:hAnsi="Calibri" w:cs="Calibri"/>
+          <w:i/>
+          <w:iCs/>
+        </w:rPr>
+        <w:t xml:space="preserve"> </w:t>
+      </w:r>
+      <w:r>
+        <w:rPr>
+          <w:rFonts w:ascii="Calibri" w:hAnsi="Calibri" w:cs="Calibri"/>
+        </w:rPr>
+        <w:t xml:space="preserve">(Latvijas Valsts izdevniecība, 1963), </w:t>
+      </w:r>
+      <w:r>
+        <w:rPr>
+          <w:rFonts w:ascii="Calibri" w:hAnsi="Calibri" w:cs="Calibri"/>
+        </w:rPr>
+        <w:t>1</w:t>
+      </w:r>
+      <w:r>
+        <w:rPr>
+          <w:rFonts w:ascii="Calibri" w:hAnsi="Calibri" w:cs="Calibri"/>
+        </w:rPr>
+        <w:t>2</w:t>
+      </w:r>
+      <w:r>
+        <w:rPr>
+          <w:rFonts w:ascii="Calibri" w:hAnsi="Calibri" w:cs="Calibri"/>
+        </w:rPr>
+        <w:t>7</w:t>
+      </w:r>
+      <w:r>
+        <w:rPr>
+          <w:rFonts w:ascii="Calibri" w:hAnsi="Calibri" w:cs="Calibri"/>
+        </w:rPr>
+        <w:t>–</w:t>
+      </w:r>
+      <w:r>
+        <w:rPr>
+          <w:rFonts w:ascii="Calibri" w:hAnsi="Calibri" w:cs="Calibri"/>
+        </w:rPr>
+        <w:t>1</w:t>
+      </w:r>
+      <w:r>
+        <w:rPr>
+          <w:rFonts w:ascii="Calibri" w:hAnsi="Calibri" w:cs="Calibri"/>
+        </w:rPr>
+        <w:t>30</w:t>
+      </w:r>
+      <w:r>
+        <w:rPr>
+          <w:rFonts w:ascii="Calibri" w:hAnsi="Calibri" w:cs="Calibri"/>
+        </w:rPr>
+        <w:t>.</w:t>
+      </w:r>
+    </w:p>
+    <w:p>
+      <w:pPr>
+        <w:rPr>
+          <w:rFonts w:ascii="Calibri" w:hAnsi="Calibri" w:cs="Calibri"/>
+        </w:rPr>
+      </w:pPr>
+    </w:p>
+    <w:p>
+      <w:pPr>
+        <w:rPr>
+          <w:rFonts w:ascii="Calibri" w:hAnsi="Calibri" w:cs="Calibri"/>
+        </w:rPr>
+      </w:pPr>
+      <w:r>
+        <w:rPr>
+          <w:rFonts w:ascii="Calibri" w:hAnsi="Calibri" w:cs="Calibri"/>
+        </w:rPr>
+        <w:t>text:</w:t>
+      </w:r>
+    </w:p>
+    <w:p>
+      <w:pPr>
+        <w:rPr>
+          <w:rFonts w:ascii="Calibri" w:hAnsi="Calibri" w:cs="Calibri"/>
+        </w:rPr>
+      </w:pPr>
+      <w:r>
+        <w:rPr>
+          <w:rFonts w:ascii="Calibri" w:hAnsi="Calibri" w:cs="Calibri"/>
+        </w:rPr>
+        <w:t>Bez cīņas nav uzvaras!</w:t>
+      </w:r>
+      <w:r>
+        <w:rPr>
+          <w:rFonts w:ascii="Calibri" w:hAnsi="Calibri" w:cs="Calibri"/>
+        </w:rPr>
+        <w:t xml:space="preserve"> </w:t>
+      </w:r>
+      <w:r>
+        <w:rPr>
+          <w:rFonts w:ascii="Calibri" w:hAnsi="Calibri" w:cs="Calibri"/>
+        </w:rPr>
+        <w:t>Visu zemju proletārieši, savienojieties!</w:t>
+      </w:r>
+    </w:p>
+    <w:p>
+      <w:pPr>
+        <w:rPr>
+          <w:rFonts w:ascii="Calibri" w:hAnsi="Calibri" w:cs="Calibri"/>
+        </w:rPr>
+      </w:pPr>
+      <w:r>
+        <w:rPr>
+          <w:rFonts w:ascii="Calibri" w:hAnsi="Calibri" w:cs="Calibri"/>
+        </w:rPr>
+        <w:t>LATVIJAS JAUNIE STRĀDNIEKI, SKOLNIEKI, STUDENTI!</w:t>
+      </w:r>
+    </w:p>
+    <w:p>
+      <w:pPr>
+        <w:rPr>
+          <w:rFonts w:ascii="Calibri" w:hAnsi="Calibri" w:cs="Calibri"/>
+        </w:rPr>
+      </w:pPr>
+      <w:r>
+        <w:rPr>
+          <w:rFonts w:ascii="Calibri" w:hAnsi="Calibri" w:cs="Calibri"/>
+        </w:rPr>
+        <w:t>VISA APSPIESTĀ LATVIJAS JAUNATNE!</w:t>
+      </w:r>
+    </w:p>
+    <w:p>
+      <w:pPr>
+        <w:rPr>
+          <w:rFonts w:ascii="Calibri" w:hAnsi="Calibri" w:cs="Calibri"/>
+        </w:rPr>
+      </w:pPr>
+      <w:r>
+        <w:rPr>
+          <w:rFonts w:ascii="Calibri" w:hAnsi="Calibri" w:cs="Calibri"/>
+        </w:rPr>
+        <w:t>Katru gadu revolucionārā jaunatne visā pasaulē atzīmē Starptautisko jaunatnes dienu, izsaka savu protestu pret gatavojamo</w:t>
+      </w:r>
+      <w:r>
+        <w:rPr>
+          <w:rFonts w:ascii="Calibri" w:hAnsi="Calibri" w:cs="Calibri"/>
+        </w:rPr>
+        <w:t xml:space="preserve"> j</w:t>
+      </w:r>
+      <w:r>
+        <w:rPr>
+          <w:rFonts w:ascii="Calibri" w:hAnsi="Calibri" w:cs="Calibri"/>
+        </w:rPr>
+        <w:t>auno slaktiņu, pret asiņaino fašismu, pret kapitālistisko izsūkšanu,</w:t>
+      </w:r>
+      <w:r>
+        <w:rPr>
+          <w:rFonts w:ascii="Calibri" w:hAnsi="Calibri" w:cs="Calibri"/>
+        </w:rPr>
+        <w:t xml:space="preserve"> </w:t>
+      </w:r>
+      <w:r>
+        <w:rPr>
+          <w:rFonts w:ascii="Calibri" w:hAnsi="Calibri" w:cs="Calibri"/>
+        </w:rPr>
+        <w:t>demonstrē savas simpātijas Padomju Savienības sociālistiskai</w:t>
+      </w:r>
+      <w:r>
+        <w:rPr>
+          <w:rFonts w:ascii="Calibri" w:hAnsi="Calibri" w:cs="Calibri"/>
+        </w:rPr>
+        <w:t xml:space="preserve"> </w:t>
+      </w:r>
+      <w:r>
+        <w:rPr>
+          <w:rFonts w:ascii="Calibri" w:hAnsi="Calibri" w:cs="Calibri"/>
+        </w:rPr>
+        <w:t>celtniecībai, sūta sveicienus varonīgai SPRS jaunatnei, kopo spēkus partijas vadībā cīņai par varu.</w:t>
+      </w:r>
+    </w:p>
+    <w:p>
+      <w:pPr>
+        <w:rPr>
+          <w:rFonts w:ascii="Calibri" w:hAnsi="Calibri" w:cs="Calibri"/>
+          <w:lang w:val="ru-RU"/>
+        </w:rPr>
+      </w:pPr>
+      <w:r>
+        <w:rPr>
+          <w:rFonts w:ascii="Calibri" w:hAnsi="Calibri" w:cs="Calibri"/>
+        </w:rPr>
+        <w:t>Šogad pagāja 20 gadi no šausmīgā pasaules kara sākuma. Un</w:t>
+      </w:r>
+      <w:r>
+        <w:rPr>
+          <w:rFonts w:ascii="Calibri" w:hAnsi="Calibri" w:cs="Calibri"/>
+        </w:rPr>
+        <w:t xml:space="preserve"> s</w:t>
+      </w:r>
+      <w:r>
+        <w:rPr>
+          <w:rFonts w:ascii="Calibri" w:hAnsi="Calibri" w:cs="Calibri"/>
+        </w:rPr>
+        <w:t>tarptautiskā darba jaunatne 20. reizi demonstrē savu aso naidu</w:t>
+      </w:r>
+      <w:r>
+        <w:rPr>
+          <w:rFonts w:ascii="Calibri" w:hAnsi="Calibri" w:cs="Calibri"/>
+        </w:rPr>
+        <w:t xml:space="preserve"> p</w:t>
+      </w:r>
+      <w:r>
+        <w:rPr>
+          <w:rFonts w:ascii="Calibri" w:hAnsi="Calibri" w:cs="Calibri"/>
+        </w:rPr>
+        <w:t>ret imperiālistisko karu, pret kapitālismu.</w:t>
+      </w:r>
+    </w:p>
+    <w:p>
+      <w:pPr>
+        <w:rPr>
+          <w:rFonts w:ascii="Calibri" w:hAnsi="Calibri" w:cs="Calibri"/>
+        </w:rPr>
+      </w:pPr>
+      <w:r>
+        <w:rPr>
+          <w:rFonts w:ascii="Calibri" w:hAnsi="Calibri" w:cs="Calibri"/>
+        </w:rPr>
+        <w:t>Ideja par Starptautisko jaunatnes dienu dzima imperiālistiskā</w:t>
+      </w:r>
+      <w:r>
+        <w:rPr>
+          <w:rFonts w:ascii="Calibri" w:hAnsi="Calibri" w:cs="Calibri"/>
+          <w:lang w:val="ru-RU"/>
+        </w:rPr>
+        <w:t xml:space="preserve"> </w:t>
+      </w:r>
+      <w:r>
+        <w:rPr>
+          <w:rFonts w:ascii="Calibri" w:hAnsi="Calibri" w:cs="Calibri"/>
+        </w:rPr>
+        <w:t xml:space="preserve">kara viesuļugunīs, kad Kārlis Lībknehts un Krievijas </w:t>
+      </w:r>
+      <w:r>
+        <w:rPr>
+          <w:rFonts w:ascii="Calibri" w:hAnsi="Calibri" w:cs="Calibri"/>
+        </w:rPr>
+        <w:t>lielinieki</w:t>
+      </w:r>
+      <w:r>
+        <w:rPr>
+          <w:rFonts w:ascii="Calibri" w:hAnsi="Calibri" w:cs="Calibri"/>
+        </w:rPr>
+        <w:t xml:space="preserve"> </w:t>
+      </w:r>
+      <w:r>
+        <w:rPr>
+          <w:rFonts w:ascii="Calibri" w:hAnsi="Calibri" w:cs="Calibri"/>
+        </w:rPr>
+        <w:t>Ļeņina</w:t>
+      </w:r>
+      <w:r>
+        <w:rPr>
+          <w:rFonts w:ascii="Calibri" w:hAnsi="Calibri" w:cs="Calibri"/>
+        </w:rPr>
+        <w:t xml:space="preserve"> vadībā pirmie pacēla pretkara</w:t>
+      </w:r>
+      <w:r>
+        <w:rPr>
+          <w:rFonts w:ascii="Calibri" w:hAnsi="Calibri" w:cs="Calibri"/>
+        </w:rPr>
+        <w:t xml:space="preserve"> cīņas karogu. Revolucionā</w:t>
+      </w:r>
+      <w:r>
+        <w:rPr>
+          <w:rFonts w:ascii="Calibri" w:hAnsi="Calibri" w:cs="Calibri"/>
+        </w:rPr>
+        <w:t>r</w:t>
+      </w:r>
+      <w:r>
+        <w:rPr>
+          <w:rFonts w:ascii="Calibri" w:hAnsi="Calibri" w:cs="Calibri"/>
+        </w:rPr>
+        <w:t>ā</w:t>
+      </w:r>
+      <w:r>
+        <w:rPr>
+          <w:rFonts w:ascii="Calibri" w:hAnsi="Calibri" w:cs="Calibri"/>
+        </w:rPr>
+        <w:t xml:space="preserve">s </w:t>
+      </w:r>
+      <w:r>
+        <w:rPr>
+          <w:rFonts w:ascii="Calibri" w:hAnsi="Calibri" w:cs="Calibri"/>
+        </w:rPr>
+        <w:t>j</w:t>
+      </w:r>
+      <w:r>
+        <w:rPr>
+          <w:rFonts w:ascii="Calibri" w:hAnsi="Calibri" w:cs="Calibri"/>
+        </w:rPr>
+        <w:t>aunatnes organizācijas, pretēji II Internacionāles jaunatnes</w:t>
+      </w:r>
+      <w:r>
+        <w:t xml:space="preserve"> </w:t>
+      </w:r>
+      <w:r>
+        <w:rPr>
+          <w:rFonts w:ascii="Calibri" w:hAnsi="Calibri" w:cs="Calibri"/>
+        </w:rPr>
+        <w:t>vadoņu nodevīgai savas zemes buržuāzijas iekarošanas plānu at</w:t>
+      </w:r>
+      <w:r>
+        <w:rPr>
+          <w:rFonts w:ascii="Calibri" w:hAnsi="Calibri" w:cs="Calibri"/>
+        </w:rPr>
+        <w:t>b</w:t>
+      </w:r>
+      <w:r>
+        <w:rPr>
+          <w:rFonts w:ascii="Calibri" w:hAnsi="Calibri" w:cs="Calibri"/>
+        </w:rPr>
+        <w:t>alstīšanai, sanāca 1915. g. Bernē uz starptautisku konferenci, kur</w:t>
+      </w:r>
+      <w:r>
+        <w:rPr>
+          <w:rFonts w:ascii="Calibri" w:hAnsi="Calibri" w:cs="Calibri"/>
+        </w:rPr>
+        <w:t xml:space="preserve"> p</w:t>
+      </w:r>
+      <w:r>
+        <w:rPr>
+          <w:rFonts w:ascii="Calibri" w:hAnsi="Calibri" w:cs="Calibri"/>
+        </w:rPr>
+        <w:t>ieņēma lēmumu par Starptautiskas jaunatnes pretkara dienas sa</w:t>
+      </w:r>
+      <w:r>
+        <w:rPr>
+          <w:rFonts w:ascii="Calibri" w:hAnsi="Calibri" w:cs="Calibri"/>
+        </w:rPr>
+        <w:t>r</w:t>
+      </w:r>
+      <w:r>
+        <w:rPr>
+          <w:rFonts w:ascii="Calibri" w:hAnsi="Calibri" w:cs="Calibri"/>
+        </w:rPr>
+        <w:t>īkošanu visās zemēs.</w:t>
+      </w:r>
+    </w:p>
+    <w:p>
+      <w:pPr>
+        <w:rPr>
+          <w:rFonts w:ascii="Calibri" w:hAnsi="Calibri" w:cs="Calibri"/>
+        </w:rPr>
+      </w:pPr>
+      <w:r>
+        <w:rPr>
+          <w:rFonts w:ascii="Calibri" w:hAnsi="Calibri" w:cs="Calibri"/>
+        </w:rPr>
+        <w:t>1916. g. 3. oktobrī revolucionārie jaunieši droši izgāja uz ielas,</w:t>
+      </w:r>
+      <w:r>
+        <w:t xml:space="preserve"> </w:t>
+      </w:r>
+      <w:r>
+        <w:rPr>
+          <w:rFonts w:ascii="Calibri" w:hAnsi="Calibri" w:cs="Calibri"/>
+        </w:rPr>
+        <w:t>lai</w:t>
+      </w:r>
+      <w:r>
+        <w:rPr>
+          <w:rFonts w:ascii="Calibri" w:hAnsi="Calibri" w:cs="Calibri"/>
+        </w:rPr>
+        <w:t xml:space="preserve"> protestētu pret noziedzīgo imperiālistisko karu, kas prasīja mil</w:t>
+      </w:r>
+      <w:r>
+        <w:rPr>
+          <w:rFonts w:ascii="Calibri" w:hAnsi="Calibri" w:cs="Calibri"/>
+        </w:rPr>
+        <w:t>j</w:t>
+      </w:r>
+      <w:r>
+        <w:rPr>
+          <w:rFonts w:ascii="Calibri" w:hAnsi="Calibri" w:cs="Calibri"/>
+        </w:rPr>
+        <w:t>oniem dzīvību.</w:t>
+      </w:r>
+    </w:p>
+    <w:p>
+      <w:pPr>
+        <w:rPr>
+          <w:rFonts w:ascii="Calibri" w:hAnsi="Calibri" w:cs="Calibri"/>
+        </w:rPr>
+      </w:pPr>
+      <w:r>
+        <w:rPr>
+          <w:rFonts w:ascii="Calibri" w:hAnsi="Calibri" w:cs="Calibri"/>
+        </w:rPr>
+        <w:t>1914.</w:t>
+      </w:r>
+      <w:r>
+        <w:rPr>
+          <w:rFonts w:ascii="Calibri" w:hAnsi="Calibri" w:cs="Calibri"/>
+        </w:rPr>
+        <w:t>—18. g. karš beidzās ar revolūciju. Uz imperiālistiskā</w:t>
+      </w:r>
+      <w:r>
+        <w:rPr>
+          <w:rFonts w:ascii="Calibri" w:hAnsi="Calibri" w:cs="Calibri"/>
+        </w:rPr>
+        <w:t xml:space="preserve"> kara dru</w:t>
+      </w:r>
+      <w:r>
+        <w:rPr>
+          <w:rFonts w:ascii="Calibri" w:hAnsi="Calibri" w:cs="Calibri"/>
+        </w:rPr>
+        <w:t>pām dzima varena Padomju Savienība. Pārējā pasaulē</w:t>
+      </w:r>
+      <w:r>
+        <w:rPr>
+          <w:rFonts w:ascii="Calibri" w:hAnsi="Calibri" w:cs="Calibri"/>
+        </w:rPr>
+        <w:t xml:space="preserve"> pie varas </w:t>
+      </w:r>
+      <w:r>
+        <w:rPr>
+          <w:rFonts w:ascii="Calibri" w:hAnsi="Calibri" w:cs="Calibri"/>
+        </w:rPr>
+        <w:t>palika vēl cari, karaļi, buržuji, jo tur proletariāta uzstā</w:t>
+      </w:r>
+      <w:r>
+        <w:rPr>
+          <w:rFonts w:ascii="Calibri" w:hAnsi="Calibri" w:cs="Calibri"/>
+        </w:rPr>
+        <w:t xml:space="preserve">šanās vēl </w:t>
+      </w:r>
+      <w:r>
+        <w:rPr>
+          <w:rFonts w:ascii="Calibri" w:hAnsi="Calibri" w:cs="Calibri"/>
+        </w:rPr>
+        <w:t>nebeidzās ar uzvaru. Visus šos 20 gadus kapitālisti, baņ</w:t>
+      </w:r>
+      <w:r>
+        <w:rPr>
+          <w:rFonts w:ascii="Calibri" w:hAnsi="Calibri" w:cs="Calibri"/>
+        </w:rPr>
+        <w:t>ķieri, ģ</w:t>
+      </w:r>
+      <w:r>
+        <w:rPr>
+          <w:rFonts w:ascii="Calibri" w:hAnsi="Calibri" w:cs="Calibri"/>
+        </w:rPr>
+        <w:t>enerāļi strādāja pie vēl lielāku cilvēces slaktiņu sarīkošanas.</w:t>
+      </w:r>
+      <w:r>
+        <w:t xml:space="preserve"> </w:t>
+      </w:r>
+      <w:r>
+        <w:rPr>
+          <w:rFonts w:ascii="Calibri" w:hAnsi="Calibri" w:cs="Calibri"/>
+        </w:rPr>
+        <w:t>Visa</w:t>
+      </w:r>
+      <w:r>
+        <w:rPr>
+          <w:rFonts w:ascii="Calibri" w:hAnsi="Calibri" w:cs="Calibri"/>
+        </w:rPr>
+        <w:t xml:space="preserve"> kapitālistiskā pasaule stāv kā uz pulvera. Eiropā valda drau</w:t>
+      </w:r>
+      <w:r>
+        <w:rPr>
+          <w:rFonts w:ascii="Calibri" w:hAnsi="Calibri" w:cs="Calibri"/>
+        </w:rPr>
+        <w:t>doša</w:t>
+      </w:r>
+      <w:r>
+        <w:t xml:space="preserve"> </w:t>
+      </w:r>
+      <w:r>
+        <w:rPr>
+          <w:rFonts w:ascii="Calibri" w:hAnsi="Calibri" w:cs="Calibri"/>
+        </w:rPr>
+        <w:t>k</w:t>
+      </w:r>
+      <w:r>
+        <w:rPr>
+          <w:rFonts w:ascii="Calibri" w:hAnsi="Calibri" w:cs="Calibri"/>
+        </w:rPr>
+        <w:t>ara atmos</w:t>
       </w:r>
       <w:r>
         <w:rPr>
@@ -58639,69 +59804,76 @@
         <w:rPr>
           <w:rFonts w:ascii="Calibri" w:hAnsi="Calibri" w:cs="Calibri"/>
         </w:rPr>
-        <w:t>ašismu, māciet viņu, kā šo cīņu vest!</w:t>
-      </w:r>
-      <w:r>
-        <w:rPr>
-          <w:rFonts w:ascii="Calibri" w:hAnsi="Calibri" w:cs="Calibri"/>
-        </w:rPr>
-        <w:t xml:space="preserve"> </w:t>
-      </w:r>
-      <w:r>
-        <w:rPr>
-          <w:rFonts w:ascii="Calibri" w:hAnsi="Calibri" w:cs="Calibri"/>
-        </w:rPr>
-        <w:t>Nostiprināsim mūsu rindas, izveidosim mūsu organizāciju par varenu spēcīgu darba jaunatnes vadoni!</w:t>
-      </w:r>
-    </w:p>
-    <w:p>
-      <w:pPr>
-        <w:rPr>
-          <w:rFonts w:ascii="Calibri" w:hAnsi="Calibri" w:cs="Calibri"/>
-        </w:rPr>
-      </w:pPr>
-      <w:r>
-        <w:rPr>
-          <w:rFonts w:ascii="Calibri" w:hAnsi="Calibri" w:cs="Calibri"/>
-        </w:rPr>
-        <w:t xml:space="preserve">Organizēsim darba vietām kārtīgu literatūras izplatīšanu, sarīkosim masovkas un mītiņus, izvēršot tos revolucionārās </w:t>
-      </w:r>
-      <w:r>
-        <w:rPr>
-          <w:rFonts w:ascii="Calibri" w:hAnsi="Calibri" w:cs="Calibri"/>
-        </w:rPr>
-        <w:t>demonstrācijās</w:t>
-      </w:r>
-      <w:r>
-        <w:rPr>
-          <w:rFonts w:ascii="Calibri" w:hAnsi="Calibri" w:cs="Calibri"/>
-        </w:rPr>
-        <w:t>. Organizēsim un vadīsim darba pārtraukšanu uzņ</w:t>
-      </w:r>
-      <w:r>
-        <w:rPr>
-          <w:rFonts w:ascii="Calibri" w:hAnsi="Calibri" w:cs="Calibri"/>
-        </w:rPr>
-        <w:t>ē</w:t>
-      </w:r>
-      <w:r>
-        <w:rPr>
-          <w:rFonts w:ascii="Calibri" w:hAnsi="Calibri" w:cs="Calibri"/>
-        </w:rPr>
-        <w:t>mumos! Biedri sociāldemokrātiskie jaunieši, skolnieki, studenti, pilsonisko organizāciju darba jaunieši! Jūsu ceļi ir kopā ar komjaunatni, ar visu revolucionāro strādniecību.</w:t>
-      </w:r>
-    </w:p>
-    <w:p>
-      <w:pPr>
-        <w:rPr>
-          <w:rFonts w:ascii="Calibri" w:hAnsi="Calibri" w:cs="Calibri"/>
-        </w:rPr>
-      </w:pPr>
-      <w:r>
-        <w:rPr>
-          <w:rFonts w:ascii="Calibri" w:hAnsi="Calibri" w:cs="Calibri"/>
-        </w:rPr>
-        <w:t xml:space="preserve">Neticiet </w:t>
+        <w:t>ēra. Japāna slepkavo Ķīnas</w:t>
+      </w:r>
+      <w:r>
+        <w:rPr>
+          <w:rFonts w:ascii="Calibri" w:hAnsi="Calibri" w:cs="Calibri"/>
+        </w:rPr>
+        <w:t xml:space="preserve"> </w:t>
+      </w:r>
+      <w:r>
+        <w:rPr>
+          <w:rFonts w:ascii="Calibri" w:hAnsi="Calibri" w:cs="Calibri"/>
+        </w:rPr>
+        <w:t>tautu un visiem</w:t>
+      </w:r>
+      <w:r>
+        <w:rPr>
+          <w:rFonts w:ascii="Calibri" w:hAnsi="Calibri" w:cs="Calibri"/>
+        </w:rPr>
+        <w:t xml:space="preserve"> līdzekļiem</w:t>
+      </w:r>
+      <w:r>
+        <w:rPr>
+          <w:rFonts w:ascii="Calibri" w:hAnsi="Calibri" w:cs="Calibri"/>
+        </w:rPr>
+        <w:t xml:space="preserve"> provocē karu Tālajos Austrumos. Kuru katru brīdi var</w:t>
+      </w:r>
+      <w:r>
+        <w:rPr>
+          <w:rFonts w:ascii="Calibri" w:hAnsi="Calibri" w:cs="Calibri"/>
+        </w:rPr>
+        <w:t xml:space="preserve"> sākties</w:t>
+      </w:r>
+      <w:r>
+        <w:rPr>
+          <w:rFonts w:ascii="Calibri" w:hAnsi="Calibri" w:cs="Calibri"/>
+        </w:rPr>
+        <w:t xml:space="preserve"> uzbrukums Padomju Savienībai. Kā Eiropas dedzinātāji</w:t>
+      </w:r>
+      <w:r>
+        <w:rPr>
+          <w:rFonts w:ascii="Calibri" w:hAnsi="Calibri" w:cs="Calibri"/>
+        </w:rPr>
+        <w:t xml:space="preserve"> </w:t>
+      </w:r>
+      <w:r>
+        <w:rPr>
+          <w:rFonts w:ascii="Calibri" w:hAnsi="Calibri" w:cs="Calibri"/>
+        </w:rPr>
+        <w:t>uzstājas hitleriskā Vācija un cietpaurainā Anglija. Viņu pavad</w:t>
+      </w:r>
+      <w:r>
+        <w:rPr>
+          <w:rFonts w:ascii="Calibri" w:hAnsi="Calibri" w:cs="Calibri"/>
+        </w:rPr>
+        <w:t>ā</w:t>
+      </w:r>
+      <w:r>
+        <w:t xml:space="preserve"> </w:t>
+      </w:r>
+      <w:r>
+        <w:rPr>
+          <w:rFonts w:ascii="Calibri" w:hAnsi="Calibri" w:cs="Calibri"/>
+        </w:rPr>
+        <w:t>iet</w:t>
+      </w:r>
+      <w:r>
+        <w:rPr>
+          <w:rFonts w:ascii="Calibri" w:hAnsi="Calibri" w:cs="Calibri"/>
+        </w:rPr>
+        <w:t xml:space="preserve"> Baltijas valstis, sevišķi </w:t>
       </w:r>
       <w:r>
         <w:rPr>
@@ -58713,32 +59885,552 @@
         <w:rPr>
           <w:rFonts w:ascii="Calibri" w:hAnsi="Calibri" w:cs="Calibri"/>
         </w:rPr>
-        <w:t>ašistu viltus solījumiem! Cīnieties par savām pras</w:t>
-      </w:r>
-      <w:r>
-        <w:rPr>
-          <w:rFonts w:ascii="Calibri" w:hAnsi="Calibri" w:cs="Calibri"/>
-        </w:rPr>
+        <w:t>ašistizētā Latvija. Tālajos Austrumos</w:t>
+      </w:r>
+      <w:r>
+        <w:rPr>
+          <w:rFonts w:ascii="Calibri" w:hAnsi="Calibri" w:cs="Calibri"/>
+        </w:rPr>
+        <w:t xml:space="preserve"> </w:t>
+      </w:r>
+      <w:r>
+        <w:rPr>
+          <w:rFonts w:ascii="Calibri" w:hAnsi="Calibri" w:cs="Calibri"/>
+        </w:rPr>
+        <w:t>visu imperiālistu svētā savienība iet nepārtrauktā karā pret Padomju Ķīnas Sarkano armiju, kas tomēr gūst arvien jaunas uz</w:t>
+      </w:r>
+      <w:r>
+        <w:rPr>
+          <w:rFonts w:ascii="Calibri" w:hAnsi="Calibri" w:cs="Calibri"/>
+        </w:rPr>
+        <w:t>varas.</w:t>
+      </w:r>
+    </w:p>
+    <w:p>
+      <w:pPr>
+        <w:rPr>
+          <w:rFonts w:ascii="Calibri" w:hAnsi="Calibri" w:cs="Calibri"/>
+        </w:rPr>
+      </w:pPr>
+      <w:r>
+        <w:rPr>
+          <w:rFonts w:ascii="Calibri" w:hAnsi="Calibri" w:cs="Calibri"/>
+        </w:rPr>
+        <w:t>Tāpēc Latvijā tika ievesta fašistiskā diktatūra. Tāpēc sistemātiski tiek izvesti uzbrukumi darba jaunatnes algām un tiesībām,</w:t>
+      </w:r>
+      <w:r>
+        <w:rPr>
+          <w:rFonts w:ascii="Calibri" w:hAnsi="Calibri" w:cs="Calibri"/>
+        </w:rPr>
+        <w:t xml:space="preserve"> </w:t>
+      </w:r>
+      <w:r>
+        <w:rPr>
+          <w:rFonts w:ascii="Calibri" w:hAnsi="Calibri" w:cs="Calibri"/>
+        </w:rPr>
+        <w:t>slēgtas un apturētas jaunatnes organizācijas, atļaujot darboties</w:t>
+      </w:r>
+      <w:r>
+        <w:rPr>
+          <w:rFonts w:ascii="Calibri" w:hAnsi="Calibri" w:cs="Calibri"/>
+        </w:rPr>
+        <w:t xml:space="preserve"> </w:t>
+      </w:r>
+      <w:r>
+        <w:rPr>
+          <w:rFonts w:ascii="Calibri" w:hAnsi="Calibri" w:cs="Calibri"/>
+        </w:rPr>
+        <w:t>vienīgi vanagiem, skautiem u. c. parazītiskās buržuāzijas atvasēm.</w:t>
+      </w:r>
+      <w:r>
+        <w:rPr>
+          <w:rFonts w:ascii="Calibri" w:hAnsi="Calibri" w:cs="Calibri"/>
+        </w:rPr>
+        <w:t xml:space="preserve"> </w:t>
+      </w:r>
+      <w:r>
+        <w:rPr>
+          <w:rFonts w:ascii="Calibri" w:hAnsi="Calibri" w:cs="Calibri"/>
+        </w:rPr>
+        <w:t>Uz ielām tiek sarīkotas revolucionāru medības. Vairāki strādnieku</w:t>
+      </w:r>
+      <w:r>
+        <w:rPr>
+          <w:rFonts w:ascii="Calibri" w:hAnsi="Calibri" w:cs="Calibri"/>
+        </w:rPr>
+        <w:t xml:space="preserve"> </w:t>
+      </w:r>
+      <w:r>
+        <w:rPr>
+          <w:rFonts w:ascii="Calibri" w:hAnsi="Calibri" w:cs="Calibri"/>
+        </w:rPr>
+        <w:t>jaunieši uz ielām smagi sakauti. Mūs, jauniešus, grib sadzīt</w:t>
+      </w:r>
+      <w:r>
+        <w:rPr>
+          <w:rFonts w:ascii="Calibri" w:hAnsi="Calibri" w:cs="Calibri"/>
+        </w:rPr>
+        <w:t xml:space="preserve"> </w:t>
+      </w:r>
+      <w:r>
+        <w:rPr>
+          <w:rFonts w:ascii="Calibri" w:hAnsi="Calibri" w:cs="Calibri"/>
+        </w:rPr>
+        <w:t xml:space="preserve">vienā lielā kopējā kazarmā — valsts </w:t>
+      </w:r>
+      <w:r>
+        <w:rPr>
+          <w:rFonts w:ascii="Calibri" w:hAnsi="Calibri" w:cs="Calibri"/>
+        </w:rPr>
+        <w:t>jaunatnes</w:t>
+      </w:r>
+      <w:r>
+        <w:rPr>
+          <w:rFonts w:ascii="Calibri" w:hAnsi="Calibri" w:cs="Calibri"/>
+        </w:rPr>
+        <w:t xml:space="preserve"> organizācijā (pēc</w:t>
+      </w:r>
+      <w:r>
+        <w:rPr>
+          <w:rFonts w:ascii="Calibri" w:hAnsi="Calibri" w:cs="Calibri"/>
+        </w:rPr>
+        <w:t xml:space="preserve"> </w:t>
+      </w:r>
+      <w:r>
+        <w:rPr>
+          <w:rFonts w:ascii="Calibri" w:hAnsi="Calibri" w:cs="Calibri"/>
+        </w:rPr>
+        <w:t xml:space="preserve">bēdīgi slavenā Skuju Frīda projekta par valsts jaunatnes organizācijas radīšanu), lai Latvijas </w:t>
+      </w:r>
+      <w:r>
+        <w:rPr>
+          <w:rFonts w:ascii="Calibri" w:hAnsi="Calibri" w:cs="Calibri"/>
+        </w:rPr>
+        <w:t>f</w:t>
+      </w:r>
+      <w:r>
+        <w:rPr>
+          <w:rFonts w:ascii="Calibri" w:hAnsi="Calibri" w:cs="Calibri"/>
+        </w:rPr>
+        <w:t>ašisti mūs labāk pārraudzītu, izdre</w:t>
+      </w:r>
+      <w:r>
+        <w:rPr>
+          <w:rFonts w:ascii="Calibri" w:hAnsi="Calibri" w:cs="Calibri"/>
+        </w:rPr>
+        <w:t>sētu un dzītu bez ierunām izpildīt savas pavēles. Inteliģentos bez</w:t>
+      </w:r>
+      <w:r>
+        <w:rPr>
+          <w:rFonts w:ascii="Calibri" w:hAnsi="Calibri" w:cs="Calibri"/>
+        </w:rPr>
+        <w:t>darbniekus pēc Hitlera parauga dzen «darba pulciņos» rakt grāv</w:t>
+      </w:r>
+      <w:r>
+        <w:rPr>
+          <w:rFonts w:ascii="Calibri" w:hAnsi="Calibri" w:cs="Calibri"/>
+        </w:rPr>
+        <w:t>jus, turklāt vēl fašistizējot un militarizējot.</w:t>
+      </w:r>
+    </w:p>
+    <w:p>
+      <w:pPr>
+        <w:rPr>
+          <w:rFonts w:ascii="Calibri" w:hAnsi="Calibri" w:cs="Calibri"/>
+        </w:rPr>
+      </w:pPr>
+      <w:r>
+        <w:rPr>
+          <w:rFonts w:ascii="Calibri" w:hAnsi="Calibri" w:cs="Calibri"/>
+        </w:rPr>
+        <w:t xml:space="preserve">Diendienā mums stāsta, ka jāgatavojas aizstāvēt «tēviju» </w:t>
+      </w:r>
+      <w:r>
+        <w:rPr>
+          <w:rFonts w:ascii="Calibri" w:hAnsi="Calibri" w:cs="Calibri"/>
+        </w:rPr>
+        <w:t xml:space="preserve">no </w:t>
+      </w:r>
+      <w:r>
+        <w:rPr>
+          <w:rFonts w:ascii="Calibri" w:hAnsi="Calibri" w:cs="Calibri"/>
+        </w:rPr>
+        <w:t>ārējiem un iekšējiem ienaidniekiem. Katram darba jaunietim jāzin, kādu «tēviju» liks viņam aizstāvēt un kas ir viņa īstā</w:t>
+      </w:r>
+      <w:r>
+        <w:rPr>
+          <w:rFonts w:ascii="Calibri" w:hAnsi="Calibri" w:cs="Calibri"/>
+        </w:rPr>
+        <w:t xml:space="preserve"> </w:t>
+      </w:r>
+      <w:r>
+        <w:rPr>
+          <w:rFonts w:ascii="Calibri" w:hAnsi="Calibri" w:cs="Calibri"/>
+        </w:rPr>
+        <w:t>tēvija.</w:t>
+      </w:r>
+    </w:p>
+    <w:p>
+      <w:pPr>
+        <w:rPr>
+          <w:rFonts w:ascii="Calibri" w:hAnsi="Calibri" w:cs="Calibri"/>
+        </w:rPr>
+      </w:pPr>
+      <w:r>
+        <w:rPr>
+          <w:rFonts w:ascii="Calibri" w:hAnsi="Calibri" w:cs="Calibri"/>
+        </w:rPr>
+        <w:lastRenderedPageBreak/>
+        <w:t>Vai tagadējā fašistiskā Latvija, kur jaunatnes tūkstoši klīst bez</w:t>
+      </w:r>
+      <w:r>
+        <w:rPr>
+          <w:rFonts w:ascii="Calibri" w:hAnsi="Calibri" w:cs="Calibri"/>
+        </w:rPr>
+        <w:t xml:space="preserve"> </w:t>
+      </w:r>
+      <w:r>
+        <w:rPr>
+          <w:rFonts w:ascii="Calibri" w:hAnsi="Calibri" w:cs="Calibri"/>
+        </w:rPr>
+        <w:t>darba un izglītības, kur tiek slēgtas un vajātas jaunatnes organizācijas, kur valda ass, zvērisks terors, kur labākie jaunatnes cīn</w:t>
+      </w:r>
+      <w:r>
         <w:t>ī</w:t>
       </w:r>
       <w:r>
         <w:rPr>
           <w:rFonts w:ascii="Calibri" w:hAnsi="Calibri" w:cs="Calibri"/>
         </w:rPr>
-        <w:t>bām kopā ar komjauniešiem!</w:t>
-      </w:r>
-    </w:p>
-    <w:p>
-      <w:pPr>
-        <w:rPr>
-          <w:rFonts w:ascii="Calibri" w:hAnsi="Calibri" w:cs="Calibri"/>
-        </w:rPr>
-      </w:pPr>
-      <w:r>
-        <w:rPr>
-          <w:rFonts w:ascii="Calibri" w:hAnsi="Calibri" w:cs="Calibri"/>
-        </w:rPr>
-        <w:t xml:space="preserve">No </w:t>
+        <w:t>tāji tiek slodzīti uz gariem katorgas gadiem, vai tāda ir mūsu</w:t>
+      </w:r>
+      <w:r>
+        <w:t xml:space="preserve"> </w:t>
+      </w:r>
+      <w:r>
+        <w:rPr>
+          <w:rFonts w:ascii="Calibri" w:hAnsi="Calibri" w:cs="Calibri"/>
+        </w:rPr>
+        <w:t>tēvija?</w:t>
+      </w:r>
+    </w:p>
+    <w:p>
+      <w:pPr>
+        <w:rPr>
+          <w:rFonts w:ascii="Calibri" w:hAnsi="Calibri" w:cs="Calibri"/>
+        </w:rPr>
+      </w:pPr>
+      <w:r>
+        <w:rPr>
+          <w:rFonts w:ascii="Calibri" w:hAnsi="Calibri" w:cs="Calibri"/>
+        </w:rPr>
+        <w:t>Nē. Tā ir Ulmaņa un citu taukvēderu</w:t>
+      </w:r>
+      <w:r>
+        <w:rPr>
+          <w:rFonts w:ascii="Calibri" w:hAnsi="Calibri" w:cs="Calibri"/>
+        </w:rPr>
+        <w:t>,</w:t>
+      </w:r>
+      <w:r>
+        <w:rPr>
+          <w:rFonts w:ascii="Calibri" w:hAnsi="Calibri" w:cs="Calibri"/>
+        </w:rPr>
+        <w:t xml:space="preserve"> kapitālistu un aferistu</w:t>
+      </w:r>
+      <w:r>
+        <w:rPr>
+          <w:rFonts w:ascii="Calibri" w:hAnsi="Calibri" w:cs="Calibri"/>
+        </w:rPr>
+        <w:t xml:space="preserve"> </w:t>
+      </w:r>
+      <w:r>
+        <w:rPr>
+          <w:rFonts w:ascii="Calibri" w:hAnsi="Calibri" w:cs="Calibri"/>
+        </w:rPr>
+        <w:t>tēvija!</w:t>
+      </w:r>
+    </w:p>
+    <w:p>
+      <w:pPr>
+        <w:rPr>
+          <w:rFonts w:ascii="Calibri" w:hAnsi="Calibri" w:cs="Calibri"/>
+        </w:rPr>
+      </w:pPr>
+      <w:r>
+        <w:rPr>
+          <w:rFonts w:ascii="Calibri" w:hAnsi="Calibri" w:cs="Calibri"/>
+        </w:rPr>
+        <w:t>Vai šādu tēviju lai ejam aizstāvēt?</w:t>
+      </w:r>
+    </w:p>
+    <w:p>
+      <w:pPr>
+        <w:rPr>
+          <w:rFonts w:ascii="Calibri" w:hAnsi="Calibri" w:cs="Calibri"/>
+        </w:rPr>
+      </w:pPr>
+      <w:r>
+        <w:rPr>
+          <w:rFonts w:ascii="Calibri" w:hAnsi="Calibri" w:cs="Calibri"/>
+        </w:rPr>
+        <w:t>Ne. Nekad!</w:t>
+      </w:r>
+    </w:p>
+    <w:p>
+      <w:pPr>
+        <w:rPr>
+          <w:rFonts w:ascii="Calibri" w:hAnsi="Calibri" w:cs="Calibri"/>
+        </w:rPr>
+      </w:pPr>
+      <w:r>
+        <w:rPr>
+          <w:rFonts w:ascii="Calibri" w:hAnsi="Calibri" w:cs="Calibri"/>
+        </w:rPr>
+        <w:t>Vispasaules strādnieku vienīgā tēvija, kuru mūsu svēts pienākums aizstāvēt pret visiem uzbrukumiem, ir Padomju Savienībā</w:t>
+      </w:r>
+      <w:r>
+        <w:rPr>
+          <w:rFonts w:ascii="Calibri" w:hAnsi="Calibri" w:cs="Calibri"/>
+        </w:rPr>
+        <w:t xml:space="preserve">. </w:t>
+      </w:r>
+      <w:r>
+        <w:rPr>
+          <w:rFonts w:ascii="Calibri" w:hAnsi="Calibri" w:cs="Calibri"/>
+        </w:rPr>
+        <w:t xml:space="preserve">Kad mēs iztīrīsim Latviju no ulmaņiem un pārējiem blēžiem, </w:t>
+      </w:r>
+      <w:r>
+        <w:rPr>
+          <w:rFonts w:ascii="Calibri" w:hAnsi="Calibri" w:cs="Calibri"/>
+        </w:rPr>
+        <w:t xml:space="preserve">kad </w:t>
+      </w:r>
+      <w:r>
+        <w:rPr>
+          <w:rFonts w:ascii="Calibri" w:hAnsi="Calibri" w:cs="Calibri"/>
+        </w:rPr>
+        <w:t>Latvijā būs pašu strādnieku un zemnieku padomju vara, kad latvj</w:t>
+      </w:r>
+      <w:r>
+        <w:rPr>
+          <w:rFonts w:ascii="Calibri" w:hAnsi="Calibri" w:cs="Calibri"/>
+        </w:rPr>
+        <w:t xml:space="preserve">u </w:t>
+      </w:r>
+      <w:r>
+        <w:rPr>
+          <w:rFonts w:ascii="Calibri" w:hAnsi="Calibri" w:cs="Calibri"/>
+        </w:rPr>
+        <w:t>jaunatnei būs nodrošināts darbs, maize un izglītība, kad valdīs</w:t>
+      </w:r>
+      <w:r>
+        <w:rPr>
+          <w:rFonts w:ascii="Calibri" w:hAnsi="Calibri" w:cs="Calibri"/>
+        </w:rPr>
+        <w:t xml:space="preserve"> </w:t>
+      </w:r>
+      <w:r>
+        <w:rPr>
+          <w:rFonts w:ascii="Calibri" w:hAnsi="Calibri" w:cs="Calibri"/>
+        </w:rPr>
+        <w:t xml:space="preserve">patiesa brīvība visiem darbaļaudīm, — tad tā būs mūsu tēvija. </w:t>
+      </w:r>
+      <w:r>
+        <w:rPr>
+          <w:rFonts w:ascii="Calibri" w:hAnsi="Calibri" w:cs="Calibri"/>
+        </w:rPr>
+        <w:t>Šo</w:t>
+      </w:r>
+      <w:r>
+        <w:rPr>
+          <w:rFonts w:ascii="Calibri" w:hAnsi="Calibri" w:cs="Calibri"/>
+        </w:rPr>
+        <w:t xml:space="preserve"> </w:t>
+      </w:r>
+      <w:r>
+        <w:rPr>
+          <w:rFonts w:ascii="Calibri" w:hAnsi="Calibri" w:cs="Calibri"/>
+        </w:rPr>
+        <w:t xml:space="preserve">tēviju mēs aizstāvēsim tāpat, kā Padomju Krievijas strādnieki </w:t>
+      </w:r>
+      <w:r>
+        <w:rPr>
+          <w:rFonts w:ascii="Calibri" w:hAnsi="Calibri" w:cs="Calibri"/>
+        </w:rPr>
+        <w:t>un</w:t>
+      </w:r>
+      <w:r>
+        <w:t xml:space="preserve"> </w:t>
+      </w:r>
+      <w:r>
+        <w:rPr>
+          <w:rFonts w:ascii="Calibri" w:hAnsi="Calibri" w:cs="Calibri"/>
+        </w:rPr>
+        <w:t>brašā Sarkanarmija aizstāv savu. Šīs tēvijas vārds ir Padom</w:t>
+      </w:r>
+      <w:r>
+        <w:rPr>
+          <w:rFonts w:ascii="Calibri" w:hAnsi="Calibri" w:cs="Calibri"/>
+        </w:rPr>
+        <w:t xml:space="preserve">ju </w:t>
+      </w:r>
+      <w:r>
+        <w:rPr>
+          <w:rFonts w:ascii="Calibri" w:hAnsi="Calibri" w:cs="Calibri"/>
+        </w:rPr>
+        <w:t>Latvija.</w:t>
+      </w:r>
+    </w:p>
+    <w:p>
+      <w:pPr>
+        <w:rPr>
+          <w:rFonts w:ascii="Calibri" w:hAnsi="Calibri" w:cs="Calibri"/>
+        </w:rPr>
+      </w:pPr>
+      <w:r>
+        <w:rPr>
+          <w:rFonts w:ascii="Calibri" w:hAnsi="Calibri" w:cs="Calibri"/>
+        </w:rPr>
+        <w:t>Biedri darba jaunieši, kareivji!</w:t>
+      </w:r>
+    </w:p>
+    <w:p>
+      <w:pPr>
+        <w:rPr>
+          <w:rFonts w:ascii="Calibri" w:hAnsi="Calibri" w:cs="Calibri"/>
+          <w:lang w:val="ru-RU"/>
+        </w:rPr>
+      </w:pPr>
+      <w:r>
+        <w:rPr>
+          <w:rFonts w:ascii="Calibri" w:hAnsi="Calibri" w:cs="Calibri"/>
+        </w:rPr>
+        <w:t>Stāvoklis ir nopietnāks kā jebkad. Komunisti nemētājas tuk</w:t>
+      </w:r>
+      <w:r>
+        <w:rPr>
+          <w:rFonts w:ascii="Calibri" w:hAnsi="Calibri" w:cs="Calibri"/>
+        </w:rPr>
+        <w:t>šiem vārdiem un nepamatotiem apgalvojumiem. Mēs jūs jau laikus</w:t>
+      </w:r>
+      <w:r>
+        <w:rPr>
+          <w:rFonts w:ascii="Calibri" w:hAnsi="Calibri" w:cs="Calibri"/>
+        </w:rPr>
+        <w:t xml:space="preserve"> </w:t>
+      </w:r>
+      <w:r>
+        <w:rPr>
+          <w:rFonts w:ascii="Calibri" w:hAnsi="Calibri" w:cs="Calibri"/>
+        </w:rPr>
+        <w:t>brīdinājām par gatavojamo fašistisko apvērsumu, mēs jūs tagad</w:t>
+      </w:r>
+      <w:r>
+        <w:rPr>
+          <w:rFonts w:ascii="Calibri" w:hAnsi="Calibri" w:cs="Calibri"/>
+        </w:rPr>
+        <w:t xml:space="preserve"> </w:t>
+      </w:r>
+      <w:r>
+        <w:rPr>
+          <w:rFonts w:ascii="Calibri" w:hAnsi="Calibri" w:cs="Calibri"/>
+        </w:rPr>
+        <w:t>brīdinām par tuvo karu, par to lielo slepenību, kādā tiek veikt</w:t>
+      </w:r>
+      <w:r>
+        <w:rPr>
+          <w:rFonts w:ascii="Calibri" w:hAnsi="Calibri" w:cs="Calibri"/>
+        </w:rPr>
+        <w:t xml:space="preserve">i </w:t>
+      </w:r>
+      <w:r>
+        <w:rPr>
+          <w:rFonts w:ascii="Calibri" w:hAnsi="Calibri" w:cs="Calibri"/>
+        </w:rPr>
+        <w:t>sagatavošanas priekšdarbi.</w:t>
+      </w:r>
+    </w:p>
+    <w:p>
+      <w:pPr>
+        <w:rPr>
+          <w:rFonts w:ascii="Calibri" w:hAnsi="Calibri" w:cs="Calibri"/>
+        </w:rPr>
+      </w:pPr>
+      <w:r>
+        <w:rPr>
+          <w:rFonts w:ascii="Calibri" w:hAnsi="Calibri" w:cs="Calibri"/>
+        </w:rPr>
+        <w:t>Ulmaņa valdība iepērk jaunus ieroču krājumus, pastiprinātā</w:t>
+      </w:r>
+      <w:r>
+        <w:rPr>
+          <w:rFonts w:ascii="Calibri" w:hAnsi="Calibri" w:cs="Calibri"/>
+          <w:lang w:val="ru-RU"/>
+        </w:rPr>
+        <w:t xml:space="preserve"> </w:t>
+      </w:r>
+      <w:r>
+        <w:rPr>
+          <w:rFonts w:ascii="Calibri" w:hAnsi="Calibri" w:cs="Calibri"/>
+        </w:rPr>
+        <w:t xml:space="preserve">kārtā rīko manevrus, attīsta nacionālismu un šovinismu. </w:t>
+      </w:r>
+      <w:r>
+        <w:rPr>
+          <w:rFonts w:ascii="Calibri" w:hAnsi="Calibri" w:cs="Calibri"/>
+        </w:rPr>
+        <w:t>A</w:t>
+      </w:r>
+      <w:r>
+        <w:rPr>
+          <w:rFonts w:ascii="Calibri" w:hAnsi="Calibri" w:cs="Calibri"/>
+        </w:rPr>
+        <w:t xml:space="preserve">tcerieties tikai «atdzimšanas dziesmu» — šo kara bungu </w:t>
+      </w:r>
+      <w:r>
+        <w:rPr>
+          <w:rFonts w:ascii="Calibri" w:hAnsi="Calibri" w:cs="Calibri"/>
+        </w:rPr>
+        <w:t>r</w:t>
+      </w:r>
+      <w:r>
+        <w:rPr>
+          <w:rFonts w:ascii="Calibri" w:hAnsi="Calibri" w:cs="Calibri"/>
+        </w:rPr>
+        <w:t>ībināšanu.</w:t>
+      </w:r>
+    </w:p>
+    <w:p>
+      <w:pPr>
+        <w:rPr>
+          <w:rFonts w:ascii="Calibri" w:hAnsi="Calibri" w:cs="Calibri"/>
+        </w:rPr>
+      </w:pPr>
+      <w:r>
+        <w:rPr>
+          <w:rFonts w:ascii="Calibri" w:hAnsi="Calibri" w:cs="Calibri"/>
+        </w:rPr>
+        <w:t>Katram komjaunietim, katram darba jaunietim jāzin viņa pie</w:t>
+      </w:r>
+      <w:r>
+        <w:rPr>
+          <w:rFonts w:ascii="Calibri" w:hAnsi="Calibri" w:cs="Calibri"/>
+        </w:rPr>
+        <w:t>nākums un uzdevums, karam izceļoties. Pārtraukt uzņēmumos</w:t>
+      </w:r>
+      <w:r>
+        <w:rPr>
+          <w:rFonts w:ascii="Calibri" w:hAnsi="Calibri" w:cs="Calibri"/>
+        </w:rPr>
+        <w:t xml:space="preserve"> </w:t>
+      </w:r>
+      <w:r>
+        <w:rPr>
+          <w:rFonts w:ascii="Calibri" w:hAnsi="Calibri" w:cs="Calibri"/>
+        </w:rPr>
+        <w:t xml:space="preserve">darbu, neklausīt </w:t>
       </w:r>
       <w:r>
         <w:rPr>
@@ -58750,31 +60442,84 @@
         <w:rPr>
           <w:rFonts w:ascii="Calibri" w:hAnsi="Calibri" w:cs="Calibri"/>
         </w:rPr>
-        <w:t>ašistu jūga mūs atsvabinās tikai vienota revolucionārā</w:t>
-      </w:r>
-      <w:r>
-        <w:rPr>
-          <w:rFonts w:ascii="Calibri" w:hAnsi="Calibri" w:cs="Calibri"/>
-        </w:rPr>
-        <w:t xml:space="preserve"> </w:t>
-      </w:r>
-      <w:r>
-        <w:rPr>
-          <w:rFonts w:ascii="Calibri" w:hAnsi="Calibri" w:cs="Calibri"/>
-        </w:rPr>
-        <w:t>uzstāšanās zem Kompartijas un komjaunatnes vadības! Biedri</w:t>
-      </w:r>
-      <w:r>
-        <w:rPr>
-          <w:rFonts w:ascii="Calibri" w:hAnsi="Calibri" w:cs="Calibri"/>
-        </w:rPr>
-        <w:t xml:space="preserve"> </w:t>
-      </w:r>
-      <w:r>
-        <w:rPr>
-          <w:rFonts w:ascii="Calibri" w:hAnsi="Calibri" w:cs="Calibri"/>
-        </w:rPr>
-        <w:t>studenti! Gatavojieties uz Starptautisko studentu pret</w:t>
+        <w:t>ašistisko virsnieku pavēlēm, brāļoties ar streiko</w:t>
+      </w:r>
+      <w:r>
+        <w:rPr>
+          <w:rFonts w:ascii="Calibri" w:hAnsi="Calibri" w:cs="Calibri"/>
+        </w:rPr>
+        <w:t>jošiem strādniekiem un Sarkano Armiju, Kompartijas vadībā iziet</w:t>
+      </w:r>
+      <w:r>
+        <w:rPr>
+          <w:rFonts w:ascii="Calibri" w:hAnsi="Calibri" w:cs="Calibri"/>
+        </w:rPr>
+        <w:t xml:space="preserve"> </w:t>
+      </w:r>
+      <w:r>
+        <w:rPr>
+          <w:rFonts w:ascii="Calibri" w:hAnsi="Calibri" w:cs="Calibri"/>
+        </w:rPr>
+        <w:t>bruņotā cīņā par varu.</w:t>
+      </w:r>
+    </w:p>
+    <w:p>
+      <w:pPr>
+        <w:rPr>
+          <w:rFonts w:ascii="Calibri" w:hAnsi="Calibri" w:cs="Calibri"/>
+        </w:rPr>
+      </w:pPr>
+      <w:r>
+        <w:rPr>
+          <w:rFonts w:ascii="Calibri" w:hAnsi="Calibri" w:cs="Calibri"/>
+        </w:rPr>
+        <w:t>Biedri!</w:t>
+      </w:r>
+    </w:p>
+    <w:p>
+      <w:pPr>
+        <w:rPr>
+          <w:rFonts w:ascii="Calibri" w:hAnsi="Calibri" w:cs="Calibri"/>
+        </w:rPr>
+      </w:pPr>
+      <w:r>
+        <w:rPr>
+          <w:rFonts w:ascii="Calibri" w:hAnsi="Calibri" w:cs="Calibri"/>
+        </w:rPr>
+        <w:t>Tikai ja mēs jau tagad pieliksim visus savus spēkus cīņai pret</w:t>
+      </w:r>
+      <w:r>
+        <w:t xml:space="preserve"> </w:t>
+      </w:r>
+      <w:r>
+        <w:rPr>
+          <w:rFonts w:ascii="Calibri" w:hAnsi="Calibri" w:cs="Calibri"/>
+        </w:rPr>
+        <w:t>karu, par SPRS aizsardzību, tikai tad, karam izceļoties, mēs spēsim to pārvērst uzvarošā revolūcijā. Tāpēc komjaunatne aicina</w:t>
+      </w:r>
+      <w:r>
+        <w:rPr>
+          <w:rFonts w:ascii="Calibri" w:hAnsi="Calibri" w:cs="Calibri"/>
+        </w:rPr>
+        <w:t xml:space="preserve"> </w:t>
+      </w:r>
+      <w:r>
+        <w:rPr>
+          <w:rFonts w:ascii="Calibri" w:hAnsi="Calibri" w:cs="Calibri"/>
+        </w:rPr>
+        <w:t>1. septembrī — Starptautiskā jaunatnes dienā — katrā darba vietā</w:t>
+      </w:r>
+      <w:r>
+        <w:rPr>
+          <w:rFonts w:ascii="Calibri" w:hAnsi="Calibri" w:cs="Calibri"/>
+        </w:rPr>
+        <w:t xml:space="preserve"> </w:t>
+      </w:r>
+      <w:r>
+        <w:rPr>
+          <w:rFonts w:ascii="Calibri" w:hAnsi="Calibri" w:cs="Calibri"/>
+        </w:rPr>
+        <w:t xml:space="preserve">un uzņēmuma, kur strādā jaunieši, uzstādīt jauniešu prasības, organizēti pārtraukt darbu, sarīkot sapulces, mītiņus, censties tos pārvērst demonstrācijās pret </w:t>
       </w:r>
       <w:r>
         <w:rPr>
@@ -58786,192 +60531,981 @@
         <w:rPr>
           <w:rFonts w:ascii="Calibri" w:hAnsi="Calibri" w:cs="Calibri"/>
         </w:rPr>
-        <w:t>ašisma</w:t>
-      </w:r>
-      <w:r>
-        <w:rPr>
-          <w:rFonts w:ascii="Calibri" w:hAnsi="Calibri" w:cs="Calibri"/>
-        </w:rPr>
-        <w:t xml:space="preserve"> </w:t>
-      </w:r>
-      <w:r>
-        <w:rPr>
-          <w:rFonts w:ascii="Calibri" w:hAnsi="Calibri" w:cs="Calibri"/>
-        </w:rPr>
-        <w:t>kongresu, kas sanāk š. g. augusta mēneša beigās! Lai dzīvo 1. septembris — Starptautiskās darba jaunatnes cīņas un spēku parādes</w:t>
-      </w:r>
-      <w:r>
-        <w:rPr>
-          <w:rFonts w:ascii="Calibri" w:hAnsi="Calibri" w:cs="Calibri"/>
-        </w:rPr>
-        <w:t xml:space="preserve"> </w:t>
-      </w:r>
-      <w:r>
-        <w:rPr>
-          <w:rFonts w:ascii="Calibri" w:hAnsi="Calibri" w:cs="Calibri"/>
-        </w:rPr>
-        <w:t>diena!</w:t>
-      </w:r>
-    </w:p>
-    <w:p>
-      <w:pPr>
-        <w:rPr>
-          <w:rFonts w:ascii="Calibri" w:hAnsi="Calibri" w:cs="Calibri"/>
-        </w:rPr>
-      </w:pPr>
-      <w:r>
-        <w:rPr>
-          <w:rFonts w:ascii="Calibri" w:hAnsi="Calibri" w:cs="Calibri"/>
-        </w:rPr>
-        <w:t>Lai dzīvo Latvijas darba jaunatnes vadonis —</w:t>
-      </w:r>
-      <w:r>
-        <w:rPr>
-          <w:rFonts w:ascii="Calibri" w:hAnsi="Calibri" w:cs="Calibri"/>
-        </w:rPr>
-        <w:t xml:space="preserve"> </w:t>
-      </w:r>
-      <w:r>
-        <w:rPr>
-          <w:rFonts w:ascii="Calibri" w:hAnsi="Calibri" w:cs="Calibri"/>
-        </w:rPr>
-        <w:t>Latvijas Komunistiskā jaunatnes savienība!</w:t>
-      </w:r>
-    </w:p>
-    <w:p>
-      <w:pPr>
-        <w:rPr>
-          <w:rFonts w:ascii="Calibri" w:hAnsi="Calibri" w:cs="Calibri"/>
-        </w:rPr>
-      </w:pPr>
-      <w:r>
-        <w:rPr>
-          <w:rFonts w:ascii="Calibri" w:hAnsi="Calibri" w:cs="Calibri"/>
-        </w:rPr>
-        <w:t xml:space="preserve">Nost </w:t>
-      </w:r>
-      <w:r>
-        <w:rPr>
-          <w:rFonts w:ascii="Calibri" w:hAnsi="Calibri" w:cs="Calibri"/>
-        </w:rPr>
-        <w:t>f</w:t>
-      </w:r>
-      <w:r>
-        <w:rPr>
-          <w:rFonts w:ascii="Calibri" w:hAnsi="Calibri" w:cs="Calibri"/>
-        </w:rPr>
-        <w:t>ašistisko Ulmaņa valdību, kas padziļina jaunatnes verdzību</w:t>
-      </w:r>
-      <w:r>
-        <w:rPr>
-          <w:rFonts w:ascii="Calibri" w:hAnsi="Calibri" w:cs="Calibri"/>
-        </w:rPr>
-        <w:t xml:space="preserve">, </w:t>
-      </w:r>
-      <w:r>
-        <w:rPr>
-          <w:rFonts w:ascii="Calibri" w:hAnsi="Calibri" w:cs="Calibri"/>
-        </w:rPr>
-        <w:t>kas slepeni gatavojas dzīt jaunatni noziedzīgā karā pret SPRS!</w:t>
-      </w:r>
-      <w:r>
-        <w:rPr>
-          <w:rFonts w:ascii="Calibri" w:hAnsi="Calibri" w:cs="Calibri"/>
-        </w:rPr>
-        <w:t xml:space="preserve"> </w:t>
-      </w:r>
-      <w:r>
-        <w:rPr>
-          <w:rFonts w:ascii="Calibri" w:hAnsi="Calibri" w:cs="Calibri"/>
-        </w:rPr>
-        <w:t xml:space="preserve">Nost </w:t>
-      </w:r>
-      <w:r>
-        <w:rPr>
-          <w:rFonts w:ascii="Calibri" w:hAnsi="Calibri" w:cs="Calibri"/>
-        </w:rPr>
-        <w:t>f</w:t>
-      </w:r>
-      <w:r>
-        <w:rPr>
-          <w:rFonts w:ascii="Calibri" w:hAnsi="Calibri" w:cs="Calibri"/>
-        </w:rPr>
-        <w:t>ašistisko valsts jaunatnes organizāciju, kas grib izaudzināt</w:t>
-      </w:r>
-      <w:r>
-        <w:rPr>
-          <w:rFonts w:ascii="Calibri" w:hAnsi="Calibri" w:cs="Calibri"/>
-        </w:rPr>
-        <w:t xml:space="preserve"> </w:t>
-      </w:r>
-      <w:r>
-        <w:rPr>
-          <w:rFonts w:ascii="Calibri" w:hAnsi="Calibri" w:cs="Calibri"/>
-        </w:rPr>
-        <w:t>pakalpīgus sulaiņus fašistiem!</w:t>
-      </w:r>
-    </w:p>
-    <w:p>
-      <w:pPr>
-        <w:rPr>
-          <w:rFonts w:ascii="Calibri" w:hAnsi="Calibri" w:cs="Calibri"/>
-        </w:rPr>
-      </w:pPr>
-      <w:r>
-        <w:rPr>
-          <w:rFonts w:ascii="Calibri" w:hAnsi="Calibri" w:cs="Calibri"/>
-        </w:rPr>
-        <w:t>Lai dzīvo Padomju Latvija, kas vienīgā spēj dot patiesu ja</w:t>
-      </w:r>
-      <w:r>
-        <w:rPr>
-          <w:rFonts w:ascii="Calibri" w:hAnsi="Calibri" w:cs="Calibri"/>
-        </w:rPr>
-        <w:t>u</w:t>
-      </w:r>
-      <w:r>
-        <w:rPr>
-          <w:rFonts w:ascii="Calibri" w:hAnsi="Calibri" w:cs="Calibri"/>
-        </w:rPr>
-        <w:t>natnes atbrīvošanu!</w:t>
-      </w:r>
-    </w:p>
-    <w:p>
-      <w:pPr>
-        <w:rPr>
-          <w:rFonts w:ascii="Calibri" w:hAnsi="Calibri" w:cs="Calibri"/>
-        </w:rPr>
-      </w:pPr>
-    </w:p>
-    <w:p>
-      <w:pPr>
-        <w:rPr>
-          <w:rFonts w:ascii="Calibri" w:hAnsi="Calibri" w:cs="Calibri"/>
-        </w:rPr>
-      </w:pPr>
-      <w:r>
-        <w:rPr>
-          <w:rFonts w:ascii="Calibri" w:hAnsi="Calibri" w:cs="Calibri"/>
-        </w:rPr>
-        <w:t>Latvijas Komunistiskās jaunatnes savienības</w:t>
-      </w:r>
-      <w:r>
-        <w:rPr>
-          <w:rFonts w:ascii="Calibri" w:hAnsi="Calibri" w:cs="Calibri"/>
-        </w:rPr>
-        <w:t xml:space="preserve"> </w:t>
-      </w:r>
-      <w:r>
-        <w:rPr>
-          <w:rFonts w:ascii="Calibri" w:hAnsi="Calibri" w:cs="Calibri"/>
-        </w:rPr>
-        <w:t>Rīgas</w:t>
-      </w:r>
-      <w:r>
-        <w:rPr>
-          <w:rFonts w:ascii="Calibri" w:hAnsi="Calibri" w:cs="Calibri"/>
-        </w:rPr>
-        <w:t xml:space="preserve"> organizācija</w:t>
+        <w:t>ašismu un karu. Mēs aicinām pārējos</w:t>
+      </w:r>
+      <w:r>
+        <w:rPr>
+          <w:rFonts w:ascii="Calibri" w:hAnsi="Calibri" w:cs="Calibri"/>
+        </w:rPr>
+        <w:t xml:space="preserve"> </w:t>
+      </w:r>
+      <w:r>
+        <w:rPr>
+          <w:rFonts w:ascii="Calibri" w:hAnsi="Calibri" w:cs="Calibri"/>
+        </w:rPr>
+        <w:t>strādniekus atbalstīt jauniešu cīņu!</w:t>
+      </w:r>
+    </w:p>
+    <w:p>
+      <w:pPr>
+        <w:rPr>
+          <w:rFonts w:ascii="Calibri" w:hAnsi="Calibri" w:cs="Calibri"/>
+        </w:rPr>
+      </w:pPr>
+      <w:r>
+        <w:rPr>
+          <w:rFonts w:ascii="Calibri" w:hAnsi="Calibri" w:cs="Calibri"/>
+        </w:rPr>
+        <w:t>S.-</w:t>
+      </w:r>
+      <w:r>
+        <w:rPr>
+          <w:rFonts w:ascii="Calibri" w:hAnsi="Calibri" w:cs="Calibri"/>
+        </w:rPr>
+        <w:t>d. organizāciju jaunieši!</w:t>
+      </w:r>
+    </w:p>
+    <w:p>
+      <w:pPr>
+        <w:rPr>
+          <w:rFonts w:ascii="Calibri" w:hAnsi="Calibri" w:cs="Calibri"/>
+        </w:rPr>
+      </w:pPr>
+      <w:r>
+        <w:rPr>
+          <w:rFonts w:ascii="Calibri" w:hAnsi="Calibri" w:cs="Calibri"/>
+        </w:rPr>
+        <w:t xml:space="preserve">1. </w:t>
+      </w:r>
+      <w:r>
+        <w:rPr>
+          <w:rFonts w:ascii="Calibri" w:hAnsi="Calibri" w:cs="Calibri"/>
+        </w:rPr>
+        <w:t>septembrim jākļūst kopējas cīņas dienai! Cīnieties kopīgi ar</w:t>
+      </w:r>
+      <w:r>
+        <w:rPr>
+          <w:rFonts w:ascii="Calibri" w:hAnsi="Calibri" w:cs="Calibri"/>
+        </w:rPr>
+        <w:t xml:space="preserve"> ko</w:t>
+      </w:r>
+      <w:r>
+        <w:rPr>
+          <w:rFonts w:ascii="Calibri" w:hAnsi="Calibri" w:cs="Calibri"/>
+        </w:rPr>
+        <w:t>mjauniešiem uzņēmumos, darbnīcās, skolās. Nešķiežiet spēkus</w:t>
+      </w:r>
+      <w:r>
+        <w:rPr>
+          <w:rFonts w:ascii="Calibri" w:hAnsi="Calibri" w:cs="Calibri"/>
+        </w:rPr>
+        <w:t xml:space="preserve"> </w:t>
+      </w:r>
+      <w:r>
+        <w:rPr>
+          <w:rFonts w:ascii="Calibri" w:hAnsi="Calibri" w:cs="Calibri"/>
+        </w:rPr>
+        <w:t>par savu līdzšinējo organizāciju atjaunošanu, kaut arī zem cita</w:t>
+      </w:r>
+      <w:r>
+        <w:rPr>
+          <w:rFonts w:ascii="Calibri" w:hAnsi="Calibri" w:cs="Calibri"/>
+        </w:rPr>
+        <w:t xml:space="preserve"> </w:t>
+      </w:r>
+      <w:r>
+        <w:rPr>
+          <w:rFonts w:ascii="Calibri" w:hAnsi="Calibri" w:cs="Calibri"/>
+        </w:rPr>
+        <w:t>nosaukuma! Tās turpinās vest to pašu jaunatnes šķelšanas un de</w:t>
+      </w:r>
+      <w:r>
+        <w:rPr>
+          <w:rFonts w:ascii="Calibri" w:hAnsi="Calibri" w:cs="Calibri"/>
+        </w:rPr>
+        <w:t>m</w:t>
+      </w:r>
+      <w:r>
+        <w:rPr>
+          <w:rFonts w:ascii="Calibri" w:hAnsi="Calibri" w:cs="Calibri"/>
+        </w:rPr>
+        <w:t>oralizēšanas darbu, ko izveda senāk «Darba jaunatnes» vadība.</w:t>
+      </w:r>
+      <w:r>
+        <w:rPr>
+          <w:rFonts w:ascii="Calibri" w:hAnsi="Calibri" w:cs="Calibri"/>
+        </w:rPr>
+        <w:t xml:space="preserve"> </w:t>
+      </w:r>
+      <w:r>
+        <w:rPr>
+          <w:rFonts w:ascii="Calibri" w:hAnsi="Calibri" w:cs="Calibri"/>
+        </w:rPr>
+        <w:t>Strādniekiem, lai tie kopā ar pārējiem darbaļaudīm gūtu uzvaru,</w:t>
+      </w:r>
+      <w:r>
+        <w:rPr>
+          <w:rFonts w:ascii="Calibri" w:hAnsi="Calibri" w:cs="Calibri"/>
+        </w:rPr>
+        <w:t xml:space="preserve"> ir</w:t>
+      </w:r>
+      <w:r>
+        <w:rPr>
+          <w:rFonts w:ascii="Calibri" w:hAnsi="Calibri" w:cs="Calibri"/>
+        </w:rPr>
+        <w:t xml:space="preserve"> </w:t>
+      </w:r>
+      <w:r>
+        <w:rPr>
+          <w:rFonts w:ascii="Calibri" w:hAnsi="Calibri" w:cs="Calibri"/>
+        </w:rPr>
+        <w:t>v</w:t>
+      </w:r>
+      <w:r>
+        <w:rPr>
+          <w:rFonts w:ascii="Calibri" w:hAnsi="Calibri" w:cs="Calibri"/>
+        </w:rPr>
+        <w:t>ajadzīga tikai viena revolucionāra partija, un tā ir cīņās pār</w:t>
+      </w:r>
+      <w:r>
+        <w:rPr>
+          <w:rFonts w:ascii="Calibri" w:hAnsi="Calibri" w:cs="Calibri"/>
+        </w:rPr>
+        <w:t>b</w:t>
+      </w:r>
+      <w:r>
+        <w:rPr>
+          <w:rFonts w:ascii="Calibri" w:hAnsi="Calibri" w:cs="Calibri"/>
+        </w:rPr>
+        <w:t>audītā Latvijas Kompartija.</w:t>
+      </w:r>
+    </w:p>
+    <w:p>
+      <w:pPr>
+        <w:rPr>
+          <w:rFonts w:ascii="Calibri" w:hAnsi="Calibri" w:cs="Calibri"/>
+        </w:rPr>
+      </w:pPr>
+      <w:r>
+        <w:rPr>
+          <w:rFonts w:ascii="Calibri" w:hAnsi="Calibri" w:cs="Calibri"/>
+        </w:rPr>
+        <w:t>J</w:t>
+      </w:r>
+      <w:r>
+        <w:rPr>
+          <w:rFonts w:ascii="Calibri" w:hAnsi="Calibri" w:cs="Calibri"/>
+        </w:rPr>
+        <w:t>auniešiem, lai tie kopā ar pieaugušiem strādniekiem sakautu</w:t>
+      </w:r>
+      <w:r>
+        <w:rPr>
+          <w:rFonts w:ascii="Calibri" w:hAnsi="Calibri" w:cs="Calibri"/>
+        </w:rPr>
+        <w:t xml:space="preserve"> f</w:t>
+      </w:r>
+      <w:r>
+        <w:rPr>
+          <w:rFonts w:ascii="Calibri" w:hAnsi="Calibri" w:cs="Calibri"/>
+        </w:rPr>
+        <w:t xml:space="preserve">ašistus, ir vajadzīga tikai viena revolucionāra jaunatnes </w:t>
+      </w:r>
+      <w:r>
+        <w:rPr>
+          <w:rFonts w:ascii="Calibri" w:hAnsi="Calibri" w:cs="Calibri"/>
+        </w:rPr>
+        <w:t>organi</w:t>
+      </w:r>
+      <w:r>
+        <w:rPr>
+          <w:rFonts w:ascii="Calibri" w:hAnsi="Calibri" w:cs="Calibri"/>
+        </w:rPr>
+        <w:t>zācija</w:t>
+      </w:r>
+      <w:r>
+        <w:rPr>
+          <w:rFonts w:ascii="Calibri" w:hAnsi="Calibri" w:cs="Calibri"/>
+        </w:rPr>
+        <w:t>. Tāda ir Latvijas komjaunatne, kura Kompartijas vadībā</w:t>
+      </w:r>
+      <w:r>
+        <w:rPr>
+          <w:rFonts w:ascii="Calibri" w:hAnsi="Calibri" w:cs="Calibri"/>
+        </w:rPr>
+        <w:t xml:space="preserve"> droši</w:t>
+      </w:r>
+      <w:r>
+        <w:rPr>
+          <w:rFonts w:ascii="Calibri" w:hAnsi="Calibri" w:cs="Calibri"/>
+        </w:rPr>
+        <w:t xml:space="preserve"> iet cīņā pret Latvijas buržuāziju, aizstāv Latvijas strādnieku</w:t>
+      </w:r>
+      <w:r>
+        <w:rPr>
+          <w:rFonts w:ascii="Calibri" w:hAnsi="Calibri" w:cs="Calibri"/>
+        </w:rPr>
+        <w:t xml:space="preserve"> j</w:t>
+      </w:r>
+      <w:r>
+        <w:rPr>
+          <w:rFonts w:ascii="Calibri" w:hAnsi="Calibri" w:cs="Calibri"/>
+        </w:rPr>
+        <w:t>aunatnes intereses. Stājieties komjaunatnē! Jūsu vieta ir starp</w:t>
+      </w:r>
+      <w:r>
+        <w:t xml:space="preserve"> </w:t>
+      </w:r>
+      <w:r>
+        <w:rPr>
+          <w:rFonts w:ascii="Calibri" w:hAnsi="Calibri" w:cs="Calibri"/>
+        </w:rPr>
+        <w:t>mums!</w:t>
+      </w:r>
+    </w:p>
+    <w:p>
+      <w:pPr>
+        <w:rPr>
+          <w:rFonts w:ascii="Calibri" w:hAnsi="Calibri" w:cs="Calibri"/>
+        </w:rPr>
+      </w:pPr>
+      <w:r>
+        <w:rPr>
+          <w:rFonts w:ascii="Calibri" w:hAnsi="Calibri" w:cs="Calibri"/>
+        </w:rPr>
+        <w:t>Skolnieki, studenti, inteliģence!</w:t>
+      </w:r>
+    </w:p>
+    <w:p>
+      <w:pPr>
+        <w:rPr>
+          <w:rFonts w:ascii="Calibri" w:hAnsi="Calibri" w:cs="Calibri"/>
+          <w:lang w:val="ru-RU"/>
+        </w:rPr>
+      </w:pPr>
+      <w:r>
+        <w:rPr>
+          <w:rFonts w:ascii="Calibri" w:hAnsi="Calibri" w:cs="Calibri"/>
+        </w:rPr>
+        <w:lastRenderedPageBreak/>
+        <w:t>N</w:t>
+      </w:r>
+      <w:r>
+        <w:rPr>
+          <w:rFonts w:ascii="Calibri" w:hAnsi="Calibri" w:cs="Calibri"/>
+        </w:rPr>
+        <w:t>acionālās atdzimšanas vietā mēs tiekam grūsti arvien dziļāk</w:t>
+      </w:r>
+      <w:r>
+        <w:rPr>
+          <w:rFonts w:ascii="Calibri" w:hAnsi="Calibri" w:cs="Calibri"/>
+        </w:rPr>
+        <w:t xml:space="preserve"> </w:t>
+      </w:r>
+      <w:r>
+        <w:rPr>
+          <w:rFonts w:ascii="Calibri" w:hAnsi="Calibri" w:cs="Calibri"/>
+        </w:rPr>
+        <w:t>tumsībā, verdzībā un beztiesībā, mēs tiekam slepeni un atklāti pār</w:t>
+      </w:r>
+      <w:r>
+        <w:rPr>
+          <w:rFonts w:ascii="Calibri" w:hAnsi="Calibri" w:cs="Calibri"/>
+        </w:rPr>
+        <w:t>doti hitleriskai Vācijai.</w:t>
+      </w:r>
+    </w:p>
+    <w:p>
+      <w:pPr>
+        <w:rPr>
+          <w:rFonts w:ascii="Calibri" w:hAnsi="Calibri" w:cs="Calibri"/>
+          <w:lang w:val="ru-RU"/>
+        </w:rPr>
+      </w:pPr>
+      <w:r>
+        <w:rPr>
+          <w:rFonts w:ascii="Calibri" w:hAnsi="Calibri" w:cs="Calibri"/>
+        </w:rPr>
+        <w:t>Nekaunīgāka</w:t>
+      </w:r>
+      <w:r>
+        <w:rPr>
+          <w:rFonts w:ascii="Calibri" w:hAnsi="Calibri" w:cs="Calibri"/>
+        </w:rPr>
+        <w:t xml:space="preserve"> latvju tautas</w:t>
+      </w:r>
+      <w:r>
+        <w:rPr>
+          <w:rFonts w:ascii="Calibri" w:hAnsi="Calibri" w:cs="Calibri"/>
+        </w:rPr>
+        <w:t xml:space="preserve"> krāpšana un mānīšana nav p</w:t>
+      </w:r>
+      <w:r>
+        <w:rPr>
+          <w:rFonts w:ascii="Calibri" w:hAnsi="Calibri" w:cs="Calibri"/>
+        </w:rPr>
+        <w:t>iedzīvota</w:t>
+      </w:r>
+      <w:r>
+        <w:t xml:space="preserve"> </w:t>
+      </w:r>
+      <w:r>
+        <w:rPr>
+          <w:rFonts w:ascii="Calibri" w:hAnsi="Calibri" w:cs="Calibri"/>
+        </w:rPr>
+        <w:t>kā taisni tagad. Slēgta lielākā — Rīgas pilsētas 4. ģimnāzija,</w:t>
+      </w:r>
+      <w:r>
+        <w:rPr>
+          <w:rFonts w:ascii="Calibri" w:hAnsi="Calibri" w:cs="Calibri"/>
+        </w:rPr>
+        <w:t xml:space="preserve"> </w:t>
+      </w:r>
+      <w:r>
+        <w:rPr>
+          <w:rFonts w:ascii="Calibri" w:hAnsi="Calibri" w:cs="Calibri"/>
+        </w:rPr>
+        <w:t>un, izņemot 5 klases, kas tiks atvērtas pie pārējām ģimnāzijām,</w:t>
+      </w:r>
+      <w:r>
+        <w:rPr>
+          <w:rFonts w:ascii="Calibri" w:hAnsi="Calibri" w:cs="Calibri"/>
+        </w:rPr>
+        <w:t xml:space="preserve"> a</w:t>
+      </w:r>
+      <w:r>
+        <w:rPr>
+          <w:rFonts w:ascii="Calibri" w:hAnsi="Calibri" w:cs="Calibri"/>
+        </w:rPr>
+        <w:t>pmēram 400—500 skolnieki paliek bez turpmākās izglītības iz</w:t>
+      </w:r>
+      <w:r>
+        <w:rPr>
+          <w:rFonts w:ascii="Calibri" w:hAnsi="Calibri" w:cs="Calibri"/>
+        </w:rPr>
+        <w:t>svi</w:t>
+      </w:r>
+      <w:r>
+        <w:rPr>
+          <w:rFonts w:ascii="Calibri" w:hAnsi="Calibri" w:cs="Calibri"/>
+        </w:rPr>
+        <w:t>esti no skolas. Visplašākās ģimnāzijas ēka, ģimnāzijas telpas</w:t>
+      </w:r>
+      <w:r>
+        <w:t xml:space="preserve"> </w:t>
+      </w:r>
+      <w:r>
+        <w:rPr>
+          <w:rFonts w:ascii="Calibri" w:hAnsi="Calibri" w:cs="Calibri"/>
+        </w:rPr>
+        <w:t>t</w:t>
+      </w:r>
+      <w:r>
+        <w:rPr>
+          <w:rFonts w:ascii="Calibri" w:hAnsi="Calibri" w:cs="Calibri"/>
+        </w:rPr>
+        <w:t>iek atdāvinātas vācu vidusskolai. Tajā pašā laikā tiek vajātas</w:t>
+      </w:r>
+      <w:r>
+        <w:t xml:space="preserve"> </w:t>
+      </w:r>
+      <w:r>
+        <w:rPr>
+          <w:rFonts w:ascii="Calibri" w:hAnsi="Calibri" w:cs="Calibri"/>
+        </w:rPr>
+        <w:t>p</w:t>
+      </w:r>
+      <w:r>
+        <w:rPr>
+          <w:rFonts w:ascii="Calibri" w:hAnsi="Calibri" w:cs="Calibri"/>
+        </w:rPr>
+        <w:t xml:space="preserve">ārējās mazākumtautību skolas, notiek neganta rīdīšana pret </w:t>
+      </w:r>
+      <w:r>
+        <w:rPr>
+          <w:rFonts w:ascii="Calibri" w:hAnsi="Calibri" w:cs="Calibri"/>
+        </w:rPr>
+        <w:t>ebrejiem</w:t>
+      </w:r>
+      <w:r>
+        <w:rPr>
+          <w:rFonts w:ascii="Calibri" w:hAnsi="Calibri" w:cs="Calibri"/>
+        </w:rPr>
+        <w:t>, latgaļiem un krieviem. Daudzi progresīvākie skolotāji un</w:t>
+      </w:r>
+      <w:r>
+        <w:rPr>
+          <w:rFonts w:ascii="Calibri" w:hAnsi="Calibri" w:cs="Calibri"/>
+        </w:rPr>
+        <w:t xml:space="preserve"> </w:t>
+      </w:r>
+      <w:r>
+        <w:rPr>
+          <w:rFonts w:ascii="Calibri" w:hAnsi="Calibri" w:cs="Calibri"/>
+        </w:rPr>
+        <w:t>ārsti izmesti no vietām. Ulmanis ved mūs atpakaļ zem vācu baronu</w:t>
+      </w:r>
+      <w:r>
+        <w:t xml:space="preserve"> </w:t>
+      </w:r>
+      <w:r>
+        <w:rPr>
+          <w:rFonts w:ascii="Calibri" w:hAnsi="Calibri" w:cs="Calibri"/>
+        </w:rPr>
+        <w:t>pā</w:t>
+      </w:r>
+      <w:r>
+        <w:rPr>
+          <w:rFonts w:ascii="Calibri" w:hAnsi="Calibri" w:cs="Calibri"/>
+        </w:rPr>
+        <w:t>tagas</w:t>
+      </w:r>
+      <w:r>
+        <w:rPr>
+          <w:rFonts w:ascii="Calibri" w:hAnsi="Calibri" w:cs="Calibri"/>
+        </w:rPr>
+        <w:t xml:space="preserve"> un komandas, atpakaļ uz viduslaikiem. Tā tik ir «atdzim</w:t>
+      </w:r>
+      <w:r>
+        <w:rPr>
+          <w:rFonts w:ascii="Calibri" w:hAnsi="Calibri" w:cs="Calibri"/>
+        </w:rPr>
+        <w:t>šana</w:t>
+      </w:r>
+      <w:r>
+        <w:rPr>
+          <w:rFonts w:ascii="Calibri" w:hAnsi="Calibri" w:cs="Calibri"/>
+        </w:rPr>
+        <w:t>».</w:t>
+      </w:r>
+    </w:p>
+    <w:p>
+      <w:pPr>
+        <w:rPr>
+          <w:rFonts w:ascii="Calibri" w:hAnsi="Calibri" w:cs="Calibri"/>
+          <w:lang w:val="ru-RU"/>
+        </w:rPr>
+      </w:pPr>
+      <w:r>
+        <w:rPr>
+          <w:rFonts w:ascii="Calibri" w:hAnsi="Calibri" w:cs="Calibri"/>
+        </w:rPr>
+        <w:t>Biedri skolnieki!</w:t>
+      </w:r>
+    </w:p>
+    <w:p>
+      <w:pPr>
+        <w:rPr>
+          <w:rFonts w:ascii="Calibri" w:hAnsi="Calibri" w:cs="Calibri"/>
+        </w:rPr>
+      </w:pPr>
+      <w:r>
+        <w:rPr>
+          <w:rFonts w:ascii="Calibri" w:hAnsi="Calibri" w:cs="Calibri"/>
+        </w:rPr>
+        <w:t xml:space="preserve">Protestējiet pret skolnieku un skolotāju izmešanu, prasiet atjaunot slēgtās skolas! Protestējiet pret nejēdzīgajiem </w:t>
+      </w:r>
+      <w:r>
+        <w:rPr>
+          <w:rFonts w:ascii="Calibri" w:hAnsi="Calibri" w:cs="Calibri"/>
+        </w:rPr>
+        <w:t>obligatoriskajiem</w:t>
+      </w:r>
+      <w:r>
+        <w:rPr>
+          <w:rFonts w:ascii="Calibri" w:hAnsi="Calibri" w:cs="Calibri"/>
+        </w:rPr>
+        <w:t xml:space="preserve"> </w:t>
+      </w:r>
+      <w:r>
+        <w:rPr>
+          <w:rFonts w:ascii="Calibri" w:hAnsi="Calibri" w:cs="Calibri"/>
+        </w:rPr>
+        <w:t>pātariem un rīta lūgšanām. Dzeniet ārā fašistus un jūsu</w:t>
+      </w:r>
+      <w:r>
+        <w:rPr>
+          <w:rFonts w:ascii="Calibri" w:hAnsi="Calibri" w:cs="Calibri"/>
+        </w:rPr>
+        <w:t xml:space="preserve"> </w:t>
+      </w:r>
+      <w:r>
+        <w:rPr>
+          <w:rFonts w:ascii="Calibri" w:hAnsi="Calibri" w:cs="Calibri"/>
+        </w:rPr>
+        <w:t>militarizētājus. Gatavojiet skolnieku streiku! Izstrādājiet un piemērojiet katrai skolai savas prasības!</w:t>
+      </w:r>
+    </w:p>
+    <w:p>
+      <w:pPr>
+        <w:rPr>
+          <w:rFonts w:ascii="Calibri" w:hAnsi="Calibri" w:cs="Calibri"/>
+          <w:lang w:val="ru-RU"/>
+        </w:rPr>
+      </w:pPr>
+      <w:r>
+        <w:rPr>
+          <w:rFonts w:ascii="Calibri" w:hAnsi="Calibri" w:cs="Calibri"/>
+        </w:rPr>
+        <w:t>Biedri komjaunieši!</w:t>
+      </w:r>
+    </w:p>
+    <w:p>
+      <w:pPr>
+        <w:rPr>
+          <w:rFonts w:ascii="Calibri" w:hAnsi="Calibri" w:cs="Calibri"/>
+          <w:lang w:val="ru-RU"/>
+        </w:rPr>
+      </w:pPr>
+      <w:r>
+        <w:rPr>
+          <w:rFonts w:ascii="Calibri" w:hAnsi="Calibri" w:cs="Calibri"/>
+        </w:rPr>
+        <w:t>1. septembris ir mūsu spēku pārbaudes un mobilizācijas diena.</w:t>
+      </w:r>
+      <w:r>
+        <w:rPr>
+          <w:rFonts w:ascii="Calibri" w:hAnsi="Calibri" w:cs="Calibri"/>
+          <w:lang w:val="en-US"/>
+        </w:rPr>
+        <w:t xml:space="preserve"> </w:t>
+      </w:r>
+      <w:r>
+        <w:rPr>
+          <w:rFonts w:ascii="Calibri" w:hAnsi="Calibri" w:cs="Calibri"/>
+        </w:rPr>
+        <w:t xml:space="preserve">Esiet modri savos posteņos! Desmitkārt aizpildīsim </w:t>
+      </w:r>
+      <w:r>
+        <w:rPr>
+          <w:rFonts w:ascii="Calibri" w:hAnsi="Calibri" w:cs="Calibri"/>
+        </w:rPr>
+        <w:t>fašistiskā</w:t>
+      </w:r>
+      <w:r>
+        <w:rPr>
+          <w:rFonts w:ascii="Calibri" w:hAnsi="Calibri" w:cs="Calibri"/>
+        </w:rPr>
+        <w:t xml:space="preserve"> te</w:t>
+      </w:r>
+      <w:r>
+        <w:rPr>
+          <w:rFonts w:ascii="Calibri" w:hAnsi="Calibri" w:cs="Calibri"/>
+        </w:rPr>
+        <w:t>rora</w:t>
+      </w:r>
+      <w:r>
+        <w:rPr>
+          <w:rFonts w:ascii="Calibri" w:hAnsi="Calibri" w:cs="Calibri"/>
+        </w:rPr>
+        <w:t xml:space="preserve"> </w:t>
+      </w:r>
+      <w:r>
+        <w:rPr>
+          <w:rFonts w:ascii="Calibri" w:hAnsi="Calibri" w:cs="Calibri"/>
+        </w:rPr>
+        <w:t>sistos robus, nostiprināsim savas rindas, popularizēsim komjaunatni plašās darba jaunatnes masās.</w:t>
+      </w:r>
+    </w:p>
+    <w:p>
+      <w:pPr>
+        <w:rPr>
+          <w:rFonts w:ascii="Calibri" w:hAnsi="Calibri" w:cs="Calibri"/>
+          <w:lang w:val="ru-RU"/>
+        </w:rPr>
+      </w:pPr>
+      <w:r>
+        <w:rPr>
+          <w:rFonts w:ascii="Calibri" w:hAnsi="Calibri" w:cs="Calibri"/>
+        </w:rPr>
+        <w:t>Sasauciet sapulces un mītiņus, izstrādājiet jauniešu prasības,</w:t>
+      </w:r>
+      <w:r>
+        <w:rPr>
+          <w:rFonts w:ascii="Calibri" w:hAnsi="Calibri" w:cs="Calibri"/>
+          <w:lang w:val="en-US"/>
+        </w:rPr>
+        <w:t xml:space="preserve"> </w:t>
+      </w:r>
+      <w:r>
+        <w:rPr>
+          <w:rFonts w:ascii="Calibri" w:hAnsi="Calibri" w:cs="Calibri"/>
+        </w:rPr>
+        <w:t>organizējiet un vadiet streiku!</w:t>
+      </w:r>
+    </w:p>
+    <w:p>
+      <w:pPr>
+        <w:rPr>
+          <w:rFonts w:ascii="Calibri" w:hAnsi="Calibri" w:cs="Calibri"/>
+          <w:lang w:val="ru-RU"/>
+        </w:rPr>
+      </w:pPr>
+      <w:r>
+        <w:rPr>
+          <w:rFonts w:ascii="Calibri" w:hAnsi="Calibri" w:cs="Calibri"/>
+        </w:rPr>
+        <w:t>Lai katrs darba jaunietis zin, ka komjaunatne aizstāv viņa</w:t>
+      </w:r>
+      <w:r>
+        <w:rPr>
+          <w:rFonts w:ascii="Calibri" w:hAnsi="Calibri" w:cs="Calibri"/>
+          <w:lang w:val="ru-RU"/>
+        </w:rPr>
+        <w:t xml:space="preserve"> </w:t>
+      </w:r>
+      <w:r>
+        <w:rPr>
+          <w:rFonts w:ascii="Calibri" w:hAnsi="Calibri" w:cs="Calibri"/>
+        </w:rPr>
+        <w:t>intereses, ka tā ir viņa organizācija.</w:t>
+      </w:r>
+    </w:p>
+    <w:p>
+      <w:pPr>
+        <w:rPr>
+          <w:rFonts w:ascii="Calibri" w:hAnsi="Calibri" w:cs="Calibri"/>
+          <w:lang w:val="ru-RU"/>
+        </w:rPr>
+      </w:pPr>
+      <w:r>
+        <w:rPr>
+          <w:rFonts w:ascii="Calibri" w:hAnsi="Calibri" w:cs="Calibri"/>
+        </w:rPr>
+        <w:t>Biedri darba jaunieši!</w:t>
+      </w:r>
+    </w:p>
+    <w:p>
+      <w:pPr>
+        <w:rPr>
+          <w:rFonts w:ascii="Calibri" w:hAnsi="Calibri" w:cs="Calibri"/>
+        </w:rPr>
+      </w:pPr>
+      <w:r>
+        <w:rPr>
+          <w:rFonts w:ascii="Calibri" w:hAnsi="Calibri" w:cs="Calibri"/>
+        </w:rPr>
+        <w:t>Vācijas fašisti jau pusotra gada Berlīnes kazemātos spīdzina</w:t>
+      </w:r>
+      <w:r>
+        <w:rPr>
+          <w:rFonts w:ascii="Calibri" w:hAnsi="Calibri" w:cs="Calibri"/>
+          <w:lang w:val="ru-RU"/>
+        </w:rPr>
+        <w:t xml:space="preserve"> </w:t>
+      </w:r>
+      <w:r>
+        <w:rPr>
+          <w:rFonts w:ascii="Calibri" w:hAnsi="Calibri" w:cs="Calibri"/>
+        </w:rPr>
+        <w:t>Vācijas Kompartijas vadoni b. Telmani. Telmaņa vienīgais</w:t>
+      </w:r>
+      <w:r>
+        <w:rPr>
+          <w:rFonts w:ascii="Calibri" w:hAnsi="Calibri" w:cs="Calibri"/>
+        </w:rPr>
+        <w:t xml:space="preserve"> </w:t>
+      </w:r>
+      <w:r>
+        <w:rPr>
+          <w:rFonts w:ascii="Calibri" w:hAnsi="Calibri" w:cs="Calibri"/>
+        </w:rPr>
+        <w:t>«</w:t>
+      </w:r>
+      <w:r>
+        <w:rPr>
+          <w:rFonts w:ascii="Calibri" w:hAnsi="Calibri" w:cs="Calibri"/>
+        </w:rPr>
+        <w:t>noziegums</w:t>
+      </w:r>
+      <w:r>
+        <w:rPr>
+          <w:rFonts w:ascii="Calibri" w:hAnsi="Calibri" w:cs="Calibri"/>
+        </w:rPr>
+        <w:t>»,</w:t>
+      </w:r>
+      <w:r>
+        <w:rPr>
+          <w:rFonts w:ascii="Calibri" w:hAnsi="Calibri" w:cs="Calibri"/>
+        </w:rPr>
+        <w:t xml:space="preserve"> </w:t>
+      </w:r>
+      <w:r>
+        <w:rPr>
+          <w:rFonts w:ascii="Calibri" w:hAnsi="Calibri" w:cs="Calibri"/>
+        </w:rPr>
+        <w:t>ka viņš ir nesalaužams revolucionārs cīnītājs, patiess</w:t>
+      </w:r>
+      <w:r>
+        <w:rPr>
+          <w:rFonts w:ascii="Calibri" w:hAnsi="Calibri" w:cs="Calibri"/>
+        </w:rPr>
+        <w:t xml:space="preserve"> </w:t>
+      </w:r>
+      <w:r>
+        <w:rPr>
+          <w:rFonts w:ascii="Calibri" w:hAnsi="Calibri" w:cs="Calibri"/>
+        </w:rPr>
+        <w:t>komunists. Pēc bēdīgajiem piedzīvojumiem ar b. Dimitrovu Vācijā</w:t>
+      </w:r>
+      <w:r>
+        <w:rPr>
+          <w:rFonts w:ascii="Calibri" w:hAnsi="Calibri" w:cs="Calibri"/>
+        </w:rPr>
+        <w:t xml:space="preserve"> </w:t>
+      </w:r>
+      <w:r>
+        <w:rPr>
+          <w:rFonts w:ascii="Calibri" w:hAnsi="Calibri" w:cs="Calibri"/>
+        </w:rPr>
+        <w:t>baidās pat no atklātas tiesas komēdijas, tie grib viņu pamazām</w:t>
+      </w:r>
+      <w:r>
+        <w:t xml:space="preserve"> </w:t>
+      </w:r>
+      <w:r>
+        <w:rPr>
+          <w:rFonts w:ascii="Calibri" w:hAnsi="Calibri" w:cs="Calibri"/>
+        </w:rPr>
+        <w:t>nobendēt, tie grib izdeldēt Telmaņa vārdu no proletāriešu atmiņas.</w:t>
+      </w:r>
+      <w:r>
+        <w:rPr>
+          <w:rFonts w:ascii="Calibri" w:hAnsi="Calibri" w:cs="Calibri"/>
+        </w:rPr>
+        <w:t xml:space="preserve"> </w:t>
+      </w:r>
+      <w:r>
+        <w:rPr>
+          <w:rFonts w:ascii="Calibri" w:hAnsi="Calibri" w:cs="Calibri"/>
+        </w:rPr>
+        <w:t xml:space="preserve">Bel mēs viņu neaizmirsīsim! Viņš ir </w:t>
+      </w:r>
+      <w:r>
+        <w:rPr>
+          <w:rFonts w:ascii="Calibri" w:hAnsi="Calibri" w:cs="Calibri"/>
+        </w:rPr>
+        <w:t>pretfašisma</w:t>
+      </w:r>
+      <w:r>
+        <w:rPr>
+          <w:rFonts w:ascii="Calibri" w:hAnsi="Calibri" w:cs="Calibri"/>
+        </w:rPr>
+        <w:t xml:space="preserve"> cīņas vadonis,</w:t>
+      </w:r>
+      <w:r>
+        <w:rPr>
+          <w:rFonts w:ascii="Calibri" w:hAnsi="Calibri" w:cs="Calibri"/>
+        </w:rPr>
+        <w:t xml:space="preserve"> </w:t>
+      </w:r>
+      <w:r>
+        <w:rPr>
+          <w:rFonts w:ascii="Calibri" w:hAnsi="Calibri" w:cs="Calibri"/>
+        </w:rPr>
+        <w:t>viņas karognesējs.</w:t>
+      </w:r>
+    </w:p>
+    <w:p>
+      <w:pPr>
+        <w:rPr>
+          <w:rFonts w:ascii="Calibri" w:hAnsi="Calibri" w:cs="Calibri"/>
+        </w:rPr>
+      </w:pPr>
+      <w:r>
+        <w:rPr>
+          <w:rFonts w:ascii="Calibri" w:hAnsi="Calibri" w:cs="Calibri"/>
+        </w:rPr>
+        <w:t>Mēs prasām nekavējoties atsvabināt b. Telmani!</w:t>
+      </w:r>
+    </w:p>
+    <w:p>
+      <w:pPr>
+        <w:rPr>
+          <w:rFonts w:ascii="Calibri" w:hAnsi="Calibri" w:cs="Calibri"/>
+        </w:rPr>
+      </w:pPr>
+      <w:r>
+        <w:rPr>
+          <w:rFonts w:ascii="Calibri" w:hAnsi="Calibri" w:cs="Calibri"/>
+        </w:rPr>
+        <w:t>Mēs saucam: rokas nost no SPRS un tās teritorijas!</w:t>
+      </w:r>
+    </w:p>
+    <w:p>
+      <w:pPr>
+        <w:rPr>
+          <w:rFonts w:ascii="Calibri" w:hAnsi="Calibri" w:cs="Calibri"/>
+        </w:rPr>
+      </w:pPr>
+      <w:r>
+        <w:rPr>
+          <w:rFonts w:ascii="Calibri" w:hAnsi="Calibri" w:cs="Calibri"/>
+        </w:rPr>
+        <w:t>Ārā imperiālistus un interventus no Padomju Ķīnas teritorijas!</w:t>
+      </w:r>
+    </w:p>
+    <w:p>
+      <w:pPr>
+        <w:rPr>
+          <w:rFonts w:ascii="Calibri" w:hAnsi="Calibri" w:cs="Calibri"/>
+          <w:lang w:val="ru-RU"/>
+        </w:rPr>
+      </w:pPr>
+      <w:r>
+        <w:rPr>
+          <w:rFonts w:ascii="Calibri" w:hAnsi="Calibri" w:cs="Calibri"/>
+        </w:rPr>
+        <w:t xml:space="preserve">1. </w:t>
+      </w:r>
+      <w:r>
+        <w:rPr>
+          <w:rFonts w:ascii="Calibri" w:hAnsi="Calibri" w:cs="Calibri"/>
+        </w:rPr>
+        <w:t>septembrī, Starptautiskā jaunatnes dienā, visās Latvijas</w:t>
+      </w:r>
+      <w:r>
+        <w:rPr>
+          <w:rFonts w:ascii="Calibri" w:hAnsi="Calibri" w:cs="Calibri"/>
+          <w:lang w:val="en-US"/>
+        </w:rPr>
+        <w:t xml:space="preserve"> </w:t>
+      </w:r>
+      <w:r>
+        <w:rPr>
+          <w:rFonts w:ascii="Calibri" w:hAnsi="Calibri" w:cs="Calibri"/>
+        </w:rPr>
+        <w:t>malās lai atskan drošs un varens jaunatnes protests:</w:t>
+      </w:r>
+    </w:p>
+    <w:p>
+      <w:pPr>
+        <w:rPr>
+          <w:rFonts w:ascii="Calibri" w:hAnsi="Calibri" w:cs="Calibri"/>
+          <w:lang w:val="ru-RU"/>
+        </w:rPr>
+      </w:pPr>
+      <w:r>
+        <w:rPr>
+          <w:rFonts w:ascii="Calibri" w:hAnsi="Calibri" w:cs="Calibri"/>
+        </w:rPr>
+        <w:t>Pret jaunām kara avantūrām!</w:t>
+      </w:r>
+    </w:p>
+    <w:p>
+      <w:pPr>
+        <w:rPr>
+          <w:rFonts w:ascii="Calibri" w:hAnsi="Calibri" w:cs="Calibri"/>
+        </w:rPr>
+      </w:pPr>
+      <w:r>
+        <w:rPr>
+          <w:rFonts w:ascii="Calibri" w:hAnsi="Calibri" w:cs="Calibri"/>
+        </w:rPr>
+        <w:t xml:space="preserve">Pret Latvijas fašistisko Ulmaņa valdību, kas ved Latviju </w:t>
+      </w:r>
+      <w:r>
+        <w:rPr>
+          <w:rFonts w:ascii="Calibri" w:hAnsi="Calibri" w:cs="Calibri"/>
+        </w:rPr>
+        <w:t>pretim</w:t>
+      </w:r>
+      <w:r>
+        <w:rPr>
+          <w:rFonts w:ascii="Calibri" w:hAnsi="Calibri" w:cs="Calibri"/>
+        </w:rPr>
+        <w:t xml:space="preserve"> karam!</w:t>
+      </w:r>
+    </w:p>
+    <w:p>
+      <w:pPr>
+        <w:rPr>
+          <w:rFonts w:ascii="Calibri" w:hAnsi="Calibri" w:cs="Calibri"/>
+        </w:rPr>
+      </w:pPr>
+      <w:r>
+        <w:rPr>
+          <w:rFonts w:ascii="Calibri" w:hAnsi="Calibri" w:cs="Calibri"/>
+        </w:rPr>
+        <w:t>Lai dzīvo Padomju Latvija, kas vienīgā spēj atbrīvot Latvijas jaunatni no fašisma ķetnām!</w:t>
+      </w:r>
+    </w:p>
+    <w:p>
+      <w:pPr>
+        <w:rPr>
+          <w:rFonts w:ascii="Calibri" w:hAnsi="Calibri" w:cs="Calibri"/>
+        </w:rPr>
+      </w:pPr>
+      <w:r>
+        <w:rPr>
+          <w:rFonts w:ascii="Calibri" w:hAnsi="Calibri" w:cs="Calibri"/>
+        </w:rPr>
+        <w:t>Lai dzīvo strādnieku un jauniešu cīņas vadone — LKP!</w:t>
+      </w:r>
+    </w:p>
+    <w:p>
+      <w:pPr>
+        <w:rPr>
+          <w:rFonts w:ascii="Calibri" w:hAnsi="Calibri" w:cs="Calibri"/>
+        </w:rPr>
+      </w:pPr>
+      <w:r>
+        <w:rPr>
+          <w:rFonts w:ascii="Calibri" w:hAnsi="Calibri" w:cs="Calibri"/>
+        </w:rPr>
+        <w:t>Lai dzīvo Komunistiskā Jaunatnes Internacionāle!</w:t>
+      </w:r>
+    </w:p>
+    <w:p>
+      <w:pPr>
+        <w:rPr>
+          <w:rFonts w:ascii="Calibri" w:hAnsi="Calibri" w:cs="Calibri"/>
+        </w:rPr>
+      </w:pPr>
+      <w:r>
+        <w:rPr>
+          <w:rFonts w:ascii="Calibri" w:hAnsi="Calibri" w:cs="Calibri"/>
+        </w:rPr>
+        <w:t>Lai dzīvo proletāriskā revolūcija!</w:t>
+      </w:r>
+    </w:p>
+    <w:p>
+      <w:pPr>
+        <w:rPr>
+          <w:rFonts w:ascii="Calibri" w:hAnsi="Calibri" w:cs="Calibri"/>
+        </w:rPr>
+      </w:pPr>
+    </w:p>
+    <w:p>
+      <w:pPr>
+        <w:rPr>
+          <w:rFonts w:ascii="Calibri" w:hAnsi="Calibri" w:cs="Calibri"/>
+          <w:lang w:val="en-US"/>
+        </w:rPr>
+      </w:pPr>
+      <w:r>
+        <w:rPr>
+          <w:rFonts w:ascii="Calibri" w:hAnsi="Calibri" w:cs="Calibri"/>
+        </w:rPr>
+        <w:lastRenderedPageBreak/>
+        <w:t>LKJS Centrā</w:t>
+      </w:r>
+      <w:r>
+        <w:rPr>
+          <w:rFonts w:ascii="Calibri" w:hAnsi="Calibri" w:cs="Calibri"/>
+        </w:rPr>
+        <w:t>lk</w:t>
+      </w:r>
+      <w:r>
+        <w:rPr>
+          <w:rFonts w:ascii="Calibri" w:hAnsi="Calibri" w:cs="Calibri"/>
+        </w:rPr>
+        <w:t>omitej</w:t>
+      </w:r>
+      <w:r>
+        <w:rPr>
+          <w:rFonts w:ascii="Calibri" w:hAnsi="Calibri" w:cs="Calibri"/>
+        </w:rPr>
+        <w:t>a</w:t>
       </w:r>
     </w:p>
     <w:sectPr>

</xml_diff>

<commit_message>
Add 59th leaflet to corpus
</commit_message>
<xml_diff>
--- a/for_editing/revl-all-LKP_leaflets-1934-1940.docx
+++ b/for_editing/revl-all-LKP_leaflets-1934-1940.docx
@@ -413,7 +413,6 @@
       <w:pPr>
         <w:rPr>
           <w:rFonts w:ascii="Calibri" w:hAnsi="Calibri" w:cs="Calibri"/>
-          <w:lang w:val="ru-RU"/>
         </w:rPr>
       </w:pPr>
       <w:r>
@@ -58885,7 +58884,7 @@
       <w:pPr>
         <w:rPr>
           <w:rFonts w:ascii="Calibri" w:hAnsi="Calibri" w:cs="Calibri"/>
-          <w:lang w:val="ru-RU"/>
+          <w:lang w:val="en-US"/>
         </w:rPr>
       </w:pPr>
       <w:r>
@@ -58911,7 +58910,7 @@
       <w:pPr>
         <w:rPr>
           <w:rFonts w:ascii="Calibri" w:hAnsi="Calibri" w:cs="Calibri"/>
-          <w:lang w:val="ru-RU"/>
+          <w:lang w:val="en-US"/>
         </w:rPr>
       </w:pPr>
     </w:p>
@@ -59487,7 +59486,7 @@
       <w:pPr>
         <w:rPr>
           <w:rFonts w:ascii="Calibri" w:hAnsi="Calibri" w:cs="Calibri"/>
-          <w:lang w:val="ru-RU"/>
+          <w:lang w:val="en-US"/>
         </w:rPr>
       </w:pPr>
       <w:r>
@@ -59536,7 +59535,7 @@
       <w:r>
         <w:rPr>
           <w:rFonts w:ascii="Calibri" w:hAnsi="Calibri" w:cs="Calibri"/>
-          <w:lang w:val="ru-RU"/>
+          <w:lang w:val="en-US"/>
         </w:rPr>
         <w:t xml:space="preserve"> </w:t>
       </w:r>
@@ -59550,13 +59549,7 @@
         <w:rPr>
           <w:rFonts w:ascii="Calibri" w:hAnsi="Calibri" w:cs="Calibri"/>
         </w:rPr>
-        <w:t>lielinieki</w:t>
-      </w:r>
-      <w:r>
-        <w:rPr>
-          <w:rFonts w:ascii="Calibri" w:hAnsi="Calibri" w:cs="Calibri"/>
-        </w:rPr>
-        <w:t xml:space="preserve"> </w:t>
+        <w:t xml:space="preserve">lielinieki </w:t>
       </w:r>
       <w:r>
         <w:rPr>
@@ -59976,19 +59969,7 @@
         <w:rPr>
           <w:rFonts w:ascii="Calibri" w:hAnsi="Calibri" w:cs="Calibri"/>
         </w:rPr>
-        <w:t xml:space="preserve">vienā lielā kopējā kazarmā — valsts </w:t>
-      </w:r>
-      <w:r>
-        <w:rPr>
-          <w:rFonts w:ascii="Calibri" w:hAnsi="Calibri" w:cs="Calibri"/>
-        </w:rPr>
-        <w:t>jaunatnes</w:t>
-      </w:r>
-      <w:r>
-        <w:rPr>
-          <w:rFonts w:ascii="Calibri" w:hAnsi="Calibri" w:cs="Calibri"/>
-        </w:rPr>
-        <w:t xml:space="preserve"> organizācijā (pēc</w:t>
+        <w:t>vienā lielā kopējā kazarmā — valsts jaunatnes organizācijā (pēc</w:t>
       </w:r>
       <w:r>
         <w:rPr>
@@ -60300,7 +60281,6 @@
       <w:pPr>
         <w:rPr>
           <w:rFonts w:ascii="Calibri" w:hAnsi="Calibri" w:cs="Calibri"/>
-          <w:lang w:val="ru-RU"/>
         </w:rPr>
       </w:pPr>
       <w:r>
@@ -60367,7 +60347,6 @@
       <w:r>
         <w:rPr>
           <w:rFonts w:ascii="Calibri" w:hAnsi="Calibri" w:cs="Calibri"/>
-          <w:lang w:val="ru-RU"/>
         </w:rPr>
         <w:t xml:space="preserve"> </w:t>
       </w:r>
@@ -60720,13 +60699,7 @@
         <w:rPr>
           <w:rFonts w:ascii="Calibri" w:hAnsi="Calibri" w:cs="Calibri"/>
         </w:rPr>
-        <w:t>zācija</w:t>
-      </w:r>
-      <w:r>
-        <w:rPr>
-          <w:rFonts w:ascii="Calibri" w:hAnsi="Calibri" w:cs="Calibri"/>
-        </w:rPr>
-        <w:t>. Tāda ir Latvijas komjaunatne, kura Kompartijas vadībā</w:t>
+        <w:t>zācija. Tāda ir Latvijas komjaunatne, kura Kompartijas vadībā</w:t>
       </w:r>
       <w:r>
         <w:rPr>
@@ -60779,7 +60752,6 @@
       <w:pPr>
         <w:rPr>
           <w:rFonts w:ascii="Calibri" w:hAnsi="Calibri" w:cs="Calibri"/>
-          <w:lang w:val="ru-RU"/>
         </w:rPr>
       </w:pPr>
       <w:r>
@@ -60818,20 +60790,13 @@
       <w:pPr>
         <w:rPr>
           <w:rFonts w:ascii="Calibri" w:hAnsi="Calibri" w:cs="Calibri"/>
-          <w:lang w:val="ru-RU"/>
-        </w:rPr>
-      </w:pPr>
-      <w:r>
-        <w:rPr>
-          <w:rFonts w:ascii="Calibri" w:hAnsi="Calibri" w:cs="Calibri"/>
-        </w:rPr>
-        <w:t>Nekaunīgāka</w:t>
-      </w:r>
-      <w:r>
-        <w:rPr>
-          <w:rFonts w:ascii="Calibri" w:hAnsi="Calibri" w:cs="Calibri"/>
-        </w:rPr>
-        <w:t xml:space="preserve"> latvju tautas</w:t>
+        </w:rPr>
+      </w:pPr>
+      <w:r>
+        <w:rPr>
+          <w:rFonts w:ascii="Calibri" w:hAnsi="Calibri" w:cs="Calibri"/>
+        </w:rPr>
+        <w:t>Nekaunīgāka latvju tautas</w:t>
       </w:r>
       <w:r>
         <w:rPr>
@@ -60918,31 +60883,13 @@
         <w:rPr>
           <w:rFonts w:ascii="Calibri" w:hAnsi="Calibri" w:cs="Calibri"/>
         </w:rPr>
-        <w:t xml:space="preserve">ārējās mazākumtautību skolas, notiek neganta rīdīšana pret </w:t>
-      </w:r>
-      <w:r>
-        <w:rPr>
-          <w:rFonts w:ascii="Calibri" w:hAnsi="Calibri" w:cs="Calibri"/>
-        </w:rPr>
-        <w:t>ebrejiem</w:t>
-      </w:r>
-      <w:r>
-        <w:rPr>
-          <w:rFonts w:ascii="Calibri" w:hAnsi="Calibri" w:cs="Calibri"/>
-        </w:rPr>
-        <w:t>, latgaļiem un krieviem. Daudzi progresīvākie skolotāji un</w:t>
-      </w:r>
-      <w:r>
-        <w:rPr>
-          <w:rFonts w:ascii="Calibri" w:hAnsi="Calibri" w:cs="Calibri"/>
-        </w:rPr>
-        <w:t xml:space="preserve"> </w:t>
-      </w:r>
-      <w:r>
-        <w:rPr>
-          <w:rFonts w:ascii="Calibri" w:hAnsi="Calibri" w:cs="Calibri"/>
-        </w:rPr>
-        <w:t>ārsti izmesti no vietām. Ulmanis ved mūs atpakaļ zem vācu baronu</w:t>
+        <w:t>ārējās mazākumtautību skolas, notiek neganta rīdīšana pret ebrejiem, latgaļiem un krieviem. Daudzi progresīvākie skolotāji un</w:t>
+      </w:r>
+      <w:r>
+        <w:rPr>
+          <w:rFonts w:ascii="Calibri" w:hAnsi="Calibri" w:cs="Calibri"/>
+        </w:rPr>
+        <w:t xml:space="preserve"> ārsti izmesti no vietām. Ulmanis ved mūs atpakaļ zem vācu baronu</w:t>
       </w:r>
       <w:r>
         <w:t xml:space="preserve"> </w:t>
@@ -60982,7 +60929,6 @@
       <w:pPr>
         <w:rPr>
           <w:rFonts w:ascii="Calibri" w:hAnsi="Calibri" w:cs="Calibri"/>
-          <w:lang w:val="ru-RU"/>
         </w:rPr>
       </w:pPr>
       <w:r>
@@ -61039,7 +60985,7 @@
       <w:pPr>
         <w:rPr>
           <w:rFonts w:ascii="Calibri" w:hAnsi="Calibri" w:cs="Calibri"/>
-          <w:lang w:val="ru-RU"/>
+          <w:lang w:val="en-US"/>
         </w:rPr>
       </w:pPr>
       <w:r>
@@ -61053,7 +60999,7 @@
       <w:pPr>
         <w:rPr>
           <w:rFonts w:ascii="Calibri" w:hAnsi="Calibri" w:cs="Calibri"/>
-          <w:lang w:val="ru-RU"/>
+          <w:lang w:val="en-US"/>
         </w:rPr>
       </w:pPr>
       <w:r>
@@ -61097,20 +61043,14 @@
         <w:rPr>
           <w:rFonts w:ascii="Calibri" w:hAnsi="Calibri" w:cs="Calibri"/>
         </w:rPr>
-        <w:t xml:space="preserve"> </w:t>
-      </w:r>
-      <w:r>
-        <w:rPr>
-          <w:rFonts w:ascii="Calibri" w:hAnsi="Calibri" w:cs="Calibri"/>
-        </w:rPr>
-        <w:t>sistos robus, nostiprināsim savas rindas, popularizēsim komjaunatni plašās darba jaunatnes masās.</w:t>
-      </w:r>
-    </w:p>
-    <w:p>
-      <w:pPr>
-        <w:rPr>
-          <w:rFonts w:ascii="Calibri" w:hAnsi="Calibri" w:cs="Calibri"/>
-          <w:lang w:val="ru-RU"/>
+        <w:t xml:space="preserve"> sistos robus, nostiprināsim savas rindas, popularizēsim komjaunatni plašās darba jaunatnes masās.</w:t>
+      </w:r>
+    </w:p>
+    <w:p>
+      <w:pPr>
+        <w:rPr>
+          <w:rFonts w:ascii="Calibri" w:hAnsi="Calibri" w:cs="Calibri"/>
+          <w:lang w:val="en-US"/>
         </w:rPr>
       </w:pPr>
       <w:r>
@@ -61137,7 +61077,7 @@
       <w:pPr>
         <w:rPr>
           <w:rFonts w:ascii="Calibri" w:hAnsi="Calibri" w:cs="Calibri"/>
-          <w:lang w:val="ru-RU"/>
+          <w:lang w:val="en-US"/>
         </w:rPr>
       </w:pPr>
       <w:r>
@@ -61149,7 +61089,7 @@
       <w:r>
         <w:rPr>
           <w:rFonts w:ascii="Calibri" w:hAnsi="Calibri" w:cs="Calibri"/>
-          <w:lang w:val="ru-RU"/>
+          <w:lang w:val="en-US"/>
         </w:rPr>
         <w:t xml:space="preserve"> </w:t>
       </w:r>
@@ -61164,7 +61104,7 @@
       <w:pPr>
         <w:rPr>
           <w:rFonts w:ascii="Calibri" w:hAnsi="Calibri" w:cs="Calibri"/>
-          <w:lang w:val="ru-RU"/>
+          <w:lang w:val="en-US"/>
         </w:rPr>
       </w:pPr>
       <w:r>
@@ -61189,7 +61129,7 @@
       <w:r>
         <w:rPr>
           <w:rFonts w:ascii="Calibri" w:hAnsi="Calibri" w:cs="Calibri"/>
-          <w:lang w:val="ru-RU"/>
+          <w:lang w:val="en-US"/>
         </w:rPr>
         <w:t xml:space="preserve"> </w:t>
       </w:r>
@@ -61203,19 +61143,7 @@
         <w:rPr>
           <w:rFonts w:ascii="Calibri" w:hAnsi="Calibri" w:cs="Calibri"/>
         </w:rPr>
-        <w:t xml:space="preserve"> </w:t>
-      </w:r>
-      <w:r>
-        <w:rPr>
-          <w:rFonts w:ascii="Calibri" w:hAnsi="Calibri" w:cs="Calibri"/>
-        </w:rPr>
-        <w:t>«</w:t>
-      </w:r>
-      <w:r>
-        <w:rPr>
-          <w:rFonts w:ascii="Calibri" w:hAnsi="Calibri" w:cs="Calibri"/>
-        </w:rPr>
-        <w:t>noziegums</w:t>
+        <w:t xml:space="preserve"> «noziegums</w:t>
       </w:r>
       <w:r>
         <w:rPr>
@@ -61251,34 +61179,16 @@
         <w:rPr>
           <w:rFonts w:ascii="Calibri" w:hAnsi="Calibri" w:cs="Calibri"/>
         </w:rPr>
-        <w:t xml:space="preserve"> </w:t>
-      </w:r>
-      <w:r>
-        <w:rPr>
-          <w:rFonts w:ascii="Calibri" w:hAnsi="Calibri" w:cs="Calibri"/>
-        </w:rPr>
-        <w:t>baidās pat no atklātas tiesas komēdijas, tie grib viņu pamazām</w:t>
-      </w:r>
-      <w:r>
-        <w:t xml:space="preserve"> </w:t>
-      </w:r>
-      <w:r>
-        <w:rPr>
-          <w:rFonts w:ascii="Calibri" w:hAnsi="Calibri" w:cs="Calibri"/>
-        </w:rPr>
-        <w:t>nobendēt, tie grib izdeldēt Telmaņa vārdu no proletāriešu atmiņas.</w:t>
-      </w:r>
-      <w:r>
-        <w:rPr>
-          <w:rFonts w:ascii="Calibri" w:hAnsi="Calibri" w:cs="Calibri"/>
-        </w:rPr>
-        <w:t xml:space="preserve"> </w:t>
-      </w:r>
-      <w:r>
-        <w:rPr>
-          <w:rFonts w:ascii="Calibri" w:hAnsi="Calibri" w:cs="Calibri"/>
-        </w:rPr>
-        <w:t xml:space="preserve">Bel mēs viņu neaizmirsīsim! Viņš ir </w:t>
+        <w:t xml:space="preserve"> baidās pat no atklātas tiesas komēdijas, tie grib viņu pamazām</w:t>
+      </w:r>
+      <w:r>
+        <w:t xml:space="preserve"> </w:t>
+      </w:r>
+      <w:r>
+        <w:rPr>
+          <w:rFonts w:ascii="Calibri" w:hAnsi="Calibri" w:cs="Calibri"/>
+        </w:rPr>
+        <w:t xml:space="preserve">nobendēt, tie grib izdeldēt Telmaņa vārdu no proletāriešu atmiņas. Bel mēs viņu neaizmirsīsim! Viņš ir </w:t>
       </w:r>
       <w:r>
         <w:rPr>
@@ -61348,7 +61258,7 @@
       <w:pPr>
         <w:rPr>
           <w:rFonts w:ascii="Calibri" w:hAnsi="Calibri" w:cs="Calibri"/>
-          <w:lang w:val="ru-RU"/>
+          <w:lang w:val="en-US"/>
         </w:rPr>
       </w:pPr>
       <w:r>
@@ -61381,7 +61291,7 @@
       <w:pPr>
         <w:rPr>
           <w:rFonts w:ascii="Calibri" w:hAnsi="Calibri" w:cs="Calibri"/>
-          <w:lang w:val="ru-RU"/>
+          <w:lang w:val="en-US"/>
         </w:rPr>
       </w:pPr>
       <w:r>
@@ -61479,7 +61389,6 @@
       <w:pPr>
         <w:rPr>
           <w:rFonts w:ascii="Calibri" w:hAnsi="Calibri" w:cs="Calibri"/>
-          <w:lang w:val="en-US"/>
         </w:rPr>
       </w:pPr>
       <w:r>
@@ -61506,6 +61415,590 @@
           <w:rFonts w:ascii="Calibri" w:hAnsi="Calibri" w:cs="Calibri"/>
         </w:rPr>
         <w:t>a</w:t>
+      </w:r>
+    </w:p>
+    <w:p>
+      <w:pPr>
+        <w:rPr>
+          <w:rFonts w:ascii="Calibri" w:hAnsi="Calibri" w:cs="Calibri"/>
+        </w:rPr>
+      </w:pPr>
+    </w:p>
+    <w:p>
+      <w:pPr>
+        <w:rPr>
+          <w:rFonts w:ascii="Calibri" w:hAnsi="Calibri" w:cs="Calibri"/>
+          <w:lang w:val="en-US"/>
+        </w:rPr>
+      </w:pPr>
+      <w:r>
+        <w:rPr>
+          <w:rFonts w:ascii="Calibri" w:hAnsi="Calibri" w:cs="Calibri"/>
+        </w:rPr>
+        <w:t xml:space="preserve">id: </w:t>
+      </w:r>
+      <w:r>
+        <w:rPr>
+          <w:rFonts w:ascii="Calibri" w:hAnsi="Calibri" w:cs="Calibri"/>
+        </w:rPr>
+        <w:t>5</w:t>
+      </w:r>
+      <w:r>
+        <w:rPr>
+          <w:rFonts w:ascii="Calibri" w:hAnsi="Calibri" w:cs="Calibri"/>
+          <w:lang w:val="en-US"/>
+        </w:rPr>
+        <w:t>9</w:t>
+      </w:r>
+    </w:p>
+    <w:p>
+      <w:pPr>
+        <w:rPr>
+          <w:rFonts w:ascii="Calibri" w:hAnsi="Calibri" w:cs="Calibri"/>
+          <w:lang w:val="en-US"/>
+        </w:rPr>
+      </w:pPr>
+      <w:r>
+        <w:rPr>
+          <w:rFonts w:ascii="Calibri" w:hAnsi="Calibri" w:cs="Calibri"/>
+        </w:rPr>
+        <w:t>file_name: revl-n0</w:t>
+      </w:r>
+      <w:r>
+        <w:rPr>
+          <w:rFonts w:ascii="Calibri" w:hAnsi="Calibri" w:cs="Calibri"/>
+          <w:lang w:val="en-US"/>
+        </w:rPr>
+        <w:t>5</w:t>
+      </w:r>
+      <w:r>
+        <w:rPr>
+          <w:rFonts w:ascii="Calibri" w:hAnsi="Calibri" w:cs="Calibri"/>
+          <w:lang w:val="en-US"/>
+        </w:rPr>
+        <w:t>9</w:t>
+      </w:r>
+      <w:r>
+        <w:rPr>
+          <w:rFonts w:ascii="Calibri" w:hAnsi="Calibri" w:cs="Calibri"/>
+          <w:lang w:val="en-US"/>
+        </w:rPr>
+        <w:t>-</w:t>
+      </w:r>
+      <w:r>
+        <w:rPr>
+          <w:rFonts w:ascii="Calibri" w:hAnsi="Calibri" w:cs="Calibri"/>
+        </w:rPr>
+        <w:t>LKP_Riga_</w:t>
+      </w:r>
+      <w:r>
+        <w:rPr>
+          <w:rFonts w:ascii="Calibri" w:hAnsi="Calibri" w:cs="Calibri"/>
+        </w:rPr>
+        <w:t>committee</w:t>
+      </w:r>
+      <w:r>
+        <w:rPr>
+          <w:rFonts w:ascii="Calibri" w:hAnsi="Calibri" w:cs="Calibri"/>
+          <w:lang w:val="en-US"/>
+        </w:rPr>
+        <w:t>-</w:t>
+      </w:r>
+      <w:r>
+        <w:rPr>
+          <w:rFonts w:ascii="Calibri" w:hAnsi="Calibri" w:cs="Calibri"/>
+        </w:rPr>
+        <w:t>1934-0</w:t>
+      </w:r>
+      <w:r>
+        <w:rPr>
+          <w:rFonts w:ascii="Calibri" w:hAnsi="Calibri" w:cs="Calibri"/>
+          <w:lang w:val="en-US"/>
+        </w:rPr>
+        <w:t>8-</w:t>
+      </w:r>
+      <w:r>
+        <w:rPr>
+          <w:rFonts w:ascii="Calibri" w:hAnsi="Calibri" w:cs="Calibri"/>
+          <w:lang w:val="en-US"/>
+        </w:rPr>
+        <w:t>21</w:t>
+      </w:r>
+      <w:r>
+        <w:rPr>
+          <w:rFonts w:ascii="Calibri" w:hAnsi="Calibri" w:cs="Calibri"/>
+        </w:rPr>
+        <w:t>.txt</w:t>
+      </w:r>
+    </w:p>
+    <w:p>
+      <w:pPr>
+        <w:rPr>
+          <w:rFonts w:ascii="Calibri" w:hAnsi="Calibri" w:cs="Calibri"/>
+          <w:lang w:val="en-US"/>
+        </w:rPr>
+      </w:pPr>
+      <w:r>
+        <w:rPr>
+          <w:rFonts w:ascii="Calibri" w:hAnsi="Calibri" w:cs="Calibri"/>
+        </w:rPr>
+        <w:t xml:space="preserve">title: </w:t>
+      </w:r>
+      <w:r>
+        <w:rPr>
+          <w:rFonts w:ascii="Calibri" w:hAnsi="Calibri" w:cs="Calibri"/>
+        </w:rPr>
+        <w:t>LKP Rīgas komitejas lapiņa par fašistisko teroru Latvijā</w:t>
+      </w:r>
+    </w:p>
+    <w:p>
+      <w:pPr>
+        <w:rPr>
+          <w:rFonts w:ascii="Calibri" w:hAnsi="Calibri" w:cs="Calibri"/>
+        </w:rPr>
+      </w:pPr>
+      <w:r>
+        <w:rPr>
+          <w:rFonts w:ascii="Calibri" w:hAnsi="Calibri" w:cs="Calibri"/>
+        </w:rPr>
+        <w:t xml:space="preserve">author: </w:t>
+      </w:r>
+      <w:r>
+        <w:rPr>
+          <w:rFonts w:ascii="Calibri" w:hAnsi="Calibri" w:cs="Calibri"/>
+        </w:rPr>
+        <w:t xml:space="preserve">LKP </w:t>
+      </w:r>
+      <w:r>
+        <w:rPr>
+          <w:rFonts w:ascii="Calibri" w:hAnsi="Calibri" w:cs="Calibri"/>
+        </w:rPr>
+        <w:t>Rīgas komiteja</w:t>
+      </w:r>
+    </w:p>
+    <w:p>
+      <w:pPr>
+        <w:rPr>
+          <w:rFonts w:ascii="Calibri" w:hAnsi="Calibri" w:cs="Calibri"/>
+          <w:lang w:val="en-US"/>
+        </w:rPr>
+      </w:pPr>
+      <w:r>
+        <w:rPr>
+          <w:rFonts w:ascii="Calibri" w:hAnsi="Calibri" w:cs="Calibri"/>
+        </w:rPr>
+        <w:t xml:space="preserve">date: </w:t>
+      </w:r>
+      <w:r>
+        <w:rPr>
+          <w:rFonts w:ascii="Calibri" w:hAnsi="Calibri" w:cs="Calibri"/>
+        </w:rPr>
+        <w:t>1934-0</w:t>
+      </w:r>
+      <w:r>
+        <w:rPr>
+          <w:rFonts w:ascii="Calibri" w:hAnsi="Calibri" w:cs="Calibri"/>
+          <w:lang w:val="en-US"/>
+        </w:rPr>
+        <w:t>8</w:t>
+      </w:r>
+      <w:r>
+        <w:rPr>
+          <w:rFonts w:ascii="Calibri" w:hAnsi="Calibri" w:cs="Calibri"/>
+          <w:lang w:val="en-US"/>
+        </w:rPr>
+        <w:t>-</w:t>
+      </w:r>
+      <w:r>
+        <w:rPr>
+          <w:rFonts w:ascii="Calibri" w:hAnsi="Calibri" w:cs="Calibri"/>
+          <w:lang w:val="en-US"/>
+        </w:rPr>
+        <w:t>21</w:t>
+      </w:r>
+    </w:p>
+    <w:p>
+      <w:pPr>
+        <w:rPr>
+          <w:rFonts w:ascii="Calibri" w:hAnsi="Calibri" w:cs="Calibri"/>
+          <w:lang w:val="en-US"/>
+        </w:rPr>
+      </w:pPr>
+      <w:r>
+        <w:rPr>
+          <w:rFonts w:ascii="Calibri" w:hAnsi="Calibri" w:cs="Calibri"/>
+        </w:rPr>
+        <w:t>print</w:t>
+      </w:r>
+      <w:r>
+        <w:rPr>
+          <w:rFonts w:ascii="Calibri" w:hAnsi="Calibri" w:cs="Calibri"/>
+        </w:rPr>
+        <w:t>_</w:t>
+      </w:r>
+      <w:r>
+        <w:rPr>
+          <w:rFonts w:ascii="Calibri" w:hAnsi="Calibri" w:cs="Calibri"/>
+        </w:rPr>
+        <w:t>run</w:t>
+      </w:r>
+      <w:r>
+        <w:rPr>
+          <w:rFonts w:ascii="Calibri" w:hAnsi="Calibri" w:cs="Calibri"/>
+        </w:rPr>
+        <w:t xml:space="preserve">: </w:t>
+      </w:r>
+      <w:r>
+        <w:rPr>
+          <w:rFonts w:ascii="Calibri" w:hAnsi="Calibri" w:cs="Calibri"/>
+          <w:lang w:val="en-US"/>
+        </w:rPr>
+        <w:t>1</w:t>
+      </w:r>
+      <w:r>
+        <w:rPr>
+          <w:rFonts w:ascii="Calibri" w:hAnsi="Calibri" w:cs="Calibri"/>
+          <w:lang w:val="en-US"/>
+        </w:rPr>
+        <w:t>0</w:t>
+      </w:r>
+      <w:r>
+        <w:rPr>
+          <w:rFonts w:ascii="Calibri" w:hAnsi="Calibri" w:cs="Calibri"/>
+          <w:lang w:val="en-US"/>
+        </w:rPr>
+        <w:t>00</w:t>
+      </w:r>
+    </w:p>
+    <w:p>
+      <w:pPr>
+        <w:rPr>
+          <w:rFonts w:ascii="Calibri" w:hAnsi="Calibri" w:cs="Calibri"/>
+          <w:lang w:val="en-US"/>
+        </w:rPr>
+      </w:pPr>
+      <w:r>
+        <w:rPr>
+          <w:rFonts w:ascii="Calibri" w:hAnsi="Calibri" w:cs="Calibri"/>
+        </w:rPr>
+        <w:t xml:space="preserve">typography_name: </w:t>
+      </w:r>
+      <w:r>
+        <w:rPr>
+          <w:rFonts w:ascii="Calibri" w:hAnsi="Calibri" w:cs="Calibri"/>
+          <w:lang w:val="en-US"/>
+        </w:rPr>
+        <w:t>Spartaks</w:t>
+      </w:r>
+    </w:p>
+    <w:p>
+      <w:pPr>
+        <w:rPr>
+          <w:rFonts w:ascii="Calibri" w:hAnsi="Calibri" w:cs="Calibri"/>
+        </w:rPr>
+      </w:pPr>
+      <w:r>
+        <w:rPr>
+          <w:rFonts w:ascii="Calibri" w:hAnsi="Calibri" w:cs="Calibri"/>
+        </w:rPr>
+        <w:t xml:space="preserve">source: Latvijas KP CK Partijas vēstures institūts — PSKP CK Marksisma-ļeņinisma institūta filiāle, </w:t>
+      </w:r>
+      <w:r>
+        <w:rPr>
+          <w:rFonts w:ascii="Calibri" w:hAnsi="Calibri" w:cs="Calibri"/>
+          <w:i/>
+          <w:iCs/>
+        </w:rPr>
+        <w:t>LKP, LKJS un Sarkanās Palīdzības revolucionārās lapiņas: 1920.</w:t>
+      </w:r>
+      <w:r>
+        <w:rPr>
+          <w:rFonts w:ascii="Calibri" w:hAnsi="Calibri" w:cs="Calibri"/>
+          <w:color w:val="1F1F1F"/>
+          <w:shd w:val="clear" w:color="auto" w:fill="FFFFFF"/>
+        </w:rPr>
+        <w:t>–</w:t>
+      </w:r>
+      <w:r>
+        <w:rPr>
+          <w:rFonts w:ascii="Calibri" w:hAnsi="Calibri" w:cs="Calibri"/>
+          <w:i/>
+          <w:iCs/>
+        </w:rPr>
+        <w:t xml:space="preserve">1940. </w:t>
+      </w:r>
+      <w:r>
+        <w:rPr>
+          <w:rFonts w:ascii="Calibri" w:hAnsi="Calibri" w:cs="Calibri"/>
+        </w:rPr>
+        <w:t>3. daļa</w:t>
+      </w:r>
+      <w:r>
+        <w:rPr>
+          <w:rFonts w:ascii="Calibri" w:hAnsi="Calibri" w:cs="Calibri"/>
+          <w:i/>
+          <w:iCs/>
+        </w:rPr>
+        <w:t xml:space="preserve"> </w:t>
+      </w:r>
+      <w:r>
+        <w:rPr>
+          <w:rFonts w:ascii="Calibri" w:hAnsi="Calibri" w:cs="Calibri"/>
+        </w:rPr>
+        <w:t xml:space="preserve">(Latvijas Valsts izdevniecība, 1963), </w:t>
+      </w:r>
+      <w:r>
+        <w:rPr>
+          <w:rFonts w:ascii="Calibri" w:hAnsi="Calibri" w:cs="Calibri"/>
+        </w:rPr>
+        <w:t>1</w:t>
+      </w:r>
+      <w:r>
+        <w:rPr>
+          <w:rFonts w:ascii="Calibri" w:hAnsi="Calibri" w:cs="Calibri"/>
+        </w:rPr>
+        <w:t>31</w:t>
+      </w:r>
+      <w:r>
+        <w:rPr>
+          <w:rFonts w:ascii="Calibri" w:hAnsi="Calibri" w:cs="Calibri"/>
+        </w:rPr>
+        <w:t>–</w:t>
+      </w:r>
+      <w:r>
+        <w:rPr>
+          <w:rFonts w:ascii="Calibri" w:hAnsi="Calibri" w:cs="Calibri"/>
+        </w:rPr>
+        <w:t>13</w:t>
+      </w:r>
+      <w:r>
+        <w:rPr>
+          <w:rFonts w:ascii="Calibri" w:hAnsi="Calibri" w:cs="Calibri"/>
+        </w:rPr>
+        <w:t>2</w:t>
+      </w:r>
+      <w:r>
+        <w:rPr>
+          <w:rFonts w:ascii="Calibri" w:hAnsi="Calibri" w:cs="Calibri"/>
+        </w:rPr>
+        <w:t>.</w:t>
+      </w:r>
+    </w:p>
+    <w:p>
+      <w:pPr>
+        <w:rPr>
+          <w:rFonts w:ascii="Calibri" w:hAnsi="Calibri" w:cs="Calibri"/>
+        </w:rPr>
+      </w:pPr>
+    </w:p>
+    <w:p>
+      <w:pPr>
+        <w:rPr>
+          <w:rFonts w:ascii="Calibri" w:hAnsi="Calibri" w:cs="Calibri"/>
+        </w:rPr>
+      </w:pPr>
+      <w:r>
+        <w:rPr>
+          <w:rFonts w:ascii="Calibri" w:hAnsi="Calibri" w:cs="Calibri"/>
+        </w:rPr>
+        <w:t>text:</w:t>
+      </w:r>
+    </w:p>
+    <w:p>
+      <w:pPr>
+        <w:rPr>
+          <w:rFonts w:ascii="Calibri" w:hAnsi="Calibri" w:cs="Calibri"/>
+        </w:rPr>
+      </w:pPr>
+      <w:r>
+        <w:rPr>
+          <w:rFonts w:ascii="Calibri" w:hAnsi="Calibri" w:cs="Calibri"/>
+        </w:rPr>
+        <w:t>Bez cīņas nav uzvaras! Visu zemju proletārieši, savienojieties!</w:t>
+      </w:r>
+    </w:p>
+    <w:p>
+      <w:pPr>
+        <w:rPr>
+          <w:rFonts w:ascii="Calibri" w:hAnsi="Calibri" w:cs="Calibri"/>
+        </w:rPr>
+      </w:pPr>
+      <w:r>
+        <w:rPr>
+          <w:rFonts w:ascii="Calibri" w:hAnsi="Calibri" w:cs="Calibri"/>
+        </w:rPr>
+        <w:t>FAŠISTISKIE BENDES DARBĀ!</w:t>
+      </w:r>
+    </w:p>
+    <w:p>
+      <w:pPr>
+        <w:rPr>
+          <w:rFonts w:ascii="Calibri" w:hAnsi="Calibri" w:cs="Calibri"/>
+        </w:rPr>
+      </w:pPr>
+      <w:r>
+        <w:rPr>
+          <w:rFonts w:ascii="Calibri" w:hAnsi="Calibri" w:cs="Calibri"/>
+        </w:rPr>
+        <w:t>Jau 15 gadus Latvijas proletariāts smok zem «nacionālas» buržuāzijas jūga, tiek spīdzināts cietumos un politiskās pārvaldes moku kambaros. Par spīdzināšanām un strādnieku slepkavošanu zin pastāstīt katrs, kuram nācās sastapties ar mūsu valsts «drošības» iestādēm un viņu nagu maucējiem folkmaņiem, pintuļiem, aprāniem utt. Pietiek atgādināt drausmīgo politisko spīdzināšanas vietu Krāslavā un asiņaino 1. Maiju 1930. g. Rīgas Centrālcietumā, cietumos nobendētos strādniekus Briedi, Liepu, Irali, nošauto Smiltēnu u. c., lai redzētu, kāda ir bijusi Latvijas buržuāzijas taktika pret darba tautu.</w:t>
+      </w:r>
+    </w:p>
+    <w:p>
+      <w:pPr>
+        <w:rPr>
+          <w:rFonts w:ascii="Calibri" w:hAnsi="Calibri" w:cs="Calibri"/>
+        </w:rPr>
+      </w:pPr>
+      <w:r>
+        <w:rPr>
+          <w:rFonts w:ascii="Calibri" w:hAnsi="Calibri" w:cs="Calibri"/>
+        </w:rPr>
+        <w:t>Tagad Ulmaņa «atjaunotā» Latvijā strādnieku slepkavošana Ir kļuvusi par ikdienas parādību, sāk pieņemt masu terora raksturu. Lai demonstrētu «tautas vienību», lai parādītu, ka viņi tiešam ir «kungi savā dzimtajā zemē», aizsargi, policisti, špiki u. c. fašistiskie bandīti sāk slepkavot strādniekus uz Rīgas ielām.</w:t>
+      </w:r>
+    </w:p>
+    <w:p>
+      <w:pPr>
+        <w:rPr>
+          <w:rFonts w:ascii="Calibri" w:hAnsi="Calibri" w:cs="Calibri"/>
+        </w:rPr>
+      </w:pPr>
+      <w:r>
+        <w:rPr>
+          <w:rFonts w:ascii="Calibri" w:hAnsi="Calibri" w:cs="Calibri"/>
+        </w:rPr>
+        <w:t>Maija pēdējās dienās pie stacijas uz Marijas ielas simtu skatītāju acu priekšā bruņota aizsargu banda ar šauteņu resgaļiem Nosita kādu nezināmu strādnieku. Jūlija sākumā uz Grēcinieku ielas politpārvaldes špiki sašāva strādnieku Beno Eidusu. Pāris nedēļas vēlāk uz Artilērijas ielas pie «Merino» fabrikas administrācijas spiegs un rokaspuisis, fabrikas sargs Tovs sašāva strādnieku Jāni Kazāku. Dažas dienas pirms 1. augusta bruņoti politpārvaldes špiki uz Maskavas ielas uzbruka strādnieku demonstrācijai, bez brīdinājuma šaujot pūlī; smagi ievainoti tika strādnieki Katrīna Brempels, Šahna Gribovs un vēl divi, kuru vārdi nezināmi. Viens no sašautiem jau slimnīcā miris. Strādnieks Antons Praņevskis pie apcietināšanas savā dzīvoklī tik briesmīgi dauzīts un spīdzināts, ka uz viņa kliedzieniem saskrēja visi mājas iedzīvotāji un špiki bijuši spiesti savu darbu pārtraukt. Par to ar dubultu sparu spīdzināšana atjaunota policijas iecirknī un politpārvaldē. Apstrādāšana kulakiem, kāju spērieniem, revolvera spaliem un gumijas pipkām policijas iecirkņos un politpārvaldes slepkavu bedrēs ir ikdienas parādība.</w:t>
+      </w:r>
+    </w:p>
+    <w:p>
+      <w:pPr>
+        <w:rPr>
+          <w:rFonts w:ascii="Calibri" w:hAnsi="Calibri" w:cs="Calibri"/>
+          <w:lang w:val="ru-RU"/>
+        </w:rPr>
+      </w:pPr>
+      <w:r>
+        <w:rPr>
+          <w:rFonts w:ascii="Calibri" w:hAnsi="Calibri" w:cs="Calibri"/>
+        </w:rPr>
+        <w:lastRenderedPageBreak/>
+        <w:t xml:space="preserve">Biedri strādnieki! Buržuāzijas vara vienmēr ir balstījusies un balstās uz darba tautas ekspluatāciju, vairāk jeb mazāk atklātu teroru. Neļaujieties iebaidīties no trakojošām fašistu bandām! </w:t>
+      </w:r>
+    </w:p>
+    <w:p>
+      <w:pPr>
+        <w:rPr>
+          <w:rFonts w:ascii="Calibri" w:hAnsi="Calibri" w:cs="Calibri"/>
+          <w:lang w:val="ru-RU"/>
+        </w:rPr>
+      </w:pPr>
+      <w:r>
+        <w:rPr>
+          <w:rFonts w:ascii="Calibri" w:hAnsi="Calibri" w:cs="Calibri"/>
+        </w:rPr>
+        <w:t xml:space="preserve">Ulmaņa asiņainais režīms, strādnieku masu terors, bruņoto fašistisko bandu trakošana tikai liecina, ka buržuāzija jūt savu tuvo galu, tāpēc tā ķeras pie pēdējā līdzekļa — strādnieku slepkavošanas. </w:t>
+      </w:r>
+    </w:p>
+    <w:p>
+      <w:pPr>
+        <w:rPr>
+          <w:rFonts w:ascii="Calibri" w:hAnsi="Calibri" w:cs="Calibri"/>
+        </w:rPr>
+      </w:pPr>
+      <w:r>
+        <w:rPr>
+          <w:rFonts w:ascii="Calibri" w:hAnsi="Calibri" w:cs="Calibri"/>
+        </w:rPr>
+        <w:t>Nav tālu tā diena, kad fašistu asiņainais režīms sabruks zem proletāriskās revolūcijas uzvarošiem triecieniem un buržuāzija dos norēķinu par visām savām mežonībām.</w:t>
+      </w:r>
+    </w:p>
+    <w:p>
+      <w:pPr>
+        <w:rPr>
+          <w:rFonts w:ascii="Calibri" w:hAnsi="Calibri" w:cs="Calibri"/>
+          <w:lang w:val="ru-RU"/>
+        </w:rPr>
+      </w:pPr>
+      <w:r>
+        <w:rPr>
+          <w:rFonts w:ascii="Calibri" w:hAnsi="Calibri" w:cs="Calibri"/>
+        </w:rPr>
+        <w:t xml:space="preserve">Nost strādnieku slepkavošanu! </w:t>
+      </w:r>
+    </w:p>
+    <w:p>
+      <w:pPr>
+        <w:rPr>
+          <w:rFonts w:ascii="Calibri" w:hAnsi="Calibri" w:cs="Calibri"/>
+          <w:lang w:val="ru-RU"/>
+        </w:rPr>
+      </w:pPr>
+      <w:r>
+        <w:rPr>
+          <w:rFonts w:ascii="Calibri" w:hAnsi="Calibri" w:cs="Calibri"/>
+        </w:rPr>
+        <w:t xml:space="preserve">Nost Ulmaņa asiņaino režīmu! </w:t>
+      </w:r>
+    </w:p>
+    <w:p>
+      <w:pPr>
+        <w:rPr>
+          <w:rFonts w:ascii="Calibri" w:hAnsi="Calibri" w:cs="Calibri"/>
+          <w:lang w:val="ru-RU"/>
+        </w:rPr>
+      </w:pPr>
+      <w:r>
+        <w:rPr>
+          <w:rFonts w:ascii="Calibri" w:hAnsi="Calibri" w:cs="Calibri"/>
+        </w:rPr>
+        <w:t xml:space="preserve">Lai dzīvo Latvijas Komunistiskā partija! </w:t>
+      </w:r>
+    </w:p>
+    <w:p>
+      <w:pPr>
+        <w:rPr>
+          <w:rFonts w:ascii="Calibri" w:hAnsi="Calibri" w:cs="Calibri"/>
+          <w:lang w:val="ru-RU"/>
+        </w:rPr>
+      </w:pPr>
+      <w:r>
+        <w:rPr>
+          <w:rFonts w:ascii="Calibri" w:hAnsi="Calibri" w:cs="Calibri"/>
+        </w:rPr>
+        <w:t>Lai dzīvo Padomju Latvija!</w:t>
+      </w:r>
+    </w:p>
+    <w:p>
+      <w:pPr>
+        <w:rPr>
+          <w:rFonts w:ascii="Calibri" w:hAnsi="Calibri" w:cs="Calibri"/>
+          <w:lang w:val="ru-RU"/>
+        </w:rPr>
+      </w:pPr>
+    </w:p>
+    <w:p>
+      <w:pPr>
+        <w:rPr>
+          <w:rFonts w:ascii="Calibri" w:hAnsi="Calibri" w:cs="Calibri"/>
+          <w:lang w:val="ru-RU"/>
+        </w:rPr>
+      </w:pPr>
+      <w:r>
+        <w:rPr>
+          <w:rFonts w:ascii="Calibri" w:hAnsi="Calibri" w:cs="Calibri"/>
+        </w:rPr>
+        <w:t>LKP Rīg</w:t>
+      </w:r>
+      <w:r>
+        <w:rPr>
+          <w:rFonts w:ascii="Calibri" w:hAnsi="Calibri" w:cs="Calibri"/>
+        </w:rPr>
+        <w:t>a</w:t>
+      </w:r>
+      <w:r>
+        <w:rPr>
+          <w:rFonts w:ascii="Calibri" w:hAnsi="Calibri" w:cs="Calibri"/>
+        </w:rPr>
+        <w:t>s komiteja</w:t>
       </w:r>
     </w:p>
     <w:sectPr>

</xml_diff>